<commit_message>
PROJECTFORGE-1986: add generateTableText() to generate the table text for AuftragsPos
</commit_message>
<xml_diff>
--- a/projectforge-business/src/main/resources/officeTemplates/InvoiceTemplate.docx
+++ b/projectforge-business/src/main/resources/officeTemplates/InvoiceTemplate.docx
@@ -87,20 +87,6 @@
         <w:rPr>
           <w:rFonts w:ascii="Gotham" w:hAnsi="Gotham"/>
         </w:rPr>
-      </w:r>
-    </w:p>
-    <w:p>
-      <w:pPr>
-        <w:pStyle w:val="Normal"/>
-        <w:spacing w:lineRule="auto" w:line="276"/>
-        <w:rPr>
-          <w:rFonts w:ascii="Gotham" w:hAnsi="Gotham"/>
-        </w:rPr>
-      </w:pPr>
-      <w:r>
-        <w:rPr>
-          <w:rFonts w:ascii="Gotham" w:hAnsi="Gotham"/>
-        </w:rPr>
         <mc:AlternateContent>
           <mc:Choice Requires="wps">
             <w:drawing>
@@ -112,7 +98,7 @@
                 <wp:positionV relativeFrom="paragraph">
                   <wp:posOffset>121285</wp:posOffset>
                 </wp:positionV>
-                <wp:extent cx="1486535" cy="1999615"/>
+                <wp:extent cx="1489075" cy="2002155"/>
                 <wp:effectExtent l="0" t="0" r="0" b="7620"/>
                 <wp:wrapSquare wrapText="bothSides"/>
                 <wp:docPr id="2" name="Textfeld 3"/>
@@ -123,7 +109,7 @@
                       <wps:spPr>
                         <a:xfrm>
                           <a:off x="0" y="0"/>
-                          <a:ext cx="1486080" cy="1999080"/>
+                          <a:ext cx="1488600" cy="2001600"/>
                         </a:xfrm>
                         <a:prstGeom prst="rect">
                           <a:avLst/>
@@ -398,11 +384,7 @@
                             <w:pPr>
                               <w:pStyle w:val="Rahmeninhalt"/>
                               <w:spacing w:lineRule="auto" w:line="240"/>
-                              <w:rPr>
-                                <w:rFonts w:ascii="Gotham Book" w:hAnsi="Gotham Book"/>
-                                <w:sz w:val="15"/>
-                                <w:szCs w:val="15"/>
-                              </w:rPr>
+                              <w:rPr/>
                             </w:pPr>
                             <w:r>
                               <w:rPr>
@@ -410,7 +392,23 @@
                                 <w:sz w:val="15"/>
                                 <w:szCs w:val="15"/>
                               </w:rPr>
-                              <w:t>20.02.2017</w:t>
+                              <w:t>{</w:t>
+                            </w:r>
+                            <w:r>
+                              <w:rPr>
+                                <w:rFonts w:ascii="Gotham" w:hAnsi="Gotham"/>
+                                <w:sz w:val="15"/>
+                                <w:szCs w:val="15"/>
+                              </w:rPr>
+                              <w:t>Rechnungsdatum</w:t>
+                            </w:r>
+                            <w:r>
+                              <w:rPr>
+                                <w:rFonts w:ascii="Gotham" w:hAnsi="Gotham"/>
+                                <w:sz w:val="15"/>
+                                <w:szCs w:val="15"/>
+                              </w:rPr>
+                              <w:t>}</w:t>
                             </w:r>
                           </w:p>
                           <w:p>
@@ -456,19 +454,31 @@
                             <w:pPr>
                               <w:pStyle w:val="Rahmeninhalt"/>
                               <w:spacing w:lineRule="auto" w:line="240"/>
+                              <w:rPr/>
+                            </w:pPr>
+                            <w:r>
                               <w:rPr>
                                 <w:rFonts w:ascii="Gotham Book" w:hAnsi="Gotham Book"/>
                                 <w:sz w:val="15"/>
                                 <w:szCs w:val="15"/>
                               </w:rPr>
-                            </w:pPr>
+                              <w:t>{</w:t>
+                            </w:r>
                             <w:r>
                               <w:rPr>
-                                <w:rFonts w:ascii="Gotham" w:hAnsi="Gotham"/>
+                                <w:rFonts w:ascii="Gotham Book" w:hAnsi="Gotham Book"/>
                                 <w:sz w:val="15"/>
                                 <w:szCs w:val="15"/>
                               </w:rPr>
-                              <w:t>776935704368ß43ß05</w:t>
+                              <w:t>Rechnungsnummer</w:t>
+                            </w:r>
+                            <w:r>
+                              <w:rPr>
+                                <w:rFonts w:ascii="Gotham Book" w:hAnsi="Gotham Book"/>
+                                <w:sz w:val="15"/>
+                                <w:szCs w:val="15"/>
+                              </w:rPr>
+                              <w:t>}</w:t>
                             </w:r>
                           </w:p>
                           <w:p>
@@ -513,7 +523,7 @@
           </mc:Choice>
           <mc:Fallback>
             <w:pict>
-              <v:rect id="shape_0" ID="Textfeld 3" stroked="f" style="position:absolute;margin-left:347.2pt;margin-top:9.55pt;width:116.95pt;height:157.35pt" wp14:anchorId="03C62531">
+              <v:rect id="shape_0" ID="Textfeld 3" stroked="f" style="position:absolute;margin-left:347.2pt;margin-top:9.55pt;width:117.15pt;height:157.55pt" wp14:anchorId="03C62531">
                 <w10:wrap type="square"/>
                 <v:fill o:detectmouseclick="t" on="false"/>
                 <v:stroke color="#3465a4" joinstyle="round" endcap="flat"/>
@@ -770,11 +780,7 @@
                       <w:pPr>
                         <w:pStyle w:val="Rahmeninhalt"/>
                         <w:spacing w:lineRule="auto" w:line="240"/>
-                        <w:rPr>
-                          <w:rFonts w:ascii="Gotham Book" w:hAnsi="Gotham Book"/>
-                          <w:sz w:val="15"/>
-                          <w:szCs w:val="15"/>
-                        </w:rPr>
+                        <w:rPr/>
                       </w:pPr>
                       <w:r>
                         <w:rPr>
@@ -782,7 +788,23 @@
                           <w:sz w:val="15"/>
                           <w:szCs w:val="15"/>
                         </w:rPr>
-                        <w:t>20.02.2017</w:t>
+                        <w:t>{</w:t>
+                      </w:r>
+                      <w:r>
+                        <w:rPr>
+                          <w:rFonts w:ascii="Gotham" w:hAnsi="Gotham"/>
+                          <w:sz w:val="15"/>
+                          <w:szCs w:val="15"/>
+                        </w:rPr>
+                        <w:t>Rechnungsdatum</w:t>
+                      </w:r>
+                      <w:r>
+                        <w:rPr>
+                          <w:rFonts w:ascii="Gotham" w:hAnsi="Gotham"/>
+                          <w:sz w:val="15"/>
+                          <w:szCs w:val="15"/>
+                        </w:rPr>
+                        <w:t>}</w:t>
                       </w:r>
                     </w:p>
                     <w:p>
@@ -828,19 +850,31 @@
                       <w:pPr>
                         <w:pStyle w:val="Rahmeninhalt"/>
                         <w:spacing w:lineRule="auto" w:line="240"/>
+                        <w:rPr/>
+                      </w:pPr>
+                      <w:r>
                         <w:rPr>
                           <w:rFonts w:ascii="Gotham Book" w:hAnsi="Gotham Book"/>
                           <w:sz w:val="15"/>
                           <w:szCs w:val="15"/>
                         </w:rPr>
-                      </w:pPr>
+                        <w:t>{</w:t>
+                      </w:r>
                       <w:r>
                         <w:rPr>
-                          <w:rFonts w:ascii="Gotham" w:hAnsi="Gotham"/>
+                          <w:rFonts w:ascii="Gotham Book" w:hAnsi="Gotham Book"/>
                           <w:sz w:val="15"/>
                           <w:szCs w:val="15"/>
                         </w:rPr>
-                        <w:t>776935704368ß43ß05</w:t>
+                        <w:t>Rechnungsnummer</w:t>
+                      </w:r>
+                      <w:r>
+                        <w:rPr>
+                          <w:rFonts w:ascii="Gotham Book" w:hAnsi="Gotham Book"/>
+                          <w:sz w:val="15"/>
+                          <w:szCs w:val="15"/>
+                        </w:rPr>
+                        <w:t>}</w:t>
                       </w:r>
                     </w:p>
                     <w:p>
@@ -884,28 +918,13 @@
         <w:pStyle w:val="Normal"/>
         <w:spacing w:lineRule="auto" w:line="276"/>
         <w:rPr>
-          <w:rFonts w:ascii="Gotham Book" w:hAnsi="Gotham Book"/>
-          <w:sz w:val="15"/>
-          <w:szCs w:val="15"/>
+          <w:rFonts w:ascii="Gotham" w:hAnsi="Gotham"/>
         </w:rPr>
       </w:pPr>
       <w:r>
         <w:rPr>
           <w:rFonts w:ascii="Gotham" w:hAnsi="Gotham"/>
-          <w:b/>
-          <w:bCs/>
-          <w:sz w:val="15"/>
-          <w:szCs w:val="15"/>
-        </w:rPr>
-        <w:t>MICROMATA GmbH</w:t>
-      </w:r>
-      <w:r>
-        <w:rPr>
-          <w:rFonts w:ascii="Gotham" w:hAnsi="Gotham"/>
-          <w:sz w:val="15"/>
-          <w:szCs w:val="15"/>
-        </w:rPr>
-        <w:t xml:space="preserve">   Marie-Calm-Straße 1 - 5   34131 Kassel</w:t>
+        </w:rPr>
       </w:r>
     </w:p>
     <w:p>
@@ -928,13 +947,27 @@
         <w:spacing w:lineRule="auto" w:line="276"/>
         <w:rPr>
           <w:rFonts w:ascii="Gotham Book" w:hAnsi="Gotham Book"/>
+          <w:sz w:val="15"/>
+          <w:szCs w:val="15"/>
         </w:rPr>
       </w:pPr>
       <w:r>
         <w:rPr>
           <w:rFonts w:ascii="Gotham" w:hAnsi="Gotham"/>
-        </w:rPr>
-        <w:t>Musterfirma</w:t>
+          <w:b/>
+          <w:bCs/>
+          <w:sz w:val="15"/>
+          <w:szCs w:val="15"/>
+        </w:rPr>
+        <w:t>MICROMATA GmbH</w:t>
+      </w:r>
+      <w:r>
+        <w:rPr>
+          <w:rFonts w:ascii="Gotham" w:hAnsi="Gotham"/>
+          <w:sz w:val="15"/>
+          <w:szCs w:val="15"/>
+        </w:rPr>
+        <w:t xml:space="preserve">   Marie-Calm-Straße 1 - 5   34131 Kassel</w:t>
       </w:r>
     </w:p>
     <w:p>
@@ -942,29 +975,38 @@
         <w:pStyle w:val="Normal"/>
         <w:spacing w:lineRule="auto" w:line="276"/>
         <w:rPr>
-          <w:rFonts w:ascii="Gotham Book" w:hAnsi="Gotham Book"/>
+          <w:rFonts w:ascii="Gotham" w:hAnsi="Gotham"/>
         </w:rPr>
       </w:pPr>
       <w:r>
         <w:rPr>
           <w:rFonts w:ascii="Gotham" w:hAnsi="Gotham"/>
         </w:rPr>
-        <w:t>Ansprechpartner</w:t>
       </w:r>
     </w:p>
     <w:p>
       <w:pPr>
         <w:pStyle w:val="Normal"/>
         <w:spacing w:lineRule="auto" w:line="276"/>
-        <w:rPr>
-          <w:rFonts w:ascii="Gotham Book" w:hAnsi="Gotham Book"/>
-        </w:rPr>
+        <w:rPr/>
       </w:pPr>
       <w:r>
         <w:rPr>
           <w:rFonts w:ascii="Gotham" w:hAnsi="Gotham"/>
         </w:rPr>
-        <w:t>Musterstraße 25</w:t>
+        <w:t>{</w:t>
+      </w:r>
+      <w:r>
+        <w:rPr>
+          <w:rFonts w:ascii="Gotham" w:hAnsi="Gotham"/>
+        </w:rPr>
+        <w:t>Rechnungsadresse</w:t>
+      </w:r>
+      <w:r>
+        <w:rPr>
+          <w:rFonts w:ascii="Gotham" w:hAnsi="Gotham"/>
+        </w:rPr>
+        <w:t>}</w:t>
       </w:r>
     </w:p>
     <w:p>
@@ -972,14 +1014,13 @@
         <w:pStyle w:val="Normal"/>
         <w:spacing w:lineRule="auto" w:line="276"/>
         <w:rPr>
-          <w:rFonts w:ascii="Gotham Book" w:hAnsi="Gotham Book"/>
+          <w:rFonts w:ascii="Gotham" w:hAnsi="Gotham"/>
         </w:rPr>
       </w:pPr>
       <w:r>
         <w:rPr>
           <w:rFonts w:ascii="Gotham" w:hAnsi="Gotham"/>
         </w:rPr>
-        <w:t>99089 Musterstadt</w:t>
       </w:r>
     </w:p>
     <w:p>
@@ -1046,6 +1087,9 @@
           <w:rFonts w:ascii="Gotham" w:hAnsi="Gotham"/>
         </w:rPr>
       </w:pPr>
+      <w:bookmarkStart w:id="0" w:name="_GoBack"/>
+      <w:bookmarkStart w:id="1" w:name="_GoBack"/>
+      <w:bookmarkEnd w:id="1"/>
       <w:r>
         <w:rPr>
           <w:rFonts w:ascii="Gotham" w:hAnsi="Gotham"/>
@@ -1057,124 +1101,9 @@
         <w:pStyle w:val="Normal"/>
         <w:spacing w:lineRule="auto" w:line="276"/>
         <w:rPr>
-          <w:rFonts w:ascii="Gotham" w:hAnsi="Gotham"/>
+          <w:rFonts w:ascii="Gotham Medium" w:hAnsi="Gotham Medium"/>
         </w:rPr>
       </w:pPr>
-      <w:bookmarkStart w:id="0" w:name="_GoBack"/>
-      <w:bookmarkStart w:id="1" w:name="_GoBack"/>
-      <w:bookmarkEnd w:id="1"/>
-      <w:r>
-        <w:rPr>
-          <w:rFonts w:ascii="Gotham" w:hAnsi="Gotham"/>
-        </w:rPr>
-      </w:r>
-    </w:p>
-    <w:p>
-      <w:pPr>
-        <w:pStyle w:val="Normal"/>
-        <w:spacing w:lineRule="auto" w:line="276"/>
-        <w:rPr>
-          <w:rFonts w:ascii="Gotham Medium" w:hAnsi="Gotham Medium"/>
-        </w:rPr>
-      </w:pPr>
-      <w:r>
-        <mc:AlternateContent>
-          <mc:Choice Requires="wps">
-            <w:drawing>
-              <wp:anchor behindDoc="0" distT="0" distB="0" distL="114300" distR="114300" simplePos="0" locked="0" layoutInCell="1" allowOverlap="1" relativeHeight="4" wp14:anchorId="07838619">
-                <wp:simplePos x="0" y="0"/>
-                <wp:positionH relativeFrom="column">
-                  <wp:posOffset>-848360</wp:posOffset>
-                </wp:positionH>
-                <wp:positionV relativeFrom="paragraph">
-                  <wp:posOffset>635</wp:posOffset>
-                </wp:positionV>
-                <wp:extent cx="229235" cy="229235"/>
-                <wp:effectExtent l="0" t="0" r="0" b="0"/>
-                <wp:wrapSquare wrapText="bothSides"/>
-                <wp:docPr id="4" name="Textfeld 4"/>
-                <a:graphic xmlns:a="http://schemas.openxmlformats.org/drawingml/2006/main">
-                  <a:graphicData uri="http://schemas.microsoft.com/office/word/2010/wordprocessingShape">
-                    <wps:wsp>
-                      <wps:cNvSpPr/>
-                      <wps:spPr>
-                        <a:xfrm>
-                          <a:off x="0" y="0"/>
-                          <a:ext cx="228600" cy="228600"/>
-                        </a:xfrm>
-                        <a:prstGeom prst="rect">
-                          <a:avLst/>
-                        </a:prstGeom>
-                        <a:noFill/>
-                        <a:ln>
-                          <a:noFill/>
-                        </a:ln>
-                      </wps:spPr>
-                      <wps:style>
-                        <a:lnRef idx="0">
-                          <a:schemeClr val="accent1"/>
-                        </a:lnRef>
-                        <a:fillRef idx="0">
-                          <a:schemeClr val="accent1"/>
-                        </a:fillRef>
-                        <a:effectRef idx="0">
-                          <a:schemeClr val="accent1"/>
-                        </a:effectRef>
-                        <a:fontRef idx="minor"/>
-                      </wps:style>
-                      <wps:txbx>
-                        <w:txbxContent>
-                          <w:p>
-                            <w:pPr>
-                              <w:pStyle w:val="Rahmeninhalt"/>
-                              <w:rPr/>
-                            </w:pPr>
-                            <w:r>
-                              <w:rPr>
-                                <w:color w:val="D9D9D9" w:themeColor="background1" w:themeShade="d9"/>
-                              </w:rPr>
-                              <w:t>-</w:t>
-                            </w:r>
-                          </w:p>
-                        </w:txbxContent>
-                      </wps:txbx>
-                      <wps:bodyPr>
-                        <a:prstTxWarp prst="textNoShape"/>
-                        <a:noAutofit/>
-                      </wps:bodyPr>
-                    </wps:wsp>
-                  </a:graphicData>
-                </a:graphic>
-              </wp:anchor>
-            </w:drawing>
-          </mc:Choice>
-          <mc:Fallback>
-            <w:pict>
-              <v:rect id="shape_0" ID="Textfeld 4" stroked="f" style="position:absolute;margin-left:-66.8pt;margin-top:0pt;width:17.95pt;height:17.95pt" wp14:anchorId="07838619">
-                <w10:wrap type="square"/>
-                <v:fill o:detectmouseclick="t" on="false"/>
-                <v:stroke color="#3465a4" joinstyle="round" endcap="flat"/>
-                <v:textbox>
-                  <w:txbxContent>
-                    <w:p>
-                      <w:pPr>
-                        <w:pStyle w:val="Rahmeninhalt"/>
-                        <w:rPr/>
-                      </w:pPr>
-                      <w:r>
-                        <w:rPr>
-                          <w:color w:val="D9D9D9" w:themeColor="background1" w:themeShade="d9"/>
-                        </w:rPr>
-                        <w:t>-</w:t>
-                      </w:r>
-                    </w:p>
-                  </w:txbxContent>
-                </v:textbox>
-              </v:rect>
-            </w:pict>
-          </mc:Fallback>
-        </mc:AlternateContent>
-      </w:r>
       <w:r>
         <w:rPr>
           <w:rFonts w:ascii="Gotham" w:hAnsi="Gotham"/>
@@ -1212,9 +1141,7 @@
           <w:tab w:val="left" w:pos="6804" w:leader="none"/>
         </w:tabs>
         <w:spacing w:lineRule="auto" w:line="276"/>
-        <w:rPr>
-          <w:rFonts w:ascii="Gotham Book" w:hAnsi="Gotham Book"/>
-        </w:rPr>
+        <w:rPr/>
       </w:pPr>
       <w:r>
         <w:rPr>
@@ -1224,6 +1151,37 @@
         </w:rPr>
         <w:t>Ihre Referenz:</w:t>
         <w:tab/>
+      </w:r>
+      <w:r>
+        <w:rPr>
+          <w:rFonts w:ascii="Gotham" w:hAnsi="Gotham"/>
+          <w:b/>
+          <w:bCs/>
+        </w:rPr>
+        <w:t>{</w:t>
+      </w:r>
+      <w:r>
+        <w:rPr>
+          <w:rFonts w:ascii="Gotham" w:hAnsi="Gotham"/>
+          <w:b/>
+          <w:bCs/>
+        </w:rPr>
+        <w:t>Kundenreferenz</w:t>
+      </w:r>
+      <w:r>
+        <w:rPr>
+          <w:rFonts w:ascii="Gotham" w:hAnsi="Gotham"/>
+          <w:b/>
+          <w:bCs/>
+        </w:rPr>
+        <w:t>}</w:t>
+      </w:r>
+      <w:r>
+        <w:rPr>
+          <w:rFonts w:ascii="Gotham" w:hAnsi="Gotham"/>
+          <w:b/>
+          <w:bCs/>
+        </w:rPr>
         <w:tab/>
         <w:tab/>
         <w:tab/>
@@ -1239,9 +1197,7 @@
           <w:tab w:val="left" w:pos="1843" w:leader="none"/>
         </w:tabs>
         <w:spacing w:lineRule="auto" w:line="276"/>
-        <w:rPr>
-          <w:rFonts w:ascii="Gotham Medium" w:hAnsi="Gotham Medium"/>
-        </w:rPr>
+        <w:rPr/>
       </w:pPr>
       <w:r>
         <w:rPr>
@@ -1251,6 +1207,30 @@
         </w:rPr>
         <w:t>Ihre Referenz:</w:t>
         <w:tab/>
+      </w:r>
+      <w:r>
+        <w:rPr>
+          <w:rFonts w:ascii="Gotham" w:hAnsi="Gotham"/>
+          <w:b/>
+          <w:bCs/>
+        </w:rPr>
+        <w:t>{</w:t>
+      </w:r>
+      <w:r>
+        <w:rPr>
+          <w:rFonts w:ascii="Gotham Medium" w:hAnsi="Gotham Medium"/>
+          <w:b/>
+          <w:bCs/>
+        </w:rPr>
+        <w:t>Kundenreferenz2</w:t>
+      </w:r>
+      <w:r>
+        <w:rPr>
+          <w:rFonts w:ascii="Gotham Medium" w:hAnsi="Gotham Medium"/>
+          <w:b/>
+          <w:bCs/>
+        </w:rPr>
+        <w:t>}</w:t>
       </w:r>
     </w:p>
     <w:p>
@@ -1260,9 +1240,7 @@
           <w:tab w:val="left" w:pos="1843" w:leader="none"/>
         </w:tabs>
         <w:spacing w:lineRule="auto" w:line="276"/>
-        <w:rPr>
-          <w:rFonts w:ascii="Gotham Medium" w:hAnsi="Gotham Medium"/>
-        </w:rPr>
+        <w:rPr/>
       </w:pPr>
       <w:r>
         <w:rPr>
@@ -1271,6 +1249,14 @@
           <w:bCs/>
         </w:rPr>
         <w:t>Unsere Referenz:</w:t>
+      </w:r>
+      <w:r>
+        <w:rPr>
+          <w:rFonts w:ascii="Gotham Medium" w:hAnsi="Gotham Medium"/>
+          <w:b/>
+          <w:bCs/>
+        </w:rPr>
+        <w:tab/>
       </w:r>
     </w:p>
     <w:p>
@@ -1357,20 +1343,20 @@
         <w:tblStyle w:val="Tabellenraster"/>
         <w:tblW w:w="9357" w:type="dxa"/>
         <w:jc w:val="left"/>
-        <w:tblInd w:w="108" w:type="dxa"/>
+        <w:tblInd w:w="88" w:type="dxa"/>
         <w:tblCellMar>
           <w:top w:w="57" w:type="dxa"/>
-          <w:left w:w="108" w:type="dxa"/>
+          <w:left w:w="88" w:type="dxa"/>
           <w:bottom w:w="57" w:type="dxa"/>
           <w:right w:w="108" w:type="dxa"/>
         </w:tblCellMar>
         <w:tblLook w:val="04a0" w:noVBand="1" w:noHBand="0" w:lastColumn="0" w:firstColumn="1" w:lastRow="0" w:firstRow="1"/>
       </w:tblPr>
       <w:tblGrid>
-        <w:gridCol w:w="4536"/>
-        <w:gridCol w:w="850"/>
-        <w:gridCol w:w="1985"/>
-        <w:gridCol w:w="1985"/>
+        <w:gridCol w:w="4537"/>
+        <w:gridCol w:w="849"/>
+        <w:gridCol w:w="1989"/>
+        <w:gridCol w:w="1981"/>
       </w:tblGrid>
       <w:tr>
         <w:trPr>
@@ -1378,7 +1364,7 @@
         </w:trPr>
         <w:tc>
           <w:tcPr>
-            <w:tcW w:w="4536" w:type="dxa"/>
+            <w:tcW w:w="4537" w:type="dxa"/>
             <w:cnfStyle w:val="001000000000" w:firstRow="0" w:lastRow="0" w:firstColumn="1" w:lastColumn="0" w:oddVBand="0" w:evenVBand="0" w:oddHBand="0" w:evenHBand="0" w:firstRowFirstColumn="0" w:firstRowLastColumn="0" w:lastRowFirstColumn="0" w:lastRowLastColumn="0"/>
             <w:tcBorders>
               <w:top w:val="single" w:sz="4" w:space="0" w:color="595959"/>
@@ -1390,7 +1376,7 @@
             </w:tcBorders>
             <w:shd w:color="auto" w:fill="C0C0C0" w:val="clear"/>
             <w:tcMar>
-              <w:left w:w="108" w:type="dxa"/>
+              <w:left w:w="88" w:type="dxa"/>
             </w:tcMar>
             <w:vAlign w:val="bottom"/>
           </w:tcPr>
@@ -1428,7 +1414,7 @@
         </w:tc>
         <w:tc>
           <w:tcPr>
-            <w:tcW w:w="850" w:type="dxa"/>
+            <w:tcW w:w="849" w:type="dxa"/>
             <w:tcBorders>
               <w:top w:val="single" w:sz="4" w:space="0" w:color="595959"/>
               <w:left w:val="single" w:sz="4" w:space="0" w:color="595959"/>
@@ -1439,7 +1425,7 @@
             </w:tcBorders>
             <w:shd w:color="auto" w:fill="C0C0C0" w:val="clear"/>
             <w:tcMar>
-              <w:left w:w="108" w:type="dxa"/>
+              <w:left w:w="88" w:type="dxa"/>
             </w:tcMar>
             <w:vAlign w:val="bottom"/>
           </w:tcPr>
@@ -1478,7 +1464,7 @@
         </w:tc>
         <w:tc>
           <w:tcPr>
-            <w:tcW w:w="1985" w:type="dxa"/>
+            <w:tcW w:w="1989" w:type="dxa"/>
             <w:tcBorders>
               <w:top w:val="single" w:sz="4" w:space="0" w:color="595959"/>
               <w:left w:val="single" w:sz="4" w:space="0" w:color="595959"/>
@@ -1489,7 +1475,7 @@
             </w:tcBorders>
             <w:shd w:color="auto" w:fill="C0C0C0" w:val="clear"/>
             <w:tcMar>
-              <w:left w:w="108" w:type="dxa"/>
+              <w:left w:w="88" w:type="dxa"/>
             </w:tcMar>
             <w:vAlign w:val="bottom"/>
           </w:tcPr>
@@ -1528,7 +1514,7 @@
         </w:tc>
         <w:tc>
           <w:tcPr>
-            <w:tcW w:w="1985" w:type="dxa"/>
+            <w:tcW w:w="1981" w:type="dxa"/>
             <w:tcBorders>
               <w:top w:val="single" w:sz="4" w:space="0" w:color="595959"/>
               <w:left w:val="single" w:sz="4" w:space="0" w:color="595959"/>
@@ -1539,7 +1525,7 @@
             </w:tcBorders>
             <w:shd w:color="auto" w:fill="C0C0C0" w:val="clear"/>
             <w:tcMar>
-              <w:left w:w="108" w:type="dxa"/>
+              <w:left w:w="88" w:type="dxa"/>
             </w:tcMar>
             <w:vAlign w:val="bottom"/>
           </w:tcPr>
@@ -1583,7 +1569,7 @@
         </w:trPr>
         <w:tc>
           <w:tcPr>
-            <w:tcW w:w="4536" w:type="dxa"/>
+            <w:tcW w:w="4537" w:type="dxa"/>
             <w:cnfStyle w:val="001000000000" w:firstRow="0" w:lastRow="0" w:firstColumn="1" w:lastColumn="0" w:oddVBand="0" w:evenVBand="0" w:oddHBand="0" w:evenHBand="0" w:firstRowFirstColumn="0" w:firstRowLastColumn="0" w:lastRowFirstColumn="0" w:lastRowLastColumn="0"/>
             <w:tcBorders>
               <w:top w:val="single" w:sz="4" w:space="0" w:color="595959"/>
@@ -1595,7 +1581,7 @@
             </w:tcBorders>
             <w:shd w:color="auto" w:fill="auto" w:val="clear"/>
             <w:tcMar>
-              <w:left w:w="108" w:type="dxa"/>
+              <w:left w:w="88" w:type="dxa"/>
             </w:tcMar>
             <w:vAlign w:val="center"/>
           </w:tcPr>
@@ -1610,11 +1596,7 @@
               </w:tabs>
               <w:spacing w:lineRule="auto" w:line="276"/>
               <w:jc w:val="left"/>
-              <w:rPr>
-                <w:rFonts w:ascii="Gotham Book" w:hAnsi="Gotham Book"/>
-                <w:sz w:val="16"/>
-                <w:szCs w:val="16"/>
-              </w:rPr>
+              <w:rPr/>
             </w:pPr>
             <w:r>
               <w:rPr>
@@ -1624,7 +1606,27 @@
                 <w:szCs w:val="16"/>
                 <w:lang w:bidi="x-none"/>
               </w:rPr>
-              <w:t>Pos. 1:</w:t>
+              <w:t xml:space="preserve">Pos. </w:t>
+            </w:r>
+            <w:r>
+              <w:rPr>
+                <w:rFonts w:ascii="Gotham" w:hAnsi="Gotham"/>
+                <w:color w:val="00000A"/>
+                <w:sz w:val="16"/>
+                <w:szCs w:val="16"/>
+                <w:lang w:bidi="x-none"/>
+              </w:rPr>
+              <w:t>{{id}Posnummer}</w:t>
+            </w:r>
+            <w:r>
+              <w:rPr>
+                <w:rFonts w:ascii="Gotham" w:hAnsi="Gotham"/>
+                <w:color w:val="00000A"/>
+                <w:sz w:val="16"/>
+                <w:szCs w:val="16"/>
+                <w:lang w:bidi="x-none"/>
+              </w:rPr>
+              <w:t>:</w:t>
             </w:r>
           </w:p>
           <w:p>
@@ -1638,11 +1640,7 @@
               </w:tabs>
               <w:spacing w:lineRule="auto" w:line="276"/>
               <w:jc w:val="left"/>
-              <w:rPr>
-                <w:rFonts w:ascii="Gotham Book" w:hAnsi="Gotham Book"/>
-                <w:sz w:val="16"/>
-                <w:szCs w:val="16"/>
-              </w:rPr>
+              <w:rPr/>
             </w:pPr>
             <w:r>
               <w:rPr>
@@ -1652,7 +1650,7 @@
                 <w:szCs w:val="16"/>
                 <w:lang w:bidi="x-none"/>
               </w:rPr>
-              <w:t>Text = Beschreibung</w:t>
+              <w:t>{{id}Text}</w:t>
             </w:r>
           </w:p>
           <w:p>
@@ -1666,11 +1664,7 @@
               </w:tabs>
               <w:spacing w:lineRule="auto" w:line="276"/>
               <w:jc w:val="left"/>
-              <w:rPr>
-                <w:rFonts w:ascii="Gotham Book" w:hAnsi="Gotham Book"/>
-                <w:sz w:val="16"/>
-                <w:szCs w:val="16"/>
-              </w:rPr>
+              <w:rPr/>
             </w:pPr>
             <w:r>
               <w:rPr>
@@ -1682,11 +1676,51 @@
               </w:rPr>
               <w:t>Leistungszeitraum:</w:t>
             </w:r>
+            <w:r>
+              <w:rPr>
+                <w:rFonts w:ascii="Gotham Book" w:hAnsi="Gotham Book"/>
+                <w:color w:val="00000A"/>
+                <w:sz w:val="16"/>
+                <w:szCs w:val="16"/>
+                <w:lang w:bidi="x-none"/>
+              </w:rPr>
+              <w:t xml:space="preserve"> </w:t>
+            </w:r>
+            <w:r>
+              <w:rPr>
+                <w:rFonts w:ascii="Gotham Book" w:hAnsi="Gotham Book"/>
+                <w:color w:val="00000A"/>
+                <w:sz w:val="16"/>
+                <w:szCs w:val="16"/>
+                <w:lang w:bidi="x-none"/>
+              </w:rPr>
+              <w:t>{{</w:t>
+            </w:r>
+            <w:r>
+              <w:rPr>
+                <w:rFonts w:ascii="Gotham" w:hAnsi="Gotham"/>
+                <w:color w:val="00000A"/>
+                <w:sz w:val="16"/>
+                <w:szCs w:val="16"/>
+                <w:lang w:bidi="x-none"/>
+              </w:rPr>
+              <w:t>id}L</w:t>
+            </w:r>
+            <w:r>
+              <w:rPr>
+                <w:rFonts w:ascii="Gotham Book" w:hAnsi="Gotham Book"/>
+                <w:color w:val="00000A"/>
+                <w:sz w:val="16"/>
+                <w:szCs w:val="16"/>
+                <w:lang w:bidi="x-none"/>
+              </w:rPr>
+              <w:t>eistungszeitraum}</w:t>
+            </w:r>
           </w:p>
         </w:tc>
         <w:tc>
           <w:tcPr>
-            <w:tcW w:w="850" w:type="dxa"/>
+            <w:tcW w:w="849" w:type="dxa"/>
             <w:tcBorders>
               <w:top w:val="single" w:sz="4" w:space="0" w:color="595959"/>
               <w:left w:val="single" w:sz="4" w:space="0" w:color="595959"/>
@@ -1697,7 +1731,7 @@
             </w:tcBorders>
             <w:shd w:color="auto" w:fill="auto" w:val="clear"/>
             <w:tcMar>
-              <w:left w:w="108" w:type="dxa"/>
+              <w:left w:w="88" w:type="dxa"/>
             </w:tcMar>
           </w:tcPr>
           <w:p>
@@ -1711,11 +1745,7 @@
               </w:tabs>
               <w:spacing w:lineRule="auto" w:line="276"/>
               <w:cnfStyle w:val="000000100000" w:firstRow="0" w:lastRow="0" w:firstColumn="0" w:lastColumn="0" w:oddVBand="0" w:evenVBand="0" w:oddHBand="1" w:evenHBand="0" w:firstRowFirstColumn="0" w:firstRowLastColumn="0" w:lastRowFirstColumn="0" w:lastRowLastColumn="0"/>
-              <w:rPr>
-                <w:rFonts w:ascii="Gotham Book" w:hAnsi="Gotham Book"/>
-                <w:sz w:val="16"/>
-                <w:szCs w:val="16"/>
-              </w:rPr>
+              <w:rPr/>
             </w:pPr>
             <w:r>
               <w:rPr>
@@ -1725,13 +1755,13 @@
                 <w:szCs w:val="16"/>
                 <w:lang w:bidi="x-none"/>
               </w:rPr>
-              <w:t>Menge Pos. 1</w:t>
+              <w:t>{{id}Menge}</w:t>
             </w:r>
           </w:p>
         </w:tc>
         <w:tc>
           <w:tcPr>
-            <w:tcW w:w="1985" w:type="dxa"/>
+            <w:tcW w:w="1989" w:type="dxa"/>
             <w:tcBorders>
               <w:top w:val="single" w:sz="4" w:space="0" w:color="595959"/>
               <w:left w:val="single" w:sz="4" w:space="0" w:color="595959"/>
@@ -1742,7 +1772,7 @@
             </w:tcBorders>
             <w:shd w:color="auto" w:fill="auto" w:val="clear"/>
             <w:tcMar>
-              <w:left w:w="108" w:type="dxa"/>
+              <w:left w:w="88" w:type="dxa"/>
             </w:tcMar>
           </w:tcPr>
           <w:p>
@@ -1756,11 +1786,7 @@
               </w:tabs>
               <w:spacing w:lineRule="auto" w:line="276"/>
               <w:cnfStyle w:val="000000100000" w:firstRow="0" w:lastRow="0" w:firstColumn="0" w:lastColumn="0" w:oddVBand="0" w:evenVBand="0" w:oddHBand="1" w:evenHBand="0" w:firstRowFirstColumn="0" w:firstRowLastColumn="0" w:lastRowFirstColumn="0" w:lastRowLastColumn="0"/>
-              <w:rPr>
-                <w:rFonts w:ascii="Gotham Book" w:hAnsi="Gotham Book"/>
-                <w:sz w:val="16"/>
-                <w:szCs w:val="16"/>
-              </w:rPr>
+              <w:rPr/>
             </w:pPr>
             <w:r>
               <w:rPr>
@@ -1770,13 +1796,13 @@
                 <w:szCs w:val="16"/>
                 <w:lang w:bidi="x-none"/>
               </w:rPr>
-              <w:t>Einzelnettopreis Pos. 1</w:t>
+              <w:t>{{id}Einzelpreis}</w:t>
             </w:r>
           </w:p>
         </w:tc>
         <w:tc>
           <w:tcPr>
-            <w:tcW w:w="1985" w:type="dxa"/>
+            <w:tcW w:w="1981" w:type="dxa"/>
             <w:tcBorders>
               <w:top w:val="single" w:sz="4" w:space="0" w:color="595959"/>
               <w:left w:val="single" w:sz="4" w:space="0" w:color="595959"/>
@@ -1787,7 +1813,7 @@
             </w:tcBorders>
             <w:shd w:color="auto" w:fill="auto" w:val="clear"/>
             <w:tcMar>
-              <w:left w:w="108" w:type="dxa"/>
+              <w:left w:w="88" w:type="dxa"/>
             </w:tcMar>
           </w:tcPr>
           <w:p>
@@ -1801,11 +1827,7 @@
               </w:tabs>
               <w:spacing w:lineRule="auto" w:line="276"/>
               <w:cnfStyle w:val="000000100000" w:firstRow="0" w:lastRow="0" w:firstColumn="0" w:lastColumn="0" w:oddVBand="0" w:evenVBand="0" w:oddHBand="1" w:evenHBand="0" w:firstRowFirstColumn="0" w:firstRowLastColumn="0" w:lastRowFirstColumn="0" w:lastRowLastColumn="0"/>
-              <w:rPr>
-                <w:rFonts w:ascii="Gotham Book" w:hAnsi="Gotham Book"/>
-                <w:sz w:val="16"/>
-                <w:szCs w:val="16"/>
-              </w:rPr>
+              <w:rPr/>
             </w:pPr>
             <w:r>
               <w:rPr>
@@ -1815,244 +1837,7 @@
                 <w:szCs w:val="16"/>
                 <w:lang w:bidi="x-none"/>
               </w:rPr>
-              <w:t>Menge X Einzelpreis</w:t>
-            </w:r>
-          </w:p>
-        </w:tc>
-      </w:tr>
-      <w:tr>
-        <w:trPr>
-          <w:cnfStyle w:val="000000010000" w:firstRow="0" w:lastRow="0" w:firstColumn="0" w:lastColumn="0" w:oddVBand="0" w:evenVBand="0" w:oddHBand="0" w:evenHBand="1" w:firstRowFirstColumn="0" w:firstRowLastColumn="0" w:lastRowFirstColumn="0" w:lastRowLastColumn="0"/>
-        </w:trPr>
-        <w:tc>
-          <w:tcPr>
-            <w:tcW w:w="4536" w:type="dxa"/>
-            <w:cnfStyle w:val="001000000000" w:firstRow="0" w:lastRow="0" w:firstColumn="1" w:lastColumn="0" w:oddVBand="0" w:evenVBand="0" w:oddHBand="0" w:evenHBand="0" w:firstRowFirstColumn="0" w:firstRowLastColumn="0" w:lastRowFirstColumn="0" w:lastRowLastColumn="0"/>
-            <w:tcBorders>
-              <w:top w:val="single" w:sz="4" w:space="0" w:color="595959"/>
-              <w:left w:val="single" w:sz="4" w:space="0" w:color="595959"/>
-              <w:bottom w:val="single" w:sz="4" w:space="0" w:color="595959"/>
-              <w:right w:val="nil"/>
-              <w:insideH w:val="single" w:sz="4" w:space="0" w:color="595959"/>
-              <w:insideV w:val="nil"/>
-            </w:tcBorders>
-            <w:shd w:color="auto" w:fill="E6E6E6" w:val="clear"/>
-            <w:tcMar>
-              <w:left w:w="108" w:type="dxa"/>
-            </w:tcMar>
-            <w:vAlign w:val="center"/>
-          </w:tcPr>
-          <w:p>
-            <w:pPr>
-              <w:pStyle w:val="Normal"/>
-              <w:tabs>
-                <w:tab w:val="left" w:pos="1814" w:leader="none"/>
-                <w:tab w:val="left" w:pos="3261" w:leader="none"/>
-                <w:tab w:val="left" w:pos="4649" w:leader="none"/>
-                <w:tab w:val="left" w:pos="7230" w:leader="none"/>
-              </w:tabs>
-              <w:spacing w:lineRule="auto" w:line="276"/>
-              <w:jc w:val="left"/>
-              <w:rPr>
-                <w:rFonts w:ascii="Gotham Book" w:hAnsi="Gotham Book"/>
-                <w:sz w:val="16"/>
-                <w:szCs w:val="16"/>
-              </w:rPr>
-            </w:pPr>
-            <w:r>
-              <w:rPr>
-                <w:rFonts w:ascii="Gotham" w:hAnsi="Gotham"/>
-                <w:sz w:val="16"/>
-                <w:szCs w:val="16"/>
-                <w:lang w:bidi="x-none"/>
-              </w:rPr>
-              <w:t>Pos. 2:</w:t>
-            </w:r>
-          </w:p>
-          <w:p>
-            <w:pPr>
-              <w:pStyle w:val="Normal"/>
-              <w:tabs>
-                <w:tab w:val="left" w:pos="1814" w:leader="none"/>
-                <w:tab w:val="left" w:pos="3261" w:leader="none"/>
-                <w:tab w:val="left" w:pos="4649" w:leader="none"/>
-                <w:tab w:val="left" w:pos="7230" w:leader="none"/>
-              </w:tabs>
-              <w:spacing w:lineRule="auto" w:line="276"/>
-              <w:jc w:val="left"/>
-              <w:rPr>
-                <w:rFonts w:ascii="Gotham Book" w:hAnsi="Gotham Book"/>
-                <w:sz w:val="16"/>
-                <w:szCs w:val="16"/>
-              </w:rPr>
-            </w:pPr>
-            <w:r>
-              <w:rPr>
-                <w:rFonts w:ascii="Gotham" w:hAnsi="Gotham"/>
-                <w:sz w:val="16"/>
-                <w:szCs w:val="16"/>
-                <w:lang w:bidi="x-none"/>
-              </w:rPr>
-              <w:t>Text = Beschreibung</w:t>
-            </w:r>
-          </w:p>
-          <w:p>
-            <w:pPr>
-              <w:pStyle w:val="Normal"/>
-              <w:tabs>
-                <w:tab w:val="left" w:pos="1814" w:leader="none"/>
-                <w:tab w:val="left" w:pos="3261" w:leader="none"/>
-                <w:tab w:val="left" w:pos="4649" w:leader="none"/>
-                <w:tab w:val="left" w:pos="7230" w:leader="none"/>
-              </w:tabs>
-              <w:spacing w:lineRule="auto" w:line="276"/>
-              <w:jc w:val="left"/>
-              <w:rPr>
-                <w:rFonts w:ascii="Gotham Book" w:hAnsi="Gotham Book"/>
-                <w:sz w:val="16"/>
-                <w:szCs w:val="16"/>
-              </w:rPr>
-            </w:pPr>
-            <w:r>
-              <w:rPr>
-                <w:rFonts w:ascii="Gotham" w:hAnsi="Gotham"/>
-                <w:sz w:val="16"/>
-                <w:szCs w:val="16"/>
-                <w:lang w:bidi="x-none"/>
-              </w:rPr>
-              <w:t>Leistungszeitraum</w:t>
-            </w:r>
-          </w:p>
-        </w:tc>
-        <w:tc>
-          <w:tcPr>
-            <w:tcW w:w="850" w:type="dxa"/>
-            <w:tcBorders>
-              <w:top w:val="single" w:sz="4" w:space="0" w:color="595959"/>
-              <w:left w:val="single" w:sz="4" w:space="0" w:color="595959"/>
-              <w:bottom w:val="single" w:sz="4" w:space="0" w:color="595959"/>
-              <w:right w:val="single" w:sz="4" w:space="0" w:color="595959"/>
-              <w:insideH w:val="single" w:sz="4" w:space="0" w:color="595959"/>
-              <w:insideV w:val="single" w:sz="4" w:space="0" w:color="595959"/>
-            </w:tcBorders>
-            <w:shd w:color="auto" w:fill="E6E6E6" w:val="clear"/>
-            <w:tcMar>
-              <w:left w:w="108" w:type="dxa"/>
-            </w:tcMar>
-          </w:tcPr>
-          <w:p>
-            <w:pPr>
-              <w:pStyle w:val="Normal"/>
-              <w:tabs>
-                <w:tab w:val="left" w:pos="1814" w:leader="none"/>
-                <w:tab w:val="left" w:pos="3261" w:leader="none"/>
-                <w:tab w:val="left" w:pos="4649" w:leader="none"/>
-                <w:tab w:val="left" w:pos="7230" w:leader="none"/>
-              </w:tabs>
-              <w:spacing w:lineRule="auto" w:line="276"/>
-              <w:cnfStyle w:val="000000010000" w:firstRow="0" w:lastRow="0" w:firstColumn="0" w:lastColumn="0" w:oddVBand="0" w:evenVBand="0" w:oddHBand="0" w:evenHBand="1" w:firstRowFirstColumn="0" w:firstRowLastColumn="0" w:lastRowFirstColumn="0" w:lastRowLastColumn="0"/>
-              <w:rPr>
-                <w:rFonts w:ascii="Gotham Book" w:hAnsi="Gotham Book"/>
-                <w:sz w:val="16"/>
-                <w:szCs w:val="16"/>
-              </w:rPr>
-            </w:pPr>
-            <w:r>
-              <w:rPr>
-                <w:rFonts w:ascii="Gotham" w:hAnsi="Gotham"/>
-                <w:sz w:val="16"/>
-                <w:szCs w:val="16"/>
-                <w:lang w:bidi="x-none"/>
-              </w:rPr>
-              <w:t>Menge Pos. 2</w:t>
-            </w:r>
-          </w:p>
-        </w:tc>
-        <w:tc>
-          <w:tcPr>
-            <w:tcW w:w="1985" w:type="dxa"/>
-            <w:tcBorders>
-              <w:top w:val="single" w:sz="4" w:space="0" w:color="595959"/>
-              <w:left w:val="single" w:sz="4" w:space="0" w:color="595959"/>
-              <w:bottom w:val="single" w:sz="4" w:space="0" w:color="595959"/>
-              <w:right w:val="single" w:sz="4" w:space="0" w:color="595959"/>
-              <w:insideH w:val="single" w:sz="4" w:space="0" w:color="595959"/>
-              <w:insideV w:val="single" w:sz="4" w:space="0" w:color="595959"/>
-            </w:tcBorders>
-            <w:shd w:color="auto" w:fill="E6E6E6" w:val="clear"/>
-            <w:tcMar>
-              <w:left w:w="108" w:type="dxa"/>
-            </w:tcMar>
-          </w:tcPr>
-          <w:p>
-            <w:pPr>
-              <w:pStyle w:val="Normal"/>
-              <w:tabs>
-                <w:tab w:val="left" w:pos="1814" w:leader="none"/>
-                <w:tab w:val="left" w:pos="3261" w:leader="none"/>
-                <w:tab w:val="left" w:pos="4649" w:leader="none"/>
-                <w:tab w:val="left" w:pos="7230" w:leader="none"/>
-              </w:tabs>
-              <w:spacing w:lineRule="auto" w:line="276"/>
-              <w:cnfStyle w:val="000000010000" w:firstRow="0" w:lastRow="0" w:firstColumn="0" w:lastColumn="0" w:oddVBand="0" w:evenVBand="0" w:oddHBand="0" w:evenHBand="1" w:firstRowFirstColumn="0" w:firstRowLastColumn="0" w:lastRowFirstColumn="0" w:lastRowLastColumn="0"/>
-              <w:rPr>
-                <w:rFonts w:ascii="Gotham Book" w:hAnsi="Gotham Book"/>
-                <w:sz w:val="16"/>
-                <w:szCs w:val="16"/>
-              </w:rPr>
-            </w:pPr>
-            <w:r>
-              <w:rPr>
-                <w:rFonts w:ascii="Gotham" w:hAnsi="Gotham"/>
-                <w:sz w:val="16"/>
-                <w:szCs w:val="16"/>
-                <w:lang w:bidi="x-none"/>
-              </w:rPr>
-              <w:t>Einzelnettopreis Pos. 2</w:t>
-            </w:r>
-          </w:p>
-        </w:tc>
-        <w:tc>
-          <w:tcPr>
-            <w:tcW w:w="1985" w:type="dxa"/>
-            <w:tcBorders>
-              <w:top w:val="single" w:sz="4" w:space="0" w:color="595959"/>
-              <w:left w:val="single" w:sz="4" w:space="0" w:color="595959"/>
-              <w:bottom w:val="single" w:sz="4" w:space="0" w:color="595959"/>
-              <w:right w:val="single" w:sz="4" w:space="0" w:color="595959"/>
-              <w:insideH w:val="single" w:sz="4" w:space="0" w:color="595959"/>
-              <w:insideV w:val="single" w:sz="4" w:space="0" w:color="595959"/>
-            </w:tcBorders>
-            <w:shd w:color="auto" w:fill="E6E6E6" w:val="clear"/>
-            <w:tcMar>
-              <w:left w:w="108" w:type="dxa"/>
-            </w:tcMar>
-          </w:tcPr>
-          <w:p>
-            <w:pPr>
-              <w:pStyle w:val="Normal"/>
-              <w:tabs>
-                <w:tab w:val="left" w:pos="1814" w:leader="none"/>
-                <w:tab w:val="left" w:pos="3261" w:leader="none"/>
-                <w:tab w:val="left" w:pos="4649" w:leader="none"/>
-                <w:tab w:val="left" w:pos="7230" w:leader="none"/>
-              </w:tabs>
-              <w:spacing w:lineRule="auto" w:line="276"/>
-              <w:cnfStyle w:val="000000010000" w:firstRow="0" w:lastRow="0" w:firstColumn="0" w:lastColumn="0" w:oddVBand="0" w:evenVBand="0" w:oddHBand="0" w:evenHBand="1" w:firstRowFirstColumn="0" w:firstRowLastColumn="0" w:lastRowFirstColumn="0" w:lastRowLastColumn="0"/>
-              <w:rPr>
-                <w:rFonts w:ascii="Gotham Book" w:hAnsi="Gotham Book"/>
-                <w:sz w:val="16"/>
-                <w:szCs w:val="16"/>
-              </w:rPr>
-            </w:pPr>
-            <w:r>
-              <w:rPr>
-                <w:rFonts w:ascii="Gotham" w:hAnsi="Gotham"/>
-                <w:sz w:val="16"/>
-                <w:szCs w:val="16"/>
-                <w:lang w:bidi="x-none"/>
-              </w:rPr>
-              <w:t>Menge X Einzelpreis</w:t>
+              <w:t>{{id}Betrag}</w:t>
             </w:r>
           </w:p>
         </w:tc>
@@ -2063,7 +1848,7 @@
         </w:trPr>
         <w:tc>
           <w:tcPr>
-            <w:tcW w:w="4536" w:type="dxa"/>
+            <w:tcW w:w="4537" w:type="dxa"/>
             <w:cnfStyle w:val="001000000000" w:firstRow="0" w:lastRow="0" w:firstColumn="1" w:lastColumn="0" w:oddVBand="0" w:evenVBand="0" w:oddHBand="0" w:evenHBand="0" w:firstRowFirstColumn="0" w:firstRowLastColumn="0" w:lastRowFirstColumn="0" w:lastRowLastColumn="0"/>
             <w:tcBorders>
               <w:top w:val="single" w:sz="4" w:space="0" w:color="595959"/>
@@ -2075,7 +1860,7 @@
             </w:tcBorders>
             <w:shd w:color="auto" w:fill="auto" w:val="clear"/>
             <w:tcMar>
-              <w:left w:w="108" w:type="dxa"/>
+              <w:left w:w="88" w:type="dxa"/>
             </w:tcMar>
             <w:vAlign w:val="center"/>
           </w:tcPr>
@@ -2138,7 +1923,7 @@
         </w:tc>
         <w:tc>
           <w:tcPr>
-            <w:tcW w:w="4820" w:type="dxa"/>
+            <w:tcW w:w="4819" w:type="dxa"/>
             <w:gridSpan w:val="3"/>
             <w:tcBorders>
               <w:top w:val="single" w:sz="4" w:space="0" w:color="595959"/>
@@ -2150,7 +1935,7 @@
             </w:tcBorders>
             <w:shd w:color="auto" w:fill="auto" w:val="clear"/>
             <w:tcMar>
-              <w:left w:w="108" w:type="dxa"/>
+              <w:left w:w="88" w:type="dxa"/>
             </w:tcMar>
           </w:tcPr>
           <w:p>
@@ -2165,11 +1950,7 @@
               <w:spacing w:lineRule="auto" w:line="276"/>
               <w:jc w:val="right"/>
               <w:cnfStyle w:val="000000100000" w:firstRow="0" w:lastRow="0" w:firstColumn="0" w:lastColumn="0" w:oddVBand="0" w:evenVBand="0" w:oddHBand="1" w:evenHBand="0" w:firstRowFirstColumn="0" w:firstRowLastColumn="0" w:lastRowFirstColumn="0" w:lastRowLastColumn="0"/>
-              <w:rPr>
-                <w:rFonts w:ascii="Gotham Book" w:hAnsi="Gotham Book"/>
-                <w:sz w:val="16"/>
-                <w:szCs w:val="16"/>
-              </w:rPr>
+              <w:rPr/>
             </w:pPr>
             <w:r>
               <w:rPr>
@@ -2179,7 +1960,17 @@
                 <w:szCs w:val="16"/>
                 <w:lang w:bidi="x-none"/>
               </w:rPr>
-              <w:t>0,00 €</w:t>
+              <w:t>{Zwischensumm}</w:t>
+            </w:r>
+            <w:r>
+              <w:rPr>
+                <w:rFonts w:ascii="Gotham" w:hAnsi="Gotham"/>
+                <w:color w:val="00000A"/>
+                <w:sz w:val="16"/>
+                <w:szCs w:val="16"/>
+                <w:lang w:bidi="x-none"/>
+              </w:rPr>
+              <w:t xml:space="preserve"> €</w:t>
             </w:r>
           </w:p>
           <w:p>
@@ -2194,11 +1985,7 @@
               <w:spacing w:lineRule="auto" w:line="276"/>
               <w:jc w:val="right"/>
               <w:cnfStyle w:val="000000100000" w:firstRow="0" w:lastRow="0" w:firstColumn="0" w:lastColumn="0" w:oddVBand="0" w:evenVBand="0" w:oddHBand="1" w:evenHBand="0" w:firstRowFirstColumn="0" w:firstRowLastColumn="0" w:lastRowFirstColumn="0" w:lastRowLastColumn="0"/>
-              <w:rPr>
-                <w:rFonts w:ascii="Gotham Book" w:hAnsi="Gotham Book"/>
-                <w:sz w:val="16"/>
-                <w:szCs w:val="16"/>
-              </w:rPr>
+              <w:rPr/>
             </w:pPr>
             <w:r>
               <w:rPr>
@@ -2208,7 +1995,17 @@
                 <w:szCs w:val="16"/>
                 <w:lang w:bidi="x-none"/>
               </w:rPr>
-              <w:t>0,00 €</w:t>
+              <w:t>{MwSt}</w:t>
+            </w:r>
+            <w:r>
+              <w:rPr>
+                <w:rFonts w:ascii="Gotham" w:hAnsi="Gotham"/>
+                <w:color w:val="00000A"/>
+                <w:sz w:val="16"/>
+                <w:szCs w:val="16"/>
+                <w:lang w:bidi="x-none"/>
+              </w:rPr>
+              <w:t xml:space="preserve"> €</w:t>
             </w:r>
           </w:p>
         </w:tc>
@@ -2219,7 +2016,7 @@
         </w:trPr>
         <w:tc>
           <w:tcPr>
-            <w:tcW w:w="4536" w:type="dxa"/>
+            <w:tcW w:w="4537" w:type="dxa"/>
             <w:cnfStyle w:val="001000000000" w:firstRow="0" w:lastRow="0" w:firstColumn="1" w:lastColumn="0" w:oddVBand="0" w:evenVBand="0" w:oddHBand="0" w:evenHBand="0" w:firstRowFirstColumn="0" w:firstRowLastColumn="0" w:lastRowFirstColumn="0" w:lastRowLastColumn="0"/>
             <w:tcBorders>
               <w:top w:val="single" w:sz="4" w:space="0" w:color="595959"/>
@@ -2231,7 +2028,7 @@
             </w:tcBorders>
             <w:shd w:color="auto" w:fill="E6E6E6" w:val="clear"/>
             <w:tcMar>
-              <w:left w:w="108" w:type="dxa"/>
+              <w:left w:w="88" w:type="dxa"/>
             </w:tcMar>
             <w:vAlign w:val="center"/>
           </w:tcPr>
@@ -2257,6 +2054,7 @@
                 <w:rFonts w:ascii="Gotham" w:hAnsi="Gotham"/>
                 <w:b/>
                 <w:bCs/>
+                <w:color w:val="00000A"/>
                 <w:sz w:val="16"/>
                 <w:szCs w:val="16"/>
                 <w:lang w:bidi="x-none"/>
@@ -2267,7 +2065,7 @@
         </w:tc>
         <w:tc>
           <w:tcPr>
-            <w:tcW w:w="4820" w:type="dxa"/>
+            <w:tcW w:w="4819" w:type="dxa"/>
             <w:gridSpan w:val="3"/>
             <w:tcBorders>
               <w:top w:val="single" w:sz="4" w:space="0" w:color="595959"/>
@@ -2279,7 +2077,7 @@
             </w:tcBorders>
             <w:shd w:color="auto" w:fill="E6E6E6" w:val="clear"/>
             <w:tcMar>
-              <w:left w:w="108" w:type="dxa"/>
+              <w:left w:w="88" w:type="dxa"/>
             </w:tcMar>
           </w:tcPr>
           <w:p>
@@ -2295,9 +2093,7 @@
               <w:jc w:val="right"/>
               <w:cnfStyle w:val="000000010000" w:firstRow="0" w:lastRow="0" w:firstColumn="0" w:lastColumn="0" w:oddVBand="0" w:evenVBand="0" w:oddHBand="0" w:evenHBand="1" w:firstRowFirstColumn="0" w:firstRowLastColumn="0" w:lastRowFirstColumn="0" w:lastRowLastColumn="0"/>
               <w:rPr>
-                <w:rFonts w:ascii="Gotham Medium" w:hAnsi="Gotham Medium"/>
-                <w:sz w:val="16"/>
-                <w:szCs w:val="16"/>
+                <w:color w:val="00000A"/>
               </w:rPr>
             </w:pPr>
             <w:r>
@@ -2305,11 +2101,24 @@
                 <w:rFonts w:ascii="Gotham" w:hAnsi="Gotham"/>
                 <w:b/>
                 <w:bCs/>
+                <w:color w:val="00000A"/>
                 <w:sz w:val="16"/>
                 <w:szCs w:val="16"/>
                 <w:lang w:bidi="x-none"/>
               </w:rPr>
-              <w:t>0,00 €</w:t>
+              <w:t>{Gesamtbetrag}</w:t>
+            </w:r>
+            <w:r>
+              <w:rPr>
+                <w:rFonts w:ascii="Gotham" w:hAnsi="Gotham"/>
+                <w:b/>
+                <w:bCs/>
+                <w:color w:val="00000A"/>
+                <w:sz w:val="16"/>
+                <w:szCs w:val="16"/>
+                <w:lang w:bidi="x-none"/>
+              </w:rPr>
+              <w:t xml:space="preserve"> €</w:t>
             </w:r>
           </w:p>
         </w:tc>
@@ -2319,99 +2128,31 @@
       <w:pPr>
         <w:pStyle w:val="NormalWeb"/>
         <w:spacing w:lineRule="atLeast" w:line="284" w:before="280" w:after="0"/>
-        <w:rPr>
-          <w:rFonts w:ascii="Gotham Book" w:hAnsi="Gotham Book"/>
-        </w:rPr>
+        <w:rPr/>
       </w:pPr>
       <w:r>
         <w:rPr>
           <w:rFonts w:ascii="Gotham" w:hAnsi="Gotham"/>
         </w:rPr>
         <w:br/>
-        <w:t xml:space="preserve">Wir bitten um Überweisung des Gesamtbetrages bis zum </w:t>
-      </w:r>
-      <w:r>
-        <w:rPr>
-          <w:rFonts w:ascii="Gotham" w:hAnsi="Gotham"/>
-          <w:color w:val="FF0000"/>
-        </w:rPr>
-        <w:t>=Fälligkeit</w:t>
-      </w:r>
-      <w:r>
-        <w:rPr>
-          <w:rFonts w:ascii="Gotham" w:hAnsi="Gotham"/>
-        </w:rPr>
-        <w:t xml:space="preserve"> 09.04.16 und freuen uns auf eine weiterhin erfolgreiche Zusammenarbeit.</w:t>
-      </w:r>
-    </w:p>
-    <w:p>
-      <w:pPr>
-        <w:pStyle w:val="NormalWeb"/>
-        <w:spacing w:lineRule="atLeast" w:line="284" w:before="280" w:after="0"/>
-        <w:rPr>
-          <w:rFonts w:ascii="Gotham Book" w:hAnsi="Gotham Book"/>
-        </w:rPr>
-      </w:pPr>
-      <w:r>
-        <w:rPr>
-          <w:rFonts w:ascii="Gotham" w:hAnsi="Gotham"/>
-          <w:color w:val="000080"/>
-        </w:rPr>
-        <w:t>Wenn Skonto:</w:t>
-      </w:r>
-    </w:p>
-    <w:p>
-      <w:pPr>
-        <w:pStyle w:val="NormalWeb"/>
-        <w:spacing w:lineRule="atLeast" w:line="284" w:before="280" w:after="0"/>
-        <w:rPr>
-          <w:rFonts w:ascii="Gotham Book" w:hAnsi="Gotham Book"/>
-        </w:rPr>
-      </w:pPr>
-      <w:r>
-        <w:rPr>
-          <w:rFonts w:ascii="Gotham" w:hAnsi="Gotham"/>
-        </w:rPr>
-        <w:t xml:space="preserve">Wir bitten um Überweisung des Gesamtbetrages abzüglich </w:t>
-      </w:r>
-      <w:r>
-        <w:rPr>
-          <w:rFonts w:ascii="Gotham" w:hAnsi="Gotham"/>
-          <w:color w:val="FF0000"/>
-        </w:rPr>
-        <w:t>2% = Skonto</w:t>
-      </w:r>
-      <w:r>
-        <w:rPr>
-          <w:rFonts w:ascii="Gotham" w:hAnsi="Gotham"/>
-        </w:rPr>
-        <w:t xml:space="preserve"> Skonto bis zum </w:t>
-      </w:r>
-      <w:r>
-        <w:rPr>
-          <w:rFonts w:ascii="Gotham" w:hAnsi="Gotham"/>
-          <w:color w:val="FF0000"/>
-        </w:rPr>
-        <w:t>=Fälligkeit Skonto</w:t>
-      </w:r>
-      <w:r>
-        <w:rPr>
-          <w:rFonts w:ascii="Gotham" w:hAnsi="Gotham"/>
-        </w:rPr>
-        <w:t xml:space="preserve"> 19.01.17 danach bis zum </w:t>
-      </w:r>
-      <w:r>
-        <w:rPr>
-          <w:rFonts w:ascii="Gotham" w:hAnsi="Gotham"/>
-          <w:color w:val="FF0000"/>
-        </w:rPr>
-        <w:t>= Fälligkeit</w:t>
-      </w:r>
-      <w:r>
-        <w:rPr>
-          <w:rFonts w:ascii="Gotham" w:hAnsi="Gotham"/>
-        </w:rPr>
-        <w:t xml:space="preserve"> 08.02.17 ohne Abzüge und freuen uns auf eine weiterhin erfolgreiche Zusammenarbeit.</w:t>
+      </w:r>
+      <w:r>
+        <w:rPr>
+          <w:rFonts w:ascii="Gotham" w:hAnsi="Gotham"/>
+        </w:rPr>
+        <w:t>{</w:t>
+      </w:r>
+      <w:r>
+        <w:rPr>
+          <w:rFonts w:ascii="Gotham" w:hAnsi="Gotham"/>
+        </w:rPr>
+        <w:t>EndText</w:t>
+      </w:r>
+      <w:r>
+        <w:rPr>
+          <w:rFonts w:ascii="Gotham" w:hAnsi="Gotham"/>
+        </w:rPr>
+        <w:t>}</w:t>
       </w:r>
     </w:p>
     <w:p>
@@ -2424,14 +2165,10 @@
           <w:tab w:val="left" w:pos="7230" w:leader="none"/>
         </w:tabs>
         <w:spacing w:lineRule="auto" w:line="240"/>
-        <w:rPr>
-          <w:rFonts w:ascii="Gotham" w:hAnsi="Gotham"/>
-        </w:rPr>
+        <w:rPr/>
       </w:pPr>
       <w:r>
-        <w:rPr>
-          <w:rFonts w:ascii="Gotham" w:hAnsi="Gotham"/>
-        </w:rPr>
+        <w:rPr/>
       </w:r>
     </w:p>
     <w:sectPr>
@@ -2442,7 +2179,7 @@
       <w:pgNumType w:fmt="decimal"/>
       <w:formProt w:val="false"/>
       <w:textDirection w:val="lrTb"/>
-      <w:docGrid w:type="default" w:linePitch="240" w:charSpace="2047"/>
+      <w:docGrid w:type="default" w:linePitch="249" w:charSpace="2047"/>
     </w:sectPr>
   </w:body>
 </w:document>
@@ -2723,10 +2460,10 @@
     </w:pPr>
     <w:rPr>
       <w:rFonts w:ascii="Lucida Grande" w:hAnsi="Lucida Grande" w:eastAsia="ＭＳ 明朝" w:cs="Times New Roman" w:eastAsiaTheme="minorEastAsia"/>
-      <w:color w:val="auto"/>
+      <w:color w:val="00000A"/>
       <w:sz w:val="20"/>
       <w:szCs w:val="24"/>
-      <w:lang w:eastAsia="de-DE" w:val="de-DE" w:bidi="ar-SA"/>
+      <w:lang w:val="de-DE" w:eastAsia="de-DE" w:bidi="ar-SA"/>
     </w:rPr>
   </w:style>
   <w:style w:type="character" w:styleId="DefaultParagraphFont" w:default="1">
@@ -2753,6 +2490,7 @@
     <w:basedOn w:val="DefaultParagraphFont"/>
     <w:uiPriority w:val="99"/>
     <w:unhideWhenUsed/>
+    <w:qFormat/>
     <w:rsid w:val="00167692"/>
     <w:rPr>
       <w:color w:val="0000FF" w:themeColor="hyperlink"/>
@@ -2812,22 +2550,30 @@
       <w:color w:val="666666"/>
     </w:rPr>
   </w:style>
-  <w:style w:type="paragraph" w:styleId="Berschrift">
-    <w:name w:val="Überschrift"/>
+  <w:style w:type="character" w:styleId="InternetLink1">
+    <w:name w:val="Internet Link"/>
+    <w:rPr>
+      <w:color w:val="000080"/>
+      <w:u w:val="single"/>
+      <w:lang w:val="zxx" w:eastAsia="zxx" w:bidi="zxx"/>
+    </w:rPr>
+  </w:style>
+  <w:style w:type="paragraph" w:styleId="Heading">
+    <w:name w:val="Heading"/>
     <w:basedOn w:val="Normal"/>
-    <w:next w:val="Textkrper"/>
+    <w:next w:val="TextBody"/>
     <w:qFormat/>
     <w:pPr>
       <w:keepNext/>
       <w:spacing w:before="240" w:after="120"/>
     </w:pPr>
     <w:rPr>
-      <w:rFonts w:ascii="Liberation Sans" w:hAnsi="Liberation Sans" w:eastAsia="SimSun" w:cs="Lucida Sans"/>
+      <w:rFonts w:ascii="Liberation Sans" w:hAnsi="Liberation Sans" w:eastAsia="Arial Unicode MS" w:cs="Arial Unicode MS"/>
       <w:sz w:val="28"/>
       <w:szCs w:val="28"/>
     </w:rPr>
   </w:style>
-  <w:style w:type="paragraph" w:styleId="Textkrper">
+  <w:style w:type="paragraph" w:styleId="TextBody">
     <w:name w:val="Body Text"/>
     <w:basedOn w:val="Normal"/>
     <w:pPr>
@@ -2835,15 +2581,15 @@
     </w:pPr>
     <w:rPr/>
   </w:style>
-  <w:style w:type="paragraph" w:styleId="Liste">
+  <w:style w:type="paragraph" w:styleId="List">
     <w:name w:val="List"/>
-    <w:basedOn w:val="Textkrper"/>
+    <w:basedOn w:val="TextBody"/>
     <w:pPr/>
     <w:rPr>
       <w:rFonts w:cs="Lucida Sans"/>
     </w:rPr>
   </w:style>
-  <w:style w:type="paragraph" w:styleId="Beschriftung">
+  <w:style w:type="paragraph" w:styleId="Caption">
     <w:name w:val="Caption"/>
     <w:basedOn w:val="Normal"/>
     <w:qFormat/>
@@ -2859,6 +2605,29 @@
       <w:szCs w:val="24"/>
     </w:rPr>
   </w:style>
+  <w:style w:type="paragraph" w:styleId="Index">
+    <w:name w:val="Index"/>
+    <w:basedOn w:val="Normal"/>
+    <w:qFormat/>
+    <w:pPr>
+      <w:suppressLineNumbers/>
+    </w:pPr>
+    <w:rPr/>
+  </w:style>
+  <w:style w:type="paragraph" w:styleId="Berschrift">
+    <w:name w:val="Überschrift"/>
+    <w:basedOn w:val="Normal"/>
+    <w:qFormat/>
+    <w:pPr>
+      <w:keepNext/>
+      <w:spacing w:before="240" w:after="120"/>
+    </w:pPr>
+    <w:rPr>
+      <w:rFonts w:ascii="Liberation Sans" w:hAnsi="Liberation Sans" w:eastAsia="SimSun" w:cs="Lucida Sans"/>
+      <w:sz w:val="28"/>
+      <w:szCs w:val="28"/>
+    </w:rPr>
+  </w:style>
   <w:style w:type="paragraph" w:styleId="Verzeichnis">
     <w:name w:val="Verzeichnis"/>
     <w:basedOn w:val="Normal"/>
@@ -2870,7 +2639,7 @@
       <w:rFonts w:cs="Lucida Sans"/>
     </w:rPr>
   </w:style>
-  <w:style w:type="paragraph" w:styleId="Inhaltsverzeichnis1">
+  <w:style w:type="paragraph" w:styleId="Contents1">
     <w:name w:val="TOC 1"/>
     <w:basedOn w:val="Normal"/>
     <w:next w:val="Normal"/>
@@ -2902,7 +2671,7 @@
       <w:szCs w:val="18"/>
     </w:rPr>
   </w:style>
-  <w:style w:type="paragraph" w:styleId="Kopfzeile">
+  <w:style w:type="paragraph" w:styleId="Header">
     <w:name w:val="Header"/>
     <w:basedOn w:val="Normal"/>
     <w:link w:val="KopfzeileZeichen"/>
@@ -2918,7 +2687,7 @@
     </w:pPr>
     <w:rPr/>
   </w:style>
-  <w:style w:type="paragraph" w:styleId="Fuzeile">
+  <w:style w:type="paragraph" w:styleId="Footer">
     <w:name w:val="Footer"/>
     <w:basedOn w:val="Normal"/>
     <w:link w:val="FuzeileZeichen"/>
@@ -2952,6 +2721,20 @@
   </w:style>
   <w:style w:type="paragraph" w:styleId="Rahmeninhalt">
     <w:name w:val="Rahmeninhalt"/>
+    <w:basedOn w:val="Normal"/>
+    <w:qFormat/>
+    <w:pPr/>
+    <w:rPr/>
+  </w:style>
+  <w:style w:type="paragraph" w:styleId="FrameContents">
+    <w:name w:val="Frame Contents"/>
+    <w:basedOn w:val="Normal"/>
+    <w:qFormat/>
+    <w:pPr/>
+    <w:rPr/>
+  </w:style>
+  <w:style w:type="paragraph" w:styleId="PreformattedText">
+    <w:name w:val="Preformatted Text"/>
     <w:basedOn w:val="Normal"/>
     <w:qFormat/>
     <w:pPr/>
@@ -3119,7 +2902,6 @@
     <w:name w:val="Tabelle STec"/>
     <w:basedOn w:val="NormaleTabelle"/>
     <w:rsid w:val="001e183f"/>
-    <w:rPr/>
     <w:tblPr>
       <w:tblInd w:w="0" w:type="dxa"/>
       <w:tblBorders>

</xml_diff>

<commit_message>
PROJECTFORGE-1986 Some code and template updates
</commit_message>
<xml_diff>
--- a/projectforge-business/src/main/resources/officeTemplates/InvoiceTemplate.docx
+++ b/projectforge-business/src/main/resources/officeTemplates/InvoiceTemplate.docx
@@ -1,21 +1,21 @@
 
 <file path=word/document.xml><?xml version="1.0" encoding="utf-8"?>
-<w:document xmlns:o="urn:schemas-microsoft-com:office:office" xmlns:r="http://schemas.openxmlformats.org/officeDocument/2006/relationships" xmlns:v="urn:schemas-microsoft-com:vml" xmlns:w="http://schemas.openxmlformats.org/wordprocessingml/2006/main" xmlns:w10="urn:schemas-microsoft-com:office:word" xmlns:wp="http://schemas.openxmlformats.org/drawingml/2006/wordprocessingDrawing" xmlns:wps="http://schemas.microsoft.com/office/word/2010/wordprocessingShape" xmlns:wpg="http://schemas.microsoft.com/office/word/2010/wordprocessingGroup" xmlns:mc="http://schemas.openxmlformats.org/markup-compatibility/2006" xmlns:wp14="http://schemas.microsoft.com/office/word/2010/wordprocessingDrawing" xmlns:w14="http://schemas.microsoft.com/office/word/2010/wordml" mc:Ignorable="w14 wp14">
+<w:document xmlns:wpc="http://schemas.microsoft.com/office/word/2010/wordprocessingCanvas" xmlns:mo="http://schemas.microsoft.com/office/mac/office/2008/main" xmlns:mc="http://schemas.openxmlformats.org/markup-compatibility/2006" xmlns:mv="urn:schemas-microsoft-com:mac:vml" xmlns:o="urn:schemas-microsoft-com:office:office" xmlns:r="http://schemas.openxmlformats.org/officeDocument/2006/relationships" xmlns:m="http://schemas.openxmlformats.org/officeDocument/2006/math" xmlns:v="urn:schemas-microsoft-com:vml" xmlns:wp14="http://schemas.microsoft.com/office/word/2010/wordprocessingDrawing" xmlns:wp="http://schemas.openxmlformats.org/drawingml/2006/wordprocessingDrawing" xmlns:w10="urn:schemas-microsoft-com:office:word" xmlns:w="http://schemas.openxmlformats.org/wordprocessingml/2006/main" xmlns:w14="http://schemas.microsoft.com/office/word/2010/wordml" xmlns:w15="http://schemas.microsoft.com/office/word/2012/wordml" xmlns:wpg="http://schemas.microsoft.com/office/word/2010/wordprocessingGroup" xmlns:wpi="http://schemas.microsoft.com/office/word/2010/wordprocessingInk" xmlns:wne="http://schemas.microsoft.com/office/word/2006/wordml" xmlns:wps="http://schemas.microsoft.com/office/word/2010/wordprocessingShape" mc:Ignorable="w14 w15 wp14">
   <w:body>
     <w:p>
       <w:pPr>
-        <w:pStyle w:val="Normal"/>
-        <w:spacing w:lineRule="auto" w:line="276"/>
-        <w:rPr>
-          <w:rFonts w:ascii="Gotham" w:hAnsi="Gotham"/>
+        <w:spacing w:line="276" w:lineRule="auto"/>
+        <w:rPr>
+          <w:rFonts w:ascii="Gotham" w:hAnsi="Gotham" w:hint="eastAsia"/>
         </w:rPr>
       </w:pPr>
       <w:r>
         <w:rPr>
           <w:rFonts w:ascii="Gotham" w:hAnsi="Gotham"/>
+          <w:noProof/>
         </w:rPr>
         <w:drawing>
-          <wp:anchor behindDoc="1" distT="0" distB="3810" distL="114300" distR="122555" simplePos="0" locked="0" layoutInCell="1" allowOverlap="1" relativeHeight="2">
+          <wp:anchor distT="0" distB="3810" distL="114300" distR="122555" simplePos="0" relativeHeight="2" behindDoc="1" locked="0" layoutInCell="1" allowOverlap="1" wp14:anchorId="34442310" wp14:editId="3501FE85">
             <wp:simplePos x="0" y="0"/>
             <wp:positionH relativeFrom="column">
               <wp:posOffset>0</wp:posOffset>
@@ -40,7 +40,7 @@
                     </pic:cNvPicPr>
                   </pic:nvPicPr>
                   <pic:blipFill>
-                    <a:blip r:embed="rId2"/>
+                    <a:blip r:embed="rId6"/>
                     <a:stretch>
                       <a:fillRect/>
                     </a:stretch>
@@ -63,34 +63,28 @@
     </w:p>
     <w:p>
       <w:pPr>
-        <w:pStyle w:val="Normal"/>
-        <w:spacing w:lineRule="auto" w:line="276"/>
-        <w:rPr>
-          <w:rFonts w:ascii="Gotham" w:hAnsi="Gotham"/>
+        <w:spacing w:line="276" w:lineRule="auto"/>
+        <w:rPr>
+          <w:rFonts w:ascii="Gotham" w:hAnsi="Gotham" w:hint="eastAsia"/>
         </w:rPr>
       </w:pPr>
-      <w:r>
-        <w:rPr>
-          <w:rFonts w:ascii="Gotham" w:hAnsi="Gotham"/>
-        </w:rPr>
-      </w:r>
     </w:p>
     <w:p>
       <w:pPr>
-        <w:pStyle w:val="Normal"/>
-        <w:spacing w:lineRule="auto" w:line="276"/>
-        <w:rPr>
-          <w:rFonts w:ascii="Gotham" w:hAnsi="Gotham"/>
+        <w:spacing w:line="276" w:lineRule="auto"/>
+        <w:rPr>
+          <w:rFonts w:ascii="Gotham" w:hAnsi="Gotham" w:hint="eastAsia"/>
         </w:rPr>
       </w:pPr>
       <w:r>
         <w:rPr>
           <w:rFonts w:ascii="Gotham" w:hAnsi="Gotham"/>
+          <w:noProof/>
         </w:rPr>
         <mc:AlternateContent>
           <mc:Choice Requires="wps">
             <w:drawing>
-              <wp:anchor behindDoc="0" distT="0" distB="0" distL="114300" distR="114300" simplePos="0" locked="0" layoutInCell="1" allowOverlap="1" relativeHeight="3" wp14:anchorId="03C62531">
+              <wp:anchor distT="0" distB="0" distL="114300" distR="114300" simplePos="0" relativeHeight="3" behindDoc="0" locked="0" layoutInCell="1" allowOverlap="1" wp14:anchorId="288E08C3" wp14:editId="6BF2EF83">
                 <wp:simplePos x="0" y="0"/>
                 <wp:positionH relativeFrom="column">
                   <wp:posOffset>4409440</wp:posOffset>
@@ -102,6 +96,7 @@
                 <wp:effectExtent l="0" t="0" r="0" b="7620"/>
                 <wp:wrapSquare wrapText="bothSides"/>
                 <wp:docPr id="2" name="Textfeld 3"/>
+                <wp:cNvGraphicFramePr/>
                 <a:graphic xmlns:a="http://schemas.openxmlformats.org/drawingml/2006/main">
                   <a:graphicData uri="http://schemas.microsoft.com/office/word/2010/wordprocessingShape">
                     <wps:wsp>
@@ -136,9 +131,9 @@
                           <w:p>
                             <w:pPr>
                               <w:pStyle w:val="Rahmeninhalt"/>
-                              <w:spacing w:lineRule="auto" w:line="240"/>
+                              <w:spacing w:line="240" w:lineRule="auto"/>
                               <w:rPr>
-                                <w:rFonts w:ascii="Gotham Medium" w:hAnsi="Gotham Medium"/>
+                                <w:rFonts w:ascii="Gotham Medium" w:hAnsi="Gotham Medium" w:hint="eastAsia"/>
                                 <w:sz w:val="15"/>
                                 <w:szCs w:val="15"/>
                               </w:rPr>
@@ -157,9 +152,9 @@
                           <w:p>
                             <w:pPr>
                               <w:pStyle w:val="Rahmeninhalt"/>
-                              <w:spacing w:lineRule="auto" w:line="240"/>
+                              <w:spacing w:line="240" w:lineRule="auto"/>
                               <w:rPr>
-                                <w:rFonts w:ascii="Gotham Book" w:hAnsi="Gotham Book"/>
+                                <w:rFonts w:ascii="Gotham Book" w:hAnsi="Gotham Book" w:hint="eastAsia"/>
                                 <w:sz w:val="15"/>
                                 <w:szCs w:val="15"/>
                               </w:rPr>
@@ -170,15 +165,33 @@
                                 <w:sz w:val="15"/>
                                 <w:szCs w:val="15"/>
                               </w:rPr>
-                              <w:t>Marie-Calm-Straße 1-5</w:t>
+                              <w:t>Marie-</w:t>
+                            </w:r>
+                            <w:proofErr w:type="spellStart"/>
+                            <w:r>
+                              <w:rPr>
+                                <w:rFonts w:ascii="Gotham" w:hAnsi="Gotham"/>
+                                <w:sz w:val="15"/>
+                                <w:szCs w:val="15"/>
+                              </w:rPr>
+                              <w:t>Calm</w:t>
+                            </w:r>
+                            <w:proofErr w:type="spellEnd"/>
+                            <w:r>
+                              <w:rPr>
+                                <w:rFonts w:ascii="Gotham" w:hAnsi="Gotham"/>
+                                <w:sz w:val="15"/>
+                                <w:szCs w:val="15"/>
+                              </w:rPr>
+                              <w:t>-Straße 1-5</w:t>
                             </w:r>
                           </w:p>
                           <w:p>
                             <w:pPr>
                               <w:pStyle w:val="Rahmeninhalt"/>
-                              <w:spacing w:lineRule="auto" w:line="240"/>
+                              <w:spacing w:line="240" w:lineRule="auto"/>
                               <w:rPr>
-                                <w:rFonts w:ascii="Gotham Book" w:hAnsi="Gotham Book"/>
+                                <w:rFonts w:ascii="Gotham Book" w:hAnsi="Gotham Book" w:hint="eastAsia"/>
                                 <w:sz w:val="15"/>
                                 <w:szCs w:val="15"/>
                               </w:rPr>
@@ -195,27 +208,20 @@
                           <w:p>
                             <w:pPr>
                               <w:pStyle w:val="Rahmeninhalt"/>
-                              <w:spacing w:lineRule="auto" w:line="240"/>
+                              <w:spacing w:line="240" w:lineRule="auto"/>
                               <w:rPr>
-                                <w:rFonts w:ascii="Gotham" w:hAnsi="Gotham"/>
+                                <w:rFonts w:ascii="Gotham" w:hAnsi="Gotham" w:hint="eastAsia"/>
                                 <w:sz w:val="15"/>
                                 <w:szCs w:val="15"/>
                               </w:rPr>
                             </w:pPr>
-                            <w:r>
-                              <w:rPr>
-                                <w:rFonts w:ascii="Gotham" w:hAnsi="Gotham"/>
-                                <w:sz w:val="15"/>
-                                <w:szCs w:val="15"/>
-                              </w:rPr>
-                            </w:r>
                           </w:p>
                           <w:p>
                             <w:pPr>
                               <w:pStyle w:val="Rahmeninhalt"/>
-                              <w:spacing w:lineRule="auto" w:line="240"/>
+                              <w:spacing w:line="240" w:lineRule="auto"/>
                               <w:rPr>
-                                <w:rFonts w:ascii="Gotham Medium" w:hAnsi="Gotham Medium"/>
+                                <w:rFonts w:ascii="Gotham Medium" w:hAnsi="Gotham Medium" w:hint="eastAsia"/>
                                 <w:sz w:val="15"/>
                                 <w:szCs w:val="15"/>
                               </w:rPr>
@@ -234,30 +240,40 @@
                           <w:p>
                             <w:pPr>
                               <w:pStyle w:val="Rahmeninhalt"/>
-                              <w:spacing w:lineRule="auto" w:line="240"/>
+                              <w:spacing w:line="240" w:lineRule="auto"/>
                               <w:rPr>
-                                <w:rFonts w:ascii="Gotham" w:hAnsi="Gotham"/>
+                                <w:rFonts w:ascii="Gotham" w:hAnsi="Gotham" w:hint="eastAsia"/>
                               </w:rPr>
                             </w:pPr>
+                            <w:proofErr w:type="spellStart"/>
                             <w:r>
                               <w:rPr>
                                 <w:rFonts w:ascii="Gotham" w:hAnsi="Gotham"/>
                                 <w:sz w:val="15"/>
                                 <w:szCs w:val="15"/>
                               </w:rPr>
-                              <w:t>Finance/Controlling</w:t>
+                              <w:t>Finance</w:t>
+                            </w:r>
+                            <w:proofErr w:type="spellEnd"/>
+                            <w:r>
+                              <w:rPr>
+                                <w:rFonts w:ascii="Gotham" w:hAnsi="Gotham"/>
+                                <w:sz w:val="15"/>
+                                <w:szCs w:val="15"/>
+                              </w:rPr>
+                              <w:t>/Controlling</w:t>
                             </w:r>
                           </w:p>
                           <w:p>
                             <w:pPr>
                               <w:pStyle w:val="Rahmeninhalt"/>
                               <w:tabs>
-                                <w:tab w:val="left" w:pos="396" w:leader="none"/>
-                                <w:tab w:val="left" w:pos="792" w:leader="none"/>
+                                <w:tab w:val="left" w:pos="396"/>
+                                <w:tab w:val="left" w:pos="792"/>
                               </w:tabs>
-                              <w:spacing w:lineRule="auto" w:line="240"/>
+                              <w:spacing w:line="240" w:lineRule="auto"/>
                               <w:rPr>
-                                <w:rFonts w:ascii="Gotham Book" w:hAnsi="Gotham Book"/>
+                                <w:rFonts w:ascii="Gotham Book" w:hAnsi="Gotham Book" w:hint="eastAsia"/>
                                 <w:sz w:val="15"/>
                                 <w:szCs w:val="15"/>
                               </w:rPr>
@@ -269,6 +285,13 @@
                                 <w:szCs w:val="15"/>
                               </w:rPr>
                               <w:t>Tel.</w:t>
+                            </w:r>
+                            <w:r>
+                              <w:rPr>
+                                <w:rFonts w:ascii="Gotham" w:hAnsi="Gotham"/>
+                                <w:sz w:val="15"/>
+                                <w:szCs w:val="15"/>
+                              </w:rPr>
                               <w:tab/>
                               <w:t>+49 561 316793-0</w:t>
                             </w:r>
@@ -277,12 +300,12 @@
                             <w:pPr>
                               <w:pStyle w:val="Rahmeninhalt"/>
                               <w:tabs>
-                                <w:tab w:val="left" w:pos="396" w:leader="none"/>
-                                <w:tab w:val="left" w:pos="792" w:leader="none"/>
+                                <w:tab w:val="left" w:pos="396"/>
+                                <w:tab w:val="left" w:pos="792"/>
                               </w:tabs>
-                              <w:spacing w:lineRule="auto" w:line="240"/>
+                              <w:spacing w:line="240" w:lineRule="auto"/>
                               <w:rPr>
-                                <w:rFonts w:ascii="Gotham Book" w:hAnsi="Gotham Book"/>
+                                <w:rFonts w:ascii="Gotham Book" w:hAnsi="Gotham Book" w:hint="eastAsia"/>
                                 <w:color w:val="000000" w:themeColor="text1"/>
                                 <w:sz w:val="15"/>
                                 <w:szCs w:val="15"/>
@@ -295,6 +318,13 @@
                                 <w:szCs w:val="15"/>
                               </w:rPr>
                               <w:t>Fax</w:t>
+                            </w:r>
+                            <w:r>
+                              <w:rPr>
+                                <w:rFonts w:ascii="Gotham" w:hAnsi="Gotham"/>
+                                <w:sz w:val="15"/>
+                                <w:szCs w:val="15"/>
+                              </w:rPr>
                               <w:tab/>
                               <w:t>+49 561 316793-11</w:t>
                             </w:r>
@@ -302,10 +332,12 @@
                           <w:p>
                             <w:pPr>
                               <w:pStyle w:val="Rahmeninhalt"/>
-                              <w:spacing w:lineRule="auto" w:line="240"/>
-                              <w:rPr/>
+                              <w:spacing w:line="240" w:lineRule="auto"/>
+                              <w:rPr>
+                                <w:rFonts w:hint="eastAsia"/>
+                              </w:rPr>
                             </w:pPr>
-                            <w:hyperlink r:id="rId3">
+                            <w:hyperlink r:id="rId7">
                               <w:r>
                                 <w:rPr>
                                   <w:rStyle w:val="Internetlink"/>
@@ -322,10 +354,12 @@
                           <w:p>
                             <w:pPr>
                               <w:pStyle w:val="Rahmeninhalt"/>
-                              <w:spacing w:lineRule="auto" w:line="240"/>
-                              <w:rPr/>
+                              <w:spacing w:line="240" w:lineRule="auto"/>
+                              <w:rPr>
+                                <w:rFonts w:hint="eastAsia"/>
+                              </w:rPr>
                             </w:pPr>
-                            <w:hyperlink r:id="rId4">
+                            <w:hyperlink r:id="rId8">
                               <w:r>
                                 <w:rPr>
                                   <w:rStyle w:val="Internetlink"/>
@@ -342,29 +376,21 @@
                           <w:p>
                             <w:pPr>
                               <w:pStyle w:val="Rahmeninhalt"/>
-                              <w:spacing w:lineRule="auto" w:line="240"/>
+                              <w:spacing w:line="240" w:lineRule="auto"/>
                               <w:rPr>
-                                <w:rFonts w:ascii="Gotham" w:hAnsi="Gotham"/>
+                                <w:rFonts w:ascii="Gotham" w:hAnsi="Gotham" w:hint="eastAsia"/>
                                 <w:color w:val="000000" w:themeColor="text1"/>
                                 <w:sz w:val="15"/>
                                 <w:szCs w:val="15"/>
                               </w:rPr>
                             </w:pPr>
-                            <w:r>
-                              <w:rPr>
-                                <w:rFonts w:ascii="Gotham" w:hAnsi="Gotham"/>
-                                <w:color w:val="000000" w:themeColor="text1"/>
-                                <w:sz w:val="15"/>
-                                <w:szCs w:val="15"/>
-                              </w:rPr>
-                            </w:r>
                           </w:p>
                           <w:p>
                             <w:pPr>
                               <w:pStyle w:val="Rahmeninhalt"/>
-                              <w:spacing w:lineRule="auto" w:line="240"/>
+                              <w:spacing w:line="240" w:lineRule="auto"/>
                               <w:rPr>
-                                <w:rFonts w:ascii="Gotham Medium" w:hAnsi="Gotham Medium"/>
+                                <w:rFonts w:ascii="Gotham Medium" w:hAnsi="Gotham Medium" w:hint="eastAsia"/>
                                 <w:sz w:val="15"/>
                                 <w:szCs w:val="15"/>
                               </w:rPr>
@@ -383,42 +409,9 @@
                           <w:p>
                             <w:pPr>
                               <w:pStyle w:val="Rahmeninhalt"/>
-                              <w:spacing w:lineRule="auto" w:line="240"/>
-                              <w:rPr/>
-                            </w:pPr>
-                            <w:r>
+                              <w:spacing w:line="240" w:lineRule="auto"/>
                               <w:rPr>
-                                <w:rFonts w:ascii="Gotham" w:hAnsi="Gotham"/>
-                                <w:sz w:val="15"/>
-                                <w:szCs w:val="15"/>
-                              </w:rPr>
-                              <w:t>{</w:t>
-                            </w:r>
-                            <w:r>
-                              <w:rPr>
-                                <w:rFonts w:ascii="Gotham" w:hAnsi="Gotham"/>
-                                <w:sz w:val="15"/>
-                                <w:szCs w:val="15"/>
-                              </w:rPr>
-                              <w:t>Rechnungsdatum</w:t>
-                            </w:r>
-                            <w:r>
-                              <w:rPr>
-                                <w:rFonts w:ascii="Gotham" w:hAnsi="Gotham"/>
-                                <w:sz w:val="15"/>
-                                <w:szCs w:val="15"/>
-                              </w:rPr>
-                              <w:t>}</w:t>
-                            </w:r>
-                          </w:p>
-                          <w:p>
-                            <w:pPr>
-                              <w:pStyle w:val="Rahmeninhalt"/>
-                              <w:spacing w:lineRule="auto" w:line="240"/>
-                              <w:rPr>
-                                <w:rFonts w:ascii="Gotham" w:hAnsi="Gotham"/>
-                                <w:sz w:val="15"/>
-                                <w:szCs w:val="15"/>
+                                <w:rFonts w:hint="eastAsia"/>
                               </w:rPr>
                             </w:pPr>
                             <w:r>
@@ -427,14 +420,26 @@
                                 <w:sz w:val="15"/>
                                 <w:szCs w:val="15"/>
                               </w:rPr>
+                              <w:t>{Rechnungsdatum}</w:t>
                             </w:r>
                           </w:p>
                           <w:p>
                             <w:pPr>
                               <w:pStyle w:val="Rahmeninhalt"/>
-                              <w:spacing w:lineRule="auto" w:line="240"/>
+                              <w:spacing w:line="240" w:lineRule="auto"/>
                               <w:rPr>
-                                <w:rFonts w:ascii="Gotham Medium" w:hAnsi="Gotham Medium"/>
+                                <w:rFonts w:ascii="Gotham" w:hAnsi="Gotham" w:hint="eastAsia"/>
+                                <w:sz w:val="15"/>
+                                <w:szCs w:val="15"/>
+                              </w:rPr>
+                            </w:pPr>
+                          </w:p>
+                          <w:p>
+                            <w:pPr>
+                              <w:pStyle w:val="Rahmeninhalt"/>
+                              <w:spacing w:line="240" w:lineRule="auto"/>
+                              <w:rPr>
+                                <w:rFonts w:ascii="Gotham Medium" w:hAnsi="Gotham Medium" w:hint="eastAsia"/>
                                 <w:sz w:val="15"/>
                                 <w:szCs w:val="15"/>
                               </w:rPr>
@@ -453,42 +458,9 @@
                           <w:p>
                             <w:pPr>
                               <w:pStyle w:val="Rahmeninhalt"/>
-                              <w:spacing w:lineRule="auto" w:line="240"/>
-                              <w:rPr/>
-                            </w:pPr>
-                            <w:r>
+                              <w:spacing w:line="240" w:lineRule="auto"/>
                               <w:rPr>
-                                <w:rFonts w:ascii="Gotham Book" w:hAnsi="Gotham Book"/>
-                                <w:sz w:val="15"/>
-                                <w:szCs w:val="15"/>
-                              </w:rPr>
-                              <w:t>{</w:t>
-                            </w:r>
-                            <w:r>
-                              <w:rPr>
-                                <w:rFonts w:ascii="Gotham Book" w:hAnsi="Gotham Book"/>
-                                <w:sz w:val="15"/>
-                                <w:szCs w:val="15"/>
-                              </w:rPr>
-                              <w:t>Rechnungsnummer</w:t>
-                            </w:r>
-                            <w:r>
-                              <w:rPr>
-                                <w:rFonts w:ascii="Gotham Book" w:hAnsi="Gotham Book"/>
-                                <w:sz w:val="15"/>
-                                <w:szCs w:val="15"/>
-                              </w:rPr>
-                              <w:t>}</w:t>
-                            </w:r>
-                          </w:p>
-                          <w:p>
-                            <w:pPr>
-                              <w:pStyle w:val="Rahmeninhalt"/>
-                              <w:spacing w:lineRule="auto" w:line="240"/>
-                              <w:rPr>
-                                <w:rFonts w:ascii="Gotham Book" w:hAnsi="Gotham Book"/>
-                                <w:sz w:val="15"/>
-                                <w:szCs w:val="15"/>
+                                <w:rFonts w:hint="eastAsia"/>
                               </w:rPr>
                             </w:pPr>
                             <w:r>
@@ -497,22 +469,35 @@
                                 <w:sz w:val="15"/>
                                 <w:szCs w:val="15"/>
                               </w:rPr>
+                              <w:t>{Rechnungsnummer}</w:t>
                             </w:r>
                           </w:p>
                           <w:p>
                             <w:pPr>
                               <w:pStyle w:val="Rahmeninhalt"/>
-                              <w:spacing w:lineRule="auto" w:line="240"/>
-                              <w:rPr/>
+                              <w:spacing w:line="240" w:lineRule="auto"/>
+                              <w:rPr>
+                                <w:rFonts w:ascii="Gotham Book" w:hAnsi="Gotham Book" w:hint="eastAsia"/>
+                                <w:sz w:val="15"/>
+                                <w:szCs w:val="15"/>
+                              </w:rPr>
                             </w:pPr>
-                            <w:r>
-                              <w:rPr/>
-                            </w:r>
+                          </w:p>
+                          <w:p>
+                            <w:pPr>
+                              <w:pStyle w:val="Rahmeninhalt"/>
+                              <w:spacing w:line="240" w:lineRule="auto"/>
+                              <w:rPr>
+                                <w:rFonts w:hint="eastAsia"/>
+                              </w:rPr>
+                            </w:pPr>
                           </w:p>
                         </w:txbxContent>
                       </wps:txbx>
                       <wps:bodyPr>
-                        <a:prstTxWarp prst="textNoShape"/>
+                        <a:prstTxWarp prst="textNoShape">
+                          <a:avLst/>
+                        </a:prstTxWarp>
                         <a:noAutofit/>
                       </wps:bodyPr>
                     </wps:wsp>
@@ -523,18 +508,15 @@
           </mc:Choice>
           <mc:Fallback>
             <w:pict>
-              <v:rect id="shape_0" ID="Textfeld 3" stroked="f" style="position:absolute;margin-left:347.2pt;margin-top:9.55pt;width:117.15pt;height:157.55pt" wp14:anchorId="03C62531">
-                <w10:wrap type="square"/>
-                <v:fill o:detectmouseclick="t" on="false"/>
-                <v:stroke color="#3465a4" joinstyle="round" endcap="flat"/>
+              <v:rect w14:anchorId="288E08C3" id="Textfeld 3" o:spid="_x0000_s1026" style="position:absolute;margin-left:347.2pt;margin-top:9.55pt;width:117.25pt;height:157.65pt;z-index:3;visibility:visible;mso-wrap-style:square;mso-wrap-distance-left:9pt;mso-wrap-distance-top:0;mso-wrap-distance-right:9pt;mso-wrap-distance-bottom:0;mso-position-horizontal:absolute;mso-position-horizontal-relative:text;mso-position-vertical:absolute;mso-position-vertical-relative:text;v-text-anchor:top" o:gfxdata="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" filled="f" stroked="f">
                 <v:textbox>
                   <w:txbxContent>
                     <w:p>
                       <w:pPr>
                         <w:pStyle w:val="Rahmeninhalt"/>
-                        <w:spacing w:lineRule="auto" w:line="240"/>
+                        <w:spacing w:line="240" w:lineRule="auto"/>
                         <w:rPr>
-                          <w:rFonts w:ascii="Gotham Medium" w:hAnsi="Gotham Medium"/>
+                          <w:rFonts w:ascii="Gotham Medium" w:hAnsi="Gotham Medium" w:hint="eastAsia"/>
                           <w:sz w:val="15"/>
                           <w:szCs w:val="15"/>
                         </w:rPr>
@@ -553,9 +535,9 @@
                     <w:p>
                       <w:pPr>
                         <w:pStyle w:val="Rahmeninhalt"/>
-                        <w:spacing w:lineRule="auto" w:line="240"/>
+                        <w:spacing w:line="240" w:lineRule="auto"/>
                         <w:rPr>
-                          <w:rFonts w:ascii="Gotham Book" w:hAnsi="Gotham Book"/>
+                          <w:rFonts w:ascii="Gotham Book" w:hAnsi="Gotham Book" w:hint="eastAsia"/>
                           <w:sz w:val="15"/>
                           <w:szCs w:val="15"/>
                         </w:rPr>
@@ -566,15 +548,33 @@
                           <w:sz w:val="15"/>
                           <w:szCs w:val="15"/>
                         </w:rPr>
-                        <w:t>Marie-Calm-Straße 1-5</w:t>
+                        <w:t>Marie-</w:t>
+                      </w:r>
+                      <w:proofErr w:type="spellStart"/>
+                      <w:r>
+                        <w:rPr>
+                          <w:rFonts w:ascii="Gotham" w:hAnsi="Gotham"/>
+                          <w:sz w:val="15"/>
+                          <w:szCs w:val="15"/>
+                        </w:rPr>
+                        <w:t>Calm</w:t>
+                      </w:r>
+                      <w:proofErr w:type="spellEnd"/>
+                      <w:r>
+                        <w:rPr>
+                          <w:rFonts w:ascii="Gotham" w:hAnsi="Gotham"/>
+                          <w:sz w:val="15"/>
+                          <w:szCs w:val="15"/>
+                        </w:rPr>
+                        <w:t>-Straße 1-5</w:t>
                       </w:r>
                     </w:p>
                     <w:p>
                       <w:pPr>
                         <w:pStyle w:val="Rahmeninhalt"/>
-                        <w:spacing w:lineRule="auto" w:line="240"/>
+                        <w:spacing w:line="240" w:lineRule="auto"/>
                         <w:rPr>
-                          <w:rFonts w:ascii="Gotham Book" w:hAnsi="Gotham Book"/>
+                          <w:rFonts w:ascii="Gotham Book" w:hAnsi="Gotham Book" w:hint="eastAsia"/>
                           <w:sz w:val="15"/>
                           <w:szCs w:val="15"/>
                         </w:rPr>
@@ -591,27 +591,20 @@
                     <w:p>
                       <w:pPr>
                         <w:pStyle w:val="Rahmeninhalt"/>
-                        <w:spacing w:lineRule="auto" w:line="240"/>
+                        <w:spacing w:line="240" w:lineRule="auto"/>
                         <w:rPr>
-                          <w:rFonts w:ascii="Gotham" w:hAnsi="Gotham"/>
+                          <w:rFonts w:ascii="Gotham" w:hAnsi="Gotham" w:hint="eastAsia"/>
                           <w:sz w:val="15"/>
                           <w:szCs w:val="15"/>
                         </w:rPr>
                       </w:pPr>
-                      <w:r>
-                        <w:rPr>
-                          <w:rFonts w:ascii="Gotham" w:hAnsi="Gotham"/>
-                          <w:sz w:val="15"/>
-                          <w:szCs w:val="15"/>
-                        </w:rPr>
-                      </w:r>
                     </w:p>
                     <w:p>
                       <w:pPr>
                         <w:pStyle w:val="Rahmeninhalt"/>
-                        <w:spacing w:lineRule="auto" w:line="240"/>
+                        <w:spacing w:line="240" w:lineRule="auto"/>
                         <w:rPr>
-                          <w:rFonts w:ascii="Gotham Medium" w:hAnsi="Gotham Medium"/>
+                          <w:rFonts w:ascii="Gotham Medium" w:hAnsi="Gotham Medium" w:hint="eastAsia"/>
                           <w:sz w:val="15"/>
                           <w:szCs w:val="15"/>
                         </w:rPr>
@@ -630,30 +623,40 @@
                     <w:p>
                       <w:pPr>
                         <w:pStyle w:val="Rahmeninhalt"/>
-                        <w:spacing w:lineRule="auto" w:line="240"/>
+                        <w:spacing w:line="240" w:lineRule="auto"/>
                         <w:rPr>
-                          <w:rFonts w:ascii="Gotham" w:hAnsi="Gotham"/>
+                          <w:rFonts w:ascii="Gotham" w:hAnsi="Gotham" w:hint="eastAsia"/>
                         </w:rPr>
                       </w:pPr>
+                      <w:proofErr w:type="spellStart"/>
                       <w:r>
                         <w:rPr>
                           <w:rFonts w:ascii="Gotham" w:hAnsi="Gotham"/>
                           <w:sz w:val="15"/>
                           <w:szCs w:val="15"/>
                         </w:rPr>
-                        <w:t>Finance/Controlling</w:t>
+                        <w:t>Finance</w:t>
+                      </w:r>
+                      <w:proofErr w:type="spellEnd"/>
+                      <w:r>
+                        <w:rPr>
+                          <w:rFonts w:ascii="Gotham" w:hAnsi="Gotham"/>
+                          <w:sz w:val="15"/>
+                          <w:szCs w:val="15"/>
+                        </w:rPr>
+                        <w:t>/Controlling</w:t>
                       </w:r>
                     </w:p>
                     <w:p>
                       <w:pPr>
                         <w:pStyle w:val="Rahmeninhalt"/>
                         <w:tabs>
-                          <w:tab w:val="left" w:pos="396" w:leader="none"/>
-                          <w:tab w:val="left" w:pos="792" w:leader="none"/>
+                          <w:tab w:val="left" w:pos="396"/>
+                          <w:tab w:val="left" w:pos="792"/>
                         </w:tabs>
-                        <w:spacing w:lineRule="auto" w:line="240"/>
+                        <w:spacing w:line="240" w:lineRule="auto"/>
                         <w:rPr>
-                          <w:rFonts w:ascii="Gotham Book" w:hAnsi="Gotham Book"/>
+                          <w:rFonts w:ascii="Gotham Book" w:hAnsi="Gotham Book" w:hint="eastAsia"/>
                           <w:sz w:val="15"/>
                           <w:szCs w:val="15"/>
                         </w:rPr>
@@ -665,6 +668,13 @@
                           <w:szCs w:val="15"/>
                         </w:rPr>
                         <w:t>Tel.</w:t>
+                      </w:r>
+                      <w:r>
+                        <w:rPr>
+                          <w:rFonts w:ascii="Gotham" w:hAnsi="Gotham"/>
+                          <w:sz w:val="15"/>
+                          <w:szCs w:val="15"/>
+                        </w:rPr>
                         <w:tab/>
                         <w:t>+49 561 316793-0</w:t>
                       </w:r>
@@ -673,12 +683,12 @@
                       <w:pPr>
                         <w:pStyle w:val="Rahmeninhalt"/>
                         <w:tabs>
-                          <w:tab w:val="left" w:pos="396" w:leader="none"/>
-                          <w:tab w:val="left" w:pos="792" w:leader="none"/>
+                          <w:tab w:val="left" w:pos="396"/>
+                          <w:tab w:val="left" w:pos="792"/>
                         </w:tabs>
-                        <w:spacing w:lineRule="auto" w:line="240"/>
+                        <w:spacing w:line="240" w:lineRule="auto"/>
                         <w:rPr>
-                          <w:rFonts w:ascii="Gotham Book" w:hAnsi="Gotham Book"/>
+                          <w:rFonts w:ascii="Gotham Book" w:hAnsi="Gotham Book" w:hint="eastAsia"/>
                           <w:color w:val="000000" w:themeColor="text1"/>
                           <w:sz w:val="15"/>
                           <w:szCs w:val="15"/>
@@ -691,6 +701,13 @@
                           <w:szCs w:val="15"/>
                         </w:rPr>
                         <w:t>Fax</w:t>
+                      </w:r>
+                      <w:r>
+                        <w:rPr>
+                          <w:rFonts w:ascii="Gotham" w:hAnsi="Gotham"/>
+                          <w:sz w:val="15"/>
+                          <w:szCs w:val="15"/>
+                        </w:rPr>
                         <w:tab/>
                         <w:t>+49 561 316793-11</w:t>
                       </w:r>
@@ -698,10 +715,12 @@
                     <w:p>
                       <w:pPr>
                         <w:pStyle w:val="Rahmeninhalt"/>
-                        <w:spacing w:lineRule="auto" w:line="240"/>
-                        <w:rPr/>
+                        <w:spacing w:line="240" w:lineRule="auto"/>
+                        <w:rPr>
+                          <w:rFonts w:hint="eastAsia"/>
+                        </w:rPr>
                       </w:pPr>
-                      <w:hyperlink r:id="rId5">
+                      <w:hyperlink r:id="rId9">
                         <w:r>
                           <w:rPr>
                             <w:rStyle w:val="Internetlink"/>
@@ -718,10 +737,12 @@
                     <w:p>
                       <w:pPr>
                         <w:pStyle w:val="Rahmeninhalt"/>
-                        <w:spacing w:lineRule="auto" w:line="240"/>
-                        <w:rPr/>
+                        <w:spacing w:line="240" w:lineRule="auto"/>
+                        <w:rPr>
+                          <w:rFonts w:hint="eastAsia"/>
+                        </w:rPr>
                       </w:pPr>
-                      <w:hyperlink r:id="rId6">
+                      <w:hyperlink r:id="rId10">
                         <w:r>
                           <w:rPr>
                             <w:rStyle w:val="Internetlink"/>
@@ -738,29 +759,21 @@
                     <w:p>
                       <w:pPr>
                         <w:pStyle w:val="Rahmeninhalt"/>
-                        <w:spacing w:lineRule="auto" w:line="240"/>
+                        <w:spacing w:line="240" w:lineRule="auto"/>
                         <w:rPr>
-                          <w:rFonts w:ascii="Gotham" w:hAnsi="Gotham"/>
+                          <w:rFonts w:ascii="Gotham" w:hAnsi="Gotham" w:hint="eastAsia"/>
                           <w:color w:val="000000" w:themeColor="text1"/>
                           <w:sz w:val="15"/>
                           <w:szCs w:val="15"/>
                         </w:rPr>
                       </w:pPr>
-                      <w:r>
-                        <w:rPr>
-                          <w:rFonts w:ascii="Gotham" w:hAnsi="Gotham"/>
-                          <w:color w:val="000000" w:themeColor="text1"/>
-                          <w:sz w:val="15"/>
-                          <w:szCs w:val="15"/>
-                        </w:rPr>
-                      </w:r>
                     </w:p>
                     <w:p>
                       <w:pPr>
                         <w:pStyle w:val="Rahmeninhalt"/>
-                        <w:spacing w:lineRule="auto" w:line="240"/>
+                        <w:spacing w:line="240" w:lineRule="auto"/>
                         <w:rPr>
-                          <w:rFonts w:ascii="Gotham Medium" w:hAnsi="Gotham Medium"/>
+                          <w:rFonts w:ascii="Gotham Medium" w:hAnsi="Gotham Medium" w:hint="eastAsia"/>
                           <w:sz w:val="15"/>
                           <w:szCs w:val="15"/>
                         </w:rPr>
@@ -779,42 +792,9 @@
                     <w:p>
                       <w:pPr>
                         <w:pStyle w:val="Rahmeninhalt"/>
-                        <w:spacing w:lineRule="auto" w:line="240"/>
-                        <w:rPr/>
-                      </w:pPr>
-                      <w:r>
+                        <w:spacing w:line="240" w:lineRule="auto"/>
                         <w:rPr>
-                          <w:rFonts w:ascii="Gotham" w:hAnsi="Gotham"/>
-                          <w:sz w:val="15"/>
-                          <w:szCs w:val="15"/>
-                        </w:rPr>
-                        <w:t>{</w:t>
-                      </w:r>
-                      <w:r>
-                        <w:rPr>
-                          <w:rFonts w:ascii="Gotham" w:hAnsi="Gotham"/>
-                          <w:sz w:val="15"/>
-                          <w:szCs w:val="15"/>
-                        </w:rPr>
-                        <w:t>Rechnungsdatum</w:t>
-                      </w:r>
-                      <w:r>
-                        <w:rPr>
-                          <w:rFonts w:ascii="Gotham" w:hAnsi="Gotham"/>
-                          <w:sz w:val="15"/>
-                          <w:szCs w:val="15"/>
-                        </w:rPr>
-                        <w:t>}</w:t>
-                      </w:r>
-                    </w:p>
-                    <w:p>
-                      <w:pPr>
-                        <w:pStyle w:val="Rahmeninhalt"/>
-                        <w:spacing w:lineRule="auto" w:line="240"/>
-                        <w:rPr>
-                          <w:rFonts w:ascii="Gotham" w:hAnsi="Gotham"/>
-                          <w:sz w:val="15"/>
-                          <w:szCs w:val="15"/>
+                          <w:rFonts w:hint="eastAsia"/>
                         </w:rPr>
                       </w:pPr>
                       <w:r>
@@ -823,14 +803,26 @@
                           <w:sz w:val="15"/>
                           <w:szCs w:val="15"/>
                         </w:rPr>
+                        <w:t>{Rechnungsdatum}</w:t>
                       </w:r>
                     </w:p>
                     <w:p>
                       <w:pPr>
                         <w:pStyle w:val="Rahmeninhalt"/>
-                        <w:spacing w:lineRule="auto" w:line="240"/>
+                        <w:spacing w:line="240" w:lineRule="auto"/>
                         <w:rPr>
-                          <w:rFonts w:ascii="Gotham Medium" w:hAnsi="Gotham Medium"/>
+                          <w:rFonts w:ascii="Gotham" w:hAnsi="Gotham" w:hint="eastAsia"/>
+                          <w:sz w:val="15"/>
+                          <w:szCs w:val="15"/>
+                        </w:rPr>
+                      </w:pPr>
+                    </w:p>
+                    <w:p>
+                      <w:pPr>
+                        <w:pStyle w:val="Rahmeninhalt"/>
+                        <w:spacing w:line="240" w:lineRule="auto"/>
+                        <w:rPr>
+                          <w:rFonts w:ascii="Gotham Medium" w:hAnsi="Gotham Medium" w:hint="eastAsia"/>
                           <w:sz w:val="15"/>
                           <w:szCs w:val="15"/>
                         </w:rPr>
@@ -849,42 +841,9 @@
                     <w:p>
                       <w:pPr>
                         <w:pStyle w:val="Rahmeninhalt"/>
-                        <w:spacing w:lineRule="auto" w:line="240"/>
-                        <w:rPr/>
-                      </w:pPr>
-                      <w:r>
+                        <w:spacing w:line="240" w:lineRule="auto"/>
                         <w:rPr>
-                          <w:rFonts w:ascii="Gotham Book" w:hAnsi="Gotham Book"/>
-                          <w:sz w:val="15"/>
-                          <w:szCs w:val="15"/>
-                        </w:rPr>
-                        <w:t>{</w:t>
-                      </w:r>
-                      <w:r>
-                        <w:rPr>
-                          <w:rFonts w:ascii="Gotham Book" w:hAnsi="Gotham Book"/>
-                          <w:sz w:val="15"/>
-                          <w:szCs w:val="15"/>
-                        </w:rPr>
-                        <w:t>Rechnungsnummer</w:t>
-                      </w:r>
-                      <w:r>
-                        <w:rPr>
-                          <w:rFonts w:ascii="Gotham Book" w:hAnsi="Gotham Book"/>
-                          <w:sz w:val="15"/>
-                          <w:szCs w:val="15"/>
-                        </w:rPr>
-                        <w:t>}</w:t>
-                      </w:r>
-                    </w:p>
-                    <w:p>
-                      <w:pPr>
-                        <w:pStyle w:val="Rahmeninhalt"/>
-                        <w:spacing w:lineRule="auto" w:line="240"/>
-                        <w:rPr>
-                          <w:rFonts w:ascii="Gotham Book" w:hAnsi="Gotham Book"/>
-                          <w:sz w:val="15"/>
-                          <w:szCs w:val="15"/>
+                          <w:rFonts w:hint="eastAsia"/>
                         </w:rPr>
                       </w:pPr>
                       <w:r>
@@ -893,20 +852,32 @@
                           <w:sz w:val="15"/>
                           <w:szCs w:val="15"/>
                         </w:rPr>
+                        <w:t>{Rechnungsnummer}</w:t>
                       </w:r>
                     </w:p>
                     <w:p>
                       <w:pPr>
                         <w:pStyle w:val="Rahmeninhalt"/>
-                        <w:spacing w:lineRule="auto" w:line="240"/>
-                        <w:rPr/>
+                        <w:spacing w:line="240" w:lineRule="auto"/>
+                        <w:rPr>
+                          <w:rFonts w:ascii="Gotham Book" w:hAnsi="Gotham Book" w:hint="eastAsia"/>
+                          <w:sz w:val="15"/>
+                          <w:szCs w:val="15"/>
+                        </w:rPr>
                       </w:pPr>
-                      <w:r>
-                        <w:rPr/>
-                      </w:r>
+                    </w:p>
+                    <w:p>
+                      <w:pPr>
+                        <w:pStyle w:val="Rahmeninhalt"/>
+                        <w:spacing w:line="240" w:lineRule="auto"/>
+                        <w:rPr>
+                          <w:rFonts w:hint="eastAsia"/>
+                        </w:rPr>
+                      </w:pPr>
                     </w:p>
                   </w:txbxContent>
                 </v:textbox>
+                <w10:wrap type="square"/>
               </v:rect>
             </w:pict>
           </mc:Fallback>
@@ -915,38 +886,25 @@
     </w:p>
     <w:p>
       <w:pPr>
-        <w:pStyle w:val="Normal"/>
-        <w:spacing w:lineRule="auto" w:line="276"/>
-        <w:rPr>
-          <w:rFonts w:ascii="Gotham" w:hAnsi="Gotham"/>
+        <w:spacing w:line="276" w:lineRule="auto"/>
+        <w:rPr>
+          <w:rFonts w:ascii="Gotham" w:hAnsi="Gotham" w:hint="eastAsia"/>
         </w:rPr>
       </w:pPr>
-      <w:r>
-        <w:rPr>
-          <w:rFonts w:ascii="Gotham" w:hAnsi="Gotham"/>
-        </w:rPr>
-      </w:r>
     </w:p>
     <w:p>
       <w:pPr>
-        <w:pStyle w:val="Normal"/>
-        <w:spacing w:lineRule="auto" w:line="276"/>
-        <w:rPr>
-          <w:rFonts w:ascii="Gotham" w:hAnsi="Gotham"/>
+        <w:spacing w:line="276" w:lineRule="auto"/>
+        <w:rPr>
+          <w:rFonts w:ascii="Gotham" w:hAnsi="Gotham" w:hint="eastAsia"/>
         </w:rPr>
       </w:pPr>
-      <w:r>
-        <w:rPr>
-          <w:rFonts w:ascii="Gotham" w:hAnsi="Gotham"/>
-        </w:rPr>
-      </w:r>
     </w:p>
     <w:p>
       <w:pPr>
-        <w:pStyle w:val="Normal"/>
-        <w:spacing w:lineRule="auto" w:line="276"/>
-        <w:rPr>
-          <w:rFonts w:ascii="Gotham Book" w:hAnsi="Gotham Book"/>
+        <w:spacing w:line="276" w:lineRule="auto"/>
+        <w:rPr>
+          <w:rFonts w:ascii="Gotham Book" w:hAnsi="Gotham Book" w:hint="eastAsia"/>
           <w:sz w:val="15"/>
           <w:szCs w:val="15"/>
         </w:rPr>
@@ -967,28 +925,41 @@
           <w:sz w:val="15"/>
           <w:szCs w:val="15"/>
         </w:rPr>
-        <w:t xml:space="preserve">   Marie-Calm-Straße 1 - 5   34131 Kassel</w:t>
+        <w:t xml:space="preserve">   Marie-</w:t>
+      </w:r>
+      <w:proofErr w:type="spellStart"/>
+      <w:r>
+        <w:rPr>
+          <w:rFonts w:ascii="Gotham" w:hAnsi="Gotham"/>
+          <w:sz w:val="15"/>
+          <w:szCs w:val="15"/>
+        </w:rPr>
+        <w:t>Calm</w:t>
+      </w:r>
+      <w:proofErr w:type="spellEnd"/>
+      <w:r>
+        <w:rPr>
+          <w:rFonts w:ascii="Gotham" w:hAnsi="Gotham"/>
+          <w:sz w:val="15"/>
+          <w:szCs w:val="15"/>
+        </w:rPr>
+        <w:t>-Straße 1 - 5   34131 Kassel</w:t>
       </w:r>
     </w:p>
     <w:p>
       <w:pPr>
-        <w:pStyle w:val="Normal"/>
-        <w:spacing w:lineRule="auto" w:line="276"/>
-        <w:rPr>
-          <w:rFonts w:ascii="Gotham" w:hAnsi="Gotham"/>
+        <w:spacing w:line="276" w:lineRule="auto"/>
+        <w:rPr>
+          <w:rFonts w:ascii="Gotham" w:hAnsi="Gotham" w:hint="eastAsia"/>
         </w:rPr>
       </w:pPr>
-      <w:r>
-        <w:rPr>
-          <w:rFonts w:ascii="Gotham" w:hAnsi="Gotham"/>
-        </w:rPr>
-      </w:r>
     </w:p>
     <w:p>
       <w:pPr>
-        <w:pStyle w:val="Normal"/>
-        <w:spacing w:lineRule="auto" w:line="276"/>
-        <w:rPr/>
+        <w:spacing w:line="276" w:lineRule="auto"/>
+        <w:rPr>
+          <w:rFonts w:hint="eastAsia"/>
+        </w:rPr>
       </w:pPr>
       <w:r>
         <w:rPr>
@@ -1002,6 +973,8 @@
         </w:rPr>
         <w:t>Rechnungsadresse</w:t>
       </w:r>
+      <w:bookmarkStart w:id="0" w:name="_GoBack"/>
+      <w:bookmarkEnd w:id="0"/>
       <w:r>
         <w:rPr>
           <w:rFonts w:ascii="Gotham" w:hAnsi="Gotham"/>
@@ -1011,97 +984,58 @@
     </w:p>
     <w:p>
       <w:pPr>
-        <w:pStyle w:val="Normal"/>
-        <w:spacing w:lineRule="auto" w:line="276"/>
-        <w:rPr>
-          <w:rFonts w:ascii="Gotham" w:hAnsi="Gotham"/>
+        <w:spacing w:line="276" w:lineRule="auto"/>
+        <w:rPr>
+          <w:rFonts w:ascii="Gotham" w:hAnsi="Gotham" w:hint="eastAsia"/>
         </w:rPr>
       </w:pPr>
-      <w:r>
-        <w:rPr>
-          <w:rFonts w:ascii="Gotham" w:hAnsi="Gotham"/>
-        </w:rPr>
-      </w:r>
     </w:p>
     <w:p>
       <w:pPr>
-        <w:pStyle w:val="Normal"/>
-        <w:spacing w:lineRule="auto" w:line="276"/>
-        <w:rPr>
-          <w:rFonts w:ascii="Gotham" w:hAnsi="Gotham"/>
+        <w:spacing w:line="276" w:lineRule="auto"/>
+        <w:rPr>
+          <w:rFonts w:ascii="Gotham" w:hAnsi="Gotham" w:hint="eastAsia"/>
         </w:rPr>
       </w:pPr>
-      <w:r>
-        <w:rPr>
-          <w:rFonts w:ascii="Gotham" w:hAnsi="Gotham"/>
-        </w:rPr>
-      </w:r>
     </w:p>
     <w:p>
       <w:pPr>
-        <w:pStyle w:val="Normal"/>
-        <w:spacing w:lineRule="auto" w:line="276"/>
-        <w:rPr>
-          <w:rFonts w:ascii="Gotham" w:hAnsi="Gotham"/>
+        <w:spacing w:line="276" w:lineRule="auto"/>
+        <w:rPr>
+          <w:rFonts w:ascii="Gotham" w:hAnsi="Gotham" w:hint="eastAsia"/>
         </w:rPr>
       </w:pPr>
-      <w:r>
-        <w:rPr>
-          <w:rFonts w:ascii="Gotham" w:hAnsi="Gotham"/>
-        </w:rPr>
-      </w:r>
     </w:p>
     <w:p>
       <w:pPr>
-        <w:pStyle w:val="Normal"/>
-        <w:spacing w:lineRule="auto" w:line="276"/>
-        <w:rPr>
-          <w:rFonts w:ascii="Gotham" w:hAnsi="Gotham"/>
+        <w:spacing w:line="276" w:lineRule="auto"/>
+        <w:rPr>
+          <w:rFonts w:ascii="Gotham" w:hAnsi="Gotham" w:hint="eastAsia"/>
         </w:rPr>
       </w:pPr>
-      <w:r>
-        <w:rPr>
-          <w:rFonts w:ascii="Gotham" w:hAnsi="Gotham"/>
-        </w:rPr>
-      </w:r>
     </w:p>
     <w:p>
       <w:pPr>
-        <w:pStyle w:val="Normal"/>
-        <w:spacing w:lineRule="auto" w:line="276"/>
-        <w:rPr>
-          <w:rFonts w:ascii="Gotham" w:hAnsi="Gotham"/>
+        <w:spacing w:line="276" w:lineRule="auto"/>
+        <w:rPr>
+          <w:rFonts w:ascii="Gotham" w:hAnsi="Gotham" w:hint="eastAsia"/>
         </w:rPr>
       </w:pPr>
-      <w:r>
-        <w:rPr>
-          <w:rFonts w:ascii="Gotham" w:hAnsi="Gotham"/>
-        </w:rPr>
-      </w:r>
     </w:p>
     <w:p>
       <w:pPr>
-        <w:pStyle w:val="Normal"/>
-        <w:spacing w:lineRule="auto" w:line="276"/>
-        <w:rPr>
-          <w:rFonts w:ascii="Gotham" w:hAnsi="Gotham"/>
+        <w:spacing w:line="276" w:lineRule="auto"/>
+        <w:rPr>
+          <w:rFonts w:ascii="Gotham" w:hAnsi="Gotham" w:hint="eastAsia"/>
         </w:rPr>
       </w:pPr>
-      <w:bookmarkStart w:id="0" w:name="_GoBack"/>
-      <w:bookmarkStart w:id="1" w:name="_GoBack"/>
-      <w:bookmarkEnd w:id="1"/>
-      <w:r>
-        <w:rPr>
-          <w:rFonts w:ascii="Gotham" w:hAnsi="Gotham"/>
-        </w:rPr>
-      </w:r>
     </w:p>
     <w:p>
       <w:pPr>
-        <w:pStyle w:val="Normal"/>
-        <w:spacing w:lineRule="auto" w:line="276"/>
-        <w:rPr>
-          <w:rFonts w:ascii="Gotham Medium" w:hAnsi="Gotham Medium"/>
+        <w:spacing w:line="276" w:lineRule="auto"/>
+        <w:outlineLvl w:val="0"/>
+        <w:rPr>
+          <w:rFonts w:ascii="Gotham Medium" w:hAnsi="Gotham Medium" w:hint="eastAsia"/>
         </w:rPr>
       </w:pPr>
       <w:r>
@@ -1115,13 +1049,25 @@
     </w:p>
     <w:p>
       <w:pPr>
-        <w:pStyle w:val="Normal"/>
-        <w:spacing w:lineRule="auto" w:line="276"/>
-        <w:rPr>
-          <w:rFonts w:ascii="Gotham" w:hAnsi="Gotham"/>
-          <w:b/>
+        <w:spacing w:line="276" w:lineRule="auto"/>
+        <w:rPr>
+          <w:rFonts w:ascii="Gotham" w:hAnsi="Gotham" w:hint="eastAsia"/>
           <w:b/>
           <w:bCs/>
+        </w:rPr>
+      </w:pPr>
+    </w:p>
+    <w:p>
+      <w:pPr>
+        <w:tabs>
+          <w:tab w:val="left" w:pos="1843"/>
+          <w:tab w:val="left" w:pos="3969"/>
+          <w:tab w:val="left" w:pos="6804"/>
+        </w:tabs>
+        <w:spacing w:line="276" w:lineRule="auto"/>
+        <w:outlineLvl w:val="0"/>
+        <w:rPr>
+          <w:rFonts w:hint="eastAsia"/>
         </w:rPr>
       </w:pPr>
       <w:r>
@@ -1130,26 +1076,23 @@
           <w:b/>
           <w:bCs/>
         </w:rPr>
+        <w:t>Ihre Referenz:</w:t>
       </w:r>
-    </w:p>
-    <w:p>
-      <w:pPr>
-        <w:pStyle w:val="Normal"/>
-        <w:tabs>
-          <w:tab w:val="left" w:pos="1843" w:leader="none"/>
-          <w:tab w:val="left" w:pos="3969" w:leader="none"/>
-          <w:tab w:val="left" w:pos="6804" w:leader="none"/>
-        </w:tabs>
-        <w:spacing w:lineRule="auto" w:line="276"/>
-        <w:rPr/>
-      </w:pPr>
       <w:r>
         <w:rPr>
           <w:rFonts w:ascii="Gotham" w:hAnsi="Gotham"/>
           <w:b/>
           <w:bCs/>
         </w:rPr>
-        <w:t>Ihre Referenz:</w:t>
+        <w:tab/>
+        <w:t>{Kundenreferenz}</w:t>
+      </w:r>
+      <w:r>
+        <w:rPr>
+          <w:rFonts w:ascii="Gotham" w:hAnsi="Gotham"/>
+          <w:b/>
+          <w:bCs/>
+        </w:rPr>
         <w:tab/>
       </w:r>
       <w:r>
@@ -1158,7 +1101,7 @@
           <w:b/>
           <w:bCs/>
         </w:rPr>
-        <w:t>{</w:t>
+        <w:tab/>
       </w:r>
       <w:r>
         <w:rPr>
@@ -1166,7 +1109,8 @@
           <w:b/>
           <w:bCs/>
         </w:rPr>
-        <w:t>Kundenreferenz</w:t>
+        <w:tab/>
+        <w:t xml:space="preserve">  </w:t>
       </w:r>
       <w:r>
         <w:rPr>
@@ -1174,7 +1118,7 @@
           <w:b/>
           <w:bCs/>
         </w:rPr>
-        <w:t>}</w:t>
+        <w:tab/>
       </w:r>
       <w:r>
         <w:rPr>
@@ -1182,22 +1126,18 @@
           <w:b/>
           <w:bCs/>
         </w:rPr>
-        <w:tab/>
-        <w:tab/>
-        <w:tab/>
-        <w:t xml:space="preserve">  </w:t>
-        <w:tab/>
         <w:tab/>
       </w:r>
     </w:p>
     <w:p>
       <w:pPr>
-        <w:pStyle w:val="Normal"/>
         <w:tabs>
-          <w:tab w:val="left" w:pos="1843" w:leader="none"/>
+          <w:tab w:val="left" w:pos="1843"/>
         </w:tabs>
-        <w:spacing w:lineRule="auto" w:line="276"/>
-        <w:rPr/>
+        <w:spacing w:line="276" w:lineRule="auto"/>
+        <w:rPr>
+          <w:rFonts w:hint="eastAsia"/>
+        </w:rPr>
       </w:pPr>
       <w:r>
         <w:rPr>
@@ -1206,7 +1146,6 @@
           <w:bCs/>
         </w:rPr>
         <w:t>Ihre Referenz:</w:t>
-        <w:tab/>
       </w:r>
       <w:r>
         <w:rPr>
@@ -1214,6 +1153,7 @@
           <w:b/>
           <w:bCs/>
         </w:rPr>
+        <w:tab/>
         <w:t>{</w:t>
       </w:r>
       <w:r>
@@ -1222,25 +1162,19 @@
           <w:b/>
           <w:bCs/>
         </w:rPr>
-        <w:t>Kundenreferenz2</w:t>
-      </w:r>
-      <w:r>
-        <w:rPr>
-          <w:rFonts w:ascii="Gotham Medium" w:hAnsi="Gotham Medium"/>
-          <w:b/>
-          <w:bCs/>
-        </w:rPr>
-        <w:t>}</w:t>
+        <w:t>Kundenreferenz2}</w:t>
       </w:r>
     </w:p>
     <w:p>
       <w:pPr>
-        <w:pStyle w:val="Normal"/>
         <w:tabs>
-          <w:tab w:val="left" w:pos="1843" w:leader="none"/>
+          <w:tab w:val="left" w:pos="1843"/>
         </w:tabs>
-        <w:spacing w:lineRule="auto" w:line="276"/>
-        <w:rPr/>
+        <w:spacing w:line="276" w:lineRule="auto"/>
+        <w:outlineLvl w:val="0"/>
+        <w:rPr>
+          <w:rFonts w:hint="eastAsia"/>
+        </w:rPr>
       </w:pPr>
       <w:r>
         <w:rPr>
@@ -1261,50 +1195,34 @@
     </w:p>
     <w:p>
       <w:pPr>
-        <w:pStyle w:val="Normal"/>
-        <w:spacing w:lineRule="auto" w:line="276"/>
-        <w:rPr>
-          <w:rFonts w:ascii="Gotham" w:hAnsi="Gotham"/>
+        <w:spacing w:line="276" w:lineRule="auto"/>
+        <w:rPr>
+          <w:rFonts w:ascii="Gotham" w:hAnsi="Gotham" w:hint="eastAsia"/>
           <w:szCs w:val="20"/>
         </w:rPr>
       </w:pPr>
-      <w:r>
-        <w:rPr>
-          <w:rFonts w:ascii="Gotham" w:hAnsi="Gotham"/>
-          <w:szCs w:val="20"/>
-        </w:rPr>
-      </w:r>
     </w:p>
     <w:p>
       <w:pPr>
-        <w:pStyle w:val="Normal"/>
-        <w:spacing w:lineRule="auto" w:line="276"/>
-        <w:rPr>
-          <w:rFonts w:ascii="Gotham" w:hAnsi="Gotham"/>
+        <w:spacing w:line="276" w:lineRule="auto"/>
+        <w:rPr>
+          <w:rFonts w:ascii="Gotham" w:hAnsi="Gotham" w:hint="eastAsia"/>
           <w:szCs w:val="20"/>
           <w:vertAlign w:val="subscript"/>
         </w:rPr>
       </w:pPr>
-      <w:r>
-        <w:rPr>
-          <w:rFonts w:ascii="Gotham" w:hAnsi="Gotham"/>
-          <w:szCs w:val="20"/>
-          <w:vertAlign w:val="subscript"/>
-        </w:rPr>
-      </w:r>
     </w:p>
     <w:p>
       <w:pPr>
-        <w:pStyle w:val="Normal"/>
         <w:tabs>
-          <w:tab w:val="left" w:pos="1814" w:leader="none"/>
-          <w:tab w:val="left" w:pos="3261" w:leader="none"/>
-          <w:tab w:val="left" w:pos="4649" w:leader="none"/>
-          <w:tab w:val="left" w:pos="7230" w:leader="none"/>
+          <w:tab w:val="left" w:pos="1814"/>
+          <w:tab w:val="left" w:pos="3261"/>
+          <w:tab w:val="left" w:pos="4649"/>
+          <w:tab w:val="left" w:pos="7230"/>
         </w:tabs>
-        <w:spacing w:lineRule="auto" w:line="240"/>
-        <w:rPr>
-          <w:rFonts w:ascii="Gotham Book" w:hAnsi="Gotham Book"/>
+        <w:spacing w:line="240" w:lineRule="auto"/>
+        <w:rPr>
+          <w:rFonts w:ascii="Gotham Book" w:hAnsi="Gotham Book" w:hint="eastAsia"/>
           <w:szCs w:val="20"/>
         </w:rPr>
       </w:pPr>
@@ -1318,45 +1236,36 @@
     </w:p>
     <w:p>
       <w:pPr>
-        <w:pStyle w:val="Normal"/>
         <w:tabs>
-          <w:tab w:val="left" w:pos="1814" w:leader="none"/>
-          <w:tab w:val="left" w:pos="3261" w:leader="none"/>
-          <w:tab w:val="left" w:pos="4649" w:leader="none"/>
-          <w:tab w:val="left" w:pos="7230" w:leader="none"/>
+          <w:tab w:val="left" w:pos="1814"/>
+          <w:tab w:val="left" w:pos="3261"/>
+          <w:tab w:val="left" w:pos="4649"/>
+          <w:tab w:val="left" w:pos="7230"/>
         </w:tabs>
-        <w:spacing w:lineRule="auto" w:line="240"/>
-        <w:rPr>
-          <w:rFonts w:ascii="Gotham" w:hAnsi="Gotham"/>
+        <w:spacing w:line="240" w:lineRule="auto"/>
+        <w:rPr>
+          <w:rFonts w:ascii="Gotham" w:hAnsi="Gotham" w:hint="eastAsia"/>
           <w:szCs w:val="20"/>
         </w:rPr>
       </w:pPr>
-      <w:r>
-        <w:rPr>
-          <w:rFonts w:ascii="Gotham" w:hAnsi="Gotham"/>
-          <w:szCs w:val="20"/>
-        </w:rPr>
-      </w:r>
     </w:p>
     <w:tbl>
       <w:tblPr>
         <w:tblStyle w:val="Tabellenraster"/>
         <w:tblW w:w="9357" w:type="dxa"/>
-        <w:jc w:val="left"/>
         <w:tblInd w:w="88" w:type="dxa"/>
         <w:tblCellMar>
           <w:top w:w="57" w:type="dxa"/>
           <w:left w:w="88" w:type="dxa"/>
           <w:bottom w:w="57" w:type="dxa"/>
-          <w:right w:w="108" w:type="dxa"/>
         </w:tblCellMar>
-        <w:tblLook w:val="04a0" w:noVBand="1" w:noHBand="0" w:lastColumn="0" w:firstColumn="1" w:lastRow="0" w:firstRow="1"/>
+        <w:tblLook w:val="04A0" w:firstRow="1" w:lastRow="0" w:firstColumn="1" w:lastColumn="0" w:noHBand="0" w:noVBand="1"/>
       </w:tblPr>
       <w:tblGrid>
-        <w:gridCol w:w="4537"/>
-        <w:gridCol w:w="849"/>
-        <w:gridCol w:w="1989"/>
-        <w:gridCol w:w="1981"/>
+        <w:gridCol w:w="4396"/>
+        <w:gridCol w:w="1072"/>
+        <w:gridCol w:w="1956"/>
+        <w:gridCol w:w="1933"/>
       </w:tblGrid>
       <w:tr>
         <w:trPr>
@@ -1364,35 +1273,29 @@
         </w:trPr>
         <w:tc>
           <w:tcPr>
+            <w:cnfStyle w:val="001000000000" w:firstRow="0" w:lastRow="0" w:firstColumn="1" w:lastColumn="0" w:oddVBand="0" w:evenVBand="0" w:oddHBand="0" w:evenHBand="0" w:firstRowFirstColumn="0" w:firstRowLastColumn="0" w:lastRowFirstColumn="0" w:lastRowLastColumn="0"/>
             <w:tcW w:w="4537" w:type="dxa"/>
-            <w:cnfStyle w:val="001000000000" w:firstRow="0" w:lastRow="0" w:firstColumn="1" w:lastColumn="0" w:oddVBand="0" w:evenVBand="0" w:oddHBand="0" w:evenHBand="0" w:firstRowFirstColumn="0" w:firstRowLastColumn="0" w:lastRowFirstColumn="0" w:lastRowLastColumn="0"/>
             <w:tcBorders>
               <w:top w:val="single" w:sz="4" w:space="0" w:color="595959"/>
               <w:left w:val="single" w:sz="4" w:space="0" w:color="595959"/>
               <w:bottom w:val="single" w:sz="4" w:space="0" w:color="595959"/>
-              <w:right w:val="nil"/>
-              <w:insideH w:val="single" w:sz="4" w:space="0" w:color="595959"/>
-              <w:insideV w:val="nil"/>
             </w:tcBorders>
-            <w:shd w:color="auto" w:fill="C0C0C0" w:val="clear"/>
+            <w:shd w:val="clear" w:color="auto" w:fill="C0C0C0"/>
             <w:tcMar>
               <w:left w:w="88" w:type="dxa"/>
             </w:tcMar>
-            <w:vAlign w:val="bottom"/>
           </w:tcPr>
           <w:p>
             <w:pPr>
-              <w:pStyle w:val="Normal"/>
               <w:tabs>
-                <w:tab w:val="left" w:pos="1814" w:leader="none"/>
-                <w:tab w:val="left" w:pos="3261" w:leader="none"/>
-                <w:tab w:val="left" w:pos="4649" w:leader="none"/>
-                <w:tab w:val="left" w:pos="7230" w:leader="none"/>
+                <w:tab w:val="left" w:pos="1814"/>
+                <w:tab w:val="left" w:pos="3261"/>
+                <w:tab w:val="left" w:pos="4649"/>
+                <w:tab w:val="left" w:pos="7230"/>
               </w:tabs>
-              <w:spacing w:lineRule="auto" w:line="276"/>
-              <w:jc w:val="left"/>
-              <w:rPr>
-                <w:rFonts w:ascii="Gotham Medium" w:hAnsi="Gotham Medium"/>
+              <w:spacing w:line="276" w:lineRule="auto"/>
+              <w:rPr>
+                <w:rFonts w:ascii="Gotham Medium" w:hAnsi="Gotham Medium" w:hint="eastAsia"/>
                 <w:color w:val="000000" w:themeColor="text1"/>
                 <w:sz w:val="16"/>
                 <w:szCs w:val="16"/>
@@ -1420,29 +1323,24 @@
               <w:left w:val="single" w:sz="4" w:space="0" w:color="595959"/>
               <w:bottom w:val="single" w:sz="4" w:space="0" w:color="595959"/>
               <w:right w:val="single" w:sz="4" w:space="0" w:color="595959"/>
-              <w:insideH w:val="single" w:sz="4" w:space="0" w:color="595959"/>
-              <w:insideV w:val="single" w:sz="4" w:space="0" w:color="595959"/>
             </w:tcBorders>
-            <w:shd w:color="auto" w:fill="C0C0C0" w:val="clear"/>
+            <w:shd w:val="clear" w:color="auto" w:fill="C0C0C0"/>
             <w:tcMar>
               <w:left w:w="88" w:type="dxa"/>
             </w:tcMar>
-            <w:vAlign w:val="bottom"/>
           </w:tcPr>
           <w:p>
             <w:pPr>
-              <w:pStyle w:val="Normal"/>
               <w:tabs>
-                <w:tab w:val="left" w:pos="1814" w:leader="none"/>
-                <w:tab w:val="left" w:pos="3261" w:leader="none"/>
-                <w:tab w:val="left" w:pos="4649" w:leader="none"/>
-                <w:tab w:val="left" w:pos="7230" w:leader="none"/>
+                <w:tab w:val="left" w:pos="1814"/>
+                <w:tab w:val="left" w:pos="3261"/>
+                <w:tab w:val="left" w:pos="4649"/>
+                <w:tab w:val="left" w:pos="7230"/>
               </w:tabs>
-              <w:spacing w:lineRule="auto" w:line="276"/>
-              <w:jc w:val="left"/>
+              <w:spacing w:line="276" w:lineRule="auto"/>
               <w:cnfStyle w:val="100000000000" w:firstRow="1" w:lastRow="0" w:firstColumn="0" w:lastColumn="0" w:oddVBand="0" w:evenVBand="0" w:oddHBand="0" w:evenHBand="0" w:firstRowFirstColumn="0" w:firstRowLastColumn="0" w:lastRowFirstColumn="0" w:lastRowLastColumn="0"/>
               <w:rPr>
-                <w:rFonts w:ascii="Gotham Medium" w:hAnsi="Gotham Medium"/>
+                <w:rFonts w:ascii="Gotham Medium" w:hAnsi="Gotham Medium" w:hint="eastAsia"/>
                 <w:color w:val="000000" w:themeColor="text1"/>
                 <w:sz w:val="16"/>
                 <w:szCs w:val="16"/>
@@ -1470,29 +1368,24 @@
               <w:left w:val="single" w:sz="4" w:space="0" w:color="595959"/>
               <w:bottom w:val="single" w:sz="4" w:space="0" w:color="595959"/>
               <w:right w:val="single" w:sz="4" w:space="0" w:color="595959"/>
-              <w:insideH w:val="single" w:sz="4" w:space="0" w:color="595959"/>
-              <w:insideV w:val="single" w:sz="4" w:space="0" w:color="595959"/>
             </w:tcBorders>
-            <w:shd w:color="auto" w:fill="C0C0C0" w:val="clear"/>
+            <w:shd w:val="clear" w:color="auto" w:fill="C0C0C0"/>
             <w:tcMar>
               <w:left w:w="88" w:type="dxa"/>
             </w:tcMar>
-            <w:vAlign w:val="bottom"/>
           </w:tcPr>
           <w:p>
             <w:pPr>
-              <w:pStyle w:val="Normal"/>
               <w:tabs>
-                <w:tab w:val="left" w:pos="1814" w:leader="none"/>
-                <w:tab w:val="left" w:pos="3261" w:leader="none"/>
-                <w:tab w:val="left" w:pos="4649" w:leader="none"/>
-                <w:tab w:val="left" w:pos="7230" w:leader="none"/>
+                <w:tab w:val="left" w:pos="1814"/>
+                <w:tab w:val="left" w:pos="3261"/>
+                <w:tab w:val="left" w:pos="4649"/>
+                <w:tab w:val="left" w:pos="7230"/>
               </w:tabs>
-              <w:spacing w:lineRule="auto" w:line="276"/>
-              <w:jc w:val="left"/>
+              <w:spacing w:line="276" w:lineRule="auto"/>
               <w:cnfStyle w:val="100000000000" w:firstRow="1" w:lastRow="0" w:firstColumn="0" w:lastColumn="0" w:oddVBand="0" w:evenVBand="0" w:oddHBand="0" w:evenHBand="0" w:firstRowFirstColumn="0" w:firstRowLastColumn="0" w:lastRowFirstColumn="0" w:lastRowLastColumn="0"/>
               <w:rPr>
-                <w:rFonts w:ascii="Gotham Medium" w:hAnsi="Gotham Medium"/>
+                <w:rFonts w:ascii="Gotham Medium" w:hAnsi="Gotham Medium" w:hint="eastAsia"/>
                 <w:color w:val="000000" w:themeColor="text1"/>
                 <w:sz w:val="16"/>
                 <w:szCs w:val="16"/>
@@ -1520,29 +1413,24 @@
               <w:left w:val="single" w:sz="4" w:space="0" w:color="595959"/>
               <w:bottom w:val="single" w:sz="4" w:space="0" w:color="595959"/>
               <w:right w:val="single" w:sz="4" w:space="0" w:color="595959"/>
-              <w:insideH w:val="single" w:sz="4" w:space="0" w:color="595959"/>
-              <w:insideV w:val="single" w:sz="4" w:space="0" w:color="595959"/>
             </w:tcBorders>
-            <w:shd w:color="auto" w:fill="C0C0C0" w:val="clear"/>
+            <w:shd w:val="clear" w:color="auto" w:fill="C0C0C0"/>
             <w:tcMar>
               <w:left w:w="88" w:type="dxa"/>
             </w:tcMar>
-            <w:vAlign w:val="bottom"/>
           </w:tcPr>
           <w:p>
             <w:pPr>
-              <w:pStyle w:val="Normal"/>
               <w:tabs>
-                <w:tab w:val="left" w:pos="1814" w:leader="none"/>
-                <w:tab w:val="left" w:pos="3261" w:leader="none"/>
-                <w:tab w:val="left" w:pos="4649" w:leader="none"/>
-                <w:tab w:val="left" w:pos="7230" w:leader="none"/>
+                <w:tab w:val="left" w:pos="1814"/>
+                <w:tab w:val="left" w:pos="3261"/>
+                <w:tab w:val="left" w:pos="4649"/>
+                <w:tab w:val="left" w:pos="7230"/>
               </w:tabs>
-              <w:spacing w:lineRule="auto" w:line="276"/>
-              <w:jc w:val="left"/>
+              <w:spacing w:line="276" w:lineRule="auto"/>
               <w:cnfStyle w:val="100000000000" w:firstRow="1" w:lastRow="0" w:firstColumn="0" w:lastColumn="0" w:oddVBand="0" w:evenVBand="0" w:oddHBand="0" w:evenHBand="0" w:firstRowFirstColumn="0" w:firstRowLastColumn="0" w:lastRowFirstColumn="0" w:lastRowLastColumn="0"/>
               <w:rPr>
-                <w:rFonts w:ascii="Gotham Medium" w:hAnsi="Gotham Medium"/>
+                <w:rFonts w:ascii="Gotham Medium" w:hAnsi="Gotham Medium" w:hint="eastAsia"/>
                 <w:color w:val="000000" w:themeColor="text1"/>
                 <w:sz w:val="16"/>
                 <w:szCs w:val="16"/>
@@ -1569,107 +1457,139 @@
         </w:trPr>
         <w:tc>
           <w:tcPr>
+            <w:cnfStyle w:val="001000000000" w:firstRow="0" w:lastRow="0" w:firstColumn="1" w:lastColumn="0" w:oddVBand="0" w:evenVBand="0" w:oddHBand="0" w:evenHBand="0" w:firstRowFirstColumn="0" w:firstRowLastColumn="0" w:lastRowFirstColumn="0" w:lastRowLastColumn="0"/>
             <w:tcW w:w="4537" w:type="dxa"/>
-            <w:cnfStyle w:val="001000000000" w:firstRow="0" w:lastRow="0" w:firstColumn="1" w:lastColumn="0" w:oddVBand="0" w:evenVBand="0" w:oddHBand="0" w:evenHBand="0" w:firstRowFirstColumn="0" w:firstRowLastColumn="0" w:lastRowFirstColumn="0" w:lastRowLastColumn="0"/>
             <w:tcBorders>
               <w:top w:val="single" w:sz="4" w:space="0" w:color="595959"/>
               <w:left w:val="single" w:sz="4" w:space="0" w:color="595959"/>
               <w:bottom w:val="single" w:sz="4" w:space="0" w:color="595959"/>
-              <w:right w:val="nil"/>
-              <w:insideH w:val="single" w:sz="4" w:space="0" w:color="595959"/>
-              <w:insideV w:val="nil"/>
             </w:tcBorders>
-            <w:shd w:color="auto" w:fill="auto" w:val="clear"/>
             <w:tcMar>
               <w:left w:w="88" w:type="dxa"/>
             </w:tcMar>
-            <w:vAlign w:val="center"/>
           </w:tcPr>
           <w:p>
             <w:pPr>
-              <w:pStyle w:val="Normal"/>
               <w:tabs>
-                <w:tab w:val="left" w:pos="1814" w:leader="none"/>
-                <w:tab w:val="left" w:pos="3261" w:leader="none"/>
-                <w:tab w:val="left" w:pos="4649" w:leader="none"/>
-                <w:tab w:val="left" w:pos="7230" w:leader="none"/>
+                <w:tab w:val="left" w:pos="1814"/>
+                <w:tab w:val="left" w:pos="3261"/>
+                <w:tab w:val="left" w:pos="4649"/>
+                <w:tab w:val="left" w:pos="7230"/>
               </w:tabs>
-              <w:spacing w:lineRule="auto" w:line="276"/>
-              <w:jc w:val="left"/>
-              <w:rPr/>
+              <w:spacing w:line="276" w:lineRule="auto"/>
+              <w:rPr>
+                <w:rFonts w:hint="eastAsia"/>
+              </w:rPr>
             </w:pPr>
             <w:r>
               <w:rPr>
                 <w:rFonts w:ascii="Gotham" w:hAnsi="Gotham"/>
-                <w:color w:val="00000A"/>
                 <w:sz w:val="16"/>
                 <w:szCs w:val="16"/>
                 <w:lang w:bidi="x-none"/>
               </w:rPr>
-              <w:t xml:space="preserve">Pos. </w:t>
+              <w:t>Pos. {{</w:t>
             </w:r>
+            <w:proofErr w:type="spellStart"/>
             <w:r>
               <w:rPr>
                 <w:rFonts w:ascii="Gotham" w:hAnsi="Gotham"/>
-                <w:color w:val="00000A"/>
                 <w:sz w:val="16"/>
                 <w:szCs w:val="16"/>
                 <w:lang w:bidi="x-none"/>
               </w:rPr>
-              <w:t>{{id}Posnummer}</w:t>
+              <w:t>id</w:t>
             </w:r>
+            <w:proofErr w:type="spellEnd"/>
             <w:r>
               <w:rPr>
                 <w:rFonts w:ascii="Gotham" w:hAnsi="Gotham"/>
-                <w:color w:val="00000A"/>
                 <w:sz w:val="16"/>
                 <w:szCs w:val="16"/>
                 <w:lang w:bidi="x-none"/>
               </w:rPr>
-              <w:t>:</w:t>
+              <w:t>}</w:t>
+            </w:r>
+            <w:proofErr w:type="spellStart"/>
+            <w:r>
+              <w:rPr>
+                <w:rFonts w:ascii="Gotham" w:hAnsi="Gotham"/>
+                <w:sz w:val="16"/>
+                <w:szCs w:val="16"/>
+                <w:lang w:bidi="x-none"/>
+              </w:rPr>
+              <w:t>Posnummer</w:t>
+            </w:r>
+            <w:proofErr w:type="spellEnd"/>
+            <w:r>
+              <w:rPr>
+                <w:rFonts w:ascii="Gotham" w:hAnsi="Gotham"/>
+                <w:sz w:val="16"/>
+                <w:szCs w:val="16"/>
+                <w:lang w:bidi="x-none"/>
+              </w:rPr>
+              <w:t>}:</w:t>
             </w:r>
           </w:p>
           <w:p>
             <w:pPr>
-              <w:pStyle w:val="Normal"/>
               <w:tabs>
-                <w:tab w:val="left" w:pos="1814" w:leader="none"/>
-                <w:tab w:val="left" w:pos="3261" w:leader="none"/>
-                <w:tab w:val="left" w:pos="4649" w:leader="none"/>
-                <w:tab w:val="left" w:pos="7230" w:leader="none"/>
+                <w:tab w:val="left" w:pos="1814"/>
+                <w:tab w:val="left" w:pos="3261"/>
+                <w:tab w:val="left" w:pos="4649"/>
+                <w:tab w:val="left" w:pos="7230"/>
               </w:tabs>
-              <w:spacing w:lineRule="auto" w:line="276"/>
-              <w:jc w:val="left"/>
-              <w:rPr/>
+              <w:spacing w:line="276" w:lineRule="auto"/>
+              <w:rPr>
+                <w:rFonts w:hint="eastAsia"/>
+              </w:rPr>
             </w:pPr>
             <w:r>
               <w:rPr>
                 <w:rFonts w:ascii="Gotham" w:hAnsi="Gotham"/>
-                <w:color w:val="00000A"/>
                 <w:sz w:val="16"/>
                 <w:szCs w:val="16"/>
                 <w:lang w:bidi="x-none"/>
               </w:rPr>
-              <w:t>{{id}Text}</w:t>
+              <w:t>{{</w:t>
+            </w:r>
+            <w:proofErr w:type="spellStart"/>
+            <w:r>
+              <w:rPr>
+                <w:rFonts w:ascii="Gotham" w:hAnsi="Gotham"/>
+                <w:sz w:val="16"/>
+                <w:szCs w:val="16"/>
+                <w:lang w:bidi="x-none"/>
+              </w:rPr>
+              <w:t>id</w:t>
+            </w:r>
+            <w:proofErr w:type="spellEnd"/>
+            <w:r>
+              <w:rPr>
+                <w:rFonts w:ascii="Gotham" w:hAnsi="Gotham"/>
+                <w:sz w:val="16"/>
+                <w:szCs w:val="16"/>
+                <w:lang w:bidi="x-none"/>
+              </w:rPr>
+              <w:t>}Text}</w:t>
             </w:r>
           </w:p>
           <w:p>
             <w:pPr>
-              <w:pStyle w:val="Normal"/>
               <w:tabs>
-                <w:tab w:val="left" w:pos="1814" w:leader="none"/>
-                <w:tab w:val="left" w:pos="3261" w:leader="none"/>
-                <w:tab w:val="left" w:pos="4649" w:leader="none"/>
-                <w:tab w:val="left" w:pos="7230" w:leader="none"/>
+                <w:tab w:val="left" w:pos="1814"/>
+                <w:tab w:val="left" w:pos="3261"/>
+                <w:tab w:val="left" w:pos="4649"/>
+                <w:tab w:val="left" w:pos="7230"/>
               </w:tabs>
-              <w:spacing w:lineRule="auto" w:line="276"/>
-              <w:jc w:val="left"/>
-              <w:rPr/>
+              <w:spacing w:line="276" w:lineRule="auto"/>
+              <w:rPr>
+                <w:rFonts w:hint="eastAsia"/>
+              </w:rPr>
             </w:pPr>
             <w:r>
               <w:rPr>
                 <w:rFonts w:ascii="Gotham" w:hAnsi="Gotham"/>
-                <w:color w:val="00000A"/>
                 <w:sz w:val="16"/>
                 <w:szCs w:val="16"/>
                 <w:lang w:bidi="x-none"/>
@@ -1679,37 +1599,35 @@
             <w:r>
               <w:rPr>
                 <w:rFonts w:ascii="Gotham Book" w:hAnsi="Gotham Book"/>
-                <w:color w:val="00000A"/>
                 <w:sz w:val="16"/>
                 <w:szCs w:val="16"/>
                 <w:lang w:bidi="x-none"/>
               </w:rPr>
-              <w:t xml:space="preserve"> </w:t>
+              <w:t xml:space="preserve"> {{</w:t>
+            </w:r>
+            <w:proofErr w:type="spellStart"/>
+            <w:r>
+              <w:rPr>
+                <w:rFonts w:ascii="Gotham" w:hAnsi="Gotham"/>
+                <w:sz w:val="16"/>
+                <w:szCs w:val="16"/>
+                <w:lang w:bidi="x-none"/>
+              </w:rPr>
+              <w:t>id</w:t>
+            </w:r>
+            <w:proofErr w:type="spellEnd"/>
+            <w:r>
+              <w:rPr>
+                <w:rFonts w:ascii="Gotham" w:hAnsi="Gotham"/>
+                <w:sz w:val="16"/>
+                <w:szCs w:val="16"/>
+                <w:lang w:bidi="x-none"/>
+              </w:rPr>
+              <w:t>}L</w:t>
             </w:r>
             <w:r>
               <w:rPr>
                 <w:rFonts w:ascii="Gotham Book" w:hAnsi="Gotham Book"/>
-                <w:color w:val="00000A"/>
-                <w:sz w:val="16"/>
-                <w:szCs w:val="16"/>
-                <w:lang w:bidi="x-none"/>
-              </w:rPr>
-              <w:t>{{</w:t>
-            </w:r>
-            <w:r>
-              <w:rPr>
-                <w:rFonts w:ascii="Gotham" w:hAnsi="Gotham"/>
-                <w:color w:val="00000A"/>
-                <w:sz w:val="16"/>
-                <w:szCs w:val="16"/>
-                <w:lang w:bidi="x-none"/>
-              </w:rPr>
-              <w:t>id}L</w:t>
-            </w:r>
-            <w:r>
-              <w:rPr>
-                <w:rFonts w:ascii="Gotham Book" w:hAnsi="Gotham Book"/>
-                <w:color w:val="00000A"/>
                 <w:sz w:val="16"/>
                 <w:szCs w:val="16"/>
                 <w:lang w:bidi="x-none"/>
@@ -1726,36 +1644,53 @@
               <w:left w:val="single" w:sz="4" w:space="0" w:color="595959"/>
               <w:bottom w:val="single" w:sz="4" w:space="0" w:color="595959"/>
               <w:right w:val="single" w:sz="4" w:space="0" w:color="595959"/>
-              <w:insideH w:val="single" w:sz="4" w:space="0" w:color="595959"/>
-              <w:insideV w:val="single" w:sz="4" w:space="0" w:color="595959"/>
             </w:tcBorders>
-            <w:shd w:color="auto" w:fill="auto" w:val="clear"/>
             <w:tcMar>
               <w:left w:w="88" w:type="dxa"/>
             </w:tcMar>
           </w:tcPr>
           <w:p>
             <w:pPr>
-              <w:pStyle w:val="Normal"/>
               <w:tabs>
-                <w:tab w:val="left" w:pos="1814" w:leader="none"/>
-                <w:tab w:val="left" w:pos="3261" w:leader="none"/>
-                <w:tab w:val="left" w:pos="4649" w:leader="none"/>
-                <w:tab w:val="left" w:pos="7230" w:leader="none"/>
+                <w:tab w:val="left" w:pos="1814"/>
+                <w:tab w:val="left" w:pos="3261"/>
+                <w:tab w:val="left" w:pos="4649"/>
+                <w:tab w:val="left" w:pos="7230"/>
               </w:tabs>
-              <w:spacing w:lineRule="auto" w:line="276"/>
+              <w:spacing w:line="276" w:lineRule="auto"/>
               <w:cnfStyle w:val="000000100000" w:firstRow="0" w:lastRow="0" w:firstColumn="0" w:lastColumn="0" w:oddVBand="0" w:evenVBand="0" w:oddHBand="1" w:evenHBand="0" w:firstRowFirstColumn="0" w:firstRowLastColumn="0" w:lastRowFirstColumn="0" w:lastRowLastColumn="0"/>
-              <w:rPr/>
+              <w:rPr>
+                <w:rFonts w:hint="eastAsia"/>
+              </w:rPr>
             </w:pPr>
             <w:r>
               <w:rPr>
                 <w:rFonts w:ascii="Gotham" w:hAnsi="Gotham"/>
-                <w:color w:val="00000A"/>
                 <w:sz w:val="16"/>
                 <w:szCs w:val="16"/>
                 <w:lang w:bidi="x-none"/>
               </w:rPr>
-              <w:t>{{id}Menge}</w:t>
+              <w:t>{{</w:t>
+            </w:r>
+            <w:proofErr w:type="spellStart"/>
+            <w:r>
+              <w:rPr>
+                <w:rFonts w:ascii="Gotham" w:hAnsi="Gotham"/>
+                <w:sz w:val="16"/>
+                <w:szCs w:val="16"/>
+                <w:lang w:bidi="x-none"/>
+              </w:rPr>
+              <w:t>id</w:t>
+            </w:r>
+            <w:proofErr w:type="spellEnd"/>
+            <w:r>
+              <w:rPr>
+                <w:rFonts w:ascii="Gotham" w:hAnsi="Gotham"/>
+                <w:sz w:val="16"/>
+                <w:szCs w:val="16"/>
+                <w:lang w:bidi="x-none"/>
+              </w:rPr>
+              <w:t>}Menge}</w:t>
             </w:r>
           </w:p>
         </w:tc>
@@ -1767,36 +1702,53 @@
               <w:left w:val="single" w:sz="4" w:space="0" w:color="595959"/>
               <w:bottom w:val="single" w:sz="4" w:space="0" w:color="595959"/>
               <w:right w:val="single" w:sz="4" w:space="0" w:color="595959"/>
-              <w:insideH w:val="single" w:sz="4" w:space="0" w:color="595959"/>
-              <w:insideV w:val="single" w:sz="4" w:space="0" w:color="595959"/>
             </w:tcBorders>
-            <w:shd w:color="auto" w:fill="auto" w:val="clear"/>
             <w:tcMar>
               <w:left w:w="88" w:type="dxa"/>
             </w:tcMar>
           </w:tcPr>
           <w:p>
             <w:pPr>
-              <w:pStyle w:val="Normal"/>
               <w:tabs>
-                <w:tab w:val="left" w:pos="1814" w:leader="none"/>
-                <w:tab w:val="left" w:pos="3261" w:leader="none"/>
-                <w:tab w:val="left" w:pos="4649" w:leader="none"/>
-                <w:tab w:val="left" w:pos="7230" w:leader="none"/>
+                <w:tab w:val="left" w:pos="1814"/>
+                <w:tab w:val="left" w:pos="3261"/>
+                <w:tab w:val="left" w:pos="4649"/>
+                <w:tab w:val="left" w:pos="7230"/>
               </w:tabs>
-              <w:spacing w:lineRule="auto" w:line="276"/>
+              <w:spacing w:line="276" w:lineRule="auto"/>
               <w:cnfStyle w:val="000000100000" w:firstRow="0" w:lastRow="0" w:firstColumn="0" w:lastColumn="0" w:oddVBand="0" w:evenVBand="0" w:oddHBand="1" w:evenHBand="0" w:firstRowFirstColumn="0" w:firstRowLastColumn="0" w:lastRowFirstColumn="0" w:lastRowLastColumn="0"/>
-              <w:rPr/>
+              <w:rPr>
+                <w:rFonts w:hint="eastAsia"/>
+              </w:rPr>
             </w:pPr>
             <w:r>
               <w:rPr>
                 <w:rFonts w:ascii="Gotham" w:hAnsi="Gotham"/>
-                <w:color w:val="00000A"/>
                 <w:sz w:val="16"/>
                 <w:szCs w:val="16"/>
                 <w:lang w:bidi="x-none"/>
               </w:rPr>
-              <w:t>{{id}Einzelpreis}</w:t>
+              <w:t>{{</w:t>
+            </w:r>
+            <w:proofErr w:type="spellStart"/>
+            <w:r>
+              <w:rPr>
+                <w:rFonts w:ascii="Gotham" w:hAnsi="Gotham"/>
+                <w:sz w:val="16"/>
+                <w:szCs w:val="16"/>
+                <w:lang w:bidi="x-none"/>
+              </w:rPr>
+              <w:t>id</w:t>
+            </w:r>
+            <w:proofErr w:type="spellEnd"/>
+            <w:r>
+              <w:rPr>
+                <w:rFonts w:ascii="Gotham" w:hAnsi="Gotham"/>
+                <w:sz w:val="16"/>
+                <w:szCs w:val="16"/>
+                <w:lang w:bidi="x-none"/>
+              </w:rPr>
+              <w:t>}Einzelpreis}</w:t>
             </w:r>
           </w:p>
         </w:tc>
@@ -1808,75 +1760,86 @@
               <w:left w:val="single" w:sz="4" w:space="0" w:color="595959"/>
               <w:bottom w:val="single" w:sz="4" w:space="0" w:color="595959"/>
               <w:right w:val="single" w:sz="4" w:space="0" w:color="595959"/>
-              <w:insideH w:val="single" w:sz="4" w:space="0" w:color="595959"/>
-              <w:insideV w:val="single" w:sz="4" w:space="0" w:color="595959"/>
             </w:tcBorders>
-            <w:shd w:color="auto" w:fill="auto" w:val="clear"/>
             <w:tcMar>
               <w:left w:w="88" w:type="dxa"/>
             </w:tcMar>
           </w:tcPr>
           <w:p>
             <w:pPr>
-              <w:pStyle w:val="Normal"/>
               <w:tabs>
-                <w:tab w:val="left" w:pos="1814" w:leader="none"/>
-                <w:tab w:val="left" w:pos="3261" w:leader="none"/>
-                <w:tab w:val="left" w:pos="4649" w:leader="none"/>
-                <w:tab w:val="left" w:pos="7230" w:leader="none"/>
+                <w:tab w:val="left" w:pos="1814"/>
+                <w:tab w:val="left" w:pos="3261"/>
+                <w:tab w:val="left" w:pos="4649"/>
+                <w:tab w:val="left" w:pos="7230"/>
               </w:tabs>
-              <w:spacing w:lineRule="auto" w:line="276"/>
+              <w:spacing w:line="276" w:lineRule="auto"/>
               <w:cnfStyle w:val="000000100000" w:firstRow="0" w:lastRow="0" w:firstColumn="0" w:lastColumn="0" w:oddVBand="0" w:evenVBand="0" w:oddHBand="1" w:evenHBand="0" w:firstRowFirstColumn="0" w:firstRowLastColumn="0" w:lastRowFirstColumn="0" w:lastRowLastColumn="0"/>
-              <w:rPr/>
+              <w:rPr>
+                <w:rFonts w:hint="eastAsia"/>
+              </w:rPr>
             </w:pPr>
             <w:r>
               <w:rPr>
                 <w:rFonts w:ascii="Gotham" w:hAnsi="Gotham"/>
-                <w:color w:val="00000A"/>
                 <w:sz w:val="16"/>
                 <w:szCs w:val="16"/>
                 <w:lang w:bidi="x-none"/>
               </w:rPr>
-              <w:t>{{id}Betrag}</w:t>
+              <w:t>{{</w:t>
+            </w:r>
+            <w:proofErr w:type="spellStart"/>
+            <w:r>
+              <w:rPr>
+                <w:rFonts w:ascii="Gotham" w:hAnsi="Gotham"/>
+                <w:sz w:val="16"/>
+                <w:szCs w:val="16"/>
+                <w:lang w:bidi="x-none"/>
+              </w:rPr>
+              <w:t>id</w:t>
+            </w:r>
+            <w:proofErr w:type="spellEnd"/>
+            <w:r>
+              <w:rPr>
+                <w:rFonts w:ascii="Gotham" w:hAnsi="Gotham"/>
+                <w:sz w:val="16"/>
+                <w:szCs w:val="16"/>
+                <w:lang w:bidi="x-none"/>
+              </w:rPr>
+              <w:t>}Betrag}</w:t>
             </w:r>
           </w:p>
         </w:tc>
       </w:tr>
       <w:tr>
         <w:trPr>
-          <w:cnfStyle w:val="000000100000" w:firstRow="0" w:lastRow="0" w:firstColumn="0" w:lastColumn="0" w:oddVBand="0" w:evenVBand="0" w:oddHBand="1" w:evenHBand="0" w:firstRowFirstColumn="0" w:firstRowLastColumn="0" w:lastRowFirstColumn="0" w:lastRowLastColumn="0"/>
+          <w:cnfStyle w:val="000000010000" w:firstRow="0" w:lastRow="0" w:firstColumn="0" w:lastColumn="0" w:oddVBand="0" w:evenVBand="0" w:oddHBand="0" w:evenHBand="1" w:firstRowFirstColumn="0" w:firstRowLastColumn="0" w:lastRowFirstColumn="0" w:lastRowLastColumn="0"/>
         </w:trPr>
         <w:tc>
           <w:tcPr>
+            <w:cnfStyle w:val="001000000000" w:firstRow="0" w:lastRow="0" w:firstColumn="1" w:lastColumn="0" w:oddVBand="0" w:evenVBand="0" w:oddHBand="0" w:evenHBand="0" w:firstRowFirstColumn="0" w:firstRowLastColumn="0" w:lastRowFirstColumn="0" w:lastRowLastColumn="0"/>
             <w:tcW w:w="4537" w:type="dxa"/>
-            <w:cnfStyle w:val="001000000000" w:firstRow="0" w:lastRow="0" w:firstColumn="1" w:lastColumn="0" w:oddVBand="0" w:evenVBand="0" w:oddHBand="0" w:evenHBand="0" w:firstRowFirstColumn="0" w:firstRowLastColumn="0" w:lastRowFirstColumn="0" w:lastRowLastColumn="0"/>
             <w:tcBorders>
               <w:top w:val="single" w:sz="4" w:space="0" w:color="595959"/>
               <w:left w:val="single" w:sz="4" w:space="0" w:color="595959"/>
               <w:bottom w:val="single" w:sz="4" w:space="0" w:color="595959"/>
-              <w:right w:val="nil"/>
-              <w:insideH w:val="single" w:sz="4" w:space="0" w:color="595959"/>
-              <w:insideV w:val="nil"/>
             </w:tcBorders>
-            <w:shd w:color="auto" w:fill="auto" w:val="clear"/>
+            <w:shd w:val="clear" w:color="auto" w:fill="auto"/>
             <w:tcMar>
               <w:left w:w="88" w:type="dxa"/>
             </w:tcMar>
-            <w:vAlign w:val="center"/>
           </w:tcPr>
           <w:p>
             <w:pPr>
-              <w:pStyle w:val="Normal"/>
               <w:tabs>
-                <w:tab w:val="left" w:pos="1814" w:leader="none"/>
-                <w:tab w:val="left" w:pos="3261" w:leader="none"/>
-                <w:tab w:val="left" w:pos="4649" w:leader="none"/>
-                <w:tab w:val="left" w:pos="7230" w:leader="none"/>
+                <w:tab w:val="left" w:pos="1814"/>
+                <w:tab w:val="left" w:pos="3261"/>
+                <w:tab w:val="left" w:pos="4649"/>
+                <w:tab w:val="left" w:pos="7230"/>
               </w:tabs>
-              <w:spacing w:lineRule="auto" w:line="276"/>
-              <w:jc w:val="left"/>
-              <w:rPr>
-                <w:rFonts w:ascii="Gotham Book" w:hAnsi="Gotham Book"/>
+              <w:spacing w:line="276" w:lineRule="auto"/>
+              <w:rPr>
+                <w:rFonts w:ascii="Gotham Book" w:hAnsi="Gotham Book" w:hint="eastAsia"/>
                 <w:sz w:val="16"/>
                 <w:szCs w:val="16"/>
               </w:rPr>
@@ -1884,7 +1847,6 @@
             <w:r>
               <w:rPr>
                 <w:rFonts w:ascii="Gotham" w:hAnsi="Gotham"/>
-                <w:color w:val="00000A"/>
                 <w:sz w:val="16"/>
                 <w:szCs w:val="16"/>
                 <w:lang w:bidi="x-none"/>
@@ -1894,17 +1856,15 @@
           </w:p>
           <w:p>
             <w:pPr>
-              <w:pStyle w:val="Normal"/>
               <w:tabs>
-                <w:tab w:val="left" w:pos="1814" w:leader="none"/>
-                <w:tab w:val="left" w:pos="3261" w:leader="none"/>
-                <w:tab w:val="left" w:pos="4649" w:leader="none"/>
-                <w:tab w:val="left" w:pos="7230" w:leader="none"/>
+                <w:tab w:val="left" w:pos="1814"/>
+                <w:tab w:val="left" w:pos="3261"/>
+                <w:tab w:val="left" w:pos="4649"/>
+                <w:tab w:val="left" w:pos="7230"/>
               </w:tabs>
-              <w:spacing w:lineRule="auto" w:line="276"/>
-              <w:jc w:val="left"/>
-              <w:rPr>
-                <w:rFonts w:ascii="Gotham Book" w:hAnsi="Gotham Book"/>
+              <w:spacing w:line="276" w:lineRule="auto"/>
+              <w:rPr>
+                <w:rFonts w:ascii="Gotham Book" w:hAnsi="Gotham Book" w:hint="eastAsia"/>
                 <w:sz w:val="16"/>
                 <w:szCs w:val="16"/>
               </w:rPr>
@@ -1912,7 +1872,6 @@
             <w:r>
               <w:rPr>
                 <w:rFonts w:ascii="Gotham" w:hAnsi="Gotham"/>
-                <w:color w:val="00000A"/>
                 <w:sz w:val="16"/>
                 <w:szCs w:val="16"/>
                 <w:lang w:bidi="x-none"/>
@@ -1930,121 +1889,113 @@
               <w:left w:val="single" w:sz="4" w:space="0" w:color="595959"/>
               <w:bottom w:val="single" w:sz="4" w:space="0" w:color="595959"/>
               <w:right w:val="single" w:sz="4" w:space="0" w:color="595959"/>
-              <w:insideH w:val="single" w:sz="4" w:space="0" w:color="595959"/>
-              <w:insideV w:val="single" w:sz="4" w:space="0" w:color="595959"/>
             </w:tcBorders>
-            <w:shd w:color="auto" w:fill="auto" w:val="clear"/>
+            <w:shd w:val="clear" w:color="auto" w:fill="auto"/>
             <w:tcMar>
               <w:left w:w="88" w:type="dxa"/>
             </w:tcMar>
           </w:tcPr>
           <w:p>
             <w:pPr>
-              <w:pStyle w:val="Normal"/>
               <w:tabs>
-                <w:tab w:val="left" w:pos="1814" w:leader="none"/>
-                <w:tab w:val="left" w:pos="3261" w:leader="none"/>
-                <w:tab w:val="left" w:pos="4649" w:leader="none"/>
-                <w:tab w:val="left" w:pos="7230" w:leader="none"/>
+                <w:tab w:val="left" w:pos="1814"/>
+                <w:tab w:val="left" w:pos="3261"/>
+                <w:tab w:val="left" w:pos="4649"/>
+                <w:tab w:val="left" w:pos="7230"/>
               </w:tabs>
-              <w:spacing w:lineRule="auto" w:line="276"/>
+              <w:spacing w:line="276" w:lineRule="auto"/>
               <w:jc w:val="right"/>
-              <w:cnfStyle w:val="000000100000" w:firstRow="0" w:lastRow="0" w:firstColumn="0" w:lastColumn="0" w:oddVBand="0" w:evenVBand="0" w:oddHBand="1" w:evenHBand="0" w:firstRowFirstColumn="0" w:firstRowLastColumn="0" w:lastRowFirstColumn="0" w:lastRowLastColumn="0"/>
-              <w:rPr/>
+              <w:cnfStyle w:val="000000010000" w:firstRow="0" w:lastRow="0" w:firstColumn="0" w:lastColumn="0" w:oddVBand="0" w:evenVBand="0" w:oddHBand="0" w:evenHBand="1" w:firstRowFirstColumn="0" w:firstRowLastColumn="0" w:lastRowFirstColumn="0" w:lastRowLastColumn="0"/>
+              <w:rPr>
+                <w:rFonts w:hint="eastAsia"/>
+              </w:rPr>
             </w:pPr>
             <w:r>
               <w:rPr>
                 <w:rFonts w:ascii="Gotham" w:hAnsi="Gotham"/>
-                <w:color w:val="00000A"/>
                 <w:sz w:val="16"/>
                 <w:szCs w:val="16"/>
                 <w:lang w:bidi="x-none"/>
               </w:rPr>
-              <w:t>{Zwischensumm}</w:t>
-            </w:r>
-            <w:r>
-              <w:rPr>
-                <w:rFonts w:ascii="Gotham" w:hAnsi="Gotham"/>
-                <w:color w:val="00000A"/>
-                <w:sz w:val="16"/>
-                <w:szCs w:val="16"/>
-                <w:lang w:bidi="x-none"/>
-              </w:rPr>
-              <w:t xml:space="preserve"> €</w:t>
+              <w:t>{Zwischensumm} €</w:t>
             </w:r>
           </w:p>
           <w:p>
             <w:pPr>
-              <w:pStyle w:val="Normal"/>
               <w:tabs>
-                <w:tab w:val="left" w:pos="1814" w:leader="none"/>
-                <w:tab w:val="left" w:pos="3261" w:leader="none"/>
-                <w:tab w:val="left" w:pos="4649" w:leader="none"/>
-                <w:tab w:val="left" w:pos="7230" w:leader="none"/>
+                <w:tab w:val="left" w:pos="1814"/>
+                <w:tab w:val="left" w:pos="3261"/>
+                <w:tab w:val="left" w:pos="4649"/>
+                <w:tab w:val="left" w:pos="7230"/>
               </w:tabs>
-              <w:spacing w:lineRule="auto" w:line="276"/>
+              <w:spacing w:line="276" w:lineRule="auto"/>
               <w:jc w:val="right"/>
-              <w:cnfStyle w:val="000000100000" w:firstRow="0" w:lastRow="0" w:firstColumn="0" w:lastColumn="0" w:oddVBand="0" w:evenVBand="0" w:oddHBand="1" w:evenHBand="0" w:firstRowFirstColumn="0" w:firstRowLastColumn="0" w:lastRowFirstColumn="0" w:lastRowLastColumn="0"/>
-              <w:rPr/>
+              <w:cnfStyle w:val="000000010000" w:firstRow="0" w:lastRow="0" w:firstColumn="0" w:lastColumn="0" w:oddVBand="0" w:evenVBand="0" w:oddHBand="0" w:evenHBand="1" w:firstRowFirstColumn="0" w:firstRowLastColumn="0" w:lastRowFirstColumn="0" w:lastRowLastColumn="0"/>
+              <w:rPr>
+                <w:rFonts w:hint="eastAsia"/>
+              </w:rPr>
             </w:pPr>
             <w:r>
               <w:rPr>
                 <w:rFonts w:ascii="Gotham" w:hAnsi="Gotham"/>
-                <w:color w:val="00000A"/>
                 <w:sz w:val="16"/>
                 <w:szCs w:val="16"/>
                 <w:lang w:bidi="x-none"/>
               </w:rPr>
-              <w:t>{MwSt}</w:t>
+              <w:t>{</w:t>
             </w:r>
+            <w:proofErr w:type="spellStart"/>
             <w:r>
               <w:rPr>
                 <w:rFonts w:ascii="Gotham" w:hAnsi="Gotham"/>
-                <w:color w:val="00000A"/>
                 <w:sz w:val="16"/>
                 <w:szCs w:val="16"/>
                 <w:lang w:bidi="x-none"/>
               </w:rPr>
-              <w:t xml:space="preserve"> €</w:t>
+              <w:t>MwSt</w:t>
+            </w:r>
+            <w:proofErr w:type="spellEnd"/>
+            <w:r>
+              <w:rPr>
+                <w:rFonts w:ascii="Gotham" w:hAnsi="Gotham"/>
+                <w:sz w:val="16"/>
+                <w:szCs w:val="16"/>
+                <w:lang w:bidi="x-none"/>
+              </w:rPr>
+              <w:t>} €</w:t>
             </w:r>
           </w:p>
         </w:tc>
       </w:tr>
       <w:tr>
         <w:trPr>
-          <w:cnfStyle w:val="000000010000" w:firstRow="0" w:lastRow="0" w:firstColumn="0" w:lastColumn="0" w:oddVBand="0" w:evenVBand="0" w:oddHBand="0" w:evenHBand="1" w:firstRowFirstColumn="0" w:firstRowLastColumn="0" w:lastRowFirstColumn="0" w:lastRowLastColumn="0"/>
+          <w:cnfStyle w:val="000000100000" w:firstRow="0" w:lastRow="0" w:firstColumn="0" w:lastColumn="0" w:oddVBand="0" w:evenVBand="0" w:oddHBand="1" w:evenHBand="0" w:firstRowFirstColumn="0" w:firstRowLastColumn="0" w:lastRowFirstColumn="0" w:lastRowLastColumn="0"/>
         </w:trPr>
         <w:tc>
           <w:tcPr>
+            <w:cnfStyle w:val="001000000000" w:firstRow="0" w:lastRow="0" w:firstColumn="1" w:lastColumn="0" w:oddVBand="0" w:evenVBand="0" w:oddHBand="0" w:evenHBand="0" w:firstRowFirstColumn="0" w:firstRowLastColumn="0" w:lastRowFirstColumn="0" w:lastRowLastColumn="0"/>
             <w:tcW w:w="4537" w:type="dxa"/>
-            <w:cnfStyle w:val="001000000000" w:firstRow="0" w:lastRow="0" w:firstColumn="1" w:lastColumn="0" w:oddVBand="0" w:evenVBand="0" w:oddHBand="0" w:evenHBand="0" w:firstRowFirstColumn="0" w:firstRowLastColumn="0" w:lastRowFirstColumn="0" w:lastRowLastColumn="0"/>
             <w:tcBorders>
               <w:top w:val="single" w:sz="4" w:space="0" w:color="595959"/>
               <w:left w:val="single" w:sz="4" w:space="0" w:color="595959"/>
               <w:bottom w:val="single" w:sz="4" w:space="0" w:color="595959"/>
-              <w:right w:val="nil"/>
-              <w:insideH w:val="single" w:sz="4" w:space="0" w:color="595959"/>
-              <w:insideV w:val="nil"/>
             </w:tcBorders>
-            <w:shd w:color="auto" w:fill="E6E6E6" w:val="clear"/>
+            <w:shd w:val="clear" w:color="auto" w:fill="E6E6E6"/>
             <w:tcMar>
               <w:left w:w="88" w:type="dxa"/>
             </w:tcMar>
-            <w:vAlign w:val="center"/>
           </w:tcPr>
           <w:p>
             <w:pPr>
-              <w:pStyle w:val="Normal"/>
               <w:tabs>
-                <w:tab w:val="left" w:pos="1814" w:leader="none"/>
-                <w:tab w:val="left" w:pos="3261" w:leader="none"/>
-                <w:tab w:val="left" w:pos="4649" w:leader="none"/>
-                <w:tab w:val="left" w:pos="7230" w:leader="none"/>
+                <w:tab w:val="left" w:pos="1814"/>
+                <w:tab w:val="left" w:pos="3261"/>
+                <w:tab w:val="left" w:pos="4649"/>
+                <w:tab w:val="left" w:pos="7230"/>
               </w:tabs>
-              <w:spacing w:lineRule="auto" w:line="276"/>
-              <w:jc w:val="left"/>
-              <w:rPr>
-                <w:rFonts w:ascii="Gotham Medium" w:hAnsi="Gotham Medium"/>
+              <w:spacing w:line="276" w:lineRule="auto"/>
+              <w:rPr>
+                <w:rFonts w:ascii="Gotham Medium" w:hAnsi="Gotham Medium" w:hint="eastAsia"/>
                 <w:sz w:val="16"/>
                 <w:szCs w:val="16"/>
               </w:rPr>
@@ -2054,7 +2005,6 @@
                 <w:rFonts w:ascii="Gotham" w:hAnsi="Gotham"/>
                 <w:b/>
                 <w:bCs/>
-                <w:color w:val="00000A"/>
                 <w:sz w:val="16"/>
                 <w:szCs w:val="16"/>
                 <w:lang w:bidi="x-none"/>
@@ -2072,28 +2022,25 @@
               <w:left w:val="single" w:sz="4" w:space="0" w:color="595959"/>
               <w:bottom w:val="single" w:sz="4" w:space="0" w:color="595959"/>
               <w:right w:val="single" w:sz="4" w:space="0" w:color="595959"/>
-              <w:insideH w:val="single" w:sz="4" w:space="0" w:color="595959"/>
-              <w:insideV w:val="single" w:sz="4" w:space="0" w:color="595959"/>
             </w:tcBorders>
-            <w:shd w:color="auto" w:fill="E6E6E6" w:val="clear"/>
+            <w:shd w:val="clear" w:color="auto" w:fill="E6E6E6"/>
             <w:tcMar>
               <w:left w:w="88" w:type="dxa"/>
             </w:tcMar>
           </w:tcPr>
           <w:p>
             <w:pPr>
-              <w:pStyle w:val="Normal"/>
               <w:tabs>
-                <w:tab w:val="left" w:pos="1814" w:leader="none"/>
-                <w:tab w:val="left" w:pos="3261" w:leader="none"/>
-                <w:tab w:val="left" w:pos="4649" w:leader="none"/>
-                <w:tab w:val="left" w:pos="7230" w:leader="none"/>
+                <w:tab w:val="left" w:pos="1814"/>
+                <w:tab w:val="left" w:pos="3261"/>
+                <w:tab w:val="left" w:pos="4649"/>
+                <w:tab w:val="left" w:pos="7230"/>
               </w:tabs>
-              <w:spacing w:lineRule="auto" w:line="276"/>
+              <w:spacing w:line="276" w:lineRule="auto"/>
               <w:jc w:val="right"/>
-              <w:cnfStyle w:val="000000010000" w:firstRow="0" w:lastRow="0" w:firstColumn="0" w:lastColumn="0" w:oddVBand="0" w:evenVBand="0" w:oddHBand="0" w:evenHBand="1" w:firstRowFirstColumn="0" w:firstRowLastColumn="0" w:lastRowFirstColumn="0" w:lastRowLastColumn="0"/>
-              <w:rPr>
-                <w:color w:val="00000A"/>
+              <w:cnfStyle w:val="000000100000" w:firstRow="0" w:lastRow="0" w:firstColumn="0" w:lastColumn="0" w:oddVBand="0" w:evenVBand="0" w:oddHBand="1" w:evenHBand="0" w:firstRowFirstColumn="0" w:firstRowLastColumn="0" w:lastRowFirstColumn="0" w:lastRowLastColumn="0"/>
+              <w:rPr>
+                <w:rFonts w:hint="eastAsia"/>
               </w:rPr>
             </w:pPr>
             <w:r>
@@ -2101,24 +2048,11 @@
                 <w:rFonts w:ascii="Gotham" w:hAnsi="Gotham"/>
                 <w:b/>
                 <w:bCs/>
-                <w:color w:val="00000A"/>
                 <w:sz w:val="16"/>
                 <w:szCs w:val="16"/>
                 <w:lang w:bidi="x-none"/>
               </w:rPr>
-              <w:t>{Gesamtbetrag}</w:t>
-            </w:r>
-            <w:r>
-              <w:rPr>
-                <w:rFonts w:ascii="Gotham" w:hAnsi="Gotham"/>
-                <w:b/>
-                <w:bCs/>
-                <w:color w:val="00000A"/>
-                <w:sz w:val="16"/>
-                <w:szCs w:val="16"/>
-                <w:lang w:bidi="x-none"/>
-              </w:rPr>
-              <w:t xml:space="preserve"> €</w:t>
+              <w:t>{Gesamtbetrag} €</w:t>
             </w:r>
           </w:p>
         </w:tc>
@@ -2126,28 +2060,24 @@
     </w:tbl>
     <w:p>
       <w:pPr>
-        <w:pStyle w:val="NormalWeb"/>
-        <w:spacing w:lineRule="atLeast" w:line="284" w:before="280" w:after="0"/>
-        <w:rPr/>
+        <w:pStyle w:val="StandardWeb"/>
+        <w:spacing w:before="280" w:after="0" w:line="284" w:lineRule="atLeast"/>
       </w:pPr>
       <w:r>
         <w:rPr>
           <w:rFonts w:ascii="Gotham" w:hAnsi="Gotham"/>
         </w:rPr>
         <w:br/>
-      </w:r>
-      <w:r>
-        <w:rPr>
-          <w:rFonts w:ascii="Gotham" w:hAnsi="Gotham"/>
-        </w:rPr>
         <w:t>{</w:t>
       </w:r>
+      <w:proofErr w:type="spellStart"/>
       <w:r>
         <w:rPr>
           <w:rFonts w:ascii="Gotham" w:hAnsi="Gotham"/>
         </w:rPr>
         <w:t>EndText</w:t>
       </w:r>
+      <w:proofErr w:type="spellEnd"/>
       <w:r>
         <w:rPr>
           <w:rFonts w:ascii="Gotham" w:hAnsi="Gotham"/>
@@ -2157,48 +2087,74 @@
     </w:p>
     <w:p>
       <w:pPr>
-        <w:pStyle w:val="Normal"/>
         <w:tabs>
-          <w:tab w:val="left" w:pos="1814" w:leader="none"/>
-          <w:tab w:val="left" w:pos="3261" w:leader="none"/>
-          <w:tab w:val="left" w:pos="4649" w:leader="none"/>
-          <w:tab w:val="left" w:pos="7230" w:leader="none"/>
+          <w:tab w:val="left" w:pos="1814"/>
+          <w:tab w:val="left" w:pos="3261"/>
+          <w:tab w:val="left" w:pos="4649"/>
+          <w:tab w:val="left" w:pos="7230"/>
         </w:tabs>
-        <w:spacing w:lineRule="auto" w:line="240"/>
-        <w:rPr/>
+        <w:spacing w:line="240" w:lineRule="auto"/>
+        <w:rPr>
+          <w:rFonts w:hint="eastAsia"/>
+        </w:rPr>
       </w:pPr>
-      <w:r>
-        <w:rPr/>
-      </w:r>
     </w:p>
     <w:sectPr>
-      <w:footerReference w:type="default" r:id="rId7"/>
-      <w:type w:val="nextPage"/>
+      <w:footerReference w:type="default" r:id="rId11"/>
       <w:pgSz w:w="11906" w:h="16820"/>
-      <w:pgMar w:left="1417" w:right="1417" w:header="0" w:top="1417" w:footer="708" w:bottom="1134" w:gutter="0"/>
-      <w:pgNumType w:fmt="decimal"/>
-      <w:formProt w:val="false"/>
-      <w:textDirection w:val="lrTb"/>
-      <w:docGrid w:type="default" w:linePitch="249" w:charSpace="2047"/>
+      <w:pgMar w:top="1417" w:right="1417" w:bottom="1134" w:left="1417" w:header="0" w:footer="708" w:gutter="0"/>
+      <w:cols w:space="720"/>
+      <w:formProt w:val="0"/>
+      <w:docGrid w:linePitch="249" w:charSpace="2047"/>
     </w:sectPr>
   </w:body>
 </w:document>
 </file>
 
+<file path=word/endnotes.xml><?xml version="1.0" encoding="utf-8"?>
+<w:endnotes xmlns:wpc="http://schemas.microsoft.com/office/word/2010/wordprocessingCanvas" xmlns:mo="http://schemas.microsoft.com/office/mac/office/2008/main" xmlns:mc="http://schemas.openxmlformats.org/markup-compatibility/2006" xmlns:mv="urn:schemas-microsoft-com:mac:vml" xmlns:o="urn:schemas-microsoft-com:office:office" xmlns:r="http://schemas.openxmlformats.org/officeDocument/2006/relationships" xmlns:m="http://schemas.openxmlformats.org/officeDocument/2006/math" xmlns:v="urn:schemas-microsoft-com:vml" xmlns:wp14="http://schemas.microsoft.com/office/word/2010/wordprocessingDrawing" xmlns:wp="http://schemas.openxmlformats.org/drawingml/2006/wordprocessingDrawing" xmlns:w10="urn:schemas-microsoft-com:office:word" xmlns:w="http://schemas.openxmlformats.org/wordprocessingml/2006/main" xmlns:w14="http://schemas.microsoft.com/office/word/2010/wordml" xmlns:w15="http://schemas.microsoft.com/office/word/2012/wordml" xmlns:wpg="http://schemas.microsoft.com/office/word/2010/wordprocessingGroup" xmlns:wpi="http://schemas.microsoft.com/office/word/2010/wordprocessingInk" xmlns:wne="http://schemas.microsoft.com/office/word/2006/wordml" xmlns:wps="http://schemas.microsoft.com/office/word/2010/wordprocessingShape" mc:Ignorable="w14 w15 wp14">
+  <w:endnote w:type="separator" w:id="-1">
+    <w:p>
+      <w:pPr>
+        <w:spacing w:line="240" w:lineRule="auto"/>
+        <w:rPr>
+          <w:rFonts w:hint="eastAsia"/>
+        </w:rPr>
+      </w:pPr>
+      <w:r>
+        <w:separator/>
+      </w:r>
+    </w:p>
+  </w:endnote>
+  <w:endnote w:type="continuationSeparator" w:id="0">
+    <w:p>
+      <w:pPr>
+        <w:spacing w:line="240" w:lineRule="auto"/>
+        <w:rPr>
+          <w:rFonts w:hint="eastAsia"/>
+        </w:rPr>
+      </w:pPr>
+      <w:r>
+        <w:continuationSeparator/>
+      </w:r>
+    </w:p>
+  </w:endnote>
+</w:endnotes>
+</file>
+
 <file path=word/footer1.xml><?xml version="1.0" encoding="utf-8"?>
-<w:ftr xmlns:o="urn:schemas-microsoft-com:office:office" xmlns:r="http://schemas.openxmlformats.org/officeDocument/2006/relationships" xmlns:v="urn:schemas-microsoft-com:vml" xmlns:w="http://schemas.openxmlformats.org/wordprocessingml/2006/main" xmlns:w10="urn:schemas-microsoft-com:office:word" xmlns:wp="http://schemas.openxmlformats.org/drawingml/2006/wordprocessingDrawing" xmlns:wps="http://schemas.microsoft.com/office/word/2010/wordprocessingShape" xmlns:wpg="http://schemas.microsoft.com/office/word/2010/wordprocessingGroup" xmlns:mc="http://schemas.openxmlformats.org/markup-compatibility/2006" xmlns:wp14="http://schemas.microsoft.com/office/word/2010/wordprocessingDrawing" xmlns:w14="http://schemas.microsoft.com/office/word/2010/wordml" mc:Ignorable="w14 wp14">
+<w:ftr xmlns:wpc="http://schemas.microsoft.com/office/word/2010/wordprocessingCanvas" xmlns:mo="http://schemas.microsoft.com/office/mac/office/2008/main" xmlns:mc="http://schemas.openxmlformats.org/markup-compatibility/2006" xmlns:mv="urn:schemas-microsoft-com:mac:vml" xmlns:o="urn:schemas-microsoft-com:office:office" xmlns:r="http://schemas.openxmlformats.org/officeDocument/2006/relationships" xmlns:m="http://schemas.openxmlformats.org/officeDocument/2006/math" xmlns:v="urn:schemas-microsoft-com:vml" xmlns:wp14="http://schemas.microsoft.com/office/word/2010/wordprocessingDrawing" xmlns:wp="http://schemas.openxmlformats.org/drawingml/2006/wordprocessingDrawing" xmlns:w10="urn:schemas-microsoft-com:office:word" xmlns:w="http://schemas.openxmlformats.org/wordprocessingml/2006/main" xmlns:w14="http://schemas.microsoft.com/office/word/2010/wordml" xmlns:w15="http://schemas.microsoft.com/office/word/2012/wordml" xmlns:wpg="http://schemas.microsoft.com/office/word/2010/wordprocessingGroup" xmlns:wpi="http://schemas.microsoft.com/office/word/2010/wordprocessingInk" xmlns:wne="http://schemas.microsoft.com/office/word/2006/wordml" xmlns:wps="http://schemas.microsoft.com/office/word/2010/wordprocessingShape" mc:Ignorable="w14 w15 wp14">
   <w:p>
     <w:pPr>
-      <w:pStyle w:val="Normal"/>
       <w:tabs>
-        <w:tab w:val="left" w:pos="1814" w:leader="none"/>
-        <w:tab w:val="left" w:pos="3261" w:leader="none"/>
-        <w:tab w:val="left" w:pos="4649" w:leader="none"/>
-        <w:tab w:val="left" w:pos="7230" w:leader="none"/>
+        <w:tab w:val="left" w:pos="1814"/>
+        <w:tab w:val="left" w:pos="3261"/>
+        <w:tab w:val="left" w:pos="4649"/>
+        <w:tab w:val="left" w:pos="7230"/>
       </w:tabs>
-      <w:spacing w:lineRule="auto" w:line="240"/>
+      <w:spacing w:line="240" w:lineRule="auto"/>
       <w:rPr>
-        <w:rFonts w:ascii="Gotham Book" w:hAnsi="Gotham Book"/>
+        <w:rFonts w:ascii="Gotham Book" w:hAnsi="Gotham Book" w:hint="eastAsia"/>
         <w:sz w:val="13"/>
         <w:szCs w:val="13"/>
       </w:rPr>
@@ -2220,27 +2176,54 @@
         <w:szCs w:val="13"/>
       </w:rPr>
       <w:tab/>
+    </w:r>
+    <w:r>
+      <w:rPr>
+        <w:rFonts w:ascii="Gotham" w:hAnsi="Gotham"/>
+        <w:sz w:val="13"/>
+        <w:szCs w:val="13"/>
+      </w:rPr>
       <w:t>Niederlassung</w:t>
+    </w:r>
+    <w:r>
+      <w:rPr>
+        <w:rFonts w:ascii="Gotham" w:hAnsi="Gotham"/>
+        <w:sz w:val="13"/>
+        <w:szCs w:val="13"/>
+      </w:rPr>
       <w:tab/>
       <w:t>Kasseler Sparkasse</w:t>
+    </w:r>
+    <w:r>
+      <w:rPr>
+        <w:rFonts w:ascii="Gotham" w:hAnsi="Gotham"/>
+        <w:sz w:val="13"/>
+        <w:szCs w:val="13"/>
+      </w:rPr>
       <w:tab/>
       <w:t>IBAN: DE86 5205 0353 0002 1449 06</w:t>
+    </w:r>
+    <w:r>
+      <w:rPr>
+        <w:rFonts w:ascii="Gotham" w:hAnsi="Gotham"/>
+        <w:sz w:val="13"/>
+        <w:szCs w:val="13"/>
+      </w:rPr>
       <w:tab/>
       <w:t>SWIFT-BIC: HELADEF1KAS</w:t>
     </w:r>
   </w:p>
   <w:p>
     <w:pPr>
-      <w:pStyle w:val="Normal"/>
       <w:tabs>
-        <w:tab w:val="left" w:pos="1814" w:leader="none"/>
-        <w:tab w:val="left" w:pos="3261" w:leader="none"/>
-        <w:tab w:val="left" w:pos="4649" w:leader="none"/>
-        <w:tab w:val="left" w:pos="7230" w:leader="none"/>
+        <w:tab w:val="left" w:pos="1814"/>
+        <w:tab w:val="left" w:pos="3261"/>
+        <w:tab w:val="left" w:pos="4649"/>
+        <w:tab w:val="left" w:pos="7230"/>
       </w:tabs>
-      <w:spacing w:lineRule="auto" w:line="240"/>
+      <w:spacing w:line="240" w:lineRule="auto"/>
       <w:rPr>
-        <w:rFonts w:ascii="Gotham Book" w:hAnsi="Gotham Book"/>
+        <w:rFonts w:ascii="Gotham Book" w:hAnsi="Gotham Book" w:hint="eastAsia"/>
         <w:sz w:val="13"/>
         <w:szCs w:val="13"/>
       </w:rPr>
@@ -2252,28 +2235,72 @@
         <w:szCs w:val="13"/>
       </w:rPr>
       <w:t>Geschäftsführung</w:t>
+    </w:r>
+    <w:r>
+      <w:rPr>
+        <w:rFonts w:ascii="Gotham" w:hAnsi="Gotham"/>
+        <w:sz w:val="13"/>
+        <w:szCs w:val="13"/>
+      </w:rPr>
       <w:tab/>
-      <w:t>Menuhinstraße 8</w:t>
+    </w:r>
+    <w:proofErr w:type="spellStart"/>
+    <w:r>
+      <w:rPr>
+        <w:rFonts w:ascii="Gotham" w:hAnsi="Gotham"/>
+        <w:sz w:val="13"/>
+        <w:szCs w:val="13"/>
+      </w:rPr>
+      <w:t>Menuhinstraße</w:t>
+    </w:r>
+    <w:proofErr w:type="spellEnd"/>
+    <w:r>
+      <w:rPr>
+        <w:rFonts w:ascii="Gotham" w:hAnsi="Gotham"/>
+        <w:sz w:val="13"/>
+        <w:szCs w:val="13"/>
+      </w:rPr>
+      <w:t xml:space="preserve"> 8</w:t>
+    </w:r>
+    <w:r>
+      <w:rPr>
+        <w:rFonts w:ascii="Gotham" w:hAnsi="Gotham"/>
+        <w:sz w:val="13"/>
+        <w:szCs w:val="13"/>
+      </w:rPr>
       <w:tab/>
       <w:t>Commerzbank</w:t>
+    </w:r>
+    <w:r>
+      <w:rPr>
+        <w:rFonts w:ascii="Gotham" w:hAnsi="Gotham"/>
+        <w:sz w:val="13"/>
+        <w:szCs w:val="13"/>
+      </w:rPr>
       <w:tab/>
       <w:t>IBAN: DE79 5204 0021 0264 3476 00</w:t>
+    </w:r>
+    <w:r>
+      <w:rPr>
+        <w:rFonts w:ascii="Gotham" w:hAnsi="Gotham"/>
+        <w:sz w:val="13"/>
+        <w:szCs w:val="13"/>
+      </w:rPr>
       <w:tab/>
       <w:t>SWIFT-BIC: COBADEFFXXX</w:t>
     </w:r>
   </w:p>
   <w:p>
     <w:pPr>
-      <w:pStyle w:val="Normal"/>
       <w:tabs>
-        <w:tab w:val="left" w:pos="1814" w:leader="none"/>
-        <w:tab w:val="left" w:pos="3261" w:leader="none"/>
-        <w:tab w:val="left" w:pos="4649" w:leader="none"/>
-        <w:tab w:val="left" w:pos="7230" w:leader="none"/>
+        <w:tab w:val="left" w:pos="1814"/>
+        <w:tab w:val="left" w:pos="3261"/>
+        <w:tab w:val="left" w:pos="4649"/>
+        <w:tab w:val="left" w:pos="7230"/>
       </w:tabs>
-      <w:spacing w:lineRule="auto" w:line="240"/>
+      <w:spacing w:line="240" w:lineRule="auto"/>
       <w:rPr>
-        <w:rFonts w:ascii="Gotham" w:hAnsi="Gotham"/>
+        <w:rFonts w:ascii="Gotham" w:hAnsi="Gotham" w:hint="eastAsia"/>
       </w:rPr>
     </w:pPr>
     <w:r>
@@ -2283,474 +2310,528 @@
         <w:szCs w:val="13"/>
       </w:rPr>
       <w:t>Dipl.-Phys. Kai Reinhard</w:t>
+    </w:r>
+    <w:r>
+      <w:rPr>
+        <w:rFonts w:ascii="Gotham" w:hAnsi="Gotham"/>
+        <w:sz w:val="13"/>
+        <w:szCs w:val="13"/>
+      </w:rPr>
       <w:tab/>
       <w:t>53113 Bonn</w:t>
+    </w:r>
+    <w:r>
+      <w:rPr>
+        <w:rFonts w:ascii="Gotham" w:hAnsi="Gotham"/>
+        <w:sz w:val="13"/>
+        <w:szCs w:val="13"/>
+      </w:rPr>
       <w:tab/>
       <w:t>Amtsgericht Kassel</w:t>
+    </w:r>
+    <w:r>
+      <w:rPr>
+        <w:rFonts w:ascii="Gotham" w:hAnsi="Gotham"/>
+        <w:sz w:val="13"/>
+        <w:szCs w:val="13"/>
+      </w:rPr>
       <w:tab/>
-      <w:t>HRB 7370    Ust-ID: DE209259169</w:t>
+      <w:t xml:space="preserve">HRB 7370 </w:t>
+    </w:r>
+    <w:r>
+      <w:rPr>
+        <w:rFonts w:ascii="Gotham" w:hAnsi="Gotham"/>
+        <w:sz w:val="13"/>
+        <w:szCs w:val="13"/>
+      </w:rPr>
+      <w:t xml:space="preserve">   </w:t>
+    </w:r>
+    <w:proofErr w:type="spellStart"/>
+    <w:r>
+      <w:rPr>
+        <w:rFonts w:ascii="Gotham" w:hAnsi="Gotham"/>
+        <w:sz w:val="13"/>
+        <w:szCs w:val="13"/>
+      </w:rPr>
+      <w:t>Ust</w:t>
+    </w:r>
+    <w:proofErr w:type="spellEnd"/>
+    <w:r>
+      <w:rPr>
+        <w:rFonts w:ascii="Gotham" w:hAnsi="Gotham"/>
+        <w:sz w:val="13"/>
+        <w:szCs w:val="13"/>
+      </w:rPr>
+      <w:t>-ID: DE209259169</w:t>
+    </w:r>
+    <w:r>
+      <w:rPr>
+        <w:rFonts w:ascii="Gotham" w:hAnsi="Gotham"/>
+        <w:sz w:val="13"/>
+        <w:szCs w:val="13"/>
+      </w:rPr>
       <w:tab/>
-      <w:t>Steuernr.: 26/239/45107</w:t>
+    </w:r>
+    <w:proofErr w:type="spellStart"/>
+    <w:r>
+      <w:rPr>
+        <w:rFonts w:ascii="Gotham" w:hAnsi="Gotham"/>
+        <w:sz w:val="13"/>
+        <w:szCs w:val="13"/>
+      </w:rPr>
+      <w:t>Steuernr</w:t>
+    </w:r>
+    <w:proofErr w:type="spellEnd"/>
+    <w:r>
+      <w:rPr>
+        <w:rFonts w:ascii="Gotham" w:hAnsi="Gotham"/>
+        <w:sz w:val="13"/>
+        <w:szCs w:val="13"/>
+      </w:rPr>
+      <w:t>.: 26/239/45107</w:t>
     </w:r>
   </w:p>
 </w:ftr>
 </file>
 
+<file path=word/footnotes.xml><?xml version="1.0" encoding="utf-8"?>
+<w:footnotes xmlns:wpc="http://schemas.microsoft.com/office/word/2010/wordprocessingCanvas" xmlns:mo="http://schemas.microsoft.com/office/mac/office/2008/main" xmlns:mc="http://schemas.openxmlformats.org/markup-compatibility/2006" xmlns:mv="urn:schemas-microsoft-com:mac:vml" xmlns:o="urn:schemas-microsoft-com:office:office" xmlns:r="http://schemas.openxmlformats.org/officeDocument/2006/relationships" xmlns:m="http://schemas.openxmlformats.org/officeDocument/2006/math" xmlns:v="urn:schemas-microsoft-com:vml" xmlns:wp14="http://schemas.microsoft.com/office/word/2010/wordprocessingDrawing" xmlns:wp="http://schemas.openxmlformats.org/drawingml/2006/wordprocessingDrawing" xmlns:w10="urn:schemas-microsoft-com:office:word" xmlns:w="http://schemas.openxmlformats.org/wordprocessingml/2006/main" xmlns:w14="http://schemas.microsoft.com/office/word/2010/wordml" xmlns:w15="http://schemas.microsoft.com/office/word/2012/wordml" xmlns:wpg="http://schemas.microsoft.com/office/word/2010/wordprocessingGroup" xmlns:wpi="http://schemas.microsoft.com/office/word/2010/wordprocessingInk" xmlns:wne="http://schemas.microsoft.com/office/word/2006/wordml" xmlns:wps="http://schemas.microsoft.com/office/word/2010/wordprocessingShape" mc:Ignorable="w14 w15 wp14">
+  <w:footnote w:type="separator" w:id="-1">
+    <w:p>
+      <w:pPr>
+        <w:spacing w:line="240" w:lineRule="auto"/>
+        <w:rPr>
+          <w:rFonts w:hint="eastAsia"/>
+        </w:rPr>
+      </w:pPr>
+      <w:r>
+        <w:separator/>
+      </w:r>
+    </w:p>
+  </w:footnote>
+  <w:footnote w:type="continuationSeparator" w:id="0">
+    <w:p>
+      <w:pPr>
+        <w:spacing w:line="240" w:lineRule="auto"/>
+        <w:rPr>
+          <w:rFonts w:hint="eastAsia"/>
+        </w:rPr>
+      </w:pPr>
+      <w:r>
+        <w:continuationSeparator/>
+      </w:r>
+    </w:p>
+  </w:footnote>
+</w:footnotes>
+</file>
+
 <file path=word/styles.xml><?xml version="1.0" encoding="utf-8"?>
-<w:styles xmlns:w="http://schemas.openxmlformats.org/wordprocessingml/2006/main" xmlns:w14="http://schemas.microsoft.com/office/word/2010/wordml" xmlns:mc="http://schemas.openxmlformats.org/markup-compatibility/2006" mc:Ignorable="w14">
+<w:styles xmlns:mc="http://schemas.openxmlformats.org/markup-compatibility/2006" xmlns:r="http://schemas.openxmlformats.org/officeDocument/2006/relationships" xmlns:w="http://schemas.openxmlformats.org/wordprocessingml/2006/main" xmlns:w14="http://schemas.microsoft.com/office/word/2010/wordml" xmlns:w15="http://schemas.microsoft.com/office/word/2012/wordml" mc:Ignorable="w14 w15">
   <w:docDefaults>
     <w:rPrDefault>
       <w:rPr>
-        <w:rFonts w:ascii="Times New Roman" w:hAnsi="Times New Roman" w:eastAsia="ＭＳ 明朝" w:cs="Times New Roman" w:eastAsiaTheme="minorEastAsia"/>
+        <w:rFonts w:ascii="Times New Roman" w:eastAsiaTheme="minorEastAsia" w:hAnsi="Times New Roman" w:cs="Times New Roman"/>
         <w:lang w:val="de-DE" w:eastAsia="ja-JP" w:bidi="ar-SA"/>
       </w:rPr>
     </w:rPrDefault>
-    <w:pPrDefault>
-      <w:pPr/>
-    </w:pPrDefault>
+    <w:pPrDefault/>
   </w:docDefaults>
-  <w:latentStyles w:defLockedState="0" w:defUIPriority="99" w:defSemiHidden="1" w:defUnhideWhenUsed="1" w:defQFormat="0" w:count="276">
-    <w:lsdException w:name="Normal" w:uiPriority="0" w:semiHidden="0" w:unhideWhenUsed="0" w:qFormat="1"/>
-    <w:lsdException w:name="heading 1" w:uiPriority="9" w:semiHidden="0" w:unhideWhenUsed="0" w:qFormat="1"/>
-    <w:lsdException w:name="heading 2" w:uiPriority="9" w:qFormat="1"/>
-    <w:lsdException w:name="heading 3" w:uiPriority="9" w:qFormat="1"/>
-    <w:lsdException w:name="heading 4" w:uiPriority="9" w:qFormat="1"/>
-    <w:lsdException w:name="heading 5" w:uiPriority="9" w:qFormat="1"/>
-    <w:lsdException w:name="heading 6" w:uiPriority="9" w:qFormat="1"/>
-    <w:lsdException w:name="heading 7" w:uiPriority="9" w:qFormat="1"/>
-    <w:lsdException w:name="heading 8" w:uiPriority="9" w:qFormat="1"/>
-    <w:lsdException w:name="heading 9" w:uiPriority="9" w:qFormat="1"/>
-    <w:lsdException w:name="toc 1" w:uiPriority="39"/>
-    <w:lsdException w:name="toc 2" w:uiPriority="39"/>
-    <w:lsdException w:name="toc 3" w:uiPriority="39"/>
-    <w:lsdException w:name="toc 4" w:uiPriority="39"/>
-    <w:lsdException w:name="toc 5" w:uiPriority="39"/>
-    <w:lsdException w:name="toc 6" w:uiPriority="39"/>
-    <w:lsdException w:name="toc 7" w:uiPriority="39"/>
-    <w:lsdException w:name="toc 8" w:uiPriority="39"/>
-    <w:lsdException w:name="toc 9" w:uiPriority="39"/>
-    <w:lsdException w:name="caption" w:uiPriority="35" w:qFormat="1"/>
-    <w:lsdException w:name="Title" w:uiPriority="10" w:semiHidden="0" w:unhideWhenUsed="0" w:qFormat="1"/>
-    <w:lsdException w:name="Default Paragraph Font" w:uiPriority="1"/>
-    <w:lsdException w:name="Subtitle" w:uiPriority="11" w:semiHidden="0" w:unhideWhenUsed="0" w:qFormat="1"/>
-    <w:lsdException w:name="Strong" w:uiPriority="22" w:semiHidden="0" w:unhideWhenUsed="0" w:qFormat="1"/>
-    <w:lsdException w:name="Emphasis" w:uiPriority="20" w:semiHidden="0" w:unhideWhenUsed="0" w:qFormat="1"/>
-    <w:lsdException w:name="Table Grid" w:uiPriority="59" w:semiHidden="0" w:unhideWhenUsed="0"/>
-    <w:lsdException w:name="Placeholder Text" w:unhideWhenUsed="0"/>
-    <w:lsdException w:name="No Spacing" w:uiPriority="1" w:semiHidden="0" w:unhideWhenUsed="0" w:qFormat="1"/>
-    <w:lsdException w:name="Light Shading" w:uiPriority="60" w:semiHidden="0" w:unhideWhenUsed="0"/>
-    <w:lsdException w:name="Light List" w:uiPriority="61" w:semiHidden="0" w:unhideWhenUsed="0"/>
-    <w:lsdException w:name="Light Grid" w:uiPriority="62" w:semiHidden="0" w:unhideWhenUsed="0"/>
-    <w:lsdException w:name="Medium Shading 1" w:uiPriority="63" w:semiHidden="0" w:unhideWhenUsed="0"/>
-    <w:lsdException w:name="Medium Shading 2" w:uiPriority="64" w:semiHidden="0" w:unhideWhenUsed="0"/>
-    <w:lsdException w:name="Medium List 1" w:uiPriority="65" w:semiHidden="0" w:unhideWhenUsed="0"/>
-    <w:lsdException w:name="Medium List 2" w:uiPriority="66" w:semiHidden="0" w:unhideWhenUsed="0"/>
-    <w:lsdException w:name="Medium Grid 1" w:uiPriority="67" w:semiHidden="0" w:unhideWhenUsed="0"/>
-    <w:lsdException w:name="Medium Grid 2" w:uiPriority="68" w:semiHidden="0" w:unhideWhenUsed="0"/>
-    <w:lsdException w:name="Medium Grid 3" w:uiPriority="69" w:semiHidden="0" w:unhideWhenUsed="0"/>
-    <w:lsdException w:name="Dark List" w:uiPriority="70" w:semiHidden="0" w:unhideWhenUsed="0"/>
-    <w:lsdException w:name="Colorful Shading" w:uiPriority="71" w:semiHidden="0" w:unhideWhenUsed="0"/>
-    <w:lsdException w:name="Colorful List" w:uiPriority="72" w:semiHidden="0" w:unhideWhenUsed="0"/>
-    <w:lsdException w:name="Colorful Grid" w:uiPriority="73" w:semiHidden="0" w:unhideWhenUsed="0"/>
-    <w:lsdException w:name="Light Shading Accent 1" w:uiPriority="60" w:semiHidden="0" w:unhideWhenUsed="0"/>
-    <w:lsdException w:name="Light List Accent 1" w:uiPriority="61" w:semiHidden="0" w:unhideWhenUsed="0"/>
-    <w:lsdException w:name="Light Grid Accent 1" w:uiPriority="62" w:semiHidden="0" w:unhideWhenUsed="0"/>
-    <w:lsdException w:name="Medium Shading 1 Accent 1" w:uiPriority="63" w:semiHidden="0" w:unhideWhenUsed="0"/>
-    <w:lsdException w:name="Medium Shading 2 Accent 1" w:uiPriority="64" w:semiHidden="0" w:unhideWhenUsed="0"/>
-    <w:lsdException w:name="Medium List 1 Accent 1" w:uiPriority="65" w:semiHidden="0" w:unhideWhenUsed="0"/>
-    <w:lsdException w:name="Revision" w:unhideWhenUsed="0"/>
-    <w:lsdException w:name="List Paragraph" w:uiPriority="34" w:semiHidden="0" w:unhideWhenUsed="0" w:qFormat="1"/>
-    <w:lsdException w:name="Quote" w:uiPriority="29" w:semiHidden="0" w:unhideWhenUsed="0" w:qFormat="1"/>
-    <w:lsdException w:name="Intense Quote" w:uiPriority="30" w:semiHidden="0" w:unhideWhenUsed="0" w:qFormat="1"/>
-    <w:lsdException w:name="Medium List 2 Accent 1" w:uiPriority="66" w:semiHidden="0" w:unhideWhenUsed="0"/>
-    <w:lsdException w:name="Medium Grid 1 Accent 1" w:uiPriority="67" w:semiHidden="0" w:unhideWhenUsed="0"/>
-    <w:lsdException w:name="Medium Grid 2 Accent 1" w:uiPriority="68" w:semiHidden="0" w:unhideWhenUsed="0"/>
-    <w:lsdException w:name="Medium Grid 3 Accent 1" w:uiPriority="69" w:semiHidden="0" w:unhideWhenUsed="0"/>
-    <w:lsdException w:name="Dark List Accent 1" w:uiPriority="70" w:semiHidden="0" w:unhideWhenUsed="0"/>
-    <w:lsdException w:name="Colorful Shading Accent 1" w:uiPriority="71" w:semiHidden="0" w:unhideWhenUsed="0"/>
-    <w:lsdException w:name="Colorful List Accent 1" w:uiPriority="72" w:semiHidden="0" w:unhideWhenUsed="0"/>
-    <w:lsdException w:name="Colorful Grid Accent 1" w:uiPriority="73" w:semiHidden="0" w:unhideWhenUsed="0"/>
-    <w:lsdException w:name="Light Shading Accent 2" w:uiPriority="60" w:semiHidden="0" w:unhideWhenUsed="0"/>
-    <w:lsdException w:name="Light List Accent 2" w:uiPriority="61" w:semiHidden="0" w:unhideWhenUsed="0"/>
-    <w:lsdException w:name="Light Grid Accent 2" w:uiPriority="62" w:semiHidden="0" w:unhideWhenUsed="0"/>
-    <w:lsdException w:name="Medium Shading 1 Accent 2" w:uiPriority="63" w:semiHidden="0" w:unhideWhenUsed="0"/>
-    <w:lsdException w:name="Medium Shading 2 Accent 2" w:uiPriority="64" w:semiHidden="0" w:unhideWhenUsed="0"/>
-    <w:lsdException w:name="Medium List 1 Accent 2" w:uiPriority="65" w:semiHidden="0" w:unhideWhenUsed="0"/>
-    <w:lsdException w:name="Medium List 2 Accent 2" w:uiPriority="66" w:semiHidden="0" w:unhideWhenUsed="0"/>
-    <w:lsdException w:name="Medium Grid 1 Accent 2" w:uiPriority="67" w:semiHidden="0" w:unhideWhenUsed="0"/>
-    <w:lsdException w:name="Medium Grid 2 Accent 2" w:uiPriority="68" w:semiHidden="0" w:unhideWhenUsed="0"/>
-    <w:lsdException w:name="Medium Grid 3 Accent 2" w:uiPriority="69" w:semiHidden="0" w:unhideWhenUsed="0"/>
-    <w:lsdException w:name="Dark List Accent 2" w:uiPriority="70" w:semiHidden="0" w:unhideWhenUsed="0"/>
-    <w:lsdException w:name="Colorful Shading Accent 2" w:uiPriority="71" w:semiHidden="0" w:unhideWhenUsed="0"/>
-    <w:lsdException w:name="Colorful List Accent 2" w:uiPriority="72" w:semiHidden="0" w:unhideWhenUsed="0"/>
-    <w:lsdException w:name="Colorful Grid Accent 2" w:uiPriority="73" w:semiHidden="0" w:unhideWhenUsed="0"/>
-    <w:lsdException w:name="Light Shading Accent 3" w:uiPriority="60" w:semiHidden="0" w:unhideWhenUsed="0"/>
-    <w:lsdException w:name="Light List Accent 3" w:uiPriority="61" w:semiHidden="0" w:unhideWhenUsed="0"/>
-    <w:lsdException w:name="Light Grid Accent 3" w:uiPriority="62" w:semiHidden="0" w:unhideWhenUsed="0"/>
-    <w:lsdException w:name="Medium Shading 1 Accent 3" w:uiPriority="63" w:semiHidden="0" w:unhideWhenUsed="0"/>
-    <w:lsdException w:name="Medium Shading 2 Accent 3" w:uiPriority="64" w:semiHidden="0" w:unhideWhenUsed="0"/>
-    <w:lsdException w:name="Medium List 1 Accent 3" w:uiPriority="65" w:semiHidden="0" w:unhideWhenUsed="0"/>
-    <w:lsdException w:name="Medium List 2 Accent 3" w:uiPriority="66" w:semiHidden="0" w:unhideWhenUsed="0"/>
-    <w:lsdException w:name="Medium Grid 1 Accent 3" w:uiPriority="67" w:semiHidden="0" w:unhideWhenUsed="0"/>
-    <w:lsdException w:name="Medium Grid 2 Accent 3" w:uiPriority="68" w:semiHidden="0" w:unhideWhenUsed="0"/>
-    <w:lsdException w:name="Medium Grid 3 Accent 3" w:uiPriority="69" w:semiHidden="0" w:unhideWhenUsed="0"/>
-    <w:lsdException w:name="Dark List Accent 3" w:uiPriority="70" w:semiHidden="0" w:unhideWhenUsed="0"/>
-    <w:lsdException w:name="Colorful Shading Accent 3" w:uiPriority="71" w:semiHidden="0" w:unhideWhenUsed="0"/>
-    <w:lsdException w:name="Colorful List Accent 3" w:uiPriority="72" w:semiHidden="0" w:unhideWhenUsed="0"/>
-    <w:lsdException w:name="Colorful Grid Accent 3" w:uiPriority="73" w:semiHidden="0" w:unhideWhenUsed="0"/>
-    <w:lsdException w:name="Light Shading Accent 4" w:uiPriority="60" w:semiHidden="0" w:unhideWhenUsed="0"/>
-    <w:lsdException w:name="Light List Accent 4" w:uiPriority="61" w:semiHidden="0" w:unhideWhenUsed="0"/>
-    <w:lsdException w:name="Light Grid Accent 4" w:uiPriority="62" w:semiHidden="0" w:unhideWhenUsed="0"/>
-    <w:lsdException w:name="Medium Shading 1 Accent 4" w:uiPriority="63" w:semiHidden="0" w:unhideWhenUsed="0"/>
-    <w:lsdException w:name="Medium Shading 2 Accent 4" w:uiPriority="64" w:semiHidden="0" w:unhideWhenUsed="0"/>
-    <w:lsdException w:name="Medium List 1 Accent 4" w:uiPriority="65" w:semiHidden="0" w:unhideWhenUsed="0"/>
-    <w:lsdException w:name="Medium List 2 Accent 4" w:uiPriority="66" w:semiHidden="0" w:unhideWhenUsed="0"/>
-    <w:lsdException w:name="Medium Grid 1 Accent 4" w:uiPriority="67" w:semiHidden="0" w:unhideWhenUsed="0"/>
-    <w:lsdException w:name="Medium Grid 2 Accent 4" w:uiPriority="68" w:semiHidden="0" w:unhideWhenUsed="0"/>
-    <w:lsdException w:name="Medium Grid 3 Accent 4" w:uiPriority="69" w:semiHidden="0" w:unhideWhenUsed="0"/>
-    <w:lsdException w:name="Dark List Accent 4" w:uiPriority="70" w:semiHidden="0" w:unhideWhenUsed="0"/>
-    <w:lsdException w:name="Colorful Shading Accent 4" w:uiPriority="71" w:semiHidden="0" w:unhideWhenUsed="0"/>
-    <w:lsdException w:name="Colorful List Accent 4" w:uiPriority="72" w:semiHidden="0" w:unhideWhenUsed="0"/>
-    <w:lsdException w:name="Colorful Grid Accent 4" w:uiPriority="73" w:semiHidden="0" w:unhideWhenUsed="0"/>
-    <w:lsdException w:name="Light Shading Accent 5" w:uiPriority="60" w:semiHidden="0" w:unhideWhenUsed="0"/>
-    <w:lsdException w:name="Light List Accent 5" w:uiPriority="61" w:semiHidden="0" w:unhideWhenUsed="0"/>
-    <w:lsdException w:name="Light Grid Accent 5" w:uiPriority="62" w:semiHidden="0" w:unhideWhenUsed="0"/>
-    <w:lsdException w:name="Medium Shading 1 Accent 5" w:uiPriority="63" w:semiHidden="0" w:unhideWhenUsed="0"/>
-    <w:lsdException w:name="Medium Shading 2 Accent 5" w:uiPriority="64" w:semiHidden="0" w:unhideWhenUsed="0"/>
-    <w:lsdException w:name="Medium List 1 Accent 5" w:uiPriority="65" w:semiHidden="0" w:unhideWhenUsed="0"/>
-    <w:lsdException w:name="Medium List 2 Accent 5" w:uiPriority="66" w:semiHidden="0" w:unhideWhenUsed="0"/>
-    <w:lsdException w:name="Medium Grid 1 Accent 5" w:uiPriority="67" w:semiHidden="0" w:unhideWhenUsed="0"/>
-    <w:lsdException w:name="Medium Grid 2 Accent 5" w:uiPriority="68" w:semiHidden="0" w:unhideWhenUsed="0"/>
-    <w:lsdException w:name="Medium Grid 3 Accent 5" w:uiPriority="69" w:semiHidden="0" w:unhideWhenUsed="0"/>
-    <w:lsdException w:name="Dark List Accent 5" w:uiPriority="70" w:semiHidden="0" w:unhideWhenUsed="0"/>
-    <w:lsdException w:name="Colorful Shading Accent 5" w:uiPriority="71" w:semiHidden="0" w:unhideWhenUsed="0"/>
-    <w:lsdException w:name="Colorful List Accent 5" w:uiPriority="72" w:semiHidden="0" w:unhideWhenUsed="0"/>
-    <w:lsdException w:name="Colorful Grid Accent 5" w:uiPriority="73" w:semiHidden="0" w:unhideWhenUsed="0"/>
-    <w:lsdException w:name="Light Shading Accent 6" w:uiPriority="60" w:semiHidden="0" w:unhideWhenUsed="0"/>
-    <w:lsdException w:name="Light List Accent 6" w:uiPriority="61" w:semiHidden="0" w:unhideWhenUsed="0"/>
-    <w:lsdException w:name="Light Grid Accent 6" w:uiPriority="62" w:semiHidden="0" w:unhideWhenUsed="0"/>
-    <w:lsdException w:name="Medium Shading 1 Accent 6" w:uiPriority="63" w:semiHidden="0" w:unhideWhenUsed="0"/>
-    <w:lsdException w:name="Medium Shading 2 Accent 6" w:uiPriority="64" w:semiHidden="0" w:unhideWhenUsed="0"/>
-    <w:lsdException w:name="Medium List 1 Accent 6" w:uiPriority="65" w:semiHidden="0" w:unhideWhenUsed="0"/>
-    <w:lsdException w:name="Medium List 2 Accent 6" w:uiPriority="66" w:semiHidden="0" w:unhideWhenUsed="0"/>
-    <w:lsdException w:name="Medium Grid 1 Accent 6" w:uiPriority="67" w:semiHidden="0" w:unhideWhenUsed="0"/>
-    <w:lsdException w:name="Medium Grid 2 Accent 6" w:uiPriority="68" w:semiHidden="0" w:unhideWhenUsed="0"/>
-    <w:lsdException w:name="Medium Grid 3 Accent 6" w:uiPriority="69" w:semiHidden="0" w:unhideWhenUsed="0"/>
-    <w:lsdException w:name="Dark List Accent 6" w:uiPriority="70" w:semiHidden="0" w:unhideWhenUsed="0"/>
-    <w:lsdException w:name="Colorful Shading Accent 6" w:uiPriority="71" w:semiHidden="0" w:unhideWhenUsed="0"/>
-    <w:lsdException w:name="Colorful List Accent 6" w:uiPriority="72" w:semiHidden="0" w:unhideWhenUsed="0"/>
-    <w:lsdException w:name="Colorful Grid Accent 6" w:uiPriority="73" w:semiHidden="0" w:unhideWhenUsed="0"/>
-    <w:lsdException w:name="Subtle Emphasis" w:uiPriority="19" w:semiHidden="0" w:unhideWhenUsed="0" w:qFormat="1"/>
-    <w:lsdException w:name="Intense Emphasis" w:uiPriority="21" w:semiHidden="0" w:unhideWhenUsed="0" w:qFormat="1"/>
-    <w:lsdException w:name="Subtle Reference" w:uiPriority="31" w:semiHidden="0" w:unhideWhenUsed="0" w:qFormat="1"/>
-    <w:lsdException w:name="Intense Reference" w:uiPriority="32" w:semiHidden="0" w:unhideWhenUsed="0" w:qFormat="1"/>
-    <w:lsdException w:name="Book Title" w:uiPriority="33" w:semiHidden="0" w:unhideWhenUsed="0" w:qFormat="1"/>
-    <w:lsdException w:name="Bibliography" w:uiPriority="37"/>
-    <w:lsdException w:name="TOC Heading" w:uiPriority="39" w:qFormat="1"/>
+  <w:latentStyles w:defLockedState="0" w:defUIPriority="99" w:defSemiHidden="0" w:defUnhideWhenUsed="0" w:defQFormat="0" w:count="382">
+    <w:lsdException w:name="Normal" w:uiPriority="0" w:qFormat="1"/>
+    <w:lsdException w:name="heading 1" w:uiPriority="9" w:qFormat="1"/>
+    <w:lsdException w:name="heading 2" w:semiHidden="1" w:uiPriority="9" w:unhideWhenUsed="1" w:qFormat="1"/>
+    <w:lsdException w:name="heading 3" w:semiHidden="1" w:uiPriority="9" w:unhideWhenUsed="1" w:qFormat="1"/>
+    <w:lsdException w:name="heading 4" w:semiHidden="1" w:uiPriority="9" w:unhideWhenUsed="1" w:qFormat="1"/>
+    <w:lsdException w:name="heading 5" w:semiHidden="1" w:uiPriority="9" w:unhideWhenUsed="1" w:qFormat="1"/>
+    <w:lsdException w:name="heading 6" w:semiHidden="1" w:uiPriority="9" w:unhideWhenUsed="1" w:qFormat="1"/>
+    <w:lsdException w:name="heading 7" w:semiHidden="1" w:uiPriority="9" w:unhideWhenUsed="1" w:qFormat="1"/>
+    <w:lsdException w:name="heading 8" w:semiHidden="1" w:uiPriority="9" w:unhideWhenUsed="1" w:qFormat="1"/>
+    <w:lsdException w:name="heading 9" w:semiHidden="1" w:uiPriority="9" w:unhideWhenUsed="1" w:qFormat="1"/>
+    <w:lsdException w:name="index 1" w:semiHidden="1" w:unhideWhenUsed="1"/>
+    <w:lsdException w:name="index 2" w:semiHidden="1" w:unhideWhenUsed="1"/>
+    <w:lsdException w:name="index 3" w:semiHidden="1" w:unhideWhenUsed="1"/>
+    <w:lsdException w:name="index 4" w:semiHidden="1" w:unhideWhenUsed="1"/>
+    <w:lsdException w:name="index 5" w:semiHidden="1" w:unhideWhenUsed="1"/>
+    <w:lsdException w:name="index 6" w:semiHidden="1" w:unhideWhenUsed="1"/>
+    <w:lsdException w:name="index 7" w:semiHidden="1" w:unhideWhenUsed="1"/>
+    <w:lsdException w:name="index 8" w:semiHidden="1" w:unhideWhenUsed="1"/>
+    <w:lsdException w:name="index 9" w:semiHidden="1" w:unhideWhenUsed="1"/>
+    <w:lsdException w:name="toc 1" w:semiHidden="1" w:uiPriority="39" w:unhideWhenUsed="1"/>
+    <w:lsdException w:name="toc 2" w:semiHidden="1" w:uiPriority="39" w:unhideWhenUsed="1"/>
+    <w:lsdException w:name="toc 3" w:semiHidden="1" w:uiPriority="39" w:unhideWhenUsed="1"/>
+    <w:lsdException w:name="toc 4" w:semiHidden="1" w:uiPriority="39" w:unhideWhenUsed="1"/>
+    <w:lsdException w:name="toc 5" w:semiHidden="1" w:uiPriority="39" w:unhideWhenUsed="1"/>
+    <w:lsdException w:name="toc 6" w:semiHidden="1" w:uiPriority="39" w:unhideWhenUsed="1"/>
+    <w:lsdException w:name="toc 7" w:semiHidden="1" w:uiPriority="39" w:unhideWhenUsed="1"/>
+    <w:lsdException w:name="toc 8" w:semiHidden="1" w:uiPriority="39" w:unhideWhenUsed="1"/>
+    <w:lsdException w:name="toc 9" w:semiHidden="1" w:uiPriority="39" w:unhideWhenUsed="1"/>
+    <w:lsdException w:name="Normal Indent" w:semiHidden="1" w:unhideWhenUsed="1"/>
+    <w:lsdException w:name="footnote text" w:semiHidden="1" w:unhideWhenUsed="1"/>
+    <w:lsdException w:name="annotation text" w:semiHidden="1" w:unhideWhenUsed="1"/>
+    <w:lsdException w:name="header" w:semiHidden="1" w:unhideWhenUsed="1"/>
+    <w:lsdException w:name="footer" w:semiHidden="1" w:unhideWhenUsed="1"/>
+    <w:lsdException w:name="index heading" w:semiHidden="1" w:unhideWhenUsed="1"/>
+    <w:lsdException w:name="caption" w:semiHidden="1" w:uiPriority="35" w:unhideWhenUsed="1" w:qFormat="1"/>
+    <w:lsdException w:name="table of figures" w:semiHidden="1" w:unhideWhenUsed="1"/>
+    <w:lsdException w:name="envelope address" w:semiHidden="1" w:unhideWhenUsed="1"/>
+    <w:lsdException w:name="envelope return" w:semiHidden="1" w:unhideWhenUsed="1"/>
+    <w:lsdException w:name="footnote reference" w:semiHidden="1" w:unhideWhenUsed="1"/>
+    <w:lsdException w:name="annotation reference" w:semiHidden="1" w:unhideWhenUsed="1"/>
+    <w:lsdException w:name="line number" w:semiHidden="1" w:unhideWhenUsed="1"/>
+    <w:lsdException w:name="page number" w:semiHidden="1" w:unhideWhenUsed="1"/>
+    <w:lsdException w:name="endnote reference" w:semiHidden="1" w:unhideWhenUsed="1"/>
+    <w:lsdException w:name="endnote text" w:semiHidden="1" w:unhideWhenUsed="1"/>
+    <w:lsdException w:name="table of authorities" w:semiHidden="1" w:unhideWhenUsed="1"/>
+    <w:lsdException w:name="macro" w:semiHidden="1" w:unhideWhenUsed="1"/>
+    <w:lsdException w:name="toa heading" w:semiHidden="1" w:unhideWhenUsed="1"/>
+    <w:lsdException w:name="List" w:semiHidden="1" w:unhideWhenUsed="1"/>
+    <w:lsdException w:name="List Bullet" w:semiHidden="1" w:unhideWhenUsed="1"/>
+    <w:lsdException w:name="List Number" w:semiHidden="1" w:unhideWhenUsed="1"/>
+    <w:lsdException w:name="List 2" w:semiHidden="1" w:unhideWhenUsed="1"/>
+    <w:lsdException w:name="List 3" w:semiHidden="1" w:unhideWhenUsed="1"/>
+    <w:lsdException w:name="List 4" w:semiHidden="1" w:unhideWhenUsed="1"/>
+    <w:lsdException w:name="List 5" w:semiHidden="1" w:unhideWhenUsed="1"/>
+    <w:lsdException w:name="List Bullet 2" w:semiHidden="1" w:unhideWhenUsed="1"/>
+    <w:lsdException w:name="List Bullet 3" w:semiHidden="1" w:unhideWhenUsed="1"/>
+    <w:lsdException w:name="List Bullet 4" w:semiHidden="1" w:unhideWhenUsed="1"/>
+    <w:lsdException w:name="List Bullet 5" w:semiHidden="1" w:unhideWhenUsed="1"/>
+    <w:lsdException w:name="List Number 2" w:semiHidden="1" w:unhideWhenUsed="1"/>
+    <w:lsdException w:name="List Number 3" w:semiHidden="1" w:unhideWhenUsed="1"/>
+    <w:lsdException w:name="List Number 4" w:semiHidden="1" w:unhideWhenUsed="1"/>
+    <w:lsdException w:name="List Number 5" w:semiHidden="1" w:unhideWhenUsed="1"/>
+    <w:lsdException w:name="Title" w:uiPriority="10" w:qFormat="1"/>
+    <w:lsdException w:name="Closing" w:semiHidden="1" w:unhideWhenUsed="1"/>
+    <w:lsdException w:name="Signature" w:semiHidden="1" w:unhideWhenUsed="1"/>
+    <w:lsdException w:name="Default Paragraph Font" w:semiHidden="1" w:uiPriority="1" w:unhideWhenUsed="1"/>
+    <w:lsdException w:name="Body Text" w:semiHidden="1" w:unhideWhenUsed="1"/>
+    <w:lsdException w:name="Body Text Indent" w:semiHidden="1" w:unhideWhenUsed="1"/>
+    <w:lsdException w:name="List Continue" w:semiHidden="1" w:unhideWhenUsed="1"/>
+    <w:lsdException w:name="List Continue 2" w:semiHidden="1" w:unhideWhenUsed="1"/>
+    <w:lsdException w:name="List Continue 3" w:semiHidden="1" w:unhideWhenUsed="1"/>
+    <w:lsdException w:name="List Continue 4" w:semiHidden="1" w:unhideWhenUsed="1"/>
+    <w:lsdException w:name="List Continue 5" w:semiHidden="1" w:unhideWhenUsed="1"/>
+    <w:lsdException w:name="Message Header" w:semiHidden="1" w:unhideWhenUsed="1"/>
+    <w:lsdException w:name="Subtitle" w:uiPriority="11" w:qFormat="1"/>
+    <w:lsdException w:name="Salutation" w:semiHidden="1" w:unhideWhenUsed="1"/>
+    <w:lsdException w:name="Date" w:semiHidden="1" w:unhideWhenUsed="1"/>
+    <w:lsdException w:name="Body Text First Indent" w:semiHidden="1" w:unhideWhenUsed="1"/>
+    <w:lsdException w:name="Body Text First Indent 2" w:semiHidden="1" w:unhideWhenUsed="1"/>
+    <w:lsdException w:name="Note Heading" w:semiHidden="1" w:unhideWhenUsed="1"/>
+    <w:lsdException w:name="Body Text 2" w:semiHidden="1" w:unhideWhenUsed="1"/>
+    <w:lsdException w:name="Body Text 3" w:semiHidden="1" w:unhideWhenUsed="1"/>
+    <w:lsdException w:name="Body Text Indent 2" w:semiHidden="1" w:unhideWhenUsed="1"/>
+    <w:lsdException w:name="Body Text Indent 3" w:semiHidden="1" w:unhideWhenUsed="1"/>
+    <w:lsdException w:name="Block Text" w:semiHidden="1" w:unhideWhenUsed="1"/>
+    <w:lsdException w:name="Hyperlink" w:semiHidden="1" w:unhideWhenUsed="1"/>
+    <w:lsdException w:name="FollowedHyperlink" w:semiHidden="1" w:unhideWhenUsed="1"/>
+    <w:lsdException w:name="Strong" w:uiPriority="22" w:qFormat="1"/>
+    <w:lsdException w:name="Emphasis" w:uiPriority="20" w:qFormat="1"/>
+    <w:lsdException w:name="Document Map" w:semiHidden="1" w:unhideWhenUsed="1"/>
+    <w:lsdException w:name="Plain Text" w:semiHidden="1" w:unhideWhenUsed="1"/>
+    <w:lsdException w:name="E-mail Signature" w:semiHidden="1" w:unhideWhenUsed="1"/>
+    <w:lsdException w:name="HTML Top of Form" w:semiHidden="1" w:unhideWhenUsed="1"/>
+    <w:lsdException w:name="HTML Bottom of Form" w:semiHidden="1" w:unhideWhenUsed="1"/>
+    <w:lsdException w:name="Normal (Web)" w:semiHidden="1" w:unhideWhenUsed="1"/>
+    <w:lsdException w:name="HTML Acronym" w:semiHidden="1" w:unhideWhenUsed="1"/>
+    <w:lsdException w:name="HTML Address" w:semiHidden="1" w:unhideWhenUsed="1"/>
+    <w:lsdException w:name="HTML Cite" w:semiHidden="1" w:unhideWhenUsed="1"/>
+    <w:lsdException w:name="HTML Code" w:semiHidden="1" w:unhideWhenUsed="1"/>
+    <w:lsdException w:name="HTML Definition" w:semiHidden="1" w:unhideWhenUsed="1"/>
+    <w:lsdException w:name="HTML Keyboard" w:semiHidden="1" w:unhideWhenUsed="1"/>
+    <w:lsdException w:name="HTML Preformatted" w:semiHidden="1" w:unhideWhenUsed="1"/>
+    <w:lsdException w:name="HTML Sample" w:semiHidden="1" w:unhideWhenUsed="1"/>
+    <w:lsdException w:name="HTML Typewriter" w:semiHidden="1" w:unhideWhenUsed="1"/>
+    <w:lsdException w:name="HTML Variable" w:semiHidden="1" w:unhideWhenUsed="1"/>
+    <w:lsdException w:name="Normal Table" w:semiHidden="1" w:unhideWhenUsed="1"/>
+    <w:lsdException w:name="annotation subject" w:semiHidden="1" w:unhideWhenUsed="1"/>
+    <w:lsdException w:name="No List" w:semiHidden="1" w:unhideWhenUsed="1"/>
+    <w:lsdException w:name="Outline List 1" w:semiHidden="1" w:unhideWhenUsed="1"/>
+    <w:lsdException w:name="Outline List 2" w:semiHidden="1" w:unhideWhenUsed="1"/>
+    <w:lsdException w:name="Outline List 3" w:semiHidden="1" w:unhideWhenUsed="1"/>
+    <w:lsdException w:name="Table Simple 1" w:semiHidden="1" w:unhideWhenUsed="1"/>
+    <w:lsdException w:name="Table Simple 2" w:semiHidden="1" w:unhideWhenUsed="1"/>
+    <w:lsdException w:name="Table Simple 3" w:semiHidden="1" w:unhideWhenUsed="1"/>
+    <w:lsdException w:name="Table Classic 1" w:semiHidden="1" w:unhideWhenUsed="1"/>
+    <w:lsdException w:name="Table Classic 2" w:semiHidden="1" w:unhideWhenUsed="1"/>
+    <w:lsdException w:name="Table Classic 3" w:semiHidden="1" w:unhideWhenUsed="1"/>
+    <w:lsdException w:name="Table Classic 4" w:semiHidden="1" w:unhideWhenUsed="1"/>
+    <w:lsdException w:name="Table Colorful 1" w:semiHidden="1" w:unhideWhenUsed="1"/>
+    <w:lsdException w:name="Table Colorful 2" w:semiHidden="1" w:unhideWhenUsed="1"/>
+    <w:lsdException w:name="Table Colorful 3" w:semiHidden="1" w:unhideWhenUsed="1"/>
+    <w:lsdException w:name="Table Columns 1" w:semiHidden="1" w:unhideWhenUsed="1"/>
+    <w:lsdException w:name="Table Columns 2" w:semiHidden="1" w:unhideWhenUsed="1"/>
+    <w:lsdException w:name="Table Columns 3" w:semiHidden="1" w:unhideWhenUsed="1"/>
+    <w:lsdException w:name="Table Columns 4" w:semiHidden="1" w:unhideWhenUsed="1"/>
+    <w:lsdException w:name="Table Columns 5" w:semiHidden="1" w:unhideWhenUsed="1"/>
+    <w:lsdException w:name="Table Grid 1" w:semiHidden="1" w:unhideWhenUsed="1"/>
+    <w:lsdException w:name="Table Grid 2" w:semiHidden="1" w:unhideWhenUsed="1"/>
+    <w:lsdException w:name="Table Grid 3" w:semiHidden="1" w:unhideWhenUsed="1"/>
+    <w:lsdException w:name="Table Grid 4" w:semiHidden="1" w:unhideWhenUsed="1"/>
+    <w:lsdException w:name="Table Grid 5" w:semiHidden="1" w:unhideWhenUsed="1"/>
+    <w:lsdException w:name="Table Grid 6" w:semiHidden="1" w:unhideWhenUsed="1"/>
+    <w:lsdException w:name="Table Grid 7" w:semiHidden="1" w:unhideWhenUsed="1"/>
+    <w:lsdException w:name="Table Grid 8" w:semiHidden="1" w:unhideWhenUsed="1"/>
+    <w:lsdException w:name="Table List 1" w:semiHidden="1" w:unhideWhenUsed="1"/>
+    <w:lsdException w:name="Table List 2" w:semiHidden="1" w:unhideWhenUsed="1"/>
+    <w:lsdException w:name="Table List 3" w:semiHidden="1" w:unhideWhenUsed="1"/>
+    <w:lsdException w:name="Table List 4" w:semiHidden="1" w:unhideWhenUsed="1"/>
+    <w:lsdException w:name="Table List 5" w:semiHidden="1" w:unhideWhenUsed="1"/>
+    <w:lsdException w:name="Table List 6" w:semiHidden="1" w:unhideWhenUsed="1"/>
+    <w:lsdException w:name="Table List 7" w:semiHidden="1" w:unhideWhenUsed="1"/>
+    <w:lsdException w:name="Table List 8" w:semiHidden="1" w:unhideWhenUsed="1"/>
+    <w:lsdException w:name="Table 3D effects 1" w:semiHidden="1" w:unhideWhenUsed="1"/>
+    <w:lsdException w:name="Table 3D effects 2" w:semiHidden="1" w:unhideWhenUsed="1"/>
+    <w:lsdException w:name="Table 3D effects 3" w:semiHidden="1" w:unhideWhenUsed="1"/>
+    <w:lsdException w:name="Table Contemporary" w:semiHidden="1" w:unhideWhenUsed="1"/>
+    <w:lsdException w:name="Table Elegant" w:semiHidden="1" w:unhideWhenUsed="1"/>
+    <w:lsdException w:name="Table Professional" w:semiHidden="1" w:unhideWhenUsed="1"/>
+    <w:lsdException w:name="Table Subtle 1" w:semiHidden="1" w:unhideWhenUsed="1"/>
+    <w:lsdException w:name="Table Subtle 2" w:semiHidden="1" w:unhideWhenUsed="1"/>
+    <w:lsdException w:name="Table Web 1" w:semiHidden="1" w:unhideWhenUsed="1"/>
+    <w:lsdException w:name="Table Web 2" w:semiHidden="1" w:unhideWhenUsed="1"/>
+    <w:lsdException w:name="Table Web 3" w:semiHidden="1" w:unhideWhenUsed="1"/>
+    <w:lsdException w:name="Balloon Text" w:semiHidden="1" w:unhideWhenUsed="1"/>
+    <w:lsdException w:name="Table Grid" w:uiPriority="59"/>
+    <w:lsdException w:name="Table Theme" w:semiHidden="1" w:unhideWhenUsed="1"/>
+    <w:lsdException w:name="Note Level 1" w:semiHidden="1" w:unhideWhenUsed="1"/>
+    <w:lsdException w:name="Note Level 2" w:semiHidden="1" w:unhideWhenUsed="1"/>
+    <w:lsdException w:name="Note Level 3" w:semiHidden="1" w:unhideWhenUsed="1"/>
+    <w:lsdException w:name="Note Level 4" w:semiHidden="1" w:unhideWhenUsed="1"/>
+    <w:lsdException w:name="Note Level 5" w:semiHidden="1" w:unhideWhenUsed="1"/>
+    <w:lsdException w:name="Note Level 6" w:semiHidden="1" w:unhideWhenUsed="1"/>
+    <w:lsdException w:name="Note Level 7" w:semiHidden="1" w:unhideWhenUsed="1"/>
+    <w:lsdException w:name="Note Level 8" w:semiHidden="1" w:unhideWhenUsed="1"/>
+    <w:lsdException w:name="Note Level 9" w:semiHidden="1" w:unhideWhenUsed="1"/>
+    <w:lsdException w:name="Placeholder Text" w:semiHidden="1"/>
+    <w:lsdException w:name="No Spacing" w:uiPriority="1" w:qFormat="1"/>
+    <w:lsdException w:name="Light Shading" w:uiPriority="60"/>
+    <w:lsdException w:name="Light List" w:uiPriority="61"/>
+    <w:lsdException w:name="Light Grid" w:uiPriority="62"/>
+    <w:lsdException w:name="Medium Shading 1" w:uiPriority="63"/>
+    <w:lsdException w:name="Medium Shading 2" w:uiPriority="64"/>
+    <w:lsdException w:name="Medium List 1" w:uiPriority="65"/>
+    <w:lsdException w:name="Medium List 2" w:uiPriority="66"/>
+    <w:lsdException w:name="Medium Grid 1" w:uiPriority="67"/>
+    <w:lsdException w:name="Medium Grid 2" w:uiPriority="68"/>
+    <w:lsdException w:name="Medium Grid 3" w:uiPriority="69"/>
+    <w:lsdException w:name="Dark List" w:uiPriority="70"/>
+    <w:lsdException w:name="Colorful Shading" w:uiPriority="71"/>
+    <w:lsdException w:name="Colorful List" w:uiPriority="72"/>
+    <w:lsdException w:name="Colorful Grid" w:uiPriority="73"/>
+    <w:lsdException w:name="Light Shading Accent 1" w:uiPriority="60"/>
+    <w:lsdException w:name="Light List Accent 1" w:uiPriority="61"/>
+    <w:lsdException w:name="Light Grid Accent 1" w:uiPriority="62"/>
+    <w:lsdException w:name="Medium Shading 1 Accent 1" w:uiPriority="63"/>
+    <w:lsdException w:name="Medium Shading 2 Accent 1" w:uiPriority="64"/>
+    <w:lsdException w:name="Medium List 1 Accent 1" w:uiPriority="65"/>
+    <w:lsdException w:name="Revision" w:semiHidden="1"/>
+    <w:lsdException w:name="List Paragraph" w:uiPriority="34" w:qFormat="1"/>
+    <w:lsdException w:name="Quote" w:uiPriority="29" w:qFormat="1"/>
+    <w:lsdException w:name="Intense Quote" w:uiPriority="30" w:qFormat="1"/>
+    <w:lsdException w:name="Medium List 2 Accent 1" w:uiPriority="66"/>
+    <w:lsdException w:name="Medium Grid 1 Accent 1" w:uiPriority="67"/>
+    <w:lsdException w:name="Medium Grid 2 Accent 1" w:uiPriority="68"/>
+    <w:lsdException w:name="Medium Grid 3 Accent 1" w:uiPriority="69"/>
+    <w:lsdException w:name="Dark List Accent 1" w:uiPriority="70"/>
+    <w:lsdException w:name="Colorful Shading Accent 1" w:uiPriority="71"/>
+    <w:lsdException w:name="Colorful List Accent 1" w:uiPriority="72"/>
+    <w:lsdException w:name="Colorful Grid Accent 1" w:uiPriority="73"/>
+    <w:lsdException w:name="Light Shading Accent 2" w:uiPriority="60"/>
+    <w:lsdException w:name="Light List Accent 2" w:uiPriority="61"/>
+    <w:lsdException w:name="Light Grid Accent 2" w:uiPriority="62"/>
+    <w:lsdException w:name="Medium Shading 1 Accent 2" w:uiPriority="63"/>
+    <w:lsdException w:name="Medium Shading 2 Accent 2" w:uiPriority="64"/>
+    <w:lsdException w:name="Medium List 1 Accent 2" w:uiPriority="65"/>
+    <w:lsdException w:name="Medium List 2 Accent 2" w:uiPriority="66"/>
+    <w:lsdException w:name="Medium Grid 1 Accent 2" w:uiPriority="67"/>
+    <w:lsdException w:name="Medium Grid 2 Accent 2" w:uiPriority="68"/>
+    <w:lsdException w:name="Medium Grid 3 Accent 2" w:uiPriority="69"/>
+    <w:lsdException w:name="Dark List Accent 2" w:uiPriority="70"/>
+    <w:lsdException w:name="Colorful Shading Accent 2" w:uiPriority="71"/>
+    <w:lsdException w:name="Colorful List Accent 2" w:uiPriority="72"/>
+    <w:lsdException w:name="Colorful Grid Accent 2" w:uiPriority="73"/>
+    <w:lsdException w:name="Light Shading Accent 3" w:uiPriority="60"/>
+    <w:lsdException w:name="Light List Accent 3" w:uiPriority="61"/>
+    <w:lsdException w:name="Light Grid Accent 3" w:uiPriority="62"/>
+    <w:lsdException w:name="Medium Shading 1 Accent 3" w:uiPriority="63"/>
+    <w:lsdException w:name="Medium Shading 2 Accent 3" w:uiPriority="64"/>
+    <w:lsdException w:name="Medium List 1 Accent 3" w:uiPriority="65"/>
+    <w:lsdException w:name="Medium List 2 Accent 3" w:uiPriority="66"/>
+    <w:lsdException w:name="Medium Grid 1 Accent 3" w:uiPriority="67"/>
+    <w:lsdException w:name="Medium Grid 2 Accent 3" w:uiPriority="68"/>
+    <w:lsdException w:name="Medium Grid 3 Accent 3" w:uiPriority="69"/>
+    <w:lsdException w:name="Dark List Accent 3" w:uiPriority="70"/>
+    <w:lsdException w:name="Colorful Shading Accent 3" w:uiPriority="71"/>
+    <w:lsdException w:name="Colorful List Accent 3" w:uiPriority="72"/>
+    <w:lsdException w:name="Colorful Grid Accent 3" w:uiPriority="73"/>
+    <w:lsdException w:name="Light Shading Accent 4" w:uiPriority="60"/>
+    <w:lsdException w:name="Light List Accent 4" w:uiPriority="61"/>
+    <w:lsdException w:name="Light Grid Accent 4" w:uiPriority="62"/>
+    <w:lsdException w:name="Medium Shading 1 Accent 4" w:uiPriority="63"/>
+    <w:lsdException w:name="Medium Shading 2 Accent 4" w:uiPriority="64"/>
+    <w:lsdException w:name="Medium List 1 Accent 4" w:uiPriority="65"/>
+    <w:lsdException w:name="Medium List 2 Accent 4" w:uiPriority="66"/>
+    <w:lsdException w:name="Medium Grid 1 Accent 4" w:uiPriority="67"/>
+    <w:lsdException w:name="Medium Grid 2 Accent 4" w:uiPriority="68"/>
+    <w:lsdException w:name="Medium Grid 3 Accent 4" w:uiPriority="69"/>
+    <w:lsdException w:name="Dark List Accent 4" w:uiPriority="70"/>
+    <w:lsdException w:name="Colorful Shading Accent 4" w:uiPriority="71"/>
+    <w:lsdException w:name="Colorful List Accent 4" w:uiPriority="72"/>
+    <w:lsdException w:name="Colorful Grid Accent 4" w:uiPriority="73"/>
+    <w:lsdException w:name="Light Shading Accent 5" w:uiPriority="60"/>
+    <w:lsdException w:name="Light List Accent 5" w:uiPriority="61"/>
+    <w:lsdException w:name="Light Grid Accent 5" w:uiPriority="62"/>
+    <w:lsdException w:name="Medium Shading 1 Accent 5" w:uiPriority="63"/>
+    <w:lsdException w:name="Medium Shading 2 Accent 5" w:uiPriority="64"/>
+    <w:lsdException w:name="Medium List 1 Accent 5" w:uiPriority="65"/>
+    <w:lsdException w:name="Medium List 2 Accent 5" w:uiPriority="66"/>
+    <w:lsdException w:name="Medium Grid 1 Accent 5" w:uiPriority="67"/>
+    <w:lsdException w:name="Medium Grid 2 Accent 5" w:uiPriority="68"/>
+    <w:lsdException w:name="Medium Grid 3 Accent 5" w:uiPriority="69"/>
+    <w:lsdException w:name="Dark List Accent 5" w:uiPriority="70"/>
+    <w:lsdException w:name="Colorful Shading Accent 5" w:uiPriority="71"/>
+    <w:lsdException w:name="Colorful List Accent 5" w:uiPriority="72"/>
+    <w:lsdException w:name="Colorful Grid Accent 5" w:uiPriority="73"/>
+    <w:lsdException w:name="Light Shading Accent 6" w:uiPriority="60"/>
+    <w:lsdException w:name="Light List Accent 6" w:uiPriority="61"/>
+    <w:lsdException w:name="Light Grid Accent 6" w:uiPriority="62"/>
+    <w:lsdException w:name="Medium Shading 1 Accent 6" w:uiPriority="63"/>
+    <w:lsdException w:name="Medium Shading 2 Accent 6" w:uiPriority="64"/>
+    <w:lsdException w:name="Medium List 1 Accent 6" w:uiPriority="65"/>
+    <w:lsdException w:name="Medium List 2 Accent 6" w:uiPriority="66"/>
+    <w:lsdException w:name="Medium Grid 1 Accent 6" w:uiPriority="67"/>
+    <w:lsdException w:name="Medium Grid 2 Accent 6" w:uiPriority="68"/>
+    <w:lsdException w:name="Medium Grid 3 Accent 6" w:uiPriority="69"/>
+    <w:lsdException w:name="Dark List Accent 6" w:uiPriority="70"/>
+    <w:lsdException w:name="Colorful Shading Accent 6" w:uiPriority="71"/>
+    <w:lsdException w:name="Colorful List Accent 6" w:uiPriority="72"/>
+    <w:lsdException w:name="Colorful Grid Accent 6" w:uiPriority="73"/>
+    <w:lsdException w:name="Subtle Emphasis" w:uiPriority="19" w:qFormat="1"/>
+    <w:lsdException w:name="Intense Emphasis" w:uiPriority="21" w:qFormat="1"/>
+    <w:lsdException w:name="Subtle Reference" w:uiPriority="31" w:qFormat="1"/>
+    <w:lsdException w:name="Intense Reference" w:uiPriority="32" w:qFormat="1"/>
+    <w:lsdException w:name="Book Title" w:uiPriority="33" w:qFormat="1"/>
+    <w:lsdException w:name="Bibliography" w:semiHidden="1" w:uiPriority="37" w:unhideWhenUsed="1"/>
+    <w:lsdException w:name="TOC Heading" w:semiHidden="1" w:uiPriority="39" w:unhideWhenUsed="1" w:qFormat="1"/>
+    <w:lsdException w:name="Grid Table 2" w:semiHidden="1" w:unhideWhenUsed="1"/>
+    <w:lsdException w:name="Grid Table 3" w:semiHidden="1" w:unhideWhenUsed="1"/>
+    <w:lsdException w:name="Grid Table 4" w:uiPriority="49"/>
+    <w:lsdException w:name="Grid Table 5 Dark" w:uiPriority="50"/>
+    <w:lsdException w:name="Grid Table 6 Colorful" w:uiPriority="51"/>
+    <w:lsdException w:name="Grid Table 7 Colorful" w:uiPriority="52"/>
+    <w:lsdException w:name="Grid Table 1 Light Accent 1" w:uiPriority="46"/>
+    <w:lsdException w:name="Grid Table 2 Accent 1" w:uiPriority="47"/>
+    <w:lsdException w:name="Grid Table 3 Accent 1" w:uiPriority="48"/>
+    <w:lsdException w:name="Grid Table 4 Accent 1" w:uiPriority="49"/>
+    <w:lsdException w:name="Grid Table 5 Dark Accent 1" w:uiPriority="50"/>
+    <w:lsdException w:name="Grid Table 6 Colorful Accent 1" w:uiPriority="51"/>
+    <w:lsdException w:name="Grid Table 7 Colorful Accent 1" w:uiPriority="52"/>
+    <w:lsdException w:name="Grid Table 1 Light Accent 2" w:uiPriority="46"/>
+    <w:lsdException w:name="Grid Table 2 Accent 2" w:uiPriority="47"/>
+    <w:lsdException w:name="Grid Table 3 Accent 2" w:uiPriority="48"/>
+    <w:lsdException w:name="Grid Table 4 Accent 2" w:uiPriority="49"/>
+    <w:lsdException w:name="Grid Table 5 Dark Accent 2" w:uiPriority="50"/>
+    <w:lsdException w:name="Grid Table 6 Colorful Accent 2" w:uiPriority="51"/>
+    <w:lsdException w:name="Grid Table 7 Colorful Accent 2" w:uiPriority="52"/>
+    <w:lsdException w:name="Grid Table 1 Light Accent 3" w:uiPriority="46"/>
+    <w:lsdException w:name="Grid Table 2 Accent 3" w:uiPriority="47"/>
+    <w:lsdException w:name="Grid Table 3 Accent 3" w:uiPriority="48"/>
+    <w:lsdException w:name="Grid Table 4 Accent 3" w:uiPriority="49"/>
+    <w:lsdException w:name="Grid Table 5 Dark Accent 3" w:uiPriority="50"/>
+    <w:lsdException w:name="Grid Table 6 Colorful Accent 3" w:uiPriority="51"/>
+    <w:lsdException w:name="Grid Table 7 Colorful Accent 3" w:uiPriority="52"/>
+    <w:lsdException w:name="Grid Table 1 Light Accent 4" w:uiPriority="46"/>
+    <w:lsdException w:name="Grid Table 2 Accent 4" w:uiPriority="47"/>
+    <w:lsdException w:name="Grid Table 3 Accent 4" w:uiPriority="48"/>
+    <w:lsdException w:name="Grid Table 4 Accent 4" w:uiPriority="49"/>
+    <w:lsdException w:name="Grid Table 5 Dark Accent 4" w:uiPriority="50"/>
+    <w:lsdException w:name="Grid Table 6 Colorful Accent 4" w:uiPriority="51"/>
+    <w:lsdException w:name="Grid Table 7 Colorful Accent 4" w:uiPriority="52"/>
+    <w:lsdException w:name="Grid Table 1 Light Accent 5" w:uiPriority="46"/>
+    <w:lsdException w:name="Grid Table 2 Accent 5" w:uiPriority="47"/>
+    <w:lsdException w:name="Grid Table 3 Accent 5" w:uiPriority="48"/>
+    <w:lsdException w:name="Grid Table 4 Accent 5" w:uiPriority="49"/>
+    <w:lsdException w:name="Grid Table 5 Dark Accent 5" w:uiPriority="50"/>
+    <w:lsdException w:name="Grid Table 6 Colorful Accent 5" w:uiPriority="51"/>
+    <w:lsdException w:name="Grid Table 7 Colorful Accent 5" w:uiPriority="52"/>
+    <w:lsdException w:name="Grid Table 1 Light Accent 6" w:uiPriority="46"/>
+    <w:lsdException w:name="Grid Table 2 Accent 6" w:uiPriority="47"/>
+    <w:lsdException w:name="Grid Table 3 Accent 6" w:uiPriority="48"/>
+    <w:lsdException w:name="Grid Table 4 Accent 6" w:uiPriority="49"/>
+    <w:lsdException w:name="Grid Table 5 Dark Accent 6" w:uiPriority="50"/>
+    <w:lsdException w:name="Grid Table 6 Colorful Accent 6" w:uiPriority="51"/>
+    <w:lsdException w:name="Grid Table 7 Colorful Accent 6" w:uiPriority="52"/>
+    <w:lsdException w:name="List Table 1 Light" w:uiPriority="46"/>
+    <w:lsdException w:name="List Table 2" w:uiPriority="47"/>
+    <w:lsdException w:name="List Table 3" w:uiPriority="48"/>
+    <w:lsdException w:name="List Table 4" w:uiPriority="49"/>
+    <w:lsdException w:name="List Table 5 Dark" w:uiPriority="50"/>
+    <w:lsdException w:name="List Table 6 Colorful" w:uiPriority="51"/>
+    <w:lsdException w:name="List Table 7 Colorful" w:uiPriority="52"/>
+    <w:lsdException w:name="List Table 1 Light Accent 1" w:uiPriority="46"/>
+    <w:lsdException w:name="List Table 2 Accent 1" w:uiPriority="47"/>
+    <w:lsdException w:name="List Table 3 Accent 1" w:uiPriority="48"/>
+    <w:lsdException w:name="List Table 4 Accent 1" w:uiPriority="49"/>
+    <w:lsdException w:name="List Table 5 Dark Accent 1" w:uiPriority="50"/>
+    <w:lsdException w:name="List Table 6 Colorful Accent 1" w:uiPriority="51"/>
+    <w:lsdException w:name="List Table 7 Colorful Accent 1" w:uiPriority="52"/>
+    <w:lsdException w:name="List Table 1 Light Accent 2" w:uiPriority="46"/>
+    <w:lsdException w:name="List Table 2 Accent 2" w:uiPriority="47"/>
+    <w:lsdException w:name="List Table 3 Accent 2" w:uiPriority="48"/>
+    <w:lsdException w:name="List Table 4 Accent 2" w:uiPriority="49"/>
+    <w:lsdException w:name="List Table 5 Dark Accent 2" w:uiPriority="50"/>
+    <w:lsdException w:name="List Table 6 Colorful Accent 2" w:uiPriority="51"/>
+    <w:lsdException w:name="List Table 7 Colorful Accent 2" w:uiPriority="52"/>
+    <w:lsdException w:name="List Table 1 Light Accent 3" w:uiPriority="46"/>
+    <w:lsdException w:name="List Table 2 Accent 3" w:uiPriority="47"/>
+    <w:lsdException w:name="List Table 3 Accent 3" w:uiPriority="48"/>
+    <w:lsdException w:name="List Table 4 Accent 3" w:uiPriority="49"/>
+    <w:lsdException w:name="List Table 5 Dark Accent 3" w:uiPriority="50"/>
+    <w:lsdException w:name="List Table 6 Colorful Accent 3" w:uiPriority="51"/>
+    <w:lsdException w:name="List Table 7 Colorful Accent 3" w:uiPriority="52"/>
+    <w:lsdException w:name="List Table 1 Light Accent 4" w:uiPriority="46"/>
+    <w:lsdException w:name="List Table 2 Accent 4" w:uiPriority="47"/>
+    <w:lsdException w:name="List Table 3 Accent 4" w:uiPriority="48"/>
+    <w:lsdException w:name="List Table 4 Accent 4" w:uiPriority="49"/>
+    <w:lsdException w:name="List Table 5 Dark Accent 4" w:uiPriority="50"/>
+    <w:lsdException w:name="List Table 6 Colorful Accent 4" w:uiPriority="51"/>
+    <w:lsdException w:name="List Table 7 Colorful Accent 4" w:uiPriority="52"/>
+    <w:lsdException w:name="List Table 1 Light Accent 5" w:uiPriority="46"/>
+    <w:lsdException w:name="List Table 2 Accent 5" w:uiPriority="47"/>
+    <w:lsdException w:name="List Table 3 Accent 5" w:uiPriority="48"/>
+    <w:lsdException w:name="List Table 4 Accent 5" w:uiPriority="49"/>
+    <w:lsdException w:name="List Table 5 Dark Accent 5" w:uiPriority="50"/>
+    <w:lsdException w:name="List Table 6 Colorful Accent 5" w:uiPriority="51"/>
+    <w:lsdException w:name="List Table 7 Colorful Accent 5" w:uiPriority="52"/>
+    <w:lsdException w:name="List Table 1 Light Accent 6" w:uiPriority="46"/>
+    <w:lsdException w:name="List Table 2 Accent 6" w:uiPriority="47"/>
+    <w:lsdException w:name="List Table 3 Accent 6" w:uiPriority="48"/>
+    <w:lsdException w:name="List Table 4 Accent 6" w:uiPriority="49"/>
+    <w:lsdException w:name="List Table 5 Dark Accent 6" w:uiPriority="50"/>
+    <w:lsdException w:name="List Table 6 Colorful Accent 6" w:uiPriority="51"/>
+    <w:lsdException w:name="List Table 7 Colorful Accent 6" w:uiPriority="52"/>
+    <w:lsdException w:name="Mention" w:semiHidden="1" w:unhideWhenUsed="1"/>
+    <w:lsdException w:name="Smart Hyperlink" w:semiHidden="1" w:unhideWhenUsed="1"/>
   </w:latentStyles>
-  <w:style w:type="paragraph" w:styleId="Normal" w:default="1">
+  <w:style w:type="paragraph" w:default="1" w:styleId="Standard">
     <w:name w:val="Normal"/>
     <w:qFormat/>
-    <w:rsid w:val="001e183f"/>
+    <w:rsid w:val="001E183F"/>
     <w:pPr>
-      <w:widowControl/>
-      <w:bidi w:val="0"/>
-      <w:spacing w:lineRule="auto" w:line="360"/>
-      <w:jc w:val="left"/>
+      <w:spacing w:line="360" w:lineRule="auto"/>
     </w:pPr>
     <w:rPr>
-      <w:rFonts w:ascii="Lucida Grande" w:hAnsi="Lucida Grande" w:eastAsia="ＭＳ 明朝" w:cs="Times New Roman" w:eastAsiaTheme="minorEastAsia"/>
+      <w:rFonts w:ascii="Lucida Grande" w:hAnsi="Lucida Grande"/>
       <w:color w:val="00000A"/>
-      <w:sz w:val="20"/>
       <w:szCs w:val="24"/>
-      <w:lang w:val="de-DE" w:eastAsia="de-DE" w:bidi="ar-SA"/>
+      <w:lang w:eastAsia="de-DE"/>
     </w:rPr>
   </w:style>
-  <w:style w:type="character" w:styleId="DefaultParagraphFont" w:default="1">
+  <w:style w:type="character" w:default="1" w:styleId="Absatz-Standardschriftart">
     <w:name w:val="Default Paragraph Font"/>
     <w:uiPriority w:val="1"/>
     <w:semiHidden/>
     <w:unhideWhenUsed/>
-    <w:qFormat/>
-    <w:rPr/>
-  </w:style>
-  <w:style w:type="character" w:styleId="TabellentextHeadline" w:customStyle="1">
-    <w:name w:val="Tabellentext Headline"/>
-    <w:basedOn w:val="DefaultParagraphFont"/>
-    <w:qFormat/>
-    <w:rsid w:val="001e183f"/>
-    <w:rPr>
-      <w:rFonts w:ascii="Lucida Grande" w:hAnsi="Lucida Grande"/>
-      <w:color w:val="FFFFFF"/>
-      <w:sz w:val="20"/>
-    </w:rPr>
-  </w:style>
-  <w:style w:type="character" w:styleId="Internetlink">
-    <w:name w:val="Internetlink"/>
-    <w:basedOn w:val="DefaultParagraphFont"/>
-    <w:uiPriority w:val="99"/>
-    <w:unhideWhenUsed/>
-    <w:qFormat/>
-    <w:rsid w:val="00167692"/>
-    <w:rPr>
-      <w:color w:val="0000FF" w:themeColor="hyperlink"/>
-      <w:u w:val="single"/>
-    </w:rPr>
-  </w:style>
-  <w:style w:type="character" w:styleId="FollowedHyperlink">
-    <w:name w:val="FollowedHyperlink"/>
-    <w:basedOn w:val="DefaultParagraphFont"/>
-    <w:uiPriority w:val="99"/>
-    <w:semiHidden/>
-    <w:unhideWhenUsed/>
-    <w:qFormat/>
-    <w:rsid w:val="00fc7b04"/>
-    <w:rPr>
-      <w:color w:val="800080" w:themeColor="followedHyperlink"/>
-      <w:u w:val="single"/>
-    </w:rPr>
-  </w:style>
-  <w:style w:type="character" w:styleId="KopfzeileZeichen" w:customStyle="1">
-    <w:name w:val="Kopfzeile Zeichen"/>
-    <w:basedOn w:val="DefaultParagraphFont"/>
-    <w:link w:val="Kopfzeile"/>
-    <w:uiPriority w:val="99"/>
-    <w:qFormat/>
-    <w:rsid w:val="00113d18"/>
-    <w:rPr>
-      <w:rFonts w:ascii="Lucida Grande" w:hAnsi="Lucida Grande"/>
-      <w:szCs w:val="24"/>
-      <w:lang w:eastAsia="de-DE"/>
-    </w:rPr>
-  </w:style>
-  <w:style w:type="character" w:styleId="FuzeileZeichen" w:customStyle="1">
-    <w:name w:val="Fußzeile Zeichen"/>
-    <w:basedOn w:val="DefaultParagraphFont"/>
-    <w:link w:val="Fuzeile"/>
-    <w:uiPriority w:val="99"/>
-    <w:qFormat/>
-    <w:rsid w:val="00113d18"/>
-    <w:rPr>
-      <w:rFonts w:ascii="Lucida Grande" w:hAnsi="Lucida Grande"/>
-      <w:szCs w:val="24"/>
-      <w:lang w:eastAsia="de-DE"/>
-    </w:rPr>
-  </w:style>
-  <w:style w:type="character" w:styleId="ListLabel1">
-    <w:name w:val="ListLabel 1"/>
-    <w:qFormat/>
-    <w:rPr>
-      <w:color w:val="666666"/>
-    </w:rPr>
-  </w:style>
-  <w:style w:type="character" w:styleId="ListLabel2">
-    <w:name w:val="ListLabel 2"/>
-    <w:qFormat/>
-    <w:rPr>
-      <w:color w:val="666666"/>
-    </w:rPr>
-  </w:style>
-  <w:style w:type="character" w:styleId="InternetLink1">
-    <w:name w:val="Internet Link"/>
-    <w:rPr>
-      <w:color w:val="000080"/>
-      <w:u w:val="single"/>
-      <w:lang w:val="zxx" w:eastAsia="zxx" w:bidi="zxx"/>
-    </w:rPr>
-  </w:style>
-  <w:style w:type="paragraph" w:styleId="Heading">
-    <w:name w:val="Heading"/>
-    <w:basedOn w:val="Normal"/>
-    <w:next w:val="TextBody"/>
-    <w:qFormat/>
-    <w:pPr>
-      <w:keepNext/>
-      <w:spacing w:before="240" w:after="120"/>
-    </w:pPr>
-    <w:rPr>
-      <w:rFonts w:ascii="Liberation Sans" w:hAnsi="Liberation Sans" w:eastAsia="Arial Unicode MS" w:cs="Arial Unicode MS"/>
-      <w:sz w:val="28"/>
-      <w:szCs w:val="28"/>
-    </w:rPr>
-  </w:style>
-  <w:style w:type="paragraph" w:styleId="TextBody">
-    <w:name w:val="Body Text"/>
-    <w:basedOn w:val="Normal"/>
-    <w:pPr>
-      <w:spacing w:lineRule="auto" w:line="288" w:before="0" w:after="140"/>
-    </w:pPr>
-    <w:rPr/>
-  </w:style>
-  <w:style w:type="paragraph" w:styleId="List">
-    <w:name w:val="List"/>
-    <w:basedOn w:val="TextBody"/>
-    <w:pPr/>
-    <w:rPr>
-      <w:rFonts w:cs="Lucida Sans"/>
-    </w:rPr>
-  </w:style>
-  <w:style w:type="paragraph" w:styleId="Caption">
-    <w:name w:val="Caption"/>
-    <w:basedOn w:val="Normal"/>
-    <w:qFormat/>
-    <w:pPr>
-      <w:suppressLineNumbers/>
-      <w:spacing w:before="120" w:after="120"/>
-    </w:pPr>
-    <w:rPr>
-      <w:rFonts w:cs="Lucida Sans"/>
-      <w:i/>
-      <w:iCs/>
-      <w:sz w:val="24"/>
-      <w:szCs w:val="24"/>
-    </w:rPr>
-  </w:style>
-  <w:style w:type="paragraph" w:styleId="Index">
-    <w:name w:val="Index"/>
-    <w:basedOn w:val="Normal"/>
-    <w:qFormat/>
-    <w:pPr>
-      <w:suppressLineNumbers/>
-    </w:pPr>
-    <w:rPr/>
-  </w:style>
-  <w:style w:type="paragraph" w:styleId="Berschrift">
-    <w:name w:val="Überschrift"/>
-    <w:basedOn w:val="Normal"/>
-    <w:qFormat/>
-    <w:pPr>
-      <w:keepNext/>
-      <w:spacing w:before="240" w:after="120"/>
-    </w:pPr>
-    <w:rPr>
-      <w:rFonts w:ascii="Liberation Sans" w:hAnsi="Liberation Sans" w:eastAsia="SimSun" w:cs="Lucida Sans"/>
-      <w:sz w:val="28"/>
-      <w:szCs w:val="28"/>
-    </w:rPr>
-  </w:style>
-  <w:style w:type="paragraph" w:styleId="Verzeichnis">
-    <w:name w:val="Verzeichnis"/>
-    <w:basedOn w:val="Normal"/>
-    <w:qFormat/>
-    <w:pPr>
-      <w:suppressLineNumbers/>
-    </w:pPr>
-    <w:rPr>
-      <w:rFonts w:cs="Lucida Sans"/>
-    </w:rPr>
-  </w:style>
-  <w:style w:type="paragraph" w:styleId="Contents1">
-    <w:name w:val="TOC 1"/>
-    <w:basedOn w:val="Normal"/>
-    <w:next w:val="Normal"/>
-    <w:autoRedefine/>
-    <w:semiHidden/>
-    <w:rsid w:val="007f6d75"/>
-    <w:pPr>
-      <w:tabs>
-        <w:tab w:val="left" w:pos="340" w:leader="none"/>
-        <w:tab w:val="right" w:pos="9060" w:leader="none"/>
-      </w:tabs>
-      <w:spacing w:lineRule="auto" w:line="240" w:before="260" w:after="130"/>
-    </w:pPr>
-    <w:rPr>
-      <w:rFonts w:ascii="TheSansOffice Bold" w:hAnsi="TheSansOffice Bold" w:eastAsia="Times"/>
-      <w:sz w:val="26"/>
-      <w:szCs w:val="20"/>
-    </w:rPr>
-  </w:style>
-  <w:style w:type="paragraph" w:styleId="BalloonText">
-    <w:name w:val="Balloon Text"/>
-    <w:basedOn w:val="Normal"/>
-    <w:semiHidden/>
-    <w:qFormat/>
-    <w:rsid w:val="005b001e"/>
-    <w:pPr/>
-    <w:rPr>
-      <w:sz w:val="18"/>
-      <w:szCs w:val="18"/>
-    </w:rPr>
-  </w:style>
-  <w:style w:type="paragraph" w:styleId="Header">
-    <w:name w:val="Header"/>
-    <w:basedOn w:val="Normal"/>
-    <w:link w:val="KopfzeileZeichen"/>
-    <w:uiPriority w:val="99"/>
-    <w:unhideWhenUsed/>
-    <w:rsid w:val="00113d18"/>
-    <w:pPr>
-      <w:tabs>
-        <w:tab w:val="center" w:pos="4536" w:leader="none"/>
-        <w:tab w:val="right" w:pos="9072" w:leader="none"/>
-      </w:tabs>
-      <w:spacing w:lineRule="auto" w:line="240"/>
-    </w:pPr>
-    <w:rPr/>
-  </w:style>
-  <w:style w:type="paragraph" w:styleId="Footer">
-    <w:name w:val="Footer"/>
-    <w:basedOn w:val="Normal"/>
-    <w:link w:val="FuzeileZeichen"/>
-    <w:uiPriority w:val="99"/>
-    <w:unhideWhenUsed/>
-    <w:rsid w:val="00113d18"/>
-    <w:pPr>
-      <w:tabs>
-        <w:tab w:val="center" w:pos="4536" w:leader="none"/>
-        <w:tab w:val="right" w:pos="9072" w:leader="none"/>
-      </w:tabs>
-      <w:spacing w:lineRule="auto" w:line="240"/>
-    </w:pPr>
-    <w:rPr/>
-  </w:style>
-  <w:style w:type="paragraph" w:styleId="NormalWeb">
-    <w:name w:val="Normal (Web)"/>
-    <w:basedOn w:val="Normal"/>
-    <w:uiPriority w:val="99"/>
-    <w:semiHidden/>
-    <w:unhideWhenUsed/>
-    <w:qFormat/>
-    <w:rsid w:val="00f53b74"/>
-    <w:pPr>
-      <w:spacing w:lineRule="auto" w:line="240" w:beforeAutospacing="1" w:after="119"/>
-    </w:pPr>
-    <w:rPr>
-      <w:rFonts w:ascii="Times" w:hAnsi="Times"/>
-      <w:szCs w:val="20"/>
-    </w:rPr>
-  </w:style>
-  <w:style w:type="paragraph" w:styleId="Rahmeninhalt">
-    <w:name w:val="Rahmeninhalt"/>
-    <w:basedOn w:val="Normal"/>
-    <w:qFormat/>
-    <w:pPr/>
-    <w:rPr/>
-  </w:style>
-  <w:style w:type="paragraph" w:styleId="FrameContents">
-    <w:name w:val="Frame Contents"/>
-    <w:basedOn w:val="Normal"/>
-    <w:qFormat/>
-    <w:pPr/>
-    <w:rPr/>
-  </w:style>
-  <w:style w:type="paragraph" w:styleId="PreformattedText">
-    <w:name w:val="Preformatted Text"/>
-    <w:basedOn w:val="Normal"/>
-    <w:qFormat/>
-    <w:pPr/>
-    <w:rPr/>
-  </w:style>
-  <w:style w:type="numbering" w:styleId="NoList" w:default="1">
-    <w:name w:val="No List"/>
-    <w:uiPriority w:val="99"/>
-    <w:semiHidden/>
-    <w:unhideWhenUsed/>
-    <w:qFormat/>
-  </w:style>
-  <w:style w:type="numbering" w:styleId="Aufzhlung2" w:customStyle="1">
-    <w:name w:val="Aufzählung2"/>
-    <w:qFormat/>
-    <w:rsid w:val="00586ae8"/>
   </w:style>
   <w:style w:type="table" w:default="1" w:styleId="NormaleTabelle">
     <w:name w:val="Normal Table"/>
@@ -2767,10 +2848,273 @@
       </w:tblCellMar>
     </w:tblPr>
   </w:style>
+  <w:style w:type="numbering" w:default="1" w:styleId="KeineListe">
+    <w:name w:val="No List"/>
+    <w:uiPriority w:val="99"/>
+    <w:semiHidden/>
+    <w:unhideWhenUsed/>
+  </w:style>
+  <w:style w:type="character" w:customStyle="1" w:styleId="TabellentextHeadline">
+    <w:name w:val="Tabellentext Headline"/>
+    <w:basedOn w:val="Absatz-Standardschriftart"/>
+    <w:qFormat/>
+    <w:rsid w:val="001E183F"/>
+    <w:rPr>
+      <w:rFonts w:ascii="Lucida Grande" w:hAnsi="Lucida Grande"/>
+      <w:color w:val="FFFFFF"/>
+      <w:sz w:val="20"/>
+    </w:rPr>
+  </w:style>
+  <w:style w:type="character" w:customStyle="1" w:styleId="Internetlink">
+    <w:name w:val="Internetlink"/>
+    <w:basedOn w:val="Absatz-Standardschriftart"/>
+    <w:uiPriority w:val="99"/>
+    <w:unhideWhenUsed/>
+    <w:qFormat/>
+    <w:rsid w:val="00167692"/>
+    <w:rPr>
+      <w:color w:val="0000FF" w:themeColor="hyperlink"/>
+      <w:u w:val="single"/>
+    </w:rPr>
+  </w:style>
+  <w:style w:type="character" w:styleId="BesuchterLink">
+    <w:name w:val="FollowedHyperlink"/>
+    <w:basedOn w:val="Absatz-Standardschriftart"/>
+    <w:uiPriority w:val="99"/>
+    <w:semiHidden/>
+    <w:unhideWhenUsed/>
+    <w:qFormat/>
+    <w:rsid w:val="00FC7B04"/>
+    <w:rPr>
+      <w:color w:val="800080" w:themeColor="followedHyperlink"/>
+      <w:u w:val="single"/>
+    </w:rPr>
+  </w:style>
+  <w:style w:type="character" w:customStyle="1" w:styleId="KopfzeileZchn">
+    <w:name w:val="Kopfzeile Zchn"/>
+    <w:basedOn w:val="Absatz-Standardschriftart"/>
+    <w:link w:val="Kopfzeile"/>
+    <w:uiPriority w:val="99"/>
+    <w:qFormat/>
+    <w:rsid w:val="00113D18"/>
+    <w:rPr>
+      <w:rFonts w:ascii="Lucida Grande" w:hAnsi="Lucida Grande"/>
+      <w:szCs w:val="24"/>
+      <w:lang w:eastAsia="de-DE"/>
+    </w:rPr>
+  </w:style>
+  <w:style w:type="character" w:customStyle="1" w:styleId="FuzeileZchn">
+    <w:name w:val="Fußzeile Zchn"/>
+    <w:basedOn w:val="Absatz-Standardschriftart"/>
+    <w:link w:val="Fuzeile"/>
+    <w:uiPriority w:val="99"/>
+    <w:qFormat/>
+    <w:rsid w:val="00113D18"/>
+    <w:rPr>
+      <w:rFonts w:ascii="Lucida Grande" w:hAnsi="Lucida Grande"/>
+      <w:szCs w:val="24"/>
+      <w:lang w:eastAsia="de-DE"/>
+    </w:rPr>
+  </w:style>
+  <w:style w:type="character" w:customStyle="1" w:styleId="ListLabel1">
+    <w:name w:val="ListLabel 1"/>
+    <w:qFormat/>
+    <w:rPr>
+      <w:color w:val="666666"/>
+    </w:rPr>
+  </w:style>
+  <w:style w:type="character" w:customStyle="1" w:styleId="ListLabel2">
+    <w:name w:val="ListLabel 2"/>
+    <w:qFormat/>
+    <w:rPr>
+      <w:color w:val="666666"/>
+    </w:rPr>
+  </w:style>
+  <w:style w:type="character" w:customStyle="1" w:styleId="InternetLink0">
+    <w:name w:val="Internet Link"/>
+    <w:rPr>
+      <w:color w:val="000080"/>
+      <w:u w:val="single"/>
+    </w:rPr>
+  </w:style>
+  <w:style w:type="paragraph" w:customStyle="1" w:styleId="Heading">
+    <w:name w:val="Heading"/>
+    <w:basedOn w:val="Standard"/>
+    <w:next w:val="Textkrper"/>
+    <w:qFormat/>
+    <w:pPr>
+      <w:keepNext/>
+      <w:spacing w:before="240" w:after="120"/>
+    </w:pPr>
+    <w:rPr>
+      <w:rFonts w:ascii="Liberation Sans" w:eastAsia="Arial Unicode MS" w:hAnsi="Liberation Sans" w:cs="Arial Unicode MS"/>
+      <w:sz w:val="28"/>
+      <w:szCs w:val="28"/>
+    </w:rPr>
+  </w:style>
+  <w:style w:type="paragraph" w:styleId="Textkrper">
+    <w:name w:val="Body Text"/>
+    <w:basedOn w:val="Standard"/>
+    <w:pPr>
+      <w:spacing w:after="140" w:line="288" w:lineRule="auto"/>
+    </w:pPr>
+  </w:style>
+  <w:style w:type="paragraph" w:styleId="Liste">
+    <w:name w:val="List"/>
+    <w:basedOn w:val="Textkrper"/>
+    <w:rPr>
+      <w:rFonts w:cs="Lucida Sans"/>
+    </w:rPr>
+  </w:style>
+  <w:style w:type="paragraph" w:styleId="Beschriftung">
+    <w:name w:val="caption"/>
+    <w:basedOn w:val="Standard"/>
+    <w:qFormat/>
+    <w:pPr>
+      <w:suppressLineNumbers/>
+      <w:spacing w:before="120" w:after="120"/>
+    </w:pPr>
+    <w:rPr>
+      <w:rFonts w:cs="Lucida Sans"/>
+      <w:i/>
+      <w:iCs/>
+      <w:sz w:val="24"/>
+    </w:rPr>
+  </w:style>
+  <w:style w:type="paragraph" w:customStyle="1" w:styleId="Index">
+    <w:name w:val="Index"/>
+    <w:basedOn w:val="Standard"/>
+    <w:qFormat/>
+    <w:pPr>
+      <w:suppressLineNumbers/>
+    </w:pPr>
+  </w:style>
+  <w:style w:type="paragraph" w:customStyle="1" w:styleId="berschrift">
+    <w:name w:val="Überschrift"/>
+    <w:basedOn w:val="Standard"/>
+    <w:qFormat/>
+    <w:pPr>
+      <w:keepNext/>
+      <w:spacing w:before="240" w:after="120"/>
+    </w:pPr>
+    <w:rPr>
+      <w:rFonts w:ascii="Liberation Sans" w:eastAsia="SimSun" w:hAnsi="Liberation Sans" w:cs="Lucida Sans"/>
+      <w:sz w:val="28"/>
+      <w:szCs w:val="28"/>
+    </w:rPr>
+  </w:style>
+  <w:style w:type="paragraph" w:customStyle="1" w:styleId="Verzeichnis">
+    <w:name w:val="Verzeichnis"/>
+    <w:basedOn w:val="Standard"/>
+    <w:qFormat/>
+    <w:pPr>
+      <w:suppressLineNumbers/>
+    </w:pPr>
+    <w:rPr>
+      <w:rFonts w:cs="Lucida Sans"/>
+    </w:rPr>
+  </w:style>
+  <w:style w:type="paragraph" w:styleId="Verzeichnis1">
+    <w:name w:val="toc 1"/>
+    <w:basedOn w:val="Standard"/>
+    <w:next w:val="Standard"/>
+    <w:autoRedefine/>
+    <w:semiHidden/>
+    <w:rsid w:val="007F6D75"/>
+    <w:pPr>
+      <w:tabs>
+        <w:tab w:val="left" w:pos="340"/>
+        <w:tab w:val="right" w:pos="9060"/>
+      </w:tabs>
+      <w:spacing w:before="260" w:after="130" w:line="240" w:lineRule="auto"/>
+    </w:pPr>
+    <w:rPr>
+      <w:rFonts w:ascii="TheSansOffice Bold" w:eastAsia="Times" w:hAnsi="TheSansOffice Bold"/>
+      <w:sz w:val="26"/>
+      <w:szCs w:val="20"/>
+    </w:rPr>
+  </w:style>
+  <w:style w:type="paragraph" w:styleId="Sprechblasentext">
+    <w:name w:val="Balloon Text"/>
+    <w:basedOn w:val="Standard"/>
+    <w:semiHidden/>
+    <w:qFormat/>
+    <w:rsid w:val="005B001E"/>
+    <w:rPr>
+      <w:sz w:val="18"/>
+      <w:szCs w:val="18"/>
+    </w:rPr>
+  </w:style>
+  <w:style w:type="paragraph" w:styleId="Kopfzeile">
+    <w:name w:val="header"/>
+    <w:basedOn w:val="Standard"/>
+    <w:link w:val="KopfzeileZchn"/>
+    <w:uiPriority w:val="99"/>
+    <w:unhideWhenUsed/>
+    <w:rsid w:val="00113D18"/>
+    <w:pPr>
+      <w:tabs>
+        <w:tab w:val="center" w:pos="4536"/>
+        <w:tab w:val="right" w:pos="9072"/>
+      </w:tabs>
+      <w:spacing w:line="240" w:lineRule="auto"/>
+    </w:pPr>
+  </w:style>
+  <w:style w:type="paragraph" w:styleId="Fuzeile">
+    <w:name w:val="footer"/>
+    <w:basedOn w:val="Standard"/>
+    <w:link w:val="FuzeileZchn"/>
+    <w:uiPriority w:val="99"/>
+    <w:unhideWhenUsed/>
+    <w:rsid w:val="00113D18"/>
+    <w:pPr>
+      <w:tabs>
+        <w:tab w:val="center" w:pos="4536"/>
+        <w:tab w:val="right" w:pos="9072"/>
+      </w:tabs>
+      <w:spacing w:line="240" w:lineRule="auto"/>
+    </w:pPr>
+  </w:style>
+  <w:style w:type="paragraph" w:styleId="StandardWeb">
+    <w:name w:val="Normal (Web)"/>
+    <w:basedOn w:val="Standard"/>
+    <w:uiPriority w:val="99"/>
+    <w:semiHidden/>
+    <w:unhideWhenUsed/>
+    <w:qFormat/>
+    <w:rsid w:val="00F53B74"/>
+    <w:pPr>
+      <w:spacing w:beforeAutospacing="1" w:after="119" w:line="240" w:lineRule="auto"/>
+    </w:pPr>
+    <w:rPr>
+      <w:rFonts w:ascii="Times" w:hAnsi="Times"/>
+      <w:szCs w:val="20"/>
+    </w:rPr>
+  </w:style>
+  <w:style w:type="paragraph" w:customStyle="1" w:styleId="Rahmeninhalt">
+    <w:name w:val="Rahmeninhalt"/>
+    <w:basedOn w:val="Standard"/>
+    <w:qFormat/>
+  </w:style>
+  <w:style w:type="paragraph" w:customStyle="1" w:styleId="FrameContents">
+    <w:name w:val="Frame Contents"/>
+    <w:basedOn w:val="Standard"/>
+    <w:qFormat/>
+  </w:style>
+  <w:style w:type="paragraph" w:customStyle="1" w:styleId="PreformattedText">
+    <w:name w:val="Preformatted Text"/>
+    <w:basedOn w:val="Standard"/>
+    <w:qFormat/>
+  </w:style>
+  <w:style w:type="numbering" w:customStyle="1" w:styleId="Aufzhlung2">
+    <w:name w:val="Aufzählung2"/>
+    <w:qFormat/>
+    <w:rsid w:val="00586AE8"/>
+  </w:style>
   <w:style w:type="table" w:styleId="Tabellenraster">
     <w:name w:val="Table Grid"/>
     <w:basedOn w:val="NormaleTabelle"/>
-    <w:rsid w:val="006431b7"/>
+    <w:rsid w:val="006431B7"/>
     <w:rPr>
       <w:lang w:bidi="x-none"/>
     </w:rPr>
@@ -2778,12 +3122,12 @@
       <w:tblStyleRowBandSize w:val="1"/>
       <w:tblInd w:w="0" w:type="dxa"/>
       <w:tblBorders>
-        <w:top w:val="single" w:color="FFFFFF" w:sz="4" w:space="0"/>
-        <w:left w:val="single" w:color="FFFFFF" w:sz="4" w:space="0"/>
-        <w:bottom w:val="single" w:color="FFFFFF" w:sz="4" w:space="0"/>
-        <w:right w:val="single" w:color="FFFFFF" w:sz="4" w:space="0"/>
-        <w:insideH w:val="single" w:color="FFFFFF" w:sz="4" w:space="0"/>
-        <w:insideV w:val="single" w:color="FFFFFF" w:sz="4" w:space="0"/>
+        <w:top w:val="single" w:sz="4" w:space="0" w:color="FFFFFF"/>
+        <w:left w:val="single" w:sz="4" w:space="0" w:color="FFFFFF"/>
+        <w:bottom w:val="single" w:sz="4" w:space="0" w:color="FFFFFF"/>
+        <w:right w:val="single" w:sz="4" w:space="0" w:color="FFFFFF"/>
+        <w:insideH w:val="single" w:sz="4" w:space="0" w:color="FFFFFF"/>
+        <w:insideV w:val="single" w:sz="4" w:space="0" w:color="FFFFFF"/>
       </w:tblBorders>
       <w:tblCellMar>
         <w:top w:w="0" w:type="dxa"/>
@@ -2829,7 +3173,6 @@
         <w:color w:val="auto"/>
         <w:sz w:val="20"/>
       </w:rPr>
-      <w:tblPr/>
     </w:tblStylePr>
     <w:tblStylePr w:type="band2Horz">
       <w:rPr>
@@ -2844,7 +3187,7 @@
   <w:style w:type="table" w:styleId="TabelleAktuell">
     <w:name w:val="Table Contemporary"/>
     <w:basedOn w:val="NormaleTabelle"/>
-    <w:rsid w:val="001e183f"/>
+    <w:rsid w:val="001E183F"/>
     <w:pPr>
       <w:spacing w:line="360" w:lineRule="auto"/>
     </w:pPr>
@@ -2855,7 +3198,7 @@
       <w:tblStyleRowBandSize w:val="1"/>
       <w:tblInd w:w="0" w:type="dxa"/>
       <w:tblBorders>
-        <w:right w:val="single" w:color="FFFFFF" w:sz="2" w:space="0"/>
+        <w:right w:val="single" w:sz="2" w:space="0" w:color="FFFFFF"/>
       </w:tblBorders>
       <w:tblCellMar>
         <w:top w:w="0" w:type="dxa"/>
@@ -2881,8 +3224,8 @@
       <w:tblPr/>
       <w:tcPr>
         <w:tcBorders>
-          <w:tl2br w:val="none" w:color="auto" w:sz="0" w:space="0"/>
-          <w:tr2bl w:val="none" w:color="auto" w:sz="0" w:space="0"/>
+          <w:tl2br w:val="none" w:sz="0" w:space="0" w:color="auto"/>
+          <w:tr2bl w:val="none" w:sz="0" w:space="0" w:color="auto"/>
         </w:tcBorders>
         <w:shd w:val="pct5" w:color="000000" w:fill="FFFFFF"/>
       </w:tcPr>
@@ -2891,8 +3234,8 @@
       <w:tblPr/>
       <w:tcPr>
         <w:tcBorders>
-          <w:tl2br w:val="none" w:color="auto" w:sz="0" w:space="0"/>
-          <w:tr2bl w:val="none" w:color="auto" w:sz="0" w:space="0"/>
+          <w:tl2br w:val="none" w:sz="0" w:space="0" w:color="auto"/>
+          <w:tr2bl w:val="none" w:sz="0" w:space="0" w:color="auto"/>
         </w:tcBorders>
         <w:shd w:val="pct20" w:color="000000" w:fill="FFFFFF"/>
       </w:tcPr>
@@ -2901,11 +3244,11 @@
   <w:style w:type="table" w:customStyle="1" w:styleId="TabelleSTec">
     <w:name w:val="Tabelle STec"/>
     <w:basedOn w:val="NormaleTabelle"/>
-    <w:rsid w:val="001e183f"/>
+    <w:rsid w:val="001E183F"/>
     <w:tblPr>
       <w:tblInd w:w="0" w:type="dxa"/>
       <w:tblBorders>
-        <w:right w:val="single" w:color="FFFFFF" w:sz="2" w:space="0"/>
+        <w:right w:val="single" w:sz="2" w:space="0" w:color="FFFFFF"/>
       </w:tblBorders>
       <w:tblCellMar>
         <w:top w:w="0" w:type="dxa"/>

</xml_diff>

<commit_message>
PROJECTFORGE-1986 Final version without migration
</commit_message>
<xml_diff>
--- a/projectforge-business/src/main/resources/officeTemplates/InvoiceTemplate.docx
+++ b/projectforge-business/src/main/resources/officeTemplates/InvoiceTemplate.docx
@@ -2,87 +2,152 @@
 <file path=word/document.xml><?xml version="1.0" encoding="utf-8"?>
 <w:document xmlns:wpc="http://schemas.microsoft.com/office/word/2010/wordprocessingCanvas" xmlns:mo="http://schemas.microsoft.com/office/mac/office/2008/main" xmlns:mc="http://schemas.openxmlformats.org/markup-compatibility/2006" xmlns:mv="urn:schemas-microsoft-com:mac:vml" xmlns:o="urn:schemas-microsoft-com:office:office" xmlns:r="http://schemas.openxmlformats.org/officeDocument/2006/relationships" xmlns:m="http://schemas.openxmlformats.org/officeDocument/2006/math" xmlns:v="urn:schemas-microsoft-com:vml" xmlns:wp14="http://schemas.microsoft.com/office/word/2010/wordprocessingDrawing" xmlns:wp="http://schemas.openxmlformats.org/drawingml/2006/wordprocessingDrawing" xmlns:w10="urn:schemas-microsoft-com:office:word" xmlns:w="http://schemas.openxmlformats.org/wordprocessingml/2006/main" xmlns:w14="http://schemas.microsoft.com/office/word/2010/wordml" xmlns:wpg="http://schemas.microsoft.com/office/word/2010/wordprocessingGroup" xmlns:wpi="http://schemas.microsoft.com/office/word/2010/wordprocessingInk" xmlns:wne="http://schemas.microsoft.com/office/word/2006/wordml" xmlns:wps="http://schemas.microsoft.com/office/word/2010/wordprocessingShape" mc:Ignorable="w14 wp14">
   <w:body>
+    <w:p>
+      <w:pPr>
+        <w:rPr>
+          <w:rFonts w:ascii="Arial" w:hAnsi="Arial"/>
+        </w:rPr>
+      </w:pPr>
+    </w:p>
     <w:tbl>
       <w:tblPr>
         <w:tblStyle w:val="TabelleSTec"/>
-        <w:tblpPr w:leftFromText="141" w:rightFromText="141" w:vertAnchor="text" w:horzAnchor="page" w:tblpX="1526" w:tblpY="717"/>
-        <w:tblW w:w="0" w:type="auto"/>
+        <w:tblpPr w:leftFromText="141" w:rightFromText="141" w:vertAnchor="text" w:horzAnchor="page" w:tblpX="1092" w:tblpY="717"/>
+        <w:tblW w:w="10272" w:type="dxa"/>
         <w:tblBorders>
           <w:right w:val="none" w:sz="0" w:space="0" w:color="auto"/>
         </w:tblBorders>
+        <w:tblCellMar>
+          <w:left w:w="0" w:type="dxa"/>
+        </w:tblCellMar>
         <w:tblLook w:val="04A0" w:firstRow="1" w:lastRow="0" w:firstColumn="1" w:lastColumn="0" w:noHBand="0" w:noVBand="1"/>
       </w:tblPr>
       <w:tblGrid>
-        <w:gridCol w:w="4644"/>
-        <w:gridCol w:w="1497"/>
-        <w:gridCol w:w="3071"/>
+        <w:gridCol w:w="6112"/>
+        <w:gridCol w:w="1029"/>
+        <w:gridCol w:w="3131"/>
       </w:tblGrid>
       <w:tr>
+        <w:trPr>
+          <w:trHeight w:val="3624"/>
+        </w:trPr>
         <w:tc>
           <w:tcPr>
-            <w:tcW w:w="4644" w:type="dxa"/>
+            <w:tcW w:w="6112" w:type="dxa"/>
+            <w:vAlign w:val="top"/>
           </w:tcPr>
           <w:p>
             <w:pPr>
               <w:spacing w:line="276" w:lineRule="auto"/>
-              <w:rPr>
-                <w:rFonts w:ascii="Gotham Book" w:hAnsi="Gotham Book"/>
-                <w:sz w:val="15"/>
-                <w:szCs w:val="15"/>
-              </w:rPr>
-            </w:pPr>
-            <w:r>
-              <w:rPr>
-                <w:rFonts w:ascii="Gotham" w:hAnsi="Gotham"/>
+              <w:ind w:left="142"/>
+              <w:rPr>
+                <w:rFonts w:ascii="Arial" w:hAnsi="Arial"/>
                 <w:b/>
                 <w:bCs/>
                 <w:sz w:val="15"/>
                 <w:szCs w:val="15"/>
               </w:rPr>
-              <w:t>MICROMATA GmbH</w:t>
-            </w:r>
-            <w:r>
-              <w:rPr>
-                <w:rFonts w:ascii="Gotham" w:hAnsi="Gotham"/>
-                <w:sz w:val="15"/>
-                <w:szCs w:val="15"/>
-              </w:rPr>
-              <w:t xml:space="preserve">   Marie-</w:t>
-            </w:r>
-            <w:proofErr w:type="spellStart"/>
-            <w:r>
-              <w:rPr>
-                <w:rFonts w:ascii="Gotham" w:hAnsi="Gotham"/>
-                <w:sz w:val="15"/>
-                <w:szCs w:val="15"/>
-              </w:rPr>
-              <w:t>Calm</w:t>
-            </w:r>
-            <w:proofErr w:type="spellEnd"/>
-            <w:r>
-              <w:rPr>
-                <w:rFonts w:ascii="Gotham" w:hAnsi="Gotham"/>
-                <w:sz w:val="15"/>
-                <w:szCs w:val="15"/>
-              </w:rPr>
-              <w:t>-Straße 1 - 5   34131 Kassel</w:t>
-            </w:r>
+            </w:pPr>
           </w:p>
           <w:p>
             <w:pPr>
               <w:spacing w:line="276" w:lineRule="auto"/>
-              <w:rPr>
-                <w:rFonts w:ascii="Gotham" w:hAnsi="Gotham"/>
-              </w:rPr>
-            </w:pPr>
+              <w:ind w:left="142"/>
+              <w:rPr>
+                <w:rFonts w:ascii="Arial" w:hAnsi="Arial"/>
+                <w:sz w:val="14"/>
+                <w:szCs w:val="14"/>
+              </w:rPr>
+            </w:pPr>
+            <w:r>
+              <w:rPr>
+                <w:rFonts w:ascii="Arial" w:hAnsi="Arial"/>
+                <w:b/>
+                <w:bCs/>
+                <w:sz w:val="14"/>
+                <w:szCs w:val="14"/>
+              </w:rPr>
+              <w:t>Muster</w:t>
+            </w:r>
+            <w:r>
+              <w:rPr>
+                <w:rFonts w:ascii="Arial" w:hAnsi="Arial"/>
+                <w:b/>
+                <w:bCs/>
+                <w:sz w:val="14"/>
+                <w:szCs w:val="14"/>
+              </w:rPr>
+              <w:t xml:space="preserve"> GmbH</w:t>
+            </w:r>
+            <w:r>
+              <w:rPr>
+                <w:rFonts w:ascii="Arial" w:hAnsi="Arial"/>
+                <w:sz w:val="14"/>
+                <w:szCs w:val="14"/>
+              </w:rPr>
+              <w:t xml:space="preserve">   </w:t>
+            </w:r>
+            <w:r>
+              <w:rPr>
+                <w:rFonts w:ascii="Arial" w:hAnsi="Arial"/>
+                <w:sz w:val="14"/>
+                <w:szCs w:val="14"/>
+              </w:rPr>
+              <w:t>Musterstraße 1</w:t>
+            </w:r>
+            <w:r>
+              <w:rPr>
+                <w:rFonts w:ascii="Arial" w:hAnsi="Arial"/>
+                <w:sz w:val="14"/>
+                <w:szCs w:val="14"/>
+              </w:rPr>
+              <w:t xml:space="preserve">   </w:t>
+            </w:r>
+            <w:r>
+              <w:rPr>
+                <w:rFonts w:ascii="Arial" w:hAnsi="Arial"/>
+                <w:sz w:val="14"/>
+                <w:szCs w:val="14"/>
+              </w:rPr>
+              <w:t>12345</w:t>
+            </w:r>
+            <w:r>
+              <w:rPr>
+                <w:rFonts w:ascii="Arial" w:hAnsi="Arial"/>
+                <w:sz w:val="14"/>
+                <w:szCs w:val="14"/>
+              </w:rPr>
+              <w:t xml:space="preserve"> </w:t>
+            </w:r>
+            <w:r>
+              <w:rPr>
+                <w:rFonts w:ascii="Arial" w:hAnsi="Arial"/>
+                <w:sz w:val="14"/>
+                <w:szCs w:val="14"/>
+              </w:rPr>
+              <w:t>Musterstadt</w:t>
+            </w:r>
           </w:p>
           <w:p>
             <w:pPr>
               <w:spacing w:line="276" w:lineRule="auto"/>
-            </w:pPr>
-            <w:r>
-              <w:rPr>
-                <w:rFonts w:ascii="Gotham" w:hAnsi="Gotham"/>
+              <w:ind w:left="142"/>
+              <w:rPr>
+                <w:rFonts w:ascii="Arial" w:hAnsi="Arial"/>
+              </w:rPr>
+            </w:pPr>
+          </w:p>
+          <w:p>
+            <w:pPr>
+              <w:spacing w:line="276" w:lineRule="auto"/>
+              <w:ind w:left="142"/>
+              <w:rPr>
+                <w:rFonts w:ascii="Arial" w:hAnsi="Arial"/>
+              </w:rPr>
+            </w:pPr>
+            <w:r>
+              <w:rPr>
+                <w:rFonts w:ascii="Arial" w:hAnsi="Arial"/>
               </w:rPr>
               <w:t>{Rechnungsadresse}</w:t>
             </w:r>
@@ -90,32 +155,36 @@
           <w:p>
             <w:pPr>
               <w:spacing w:line="276" w:lineRule="auto"/>
-              <w:rPr>
-                <w:rFonts w:ascii="Gotham" w:hAnsi="Gotham"/>
+              <w:ind w:left="142"/>
+              <w:rPr>
+                <w:rFonts w:ascii="Arial" w:hAnsi="Arial"/>
               </w:rPr>
             </w:pPr>
           </w:p>
           <w:p>
             <w:pPr>
               <w:spacing w:line="276" w:lineRule="auto"/>
-              <w:rPr>
-                <w:rFonts w:ascii="Gotham" w:hAnsi="Gotham"/>
+              <w:ind w:left="142"/>
+              <w:rPr>
+                <w:rFonts w:ascii="Arial" w:hAnsi="Arial"/>
               </w:rPr>
             </w:pPr>
           </w:p>
           <w:p>
             <w:pPr>
               <w:spacing w:line="276" w:lineRule="auto"/>
-              <w:rPr>
-                <w:rFonts w:ascii="Gotham" w:hAnsi="Gotham"/>
+              <w:ind w:left="142"/>
+              <w:rPr>
+                <w:rFonts w:ascii="Arial" w:hAnsi="Arial"/>
               </w:rPr>
             </w:pPr>
           </w:p>
           <w:p>
             <w:pPr>
               <w:spacing w:line="276" w:lineRule="auto"/>
-              <w:rPr>
-                <w:rFonts w:ascii="Gotham" w:hAnsi="Gotham"/>
+              <w:ind w:left="142"/>
+              <w:rPr>
+                <w:rFonts w:ascii="Arial" w:hAnsi="Arial"/>
               </w:rPr>
             </w:pPr>
           </w:p>
@@ -128,12 +197,17 @@
                 <w:tab w:val="left" w:pos="7230"/>
               </w:tabs>
               <w:spacing w:line="240" w:lineRule="auto"/>
+              <w:ind w:left="142"/>
+              <w:rPr>
+                <w:rFonts w:ascii="Arial" w:hAnsi="Arial"/>
+              </w:rPr>
             </w:pPr>
           </w:p>
         </w:tc>
         <w:tc>
           <w:tcPr>
-            <w:tcW w:w="1497" w:type="dxa"/>
+            <w:tcW w:w="1029" w:type="dxa"/>
+            <w:vAlign w:val="top"/>
           </w:tcPr>
           <w:p>
             <w:pPr>
@@ -144,96 +218,112 @@
                 <w:tab w:val="left" w:pos="7230"/>
               </w:tabs>
               <w:spacing w:line="240" w:lineRule="auto"/>
+              <w:ind w:left="142"/>
+              <w:rPr>
+                <w:rFonts w:ascii="Arial" w:hAnsi="Arial"/>
+              </w:rPr>
             </w:pPr>
           </w:p>
         </w:tc>
         <w:tc>
           <w:tcPr>
-            <w:tcW w:w="3071" w:type="dxa"/>
+            <w:tcW w:w="3131" w:type="dxa"/>
+            <w:vAlign w:val="top"/>
           </w:tcPr>
           <w:p>
             <w:pPr>
               <w:pStyle w:val="Rahmeninhalt"/>
               <w:spacing w:line="240" w:lineRule="auto"/>
-              <w:rPr>
-                <w:rFonts w:ascii="Gotham Medium" w:hAnsi="Gotham Medium"/>
-                <w:sz w:val="15"/>
-                <w:szCs w:val="15"/>
-              </w:rPr>
-            </w:pPr>
-            <w:r>
-              <w:rPr>
-                <w:rFonts w:ascii="Gotham" w:hAnsi="Gotham"/>
+              <w:ind w:left="142"/>
+              <w:rPr>
+                <w:rFonts w:ascii="Arial" w:hAnsi="Arial"/>
                 <w:b/>
                 <w:bCs/>
                 <w:sz w:val="15"/>
                 <w:szCs w:val="15"/>
               </w:rPr>
-              <w:t>MICROMATA GmbH</w:t>
-            </w:r>
+            </w:pPr>
           </w:p>
           <w:p>
             <w:pPr>
               <w:pStyle w:val="Rahmeninhalt"/>
               <w:spacing w:line="240" w:lineRule="auto"/>
-              <w:rPr>
-                <w:rFonts w:ascii="Gotham Book" w:hAnsi="Gotham Book"/>
+              <w:ind w:left="142"/>
+              <w:rPr>
+                <w:rFonts w:ascii="Arial" w:hAnsi="Arial"/>
+                <w:b/>
                 <w:sz w:val="15"/>
                 <w:szCs w:val="15"/>
               </w:rPr>
             </w:pPr>
             <w:r>
               <w:rPr>
-                <w:rFonts w:ascii="Gotham" w:hAnsi="Gotham"/>
+                <w:rFonts w:ascii="Arial" w:hAnsi="Arial"/>
+                <w:b/>
+                <w:bCs/>
                 <w:sz w:val="15"/>
                 <w:szCs w:val="15"/>
               </w:rPr>
-              <w:t>Marie-</w:t>
-            </w:r>
-            <w:proofErr w:type="spellStart"/>
-            <w:r>
-              <w:rPr>
-                <w:rFonts w:ascii="Gotham" w:hAnsi="Gotham"/>
+              <w:t>Muster</w:t>
+            </w:r>
+            <w:r>
+              <w:rPr>
+                <w:rFonts w:ascii="Arial" w:hAnsi="Arial"/>
+                <w:b/>
+                <w:bCs/>
                 <w:sz w:val="15"/>
                 <w:szCs w:val="15"/>
               </w:rPr>
-              <w:t>Calm</w:t>
-            </w:r>
-            <w:proofErr w:type="spellEnd"/>
-            <w:r>
-              <w:rPr>
-                <w:rFonts w:ascii="Gotham" w:hAnsi="Gotham"/>
+              <w:t xml:space="preserve"> GmbH</w:t>
+            </w:r>
+          </w:p>
+          <w:p>
+            <w:pPr>
+              <w:pStyle w:val="Rahmeninhalt"/>
+              <w:spacing w:line="240" w:lineRule="auto"/>
+              <w:ind w:left="142"/>
+              <w:rPr>
+                <w:rFonts w:ascii="Arial" w:hAnsi="Arial"/>
                 <w:sz w:val="15"/>
                 <w:szCs w:val="15"/>
               </w:rPr>
-              <w:t>-Straße 1-5</w:t>
+            </w:pPr>
+            <w:r>
+              <w:rPr>
+                <w:rFonts w:ascii="Arial" w:hAnsi="Arial"/>
+                <w:sz w:val="15"/>
+                <w:szCs w:val="15"/>
+              </w:rPr>
+              <w:t>Musterstraße 1</w:t>
             </w:r>
           </w:p>
           <w:p>
             <w:pPr>
               <w:pStyle w:val="Rahmeninhalt"/>
               <w:spacing w:line="240" w:lineRule="auto"/>
-              <w:rPr>
-                <w:rFonts w:ascii="Gotham Book" w:hAnsi="Gotham Book"/>
+              <w:ind w:left="142"/>
+              <w:rPr>
+                <w:rFonts w:ascii="Arial" w:hAnsi="Arial"/>
                 <w:sz w:val="15"/>
                 <w:szCs w:val="15"/>
               </w:rPr>
             </w:pPr>
             <w:r>
               <w:rPr>
-                <w:rFonts w:ascii="Gotham" w:hAnsi="Gotham"/>
+                <w:rFonts w:ascii="Arial" w:hAnsi="Arial"/>
                 <w:sz w:val="15"/>
                 <w:szCs w:val="15"/>
               </w:rPr>
-              <w:t>34131 Kassel</w:t>
+              <w:t>12345 Musterstadt</w:t>
             </w:r>
           </w:p>
           <w:p>
             <w:pPr>
               <w:pStyle w:val="Rahmeninhalt"/>
               <w:spacing w:line="240" w:lineRule="auto"/>
-              <w:rPr>
-                <w:rFonts w:ascii="Gotham" w:hAnsi="Gotham" w:hint="eastAsia"/>
+              <w:ind w:left="142"/>
+              <w:rPr>
+                <w:rFonts w:ascii="Arial" w:hAnsi="Arial"/>
                 <w:sz w:val="15"/>
                 <w:szCs w:val="15"/>
               </w:rPr>
@@ -243,57 +333,59 @@
             <w:pPr>
               <w:pStyle w:val="Rahmeninhalt"/>
               <w:spacing w:line="240" w:lineRule="auto"/>
-              <w:rPr>
-                <w:rFonts w:ascii="Gotham Medium" w:hAnsi="Gotham Medium"/>
+              <w:ind w:left="142"/>
+              <w:rPr>
+                <w:rFonts w:ascii="Arial" w:hAnsi="Arial"/>
+                <w:b/>
                 <w:sz w:val="15"/>
                 <w:szCs w:val="15"/>
               </w:rPr>
             </w:pPr>
             <w:r>
               <w:rPr>
-                <w:rFonts w:ascii="Gotham Medium" w:hAnsi="Gotham Medium"/>
+                <w:rFonts w:ascii="Arial" w:hAnsi="Arial"/>
+                <w:b/>
                 <w:sz w:val="15"/>
                 <w:szCs w:val="15"/>
               </w:rPr>
               <w:t>{</w:t>
             </w:r>
-            <w:proofErr w:type="spellStart"/>
-            <w:r>
-              <w:rPr>
-                <w:rFonts w:ascii="Gotham Medium" w:hAnsi="Gotham Medium"/>
+            <w:r>
+              <w:rPr>
+                <w:rFonts w:ascii="Arial" w:hAnsi="Arial"/>
+                <w:b/>
                 <w:sz w:val="15"/>
                 <w:szCs w:val="15"/>
               </w:rPr>
-              <w:t>Vorname_Nachname</w:t>
-            </w:r>
-            <w:proofErr w:type="spellEnd"/>
-            <w:r>
-              <w:rPr>
-                <w:rFonts w:ascii="Gotham Medium" w:hAnsi="Gotham Medium"/>
+              <w:t>VORNAME</w:t>
+            </w:r>
+            <w:r>
+              <w:rPr>
+                <w:rFonts w:ascii="Arial" w:hAnsi="Arial"/>
+                <w:b/>
                 <w:sz w:val="15"/>
                 <w:szCs w:val="15"/>
               </w:rPr>
-              <w:t>}</w:t>
-            </w:r>
-          </w:p>
-          <w:p>
-            <w:pPr>
-              <w:pStyle w:val="Rahmeninhalt"/>
-              <w:spacing w:line="240" w:lineRule="auto"/>
-              <w:rPr>
-                <w:rFonts w:ascii="Gotham" w:hAnsi="Gotham" w:hint="eastAsia"/>
-              </w:rPr>
-            </w:pPr>
-            <w:proofErr w:type="spellStart"/>
-            <w:r>
-              <w:rPr>
-                <w:rFonts w:ascii="Gotham" w:hAnsi="Gotham"/>
+              <w:t>_N</w:t>
+            </w:r>
+            <w:r>
+              <w:rPr>
+                <w:rFonts w:ascii="Arial" w:hAnsi="Arial"/>
+                <w:b/>
                 <w:sz w:val="15"/>
                 <w:szCs w:val="15"/>
               </w:rPr>
-              <w:t>Finance</w:t>
-            </w:r>
-            <w:proofErr w:type="spellEnd"/>
+              <w:t>ACHNAME</w:t>
+            </w:r>
+            <w:r>
+              <w:rPr>
+                <w:rFonts w:ascii="Arial" w:hAnsi="Arial"/>
+                <w:b/>
+                <w:sz w:val="15"/>
+                <w:szCs w:val="15"/>
+              </w:rPr>
+              <w:t>}</w:t>
+            </w:r>
           </w:p>
           <w:p>
             <w:pPr>
@@ -303,15 +395,16 @@
                 <w:tab w:val="left" w:pos="792"/>
               </w:tabs>
               <w:spacing w:line="240" w:lineRule="auto"/>
-              <w:rPr>
-                <w:rFonts w:ascii="Gotham Book" w:hAnsi="Gotham Book"/>
+              <w:ind w:left="142"/>
+              <w:rPr>
+                <w:rFonts w:ascii="Arial" w:hAnsi="Arial"/>
                 <w:sz w:val="15"/>
                 <w:szCs w:val="15"/>
               </w:rPr>
             </w:pPr>
             <w:r>
               <w:rPr>
-                <w:rFonts w:ascii="Gotham" w:hAnsi="Gotham"/>
+                <w:rFonts w:ascii="Arial" w:hAnsi="Arial"/>
                 <w:sz w:val="15"/>
                 <w:szCs w:val="15"/>
               </w:rPr>
@@ -319,12 +412,44 @@
             </w:r>
             <w:r>
               <w:rPr>
-                <w:rFonts w:ascii="Gotham" w:hAnsi="Gotham"/>
+                <w:rFonts w:ascii="Arial" w:hAnsi="Arial"/>
                 <w:sz w:val="15"/>
                 <w:szCs w:val="15"/>
               </w:rPr>
               <w:tab/>
-              <w:t>+49 561 316793-0</w:t>
+              <w:t xml:space="preserve">+49 </w:t>
+            </w:r>
+            <w:r>
+              <w:rPr>
+                <w:rFonts w:ascii="Arial" w:hAnsi="Arial"/>
+                <w:sz w:val="15"/>
+                <w:szCs w:val="15"/>
+              </w:rPr>
+              <w:t>123</w:t>
+            </w:r>
+            <w:r>
+              <w:rPr>
+                <w:rFonts w:ascii="Arial" w:hAnsi="Arial"/>
+                <w:sz w:val="15"/>
+                <w:szCs w:val="15"/>
+              </w:rPr>
+              <w:t xml:space="preserve"> </w:t>
+            </w:r>
+            <w:r>
+              <w:rPr>
+                <w:rFonts w:ascii="Arial" w:hAnsi="Arial"/>
+                <w:sz w:val="15"/>
+                <w:szCs w:val="15"/>
+              </w:rPr>
+              <w:t>456789</w:t>
+            </w:r>
+            <w:r>
+              <w:rPr>
+                <w:rFonts w:ascii="Arial" w:hAnsi="Arial"/>
+                <w:sz w:val="15"/>
+                <w:szCs w:val="15"/>
+              </w:rPr>
+              <w:t>-0</w:t>
             </w:r>
           </w:p>
           <w:p>
@@ -335,8 +460,9 @@
                 <w:tab w:val="left" w:pos="792"/>
               </w:tabs>
               <w:spacing w:line="240" w:lineRule="auto"/>
-              <w:rPr>
-                <w:rFonts w:ascii="Gotham Book" w:hAnsi="Gotham Book"/>
+              <w:ind w:left="142"/>
+              <w:rPr>
+                <w:rFonts w:ascii="Arial" w:hAnsi="Arial"/>
                 <w:color w:val="000000" w:themeColor="text1"/>
                 <w:sz w:val="15"/>
                 <w:szCs w:val="15"/>
@@ -344,7 +470,7 @@
             </w:pPr>
             <w:r>
               <w:rPr>
-                <w:rFonts w:ascii="Gotham" w:hAnsi="Gotham"/>
+                <w:rFonts w:ascii="Arial" w:hAnsi="Arial"/>
                 <w:sz w:val="15"/>
                 <w:szCs w:val="15"/>
               </w:rPr>
@@ -352,88 +478,134 @@
             </w:r>
             <w:r>
               <w:rPr>
-                <w:rFonts w:ascii="Gotham" w:hAnsi="Gotham"/>
+                <w:rFonts w:ascii="Arial" w:hAnsi="Arial"/>
                 <w:sz w:val="15"/>
                 <w:szCs w:val="15"/>
               </w:rPr>
               <w:tab/>
-              <w:t>+49 561 316793-11</w:t>
+              <w:t xml:space="preserve">+49 </w:t>
+            </w:r>
+            <w:r>
+              <w:rPr>
+                <w:rFonts w:ascii="Arial" w:hAnsi="Arial"/>
+                <w:sz w:val="15"/>
+                <w:szCs w:val="15"/>
+              </w:rPr>
+              <w:t>123 456789</w:t>
+            </w:r>
+            <w:r>
+              <w:rPr>
+                <w:rFonts w:ascii="Arial" w:hAnsi="Arial"/>
+                <w:sz w:val="15"/>
+                <w:szCs w:val="15"/>
+              </w:rPr>
+              <w:t>-1</w:t>
             </w:r>
           </w:p>
           <w:p>
             <w:pPr>
               <w:pStyle w:val="Rahmeninhalt"/>
               <w:spacing w:line="240" w:lineRule="auto"/>
+              <w:ind w:left="142"/>
+              <w:rPr>
+                <w:rFonts w:ascii="Arial" w:hAnsi="Arial"/>
+              </w:rPr>
             </w:pPr>
             <w:r>
               <w:rPr>
                 <w:rStyle w:val="Internetlink"/>
-                <w:rFonts w:ascii="Gotham" w:hAnsi="Gotham"/>
+                <w:rFonts w:ascii="Arial" w:hAnsi="Arial"/>
                 <w:color w:val="000000" w:themeColor="text1"/>
                 <w:sz w:val="15"/>
                 <w:szCs w:val="15"/>
                 <w:u w:val="none"/>
               </w:rPr>
-              <w:t>fakturierun</w:t>
-            </w:r>
-            <w:bookmarkStart w:id="0" w:name="_GoBack"/>
-            <w:bookmarkEnd w:id="0"/>
+              <w:t>info</w:t>
+            </w:r>
             <w:r>
               <w:rPr>
                 <w:rStyle w:val="Internetlink"/>
-                <w:rFonts w:ascii="Gotham" w:hAnsi="Gotham"/>
+                <w:rFonts w:ascii="Arial" w:hAnsi="Arial"/>
                 <w:color w:val="000000" w:themeColor="text1"/>
                 <w:sz w:val="15"/>
                 <w:szCs w:val="15"/>
                 <w:u w:val="none"/>
               </w:rPr>
-              <w:t>g@micromata.de</w:t>
-            </w:r>
-          </w:p>
-          <w:p>
-            <w:pPr>
-              <w:pStyle w:val="Rahmeninhalt"/>
-              <w:spacing w:line="240" w:lineRule="auto"/>
-            </w:pPr>
-            <w:hyperlink r:id="rId7">
-              <w:r>
-                <w:rPr>
-                  <w:rStyle w:val="Internetlink"/>
-                  <w:rFonts w:ascii="Gotham" w:hAnsi="Gotham"/>
-                  <w:color w:val="000000" w:themeColor="text1"/>
-                  <w:sz w:val="15"/>
-                  <w:szCs w:val="15"/>
-                  <w:u w:val="none"/>
-                </w:rPr>
-                <w:t>www.micromata.de</w:t>
-              </w:r>
-            </w:hyperlink>
-          </w:p>
-          <w:p>
-            <w:pPr>
-              <w:pStyle w:val="Rahmeninhalt"/>
-              <w:spacing w:line="240" w:lineRule="auto"/>
-              <w:rPr>
-                <w:rFonts w:ascii="Gotham" w:hAnsi="Gotham" w:hint="eastAsia"/>
+              <w:t>@</w:t>
+            </w:r>
+            <w:r>
+              <w:rPr>
+                <w:rStyle w:val="Internetlink"/>
+                <w:rFonts w:ascii="Arial" w:hAnsi="Arial"/>
                 <w:color w:val="000000" w:themeColor="text1"/>
                 <w:sz w:val="15"/>
                 <w:szCs w:val="15"/>
-              </w:rPr>
-            </w:pPr>
+                <w:u w:val="none"/>
+              </w:rPr>
+              <w:t>muster</w:t>
+            </w:r>
+            <w:r>
+              <w:rPr>
+                <w:rStyle w:val="Internetlink"/>
+                <w:rFonts w:ascii="Arial" w:hAnsi="Arial"/>
+                <w:color w:val="000000" w:themeColor="text1"/>
+                <w:sz w:val="15"/>
+                <w:szCs w:val="15"/>
+                <w:u w:val="none"/>
+              </w:rPr>
+              <w:t>.de</w:t>
+            </w:r>
           </w:p>
           <w:p>
             <w:pPr>
               <w:pStyle w:val="Rahmeninhalt"/>
               <w:spacing w:line="240" w:lineRule="auto"/>
-              <w:rPr>
-                <w:rFonts w:ascii="Gotham Medium" w:hAnsi="Gotham Medium"/>
+              <w:ind w:left="142"/>
+              <w:rPr>
+                <w:rFonts w:ascii="Arial" w:hAnsi="Arial"/>
+                <w:color w:val="auto"/>
+              </w:rPr>
+            </w:pPr>
+            <w:r>
+              <w:rPr>
+                <w:rStyle w:val="Internetlink"/>
+                <w:rFonts w:ascii="Arial" w:hAnsi="Arial"/>
+                <w:color w:val="auto"/>
                 <w:sz w:val="15"/>
                 <w:szCs w:val="15"/>
-              </w:rPr>
-            </w:pPr>
-            <w:r>
-              <w:rPr>
-                <w:rFonts w:ascii="Gotham" w:hAnsi="Gotham"/>
+                <w:u w:val="none"/>
+              </w:rPr>
+              <w:t>www.muster.de</w:t>
+            </w:r>
+          </w:p>
+          <w:p>
+            <w:pPr>
+              <w:pStyle w:val="Rahmeninhalt"/>
+              <w:spacing w:line="240" w:lineRule="auto"/>
+              <w:ind w:left="142"/>
+              <w:rPr>
+                <w:rFonts w:ascii="Arial" w:hAnsi="Arial"/>
+                <w:color w:val="000000" w:themeColor="text1"/>
+                <w:sz w:val="15"/>
+                <w:szCs w:val="15"/>
+              </w:rPr>
+            </w:pPr>
+          </w:p>
+          <w:p>
+            <w:pPr>
+              <w:pStyle w:val="Rahmeninhalt"/>
+              <w:spacing w:line="240" w:lineRule="auto"/>
+              <w:ind w:left="142"/>
+              <w:rPr>
+                <w:rFonts w:ascii="Arial" w:hAnsi="Arial"/>
+                <w:b/>
+                <w:sz w:val="15"/>
+                <w:szCs w:val="15"/>
+              </w:rPr>
+            </w:pPr>
+            <w:r>
+              <w:rPr>
+                <w:rFonts w:ascii="Arial" w:hAnsi="Arial"/>
                 <w:b/>
                 <w:bCs/>
                 <w:sz w:val="15"/>
@@ -446,10 +618,14 @@
             <w:pPr>
               <w:pStyle w:val="Rahmeninhalt"/>
               <w:spacing w:line="240" w:lineRule="auto"/>
-            </w:pPr>
-            <w:r>
-              <w:rPr>
-                <w:rFonts w:ascii="Gotham" w:hAnsi="Gotham"/>
+              <w:ind w:left="142"/>
+              <w:rPr>
+                <w:rFonts w:ascii="Arial" w:hAnsi="Arial"/>
+              </w:rPr>
+            </w:pPr>
+            <w:r>
+              <w:rPr>
+                <w:rFonts w:ascii="Arial" w:hAnsi="Arial"/>
                 <w:sz w:val="15"/>
                 <w:szCs w:val="15"/>
               </w:rPr>
@@ -460,8 +636,9 @@
             <w:pPr>
               <w:pStyle w:val="Rahmeninhalt"/>
               <w:spacing w:line="240" w:lineRule="auto"/>
-              <w:rPr>
-                <w:rFonts w:ascii="Gotham" w:hAnsi="Gotham" w:hint="eastAsia"/>
+              <w:ind w:left="142"/>
+              <w:rPr>
+                <w:rFonts w:ascii="Arial" w:hAnsi="Arial"/>
                 <w:sz w:val="15"/>
                 <w:szCs w:val="15"/>
               </w:rPr>
@@ -471,15 +648,16 @@
             <w:pPr>
               <w:pStyle w:val="Rahmeninhalt"/>
               <w:spacing w:line="240" w:lineRule="auto"/>
-              <w:rPr>
-                <w:rFonts w:ascii="Gotham Medium" w:hAnsi="Gotham Medium"/>
+              <w:ind w:left="142"/>
+              <w:rPr>
+                <w:rFonts w:ascii="Arial" w:hAnsi="Arial"/>
                 <w:sz w:val="15"/>
                 <w:szCs w:val="15"/>
               </w:rPr>
             </w:pPr>
             <w:r>
               <w:rPr>
-                <w:rFonts w:ascii="Gotham" w:hAnsi="Gotham"/>
+                <w:rFonts w:ascii="Arial" w:hAnsi="Arial"/>
                 <w:b/>
                 <w:bCs/>
                 <w:sz w:val="15"/>
@@ -492,10 +670,14 @@
             <w:pPr>
               <w:pStyle w:val="Rahmeninhalt"/>
               <w:spacing w:line="240" w:lineRule="auto"/>
-            </w:pPr>
-            <w:r>
-              <w:rPr>
-                <w:rFonts w:ascii="Gotham Book" w:hAnsi="Gotham Book"/>
+              <w:ind w:left="142"/>
+              <w:rPr>
+                <w:rFonts w:ascii="Arial" w:hAnsi="Arial"/>
+              </w:rPr>
+            </w:pPr>
+            <w:r>
+              <w:rPr>
+                <w:rFonts w:ascii="Arial" w:hAnsi="Arial"/>
                 <w:sz w:val="15"/>
                 <w:szCs w:val="15"/>
               </w:rPr>
@@ -511,6 +693,10 @@
                 <w:tab w:val="left" w:pos="7230"/>
               </w:tabs>
               <w:spacing w:line="240" w:lineRule="auto"/>
+              <w:ind w:left="142"/>
+              <w:rPr>
+                <w:rFonts w:ascii="Arial" w:hAnsi="Arial"/>
+              </w:rPr>
             </w:pPr>
           </w:p>
         </w:tc>
@@ -520,66 +706,15 @@
       <w:pPr>
         <w:spacing w:line="276" w:lineRule="auto"/>
         <w:rPr>
-          <w:rFonts w:ascii="Gotham" w:hAnsi="Gotham"/>
+          <w:rFonts w:ascii="Arial" w:hAnsi="Arial"/>
         </w:rPr>
       </w:pPr>
-      <w:r>
-        <w:rPr>
-          <w:rFonts w:ascii="Gotham" w:hAnsi="Gotham"/>
-          <w:noProof/>
-        </w:rPr>
-        <w:drawing>
-          <wp:anchor distT="0" distB="3810" distL="114300" distR="122555" simplePos="0" relativeHeight="2" behindDoc="1" locked="0" layoutInCell="1" allowOverlap="1" wp14:anchorId="34442310" wp14:editId="3501FE85">
-            <wp:simplePos x="0" y="0"/>
-            <wp:positionH relativeFrom="column">
-              <wp:posOffset>0</wp:posOffset>
-            </wp:positionH>
-            <wp:positionV relativeFrom="paragraph">
-              <wp:posOffset>-208280</wp:posOffset>
-            </wp:positionV>
-            <wp:extent cx="2709545" cy="300990"/>
-            <wp:effectExtent l="0" t="0" r="0" b="0"/>
-            <wp:wrapNone/>
-            <wp:docPr id="1" name="Bild 2" descr="Macintosh HD:Users:anja:Documents:SVN:marketing:01_Logo:_2017_Logo:CMYK:MICROMATA_quer_CMYK.png"/>
-            <wp:cNvGraphicFramePr>
-              <a:graphicFrameLocks xmlns:a="http://schemas.openxmlformats.org/drawingml/2006/main" noChangeAspect="1"/>
-            </wp:cNvGraphicFramePr>
-            <a:graphic xmlns:a="http://schemas.openxmlformats.org/drawingml/2006/main">
-              <a:graphicData uri="http://schemas.openxmlformats.org/drawingml/2006/picture">
-                <pic:pic xmlns:pic="http://schemas.openxmlformats.org/drawingml/2006/picture">
-                  <pic:nvPicPr>
-                    <pic:cNvPr id="1" name="Bild 2" descr="Macintosh HD:Users:anja:Documents:SVN:marketing:01_Logo:_2017_Logo:CMYK:MICROMATA_quer_CMYK.png"/>
-                    <pic:cNvPicPr>
-                      <a:picLocks noChangeAspect="1" noChangeArrowheads="1"/>
-                    </pic:cNvPicPr>
-                  </pic:nvPicPr>
-                  <pic:blipFill>
-                    <a:blip r:embed="rId8"/>
-                    <a:stretch>
-                      <a:fillRect/>
-                    </a:stretch>
-                  </pic:blipFill>
-                  <pic:spPr bwMode="auto">
-                    <a:xfrm>
-                      <a:off x="0" y="0"/>
-                      <a:ext cx="2709545" cy="300990"/>
-                    </a:xfrm>
-                    <a:prstGeom prst="rect">
-                      <a:avLst/>
-                    </a:prstGeom>
-                  </pic:spPr>
-                </pic:pic>
-              </a:graphicData>
-            </a:graphic>
-          </wp:anchor>
-        </w:drawing>
-      </w:r>
     </w:p>
     <w:p>
       <w:pPr>
         <w:spacing w:line="276" w:lineRule="auto"/>
         <w:rPr>
-          <w:rFonts w:ascii="Gotham" w:hAnsi="Gotham"/>
+          <w:rFonts w:ascii="Arial" w:hAnsi="Arial"/>
         </w:rPr>
       </w:pPr>
     </w:p>
@@ -588,12 +723,12 @@
         <w:spacing w:line="276" w:lineRule="auto"/>
         <w:outlineLvl w:val="0"/>
         <w:rPr>
-          <w:rFonts w:ascii="Gotham Medium" w:hAnsi="Gotham Medium"/>
+          <w:rFonts w:ascii="Arial" w:hAnsi="Arial"/>
         </w:rPr>
       </w:pPr>
       <w:r>
         <w:rPr>
-          <w:rFonts w:ascii="Gotham" w:hAnsi="Gotham"/>
+          <w:rFonts w:ascii="Arial" w:hAnsi="Arial"/>
           <w:b/>
           <w:bCs/>
         </w:rPr>
@@ -604,7 +739,7 @@
       <w:pPr>
         <w:spacing w:line="276" w:lineRule="auto"/>
         <w:rPr>
-          <w:rFonts w:ascii="Gotham" w:hAnsi="Gotham" w:hint="eastAsia"/>
+          <w:rFonts w:ascii="Arial" w:hAnsi="Arial"/>
           <w:b/>
           <w:bCs/>
         </w:rPr>
@@ -619,64 +754,34 @@
         </w:tabs>
         <w:spacing w:line="276" w:lineRule="auto"/>
         <w:outlineLvl w:val="0"/>
+        <w:rPr>
+          <w:rFonts w:ascii="Arial" w:hAnsi="Arial"/>
+        </w:rPr>
       </w:pPr>
       <w:r>
         <w:rPr>
-          <w:rFonts w:ascii="Gotham" w:hAnsi="Gotham"/>
+          <w:rFonts w:ascii="Arial" w:hAnsi="Arial"/>
           <w:b/>
           <w:bCs/>
         </w:rPr>
-        <w:t>Ihre Referenz:</w:t>
+        <w:t xml:space="preserve">Ihre </w:t>
       </w:r>
       <w:r>
         <w:rPr>
-          <w:rFonts w:ascii="Gotham" w:hAnsi="Gotham"/>
+          <w:rFonts w:ascii="Arial" w:hAnsi="Arial"/>
+          <w:b/>
+          <w:bCs/>
+        </w:rPr>
+        <w:t>Referenz:</w:t>
+      </w:r>
+      <w:r>
+        <w:rPr>
+          <w:rFonts w:ascii="Arial" w:hAnsi="Arial"/>
           <w:b/>
           <w:bCs/>
         </w:rPr>
         <w:tab/>
         <w:t>{Kundenreferenz}</w:t>
-      </w:r>
-      <w:r>
-        <w:rPr>
-          <w:rFonts w:ascii="Gotham" w:hAnsi="Gotham"/>
-          <w:b/>
-          <w:bCs/>
-        </w:rPr>
-        <w:tab/>
-      </w:r>
-      <w:r>
-        <w:rPr>
-          <w:rFonts w:ascii="Gotham" w:hAnsi="Gotham"/>
-          <w:b/>
-          <w:bCs/>
-        </w:rPr>
-        <w:tab/>
-      </w:r>
-      <w:r>
-        <w:rPr>
-          <w:rFonts w:ascii="Gotham" w:hAnsi="Gotham"/>
-          <w:b/>
-          <w:bCs/>
-        </w:rPr>
-        <w:tab/>
-        <w:t xml:space="preserve">  </w:t>
-      </w:r>
-      <w:r>
-        <w:rPr>
-          <w:rFonts w:ascii="Gotham" w:hAnsi="Gotham"/>
-          <w:b/>
-          <w:bCs/>
-        </w:rPr>
-        <w:tab/>
-      </w:r>
-      <w:r>
-        <w:rPr>
-          <w:rFonts w:ascii="Gotham" w:hAnsi="Gotham"/>
-          <w:b/>
-          <w:bCs/>
-        </w:rPr>
-        <w:tab/>
       </w:r>
     </w:p>
     <w:p>
@@ -685,10 +790,13 @@
           <w:tab w:val="left" w:pos="1843"/>
         </w:tabs>
         <w:spacing w:line="276" w:lineRule="auto"/>
+        <w:rPr>
+          <w:rFonts w:ascii="Arial" w:hAnsi="Arial"/>
+        </w:rPr>
       </w:pPr>
       <w:r>
         <w:rPr>
-          <w:rFonts w:ascii="Gotham" w:hAnsi="Gotham"/>
+          <w:rFonts w:ascii="Arial" w:hAnsi="Arial"/>
           <w:b/>
           <w:bCs/>
         </w:rPr>
@@ -696,20 +804,12 @@
       </w:r>
       <w:r>
         <w:rPr>
-          <w:rFonts w:ascii="Gotham" w:hAnsi="Gotham"/>
+          <w:rFonts w:ascii="Arial" w:hAnsi="Arial"/>
           <w:b/>
           <w:bCs/>
         </w:rPr>
         <w:tab/>
-        <w:t>{</w:t>
-      </w:r>
-      <w:r>
-        <w:rPr>
-          <w:rFonts w:ascii="Gotham Medium" w:hAnsi="Gotham Medium"/>
-          <w:b/>
-          <w:bCs/>
-        </w:rPr>
-        <w:t>Kundenreferenz2}</w:t>
+        <w:t>{Kundenreferenz2}</w:t>
       </w:r>
     </w:p>
     <w:p>
@@ -719,10 +819,13 @@
         </w:tabs>
         <w:spacing w:line="276" w:lineRule="auto"/>
         <w:outlineLvl w:val="0"/>
+        <w:rPr>
+          <w:rFonts w:ascii="Arial" w:hAnsi="Arial"/>
+        </w:rPr>
       </w:pPr>
       <w:r>
         <w:rPr>
-          <w:rFonts w:ascii="Gotham" w:hAnsi="Gotham"/>
+          <w:rFonts w:ascii="Arial" w:hAnsi="Arial"/>
           <w:b/>
           <w:bCs/>
         </w:rPr>
@@ -730,18 +833,26 @@
       </w:r>
       <w:r>
         <w:rPr>
-          <w:rFonts w:ascii="Gotham Medium" w:hAnsi="Gotham Medium"/>
+          <w:rFonts w:ascii="Arial" w:hAnsi="Arial"/>
           <w:b/>
           <w:bCs/>
         </w:rPr>
         <w:tab/>
+      </w:r>
+      <w:r>
+        <w:rPr>
+          <w:rFonts w:ascii="Arial" w:hAnsi="Arial"/>
+          <w:b/>
+          <w:bCs/>
+        </w:rPr>
+        <w:t>{Auftragsnummer}</w:t>
       </w:r>
     </w:p>
     <w:p>
       <w:pPr>
         <w:spacing w:line="276" w:lineRule="auto"/>
         <w:rPr>
-          <w:rFonts w:ascii="Gotham" w:hAnsi="Gotham" w:hint="eastAsia"/>
+          <w:rFonts w:ascii="Arial" w:hAnsi="Arial"/>
           <w:szCs w:val="20"/>
         </w:rPr>
       </w:pPr>
@@ -750,7 +861,7 @@
       <w:pPr>
         <w:spacing w:line="276" w:lineRule="auto"/>
         <w:rPr>
-          <w:rFonts w:ascii="Gotham" w:hAnsi="Gotham" w:hint="eastAsia"/>
+          <w:rFonts w:ascii="Arial" w:hAnsi="Arial"/>
           <w:szCs w:val="20"/>
           <w:vertAlign w:val="subscript"/>
         </w:rPr>
@@ -766,16 +877,845 @@
         </w:tabs>
         <w:spacing w:line="240" w:lineRule="auto"/>
         <w:rPr>
-          <w:rFonts w:ascii="Gotham Book" w:hAnsi="Gotham Book"/>
+          <w:rFonts w:ascii="Arial" w:hAnsi="Arial"/>
           <w:szCs w:val="20"/>
+        </w:rPr>
+      </w:pPr>
+    </w:p>
+    <w:tbl>
+      <w:tblPr>
+        <w:tblStyle w:val="Tabellenraster"/>
+        <w:tblW w:w="9639" w:type="dxa"/>
+        <w:tblInd w:w="88" w:type="dxa"/>
+        <w:tblCellMar>
+          <w:top w:w="57" w:type="dxa"/>
+          <w:left w:w="88" w:type="dxa"/>
+          <w:bottom w:w="57" w:type="dxa"/>
+        </w:tblCellMar>
+        <w:tblLook w:val="04A0" w:firstRow="1" w:lastRow="0" w:firstColumn="1" w:lastColumn="0" w:noHBand="0" w:noVBand="1"/>
+      </w:tblPr>
+      <w:tblGrid>
+        <w:gridCol w:w="4326"/>
+        <w:gridCol w:w="1187"/>
+        <w:gridCol w:w="1939"/>
+        <w:gridCol w:w="2187"/>
+      </w:tblGrid>
+      <w:tr>
+        <w:trPr>
+          <w:cnfStyle w:val="100000000000" w:firstRow="1" w:lastRow="0" w:firstColumn="0" w:lastColumn="0" w:oddVBand="0" w:evenVBand="0" w:oddHBand="0" w:evenHBand="0" w:firstRowFirstColumn="0" w:firstRowLastColumn="0" w:lastRowFirstColumn="0" w:lastRowLastColumn="0"/>
+        </w:trPr>
+        <w:tc>
+          <w:tcPr>
+            <w:cnfStyle w:val="001000000000" w:firstRow="0" w:lastRow="0" w:firstColumn="1" w:lastColumn="0" w:oddVBand="0" w:evenVBand="0" w:oddHBand="0" w:evenHBand="0" w:firstRowFirstColumn="0" w:firstRowLastColumn="0" w:lastRowFirstColumn="0" w:lastRowLastColumn="0"/>
+            <w:tcW w:w="4326" w:type="dxa"/>
+            <w:tcBorders>
+              <w:top w:val="single" w:sz="4" w:space="0" w:color="595959"/>
+              <w:left w:val="single" w:sz="4" w:space="0" w:color="595959"/>
+              <w:bottom w:val="single" w:sz="4" w:space="0" w:color="595959"/>
+            </w:tcBorders>
+            <w:shd w:val="clear" w:color="auto" w:fill="C0C0C0"/>
+            <w:tcMar>
+              <w:left w:w="88" w:type="dxa"/>
+            </w:tcMar>
+          </w:tcPr>
+          <w:p>
+            <w:pPr>
+              <w:tabs>
+                <w:tab w:val="left" w:pos="1814"/>
+                <w:tab w:val="left" w:pos="3261"/>
+                <w:tab w:val="left" w:pos="4649"/>
+                <w:tab w:val="left" w:pos="7230"/>
+              </w:tabs>
+              <w:spacing w:line="276" w:lineRule="auto"/>
+              <w:rPr>
+                <w:rFonts w:ascii="Arial" w:hAnsi="Arial"/>
+                <w:color w:val="000000" w:themeColor="text1"/>
+                <w:sz w:val="16"/>
+                <w:szCs w:val="16"/>
+              </w:rPr>
+            </w:pPr>
+            <w:r>
+              <w:rPr>
+                <w:rFonts w:ascii="Arial" w:hAnsi="Arial"/>
+                <w:b/>
+                <w:bCs/>
+                <w:color w:val="000000" w:themeColor="text1"/>
+                <w:sz w:val="16"/>
+                <w:szCs w:val="16"/>
+              </w:rPr>
+              <w:t>Beschreibung</w:t>
+            </w:r>
+          </w:p>
+        </w:tc>
+        <w:tc>
+          <w:tcPr>
+            <w:tcW w:w="1187" w:type="dxa"/>
+            <w:tcBorders>
+              <w:top w:val="single" w:sz="4" w:space="0" w:color="595959"/>
+              <w:left w:val="single" w:sz="4" w:space="0" w:color="595959"/>
+              <w:bottom w:val="single" w:sz="4" w:space="0" w:color="595959"/>
+              <w:right w:val="single" w:sz="4" w:space="0" w:color="595959"/>
+            </w:tcBorders>
+            <w:shd w:val="clear" w:color="auto" w:fill="C0C0C0"/>
+            <w:tcMar>
+              <w:left w:w="88" w:type="dxa"/>
+            </w:tcMar>
+          </w:tcPr>
+          <w:p>
+            <w:pPr>
+              <w:tabs>
+                <w:tab w:val="left" w:pos="1814"/>
+                <w:tab w:val="left" w:pos="3261"/>
+                <w:tab w:val="left" w:pos="4649"/>
+                <w:tab w:val="left" w:pos="7230"/>
+              </w:tabs>
+              <w:spacing w:line="276" w:lineRule="auto"/>
+              <w:cnfStyle w:val="100000000000" w:firstRow="1" w:lastRow="0" w:firstColumn="0" w:lastColumn="0" w:oddVBand="0" w:evenVBand="0" w:oddHBand="0" w:evenHBand="0" w:firstRowFirstColumn="0" w:firstRowLastColumn="0" w:lastRowFirstColumn="0" w:lastRowLastColumn="0"/>
+              <w:rPr>
+                <w:rFonts w:ascii="Arial" w:hAnsi="Arial"/>
+                <w:color w:val="000000" w:themeColor="text1"/>
+                <w:sz w:val="16"/>
+                <w:szCs w:val="16"/>
+              </w:rPr>
+            </w:pPr>
+            <w:r>
+              <w:rPr>
+                <w:rFonts w:ascii="Arial" w:hAnsi="Arial"/>
+                <w:b/>
+                <w:bCs/>
+                <w:color w:val="000000" w:themeColor="text1"/>
+                <w:sz w:val="16"/>
+                <w:szCs w:val="16"/>
+              </w:rPr>
+              <w:t>Menge</w:t>
+            </w:r>
+          </w:p>
+        </w:tc>
+        <w:tc>
+          <w:tcPr>
+            <w:tcW w:w="1939" w:type="dxa"/>
+            <w:tcBorders>
+              <w:top w:val="single" w:sz="4" w:space="0" w:color="595959"/>
+              <w:left w:val="single" w:sz="4" w:space="0" w:color="595959"/>
+              <w:bottom w:val="single" w:sz="4" w:space="0" w:color="595959"/>
+              <w:right w:val="single" w:sz="4" w:space="0" w:color="595959"/>
+            </w:tcBorders>
+            <w:shd w:val="clear" w:color="auto" w:fill="C0C0C0"/>
+            <w:tcMar>
+              <w:left w:w="88" w:type="dxa"/>
+            </w:tcMar>
+          </w:tcPr>
+          <w:p>
+            <w:pPr>
+              <w:tabs>
+                <w:tab w:val="left" w:pos="1814"/>
+                <w:tab w:val="left" w:pos="3261"/>
+                <w:tab w:val="left" w:pos="4649"/>
+                <w:tab w:val="left" w:pos="7230"/>
+              </w:tabs>
+              <w:spacing w:line="276" w:lineRule="auto"/>
+              <w:cnfStyle w:val="100000000000" w:firstRow="1" w:lastRow="0" w:firstColumn="0" w:lastColumn="0" w:oddVBand="0" w:evenVBand="0" w:oddHBand="0" w:evenHBand="0" w:firstRowFirstColumn="0" w:firstRowLastColumn="0" w:lastRowFirstColumn="0" w:lastRowLastColumn="0"/>
+              <w:rPr>
+                <w:rFonts w:ascii="Arial" w:hAnsi="Arial"/>
+                <w:color w:val="000000" w:themeColor="text1"/>
+                <w:sz w:val="16"/>
+                <w:szCs w:val="16"/>
+              </w:rPr>
+            </w:pPr>
+            <w:r>
+              <w:rPr>
+                <w:rFonts w:ascii="Arial" w:hAnsi="Arial"/>
+                <w:b/>
+                <w:bCs/>
+                <w:color w:val="000000" w:themeColor="text1"/>
+                <w:sz w:val="16"/>
+                <w:szCs w:val="16"/>
+              </w:rPr>
+              <w:t>Einzelpreis</w:t>
+            </w:r>
+          </w:p>
+        </w:tc>
+        <w:tc>
+          <w:tcPr>
+            <w:tcW w:w="2187" w:type="dxa"/>
+            <w:tcBorders>
+              <w:top w:val="single" w:sz="4" w:space="0" w:color="595959"/>
+              <w:left w:val="single" w:sz="4" w:space="0" w:color="595959"/>
+              <w:bottom w:val="single" w:sz="4" w:space="0" w:color="595959"/>
+              <w:right w:val="single" w:sz="4" w:space="0" w:color="595959"/>
+            </w:tcBorders>
+            <w:shd w:val="clear" w:color="auto" w:fill="C0C0C0"/>
+            <w:tcMar>
+              <w:left w:w="88" w:type="dxa"/>
+            </w:tcMar>
+          </w:tcPr>
+          <w:p>
+            <w:pPr>
+              <w:tabs>
+                <w:tab w:val="left" w:pos="1814"/>
+                <w:tab w:val="left" w:pos="3261"/>
+                <w:tab w:val="left" w:pos="4649"/>
+                <w:tab w:val="left" w:pos="7230"/>
+              </w:tabs>
+              <w:spacing w:line="276" w:lineRule="auto"/>
+              <w:cnfStyle w:val="100000000000" w:firstRow="1" w:lastRow="0" w:firstColumn="0" w:lastColumn="0" w:oddVBand="0" w:evenVBand="0" w:oddHBand="0" w:evenHBand="0" w:firstRowFirstColumn="0" w:firstRowLastColumn="0" w:lastRowFirstColumn="0" w:lastRowLastColumn="0"/>
+              <w:rPr>
+                <w:rFonts w:ascii="Arial" w:hAnsi="Arial"/>
+                <w:color w:val="000000" w:themeColor="text1"/>
+                <w:sz w:val="16"/>
+                <w:szCs w:val="16"/>
+              </w:rPr>
+            </w:pPr>
+            <w:r>
+              <w:rPr>
+                <w:rFonts w:ascii="Arial" w:hAnsi="Arial"/>
+                <w:b/>
+                <w:bCs/>
+                <w:color w:val="000000" w:themeColor="text1"/>
+                <w:sz w:val="16"/>
+                <w:szCs w:val="16"/>
+              </w:rPr>
+              <w:t>Betrag</w:t>
+            </w:r>
+          </w:p>
+        </w:tc>
+      </w:tr>
+      <w:tr>
+        <w:trPr>
+          <w:cnfStyle w:val="000000100000" w:firstRow="0" w:lastRow="0" w:firstColumn="0" w:lastColumn="0" w:oddVBand="0" w:evenVBand="0" w:oddHBand="1" w:evenHBand="0" w:firstRowFirstColumn="0" w:firstRowLastColumn="0" w:lastRowFirstColumn="0" w:lastRowLastColumn="0"/>
+        </w:trPr>
+        <w:tc>
+          <w:tcPr>
+            <w:cnfStyle w:val="001000000000" w:firstRow="0" w:lastRow="0" w:firstColumn="1" w:lastColumn="0" w:oddVBand="0" w:evenVBand="0" w:oddHBand="0" w:evenHBand="0" w:firstRowFirstColumn="0" w:firstRowLastColumn="0" w:lastRowFirstColumn="0" w:lastRowLastColumn="0"/>
+            <w:tcW w:w="4326" w:type="dxa"/>
+            <w:tcBorders>
+              <w:top w:val="single" w:sz="4" w:space="0" w:color="595959"/>
+              <w:left w:val="single" w:sz="4" w:space="0" w:color="595959"/>
+              <w:bottom w:val="single" w:sz="4" w:space="0" w:color="595959"/>
+            </w:tcBorders>
+            <w:tcMar>
+              <w:left w:w="88" w:type="dxa"/>
+            </w:tcMar>
+          </w:tcPr>
+          <w:p>
+            <w:pPr>
+              <w:tabs>
+                <w:tab w:val="left" w:pos="1814"/>
+                <w:tab w:val="left" w:pos="3261"/>
+                <w:tab w:val="left" w:pos="4649"/>
+                <w:tab w:val="left" w:pos="7230"/>
+              </w:tabs>
+              <w:spacing w:line="276" w:lineRule="auto"/>
+              <w:rPr>
+                <w:rFonts w:ascii="Arial" w:hAnsi="Arial"/>
+              </w:rPr>
+            </w:pPr>
+            <w:r>
+              <w:rPr>
+                <w:rFonts w:ascii="Arial" w:hAnsi="Arial"/>
+                <w:sz w:val="16"/>
+                <w:szCs w:val="16"/>
+              </w:rPr>
+              <w:t>Pos. {{</w:t>
+            </w:r>
+            <w:proofErr w:type="spellStart"/>
+            <w:r>
+              <w:rPr>
+                <w:rFonts w:ascii="Arial" w:hAnsi="Arial"/>
+                <w:sz w:val="16"/>
+                <w:szCs w:val="16"/>
+              </w:rPr>
+              <w:t>id</w:t>
+            </w:r>
+            <w:proofErr w:type="spellEnd"/>
+            <w:r>
+              <w:rPr>
+                <w:rFonts w:ascii="Arial" w:hAnsi="Arial"/>
+                <w:sz w:val="16"/>
+                <w:szCs w:val="16"/>
+              </w:rPr>
+              <w:t>}</w:t>
+            </w:r>
+            <w:proofErr w:type="spellStart"/>
+            <w:r>
+              <w:rPr>
+                <w:rFonts w:ascii="Arial" w:hAnsi="Arial"/>
+                <w:sz w:val="16"/>
+                <w:szCs w:val="16"/>
+              </w:rPr>
+              <w:t>Posnummer</w:t>
+            </w:r>
+            <w:proofErr w:type="spellEnd"/>
+            <w:r>
+              <w:rPr>
+                <w:rFonts w:ascii="Arial" w:hAnsi="Arial"/>
+                <w:sz w:val="16"/>
+                <w:szCs w:val="16"/>
+              </w:rPr>
+              <w:t>}:</w:t>
+            </w:r>
+          </w:p>
+          <w:p>
+            <w:pPr>
+              <w:tabs>
+                <w:tab w:val="left" w:pos="1814"/>
+                <w:tab w:val="left" w:pos="3261"/>
+                <w:tab w:val="left" w:pos="4649"/>
+                <w:tab w:val="left" w:pos="7230"/>
+              </w:tabs>
+              <w:spacing w:line="276" w:lineRule="auto"/>
+              <w:rPr>
+                <w:rFonts w:ascii="Arial" w:hAnsi="Arial"/>
+              </w:rPr>
+            </w:pPr>
+            <w:r>
+              <w:rPr>
+                <w:rFonts w:ascii="Arial" w:hAnsi="Arial"/>
+                <w:sz w:val="16"/>
+                <w:szCs w:val="16"/>
+              </w:rPr>
+              <w:t>{{</w:t>
+            </w:r>
+            <w:proofErr w:type="spellStart"/>
+            <w:r>
+              <w:rPr>
+                <w:rFonts w:ascii="Arial" w:hAnsi="Arial"/>
+                <w:sz w:val="16"/>
+                <w:szCs w:val="16"/>
+              </w:rPr>
+              <w:t>id</w:t>
+            </w:r>
+            <w:proofErr w:type="spellEnd"/>
+            <w:r>
+              <w:rPr>
+                <w:rFonts w:ascii="Arial" w:hAnsi="Arial"/>
+                <w:sz w:val="16"/>
+                <w:szCs w:val="16"/>
+              </w:rPr>
+              <w:t>}Text}</w:t>
+            </w:r>
+          </w:p>
+          <w:p>
+            <w:pPr>
+              <w:tabs>
+                <w:tab w:val="left" w:pos="1814"/>
+                <w:tab w:val="left" w:pos="3261"/>
+                <w:tab w:val="left" w:pos="4649"/>
+                <w:tab w:val="left" w:pos="7230"/>
+              </w:tabs>
+              <w:spacing w:line="276" w:lineRule="auto"/>
+              <w:rPr>
+                <w:rFonts w:ascii="Arial" w:hAnsi="Arial"/>
+              </w:rPr>
+            </w:pPr>
+            <w:r>
+              <w:rPr>
+                <w:rFonts w:ascii="Arial" w:hAnsi="Arial"/>
+                <w:sz w:val="16"/>
+                <w:szCs w:val="16"/>
+              </w:rPr>
+              <w:t>Leistungszeitraum: {{</w:t>
+            </w:r>
+            <w:proofErr w:type="spellStart"/>
+            <w:r>
+              <w:rPr>
+                <w:rFonts w:ascii="Arial" w:hAnsi="Arial"/>
+                <w:sz w:val="16"/>
+                <w:szCs w:val="16"/>
+              </w:rPr>
+              <w:t>id</w:t>
+            </w:r>
+            <w:proofErr w:type="spellEnd"/>
+            <w:r>
+              <w:rPr>
+                <w:rFonts w:ascii="Arial" w:hAnsi="Arial"/>
+                <w:sz w:val="16"/>
+                <w:szCs w:val="16"/>
+              </w:rPr>
+              <w:t>}Leistungszeitraum}</w:t>
+            </w:r>
+          </w:p>
+        </w:tc>
+        <w:tc>
+          <w:tcPr>
+            <w:tcW w:w="1187" w:type="dxa"/>
+            <w:tcBorders>
+              <w:top w:val="single" w:sz="4" w:space="0" w:color="595959"/>
+              <w:left w:val="single" w:sz="4" w:space="0" w:color="595959"/>
+              <w:bottom w:val="single" w:sz="4" w:space="0" w:color="595959"/>
+              <w:right w:val="single" w:sz="4" w:space="0" w:color="595959"/>
+            </w:tcBorders>
+            <w:tcMar>
+              <w:left w:w="88" w:type="dxa"/>
+            </w:tcMar>
+          </w:tcPr>
+          <w:p>
+            <w:pPr>
+              <w:tabs>
+                <w:tab w:val="left" w:pos="1814"/>
+                <w:tab w:val="left" w:pos="3261"/>
+                <w:tab w:val="left" w:pos="4649"/>
+                <w:tab w:val="left" w:pos="7230"/>
+              </w:tabs>
+              <w:spacing w:line="276" w:lineRule="auto"/>
+              <w:jc w:val="right"/>
+              <w:cnfStyle w:val="000000100000" w:firstRow="0" w:lastRow="0" w:firstColumn="0" w:lastColumn="0" w:oddVBand="0" w:evenVBand="0" w:oddHBand="1" w:evenHBand="0" w:firstRowFirstColumn="0" w:firstRowLastColumn="0" w:lastRowFirstColumn="0" w:lastRowLastColumn="0"/>
+              <w:rPr>
+                <w:rFonts w:ascii="Arial" w:hAnsi="Arial"/>
+              </w:rPr>
+            </w:pPr>
+            <w:r>
+              <w:rPr>
+                <w:rFonts w:ascii="Arial" w:hAnsi="Arial"/>
+                <w:sz w:val="16"/>
+                <w:szCs w:val="16"/>
+              </w:rPr>
+              <w:t>{{</w:t>
+            </w:r>
+            <w:proofErr w:type="spellStart"/>
+            <w:r>
+              <w:rPr>
+                <w:rFonts w:ascii="Arial" w:hAnsi="Arial"/>
+                <w:sz w:val="16"/>
+                <w:szCs w:val="16"/>
+              </w:rPr>
+              <w:t>id</w:t>
+            </w:r>
+            <w:proofErr w:type="spellEnd"/>
+            <w:r>
+              <w:rPr>
+                <w:rFonts w:ascii="Arial" w:hAnsi="Arial"/>
+                <w:sz w:val="16"/>
+                <w:szCs w:val="16"/>
+              </w:rPr>
+              <w:t>}Menge}</w:t>
+            </w:r>
+          </w:p>
+        </w:tc>
+        <w:tc>
+          <w:tcPr>
+            <w:tcW w:w="1939" w:type="dxa"/>
+            <w:tcBorders>
+              <w:top w:val="single" w:sz="4" w:space="0" w:color="595959"/>
+              <w:left w:val="single" w:sz="4" w:space="0" w:color="595959"/>
+              <w:bottom w:val="single" w:sz="4" w:space="0" w:color="595959"/>
+              <w:right w:val="single" w:sz="4" w:space="0" w:color="595959"/>
+            </w:tcBorders>
+            <w:tcMar>
+              <w:left w:w="88" w:type="dxa"/>
+            </w:tcMar>
+          </w:tcPr>
+          <w:p>
+            <w:pPr>
+              <w:tabs>
+                <w:tab w:val="left" w:pos="1814"/>
+                <w:tab w:val="left" w:pos="3261"/>
+                <w:tab w:val="left" w:pos="4649"/>
+                <w:tab w:val="left" w:pos="7230"/>
+              </w:tabs>
+              <w:spacing w:line="276" w:lineRule="auto"/>
+              <w:jc w:val="right"/>
+              <w:cnfStyle w:val="000000100000" w:firstRow="0" w:lastRow="0" w:firstColumn="0" w:lastColumn="0" w:oddVBand="0" w:evenVBand="0" w:oddHBand="1" w:evenHBand="0" w:firstRowFirstColumn="0" w:firstRowLastColumn="0" w:lastRowFirstColumn="0" w:lastRowLastColumn="0"/>
+              <w:rPr>
+                <w:rFonts w:ascii="Arial" w:hAnsi="Arial"/>
+              </w:rPr>
+            </w:pPr>
+            <w:r>
+              <w:rPr>
+                <w:rFonts w:ascii="Arial" w:hAnsi="Arial"/>
+                <w:sz w:val="16"/>
+                <w:szCs w:val="16"/>
+              </w:rPr>
+              <w:t>{{</w:t>
+            </w:r>
+            <w:proofErr w:type="spellStart"/>
+            <w:r>
+              <w:rPr>
+                <w:rFonts w:ascii="Arial" w:hAnsi="Arial"/>
+                <w:sz w:val="16"/>
+                <w:szCs w:val="16"/>
+              </w:rPr>
+              <w:t>id</w:t>
+            </w:r>
+            <w:proofErr w:type="spellEnd"/>
+            <w:r>
+              <w:rPr>
+                <w:rFonts w:ascii="Arial" w:hAnsi="Arial"/>
+                <w:sz w:val="16"/>
+                <w:szCs w:val="16"/>
+              </w:rPr>
+              <w:t>}Einzelpreis}</w:t>
+            </w:r>
+            <w:r>
+              <w:rPr>
+                <w:rFonts w:ascii="Arial" w:hAnsi="Arial"/>
+                <w:sz w:val="16"/>
+                <w:szCs w:val="16"/>
+              </w:rPr>
+              <w:t xml:space="preserve"> €</w:t>
+            </w:r>
+          </w:p>
+        </w:tc>
+        <w:tc>
+          <w:tcPr>
+            <w:tcW w:w="2187" w:type="dxa"/>
+            <w:tcBorders>
+              <w:top w:val="single" w:sz="4" w:space="0" w:color="595959"/>
+              <w:left w:val="single" w:sz="4" w:space="0" w:color="595959"/>
+              <w:bottom w:val="single" w:sz="4" w:space="0" w:color="595959"/>
+              <w:right w:val="single" w:sz="4" w:space="0" w:color="595959"/>
+            </w:tcBorders>
+            <w:tcMar>
+              <w:left w:w="88" w:type="dxa"/>
+            </w:tcMar>
+          </w:tcPr>
+          <w:p>
+            <w:pPr>
+              <w:tabs>
+                <w:tab w:val="left" w:pos="1814"/>
+                <w:tab w:val="left" w:pos="3261"/>
+                <w:tab w:val="left" w:pos="4649"/>
+                <w:tab w:val="left" w:pos="7230"/>
+              </w:tabs>
+              <w:spacing w:line="276" w:lineRule="auto"/>
+              <w:jc w:val="right"/>
+              <w:cnfStyle w:val="000000100000" w:firstRow="0" w:lastRow="0" w:firstColumn="0" w:lastColumn="0" w:oddVBand="0" w:evenVBand="0" w:oddHBand="1" w:evenHBand="0" w:firstRowFirstColumn="0" w:firstRowLastColumn="0" w:lastRowFirstColumn="0" w:lastRowLastColumn="0"/>
+              <w:rPr>
+                <w:rFonts w:ascii="Arial" w:hAnsi="Arial"/>
+              </w:rPr>
+            </w:pPr>
+            <w:r>
+              <w:rPr>
+                <w:rFonts w:ascii="Arial" w:hAnsi="Arial"/>
+                <w:sz w:val="16"/>
+                <w:szCs w:val="16"/>
+              </w:rPr>
+              <w:t>{{</w:t>
+            </w:r>
+            <w:proofErr w:type="spellStart"/>
+            <w:r>
+              <w:rPr>
+                <w:rFonts w:ascii="Arial" w:hAnsi="Arial"/>
+                <w:sz w:val="16"/>
+                <w:szCs w:val="16"/>
+              </w:rPr>
+              <w:t>id</w:t>
+            </w:r>
+            <w:proofErr w:type="spellEnd"/>
+            <w:r>
+              <w:rPr>
+                <w:rFonts w:ascii="Arial" w:hAnsi="Arial"/>
+                <w:sz w:val="16"/>
+                <w:szCs w:val="16"/>
+              </w:rPr>
+              <w:t>}Betrag}</w:t>
+            </w:r>
+            <w:r>
+              <w:rPr>
+                <w:rFonts w:ascii="Arial" w:hAnsi="Arial"/>
+                <w:sz w:val="16"/>
+                <w:szCs w:val="16"/>
+              </w:rPr>
+              <w:t xml:space="preserve"> €</w:t>
+            </w:r>
+          </w:p>
+        </w:tc>
+      </w:tr>
+      <w:tr>
+        <w:trPr>
+          <w:cnfStyle w:val="000000010000" w:firstRow="0" w:lastRow="0" w:firstColumn="0" w:lastColumn="0" w:oddVBand="0" w:evenVBand="0" w:oddHBand="0" w:evenHBand="1" w:firstRowFirstColumn="0" w:firstRowLastColumn="0" w:lastRowFirstColumn="0" w:lastRowLastColumn="0"/>
+        </w:trPr>
+        <w:tc>
+          <w:tcPr>
+            <w:cnfStyle w:val="001000000000" w:firstRow="0" w:lastRow="0" w:firstColumn="1" w:lastColumn="0" w:oddVBand="0" w:evenVBand="0" w:oddHBand="0" w:evenHBand="0" w:firstRowFirstColumn="0" w:firstRowLastColumn="0" w:lastRowFirstColumn="0" w:lastRowLastColumn="0"/>
+            <w:tcW w:w="4326" w:type="dxa"/>
+            <w:tcBorders>
+              <w:top w:val="single" w:sz="4" w:space="0" w:color="595959"/>
+              <w:left w:val="single" w:sz="4" w:space="0" w:color="595959"/>
+              <w:bottom w:val="single" w:sz="4" w:space="0" w:color="595959"/>
+            </w:tcBorders>
+            <w:shd w:val="clear" w:color="auto" w:fill="auto"/>
+            <w:tcMar>
+              <w:left w:w="88" w:type="dxa"/>
+            </w:tcMar>
+          </w:tcPr>
+          <w:p>
+            <w:pPr>
+              <w:tabs>
+                <w:tab w:val="left" w:pos="1814"/>
+                <w:tab w:val="left" w:pos="3261"/>
+                <w:tab w:val="left" w:pos="4649"/>
+                <w:tab w:val="left" w:pos="7230"/>
+              </w:tabs>
+              <w:spacing w:line="276" w:lineRule="auto"/>
+              <w:rPr>
+                <w:rFonts w:ascii="Arial" w:hAnsi="Arial"/>
+                <w:sz w:val="16"/>
+                <w:szCs w:val="16"/>
+              </w:rPr>
+            </w:pPr>
+            <w:r>
+              <w:rPr>
+                <w:rFonts w:ascii="Arial" w:hAnsi="Arial"/>
+                <w:sz w:val="16"/>
+                <w:szCs w:val="16"/>
+              </w:rPr>
+              <w:t>Zwischensumme</w:t>
+            </w:r>
+          </w:p>
+          <w:p>
+            <w:pPr>
+              <w:tabs>
+                <w:tab w:val="left" w:pos="1814"/>
+                <w:tab w:val="left" w:pos="3261"/>
+                <w:tab w:val="left" w:pos="4649"/>
+                <w:tab w:val="left" w:pos="7230"/>
+              </w:tabs>
+              <w:spacing w:line="276" w:lineRule="auto"/>
+              <w:rPr>
+                <w:rFonts w:ascii="Arial" w:hAnsi="Arial"/>
+                <w:sz w:val="16"/>
+                <w:szCs w:val="16"/>
+              </w:rPr>
+            </w:pPr>
+            <w:r>
+              <w:rPr>
+                <w:rFonts w:ascii="Arial" w:hAnsi="Arial"/>
+                <w:sz w:val="16"/>
+                <w:szCs w:val="16"/>
+              </w:rPr>
+              <w:t>+ 19% MwSt.</w:t>
+            </w:r>
+          </w:p>
+        </w:tc>
+        <w:tc>
+          <w:tcPr>
+            <w:tcW w:w="5313" w:type="dxa"/>
+            <w:gridSpan w:val="3"/>
+            <w:tcBorders>
+              <w:top w:val="single" w:sz="4" w:space="0" w:color="595959"/>
+              <w:left w:val="single" w:sz="4" w:space="0" w:color="595959"/>
+              <w:bottom w:val="single" w:sz="4" w:space="0" w:color="595959"/>
+              <w:right w:val="single" w:sz="4" w:space="0" w:color="595959"/>
+            </w:tcBorders>
+            <w:shd w:val="clear" w:color="auto" w:fill="auto"/>
+            <w:tcMar>
+              <w:left w:w="88" w:type="dxa"/>
+            </w:tcMar>
+          </w:tcPr>
+          <w:p>
+            <w:pPr>
+              <w:tabs>
+                <w:tab w:val="left" w:pos="1814"/>
+                <w:tab w:val="left" w:pos="3261"/>
+                <w:tab w:val="left" w:pos="4649"/>
+                <w:tab w:val="left" w:pos="7230"/>
+              </w:tabs>
+              <w:spacing w:line="276" w:lineRule="auto"/>
+              <w:jc w:val="right"/>
+              <w:cnfStyle w:val="000000010000" w:firstRow="0" w:lastRow="0" w:firstColumn="0" w:lastColumn="0" w:oddVBand="0" w:evenVBand="0" w:oddHBand="0" w:evenHBand="1" w:firstRowFirstColumn="0" w:firstRowLastColumn="0" w:lastRowFirstColumn="0" w:lastRowLastColumn="0"/>
+              <w:rPr>
+                <w:rFonts w:ascii="Arial" w:hAnsi="Arial"/>
+              </w:rPr>
+            </w:pPr>
+            <w:r>
+              <w:rPr>
+                <w:rFonts w:ascii="Arial" w:hAnsi="Arial"/>
+                <w:sz w:val="16"/>
+                <w:szCs w:val="16"/>
+              </w:rPr>
+              <w:t>{Zwischensumm</w:t>
+            </w:r>
+            <w:r>
+              <w:rPr>
+                <w:rFonts w:ascii="Arial" w:hAnsi="Arial"/>
+                <w:sz w:val="16"/>
+                <w:szCs w:val="16"/>
+              </w:rPr>
+              <w:t>e</w:t>
+            </w:r>
+            <w:r>
+              <w:rPr>
+                <w:rFonts w:ascii="Arial" w:hAnsi="Arial"/>
+                <w:sz w:val="16"/>
+                <w:szCs w:val="16"/>
+              </w:rPr>
+              <w:t>} €</w:t>
+            </w:r>
+          </w:p>
+          <w:p>
+            <w:pPr>
+              <w:tabs>
+                <w:tab w:val="left" w:pos="1814"/>
+                <w:tab w:val="left" w:pos="3261"/>
+                <w:tab w:val="left" w:pos="4649"/>
+                <w:tab w:val="left" w:pos="7230"/>
+              </w:tabs>
+              <w:spacing w:line="276" w:lineRule="auto"/>
+              <w:jc w:val="right"/>
+              <w:cnfStyle w:val="000000010000" w:firstRow="0" w:lastRow="0" w:firstColumn="0" w:lastColumn="0" w:oddVBand="0" w:evenVBand="0" w:oddHBand="0" w:evenHBand="1" w:firstRowFirstColumn="0" w:firstRowLastColumn="0" w:lastRowFirstColumn="0" w:lastRowLastColumn="0"/>
+              <w:rPr>
+                <w:rFonts w:ascii="Arial" w:hAnsi="Arial"/>
+              </w:rPr>
+            </w:pPr>
+            <w:r>
+              <w:rPr>
+                <w:rFonts w:ascii="Arial" w:hAnsi="Arial"/>
+                <w:sz w:val="16"/>
+                <w:szCs w:val="16"/>
+              </w:rPr>
+              <w:t>{</w:t>
+            </w:r>
+            <w:proofErr w:type="spellStart"/>
+            <w:r>
+              <w:rPr>
+                <w:rFonts w:ascii="Arial" w:hAnsi="Arial"/>
+                <w:sz w:val="16"/>
+                <w:szCs w:val="16"/>
+              </w:rPr>
+              <w:t>MwSt</w:t>
+            </w:r>
+            <w:proofErr w:type="spellEnd"/>
+            <w:r>
+              <w:rPr>
+                <w:rFonts w:ascii="Arial" w:hAnsi="Arial"/>
+                <w:sz w:val="16"/>
+                <w:szCs w:val="16"/>
+              </w:rPr>
+              <w:t>} €</w:t>
+            </w:r>
+          </w:p>
+        </w:tc>
+      </w:tr>
+      <w:tr>
+        <w:trPr>
+          <w:cnfStyle w:val="000000100000" w:firstRow="0" w:lastRow="0" w:firstColumn="0" w:lastColumn="0" w:oddVBand="0" w:evenVBand="0" w:oddHBand="1" w:evenHBand="0" w:firstRowFirstColumn="0" w:firstRowLastColumn="0" w:lastRowFirstColumn="0" w:lastRowLastColumn="0"/>
+        </w:trPr>
+        <w:tc>
+          <w:tcPr>
+            <w:cnfStyle w:val="001000000000" w:firstRow="0" w:lastRow="0" w:firstColumn="1" w:lastColumn="0" w:oddVBand="0" w:evenVBand="0" w:oddHBand="0" w:evenHBand="0" w:firstRowFirstColumn="0" w:firstRowLastColumn="0" w:lastRowFirstColumn="0" w:lastRowLastColumn="0"/>
+            <w:tcW w:w="4326" w:type="dxa"/>
+            <w:tcBorders>
+              <w:top w:val="single" w:sz="4" w:space="0" w:color="595959"/>
+              <w:left w:val="single" w:sz="4" w:space="0" w:color="595959"/>
+              <w:bottom w:val="single" w:sz="4" w:space="0" w:color="595959"/>
+            </w:tcBorders>
+            <w:shd w:val="clear" w:color="auto" w:fill="E6E6E6"/>
+            <w:tcMar>
+              <w:left w:w="88" w:type="dxa"/>
+            </w:tcMar>
+          </w:tcPr>
+          <w:p>
+            <w:pPr>
+              <w:tabs>
+                <w:tab w:val="left" w:pos="1814"/>
+                <w:tab w:val="left" w:pos="3261"/>
+                <w:tab w:val="left" w:pos="4649"/>
+                <w:tab w:val="left" w:pos="7230"/>
+              </w:tabs>
+              <w:spacing w:line="276" w:lineRule="auto"/>
+              <w:rPr>
+                <w:rFonts w:ascii="Arial" w:hAnsi="Arial"/>
+                <w:sz w:val="16"/>
+                <w:szCs w:val="16"/>
+              </w:rPr>
+            </w:pPr>
+            <w:r>
+              <w:rPr>
+                <w:rFonts w:ascii="Arial" w:hAnsi="Arial"/>
+                <w:b/>
+                <w:bCs/>
+                <w:sz w:val="16"/>
+                <w:szCs w:val="16"/>
+              </w:rPr>
+              <w:t>Gesamtbetrag</w:t>
+            </w:r>
+          </w:p>
+        </w:tc>
+        <w:tc>
+          <w:tcPr>
+            <w:tcW w:w="5313" w:type="dxa"/>
+            <w:gridSpan w:val="3"/>
+            <w:tcBorders>
+              <w:top w:val="single" w:sz="4" w:space="0" w:color="595959"/>
+              <w:left w:val="single" w:sz="4" w:space="0" w:color="595959"/>
+              <w:bottom w:val="single" w:sz="4" w:space="0" w:color="595959"/>
+              <w:right w:val="single" w:sz="4" w:space="0" w:color="595959"/>
+            </w:tcBorders>
+            <w:shd w:val="clear" w:color="auto" w:fill="E6E6E6"/>
+            <w:tcMar>
+              <w:left w:w="88" w:type="dxa"/>
+            </w:tcMar>
+          </w:tcPr>
+          <w:p>
+            <w:pPr>
+              <w:tabs>
+                <w:tab w:val="left" w:pos="1814"/>
+                <w:tab w:val="left" w:pos="3261"/>
+                <w:tab w:val="left" w:pos="4649"/>
+                <w:tab w:val="left" w:pos="7230"/>
+              </w:tabs>
+              <w:spacing w:line="276" w:lineRule="auto"/>
+              <w:jc w:val="right"/>
+              <w:cnfStyle w:val="000000100000" w:firstRow="0" w:lastRow="0" w:firstColumn="0" w:lastColumn="0" w:oddVBand="0" w:evenVBand="0" w:oddHBand="1" w:evenHBand="0" w:firstRowFirstColumn="0" w:firstRowLastColumn="0" w:lastRowFirstColumn="0" w:lastRowLastColumn="0"/>
+              <w:rPr>
+                <w:rFonts w:ascii="Arial" w:hAnsi="Arial"/>
+              </w:rPr>
+            </w:pPr>
+            <w:r>
+              <w:rPr>
+                <w:rFonts w:ascii="Arial" w:hAnsi="Arial"/>
+                <w:b/>
+                <w:bCs/>
+                <w:sz w:val="16"/>
+                <w:szCs w:val="16"/>
+              </w:rPr>
+              <w:t>{Gesamtbetrag} €</w:t>
+            </w:r>
+          </w:p>
+        </w:tc>
+      </w:tr>
+    </w:tbl>
+    <w:p>
+      <w:pPr>
+        <w:pStyle w:val="StandardWeb"/>
+        <w:spacing w:before="280" w:after="0" w:line="284" w:lineRule="atLeast"/>
+        <w:rPr>
+          <w:rFonts w:ascii="Arial" w:hAnsi="Arial"/>
+          <w:color w:val="000000" w:themeColor="text1"/>
         </w:rPr>
       </w:pPr>
       <w:r>
         <w:rPr>
-          <w:rFonts w:ascii="Gotham" w:hAnsi="Gotham"/>
-          <w:szCs w:val="20"/>
+          <w:rFonts w:ascii="Arial" w:hAnsi="Arial"/>
+          <w:color w:val="000000" w:themeColor="text1"/>
         </w:rPr>
-        <w:t>Wir erlauben uns, gemäß Ihrer Beauftragung für oben genanntes Projekt, folgende Rechnung zu stellen:</w:t>
+        <w:t>Wir danken Ihnen für Ihre Beauftragung und bitten um Überweisung des Gesamtbetrages bis zum {</w:t>
+      </w:r>
+      <w:proofErr w:type="spellStart"/>
+      <w:r>
+        <w:rPr>
+          <w:rFonts w:ascii="Arial" w:hAnsi="Arial"/>
+          <w:color w:val="000000" w:themeColor="text1"/>
+        </w:rPr>
+        <w:t>Faelligkeit</w:t>
+      </w:r>
+      <w:proofErr w:type="spellEnd"/>
+      <w:proofErr w:type="gramStart"/>
+      <w:r>
+        <w:rPr>
+          <w:rFonts w:ascii="Arial" w:hAnsi="Arial"/>
+          <w:color w:val="000000" w:themeColor="text1"/>
+        </w:rPr>
+        <w:t>} auf</w:t>
+      </w:r>
+      <w:proofErr w:type="gramEnd"/>
+      <w:r>
+        <w:rPr>
+          <w:rFonts w:ascii="Arial" w:hAnsi="Arial"/>
+          <w:color w:val="000000" w:themeColor="text1"/>
+        </w:rPr>
+        <w:t xml:space="preserve"> eines der unten genannten Konten. Wir freuen uns auf eine weiterhin erfolgreiche Zusammenarbeit.</w:t>
       </w:r>
     </w:p>
     <w:p>
@@ -788,801 +1728,19 @@
         </w:tabs>
         <w:spacing w:line="240" w:lineRule="auto"/>
         <w:rPr>
-          <w:rFonts w:ascii="Gotham" w:hAnsi="Gotham" w:hint="eastAsia"/>
-          <w:szCs w:val="20"/>
+          <w:rFonts w:ascii="Arial" w:hAnsi="Arial"/>
         </w:rPr>
       </w:pPr>
     </w:p>
-    <w:tbl>
-      <w:tblPr>
-        <w:tblStyle w:val="Tabellenraster"/>
-        <w:tblW w:w="9357" w:type="dxa"/>
-        <w:tblInd w:w="88" w:type="dxa"/>
-        <w:tblCellMar>
-          <w:top w:w="57" w:type="dxa"/>
-          <w:left w:w="88" w:type="dxa"/>
-          <w:bottom w:w="57" w:type="dxa"/>
-        </w:tblCellMar>
-        <w:tblLook w:val="04A0" w:firstRow="1" w:lastRow="0" w:firstColumn="1" w:lastColumn="0" w:noHBand="0" w:noVBand="1"/>
-      </w:tblPr>
-      <w:tblGrid>
-        <w:gridCol w:w="4401"/>
-        <w:gridCol w:w="1072"/>
-        <w:gridCol w:w="1954"/>
-        <w:gridCol w:w="1930"/>
-      </w:tblGrid>
-      <w:tr>
-        <w:trPr>
-          <w:cnfStyle w:val="100000000000" w:firstRow="1" w:lastRow="0" w:firstColumn="0" w:lastColumn="0" w:oddVBand="0" w:evenVBand="0" w:oddHBand="0" w:evenHBand="0" w:firstRowFirstColumn="0" w:firstRowLastColumn="0" w:lastRowFirstColumn="0" w:lastRowLastColumn="0"/>
-        </w:trPr>
-        <w:tc>
-          <w:tcPr>
-            <w:cnfStyle w:val="001000000000" w:firstRow="0" w:lastRow="0" w:firstColumn="1" w:lastColumn="0" w:oddVBand="0" w:evenVBand="0" w:oddHBand="0" w:evenHBand="0" w:firstRowFirstColumn="0" w:firstRowLastColumn="0" w:lastRowFirstColumn="0" w:lastRowLastColumn="0"/>
-            <w:tcW w:w="4401" w:type="dxa"/>
-            <w:tcBorders>
-              <w:top w:val="single" w:sz="4" w:space="0" w:color="595959"/>
-              <w:left w:val="single" w:sz="4" w:space="0" w:color="595959"/>
-              <w:bottom w:val="single" w:sz="4" w:space="0" w:color="595959"/>
-            </w:tcBorders>
-            <w:shd w:val="clear" w:color="auto" w:fill="C0C0C0"/>
-            <w:tcMar>
-              <w:left w:w="88" w:type="dxa"/>
-            </w:tcMar>
-          </w:tcPr>
-          <w:p>
-            <w:pPr>
-              <w:tabs>
-                <w:tab w:val="left" w:pos="1814"/>
-                <w:tab w:val="left" w:pos="3261"/>
-                <w:tab w:val="left" w:pos="4649"/>
-                <w:tab w:val="left" w:pos="7230"/>
-              </w:tabs>
-              <w:spacing w:line="276" w:lineRule="auto"/>
-              <w:rPr>
-                <w:rFonts w:ascii="Gotham Medium" w:hAnsi="Gotham Medium"/>
-                <w:color w:val="000000" w:themeColor="text1"/>
-                <w:sz w:val="16"/>
-                <w:szCs w:val="16"/>
-              </w:rPr>
-            </w:pPr>
-            <w:r>
-              <w:rPr>
-                <w:rFonts w:ascii="Gotham" w:hAnsi="Gotham"/>
-                <w:b/>
-                <w:bCs/>
-                <w:color w:val="000000" w:themeColor="text1"/>
-                <w:sz w:val="16"/>
-                <w:szCs w:val="16"/>
-              </w:rPr>
-              <w:t>Beschreibung</w:t>
-            </w:r>
-          </w:p>
-        </w:tc>
-        <w:tc>
-          <w:tcPr>
-            <w:tcW w:w="1072" w:type="dxa"/>
-            <w:tcBorders>
-              <w:top w:val="single" w:sz="4" w:space="0" w:color="595959"/>
-              <w:left w:val="single" w:sz="4" w:space="0" w:color="595959"/>
-              <w:bottom w:val="single" w:sz="4" w:space="0" w:color="595959"/>
-              <w:right w:val="single" w:sz="4" w:space="0" w:color="595959"/>
-            </w:tcBorders>
-            <w:shd w:val="clear" w:color="auto" w:fill="C0C0C0"/>
-            <w:tcMar>
-              <w:left w:w="88" w:type="dxa"/>
-            </w:tcMar>
-          </w:tcPr>
-          <w:p>
-            <w:pPr>
-              <w:tabs>
-                <w:tab w:val="left" w:pos="1814"/>
-                <w:tab w:val="left" w:pos="3261"/>
-                <w:tab w:val="left" w:pos="4649"/>
-                <w:tab w:val="left" w:pos="7230"/>
-              </w:tabs>
-              <w:spacing w:line="276" w:lineRule="auto"/>
-              <w:cnfStyle w:val="100000000000" w:firstRow="1" w:lastRow="0" w:firstColumn="0" w:lastColumn="0" w:oddVBand="0" w:evenVBand="0" w:oddHBand="0" w:evenHBand="0" w:firstRowFirstColumn="0" w:firstRowLastColumn="0" w:lastRowFirstColumn="0" w:lastRowLastColumn="0"/>
-              <w:rPr>
-                <w:rFonts w:ascii="Gotham Medium" w:hAnsi="Gotham Medium"/>
-                <w:color w:val="000000" w:themeColor="text1"/>
-                <w:sz w:val="16"/>
-                <w:szCs w:val="16"/>
-              </w:rPr>
-            </w:pPr>
-            <w:r>
-              <w:rPr>
-                <w:rFonts w:ascii="Gotham" w:hAnsi="Gotham"/>
-                <w:b/>
-                <w:bCs/>
-                <w:color w:val="000000" w:themeColor="text1"/>
-                <w:sz w:val="16"/>
-                <w:szCs w:val="16"/>
-              </w:rPr>
-              <w:t>Menge</w:t>
-            </w:r>
-          </w:p>
-        </w:tc>
-        <w:tc>
-          <w:tcPr>
-            <w:tcW w:w="1954" w:type="dxa"/>
-            <w:tcBorders>
-              <w:top w:val="single" w:sz="4" w:space="0" w:color="595959"/>
-              <w:left w:val="single" w:sz="4" w:space="0" w:color="595959"/>
-              <w:bottom w:val="single" w:sz="4" w:space="0" w:color="595959"/>
-              <w:right w:val="single" w:sz="4" w:space="0" w:color="595959"/>
-            </w:tcBorders>
-            <w:shd w:val="clear" w:color="auto" w:fill="C0C0C0"/>
-            <w:tcMar>
-              <w:left w:w="88" w:type="dxa"/>
-            </w:tcMar>
-          </w:tcPr>
-          <w:p>
-            <w:pPr>
-              <w:tabs>
-                <w:tab w:val="left" w:pos="1814"/>
-                <w:tab w:val="left" w:pos="3261"/>
-                <w:tab w:val="left" w:pos="4649"/>
-                <w:tab w:val="left" w:pos="7230"/>
-              </w:tabs>
-              <w:spacing w:line="276" w:lineRule="auto"/>
-              <w:cnfStyle w:val="100000000000" w:firstRow="1" w:lastRow="0" w:firstColumn="0" w:lastColumn="0" w:oddVBand="0" w:evenVBand="0" w:oddHBand="0" w:evenHBand="0" w:firstRowFirstColumn="0" w:firstRowLastColumn="0" w:lastRowFirstColumn="0" w:lastRowLastColumn="0"/>
-              <w:rPr>
-                <w:rFonts w:ascii="Gotham Medium" w:hAnsi="Gotham Medium"/>
-                <w:color w:val="000000" w:themeColor="text1"/>
-                <w:sz w:val="16"/>
-                <w:szCs w:val="16"/>
-              </w:rPr>
-            </w:pPr>
-            <w:r>
-              <w:rPr>
-                <w:rFonts w:ascii="Gotham" w:hAnsi="Gotham"/>
-                <w:b/>
-                <w:bCs/>
-                <w:color w:val="000000" w:themeColor="text1"/>
-                <w:sz w:val="16"/>
-                <w:szCs w:val="16"/>
-              </w:rPr>
-              <w:t>Einzelpreis</w:t>
-            </w:r>
-          </w:p>
-        </w:tc>
-        <w:tc>
-          <w:tcPr>
-            <w:tcW w:w="1930" w:type="dxa"/>
-            <w:tcBorders>
-              <w:top w:val="single" w:sz="4" w:space="0" w:color="595959"/>
-              <w:left w:val="single" w:sz="4" w:space="0" w:color="595959"/>
-              <w:bottom w:val="single" w:sz="4" w:space="0" w:color="595959"/>
-              <w:right w:val="single" w:sz="4" w:space="0" w:color="595959"/>
-            </w:tcBorders>
-            <w:shd w:val="clear" w:color="auto" w:fill="C0C0C0"/>
-            <w:tcMar>
-              <w:left w:w="88" w:type="dxa"/>
-            </w:tcMar>
-          </w:tcPr>
-          <w:p>
-            <w:pPr>
-              <w:tabs>
-                <w:tab w:val="left" w:pos="1814"/>
-                <w:tab w:val="left" w:pos="3261"/>
-                <w:tab w:val="left" w:pos="4649"/>
-                <w:tab w:val="left" w:pos="7230"/>
-              </w:tabs>
-              <w:spacing w:line="276" w:lineRule="auto"/>
-              <w:cnfStyle w:val="100000000000" w:firstRow="1" w:lastRow="0" w:firstColumn="0" w:lastColumn="0" w:oddVBand="0" w:evenVBand="0" w:oddHBand="0" w:evenHBand="0" w:firstRowFirstColumn="0" w:firstRowLastColumn="0" w:lastRowFirstColumn="0" w:lastRowLastColumn="0"/>
-              <w:rPr>
-                <w:rFonts w:ascii="Gotham Medium" w:hAnsi="Gotham Medium"/>
-                <w:color w:val="000000" w:themeColor="text1"/>
-                <w:sz w:val="16"/>
-                <w:szCs w:val="16"/>
-              </w:rPr>
-            </w:pPr>
-            <w:r>
-              <w:rPr>
-                <w:rFonts w:ascii="Gotham" w:hAnsi="Gotham"/>
-                <w:b/>
-                <w:bCs/>
-                <w:color w:val="000000" w:themeColor="text1"/>
-                <w:sz w:val="16"/>
-                <w:szCs w:val="16"/>
-              </w:rPr>
-              <w:t>Betrag</w:t>
-            </w:r>
-          </w:p>
-        </w:tc>
-      </w:tr>
-      <w:tr>
-        <w:trPr>
-          <w:cnfStyle w:val="000000100000" w:firstRow="0" w:lastRow="0" w:firstColumn="0" w:lastColumn="0" w:oddVBand="0" w:evenVBand="0" w:oddHBand="1" w:evenHBand="0" w:firstRowFirstColumn="0" w:firstRowLastColumn="0" w:lastRowFirstColumn="0" w:lastRowLastColumn="0"/>
-        </w:trPr>
-        <w:tc>
-          <w:tcPr>
-            <w:cnfStyle w:val="001000000000" w:firstRow="0" w:lastRow="0" w:firstColumn="1" w:lastColumn="0" w:oddVBand="0" w:evenVBand="0" w:oddHBand="0" w:evenHBand="0" w:firstRowFirstColumn="0" w:firstRowLastColumn="0" w:lastRowFirstColumn="0" w:lastRowLastColumn="0"/>
-            <w:tcW w:w="4401" w:type="dxa"/>
-            <w:tcBorders>
-              <w:top w:val="single" w:sz="4" w:space="0" w:color="595959"/>
-              <w:left w:val="single" w:sz="4" w:space="0" w:color="595959"/>
-              <w:bottom w:val="single" w:sz="4" w:space="0" w:color="595959"/>
-            </w:tcBorders>
-            <w:tcMar>
-              <w:left w:w="88" w:type="dxa"/>
-            </w:tcMar>
-          </w:tcPr>
-          <w:p>
-            <w:pPr>
-              <w:tabs>
-                <w:tab w:val="left" w:pos="1814"/>
-                <w:tab w:val="left" w:pos="3261"/>
-                <w:tab w:val="left" w:pos="4649"/>
-                <w:tab w:val="left" w:pos="7230"/>
-              </w:tabs>
-              <w:spacing w:line="276" w:lineRule="auto"/>
-            </w:pPr>
-            <w:r>
-              <w:rPr>
-                <w:rFonts w:ascii="Gotham" w:hAnsi="Gotham"/>
-                <w:sz w:val="16"/>
-                <w:szCs w:val="16"/>
-              </w:rPr>
-              <w:t>Pos. {{</w:t>
-            </w:r>
-            <w:proofErr w:type="spellStart"/>
-            <w:r>
-              <w:rPr>
-                <w:rFonts w:ascii="Gotham" w:hAnsi="Gotham"/>
-                <w:sz w:val="16"/>
-                <w:szCs w:val="16"/>
-              </w:rPr>
-              <w:t>id</w:t>
-            </w:r>
-            <w:proofErr w:type="spellEnd"/>
-            <w:r>
-              <w:rPr>
-                <w:rFonts w:ascii="Gotham" w:hAnsi="Gotham"/>
-                <w:sz w:val="16"/>
-                <w:szCs w:val="16"/>
-              </w:rPr>
-              <w:t>}</w:t>
-            </w:r>
-            <w:proofErr w:type="spellStart"/>
-            <w:r>
-              <w:rPr>
-                <w:rFonts w:ascii="Gotham" w:hAnsi="Gotham"/>
-                <w:sz w:val="16"/>
-                <w:szCs w:val="16"/>
-              </w:rPr>
-              <w:t>Posnummer</w:t>
-            </w:r>
-            <w:proofErr w:type="spellEnd"/>
-            <w:r>
-              <w:rPr>
-                <w:rFonts w:ascii="Gotham" w:hAnsi="Gotham"/>
-                <w:sz w:val="16"/>
-                <w:szCs w:val="16"/>
-              </w:rPr>
-              <w:t>}:</w:t>
-            </w:r>
-          </w:p>
-          <w:p>
-            <w:pPr>
-              <w:tabs>
-                <w:tab w:val="left" w:pos="1814"/>
-                <w:tab w:val="left" w:pos="3261"/>
-                <w:tab w:val="left" w:pos="4649"/>
-                <w:tab w:val="left" w:pos="7230"/>
-              </w:tabs>
-              <w:spacing w:line="276" w:lineRule="auto"/>
-            </w:pPr>
-            <w:r>
-              <w:rPr>
-                <w:rFonts w:ascii="Gotham" w:hAnsi="Gotham"/>
-                <w:sz w:val="16"/>
-                <w:szCs w:val="16"/>
-              </w:rPr>
-              <w:t>{{</w:t>
-            </w:r>
-            <w:proofErr w:type="spellStart"/>
-            <w:r>
-              <w:rPr>
-                <w:rFonts w:ascii="Gotham" w:hAnsi="Gotham"/>
-                <w:sz w:val="16"/>
-                <w:szCs w:val="16"/>
-              </w:rPr>
-              <w:t>id</w:t>
-            </w:r>
-            <w:proofErr w:type="spellEnd"/>
-            <w:r>
-              <w:rPr>
-                <w:rFonts w:ascii="Gotham" w:hAnsi="Gotham"/>
-                <w:sz w:val="16"/>
-                <w:szCs w:val="16"/>
-              </w:rPr>
-              <w:t>}Text}</w:t>
-            </w:r>
-          </w:p>
-          <w:p>
-            <w:pPr>
-              <w:tabs>
-                <w:tab w:val="left" w:pos="1814"/>
-                <w:tab w:val="left" w:pos="3261"/>
-                <w:tab w:val="left" w:pos="4649"/>
-                <w:tab w:val="left" w:pos="7230"/>
-              </w:tabs>
-              <w:spacing w:line="276" w:lineRule="auto"/>
-            </w:pPr>
-            <w:r>
-              <w:rPr>
-                <w:rFonts w:ascii="Gotham" w:hAnsi="Gotham"/>
-                <w:sz w:val="16"/>
-                <w:szCs w:val="16"/>
-              </w:rPr>
-              <w:t>Leistungszeitraum:</w:t>
-            </w:r>
-            <w:r>
-              <w:rPr>
-                <w:rFonts w:ascii="Gotham Book" w:hAnsi="Gotham Book"/>
-                <w:sz w:val="16"/>
-                <w:szCs w:val="16"/>
-              </w:rPr>
-              <w:t xml:space="preserve"> {{</w:t>
-            </w:r>
-            <w:proofErr w:type="spellStart"/>
-            <w:r>
-              <w:rPr>
-                <w:rFonts w:ascii="Gotham" w:hAnsi="Gotham"/>
-                <w:sz w:val="16"/>
-                <w:szCs w:val="16"/>
-              </w:rPr>
-              <w:t>id</w:t>
-            </w:r>
-            <w:proofErr w:type="spellEnd"/>
-            <w:r>
-              <w:rPr>
-                <w:rFonts w:ascii="Gotham" w:hAnsi="Gotham"/>
-                <w:sz w:val="16"/>
-                <w:szCs w:val="16"/>
-              </w:rPr>
-              <w:t>}L</w:t>
-            </w:r>
-            <w:r>
-              <w:rPr>
-                <w:rFonts w:ascii="Gotham Book" w:hAnsi="Gotham Book"/>
-                <w:sz w:val="16"/>
-                <w:szCs w:val="16"/>
-              </w:rPr>
-              <w:t>eistungszeitraum}</w:t>
-            </w:r>
-          </w:p>
-        </w:tc>
-        <w:tc>
-          <w:tcPr>
-            <w:tcW w:w="1072" w:type="dxa"/>
-            <w:tcBorders>
-              <w:top w:val="single" w:sz="4" w:space="0" w:color="595959"/>
-              <w:left w:val="single" w:sz="4" w:space="0" w:color="595959"/>
-              <w:bottom w:val="single" w:sz="4" w:space="0" w:color="595959"/>
-              <w:right w:val="single" w:sz="4" w:space="0" w:color="595959"/>
-            </w:tcBorders>
-            <w:tcMar>
-              <w:left w:w="88" w:type="dxa"/>
-            </w:tcMar>
-          </w:tcPr>
-          <w:p>
-            <w:pPr>
-              <w:tabs>
-                <w:tab w:val="left" w:pos="1814"/>
-                <w:tab w:val="left" w:pos="3261"/>
-                <w:tab w:val="left" w:pos="4649"/>
-                <w:tab w:val="left" w:pos="7230"/>
-              </w:tabs>
-              <w:spacing w:line="276" w:lineRule="auto"/>
-              <w:cnfStyle w:val="000000100000" w:firstRow="0" w:lastRow="0" w:firstColumn="0" w:lastColumn="0" w:oddVBand="0" w:evenVBand="0" w:oddHBand="1" w:evenHBand="0" w:firstRowFirstColumn="0" w:firstRowLastColumn="0" w:lastRowFirstColumn="0" w:lastRowLastColumn="0"/>
-            </w:pPr>
-            <w:r>
-              <w:rPr>
-                <w:rFonts w:ascii="Gotham" w:hAnsi="Gotham"/>
-                <w:sz w:val="16"/>
-                <w:szCs w:val="16"/>
-              </w:rPr>
-              <w:t>{{</w:t>
-            </w:r>
-            <w:proofErr w:type="spellStart"/>
-            <w:r>
-              <w:rPr>
-                <w:rFonts w:ascii="Gotham" w:hAnsi="Gotham"/>
-                <w:sz w:val="16"/>
-                <w:szCs w:val="16"/>
-              </w:rPr>
-              <w:t>id</w:t>
-            </w:r>
-            <w:proofErr w:type="spellEnd"/>
-            <w:r>
-              <w:rPr>
-                <w:rFonts w:ascii="Gotham" w:hAnsi="Gotham"/>
-                <w:sz w:val="16"/>
-                <w:szCs w:val="16"/>
-              </w:rPr>
-              <w:t>}Menge}</w:t>
-            </w:r>
-          </w:p>
-        </w:tc>
-        <w:tc>
-          <w:tcPr>
-            <w:tcW w:w="1954" w:type="dxa"/>
-            <w:tcBorders>
-              <w:top w:val="single" w:sz="4" w:space="0" w:color="595959"/>
-              <w:left w:val="single" w:sz="4" w:space="0" w:color="595959"/>
-              <w:bottom w:val="single" w:sz="4" w:space="0" w:color="595959"/>
-              <w:right w:val="single" w:sz="4" w:space="0" w:color="595959"/>
-            </w:tcBorders>
-            <w:tcMar>
-              <w:left w:w="88" w:type="dxa"/>
-            </w:tcMar>
-          </w:tcPr>
-          <w:p>
-            <w:pPr>
-              <w:tabs>
-                <w:tab w:val="left" w:pos="1814"/>
-                <w:tab w:val="left" w:pos="3261"/>
-                <w:tab w:val="left" w:pos="4649"/>
-                <w:tab w:val="left" w:pos="7230"/>
-              </w:tabs>
-              <w:spacing w:line="276" w:lineRule="auto"/>
-              <w:cnfStyle w:val="000000100000" w:firstRow="0" w:lastRow="0" w:firstColumn="0" w:lastColumn="0" w:oddVBand="0" w:evenVBand="0" w:oddHBand="1" w:evenHBand="0" w:firstRowFirstColumn="0" w:firstRowLastColumn="0" w:lastRowFirstColumn="0" w:lastRowLastColumn="0"/>
-            </w:pPr>
-            <w:r>
-              <w:rPr>
-                <w:rFonts w:ascii="Gotham" w:hAnsi="Gotham"/>
-                <w:sz w:val="16"/>
-                <w:szCs w:val="16"/>
-              </w:rPr>
-              <w:t>{{</w:t>
-            </w:r>
-            <w:proofErr w:type="spellStart"/>
-            <w:r>
-              <w:rPr>
-                <w:rFonts w:ascii="Gotham" w:hAnsi="Gotham"/>
-                <w:sz w:val="16"/>
-                <w:szCs w:val="16"/>
-              </w:rPr>
-              <w:t>id</w:t>
-            </w:r>
-            <w:proofErr w:type="spellEnd"/>
-            <w:r>
-              <w:rPr>
-                <w:rFonts w:ascii="Gotham" w:hAnsi="Gotham"/>
-                <w:sz w:val="16"/>
-                <w:szCs w:val="16"/>
-              </w:rPr>
-              <w:t>}Einzelpreis}</w:t>
-            </w:r>
-          </w:p>
-        </w:tc>
-        <w:tc>
-          <w:tcPr>
-            <w:tcW w:w="1930" w:type="dxa"/>
-            <w:tcBorders>
-              <w:top w:val="single" w:sz="4" w:space="0" w:color="595959"/>
-              <w:left w:val="single" w:sz="4" w:space="0" w:color="595959"/>
-              <w:bottom w:val="single" w:sz="4" w:space="0" w:color="595959"/>
-              <w:right w:val="single" w:sz="4" w:space="0" w:color="595959"/>
-            </w:tcBorders>
-            <w:tcMar>
-              <w:left w:w="88" w:type="dxa"/>
-            </w:tcMar>
-          </w:tcPr>
-          <w:p>
-            <w:pPr>
-              <w:tabs>
-                <w:tab w:val="left" w:pos="1814"/>
-                <w:tab w:val="left" w:pos="3261"/>
-                <w:tab w:val="left" w:pos="4649"/>
-                <w:tab w:val="left" w:pos="7230"/>
-              </w:tabs>
-              <w:spacing w:line="276" w:lineRule="auto"/>
-              <w:cnfStyle w:val="000000100000" w:firstRow="0" w:lastRow="0" w:firstColumn="0" w:lastColumn="0" w:oddVBand="0" w:evenVBand="0" w:oddHBand="1" w:evenHBand="0" w:firstRowFirstColumn="0" w:firstRowLastColumn="0" w:lastRowFirstColumn="0" w:lastRowLastColumn="0"/>
-            </w:pPr>
-            <w:r>
-              <w:rPr>
-                <w:rFonts w:ascii="Gotham" w:hAnsi="Gotham"/>
-                <w:sz w:val="16"/>
-                <w:szCs w:val="16"/>
-              </w:rPr>
-              <w:t>{{</w:t>
-            </w:r>
-            <w:proofErr w:type="spellStart"/>
-            <w:r>
-              <w:rPr>
-                <w:rFonts w:ascii="Gotham" w:hAnsi="Gotham"/>
-                <w:sz w:val="16"/>
-                <w:szCs w:val="16"/>
-              </w:rPr>
-              <w:t>id</w:t>
-            </w:r>
-            <w:proofErr w:type="spellEnd"/>
-            <w:r>
-              <w:rPr>
-                <w:rFonts w:ascii="Gotham" w:hAnsi="Gotham"/>
-                <w:sz w:val="16"/>
-                <w:szCs w:val="16"/>
-              </w:rPr>
-              <w:t>}Betrag}</w:t>
-            </w:r>
-          </w:p>
-        </w:tc>
-      </w:tr>
-      <w:tr>
-        <w:trPr>
-          <w:cnfStyle w:val="000000010000" w:firstRow="0" w:lastRow="0" w:firstColumn="0" w:lastColumn="0" w:oddVBand="0" w:evenVBand="0" w:oddHBand="0" w:evenHBand="1" w:firstRowFirstColumn="0" w:firstRowLastColumn="0" w:lastRowFirstColumn="0" w:lastRowLastColumn="0"/>
-        </w:trPr>
-        <w:tc>
-          <w:tcPr>
-            <w:cnfStyle w:val="001000000000" w:firstRow="0" w:lastRow="0" w:firstColumn="1" w:lastColumn="0" w:oddVBand="0" w:evenVBand="0" w:oddHBand="0" w:evenHBand="0" w:firstRowFirstColumn="0" w:firstRowLastColumn="0" w:lastRowFirstColumn="0" w:lastRowLastColumn="0"/>
-            <w:tcW w:w="4401" w:type="dxa"/>
-            <w:tcBorders>
-              <w:top w:val="single" w:sz="4" w:space="0" w:color="595959"/>
-              <w:left w:val="single" w:sz="4" w:space="0" w:color="595959"/>
-              <w:bottom w:val="single" w:sz="4" w:space="0" w:color="595959"/>
-            </w:tcBorders>
-            <w:shd w:val="clear" w:color="auto" w:fill="auto"/>
-            <w:tcMar>
-              <w:left w:w="88" w:type="dxa"/>
-            </w:tcMar>
-          </w:tcPr>
-          <w:p>
-            <w:pPr>
-              <w:tabs>
-                <w:tab w:val="left" w:pos="1814"/>
-                <w:tab w:val="left" w:pos="3261"/>
-                <w:tab w:val="left" w:pos="4649"/>
-                <w:tab w:val="left" w:pos="7230"/>
-              </w:tabs>
-              <w:spacing w:line="276" w:lineRule="auto"/>
-              <w:rPr>
-                <w:rFonts w:ascii="Gotham Book" w:hAnsi="Gotham Book"/>
-                <w:sz w:val="16"/>
-                <w:szCs w:val="16"/>
-              </w:rPr>
-            </w:pPr>
-            <w:r>
-              <w:rPr>
-                <w:rFonts w:ascii="Gotham" w:hAnsi="Gotham"/>
-                <w:sz w:val="16"/>
-                <w:szCs w:val="16"/>
-              </w:rPr>
-              <w:t>Zwischensumme</w:t>
-            </w:r>
-          </w:p>
-          <w:p>
-            <w:pPr>
-              <w:tabs>
-                <w:tab w:val="left" w:pos="1814"/>
-                <w:tab w:val="left" w:pos="3261"/>
-                <w:tab w:val="left" w:pos="4649"/>
-                <w:tab w:val="left" w:pos="7230"/>
-              </w:tabs>
-              <w:spacing w:line="276" w:lineRule="auto"/>
-              <w:rPr>
-                <w:rFonts w:ascii="Gotham Book" w:hAnsi="Gotham Book"/>
-                <w:sz w:val="16"/>
-                <w:szCs w:val="16"/>
-              </w:rPr>
-            </w:pPr>
-            <w:r>
-              <w:rPr>
-                <w:rFonts w:ascii="Gotham" w:hAnsi="Gotham"/>
-                <w:sz w:val="16"/>
-                <w:szCs w:val="16"/>
-              </w:rPr>
-              <w:t>+ 19% MwSt.</w:t>
-            </w:r>
-          </w:p>
-        </w:tc>
-        <w:tc>
-          <w:tcPr>
-            <w:tcW w:w="4956" w:type="dxa"/>
-            <w:gridSpan w:val="3"/>
-            <w:tcBorders>
-              <w:top w:val="single" w:sz="4" w:space="0" w:color="595959"/>
-              <w:left w:val="single" w:sz="4" w:space="0" w:color="595959"/>
-              <w:bottom w:val="single" w:sz="4" w:space="0" w:color="595959"/>
-              <w:right w:val="single" w:sz="4" w:space="0" w:color="595959"/>
-            </w:tcBorders>
-            <w:shd w:val="clear" w:color="auto" w:fill="auto"/>
-            <w:tcMar>
-              <w:left w:w="88" w:type="dxa"/>
-            </w:tcMar>
-          </w:tcPr>
-          <w:p>
-            <w:pPr>
-              <w:tabs>
-                <w:tab w:val="left" w:pos="1814"/>
-                <w:tab w:val="left" w:pos="3261"/>
-                <w:tab w:val="left" w:pos="4649"/>
-                <w:tab w:val="left" w:pos="7230"/>
-              </w:tabs>
-              <w:spacing w:line="276" w:lineRule="auto"/>
-              <w:jc w:val="right"/>
-              <w:cnfStyle w:val="000000010000" w:firstRow="0" w:lastRow="0" w:firstColumn="0" w:lastColumn="0" w:oddVBand="0" w:evenVBand="0" w:oddHBand="0" w:evenHBand="1" w:firstRowFirstColumn="0" w:firstRowLastColumn="0" w:lastRowFirstColumn="0" w:lastRowLastColumn="0"/>
-            </w:pPr>
-            <w:r>
-              <w:rPr>
-                <w:rFonts w:ascii="Gotham" w:hAnsi="Gotham"/>
-                <w:sz w:val="16"/>
-                <w:szCs w:val="16"/>
-              </w:rPr>
-              <w:t>{Zwischensumm} €</w:t>
-            </w:r>
-          </w:p>
-          <w:p>
-            <w:pPr>
-              <w:tabs>
-                <w:tab w:val="left" w:pos="1814"/>
-                <w:tab w:val="left" w:pos="3261"/>
-                <w:tab w:val="left" w:pos="4649"/>
-                <w:tab w:val="left" w:pos="7230"/>
-              </w:tabs>
-              <w:spacing w:line="276" w:lineRule="auto"/>
-              <w:jc w:val="right"/>
-              <w:cnfStyle w:val="000000010000" w:firstRow="0" w:lastRow="0" w:firstColumn="0" w:lastColumn="0" w:oddVBand="0" w:evenVBand="0" w:oddHBand="0" w:evenHBand="1" w:firstRowFirstColumn="0" w:firstRowLastColumn="0" w:lastRowFirstColumn="0" w:lastRowLastColumn="0"/>
-            </w:pPr>
-            <w:r>
-              <w:rPr>
-                <w:rFonts w:ascii="Gotham" w:hAnsi="Gotham"/>
-                <w:sz w:val="16"/>
-                <w:szCs w:val="16"/>
-              </w:rPr>
-              <w:t>{</w:t>
-            </w:r>
-            <w:proofErr w:type="spellStart"/>
-            <w:r>
-              <w:rPr>
-                <w:rFonts w:ascii="Gotham" w:hAnsi="Gotham"/>
-                <w:sz w:val="16"/>
-                <w:szCs w:val="16"/>
-              </w:rPr>
-              <w:t>MwSt</w:t>
-            </w:r>
-            <w:proofErr w:type="spellEnd"/>
-            <w:r>
-              <w:rPr>
-                <w:rFonts w:ascii="Gotham" w:hAnsi="Gotham"/>
-                <w:sz w:val="16"/>
-                <w:szCs w:val="16"/>
-              </w:rPr>
-              <w:t>} €</w:t>
-            </w:r>
-          </w:p>
-        </w:tc>
-      </w:tr>
-      <w:tr>
-        <w:trPr>
-          <w:cnfStyle w:val="000000100000" w:firstRow="0" w:lastRow="0" w:firstColumn="0" w:lastColumn="0" w:oddVBand="0" w:evenVBand="0" w:oddHBand="1" w:evenHBand="0" w:firstRowFirstColumn="0" w:firstRowLastColumn="0" w:lastRowFirstColumn="0" w:lastRowLastColumn="0"/>
-        </w:trPr>
-        <w:tc>
-          <w:tcPr>
-            <w:cnfStyle w:val="001000000000" w:firstRow="0" w:lastRow="0" w:firstColumn="1" w:lastColumn="0" w:oddVBand="0" w:evenVBand="0" w:oddHBand="0" w:evenHBand="0" w:firstRowFirstColumn="0" w:firstRowLastColumn="0" w:lastRowFirstColumn="0" w:lastRowLastColumn="0"/>
-            <w:tcW w:w="4401" w:type="dxa"/>
-            <w:tcBorders>
-              <w:top w:val="single" w:sz="4" w:space="0" w:color="595959"/>
-              <w:left w:val="single" w:sz="4" w:space="0" w:color="595959"/>
-              <w:bottom w:val="single" w:sz="4" w:space="0" w:color="595959"/>
-            </w:tcBorders>
-            <w:shd w:val="clear" w:color="auto" w:fill="E6E6E6"/>
-            <w:tcMar>
-              <w:left w:w="88" w:type="dxa"/>
-            </w:tcMar>
-          </w:tcPr>
-          <w:p>
-            <w:pPr>
-              <w:tabs>
-                <w:tab w:val="left" w:pos="1814"/>
-                <w:tab w:val="left" w:pos="3261"/>
-                <w:tab w:val="left" w:pos="4649"/>
-                <w:tab w:val="left" w:pos="7230"/>
-              </w:tabs>
-              <w:spacing w:line="276" w:lineRule="auto"/>
-              <w:rPr>
-                <w:rFonts w:ascii="Gotham Medium" w:hAnsi="Gotham Medium"/>
-                <w:sz w:val="16"/>
-                <w:szCs w:val="16"/>
-              </w:rPr>
-            </w:pPr>
-            <w:r>
-              <w:rPr>
-                <w:rFonts w:ascii="Gotham" w:hAnsi="Gotham"/>
-                <w:b/>
-                <w:bCs/>
-                <w:sz w:val="16"/>
-                <w:szCs w:val="16"/>
-              </w:rPr>
-              <w:t>Gesamtbetrag</w:t>
-            </w:r>
-          </w:p>
-        </w:tc>
-        <w:tc>
-          <w:tcPr>
-            <w:tcW w:w="4956" w:type="dxa"/>
-            <w:gridSpan w:val="3"/>
-            <w:tcBorders>
-              <w:top w:val="single" w:sz="4" w:space="0" w:color="595959"/>
-              <w:left w:val="single" w:sz="4" w:space="0" w:color="595959"/>
-              <w:bottom w:val="single" w:sz="4" w:space="0" w:color="595959"/>
-              <w:right w:val="single" w:sz="4" w:space="0" w:color="595959"/>
-            </w:tcBorders>
-            <w:shd w:val="clear" w:color="auto" w:fill="E6E6E6"/>
-            <w:tcMar>
-              <w:left w:w="88" w:type="dxa"/>
-            </w:tcMar>
-          </w:tcPr>
-          <w:p>
-            <w:pPr>
-              <w:tabs>
-                <w:tab w:val="left" w:pos="1814"/>
-                <w:tab w:val="left" w:pos="3261"/>
-                <w:tab w:val="left" w:pos="4649"/>
-                <w:tab w:val="left" w:pos="7230"/>
-              </w:tabs>
-              <w:spacing w:line="276" w:lineRule="auto"/>
-              <w:jc w:val="right"/>
-              <w:cnfStyle w:val="000000100000" w:firstRow="0" w:lastRow="0" w:firstColumn="0" w:lastColumn="0" w:oddVBand="0" w:evenVBand="0" w:oddHBand="1" w:evenHBand="0" w:firstRowFirstColumn="0" w:firstRowLastColumn="0" w:lastRowFirstColumn="0" w:lastRowLastColumn="0"/>
-            </w:pPr>
-            <w:r>
-              <w:rPr>
-                <w:rFonts w:ascii="Gotham" w:hAnsi="Gotham"/>
-                <w:b/>
-                <w:bCs/>
-                <w:sz w:val="16"/>
-                <w:szCs w:val="16"/>
-              </w:rPr>
-              <w:t>{Gesamtbetrag} €</w:t>
-            </w:r>
-          </w:p>
-        </w:tc>
-      </w:tr>
-    </w:tbl>
-    <w:p>
-      <w:pPr>
-        <w:pStyle w:val="StandardWeb"/>
-        <w:spacing w:before="280" w:after="0" w:line="284" w:lineRule="atLeast"/>
-      </w:pPr>
-      <w:r>
-        <w:rPr>
-          <w:rFonts w:ascii="Gotham" w:hAnsi="Gotham"/>
-        </w:rPr>
-        <w:br/>
-        <w:t>{</w:t>
-      </w:r>
-      <w:proofErr w:type="spellStart"/>
-      <w:r>
-        <w:rPr>
-          <w:rFonts w:ascii="Gotham" w:hAnsi="Gotham"/>
-        </w:rPr>
-        <w:t>EndText</w:t>
-      </w:r>
-      <w:proofErr w:type="spellEnd"/>
-      <w:r>
-        <w:rPr>
-          <w:rFonts w:ascii="Gotham" w:hAnsi="Gotham"/>
-        </w:rPr>
-        <w:t>}</w:t>
-      </w:r>
-    </w:p>
-    <w:p>
-      <w:pPr>
-        <w:tabs>
-          <w:tab w:val="left" w:pos="1814"/>
-          <w:tab w:val="left" w:pos="3261"/>
-          <w:tab w:val="left" w:pos="4649"/>
-          <w:tab w:val="left" w:pos="7230"/>
-        </w:tabs>
-        <w:spacing w:line="240" w:lineRule="auto"/>
-      </w:pPr>
-    </w:p>
     <w:sectPr>
-      <w:footerReference w:type="default" r:id="rId9"/>
+      <w:headerReference w:type="even" r:id="rId8"/>
+      <w:headerReference w:type="default" r:id="rId9"/>
+      <w:footerReference w:type="even" r:id="rId10"/>
+      <w:footerReference w:type="default" r:id="rId11"/>
+      <w:headerReference w:type="first" r:id="rId12"/>
+      <w:footerReference w:type="first" r:id="rId13"/>
       <w:pgSz w:w="11906" w:h="16820"/>
-      <w:pgMar w:top="1417" w:right="1417" w:bottom="1134" w:left="1417" w:header="0" w:footer="708" w:gutter="0"/>
+      <w:pgMar w:top="1418" w:right="1219" w:bottom="1134" w:left="1219" w:header="0" w:footer="709" w:gutter="0"/>
       <w:cols w:space="720"/>
       <w:formProt w:val="0"/>
       <w:docGrid w:linePitch="249" w:charSpace="2047"/>
@@ -1620,6 +1778,16 @@
 <w:ftr xmlns:wpc="http://schemas.microsoft.com/office/word/2010/wordprocessingCanvas" xmlns:mo="http://schemas.microsoft.com/office/mac/office/2008/main" xmlns:mc="http://schemas.openxmlformats.org/markup-compatibility/2006" xmlns:mv="urn:schemas-microsoft-com:mac:vml" xmlns:o="urn:schemas-microsoft-com:office:office" xmlns:r="http://schemas.openxmlformats.org/officeDocument/2006/relationships" xmlns:m="http://schemas.openxmlformats.org/officeDocument/2006/math" xmlns:v="urn:schemas-microsoft-com:vml" xmlns:wp14="http://schemas.microsoft.com/office/word/2010/wordprocessingDrawing" xmlns:wp="http://schemas.openxmlformats.org/drawingml/2006/wordprocessingDrawing" xmlns:w10="urn:schemas-microsoft-com:office:word" xmlns:w="http://schemas.openxmlformats.org/wordprocessingml/2006/main" xmlns:w14="http://schemas.microsoft.com/office/word/2010/wordml" xmlns:wpg="http://schemas.microsoft.com/office/word/2010/wordprocessingGroup" xmlns:wpi="http://schemas.microsoft.com/office/word/2010/wordprocessingInk" xmlns:wne="http://schemas.microsoft.com/office/word/2006/wordml" xmlns:wps="http://schemas.microsoft.com/office/word/2010/wordprocessingShape" mc:Ignorable="w14 wp14">
   <w:p>
     <w:pPr>
+      <w:pStyle w:val="Fuzeile"/>
+    </w:pPr>
+  </w:p>
+</w:ftr>
+</file>
+
+<file path=word/footer2.xml><?xml version="1.0" encoding="utf-8"?>
+<w:ftr xmlns:wpc="http://schemas.microsoft.com/office/word/2010/wordprocessingCanvas" xmlns:mo="http://schemas.microsoft.com/office/mac/office/2008/main" xmlns:mc="http://schemas.openxmlformats.org/markup-compatibility/2006" xmlns:mv="urn:schemas-microsoft-com:mac:vml" xmlns:o="urn:schemas-microsoft-com:office:office" xmlns:r="http://schemas.openxmlformats.org/officeDocument/2006/relationships" xmlns:m="http://schemas.openxmlformats.org/officeDocument/2006/math" xmlns:v="urn:schemas-microsoft-com:vml" xmlns:wp14="http://schemas.microsoft.com/office/word/2010/wordprocessingDrawing" xmlns:wp="http://schemas.openxmlformats.org/drawingml/2006/wordprocessingDrawing" xmlns:w10="urn:schemas-microsoft-com:office:word" xmlns:w="http://schemas.openxmlformats.org/wordprocessingml/2006/main" xmlns:w14="http://schemas.microsoft.com/office/word/2010/wordml" xmlns:wpg="http://schemas.microsoft.com/office/word/2010/wordprocessingGroup" xmlns:wpi="http://schemas.microsoft.com/office/word/2010/wordprocessingInk" xmlns:wne="http://schemas.microsoft.com/office/word/2006/wordml" xmlns:wps="http://schemas.microsoft.com/office/word/2010/wordprocessingShape" mc:Ignorable="w14 wp14">
+  <w:p>
+    <w:pPr>
       <w:tabs>
         <w:tab w:val="left" w:pos="1814"/>
         <w:tab w:val="left" w:pos="3261"/>
@@ -1628,56 +1796,190 @@
       </w:tabs>
       <w:spacing w:line="240" w:lineRule="auto"/>
       <w:rPr>
-        <w:rFonts w:ascii="Gotham Book" w:hAnsi="Gotham Book"/>
+        <w:rFonts w:ascii="Arial" w:hAnsi="Arial"/>
         <w:sz w:val="13"/>
         <w:szCs w:val="13"/>
       </w:rPr>
     </w:pPr>
     <w:r>
       <w:rPr>
-        <w:rFonts w:ascii="Gotham" w:hAnsi="Gotham"/>
+        <w:rFonts w:ascii="Arial" w:hAnsi="Arial"/>
         <w:b/>
         <w:bCs/>
         <w:sz w:val="13"/>
         <w:szCs w:val="13"/>
       </w:rPr>
-      <w:t>MICROMATA GmbH</w:t>
-    </w:r>
-    <w:r>
-      <w:rPr>
-        <w:rFonts w:ascii="Gotham" w:hAnsi="Gotham"/>
+      <w:t>Muster</w:t>
+    </w:r>
+    <w:r>
+      <w:rPr>
+        <w:rFonts w:ascii="Arial" w:hAnsi="Arial"/>
+        <w:b/>
+        <w:bCs/>
+        <w:sz w:val="13"/>
+        <w:szCs w:val="13"/>
+      </w:rPr>
+      <w:t xml:space="preserve"> GmbH</w:t>
+    </w:r>
+    <w:r>
+      <w:rPr>
+        <w:rFonts w:ascii="Arial" w:hAnsi="Arial"/>
         <w:sz w:val="13"/>
         <w:szCs w:val="13"/>
       </w:rPr>
       <w:tab/>
-      <w:t>Niederlassung</w:t>
-    </w:r>
-    <w:r>
-      <w:rPr>
-        <w:rFonts w:ascii="Gotham" w:hAnsi="Gotham"/>
+    </w:r>
+    <w:r>
+      <w:rPr>
+        <w:rFonts w:ascii="Arial" w:hAnsi="Arial"/>
         <w:sz w:val="13"/>
         <w:szCs w:val="13"/>
       </w:rPr>
       <w:tab/>
-      <w:t>Kasseler Sparkasse</w:t>
-    </w:r>
-    <w:r>
-      <w:rPr>
-        <w:rFonts w:ascii="Gotham" w:hAnsi="Gotham"/>
+    </w:r>
+    <w:r>
+      <w:rPr>
+        <w:rFonts w:ascii="Arial" w:hAnsi="Arial"/>
+        <w:sz w:val="13"/>
+        <w:szCs w:val="13"/>
+      </w:rPr>
+      <w:t>Bankverbindung A</w:t>
+    </w:r>
+    <w:r>
+      <w:rPr>
+        <w:rFonts w:ascii="Arial" w:hAnsi="Arial"/>
         <w:sz w:val="13"/>
         <w:szCs w:val="13"/>
       </w:rPr>
       <w:tab/>
-      <w:t>IBAN: DE86 5205 0353 0002 1449 06</w:t>
-    </w:r>
-    <w:r>
-      <w:rPr>
-        <w:rFonts w:ascii="Gotham" w:hAnsi="Gotham"/>
+      <w:t>IBAN: DE</w:t>
+    </w:r>
+    <w:r>
+      <w:rPr>
+        <w:rFonts w:ascii="Arial" w:hAnsi="Arial"/>
+        <w:sz w:val="13"/>
+        <w:szCs w:val="13"/>
+      </w:rPr>
+      <w:t>12</w:t>
+    </w:r>
+    <w:r>
+      <w:rPr>
+        <w:rFonts w:ascii="Arial" w:hAnsi="Arial"/>
+        <w:sz w:val="13"/>
+        <w:szCs w:val="13"/>
+      </w:rPr>
+      <w:t xml:space="preserve"> </w:t>
+    </w:r>
+    <w:r>
+      <w:rPr>
+        <w:rFonts w:ascii="Arial" w:hAnsi="Arial"/>
+        <w:sz w:val="13"/>
+        <w:szCs w:val="13"/>
+      </w:rPr>
+      <w:t>1234</w:t>
+    </w:r>
+    <w:r>
+      <w:rPr>
+        <w:rFonts w:ascii="Arial" w:hAnsi="Arial"/>
+        <w:sz w:val="13"/>
+        <w:szCs w:val="13"/>
+      </w:rPr>
+      <w:t xml:space="preserve"> </w:t>
+    </w:r>
+    <w:proofErr w:type="spellStart"/>
+    <w:r>
+      <w:rPr>
+        <w:rFonts w:ascii="Arial" w:hAnsi="Arial"/>
+        <w:sz w:val="13"/>
+        <w:szCs w:val="13"/>
+      </w:rPr>
+      <w:t>1234</w:t>
+    </w:r>
+    <w:proofErr w:type="spellEnd"/>
+    <w:r>
+      <w:rPr>
+        <w:rFonts w:ascii="Arial" w:hAnsi="Arial"/>
+        <w:sz w:val="13"/>
+        <w:szCs w:val="13"/>
+      </w:rPr>
+      <w:t xml:space="preserve"> </w:t>
+    </w:r>
+    <w:proofErr w:type="spellStart"/>
+    <w:r>
+      <w:rPr>
+        <w:rFonts w:ascii="Arial" w:hAnsi="Arial"/>
+        <w:sz w:val="13"/>
+        <w:szCs w:val="13"/>
+      </w:rPr>
+      <w:t>1234</w:t>
+    </w:r>
+    <w:proofErr w:type="spellEnd"/>
+    <w:r>
+      <w:rPr>
+        <w:rFonts w:ascii="Arial" w:hAnsi="Arial"/>
+        <w:sz w:val="13"/>
+        <w:szCs w:val="13"/>
+      </w:rPr>
+      <w:t xml:space="preserve"> </w:t>
+    </w:r>
+    <w:proofErr w:type="spellStart"/>
+    <w:r>
+      <w:rPr>
+        <w:rFonts w:ascii="Arial" w:hAnsi="Arial"/>
+        <w:sz w:val="13"/>
+        <w:szCs w:val="13"/>
+      </w:rPr>
+      <w:t>1234</w:t>
+    </w:r>
+    <w:proofErr w:type="spellEnd"/>
+    <w:r>
+      <w:rPr>
+        <w:rFonts w:ascii="Arial" w:hAnsi="Arial"/>
+        <w:sz w:val="13"/>
+        <w:szCs w:val="13"/>
+      </w:rPr>
+      <w:t xml:space="preserve"> </w:t>
+    </w:r>
+    <w:r>
+      <w:rPr>
+        <w:rFonts w:ascii="Arial" w:hAnsi="Arial"/>
+        <w:sz w:val="13"/>
+        <w:szCs w:val="13"/>
+      </w:rPr>
+      <w:t>12</w:t>
+    </w:r>
+    <w:r>
+      <w:rPr>
+        <w:rFonts w:ascii="Arial" w:hAnsi="Arial"/>
         <w:sz w:val="13"/>
         <w:szCs w:val="13"/>
       </w:rPr>
       <w:tab/>
-      <w:t>SWIFT-BIC: HELADEF1KAS</w:t>
+      <w:t xml:space="preserve">SWIFT-BIC: </w:t>
+    </w:r>
+    <w:r>
+      <w:rPr>
+        <w:rFonts w:ascii="Arial" w:hAnsi="Arial"/>
+        <w:sz w:val="13"/>
+        <w:szCs w:val="13"/>
+      </w:rPr>
+      <w:t>ABCDEFGH</w:t>
+    </w:r>
+    <w:r>
+      <w:rPr>
+        <w:rFonts w:ascii="Arial" w:hAnsi="Arial"/>
+        <w:sz w:val="13"/>
+        <w:szCs w:val="13"/>
+      </w:rPr>
+      <w:t>1</w:t>
+    </w:r>
+    <w:r>
+      <w:rPr>
+        <w:rFonts w:ascii="Arial" w:hAnsi="Arial"/>
+        <w:sz w:val="13"/>
+        <w:szCs w:val="13"/>
+      </w:rPr>
+      <w:t>ABC</w:t>
     </w:r>
   </w:p>
   <w:p>
@@ -1690,14 +1992,14 @@
       </w:tabs>
       <w:spacing w:line="240" w:lineRule="auto"/>
       <w:rPr>
-        <w:rFonts w:ascii="Gotham Book" w:hAnsi="Gotham Book"/>
+        <w:rFonts w:ascii="Arial" w:hAnsi="Arial"/>
         <w:sz w:val="13"/>
         <w:szCs w:val="13"/>
       </w:rPr>
     </w:pPr>
     <w:r>
       <w:rPr>
-        <w:rFonts w:ascii="Gotham" w:hAnsi="Gotham"/>
+        <w:rFonts w:ascii="Arial" w:hAnsi="Arial"/>
         <w:sz w:val="13"/>
         <w:szCs w:val="13"/>
       </w:rPr>
@@ -1705,56 +2007,147 @@
     </w:r>
     <w:r>
       <w:rPr>
-        <w:rFonts w:ascii="Gotham" w:hAnsi="Gotham"/>
+        <w:rFonts w:ascii="Arial" w:hAnsi="Arial"/>
         <w:sz w:val="13"/>
         <w:szCs w:val="13"/>
       </w:rPr>
       <w:tab/>
     </w:r>
+    <w:r>
+      <w:rPr>
+        <w:rFonts w:ascii="Arial" w:hAnsi="Arial"/>
+        <w:sz w:val="13"/>
+        <w:szCs w:val="13"/>
+      </w:rPr>
+      <w:tab/>
+    </w:r>
+    <w:r>
+      <w:rPr>
+        <w:rFonts w:ascii="Arial" w:hAnsi="Arial"/>
+        <w:sz w:val="13"/>
+        <w:szCs w:val="13"/>
+      </w:rPr>
+      <w:t>Bankverbindung B</w:t>
+    </w:r>
+    <w:r>
+      <w:rPr>
+        <w:rFonts w:ascii="Arial" w:hAnsi="Arial"/>
+        <w:sz w:val="13"/>
+        <w:szCs w:val="13"/>
+      </w:rPr>
+      <w:tab/>
+      <w:t>IBAN: DE</w:t>
+    </w:r>
+    <w:r>
+      <w:rPr>
+        <w:rFonts w:ascii="Arial" w:hAnsi="Arial"/>
+        <w:sz w:val="13"/>
+        <w:szCs w:val="13"/>
+      </w:rPr>
+      <w:t>12</w:t>
+    </w:r>
+    <w:r>
+      <w:rPr>
+        <w:rFonts w:ascii="Arial" w:hAnsi="Arial"/>
+        <w:sz w:val="13"/>
+        <w:szCs w:val="13"/>
+      </w:rPr>
+      <w:t xml:space="preserve"> </w:t>
+    </w:r>
+    <w:r>
+      <w:rPr>
+        <w:rFonts w:ascii="Arial" w:hAnsi="Arial"/>
+        <w:sz w:val="13"/>
+        <w:szCs w:val="13"/>
+      </w:rPr>
+      <w:t>1234</w:t>
+    </w:r>
+    <w:r>
+      <w:rPr>
+        <w:rFonts w:ascii="Arial" w:hAnsi="Arial"/>
+        <w:sz w:val="13"/>
+        <w:szCs w:val="13"/>
+      </w:rPr>
+      <w:t xml:space="preserve"> </w:t>
+    </w:r>
     <w:proofErr w:type="spellStart"/>
     <w:r>
       <w:rPr>
-        <w:rFonts w:ascii="Gotham" w:hAnsi="Gotham"/>
-        <w:sz w:val="13"/>
-        <w:szCs w:val="13"/>
-      </w:rPr>
-      <w:t>Menuhinstraße</w:t>
+        <w:rFonts w:ascii="Arial" w:hAnsi="Arial"/>
+        <w:sz w:val="13"/>
+        <w:szCs w:val="13"/>
+      </w:rPr>
+      <w:t>1234</w:t>
     </w:r>
     <w:proofErr w:type="spellEnd"/>
     <w:r>
       <w:rPr>
-        <w:rFonts w:ascii="Gotham" w:hAnsi="Gotham"/>
-        <w:sz w:val="13"/>
-        <w:szCs w:val="13"/>
-      </w:rPr>
-      <w:t xml:space="preserve"> 8</w:t>
-    </w:r>
-    <w:r>
-      <w:rPr>
-        <w:rFonts w:ascii="Gotham" w:hAnsi="Gotham"/>
+        <w:rFonts w:ascii="Arial" w:hAnsi="Arial"/>
+        <w:sz w:val="13"/>
+        <w:szCs w:val="13"/>
+      </w:rPr>
+      <w:t xml:space="preserve"> </w:t>
+    </w:r>
+    <w:proofErr w:type="spellStart"/>
+    <w:r>
+      <w:rPr>
+        <w:rFonts w:ascii="Arial" w:hAnsi="Arial"/>
+        <w:sz w:val="13"/>
+        <w:szCs w:val="13"/>
+      </w:rPr>
+      <w:t>1234</w:t>
+    </w:r>
+    <w:proofErr w:type="spellEnd"/>
+    <w:r>
+      <w:rPr>
+        <w:rFonts w:ascii="Arial" w:hAnsi="Arial"/>
+        <w:sz w:val="13"/>
+        <w:szCs w:val="13"/>
+      </w:rPr>
+      <w:t xml:space="preserve"> </w:t>
+    </w:r>
+    <w:proofErr w:type="spellStart"/>
+    <w:r>
+      <w:rPr>
+        <w:rFonts w:ascii="Arial" w:hAnsi="Arial"/>
+        <w:sz w:val="13"/>
+        <w:szCs w:val="13"/>
+      </w:rPr>
+      <w:t>1234</w:t>
+    </w:r>
+    <w:proofErr w:type="spellEnd"/>
+    <w:r>
+      <w:rPr>
+        <w:rFonts w:ascii="Arial" w:hAnsi="Arial"/>
+        <w:sz w:val="13"/>
+        <w:szCs w:val="13"/>
+      </w:rPr>
+      <w:t xml:space="preserve"> </w:t>
+    </w:r>
+    <w:r>
+      <w:rPr>
+        <w:rFonts w:ascii="Arial" w:hAnsi="Arial"/>
+        <w:sz w:val="13"/>
+        <w:szCs w:val="13"/>
+      </w:rPr>
+      <w:t>12</w:t>
+    </w:r>
+    <w:r>
+      <w:rPr>
+        <w:rFonts w:ascii="Arial" w:hAnsi="Arial"/>
         <w:sz w:val="13"/>
         <w:szCs w:val="13"/>
       </w:rPr>
       <w:tab/>
-      <w:t>Commerzbank</w:t>
-    </w:r>
-    <w:r>
-      <w:rPr>
-        <w:rFonts w:ascii="Gotham" w:hAnsi="Gotham"/>
-        <w:sz w:val="13"/>
-        <w:szCs w:val="13"/>
-      </w:rPr>
-      <w:tab/>
-      <w:t>IBAN: DE79 5204 0021 0264 3476 00</w:t>
-    </w:r>
-    <w:r>
-      <w:rPr>
-        <w:rFonts w:ascii="Gotham" w:hAnsi="Gotham"/>
-        <w:sz w:val="13"/>
-        <w:szCs w:val="13"/>
-      </w:rPr>
-      <w:tab/>
-      <w:t>SWIFT-BIC: COBADEFFXXX</w:t>
+      <w:t xml:space="preserve">SWIFT-BIC: </w:t>
+    </w:r>
+    <w:r>
+      <w:rPr>
+        <w:rFonts w:ascii="Arial" w:hAnsi="Arial"/>
+        <w:sz w:val="13"/>
+        <w:szCs w:val="13"/>
+      </w:rPr>
+      <w:t>ABCDEFGH1ABC</w:t>
     </w:r>
   </w:p>
   <w:p>
@@ -1767,48 +2160,72 @@
       </w:tabs>
       <w:spacing w:line="240" w:lineRule="auto"/>
       <w:rPr>
-        <w:rFonts w:ascii="Gotham" w:hAnsi="Gotham" w:hint="eastAsia"/>
+        <w:rFonts w:ascii="Arial" w:hAnsi="Arial"/>
       </w:rPr>
     </w:pPr>
     <w:r>
       <w:rPr>
-        <w:rFonts w:ascii="Gotham" w:hAnsi="Gotham"/>
-        <w:sz w:val="13"/>
-        <w:szCs w:val="13"/>
-      </w:rPr>
-      <w:t>Dipl.-Phys. Kai Reinhard</w:t>
-    </w:r>
-    <w:r>
-      <w:rPr>
-        <w:rFonts w:ascii="Gotham" w:hAnsi="Gotham"/>
+        <w:rFonts w:ascii="Arial" w:hAnsi="Arial"/>
+        <w:sz w:val="13"/>
+        <w:szCs w:val="13"/>
+      </w:rPr>
+      <w:t>Herr Mustermann</w:t>
+    </w:r>
+    <w:r>
+      <w:rPr>
+        <w:rFonts w:ascii="Arial" w:hAnsi="Arial"/>
         <w:sz w:val="13"/>
         <w:szCs w:val="13"/>
       </w:rPr>
       <w:tab/>
-      <w:t>53113 Bonn</w:t>
-    </w:r>
-    <w:r>
-      <w:rPr>
-        <w:rFonts w:ascii="Gotham" w:hAnsi="Gotham"/>
+    </w:r>
+    <w:r>
+      <w:rPr>
+        <w:rFonts w:ascii="Arial" w:hAnsi="Arial"/>
         <w:sz w:val="13"/>
         <w:szCs w:val="13"/>
       </w:rPr>
       <w:tab/>
-      <w:t>Amtsgericht Kassel</w:t>
-    </w:r>
-    <w:r>
-      <w:rPr>
-        <w:rFonts w:ascii="Gotham" w:hAnsi="Gotham"/>
+    </w:r>
+    <w:bookmarkStart w:id="0" w:name="_GoBack"/>
+    <w:bookmarkEnd w:id="0"/>
+    <w:r>
+      <w:rPr>
+        <w:rFonts w:ascii="Arial" w:hAnsi="Arial"/>
+        <w:sz w:val="13"/>
+        <w:szCs w:val="13"/>
+      </w:rPr>
+      <w:t>Handelsregister</w:t>
+    </w:r>
+    <w:r>
+      <w:rPr>
+        <w:rFonts w:ascii="Arial" w:hAnsi="Arial"/>
         <w:sz w:val="13"/>
         <w:szCs w:val="13"/>
       </w:rPr>
       <w:tab/>
-      <w:t xml:space="preserve">HRB 7370    </w:t>
+      <w:t xml:space="preserve">HRB </w:t>
+    </w:r>
+    <w:r>
+      <w:rPr>
+        <w:rFonts w:ascii="Arial" w:hAnsi="Arial"/>
+        <w:sz w:val="13"/>
+        <w:szCs w:val="13"/>
+      </w:rPr>
+      <w:t>1234</w:t>
+    </w:r>
+    <w:r>
+      <w:rPr>
+        <w:rFonts w:ascii="Arial" w:hAnsi="Arial"/>
+        <w:sz w:val="13"/>
+        <w:szCs w:val="13"/>
+      </w:rPr>
+      <w:t xml:space="preserve">    </w:t>
     </w:r>
     <w:proofErr w:type="spellStart"/>
     <w:r>
       <w:rPr>
-        <w:rFonts w:ascii="Gotham" w:hAnsi="Gotham"/>
+        <w:rFonts w:ascii="Arial" w:hAnsi="Arial"/>
         <w:sz w:val="13"/>
         <w:szCs w:val="13"/>
       </w:rPr>
@@ -1817,15 +2234,23 @@
     <w:proofErr w:type="spellEnd"/>
     <w:r>
       <w:rPr>
-        <w:rFonts w:ascii="Gotham" w:hAnsi="Gotham"/>
-        <w:sz w:val="13"/>
-        <w:szCs w:val="13"/>
-      </w:rPr>
-      <w:t>-ID: DE209259169</w:t>
-    </w:r>
-    <w:r>
-      <w:rPr>
-        <w:rFonts w:ascii="Gotham" w:hAnsi="Gotham"/>
+        <w:rFonts w:ascii="Arial" w:hAnsi="Arial"/>
+        <w:sz w:val="13"/>
+        <w:szCs w:val="13"/>
+      </w:rPr>
+      <w:t>-ID: DE</w:t>
+    </w:r>
+    <w:r>
+      <w:rPr>
+        <w:rFonts w:ascii="Arial" w:hAnsi="Arial"/>
+        <w:sz w:val="13"/>
+        <w:szCs w:val="13"/>
+      </w:rPr>
+      <w:t>123456789</w:t>
+    </w:r>
+    <w:r>
+      <w:rPr>
+        <w:rFonts w:ascii="Arial" w:hAnsi="Arial"/>
         <w:sz w:val="13"/>
         <w:szCs w:val="13"/>
       </w:rPr>
@@ -1834,7 +2259,7 @@
     <w:proofErr w:type="spellStart"/>
     <w:r>
       <w:rPr>
-        <w:rFonts w:ascii="Gotham" w:hAnsi="Gotham"/>
+        <w:rFonts w:ascii="Arial" w:hAnsi="Arial"/>
         <w:sz w:val="13"/>
         <w:szCs w:val="13"/>
       </w:rPr>
@@ -1843,12 +2268,62 @@
     <w:proofErr w:type="spellEnd"/>
     <w:r>
       <w:rPr>
-        <w:rFonts w:ascii="Gotham" w:hAnsi="Gotham"/>
-        <w:sz w:val="13"/>
-        <w:szCs w:val="13"/>
-      </w:rPr>
-      <w:t>.: 26/239/45107</w:t>
-    </w:r>
+        <w:rFonts w:ascii="Arial" w:hAnsi="Arial"/>
+        <w:sz w:val="13"/>
+        <w:szCs w:val="13"/>
+      </w:rPr>
+      <w:t xml:space="preserve">.: </w:t>
+    </w:r>
+    <w:r>
+      <w:rPr>
+        <w:rFonts w:ascii="Arial" w:hAnsi="Arial"/>
+        <w:sz w:val="13"/>
+        <w:szCs w:val="13"/>
+      </w:rPr>
+      <w:t>12</w:t>
+    </w:r>
+    <w:r>
+      <w:rPr>
+        <w:rFonts w:ascii="Arial" w:hAnsi="Arial"/>
+        <w:sz w:val="13"/>
+        <w:szCs w:val="13"/>
+      </w:rPr>
+      <w:t>/</w:t>
+    </w:r>
+    <w:r>
+      <w:rPr>
+        <w:rFonts w:ascii="Arial" w:hAnsi="Arial"/>
+        <w:sz w:val="13"/>
+        <w:szCs w:val="13"/>
+      </w:rPr>
+      <w:t>123</w:t>
+    </w:r>
+    <w:r>
+      <w:rPr>
+        <w:rFonts w:ascii="Arial" w:hAnsi="Arial"/>
+        <w:sz w:val="13"/>
+        <w:szCs w:val="13"/>
+      </w:rPr>
+      <w:t>/</w:t>
+    </w:r>
+    <w:r>
+      <w:rPr>
+        <w:rFonts w:ascii="Arial" w:hAnsi="Arial"/>
+        <w:sz w:val="13"/>
+        <w:szCs w:val="13"/>
+      </w:rPr>
+      <w:t>12345</w:t>
+    </w:r>
+  </w:p>
+</w:ftr>
+</file>
+
+<file path=word/footer3.xml><?xml version="1.0" encoding="utf-8"?>
+<w:ftr xmlns:wpc="http://schemas.microsoft.com/office/word/2010/wordprocessingCanvas" xmlns:mo="http://schemas.microsoft.com/office/mac/office/2008/main" xmlns:mc="http://schemas.openxmlformats.org/markup-compatibility/2006" xmlns:mv="urn:schemas-microsoft-com:mac:vml" xmlns:o="urn:schemas-microsoft-com:office:office" xmlns:r="http://schemas.openxmlformats.org/officeDocument/2006/relationships" xmlns:m="http://schemas.openxmlformats.org/officeDocument/2006/math" xmlns:v="urn:schemas-microsoft-com:vml" xmlns:wp14="http://schemas.microsoft.com/office/word/2010/wordprocessingDrawing" xmlns:wp="http://schemas.openxmlformats.org/drawingml/2006/wordprocessingDrawing" xmlns:w10="urn:schemas-microsoft-com:office:word" xmlns:w="http://schemas.openxmlformats.org/wordprocessingml/2006/main" xmlns:w14="http://schemas.microsoft.com/office/word/2010/wordml" xmlns:wpg="http://schemas.microsoft.com/office/word/2010/wordprocessingGroup" xmlns:wpi="http://schemas.microsoft.com/office/word/2010/wordprocessingInk" xmlns:wne="http://schemas.microsoft.com/office/word/2006/wordml" xmlns:wps="http://schemas.microsoft.com/office/word/2010/wordprocessingShape" mc:Ignorable="w14 wp14">
+  <w:p>
+    <w:pPr>
+      <w:pStyle w:val="Fuzeile"/>
+    </w:pPr>
   </w:p>
 </w:ftr>
 </file>
@@ -1876,6 +2351,36 @@
     </w:p>
   </w:footnote>
 </w:footnotes>
+</file>
+
+<file path=word/header1.xml><?xml version="1.0" encoding="utf-8"?>
+<w:hdr xmlns:wpc="http://schemas.microsoft.com/office/word/2010/wordprocessingCanvas" xmlns:mo="http://schemas.microsoft.com/office/mac/office/2008/main" xmlns:mc="http://schemas.openxmlformats.org/markup-compatibility/2006" xmlns:mv="urn:schemas-microsoft-com:mac:vml" xmlns:o="urn:schemas-microsoft-com:office:office" xmlns:r="http://schemas.openxmlformats.org/officeDocument/2006/relationships" xmlns:m="http://schemas.openxmlformats.org/officeDocument/2006/math" xmlns:v="urn:schemas-microsoft-com:vml" xmlns:wp14="http://schemas.microsoft.com/office/word/2010/wordprocessingDrawing" xmlns:wp="http://schemas.openxmlformats.org/drawingml/2006/wordprocessingDrawing" xmlns:w10="urn:schemas-microsoft-com:office:word" xmlns:w="http://schemas.openxmlformats.org/wordprocessingml/2006/main" xmlns:w14="http://schemas.microsoft.com/office/word/2010/wordml" xmlns:wpg="http://schemas.microsoft.com/office/word/2010/wordprocessingGroup" xmlns:wpi="http://schemas.microsoft.com/office/word/2010/wordprocessingInk" xmlns:wne="http://schemas.microsoft.com/office/word/2006/wordml" xmlns:wps="http://schemas.microsoft.com/office/word/2010/wordprocessingShape" mc:Ignorable="w14 wp14">
+  <w:p>
+    <w:pPr>
+      <w:pStyle w:val="Kopfzeile"/>
+    </w:pPr>
+  </w:p>
+</w:hdr>
+</file>
+
+<file path=word/header2.xml><?xml version="1.0" encoding="utf-8"?>
+<w:hdr xmlns:wpc="http://schemas.microsoft.com/office/word/2010/wordprocessingCanvas" xmlns:mo="http://schemas.microsoft.com/office/mac/office/2008/main" xmlns:mc="http://schemas.openxmlformats.org/markup-compatibility/2006" xmlns:mv="urn:schemas-microsoft-com:mac:vml" xmlns:o="urn:schemas-microsoft-com:office:office" xmlns:r="http://schemas.openxmlformats.org/officeDocument/2006/relationships" xmlns:m="http://schemas.openxmlformats.org/officeDocument/2006/math" xmlns:v="urn:schemas-microsoft-com:vml" xmlns:wp14="http://schemas.microsoft.com/office/word/2010/wordprocessingDrawing" xmlns:wp="http://schemas.openxmlformats.org/drawingml/2006/wordprocessingDrawing" xmlns:w10="urn:schemas-microsoft-com:office:word" xmlns:w="http://schemas.openxmlformats.org/wordprocessingml/2006/main" xmlns:w14="http://schemas.microsoft.com/office/word/2010/wordml" xmlns:wpg="http://schemas.microsoft.com/office/word/2010/wordprocessingGroup" xmlns:wpi="http://schemas.microsoft.com/office/word/2010/wordprocessingInk" xmlns:wne="http://schemas.microsoft.com/office/word/2006/wordml" xmlns:wps="http://schemas.microsoft.com/office/word/2010/wordprocessingShape" mc:Ignorable="w14 wp14">
+  <w:p>
+    <w:pPr>
+      <w:pStyle w:val="Kopfzeile"/>
+    </w:pPr>
+  </w:p>
+</w:hdr>
+</file>
+
+<file path=word/header3.xml><?xml version="1.0" encoding="utf-8"?>
+<w:hdr xmlns:wpc="http://schemas.microsoft.com/office/word/2010/wordprocessingCanvas" xmlns:mo="http://schemas.microsoft.com/office/mac/office/2008/main" xmlns:mc="http://schemas.openxmlformats.org/markup-compatibility/2006" xmlns:mv="urn:schemas-microsoft-com:mac:vml" xmlns:o="urn:schemas-microsoft-com:office:office" xmlns:r="http://schemas.openxmlformats.org/officeDocument/2006/relationships" xmlns:m="http://schemas.openxmlformats.org/officeDocument/2006/math" xmlns:v="urn:schemas-microsoft-com:vml" xmlns:wp14="http://schemas.microsoft.com/office/word/2010/wordprocessingDrawing" xmlns:wp="http://schemas.openxmlformats.org/drawingml/2006/wordprocessingDrawing" xmlns:w10="urn:schemas-microsoft-com:office:word" xmlns:w="http://schemas.openxmlformats.org/wordprocessingml/2006/main" xmlns:w14="http://schemas.microsoft.com/office/word/2010/wordml" xmlns:wpg="http://schemas.microsoft.com/office/word/2010/wordprocessingGroup" xmlns:wpi="http://schemas.microsoft.com/office/word/2010/wordprocessingInk" xmlns:wne="http://schemas.microsoft.com/office/word/2006/wordml" xmlns:wps="http://schemas.microsoft.com/office/word/2010/wordprocessingShape" mc:Ignorable="w14 wp14">
+  <w:p>
+    <w:pPr>
+      <w:pStyle w:val="Kopfzeile"/>
+    </w:pPr>
+  </w:p>
+</w:hdr>
 </file>
 
 <file path=word/styles.xml><?xml version="1.0" encoding="utf-8"?>
@@ -2488,6 +2993,50 @@
       <w:u w:val="single"/>
     </w:rPr>
   </w:style>
+  <w:style w:type="paragraph" w:styleId="Bearbeitung">
+    <w:name w:val="Revision"/>
+    <w:hidden/>
+    <w:uiPriority w:val="99"/>
+    <w:semiHidden/>
+    <w:rsid w:val="00F02712"/>
+    <w:rPr>
+      <w:rFonts w:ascii="Lucida Grande" w:hAnsi="Lucida Grande"/>
+      <w:color w:val="00000A"/>
+      <w:szCs w:val="24"/>
+      <w:lang w:eastAsia="de-DE"/>
+    </w:rPr>
+  </w:style>
+  <w:style w:type="paragraph" w:styleId="Dokumentstruktur">
+    <w:name w:val="Document Map"/>
+    <w:basedOn w:val="Standard"/>
+    <w:link w:val="DokumentstrukturZeichen"/>
+    <w:uiPriority w:val="99"/>
+    <w:semiHidden/>
+    <w:unhideWhenUsed/>
+    <w:rsid w:val="00003476"/>
+    <w:pPr>
+      <w:spacing w:line="240" w:lineRule="auto"/>
+    </w:pPr>
+    <w:rPr>
+      <w:rFonts w:cs="Lucida Grande"/>
+      <w:sz w:val="24"/>
+    </w:rPr>
+  </w:style>
+  <w:style w:type="character" w:customStyle="1" w:styleId="DokumentstrukturZeichen">
+    <w:name w:val="Dokumentstruktur Zeichen"/>
+    <w:basedOn w:val="Absatzstandardschriftart"/>
+    <w:link w:val="Dokumentstruktur"/>
+    <w:uiPriority w:val="99"/>
+    <w:semiHidden/>
+    <w:rsid w:val="00003476"/>
+    <w:rPr>
+      <w:rFonts w:ascii="Lucida Grande" w:hAnsi="Lucida Grande" w:cs="Lucida Grande"/>
+      <w:color w:val="00000A"/>
+      <w:sz w:val="24"/>
+      <w:szCs w:val="24"/>
+      <w:lang w:eastAsia="de-DE"/>
+    </w:rPr>
+  </w:style>
 </w:styles>
 </file>
 
@@ -3099,6 +3648,50 @@
     <w:rPr>
       <w:color w:val="0000FF" w:themeColor="hyperlink"/>
       <w:u w:val="single"/>
+    </w:rPr>
+  </w:style>
+  <w:style w:type="paragraph" w:styleId="Bearbeitung">
+    <w:name w:val="Revision"/>
+    <w:hidden/>
+    <w:uiPriority w:val="99"/>
+    <w:semiHidden/>
+    <w:rsid w:val="00F02712"/>
+    <w:rPr>
+      <w:rFonts w:ascii="Lucida Grande" w:hAnsi="Lucida Grande"/>
+      <w:color w:val="00000A"/>
+      <w:szCs w:val="24"/>
+      <w:lang w:eastAsia="de-DE"/>
+    </w:rPr>
+  </w:style>
+  <w:style w:type="paragraph" w:styleId="Dokumentstruktur">
+    <w:name w:val="Document Map"/>
+    <w:basedOn w:val="Standard"/>
+    <w:link w:val="DokumentstrukturZeichen"/>
+    <w:uiPriority w:val="99"/>
+    <w:semiHidden/>
+    <w:unhideWhenUsed/>
+    <w:rsid w:val="00003476"/>
+    <w:pPr>
+      <w:spacing w:line="240" w:lineRule="auto"/>
+    </w:pPr>
+    <w:rPr>
+      <w:rFonts w:cs="Lucida Grande"/>
+      <w:sz w:val="24"/>
+    </w:rPr>
+  </w:style>
+  <w:style w:type="character" w:customStyle="1" w:styleId="DokumentstrukturZeichen">
+    <w:name w:val="Dokumentstruktur Zeichen"/>
+    <w:basedOn w:val="Absatzstandardschriftart"/>
+    <w:link w:val="Dokumentstruktur"/>
+    <w:uiPriority w:val="99"/>
+    <w:semiHidden/>
+    <w:rsid w:val="00003476"/>
+    <w:rPr>
+      <w:rFonts w:ascii="Lucida Grande" w:hAnsi="Lucida Grande" w:cs="Lucida Grande"/>
+      <w:color w:val="00000A"/>
+      <w:sz w:val="24"/>
+      <w:szCs w:val="24"/>
+      <w:lang w:eastAsia="de-DE"/>
     </w:rPr>
   </w:style>
 </w:styles>
@@ -3422,4 +4015,16 @@
   </a:objectDefaults>
   <a:extraClrSchemeLst/>
 </a:theme>
+</file>
+
+<file path=customXml/item1.xml><?xml version="1.0" encoding="utf-8"?>
+<b:Sources xmlns:b="http://schemas.openxmlformats.org/officeDocument/2006/bibliography" xmlns="http://schemas.openxmlformats.org/officeDocument/2006/bibliography" SelectedStyle="/APA.XSL" StyleName="APA"/>
+</file>
+
+<file path=customXml/itemProps1.xml><?xml version="1.0" encoding="utf-8"?>
+<ds:datastoreItem xmlns:ds="http://schemas.openxmlformats.org/officeDocument/2006/customXml" ds:itemID="{63884897-0C08-6E43-807B-36D6458FDEF3}">
+  <ds:schemaRefs>
+    <ds:schemaRef ds:uri="http://schemas.openxmlformats.org/officeDocument/2006/bibliography"/>
+  </ds:schemaRefs>
+</ds:datastoreItem>
 </file>
</xml_diff>

<commit_message>
PROJECTFORGE-1986 Fix review bugs
</commit_message>
<xml_diff>
--- a/projectforge-business/src/main/resources/officeTemplates/InvoiceTemplate.docx
+++ b/projectforge-business/src/main/resources/officeTemplates/InvoiceTemplate.docx
@@ -1,6 +1,6 @@
 
 <file path=word/document.xml><?xml version="1.0" encoding="utf-8"?>
-<w:document xmlns:wpc="http://schemas.microsoft.com/office/word/2010/wordprocessingCanvas" xmlns:mo="http://schemas.microsoft.com/office/mac/office/2008/main" xmlns:mc="http://schemas.openxmlformats.org/markup-compatibility/2006" xmlns:mv="urn:schemas-microsoft-com:mac:vml" xmlns:o="urn:schemas-microsoft-com:office:office" xmlns:r="http://schemas.openxmlformats.org/officeDocument/2006/relationships" xmlns:m="http://schemas.openxmlformats.org/officeDocument/2006/math" xmlns:v="urn:schemas-microsoft-com:vml" xmlns:wp14="http://schemas.microsoft.com/office/word/2010/wordprocessingDrawing" xmlns:wp="http://schemas.openxmlformats.org/drawingml/2006/wordprocessingDrawing" xmlns:w10="urn:schemas-microsoft-com:office:word" xmlns:w="http://schemas.openxmlformats.org/wordprocessingml/2006/main" xmlns:w14="http://schemas.microsoft.com/office/word/2010/wordml" xmlns:wpg="http://schemas.microsoft.com/office/word/2010/wordprocessingGroup" xmlns:wpi="http://schemas.microsoft.com/office/word/2010/wordprocessingInk" xmlns:wne="http://schemas.microsoft.com/office/word/2006/wordml" xmlns:wps="http://schemas.microsoft.com/office/word/2010/wordprocessingShape" mc:Ignorable="w14 wp14">
+<w:document xmlns:wpc="http://schemas.microsoft.com/office/word/2010/wordprocessingCanvas" xmlns:mo="http://schemas.microsoft.com/office/mac/office/2008/main" xmlns:mc="http://schemas.openxmlformats.org/markup-compatibility/2006" xmlns:mv="urn:schemas-microsoft-com:mac:vml" xmlns:o="urn:schemas-microsoft-com:office:office" xmlns:r="http://schemas.openxmlformats.org/officeDocument/2006/relationships" xmlns:m="http://schemas.openxmlformats.org/officeDocument/2006/math" xmlns:v="urn:schemas-microsoft-com:vml" xmlns:wp14="http://schemas.microsoft.com/office/word/2010/wordprocessingDrawing" xmlns:wp="http://schemas.openxmlformats.org/drawingml/2006/wordprocessingDrawing" xmlns:w10="urn:schemas-microsoft-com:office:word" xmlns:w="http://schemas.openxmlformats.org/wordprocessingml/2006/main" xmlns:w14="http://schemas.microsoft.com/office/word/2010/wordml" xmlns:w15="http://schemas.microsoft.com/office/word/2012/wordml" xmlns:wpg="http://schemas.microsoft.com/office/word/2010/wordprocessingGroup" xmlns:wpi="http://schemas.microsoft.com/office/word/2010/wordprocessingInk" xmlns:wne="http://schemas.microsoft.com/office/word/2006/wordml" xmlns:wps="http://schemas.microsoft.com/office/word/2010/wordprocessingShape" mc:Ignorable="w14 w15 wp14">
   <w:body>
     <w:p>
       <w:pPr>
@@ -400,13 +400,15 @@
                 <w:rFonts w:ascii="Arial" w:hAnsi="Arial"/>
                 <w:sz w:val="15"/>
                 <w:szCs w:val="15"/>
-              </w:rPr>
-            </w:pPr>
-            <w:r>
-              <w:rPr>
-                <w:rFonts w:ascii="Arial" w:hAnsi="Arial"/>
-                <w:sz w:val="15"/>
-                <w:szCs w:val="15"/>
+                <w:lang w:val="en"/>
+              </w:rPr>
+            </w:pPr>
+            <w:r>
+              <w:rPr>
+                <w:rFonts w:ascii="Arial" w:hAnsi="Arial"/>
+                <w:sz w:val="15"/>
+                <w:szCs w:val="15"/>
+                <w:lang w:val="en"/>
               </w:rPr>
               <w:t>Tel.</w:t>
             </w:r>
@@ -415,6 +417,7 @@
                 <w:rFonts w:ascii="Arial" w:hAnsi="Arial"/>
                 <w:sz w:val="15"/>
                 <w:szCs w:val="15"/>
+                <w:lang w:val="en"/>
               </w:rPr>
               <w:tab/>
               <w:t xml:space="preserve">+49 </w:t>
@@ -424,6 +427,7 @@
                 <w:rFonts w:ascii="Arial" w:hAnsi="Arial"/>
                 <w:sz w:val="15"/>
                 <w:szCs w:val="15"/>
+                <w:lang w:val="en"/>
               </w:rPr>
               <w:t>123</w:t>
             </w:r>
@@ -432,6 +436,7 @@
                 <w:rFonts w:ascii="Arial" w:hAnsi="Arial"/>
                 <w:sz w:val="15"/>
                 <w:szCs w:val="15"/>
+                <w:lang w:val="en"/>
               </w:rPr>
               <w:t xml:space="preserve"> </w:t>
             </w:r>
@@ -440,6 +445,7 @@
                 <w:rFonts w:ascii="Arial" w:hAnsi="Arial"/>
                 <w:sz w:val="15"/>
                 <w:szCs w:val="15"/>
+                <w:lang w:val="en"/>
               </w:rPr>
               <w:t>456789</w:t>
             </w:r>
@@ -448,6 +454,7 @@
                 <w:rFonts w:ascii="Arial" w:hAnsi="Arial"/>
                 <w:sz w:val="15"/>
                 <w:szCs w:val="15"/>
+                <w:lang w:val="en"/>
               </w:rPr>
               <w:t>-0</w:t>
             </w:r>
@@ -466,13 +473,15 @@
                 <w:color w:val="000000" w:themeColor="text1"/>
                 <w:sz w:val="15"/>
                 <w:szCs w:val="15"/>
-              </w:rPr>
-            </w:pPr>
-            <w:r>
-              <w:rPr>
-                <w:rFonts w:ascii="Arial" w:hAnsi="Arial"/>
-                <w:sz w:val="15"/>
-                <w:szCs w:val="15"/>
+                <w:lang w:val="en"/>
+              </w:rPr>
+            </w:pPr>
+            <w:r>
+              <w:rPr>
+                <w:rFonts w:ascii="Arial" w:hAnsi="Arial"/>
+                <w:sz w:val="15"/>
+                <w:szCs w:val="15"/>
+                <w:lang w:val="en"/>
               </w:rPr>
               <w:t>Fax</w:t>
             </w:r>
@@ -481,6 +490,7 @@
                 <w:rFonts w:ascii="Arial" w:hAnsi="Arial"/>
                 <w:sz w:val="15"/>
                 <w:szCs w:val="15"/>
+                <w:lang w:val="en"/>
               </w:rPr>
               <w:tab/>
               <w:t xml:space="preserve">+49 </w:t>
@@ -490,6 +500,7 @@
                 <w:rFonts w:ascii="Arial" w:hAnsi="Arial"/>
                 <w:sz w:val="15"/>
                 <w:szCs w:val="15"/>
+                <w:lang w:val="en"/>
               </w:rPr>
               <w:t>123 456789</w:t>
             </w:r>
@@ -498,6 +509,7 @@
                 <w:rFonts w:ascii="Arial" w:hAnsi="Arial"/>
                 <w:sz w:val="15"/>
                 <w:szCs w:val="15"/>
+                <w:lang w:val="en"/>
               </w:rPr>
               <w:t>-1</w:t>
             </w:r>
@@ -509,6 +521,7 @@
               <w:ind w:left="142"/>
               <w:rPr>
                 <w:rFonts w:ascii="Arial" w:hAnsi="Arial"/>
+                <w:lang w:val="en"/>
               </w:rPr>
             </w:pPr>
             <w:r>
@@ -519,6 +532,7 @@
                 <w:sz w:val="15"/>
                 <w:szCs w:val="15"/>
                 <w:u w:val="none"/>
+                <w:lang w:val="en"/>
               </w:rPr>
               <w:t>info</w:t>
             </w:r>
@@ -530,6 +544,7 @@
                 <w:sz w:val="15"/>
                 <w:szCs w:val="15"/>
                 <w:u w:val="none"/>
+                <w:lang w:val="en"/>
               </w:rPr>
               <w:t>@</w:t>
             </w:r>
@@ -541,6 +556,7 @@
                 <w:sz w:val="15"/>
                 <w:szCs w:val="15"/>
                 <w:u w:val="none"/>
+                <w:lang w:val="en"/>
               </w:rPr>
               <w:t>muster</w:t>
             </w:r>
@@ -552,6 +568,7 @@
                 <w:sz w:val="15"/>
                 <w:szCs w:val="15"/>
                 <w:u w:val="none"/>
+                <w:lang w:val="en"/>
               </w:rPr>
               <w:t>.de</w:t>
             </w:r>
@@ -564,6 +581,7 @@
               <w:rPr>
                 <w:rFonts w:ascii="Arial" w:hAnsi="Arial"/>
                 <w:color w:val="auto"/>
+                <w:lang w:val="en"/>
               </w:rPr>
             </w:pPr>
             <w:r>
@@ -574,6 +592,7 @@
                 <w:sz w:val="15"/>
                 <w:szCs w:val="15"/>
                 <w:u w:val="none"/>
+                <w:lang w:val="en"/>
               </w:rPr>
               <w:t>www.muster.de</w:t>
             </w:r>
@@ -588,6 +607,7 @@
                 <w:color w:val="000000" w:themeColor="text1"/>
                 <w:sz w:val="15"/>
                 <w:szCs w:val="15"/>
+                <w:lang w:val="en"/>
               </w:rPr>
             </w:pPr>
           </w:p>
@@ -732,7 +752,17 @@
           <w:b/>
           <w:bCs/>
         </w:rPr>
-        <w:t xml:space="preserve">RECHNUNG </w:t>
+        <w:t>{Typ}</w:t>
+      </w:r>
+      <w:bookmarkStart w:id="0" w:name="_GoBack"/>
+      <w:bookmarkEnd w:id="0"/>
+      <w:r>
+        <w:rPr>
+          <w:rFonts w:ascii="Arial" w:hAnsi="Arial"/>
+          <w:b/>
+          <w:bCs/>
+        </w:rPr>
+        <w:t xml:space="preserve"> </w:t>
       </w:r>
     </w:p>
     <w:p>
@@ -1116,43 +1146,7 @@
                 <w:sz w:val="16"/>
                 <w:szCs w:val="16"/>
               </w:rPr>
-              <w:t>Pos. {{</w:t>
-            </w:r>
-            <w:proofErr w:type="spellStart"/>
-            <w:r>
-              <w:rPr>
-                <w:rFonts w:ascii="Arial" w:hAnsi="Arial"/>
-                <w:sz w:val="16"/>
-                <w:szCs w:val="16"/>
-              </w:rPr>
-              <w:t>id</w:t>
-            </w:r>
-            <w:proofErr w:type="spellEnd"/>
-            <w:r>
-              <w:rPr>
-                <w:rFonts w:ascii="Arial" w:hAnsi="Arial"/>
-                <w:sz w:val="16"/>
-                <w:szCs w:val="16"/>
-              </w:rPr>
-              <w:t>}</w:t>
-            </w:r>
-            <w:proofErr w:type="spellStart"/>
-            <w:r>
-              <w:rPr>
-                <w:rFonts w:ascii="Arial" w:hAnsi="Arial"/>
-                <w:sz w:val="16"/>
-                <w:szCs w:val="16"/>
-              </w:rPr>
-              <w:t>Posnummer</w:t>
-            </w:r>
-            <w:proofErr w:type="spellEnd"/>
-            <w:r>
-              <w:rPr>
-                <w:rFonts w:ascii="Arial" w:hAnsi="Arial"/>
-                <w:sz w:val="16"/>
-                <w:szCs w:val="16"/>
-              </w:rPr>
-              <w:t>}:</w:t>
+              <w:t>Pos. {{id}Posnummer}:</w:t>
             </w:r>
           </w:p>
           <w:p>
@@ -1174,25 +1168,7 @@
                 <w:sz w:val="16"/>
                 <w:szCs w:val="16"/>
               </w:rPr>
-              <w:t>{{</w:t>
-            </w:r>
-            <w:proofErr w:type="spellStart"/>
-            <w:r>
-              <w:rPr>
-                <w:rFonts w:ascii="Arial" w:hAnsi="Arial"/>
-                <w:sz w:val="16"/>
-                <w:szCs w:val="16"/>
-              </w:rPr>
-              <w:t>id</w:t>
-            </w:r>
-            <w:proofErr w:type="spellEnd"/>
-            <w:r>
-              <w:rPr>
-                <w:rFonts w:ascii="Arial" w:hAnsi="Arial"/>
-                <w:sz w:val="16"/>
-                <w:szCs w:val="16"/>
-              </w:rPr>
-              <w:t>}Text}</w:t>
+              <w:t>{{id}Text}</w:t>
             </w:r>
           </w:p>
           <w:p>
@@ -1214,25 +1190,7 @@
                 <w:sz w:val="16"/>
                 <w:szCs w:val="16"/>
               </w:rPr>
-              <w:t>Leistungszeitraum: {{</w:t>
-            </w:r>
-            <w:proofErr w:type="spellStart"/>
-            <w:r>
-              <w:rPr>
-                <w:rFonts w:ascii="Arial" w:hAnsi="Arial"/>
-                <w:sz w:val="16"/>
-                <w:szCs w:val="16"/>
-              </w:rPr>
-              <w:t>id</w:t>
-            </w:r>
-            <w:proofErr w:type="spellEnd"/>
-            <w:r>
-              <w:rPr>
-                <w:rFonts w:ascii="Arial" w:hAnsi="Arial"/>
-                <w:sz w:val="16"/>
-                <w:szCs w:val="16"/>
-              </w:rPr>
-              <w:t>}Leistungszeitraum}</w:t>
+              <w:t>Leistungszeitraum: {{id}Leistungszeitraum}</w:t>
             </w:r>
           </w:p>
         </w:tc>
@@ -1270,25 +1228,7 @@
                 <w:sz w:val="16"/>
                 <w:szCs w:val="16"/>
               </w:rPr>
-              <w:t>{{</w:t>
-            </w:r>
-            <w:proofErr w:type="spellStart"/>
-            <w:r>
-              <w:rPr>
-                <w:rFonts w:ascii="Arial" w:hAnsi="Arial"/>
-                <w:sz w:val="16"/>
-                <w:szCs w:val="16"/>
-              </w:rPr>
-              <w:t>id</w:t>
-            </w:r>
-            <w:proofErr w:type="spellEnd"/>
-            <w:r>
-              <w:rPr>
-                <w:rFonts w:ascii="Arial" w:hAnsi="Arial"/>
-                <w:sz w:val="16"/>
-                <w:szCs w:val="16"/>
-              </w:rPr>
-              <w:t>}Menge}</w:t>
+              <w:t>{{id}Menge}</w:t>
             </w:r>
           </w:p>
         </w:tc>
@@ -1326,25 +1266,7 @@
                 <w:sz w:val="16"/>
                 <w:szCs w:val="16"/>
               </w:rPr>
-              <w:t>{{</w:t>
-            </w:r>
-            <w:proofErr w:type="spellStart"/>
-            <w:r>
-              <w:rPr>
-                <w:rFonts w:ascii="Arial" w:hAnsi="Arial"/>
-                <w:sz w:val="16"/>
-                <w:szCs w:val="16"/>
-              </w:rPr>
-              <w:t>id</w:t>
-            </w:r>
-            <w:proofErr w:type="spellEnd"/>
-            <w:r>
-              <w:rPr>
-                <w:rFonts w:ascii="Arial" w:hAnsi="Arial"/>
-                <w:sz w:val="16"/>
-                <w:szCs w:val="16"/>
-              </w:rPr>
-              <w:t>}Einzelpreis}</w:t>
+              <w:t>{{id}Einzelpreis}</w:t>
             </w:r>
             <w:r>
               <w:rPr>
@@ -1390,25 +1312,7 @@
                 <w:sz w:val="16"/>
                 <w:szCs w:val="16"/>
               </w:rPr>
-              <w:t>{{</w:t>
-            </w:r>
-            <w:proofErr w:type="spellStart"/>
-            <w:r>
-              <w:rPr>
-                <w:rFonts w:ascii="Arial" w:hAnsi="Arial"/>
-                <w:sz w:val="16"/>
-                <w:szCs w:val="16"/>
-              </w:rPr>
-              <w:t>id</w:t>
-            </w:r>
-            <w:proofErr w:type="spellEnd"/>
-            <w:r>
-              <w:rPr>
-                <w:rFonts w:ascii="Arial" w:hAnsi="Arial"/>
-                <w:sz w:val="16"/>
-                <w:szCs w:val="16"/>
-              </w:rPr>
-              <w:t>}Betrag}</w:t>
+              <w:t>{{id}Betrag}</w:t>
             </w:r>
             <w:r>
               <w:rPr>
@@ -1564,25 +1468,7 @@
                 <w:sz w:val="16"/>
                 <w:szCs w:val="16"/>
               </w:rPr>
-              <w:t>{</w:t>
-            </w:r>
-            <w:proofErr w:type="spellStart"/>
-            <w:r>
-              <w:rPr>
-                <w:rFonts w:ascii="Arial" w:hAnsi="Arial"/>
-                <w:sz w:val="16"/>
-                <w:szCs w:val="16"/>
-              </w:rPr>
-              <w:t>MwSt</w:t>
-            </w:r>
-            <w:proofErr w:type="spellEnd"/>
-            <w:r>
-              <w:rPr>
-                <w:rFonts w:ascii="Arial" w:hAnsi="Arial"/>
-                <w:sz w:val="16"/>
-                <w:szCs w:val="16"/>
-              </w:rPr>
-              <w:t>} €</w:t>
+              <w:t>{MwSt} €</w:t>
             </w:r>
           </w:p>
         </w:tc>
@@ -1690,32 +1576,7 @@
           <w:rFonts w:ascii="Arial" w:hAnsi="Arial"/>
           <w:color w:val="000000" w:themeColor="text1"/>
         </w:rPr>
-        <w:t>Wir danken Ihnen für Ihre Beauftragung und bitten um Überweisung des Gesamtbetrages bis zum {</w:t>
-      </w:r>
-      <w:proofErr w:type="spellStart"/>
-      <w:r>
-        <w:rPr>
-          <w:rFonts w:ascii="Arial" w:hAnsi="Arial"/>
-          <w:color w:val="000000" w:themeColor="text1"/>
-        </w:rPr>
-        <w:t>Faelligkeit</w:t>
-      </w:r>
-      <w:proofErr w:type="spellEnd"/>
-      <w:proofErr w:type="gramStart"/>
-      <w:r>
-        <w:rPr>
-          <w:rFonts w:ascii="Arial" w:hAnsi="Arial"/>
-          <w:color w:val="000000" w:themeColor="text1"/>
-        </w:rPr>
-        <w:t>} auf</w:t>
-      </w:r>
-      <w:proofErr w:type="gramEnd"/>
-      <w:r>
-        <w:rPr>
-          <w:rFonts w:ascii="Arial" w:hAnsi="Arial"/>
-          <w:color w:val="000000" w:themeColor="text1"/>
-        </w:rPr>
-        <w:t xml:space="preserve"> eines der unten genannten Konten. Wir freuen uns auf eine weiterhin erfolgreiche Zusammenarbeit.</w:t>
+        <w:t>Wir danken Ihnen für Ihre Beauftragung und bitten um Überweisung des Gesamtbetrages bis zum {Faelligkeit} auf eines der unten genannten Konten. Wir freuen uns auf eine weiterhin erfolgreiche Zusammenarbeit.</w:t>
       </w:r>
     </w:p>
     <w:p>
@@ -1733,12 +1594,12 @@
       </w:pPr>
     </w:p>
     <w:sectPr>
-      <w:headerReference w:type="even" r:id="rId8"/>
-      <w:headerReference w:type="default" r:id="rId9"/>
-      <w:footerReference w:type="even" r:id="rId10"/>
-      <w:footerReference w:type="default" r:id="rId11"/>
-      <w:headerReference w:type="first" r:id="rId12"/>
-      <w:footerReference w:type="first" r:id="rId13"/>
+      <w:headerReference w:type="even" r:id="rId7"/>
+      <w:headerReference w:type="default" r:id="rId8"/>
+      <w:footerReference w:type="even" r:id="rId9"/>
+      <w:footerReference w:type="default" r:id="rId10"/>
+      <w:headerReference w:type="first" r:id="rId11"/>
+      <w:footerReference w:type="first" r:id="rId12"/>
       <w:pgSz w:w="11906" w:h="16820"/>
       <w:pgMar w:top="1418" w:right="1219" w:bottom="1134" w:left="1219" w:header="0" w:footer="709" w:gutter="0"/>
       <w:cols w:space="720"/>
@@ -1750,7 +1611,7 @@
 </file>
 
 <file path=word/endnotes.xml><?xml version="1.0" encoding="utf-8"?>
-<w:endnotes xmlns:wpc="http://schemas.microsoft.com/office/word/2010/wordprocessingCanvas" xmlns:mo="http://schemas.microsoft.com/office/mac/office/2008/main" xmlns:mc="http://schemas.openxmlformats.org/markup-compatibility/2006" xmlns:mv="urn:schemas-microsoft-com:mac:vml" xmlns:o="urn:schemas-microsoft-com:office:office" xmlns:r="http://schemas.openxmlformats.org/officeDocument/2006/relationships" xmlns:m="http://schemas.openxmlformats.org/officeDocument/2006/math" xmlns:v="urn:schemas-microsoft-com:vml" xmlns:wp14="http://schemas.microsoft.com/office/word/2010/wordprocessingDrawing" xmlns:wp="http://schemas.openxmlformats.org/drawingml/2006/wordprocessingDrawing" xmlns:w10="urn:schemas-microsoft-com:office:word" xmlns:w="http://schemas.openxmlformats.org/wordprocessingml/2006/main" xmlns:w14="http://schemas.microsoft.com/office/word/2010/wordml" xmlns:wpg="http://schemas.microsoft.com/office/word/2010/wordprocessingGroup" xmlns:wpi="http://schemas.microsoft.com/office/word/2010/wordprocessingInk" xmlns:wne="http://schemas.microsoft.com/office/word/2006/wordml" xmlns:wps="http://schemas.microsoft.com/office/word/2010/wordprocessingShape" mc:Ignorable="w14 wp14">
+<w:endnotes xmlns:wpc="http://schemas.microsoft.com/office/word/2010/wordprocessingCanvas" xmlns:mo="http://schemas.microsoft.com/office/mac/office/2008/main" xmlns:mc="http://schemas.openxmlformats.org/markup-compatibility/2006" xmlns:mv="urn:schemas-microsoft-com:mac:vml" xmlns:o="urn:schemas-microsoft-com:office:office" xmlns:r="http://schemas.openxmlformats.org/officeDocument/2006/relationships" xmlns:m="http://schemas.openxmlformats.org/officeDocument/2006/math" xmlns:v="urn:schemas-microsoft-com:vml" xmlns:wp14="http://schemas.microsoft.com/office/word/2010/wordprocessingDrawing" xmlns:wp="http://schemas.openxmlformats.org/drawingml/2006/wordprocessingDrawing" xmlns:w10="urn:schemas-microsoft-com:office:word" xmlns:w="http://schemas.openxmlformats.org/wordprocessingml/2006/main" xmlns:w14="http://schemas.microsoft.com/office/word/2010/wordml" xmlns:w15="http://schemas.microsoft.com/office/word/2012/wordml" xmlns:wpg="http://schemas.microsoft.com/office/word/2010/wordprocessingGroup" xmlns:wpi="http://schemas.microsoft.com/office/word/2010/wordprocessingInk" xmlns:wne="http://schemas.microsoft.com/office/word/2006/wordml" xmlns:wps="http://schemas.microsoft.com/office/word/2010/wordprocessingShape" mc:Ignorable="w14 w15 wp14">
   <w:endnote w:type="separator" w:id="-1">
     <w:p>
       <w:pPr>
@@ -1775,7 +1636,7 @@
 </file>
 
 <file path=word/footer1.xml><?xml version="1.0" encoding="utf-8"?>
-<w:ftr xmlns:wpc="http://schemas.microsoft.com/office/word/2010/wordprocessingCanvas" xmlns:mo="http://schemas.microsoft.com/office/mac/office/2008/main" xmlns:mc="http://schemas.openxmlformats.org/markup-compatibility/2006" xmlns:mv="urn:schemas-microsoft-com:mac:vml" xmlns:o="urn:schemas-microsoft-com:office:office" xmlns:r="http://schemas.openxmlformats.org/officeDocument/2006/relationships" xmlns:m="http://schemas.openxmlformats.org/officeDocument/2006/math" xmlns:v="urn:schemas-microsoft-com:vml" xmlns:wp14="http://schemas.microsoft.com/office/word/2010/wordprocessingDrawing" xmlns:wp="http://schemas.openxmlformats.org/drawingml/2006/wordprocessingDrawing" xmlns:w10="urn:schemas-microsoft-com:office:word" xmlns:w="http://schemas.openxmlformats.org/wordprocessingml/2006/main" xmlns:w14="http://schemas.microsoft.com/office/word/2010/wordml" xmlns:wpg="http://schemas.microsoft.com/office/word/2010/wordprocessingGroup" xmlns:wpi="http://schemas.microsoft.com/office/word/2010/wordprocessingInk" xmlns:wne="http://schemas.microsoft.com/office/word/2006/wordml" xmlns:wps="http://schemas.microsoft.com/office/word/2010/wordprocessingShape" mc:Ignorable="w14 wp14">
+<w:ftr xmlns:wpc="http://schemas.microsoft.com/office/word/2010/wordprocessingCanvas" xmlns:mo="http://schemas.microsoft.com/office/mac/office/2008/main" xmlns:mc="http://schemas.openxmlformats.org/markup-compatibility/2006" xmlns:mv="urn:schemas-microsoft-com:mac:vml" xmlns:o="urn:schemas-microsoft-com:office:office" xmlns:r="http://schemas.openxmlformats.org/officeDocument/2006/relationships" xmlns:m="http://schemas.openxmlformats.org/officeDocument/2006/math" xmlns:v="urn:schemas-microsoft-com:vml" xmlns:wp14="http://schemas.microsoft.com/office/word/2010/wordprocessingDrawing" xmlns:wp="http://schemas.openxmlformats.org/drawingml/2006/wordprocessingDrawing" xmlns:w10="urn:schemas-microsoft-com:office:word" xmlns:w="http://schemas.openxmlformats.org/wordprocessingml/2006/main" xmlns:w14="http://schemas.microsoft.com/office/word/2010/wordml" xmlns:w15="http://schemas.microsoft.com/office/word/2012/wordml" xmlns:wpg="http://schemas.microsoft.com/office/word/2010/wordprocessingGroup" xmlns:wpi="http://schemas.microsoft.com/office/word/2010/wordprocessingInk" xmlns:wne="http://schemas.microsoft.com/office/word/2006/wordml" xmlns:wps="http://schemas.microsoft.com/office/word/2010/wordprocessingShape" mc:Ignorable="w14 w15 wp14">
   <w:p>
     <w:pPr>
       <w:pStyle w:val="Fuzeile"/>
@@ -1785,7 +1646,7 @@
 </file>
 
 <file path=word/footer2.xml><?xml version="1.0" encoding="utf-8"?>
-<w:ftr xmlns:wpc="http://schemas.microsoft.com/office/word/2010/wordprocessingCanvas" xmlns:mo="http://schemas.microsoft.com/office/mac/office/2008/main" xmlns:mc="http://schemas.openxmlformats.org/markup-compatibility/2006" xmlns:mv="urn:schemas-microsoft-com:mac:vml" xmlns:o="urn:schemas-microsoft-com:office:office" xmlns:r="http://schemas.openxmlformats.org/officeDocument/2006/relationships" xmlns:m="http://schemas.openxmlformats.org/officeDocument/2006/math" xmlns:v="urn:schemas-microsoft-com:vml" xmlns:wp14="http://schemas.microsoft.com/office/word/2010/wordprocessingDrawing" xmlns:wp="http://schemas.openxmlformats.org/drawingml/2006/wordprocessingDrawing" xmlns:w10="urn:schemas-microsoft-com:office:word" xmlns:w="http://schemas.openxmlformats.org/wordprocessingml/2006/main" xmlns:w14="http://schemas.microsoft.com/office/word/2010/wordml" xmlns:wpg="http://schemas.microsoft.com/office/word/2010/wordprocessingGroup" xmlns:wpi="http://schemas.microsoft.com/office/word/2010/wordprocessingInk" xmlns:wne="http://schemas.microsoft.com/office/word/2006/wordml" xmlns:wps="http://schemas.microsoft.com/office/word/2010/wordprocessingShape" mc:Ignorable="w14 wp14">
+<w:ftr xmlns:wpc="http://schemas.microsoft.com/office/word/2010/wordprocessingCanvas" xmlns:mo="http://schemas.microsoft.com/office/mac/office/2008/main" xmlns:mc="http://schemas.openxmlformats.org/markup-compatibility/2006" xmlns:mv="urn:schemas-microsoft-com:mac:vml" xmlns:o="urn:schemas-microsoft-com:office:office" xmlns:r="http://schemas.openxmlformats.org/officeDocument/2006/relationships" xmlns:m="http://schemas.openxmlformats.org/officeDocument/2006/math" xmlns:v="urn:schemas-microsoft-com:vml" xmlns:wp14="http://schemas.microsoft.com/office/word/2010/wordprocessingDrawing" xmlns:wp="http://schemas.openxmlformats.org/drawingml/2006/wordprocessingDrawing" xmlns:w10="urn:schemas-microsoft-com:office:word" xmlns:w="http://schemas.openxmlformats.org/wordprocessingml/2006/main" xmlns:w14="http://schemas.microsoft.com/office/word/2010/wordml" xmlns:w15="http://schemas.microsoft.com/office/word/2012/wordml" xmlns:wpg="http://schemas.microsoft.com/office/word/2010/wordprocessingGroup" xmlns:wpi="http://schemas.microsoft.com/office/word/2010/wordprocessingInk" xmlns:wne="http://schemas.microsoft.com/office/word/2006/wordml" xmlns:wps="http://schemas.microsoft.com/office/word/2010/wordprocessingShape" mc:Ignorable="w14 w15 wp14">
   <w:p>
     <w:pPr>
       <w:tabs>
@@ -1886,7 +1747,6 @@
       </w:rPr>
       <w:t xml:space="preserve"> </w:t>
     </w:r>
-    <w:proofErr w:type="spellStart"/>
     <w:r>
       <w:rPr>
         <w:rFonts w:ascii="Arial" w:hAnsi="Arial"/>
@@ -1895,7 +1755,6 @@
       </w:rPr>
       <w:t>1234</w:t>
     </w:r>
-    <w:proofErr w:type="spellEnd"/>
     <w:r>
       <w:rPr>
         <w:rFonts w:ascii="Arial" w:hAnsi="Arial"/>
@@ -1904,7 +1763,6 @@
       </w:rPr>
       <w:t xml:space="preserve"> </w:t>
     </w:r>
-    <w:proofErr w:type="spellStart"/>
     <w:r>
       <w:rPr>
         <w:rFonts w:ascii="Arial" w:hAnsi="Arial"/>
@@ -1913,7 +1771,6 @@
       </w:rPr>
       <w:t>1234</w:t>
     </w:r>
-    <w:proofErr w:type="spellEnd"/>
     <w:r>
       <w:rPr>
         <w:rFonts w:ascii="Arial" w:hAnsi="Arial"/>
@@ -1922,7 +1779,6 @@
       </w:rPr>
       <w:t xml:space="preserve"> </w:t>
     </w:r>
-    <w:proofErr w:type="spellStart"/>
     <w:r>
       <w:rPr>
         <w:rFonts w:ascii="Arial" w:hAnsi="Arial"/>
@@ -1931,7 +1787,6 @@
       </w:rPr>
       <w:t>1234</w:t>
     </w:r>
-    <w:proofErr w:type="spellEnd"/>
     <w:r>
       <w:rPr>
         <w:rFonts w:ascii="Arial" w:hAnsi="Arial"/>
@@ -2070,7 +1925,6 @@
       </w:rPr>
       <w:t xml:space="preserve"> </w:t>
     </w:r>
-    <w:proofErr w:type="spellStart"/>
     <w:r>
       <w:rPr>
         <w:rFonts w:ascii="Arial" w:hAnsi="Arial"/>
@@ -2079,7 +1933,6 @@
       </w:rPr>
       <w:t>1234</w:t>
     </w:r>
-    <w:proofErr w:type="spellEnd"/>
     <w:r>
       <w:rPr>
         <w:rFonts w:ascii="Arial" w:hAnsi="Arial"/>
@@ -2088,7 +1941,6 @@
       </w:rPr>
       <w:t xml:space="preserve"> </w:t>
     </w:r>
-    <w:proofErr w:type="spellStart"/>
     <w:r>
       <w:rPr>
         <w:rFonts w:ascii="Arial" w:hAnsi="Arial"/>
@@ -2097,7 +1949,6 @@
       </w:rPr>
       <w:t>1234</w:t>
     </w:r>
-    <w:proofErr w:type="spellEnd"/>
     <w:r>
       <w:rPr>
         <w:rFonts w:ascii="Arial" w:hAnsi="Arial"/>
@@ -2106,7 +1957,6 @@
       </w:rPr>
       <w:t xml:space="preserve"> </w:t>
     </w:r>
-    <w:proofErr w:type="spellStart"/>
     <w:r>
       <w:rPr>
         <w:rFonts w:ascii="Arial" w:hAnsi="Arial"/>
@@ -2115,7 +1965,6 @@
       </w:rPr>
       <w:t>1234</w:t>
     </w:r>
-    <w:proofErr w:type="spellEnd"/>
     <w:r>
       <w:rPr>
         <w:rFonts w:ascii="Arial" w:hAnsi="Arial"/>
@@ -2187,8 +2036,6 @@
       </w:rPr>
       <w:tab/>
     </w:r>
-    <w:bookmarkStart w:id="0" w:name="_GoBack"/>
-    <w:bookmarkEnd w:id="0"/>
     <w:r>
       <w:rPr>
         <w:rFonts w:ascii="Arial" w:hAnsi="Arial"/>
@@ -2220,25 +2067,7 @@
         <w:sz w:val="13"/>
         <w:szCs w:val="13"/>
       </w:rPr>
-      <w:t xml:space="preserve">    </w:t>
-    </w:r>
-    <w:proofErr w:type="spellStart"/>
-    <w:r>
-      <w:rPr>
-        <w:rFonts w:ascii="Arial" w:hAnsi="Arial"/>
-        <w:sz w:val="13"/>
-        <w:szCs w:val="13"/>
-      </w:rPr>
-      <w:t>Ust</w:t>
-    </w:r>
-    <w:proofErr w:type="spellEnd"/>
-    <w:r>
-      <w:rPr>
-        <w:rFonts w:ascii="Arial" w:hAnsi="Arial"/>
-        <w:sz w:val="13"/>
-        <w:szCs w:val="13"/>
-      </w:rPr>
-      <w:t>-ID: DE</w:t>
+      <w:t xml:space="preserve">    Ust-ID: DE</w:t>
     </w:r>
     <w:r>
       <w:rPr>
@@ -2255,24 +2084,7 @@
         <w:szCs w:val="13"/>
       </w:rPr>
       <w:tab/>
-    </w:r>
-    <w:proofErr w:type="spellStart"/>
-    <w:r>
-      <w:rPr>
-        <w:rFonts w:ascii="Arial" w:hAnsi="Arial"/>
-        <w:sz w:val="13"/>
-        <w:szCs w:val="13"/>
-      </w:rPr>
-      <w:t>Steuernr</w:t>
-    </w:r>
-    <w:proofErr w:type="spellEnd"/>
-    <w:r>
-      <w:rPr>
-        <w:rFonts w:ascii="Arial" w:hAnsi="Arial"/>
-        <w:sz w:val="13"/>
-        <w:szCs w:val="13"/>
-      </w:rPr>
-      <w:t xml:space="preserve">.: </w:t>
+      <w:t xml:space="preserve">Steuernr.: </w:t>
     </w:r>
     <w:r>
       <w:rPr>
@@ -2319,7 +2131,7 @@
 </file>
 
 <file path=word/footer3.xml><?xml version="1.0" encoding="utf-8"?>
-<w:ftr xmlns:wpc="http://schemas.microsoft.com/office/word/2010/wordprocessingCanvas" xmlns:mo="http://schemas.microsoft.com/office/mac/office/2008/main" xmlns:mc="http://schemas.openxmlformats.org/markup-compatibility/2006" xmlns:mv="urn:schemas-microsoft-com:mac:vml" xmlns:o="urn:schemas-microsoft-com:office:office" xmlns:r="http://schemas.openxmlformats.org/officeDocument/2006/relationships" xmlns:m="http://schemas.openxmlformats.org/officeDocument/2006/math" xmlns:v="urn:schemas-microsoft-com:vml" xmlns:wp14="http://schemas.microsoft.com/office/word/2010/wordprocessingDrawing" xmlns:wp="http://schemas.openxmlformats.org/drawingml/2006/wordprocessingDrawing" xmlns:w10="urn:schemas-microsoft-com:office:word" xmlns:w="http://schemas.openxmlformats.org/wordprocessingml/2006/main" xmlns:w14="http://schemas.microsoft.com/office/word/2010/wordml" xmlns:wpg="http://schemas.microsoft.com/office/word/2010/wordprocessingGroup" xmlns:wpi="http://schemas.microsoft.com/office/word/2010/wordprocessingInk" xmlns:wne="http://schemas.microsoft.com/office/word/2006/wordml" xmlns:wps="http://schemas.microsoft.com/office/word/2010/wordprocessingShape" mc:Ignorable="w14 wp14">
+<w:ftr xmlns:wpc="http://schemas.microsoft.com/office/word/2010/wordprocessingCanvas" xmlns:mo="http://schemas.microsoft.com/office/mac/office/2008/main" xmlns:mc="http://schemas.openxmlformats.org/markup-compatibility/2006" xmlns:mv="urn:schemas-microsoft-com:mac:vml" xmlns:o="urn:schemas-microsoft-com:office:office" xmlns:r="http://schemas.openxmlformats.org/officeDocument/2006/relationships" xmlns:m="http://schemas.openxmlformats.org/officeDocument/2006/math" xmlns:v="urn:schemas-microsoft-com:vml" xmlns:wp14="http://schemas.microsoft.com/office/word/2010/wordprocessingDrawing" xmlns:wp="http://schemas.openxmlformats.org/drawingml/2006/wordprocessingDrawing" xmlns:w10="urn:schemas-microsoft-com:office:word" xmlns:w="http://schemas.openxmlformats.org/wordprocessingml/2006/main" xmlns:w14="http://schemas.microsoft.com/office/word/2010/wordml" xmlns:w15="http://schemas.microsoft.com/office/word/2012/wordml" xmlns:wpg="http://schemas.microsoft.com/office/word/2010/wordprocessingGroup" xmlns:wpi="http://schemas.microsoft.com/office/word/2010/wordprocessingInk" xmlns:wne="http://schemas.microsoft.com/office/word/2006/wordml" xmlns:wps="http://schemas.microsoft.com/office/word/2010/wordprocessingShape" mc:Ignorable="w14 w15 wp14">
   <w:p>
     <w:pPr>
       <w:pStyle w:val="Fuzeile"/>
@@ -2329,7 +2141,7 @@
 </file>
 
 <file path=word/footnotes.xml><?xml version="1.0" encoding="utf-8"?>
-<w:footnotes xmlns:wpc="http://schemas.microsoft.com/office/word/2010/wordprocessingCanvas" xmlns:mo="http://schemas.microsoft.com/office/mac/office/2008/main" xmlns:mc="http://schemas.openxmlformats.org/markup-compatibility/2006" xmlns:mv="urn:schemas-microsoft-com:mac:vml" xmlns:o="urn:schemas-microsoft-com:office:office" xmlns:r="http://schemas.openxmlformats.org/officeDocument/2006/relationships" xmlns:m="http://schemas.openxmlformats.org/officeDocument/2006/math" xmlns:v="urn:schemas-microsoft-com:vml" xmlns:wp14="http://schemas.microsoft.com/office/word/2010/wordprocessingDrawing" xmlns:wp="http://schemas.openxmlformats.org/drawingml/2006/wordprocessingDrawing" xmlns:w10="urn:schemas-microsoft-com:office:word" xmlns:w="http://schemas.openxmlformats.org/wordprocessingml/2006/main" xmlns:w14="http://schemas.microsoft.com/office/word/2010/wordml" xmlns:wpg="http://schemas.microsoft.com/office/word/2010/wordprocessingGroup" xmlns:wpi="http://schemas.microsoft.com/office/word/2010/wordprocessingInk" xmlns:wne="http://schemas.microsoft.com/office/word/2006/wordml" xmlns:wps="http://schemas.microsoft.com/office/word/2010/wordprocessingShape" mc:Ignorable="w14 wp14">
+<w:footnotes xmlns:wpc="http://schemas.microsoft.com/office/word/2010/wordprocessingCanvas" xmlns:mo="http://schemas.microsoft.com/office/mac/office/2008/main" xmlns:mc="http://schemas.openxmlformats.org/markup-compatibility/2006" xmlns:mv="urn:schemas-microsoft-com:mac:vml" xmlns:o="urn:schemas-microsoft-com:office:office" xmlns:r="http://schemas.openxmlformats.org/officeDocument/2006/relationships" xmlns:m="http://schemas.openxmlformats.org/officeDocument/2006/math" xmlns:v="urn:schemas-microsoft-com:vml" xmlns:wp14="http://schemas.microsoft.com/office/word/2010/wordprocessingDrawing" xmlns:wp="http://schemas.openxmlformats.org/drawingml/2006/wordprocessingDrawing" xmlns:w10="urn:schemas-microsoft-com:office:word" xmlns:w="http://schemas.openxmlformats.org/wordprocessingml/2006/main" xmlns:w14="http://schemas.microsoft.com/office/word/2010/wordml" xmlns:w15="http://schemas.microsoft.com/office/word/2012/wordml" xmlns:wpg="http://schemas.microsoft.com/office/word/2010/wordprocessingGroup" xmlns:wpi="http://schemas.microsoft.com/office/word/2010/wordprocessingInk" xmlns:wne="http://schemas.microsoft.com/office/word/2006/wordml" xmlns:wps="http://schemas.microsoft.com/office/word/2010/wordprocessingShape" mc:Ignorable="w14 w15 wp14">
   <w:footnote w:type="separator" w:id="-1">
     <w:p>
       <w:pPr>
@@ -2354,7 +2166,7 @@
 </file>
 
 <file path=word/header1.xml><?xml version="1.0" encoding="utf-8"?>
-<w:hdr xmlns:wpc="http://schemas.microsoft.com/office/word/2010/wordprocessingCanvas" xmlns:mo="http://schemas.microsoft.com/office/mac/office/2008/main" xmlns:mc="http://schemas.openxmlformats.org/markup-compatibility/2006" xmlns:mv="urn:schemas-microsoft-com:mac:vml" xmlns:o="urn:schemas-microsoft-com:office:office" xmlns:r="http://schemas.openxmlformats.org/officeDocument/2006/relationships" xmlns:m="http://schemas.openxmlformats.org/officeDocument/2006/math" xmlns:v="urn:schemas-microsoft-com:vml" xmlns:wp14="http://schemas.microsoft.com/office/word/2010/wordprocessingDrawing" xmlns:wp="http://schemas.openxmlformats.org/drawingml/2006/wordprocessingDrawing" xmlns:w10="urn:schemas-microsoft-com:office:word" xmlns:w="http://schemas.openxmlformats.org/wordprocessingml/2006/main" xmlns:w14="http://schemas.microsoft.com/office/word/2010/wordml" xmlns:wpg="http://schemas.microsoft.com/office/word/2010/wordprocessingGroup" xmlns:wpi="http://schemas.microsoft.com/office/word/2010/wordprocessingInk" xmlns:wne="http://schemas.microsoft.com/office/word/2006/wordml" xmlns:wps="http://schemas.microsoft.com/office/word/2010/wordprocessingShape" mc:Ignorable="w14 wp14">
+<w:hdr xmlns:wpc="http://schemas.microsoft.com/office/word/2010/wordprocessingCanvas" xmlns:mo="http://schemas.microsoft.com/office/mac/office/2008/main" xmlns:mc="http://schemas.openxmlformats.org/markup-compatibility/2006" xmlns:mv="urn:schemas-microsoft-com:mac:vml" xmlns:o="urn:schemas-microsoft-com:office:office" xmlns:r="http://schemas.openxmlformats.org/officeDocument/2006/relationships" xmlns:m="http://schemas.openxmlformats.org/officeDocument/2006/math" xmlns:v="urn:schemas-microsoft-com:vml" xmlns:wp14="http://schemas.microsoft.com/office/word/2010/wordprocessingDrawing" xmlns:wp="http://schemas.openxmlformats.org/drawingml/2006/wordprocessingDrawing" xmlns:w10="urn:schemas-microsoft-com:office:word" xmlns:w="http://schemas.openxmlformats.org/wordprocessingml/2006/main" xmlns:w14="http://schemas.microsoft.com/office/word/2010/wordml" xmlns:w15="http://schemas.microsoft.com/office/word/2012/wordml" xmlns:wpg="http://schemas.microsoft.com/office/word/2010/wordprocessingGroup" xmlns:wpi="http://schemas.microsoft.com/office/word/2010/wordprocessingInk" xmlns:wne="http://schemas.microsoft.com/office/word/2006/wordml" xmlns:wps="http://schemas.microsoft.com/office/word/2010/wordprocessingShape" mc:Ignorable="w14 w15 wp14">
   <w:p>
     <w:pPr>
       <w:pStyle w:val="Kopfzeile"/>
@@ -2364,7 +2176,7 @@
 </file>
 
 <file path=word/header2.xml><?xml version="1.0" encoding="utf-8"?>
-<w:hdr xmlns:wpc="http://schemas.microsoft.com/office/word/2010/wordprocessingCanvas" xmlns:mo="http://schemas.microsoft.com/office/mac/office/2008/main" xmlns:mc="http://schemas.openxmlformats.org/markup-compatibility/2006" xmlns:mv="urn:schemas-microsoft-com:mac:vml" xmlns:o="urn:schemas-microsoft-com:office:office" xmlns:r="http://schemas.openxmlformats.org/officeDocument/2006/relationships" xmlns:m="http://schemas.openxmlformats.org/officeDocument/2006/math" xmlns:v="urn:schemas-microsoft-com:vml" xmlns:wp14="http://schemas.microsoft.com/office/word/2010/wordprocessingDrawing" xmlns:wp="http://schemas.openxmlformats.org/drawingml/2006/wordprocessingDrawing" xmlns:w10="urn:schemas-microsoft-com:office:word" xmlns:w="http://schemas.openxmlformats.org/wordprocessingml/2006/main" xmlns:w14="http://schemas.microsoft.com/office/word/2010/wordml" xmlns:wpg="http://schemas.microsoft.com/office/word/2010/wordprocessingGroup" xmlns:wpi="http://schemas.microsoft.com/office/word/2010/wordprocessingInk" xmlns:wne="http://schemas.microsoft.com/office/word/2006/wordml" xmlns:wps="http://schemas.microsoft.com/office/word/2010/wordprocessingShape" mc:Ignorable="w14 wp14">
+<w:hdr xmlns:wpc="http://schemas.microsoft.com/office/word/2010/wordprocessingCanvas" xmlns:mo="http://schemas.microsoft.com/office/mac/office/2008/main" xmlns:mc="http://schemas.openxmlformats.org/markup-compatibility/2006" xmlns:mv="urn:schemas-microsoft-com:mac:vml" xmlns:o="urn:schemas-microsoft-com:office:office" xmlns:r="http://schemas.openxmlformats.org/officeDocument/2006/relationships" xmlns:m="http://schemas.openxmlformats.org/officeDocument/2006/math" xmlns:v="urn:schemas-microsoft-com:vml" xmlns:wp14="http://schemas.microsoft.com/office/word/2010/wordprocessingDrawing" xmlns:wp="http://schemas.openxmlformats.org/drawingml/2006/wordprocessingDrawing" xmlns:w10="urn:schemas-microsoft-com:office:word" xmlns:w="http://schemas.openxmlformats.org/wordprocessingml/2006/main" xmlns:w14="http://schemas.microsoft.com/office/word/2010/wordml" xmlns:w15="http://schemas.microsoft.com/office/word/2012/wordml" xmlns:wpg="http://schemas.microsoft.com/office/word/2010/wordprocessingGroup" xmlns:wpi="http://schemas.microsoft.com/office/word/2010/wordprocessingInk" xmlns:wne="http://schemas.microsoft.com/office/word/2006/wordml" xmlns:wps="http://schemas.microsoft.com/office/word/2010/wordprocessingShape" mc:Ignorable="w14 w15 wp14">
   <w:p>
     <w:pPr>
       <w:pStyle w:val="Kopfzeile"/>
@@ -2374,7 +2186,7 @@
 </file>
 
 <file path=word/header3.xml><?xml version="1.0" encoding="utf-8"?>
-<w:hdr xmlns:wpc="http://schemas.microsoft.com/office/word/2010/wordprocessingCanvas" xmlns:mo="http://schemas.microsoft.com/office/mac/office/2008/main" xmlns:mc="http://schemas.openxmlformats.org/markup-compatibility/2006" xmlns:mv="urn:schemas-microsoft-com:mac:vml" xmlns:o="urn:schemas-microsoft-com:office:office" xmlns:r="http://schemas.openxmlformats.org/officeDocument/2006/relationships" xmlns:m="http://schemas.openxmlformats.org/officeDocument/2006/math" xmlns:v="urn:schemas-microsoft-com:vml" xmlns:wp14="http://schemas.microsoft.com/office/word/2010/wordprocessingDrawing" xmlns:wp="http://schemas.openxmlformats.org/drawingml/2006/wordprocessingDrawing" xmlns:w10="urn:schemas-microsoft-com:office:word" xmlns:w="http://schemas.openxmlformats.org/wordprocessingml/2006/main" xmlns:w14="http://schemas.microsoft.com/office/word/2010/wordml" xmlns:wpg="http://schemas.microsoft.com/office/word/2010/wordprocessingGroup" xmlns:wpi="http://schemas.microsoft.com/office/word/2010/wordprocessingInk" xmlns:wne="http://schemas.microsoft.com/office/word/2006/wordml" xmlns:wps="http://schemas.microsoft.com/office/word/2010/wordprocessingShape" mc:Ignorable="w14 wp14">
+<w:hdr xmlns:wpc="http://schemas.microsoft.com/office/word/2010/wordprocessingCanvas" xmlns:mo="http://schemas.microsoft.com/office/mac/office/2008/main" xmlns:mc="http://schemas.openxmlformats.org/markup-compatibility/2006" xmlns:mv="urn:schemas-microsoft-com:mac:vml" xmlns:o="urn:schemas-microsoft-com:office:office" xmlns:r="http://schemas.openxmlformats.org/officeDocument/2006/relationships" xmlns:m="http://schemas.openxmlformats.org/officeDocument/2006/math" xmlns:v="urn:schemas-microsoft-com:vml" xmlns:wp14="http://schemas.microsoft.com/office/word/2010/wordprocessingDrawing" xmlns:wp="http://schemas.openxmlformats.org/drawingml/2006/wordprocessingDrawing" xmlns:w10="urn:schemas-microsoft-com:office:word" xmlns:w="http://schemas.openxmlformats.org/wordprocessingml/2006/main" xmlns:w14="http://schemas.microsoft.com/office/word/2010/wordml" xmlns:w15="http://schemas.microsoft.com/office/word/2012/wordml" xmlns:wpg="http://schemas.microsoft.com/office/word/2010/wordprocessingGroup" xmlns:wpi="http://schemas.microsoft.com/office/word/2010/wordprocessingInk" xmlns:wne="http://schemas.microsoft.com/office/word/2006/wordml" xmlns:wps="http://schemas.microsoft.com/office/word/2010/wordprocessingShape" mc:Ignorable="w14 w15 wp14">
   <w:p>
     <w:pPr>
       <w:pStyle w:val="Kopfzeile"/>
@@ -2384,7 +2196,7 @@
 </file>
 
 <file path=word/styles.xml><?xml version="1.0" encoding="utf-8"?>
-<w:styles xmlns:mc="http://schemas.openxmlformats.org/markup-compatibility/2006" xmlns:r="http://schemas.openxmlformats.org/officeDocument/2006/relationships" xmlns:w="http://schemas.openxmlformats.org/wordprocessingml/2006/main" xmlns:w14="http://schemas.microsoft.com/office/word/2010/wordml" mc:Ignorable="w14">
+<w:styles xmlns:mc="http://schemas.openxmlformats.org/markup-compatibility/2006" xmlns:r="http://schemas.openxmlformats.org/officeDocument/2006/relationships" xmlns:w="http://schemas.openxmlformats.org/wordprocessingml/2006/main" xmlns:w14="http://schemas.microsoft.com/office/word/2010/wordml" xmlns:w15="http://schemas.microsoft.com/office/word/2012/wordml" mc:Ignorable="w14 w15">
   <w:docDefaults>
     <w:rPrDefault>
       <w:rPr>
@@ -2394,144 +2206,389 @@
     </w:rPrDefault>
     <w:pPrDefault/>
   </w:docDefaults>
-  <w:latentStyles w:defLockedState="0" w:defUIPriority="99" w:defSemiHidden="1" w:defUnhideWhenUsed="1" w:defQFormat="0" w:count="276">
-    <w:lsdException w:name="Normal" w:semiHidden="0" w:uiPriority="0" w:unhideWhenUsed="0" w:qFormat="1"/>
-    <w:lsdException w:name="heading 1" w:semiHidden="0" w:uiPriority="9" w:unhideWhenUsed="0" w:qFormat="1"/>
-    <w:lsdException w:name="heading 2" w:uiPriority="9" w:qFormat="1"/>
-    <w:lsdException w:name="heading 3" w:uiPriority="9" w:qFormat="1"/>
-    <w:lsdException w:name="heading 4" w:uiPriority="9" w:qFormat="1"/>
-    <w:lsdException w:name="heading 5" w:uiPriority="9" w:qFormat="1"/>
-    <w:lsdException w:name="heading 6" w:uiPriority="9" w:qFormat="1"/>
-    <w:lsdException w:name="heading 7" w:uiPriority="9" w:qFormat="1"/>
-    <w:lsdException w:name="heading 8" w:uiPriority="9" w:qFormat="1"/>
-    <w:lsdException w:name="heading 9" w:uiPriority="9" w:qFormat="1"/>
-    <w:lsdException w:name="toc 1" w:uiPriority="39"/>
-    <w:lsdException w:name="toc 2" w:uiPriority="39"/>
-    <w:lsdException w:name="toc 3" w:uiPriority="39"/>
-    <w:lsdException w:name="toc 4" w:uiPriority="39"/>
-    <w:lsdException w:name="toc 5" w:uiPriority="39"/>
-    <w:lsdException w:name="toc 6" w:uiPriority="39"/>
-    <w:lsdException w:name="toc 7" w:uiPriority="39"/>
-    <w:lsdException w:name="toc 8" w:uiPriority="39"/>
-    <w:lsdException w:name="toc 9" w:uiPriority="39"/>
-    <w:lsdException w:name="caption" w:uiPriority="35" w:qFormat="1"/>
-    <w:lsdException w:name="Title" w:semiHidden="0" w:uiPriority="10" w:unhideWhenUsed="0" w:qFormat="1"/>
-    <w:lsdException w:name="Default Paragraph Font" w:uiPriority="1"/>
-    <w:lsdException w:name="Subtitle" w:semiHidden="0" w:uiPriority="11" w:unhideWhenUsed="0" w:qFormat="1"/>
-    <w:lsdException w:name="Strong" w:semiHidden="0" w:uiPriority="22" w:unhideWhenUsed="0" w:qFormat="1"/>
-    <w:lsdException w:name="Emphasis" w:semiHidden="0" w:uiPriority="20" w:unhideWhenUsed="0" w:qFormat="1"/>
-    <w:lsdException w:name="Table Grid" w:semiHidden="0" w:uiPriority="59" w:unhideWhenUsed="0"/>
-    <w:lsdException w:name="Placeholder Text" w:unhideWhenUsed="0"/>
-    <w:lsdException w:name="No Spacing" w:semiHidden="0" w:uiPriority="1" w:unhideWhenUsed="0" w:qFormat="1"/>
-    <w:lsdException w:name="Light Shading" w:semiHidden="0" w:uiPriority="60" w:unhideWhenUsed="0"/>
-    <w:lsdException w:name="Light List" w:semiHidden="0" w:uiPriority="61" w:unhideWhenUsed="0"/>
-    <w:lsdException w:name="Light Grid" w:semiHidden="0" w:uiPriority="62" w:unhideWhenUsed="0"/>
-    <w:lsdException w:name="Medium Shading 1" w:semiHidden="0" w:uiPriority="63" w:unhideWhenUsed="0"/>
-    <w:lsdException w:name="Medium Shading 2" w:semiHidden="0" w:uiPriority="64" w:unhideWhenUsed="0"/>
-    <w:lsdException w:name="Medium List 1" w:semiHidden="0" w:uiPriority="65" w:unhideWhenUsed="0"/>
-    <w:lsdException w:name="Medium List 2" w:semiHidden="0" w:uiPriority="66" w:unhideWhenUsed="0"/>
-    <w:lsdException w:name="Medium Grid 1" w:semiHidden="0" w:uiPriority="67" w:unhideWhenUsed="0"/>
-    <w:lsdException w:name="Medium Grid 2" w:semiHidden="0" w:uiPriority="68" w:unhideWhenUsed="0"/>
-    <w:lsdException w:name="Medium Grid 3" w:semiHidden="0" w:uiPriority="69" w:unhideWhenUsed="0"/>
-    <w:lsdException w:name="Dark List" w:semiHidden="0" w:uiPriority="70" w:unhideWhenUsed="0"/>
-    <w:lsdException w:name="Colorful Shading" w:semiHidden="0" w:uiPriority="71" w:unhideWhenUsed="0"/>
-    <w:lsdException w:name="Colorful List" w:semiHidden="0" w:uiPriority="72" w:unhideWhenUsed="0"/>
-    <w:lsdException w:name="Colorful Grid" w:semiHidden="0" w:uiPriority="73" w:unhideWhenUsed="0"/>
-    <w:lsdException w:name="Light Shading Accent 1" w:semiHidden="0" w:uiPriority="60" w:unhideWhenUsed="0"/>
-    <w:lsdException w:name="Light List Accent 1" w:semiHidden="0" w:uiPriority="61" w:unhideWhenUsed="0"/>
-    <w:lsdException w:name="Light Grid Accent 1" w:semiHidden="0" w:uiPriority="62" w:unhideWhenUsed="0"/>
-    <w:lsdException w:name="Medium Shading 1 Accent 1" w:semiHidden="0" w:uiPriority="63" w:unhideWhenUsed="0"/>
-    <w:lsdException w:name="Medium Shading 2 Accent 1" w:semiHidden="0" w:uiPriority="64" w:unhideWhenUsed="0"/>
-    <w:lsdException w:name="Medium List 1 Accent 1" w:semiHidden="0" w:uiPriority="65" w:unhideWhenUsed="0"/>
-    <w:lsdException w:name="Revision" w:unhideWhenUsed="0"/>
-    <w:lsdException w:name="List Paragraph" w:semiHidden="0" w:uiPriority="34" w:unhideWhenUsed="0" w:qFormat="1"/>
-    <w:lsdException w:name="Quote" w:semiHidden="0" w:uiPriority="29" w:unhideWhenUsed="0" w:qFormat="1"/>
-    <w:lsdException w:name="Intense Quote" w:semiHidden="0" w:uiPriority="30" w:unhideWhenUsed="0" w:qFormat="1"/>
-    <w:lsdException w:name="Medium List 2 Accent 1" w:semiHidden="0" w:uiPriority="66" w:unhideWhenUsed="0"/>
-    <w:lsdException w:name="Medium Grid 1 Accent 1" w:semiHidden="0" w:uiPriority="67" w:unhideWhenUsed="0"/>
-    <w:lsdException w:name="Medium Grid 2 Accent 1" w:semiHidden="0" w:uiPriority="68" w:unhideWhenUsed="0"/>
-    <w:lsdException w:name="Medium Grid 3 Accent 1" w:semiHidden="0" w:uiPriority="69" w:unhideWhenUsed="0"/>
-    <w:lsdException w:name="Dark List Accent 1" w:semiHidden="0" w:uiPriority="70" w:unhideWhenUsed="0"/>
-    <w:lsdException w:name="Colorful Shading Accent 1" w:semiHidden="0" w:uiPriority="71" w:unhideWhenUsed="0"/>
-    <w:lsdException w:name="Colorful List Accent 1" w:semiHidden="0" w:uiPriority="72" w:unhideWhenUsed="0"/>
-    <w:lsdException w:name="Colorful Grid Accent 1" w:semiHidden="0" w:uiPriority="73" w:unhideWhenUsed="0"/>
-    <w:lsdException w:name="Light Shading Accent 2" w:semiHidden="0" w:uiPriority="60" w:unhideWhenUsed="0"/>
-    <w:lsdException w:name="Light List Accent 2" w:semiHidden="0" w:uiPriority="61" w:unhideWhenUsed="0"/>
-    <w:lsdException w:name="Light Grid Accent 2" w:semiHidden="0" w:uiPriority="62" w:unhideWhenUsed="0"/>
-    <w:lsdException w:name="Medium Shading 1 Accent 2" w:semiHidden="0" w:uiPriority="63" w:unhideWhenUsed="0"/>
-    <w:lsdException w:name="Medium Shading 2 Accent 2" w:semiHidden="0" w:uiPriority="64" w:unhideWhenUsed="0"/>
-    <w:lsdException w:name="Medium List 1 Accent 2" w:semiHidden="0" w:uiPriority="65" w:unhideWhenUsed="0"/>
-    <w:lsdException w:name="Medium List 2 Accent 2" w:semiHidden="0" w:uiPriority="66" w:unhideWhenUsed="0"/>
-    <w:lsdException w:name="Medium Grid 1 Accent 2" w:semiHidden="0" w:uiPriority="67" w:unhideWhenUsed="0"/>
-    <w:lsdException w:name="Medium Grid 2 Accent 2" w:semiHidden="0" w:uiPriority="68" w:unhideWhenUsed="0"/>
-    <w:lsdException w:name="Medium Grid 3 Accent 2" w:semiHidden="0" w:uiPriority="69" w:unhideWhenUsed="0"/>
-    <w:lsdException w:name="Dark List Accent 2" w:semiHidden="0" w:uiPriority="70" w:unhideWhenUsed="0"/>
-    <w:lsdException w:name="Colorful Shading Accent 2" w:semiHidden="0" w:uiPriority="71" w:unhideWhenUsed="0"/>
-    <w:lsdException w:name="Colorful List Accent 2" w:semiHidden="0" w:uiPriority="72" w:unhideWhenUsed="0"/>
-    <w:lsdException w:name="Colorful Grid Accent 2" w:semiHidden="0" w:uiPriority="73" w:unhideWhenUsed="0"/>
-    <w:lsdException w:name="Light Shading Accent 3" w:semiHidden="0" w:uiPriority="60" w:unhideWhenUsed="0"/>
-    <w:lsdException w:name="Light List Accent 3" w:semiHidden="0" w:uiPriority="61" w:unhideWhenUsed="0"/>
-    <w:lsdException w:name="Light Grid Accent 3" w:semiHidden="0" w:uiPriority="62" w:unhideWhenUsed="0"/>
-    <w:lsdException w:name="Medium Shading 1 Accent 3" w:semiHidden="0" w:uiPriority="63" w:unhideWhenUsed="0"/>
-    <w:lsdException w:name="Medium Shading 2 Accent 3" w:semiHidden="0" w:uiPriority="64" w:unhideWhenUsed="0"/>
-    <w:lsdException w:name="Medium List 1 Accent 3" w:semiHidden="0" w:uiPriority="65" w:unhideWhenUsed="0"/>
-    <w:lsdException w:name="Medium List 2 Accent 3" w:semiHidden="0" w:uiPriority="66" w:unhideWhenUsed="0"/>
-    <w:lsdException w:name="Medium Grid 1 Accent 3" w:semiHidden="0" w:uiPriority="67" w:unhideWhenUsed="0"/>
-    <w:lsdException w:name="Medium Grid 2 Accent 3" w:semiHidden="0" w:uiPriority="68" w:unhideWhenUsed="0"/>
-    <w:lsdException w:name="Medium Grid 3 Accent 3" w:semiHidden="0" w:uiPriority="69" w:unhideWhenUsed="0"/>
-    <w:lsdException w:name="Dark List Accent 3" w:semiHidden="0" w:uiPriority="70" w:unhideWhenUsed="0"/>
-    <w:lsdException w:name="Colorful Shading Accent 3" w:semiHidden="0" w:uiPriority="71" w:unhideWhenUsed="0"/>
-    <w:lsdException w:name="Colorful List Accent 3" w:semiHidden="0" w:uiPriority="72" w:unhideWhenUsed="0"/>
-    <w:lsdException w:name="Colorful Grid Accent 3" w:semiHidden="0" w:uiPriority="73" w:unhideWhenUsed="0"/>
-    <w:lsdException w:name="Light Shading Accent 4" w:semiHidden="0" w:uiPriority="60" w:unhideWhenUsed="0"/>
-    <w:lsdException w:name="Light List Accent 4" w:semiHidden="0" w:uiPriority="61" w:unhideWhenUsed="0"/>
-    <w:lsdException w:name="Light Grid Accent 4" w:semiHidden="0" w:uiPriority="62" w:unhideWhenUsed="0"/>
-    <w:lsdException w:name="Medium Shading 1 Accent 4" w:semiHidden="0" w:uiPriority="63" w:unhideWhenUsed="0"/>
-    <w:lsdException w:name="Medium Shading 2 Accent 4" w:semiHidden="0" w:uiPriority="64" w:unhideWhenUsed="0"/>
-    <w:lsdException w:name="Medium List 1 Accent 4" w:semiHidden="0" w:uiPriority="65" w:unhideWhenUsed="0"/>
-    <w:lsdException w:name="Medium List 2 Accent 4" w:semiHidden="0" w:uiPriority="66" w:unhideWhenUsed="0"/>
-    <w:lsdException w:name="Medium Grid 1 Accent 4" w:semiHidden="0" w:uiPriority="67" w:unhideWhenUsed="0"/>
-    <w:lsdException w:name="Medium Grid 2 Accent 4" w:semiHidden="0" w:uiPriority="68" w:unhideWhenUsed="0"/>
-    <w:lsdException w:name="Medium Grid 3 Accent 4" w:semiHidden="0" w:uiPriority="69" w:unhideWhenUsed="0"/>
-    <w:lsdException w:name="Dark List Accent 4" w:semiHidden="0" w:uiPriority="70" w:unhideWhenUsed="0"/>
-    <w:lsdException w:name="Colorful Shading Accent 4" w:semiHidden="0" w:uiPriority="71" w:unhideWhenUsed="0"/>
-    <w:lsdException w:name="Colorful List Accent 4" w:semiHidden="0" w:uiPriority="72" w:unhideWhenUsed="0"/>
-    <w:lsdException w:name="Colorful Grid Accent 4" w:semiHidden="0" w:uiPriority="73" w:unhideWhenUsed="0"/>
-    <w:lsdException w:name="Light Shading Accent 5" w:semiHidden="0" w:uiPriority="60" w:unhideWhenUsed="0"/>
-    <w:lsdException w:name="Light List Accent 5" w:semiHidden="0" w:uiPriority="61" w:unhideWhenUsed="0"/>
-    <w:lsdException w:name="Light Grid Accent 5" w:semiHidden="0" w:uiPriority="62" w:unhideWhenUsed="0"/>
-    <w:lsdException w:name="Medium Shading 1 Accent 5" w:semiHidden="0" w:uiPriority="63" w:unhideWhenUsed="0"/>
-    <w:lsdException w:name="Medium Shading 2 Accent 5" w:semiHidden="0" w:uiPriority="64" w:unhideWhenUsed="0"/>
-    <w:lsdException w:name="Medium List 1 Accent 5" w:semiHidden="0" w:uiPriority="65" w:unhideWhenUsed="0"/>
-    <w:lsdException w:name="Medium List 2 Accent 5" w:semiHidden="0" w:uiPriority="66" w:unhideWhenUsed="0"/>
-    <w:lsdException w:name="Medium Grid 1 Accent 5" w:semiHidden="0" w:uiPriority="67" w:unhideWhenUsed="0"/>
-    <w:lsdException w:name="Medium Grid 2 Accent 5" w:semiHidden="0" w:uiPriority="68" w:unhideWhenUsed="0"/>
-    <w:lsdException w:name="Medium Grid 3 Accent 5" w:semiHidden="0" w:uiPriority="69" w:unhideWhenUsed="0"/>
-    <w:lsdException w:name="Dark List Accent 5" w:semiHidden="0" w:uiPriority="70" w:unhideWhenUsed="0"/>
-    <w:lsdException w:name="Colorful Shading Accent 5" w:semiHidden="0" w:uiPriority="71" w:unhideWhenUsed="0"/>
-    <w:lsdException w:name="Colorful List Accent 5" w:semiHidden="0" w:uiPriority="72" w:unhideWhenUsed="0"/>
-    <w:lsdException w:name="Colorful Grid Accent 5" w:semiHidden="0" w:uiPriority="73" w:unhideWhenUsed="0"/>
-    <w:lsdException w:name="Light Shading Accent 6" w:semiHidden="0" w:uiPriority="60" w:unhideWhenUsed="0"/>
-    <w:lsdException w:name="Light List Accent 6" w:semiHidden="0" w:uiPriority="61" w:unhideWhenUsed="0"/>
-    <w:lsdException w:name="Light Grid Accent 6" w:semiHidden="0" w:uiPriority="62" w:unhideWhenUsed="0"/>
-    <w:lsdException w:name="Medium Shading 1 Accent 6" w:semiHidden="0" w:uiPriority="63" w:unhideWhenUsed="0"/>
-    <w:lsdException w:name="Medium Shading 2 Accent 6" w:semiHidden="0" w:uiPriority="64" w:unhideWhenUsed="0"/>
-    <w:lsdException w:name="Medium List 1 Accent 6" w:semiHidden="0" w:uiPriority="65" w:unhideWhenUsed="0"/>
-    <w:lsdException w:name="Medium List 2 Accent 6" w:semiHidden="0" w:uiPriority="66" w:unhideWhenUsed="0"/>
-    <w:lsdException w:name="Medium Grid 1 Accent 6" w:semiHidden="0" w:uiPriority="67" w:unhideWhenUsed="0"/>
-    <w:lsdException w:name="Medium Grid 2 Accent 6" w:semiHidden="0" w:uiPriority="68" w:unhideWhenUsed="0"/>
-    <w:lsdException w:name="Medium Grid 3 Accent 6" w:semiHidden="0" w:uiPriority="69" w:unhideWhenUsed="0"/>
-    <w:lsdException w:name="Dark List Accent 6" w:semiHidden="0" w:uiPriority="70" w:unhideWhenUsed="0"/>
-    <w:lsdException w:name="Colorful Shading Accent 6" w:semiHidden="0" w:uiPriority="71" w:unhideWhenUsed="0"/>
-    <w:lsdException w:name="Colorful List Accent 6" w:semiHidden="0" w:uiPriority="72" w:unhideWhenUsed="0"/>
-    <w:lsdException w:name="Colorful Grid Accent 6" w:semiHidden="0" w:uiPriority="73" w:unhideWhenUsed="0"/>
-    <w:lsdException w:name="Subtle Emphasis" w:semiHidden="0" w:uiPriority="19" w:unhideWhenUsed="0" w:qFormat="1"/>
-    <w:lsdException w:name="Intense Emphasis" w:semiHidden="0" w:uiPriority="21" w:unhideWhenUsed="0" w:qFormat="1"/>
-    <w:lsdException w:name="Subtle Reference" w:semiHidden="0" w:uiPriority="31" w:unhideWhenUsed="0" w:qFormat="1"/>
-    <w:lsdException w:name="Intense Reference" w:semiHidden="0" w:uiPriority="32" w:unhideWhenUsed="0" w:qFormat="1"/>
-    <w:lsdException w:name="Book Title" w:semiHidden="0" w:uiPriority="33" w:unhideWhenUsed="0" w:qFormat="1"/>
-    <w:lsdException w:name="Bibliography" w:uiPriority="37"/>
-    <w:lsdException w:name="TOC Heading" w:uiPriority="39" w:qFormat="1"/>
+  <w:latentStyles w:defLockedState="0" w:defUIPriority="99" w:defSemiHidden="0" w:defUnhideWhenUsed="0" w:defQFormat="0" w:count="382">
+    <w:lsdException w:name="Normal" w:uiPriority="0" w:qFormat="1"/>
+    <w:lsdException w:name="heading 1" w:uiPriority="9" w:qFormat="1"/>
+    <w:lsdException w:name="heading 2" w:semiHidden="1" w:uiPriority="9" w:unhideWhenUsed="1" w:qFormat="1"/>
+    <w:lsdException w:name="heading 3" w:semiHidden="1" w:uiPriority="9" w:unhideWhenUsed="1" w:qFormat="1"/>
+    <w:lsdException w:name="heading 4" w:semiHidden="1" w:uiPriority="9" w:unhideWhenUsed="1" w:qFormat="1"/>
+    <w:lsdException w:name="heading 5" w:semiHidden="1" w:uiPriority="9" w:unhideWhenUsed="1" w:qFormat="1"/>
+    <w:lsdException w:name="heading 6" w:semiHidden="1" w:uiPriority="9" w:unhideWhenUsed="1" w:qFormat="1"/>
+    <w:lsdException w:name="heading 7" w:semiHidden="1" w:uiPriority="9" w:unhideWhenUsed="1" w:qFormat="1"/>
+    <w:lsdException w:name="heading 8" w:semiHidden="1" w:uiPriority="9" w:unhideWhenUsed="1" w:qFormat="1"/>
+    <w:lsdException w:name="heading 9" w:semiHidden="1" w:uiPriority="9" w:unhideWhenUsed="1" w:qFormat="1"/>
+    <w:lsdException w:name="index 1" w:semiHidden="1" w:unhideWhenUsed="1"/>
+    <w:lsdException w:name="index 2" w:semiHidden="1" w:unhideWhenUsed="1"/>
+    <w:lsdException w:name="index 3" w:semiHidden="1" w:unhideWhenUsed="1"/>
+    <w:lsdException w:name="index 4" w:semiHidden="1" w:unhideWhenUsed="1"/>
+    <w:lsdException w:name="index 5" w:semiHidden="1" w:unhideWhenUsed="1"/>
+    <w:lsdException w:name="index 6" w:semiHidden="1" w:unhideWhenUsed="1"/>
+    <w:lsdException w:name="index 7" w:semiHidden="1" w:unhideWhenUsed="1"/>
+    <w:lsdException w:name="index 8" w:semiHidden="1" w:unhideWhenUsed="1"/>
+    <w:lsdException w:name="index 9" w:semiHidden="1" w:unhideWhenUsed="1"/>
+    <w:lsdException w:name="toc 1" w:semiHidden="1" w:uiPriority="39" w:unhideWhenUsed="1"/>
+    <w:lsdException w:name="toc 2" w:semiHidden="1" w:uiPriority="39" w:unhideWhenUsed="1"/>
+    <w:lsdException w:name="toc 3" w:semiHidden="1" w:uiPriority="39" w:unhideWhenUsed="1"/>
+    <w:lsdException w:name="toc 4" w:semiHidden="1" w:uiPriority="39" w:unhideWhenUsed="1"/>
+    <w:lsdException w:name="toc 5" w:semiHidden="1" w:uiPriority="39" w:unhideWhenUsed="1"/>
+    <w:lsdException w:name="toc 6" w:semiHidden="1" w:uiPriority="39" w:unhideWhenUsed="1"/>
+    <w:lsdException w:name="toc 7" w:semiHidden="1" w:uiPriority="39" w:unhideWhenUsed="1"/>
+    <w:lsdException w:name="toc 8" w:semiHidden="1" w:uiPriority="39" w:unhideWhenUsed="1"/>
+    <w:lsdException w:name="toc 9" w:semiHidden="1" w:uiPriority="39" w:unhideWhenUsed="1"/>
+    <w:lsdException w:name="Normal Indent" w:semiHidden="1" w:unhideWhenUsed="1"/>
+    <w:lsdException w:name="footnote text" w:semiHidden="1" w:unhideWhenUsed="1"/>
+    <w:lsdException w:name="annotation text" w:semiHidden="1" w:unhideWhenUsed="1"/>
+    <w:lsdException w:name="header" w:semiHidden="1" w:unhideWhenUsed="1"/>
+    <w:lsdException w:name="footer" w:semiHidden="1" w:unhideWhenUsed="1"/>
+    <w:lsdException w:name="index heading" w:semiHidden="1" w:unhideWhenUsed="1"/>
+    <w:lsdException w:name="caption" w:semiHidden="1" w:uiPriority="35" w:unhideWhenUsed="1" w:qFormat="1"/>
+    <w:lsdException w:name="table of figures" w:semiHidden="1" w:unhideWhenUsed="1"/>
+    <w:lsdException w:name="envelope address" w:semiHidden="1" w:unhideWhenUsed="1"/>
+    <w:lsdException w:name="envelope return" w:semiHidden="1" w:unhideWhenUsed="1"/>
+    <w:lsdException w:name="footnote reference" w:semiHidden="1" w:unhideWhenUsed="1"/>
+    <w:lsdException w:name="annotation reference" w:semiHidden="1" w:unhideWhenUsed="1"/>
+    <w:lsdException w:name="line number" w:semiHidden="1" w:unhideWhenUsed="1"/>
+    <w:lsdException w:name="page number" w:semiHidden="1" w:unhideWhenUsed="1"/>
+    <w:lsdException w:name="endnote reference" w:semiHidden="1" w:unhideWhenUsed="1"/>
+    <w:lsdException w:name="endnote text" w:semiHidden="1" w:unhideWhenUsed="1"/>
+    <w:lsdException w:name="table of authorities" w:semiHidden="1" w:unhideWhenUsed="1"/>
+    <w:lsdException w:name="macro" w:semiHidden="1" w:unhideWhenUsed="1"/>
+    <w:lsdException w:name="toa heading" w:semiHidden="1" w:unhideWhenUsed="1"/>
+    <w:lsdException w:name="List" w:semiHidden="1" w:unhideWhenUsed="1"/>
+    <w:lsdException w:name="List Bullet" w:semiHidden="1" w:unhideWhenUsed="1"/>
+    <w:lsdException w:name="List Number" w:semiHidden="1" w:unhideWhenUsed="1"/>
+    <w:lsdException w:name="List 2" w:semiHidden="1" w:unhideWhenUsed="1"/>
+    <w:lsdException w:name="List 3" w:semiHidden="1" w:unhideWhenUsed="1"/>
+    <w:lsdException w:name="List 4" w:semiHidden="1" w:unhideWhenUsed="1"/>
+    <w:lsdException w:name="List 5" w:semiHidden="1" w:unhideWhenUsed="1"/>
+    <w:lsdException w:name="List Bullet 2" w:semiHidden="1" w:unhideWhenUsed="1"/>
+    <w:lsdException w:name="List Bullet 3" w:semiHidden="1" w:unhideWhenUsed="1"/>
+    <w:lsdException w:name="List Bullet 4" w:semiHidden="1" w:unhideWhenUsed="1"/>
+    <w:lsdException w:name="List Bullet 5" w:semiHidden="1" w:unhideWhenUsed="1"/>
+    <w:lsdException w:name="List Number 2" w:semiHidden="1" w:unhideWhenUsed="1"/>
+    <w:lsdException w:name="List Number 3" w:semiHidden="1" w:unhideWhenUsed="1"/>
+    <w:lsdException w:name="List Number 4" w:semiHidden="1" w:unhideWhenUsed="1"/>
+    <w:lsdException w:name="List Number 5" w:semiHidden="1" w:unhideWhenUsed="1"/>
+    <w:lsdException w:name="Title" w:uiPriority="10" w:qFormat="1"/>
+    <w:lsdException w:name="Closing" w:semiHidden="1" w:unhideWhenUsed="1"/>
+    <w:lsdException w:name="Signature" w:semiHidden="1" w:unhideWhenUsed="1"/>
+    <w:lsdException w:name="Default Paragraph Font" w:semiHidden="1" w:uiPriority="1" w:unhideWhenUsed="1"/>
+    <w:lsdException w:name="Body Text" w:semiHidden="1" w:unhideWhenUsed="1"/>
+    <w:lsdException w:name="Body Text Indent" w:semiHidden="1" w:unhideWhenUsed="1"/>
+    <w:lsdException w:name="List Continue" w:semiHidden="1" w:unhideWhenUsed="1"/>
+    <w:lsdException w:name="List Continue 2" w:semiHidden="1" w:unhideWhenUsed="1"/>
+    <w:lsdException w:name="List Continue 3" w:semiHidden="1" w:unhideWhenUsed="1"/>
+    <w:lsdException w:name="List Continue 4" w:semiHidden="1" w:unhideWhenUsed="1"/>
+    <w:lsdException w:name="List Continue 5" w:semiHidden="1" w:unhideWhenUsed="1"/>
+    <w:lsdException w:name="Message Header" w:semiHidden="1" w:unhideWhenUsed="1"/>
+    <w:lsdException w:name="Subtitle" w:uiPriority="11" w:qFormat="1"/>
+    <w:lsdException w:name="Salutation" w:semiHidden="1" w:unhideWhenUsed="1"/>
+    <w:lsdException w:name="Date" w:semiHidden="1" w:unhideWhenUsed="1"/>
+    <w:lsdException w:name="Body Text First Indent" w:semiHidden="1" w:unhideWhenUsed="1"/>
+    <w:lsdException w:name="Body Text First Indent 2" w:semiHidden="1" w:unhideWhenUsed="1"/>
+    <w:lsdException w:name="Note Heading" w:semiHidden="1" w:unhideWhenUsed="1"/>
+    <w:lsdException w:name="Body Text 2" w:semiHidden="1" w:unhideWhenUsed="1"/>
+    <w:lsdException w:name="Body Text 3" w:semiHidden="1" w:unhideWhenUsed="1"/>
+    <w:lsdException w:name="Body Text Indent 2" w:semiHidden="1" w:unhideWhenUsed="1"/>
+    <w:lsdException w:name="Body Text Indent 3" w:semiHidden="1" w:unhideWhenUsed="1"/>
+    <w:lsdException w:name="Block Text" w:semiHidden="1" w:unhideWhenUsed="1"/>
+    <w:lsdException w:name="Hyperlink" w:semiHidden="1" w:unhideWhenUsed="1"/>
+    <w:lsdException w:name="FollowedHyperlink" w:semiHidden="1" w:unhideWhenUsed="1"/>
+    <w:lsdException w:name="Strong" w:uiPriority="22" w:qFormat="1"/>
+    <w:lsdException w:name="Emphasis" w:uiPriority="20" w:qFormat="1"/>
+    <w:lsdException w:name="Document Map" w:semiHidden="1" w:unhideWhenUsed="1"/>
+    <w:lsdException w:name="Plain Text" w:semiHidden="1" w:unhideWhenUsed="1"/>
+    <w:lsdException w:name="E-mail Signature" w:semiHidden="1" w:unhideWhenUsed="1"/>
+    <w:lsdException w:name="HTML Top of Form" w:semiHidden="1" w:unhideWhenUsed="1"/>
+    <w:lsdException w:name="HTML Bottom of Form" w:semiHidden="1" w:unhideWhenUsed="1"/>
+    <w:lsdException w:name="Normal (Web)" w:semiHidden="1" w:unhideWhenUsed="1"/>
+    <w:lsdException w:name="HTML Acronym" w:semiHidden="1" w:unhideWhenUsed="1"/>
+    <w:lsdException w:name="HTML Address" w:semiHidden="1" w:unhideWhenUsed="1"/>
+    <w:lsdException w:name="HTML Cite" w:semiHidden="1" w:unhideWhenUsed="1"/>
+    <w:lsdException w:name="HTML Code" w:semiHidden="1" w:unhideWhenUsed="1"/>
+    <w:lsdException w:name="HTML Definition" w:semiHidden="1" w:unhideWhenUsed="1"/>
+    <w:lsdException w:name="HTML Keyboard" w:semiHidden="1" w:unhideWhenUsed="1"/>
+    <w:lsdException w:name="HTML Preformatted" w:semiHidden="1" w:unhideWhenUsed="1"/>
+    <w:lsdException w:name="HTML Sample" w:semiHidden="1" w:unhideWhenUsed="1"/>
+    <w:lsdException w:name="HTML Typewriter" w:semiHidden="1" w:unhideWhenUsed="1"/>
+    <w:lsdException w:name="HTML Variable" w:semiHidden="1" w:unhideWhenUsed="1"/>
+    <w:lsdException w:name="Normal Table" w:semiHidden="1" w:unhideWhenUsed="1"/>
+    <w:lsdException w:name="annotation subject" w:semiHidden="1" w:unhideWhenUsed="1"/>
+    <w:lsdException w:name="No List" w:semiHidden="1" w:unhideWhenUsed="1"/>
+    <w:lsdException w:name="Outline List 1" w:semiHidden="1" w:unhideWhenUsed="1"/>
+    <w:lsdException w:name="Outline List 2" w:semiHidden="1" w:unhideWhenUsed="1"/>
+    <w:lsdException w:name="Outline List 3" w:semiHidden="1" w:unhideWhenUsed="1"/>
+    <w:lsdException w:name="Table Simple 1" w:semiHidden="1" w:unhideWhenUsed="1"/>
+    <w:lsdException w:name="Table Simple 2" w:semiHidden="1" w:unhideWhenUsed="1"/>
+    <w:lsdException w:name="Table Simple 3" w:semiHidden="1" w:unhideWhenUsed="1"/>
+    <w:lsdException w:name="Table Classic 1" w:semiHidden="1" w:unhideWhenUsed="1"/>
+    <w:lsdException w:name="Table Classic 2" w:semiHidden="1" w:unhideWhenUsed="1"/>
+    <w:lsdException w:name="Table Classic 3" w:semiHidden="1" w:unhideWhenUsed="1"/>
+    <w:lsdException w:name="Table Classic 4" w:semiHidden="1" w:unhideWhenUsed="1"/>
+    <w:lsdException w:name="Table Colorful 1" w:semiHidden="1" w:unhideWhenUsed="1"/>
+    <w:lsdException w:name="Table Colorful 2" w:semiHidden="1" w:unhideWhenUsed="1"/>
+    <w:lsdException w:name="Table Colorful 3" w:semiHidden="1" w:unhideWhenUsed="1"/>
+    <w:lsdException w:name="Table Columns 1" w:semiHidden="1" w:unhideWhenUsed="1"/>
+    <w:lsdException w:name="Table Columns 2" w:semiHidden="1" w:unhideWhenUsed="1"/>
+    <w:lsdException w:name="Table Columns 3" w:semiHidden="1" w:unhideWhenUsed="1"/>
+    <w:lsdException w:name="Table Columns 4" w:semiHidden="1" w:unhideWhenUsed="1"/>
+    <w:lsdException w:name="Table Columns 5" w:semiHidden="1" w:unhideWhenUsed="1"/>
+    <w:lsdException w:name="Table Grid 1" w:semiHidden="1" w:unhideWhenUsed="1"/>
+    <w:lsdException w:name="Table Grid 2" w:semiHidden="1" w:unhideWhenUsed="1"/>
+    <w:lsdException w:name="Table Grid 3" w:semiHidden="1" w:unhideWhenUsed="1"/>
+    <w:lsdException w:name="Table Grid 4" w:semiHidden="1" w:unhideWhenUsed="1"/>
+    <w:lsdException w:name="Table Grid 5" w:semiHidden="1" w:unhideWhenUsed="1"/>
+    <w:lsdException w:name="Table Grid 6" w:semiHidden="1" w:unhideWhenUsed="1"/>
+    <w:lsdException w:name="Table Grid 7" w:semiHidden="1" w:unhideWhenUsed="1"/>
+    <w:lsdException w:name="Table Grid 8" w:semiHidden="1" w:unhideWhenUsed="1"/>
+    <w:lsdException w:name="Table List 1" w:semiHidden="1" w:unhideWhenUsed="1"/>
+    <w:lsdException w:name="Table List 2" w:semiHidden="1" w:unhideWhenUsed="1"/>
+    <w:lsdException w:name="Table List 3" w:semiHidden="1" w:unhideWhenUsed="1"/>
+    <w:lsdException w:name="Table List 4" w:semiHidden="1" w:unhideWhenUsed="1"/>
+    <w:lsdException w:name="Table List 5" w:semiHidden="1" w:unhideWhenUsed="1"/>
+    <w:lsdException w:name="Table List 6" w:semiHidden="1" w:unhideWhenUsed="1"/>
+    <w:lsdException w:name="Table List 7" w:semiHidden="1" w:unhideWhenUsed="1"/>
+    <w:lsdException w:name="Table List 8" w:semiHidden="1" w:unhideWhenUsed="1"/>
+    <w:lsdException w:name="Table 3D effects 1" w:semiHidden="1" w:unhideWhenUsed="1"/>
+    <w:lsdException w:name="Table 3D effects 2" w:semiHidden="1" w:unhideWhenUsed="1"/>
+    <w:lsdException w:name="Table 3D effects 3" w:semiHidden="1" w:unhideWhenUsed="1"/>
+    <w:lsdException w:name="Table Contemporary" w:semiHidden="1" w:unhideWhenUsed="1"/>
+    <w:lsdException w:name="Table Elegant" w:semiHidden="1" w:unhideWhenUsed="1"/>
+    <w:lsdException w:name="Table Professional" w:semiHidden="1" w:unhideWhenUsed="1"/>
+    <w:lsdException w:name="Table Subtle 1" w:semiHidden="1" w:unhideWhenUsed="1"/>
+    <w:lsdException w:name="Table Subtle 2" w:semiHidden="1" w:unhideWhenUsed="1"/>
+    <w:lsdException w:name="Table Web 1" w:semiHidden="1" w:unhideWhenUsed="1"/>
+    <w:lsdException w:name="Table Web 2" w:semiHidden="1" w:unhideWhenUsed="1"/>
+    <w:lsdException w:name="Table Web 3" w:semiHidden="1" w:unhideWhenUsed="1"/>
+    <w:lsdException w:name="Balloon Text" w:semiHidden="1" w:unhideWhenUsed="1"/>
+    <w:lsdException w:name="Table Grid" w:uiPriority="59"/>
+    <w:lsdException w:name="Table Theme" w:semiHidden="1" w:unhideWhenUsed="1"/>
+    <w:lsdException w:name="Note Level 1" w:semiHidden="1" w:unhideWhenUsed="1"/>
+    <w:lsdException w:name="Note Level 2" w:semiHidden="1" w:unhideWhenUsed="1"/>
+    <w:lsdException w:name="Note Level 3" w:semiHidden="1" w:unhideWhenUsed="1"/>
+    <w:lsdException w:name="Note Level 4" w:semiHidden="1" w:unhideWhenUsed="1"/>
+    <w:lsdException w:name="Note Level 5" w:semiHidden="1" w:unhideWhenUsed="1"/>
+    <w:lsdException w:name="Note Level 6" w:semiHidden="1" w:unhideWhenUsed="1"/>
+    <w:lsdException w:name="Note Level 7" w:semiHidden="1" w:unhideWhenUsed="1"/>
+    <w:lsdException w:name="Note Level 8" w:semiHidden="1" w:unhideWhenUsed="1"/>
+    <w:lsdException w:name="Note Level 9" w:semiHidden="1" w:unhideWhenUsed="1"/>
+    <w:lsdException w:name="Placeholder Text" w:semiHidden="1"/>
+    <w:lsdException w:name="No Spacing" w:uiPriority="1" w:qFormat="1"/>
+    <w:lsdException w:name="Light Shading" w:uiPriority="60"/>
+    <w:lsdException w:name="Light List" w:uiPriority="61"/>
+    <w:lsdException w:name="Light Grid" w:uiPriority="62"/>
+    <w:lsdException w:name="Medium Shading 1" w:uiPriority="63"/>
+    <w:lsdException w:name="Medium Shading 2" w:uiPriority="64"/>
+    <w:lsdException w:name="Medium List 1" w:uiPriority="65"/>
+    <w:lsdException w:name="Medium List 2" w:uiPriority="66"/>
+    <w:lsdException w:name="Medium Grid 1" w:uiPriority="67"/>
+    <w:lsdException w:name="Medium Grid 2" w:uiPriority="68"/>
+    <w:lsdException w:name="Medium Grid 3" w:uiPriority="69"/>
+    <w:lsdException w:name="Dark List" w:uiPriority="70"/>
+    <w:lsdException w:name="Colorful Shading" w:uiPriority="71"/>
+    <w:lsdException w:name="Colorful List" w:uiPriority="72"/>
+    <w:lsdException w:name="Colorful Grid" w:uiPriority="73"/>
+    <w:lsdException w:name="Light Shading Accent 1" w:uiPriority="60"/>
+    <w:lsdException w:name="Light List Accent 1" w:uiPriority="61"/>
+    <w:lsdException w:name="Light Grid Accent 1" w:uiPriority="62"/>
+    <w:lsdException w:name="Medium Shading 1 Accent 1" w:uiPriority="63"/>
+    <w:lsdException w:name="Medium Shading 2 Accent 1" w:uiPriority="64"/>
+    <w:lsdException w:name="Medium List 1 Accent 1" w:uiPriority="65"/>
+    <w:lsdException w:name="Revision" w:semiHidden="1"/>
+    <w:lsdException w:name="List Paragraph" w:uiPriority="34" w:qFormat="1"/>
+    <w:lsdException w:name="Quote" w:uiPriority="29" w:qFormat="1"/>
+    <w:lsdException w:name="Intense Quote" w:uiPriority="30" w:qFormat="1"/>
+    <w:lsdException w:name="Medium List 2 Accent 1" w:uiPriority="66"/>
+    <w:lsdException w:name="Medium Grid 1 Accent 1" w:uiPriority="67"/>
+    <w:lsdException w:name="Medium Grid 2 Accent 1" w:uiPriority="68"/>
+    <w:lsdException w:name="Medium Grid 3 Accent 1" w:uiPriority="69"/>
+    <w:lsdException w:name="Dark List Accent 1" w:uiPriority="70"/>
+    <w:lsdException w:name="Colorful Shading Accent 1" w:uiPriority="71"/>
+    <w:lsdException w:name="Colorful List Accent 1" w:uiPriority="72"/>
+    <w:lsdException w:name="Colorful Grid Accent 1" w:uiPriority="73"/>
+    <w:lsdException w:name="Light Shading Accent 2" w:uiPriority="60"/>
+    <w:lsdException w:name="Light List Accent 2" w:uiPriority="61"/>
+    <w:lsdException w:name="Light Grid Accent 2" w:uiPriority="62"/>
+    <w:lsdException w:name="Medium Shading 1 Accent 2" w:uiPriority="63"/>
+    <w:lsdException w:name="Medium Shading 2 Accent 2" w:uiPriority="64"/>
+    <w:lsdException w:name="Medium List 1 Accent 2" w:uiPriority="65"/>
+    <w:lsdException w:name="Medium List 2 Accent 2" w:uiPriority="66"/>
+    <w:lsdException w:name="Medium Grid 1 Accent 2" w:uiPriority="67"/>
+    <w:lsdException w:name="Medium Grid 2 Accent 2" w:uiPriority="68"/>
+    <w:lsdException w:name="Medium Grid 3 Accent 2" w:uiPriority="69"/>
+    <w:lsdException w:name="Dark List Accent 2" w:uiPriority="70"/>
+    <w:lsdException w:name="Colorful Shading Accent 2" w:uiPriority="71"/>
+    <w:lsdException w:name="Colorful List Accent 2" w:uiPriority="72"/>
+    <w:lsdException w:name="Colorful Grid Accent 2" w:uiPriority="73"/>
+    <w:lsdException w:name="Light Shading Accent 3" w:uiPriority="60"/>
+    <w:lsdException w:name="Light List Accent 3" w:uiPriority="61"/>
+    <w:lsdException w:name="Light Grid Accent 3" w:uiPriority="62"/>
+    <w:lsdException w:name="Medium Shading 1 Accent 3" w:uiPriority="63"/>
+    <w:lsdException w:name="Medium Shading 2 Accent 3" w:uiPriority="64"/>
+    <w:lsdException w:name="Medium List 1 Accent 3" w:uiPriority="65"/>
+    <w:lsdException w:name="Medium List 2 Accent 3" w:uiPriority="66"/>
+    <w:lsdException w:name="Medium Grid 1 Accent 3" w:uiPriority="67"/>
+    <w:lsdException w:name="Medium Grid 2 Accent 3" w:uiPriority="68"/>
+    <w:lsdException w:name="Medium Grid 3 Accent 3" w:uiPriority="69"/>
+    <w:lsdException w:name="Dark List Accent 3" w:uiPriority="70"/>
+    <w:lsdException w:name="Colorful Shading Accent 3" w:uiPriority="71"/>
+    <w:lsdException w:name="Colorful List Accent 3" w:uiPriority="72"/>
+    <w:lsdException w:name="Colorful Grid Accent 3" w:uiPriority="73"/>
+    <w:lsdException w:name="Light Shading Accent 4" w:uiPriority="60"/>
+    <w:lsdException w:name="Light List Accent 4" w:uiPriority="61"/>
+    <w:lsdException w:name="Light Grid Accent 4" w:uiPriority="62"/>
+    <w:lsdException w:name="Medium Shading 1 Accent 4" w:uiPriority="63"/>
+    <w:lsdException w:name="Medium Shading 2 Accent 4" w:uiPriority="64"/>
+    <w:lsdException w:name="Medium List 1 Accent 4" w:uiPriority="65"/>
+    <w:lsdException w:name="Medium List 2 Accent 4" w:uiPriority="66"/>
+    <w:lsdException w:name="Medium Grid 1 Accent 4" w:uiPriority="67"/>
+    <w:lsdException w:name="Medium Grid 2 Accent 4" w:uiPriority="68"/>
+    <w:lsdException w:name="Medium Grid 3 Accent 4" w:uiPriority="69"/>
+    <w:lsdException w:name="Dark List Accent 4" w:uiPriority="70"/>
+    <w:lsdException w:name="Colorful Shading Accent 4" w:uiPriority="71"/>
+    <w:lsdException w:name="Colorful List Accent 4" w:uiPriority="72"/>
+    <w:lsdException w:name="Colorful Grid Accent 4" w:uiPriority="73"/>
+    <w:lsdException w:name="Light Shading Accent 5" w:uiPriority="60"/>
+    <w:lsdException w:name="Light List Accent 5" w:uiPriority="61"/>
+    <w:lsdException w:name="Light Grid Accent 5" w:uiPriority="62"/>
+    <w:lsdException w:name="Medium Shading 1 Accent 5" w:uiPriority="63"/>
+    <w:lsdException w:name="Medium Shading 2 Accent 5" w:uiPriority="64"/>
+    <w:lsdException w:name="Medium List 1 Accent 5" w:uiPriority="65"/>
+    <w:lsdException w:name="Medium List 2 Accent 5" w:uiPriority="66"/>
+    <w:lsdException w:name="Medium Grid 1 Accent 5" w:uiPriority="67"/>
+    <w:lsdException w:name="Medium Grid 2 Accent 5" w:uiPriority="68"/>
+    <w:lsdException w:name="Medium Grid 3 Accent 5" w:uiPriority="69"/>
+    <w:lsdException w:name="Dark List Accent 5" w:uiPriority="70"/>
+    <w:lsdException w:name="Colorful Shading Accent 5" w:uiPriority="71"/>
+    <w:lsdException w:name="Colorful List Accent 5" w:uiPriority="72"/>
+    <w:lsdException w:name="Colorful Grid Accent 5" w:uiPriority="73"/>
+    <w:lsdException w:name="Light Shading Accent 6" w:uiPriority="60"/>
+    <w:lsdException w:name="Light List Accent 6" w:uiPriority="61"/>
+    <w:lsdException w:name="Light Grid Accent 6" w:uiPriority="62"/>
+    <w:lsdException w:name="Medium Shading 1 Accent 6" w:uiPriority="63"/>
+    <w:lsdException w:name="Medium Shading 2 Accent 6" w:uiPriority="64"/>
+    <w:lsdException w:name="Medium List 1 Accent 6" w:uiPriority="65"/>
+    <w:lsdException w:name="Medium List 2 Accent 6" w:uiPriority="66"/>
+    <w:lsdException w:name="Medium Grid 1 Accent 6" w:uiPriority="67"/>
+    <w:lsdException w:name="Medium Grid 2 Accent 6" w:uiPriority="68"/>
+    <w:lsdException w:name="Medium Grid 3 Accent 6" w:uiPriority="69"/>
+    <w:lsdException w:name="Dark List Accent 6" w:uiPriority="70"/>
+    <w:lsdException w:name="Colorful Shading Accent 6" w:uiPriority="71"/>
+    <w:lsdException w:name="Colorful List Accent 6" w:uiPriority="72"/>
+    <w:lsdException w:name="Colorful Grid Accent 6" w:uiPriority="73"/>
+    <w:lsdException w:name="Subtle Emphasis" w:uiPriority="19" w:qFormat="1"/>
+    <w:lsdException w:name="Intense Emphasis" w:uiPriority="21" w:qFormat="1"/>
+    <w:lsdException w:name="Subtle Reference" w:uiPriority="31" w:qFormat="1"/>
+    <w:lsdException w:name="Intense Reference" w:uiPriority="32" w:qFormat="1"/>
+    <w:lsdException w:name="Book Title" w:uiPriority="33" w:qFormat="1"/>
+    <w:lsdException w:name="Bibliography" w:semiHidden="1" w:uiPriority="37" w:unhideWhenUsed="1"/>
+    <w:lsdException w:name="TOC Heading" w:semiHidden="1" w:uiPriority="39" w:unhideWhenUsed="1" w:qFormat="1"/>
+    <w:lsdException w:name="Plain Table 1" w:uiPriority="41"/>
+    <w:lsdException w:name="Plain Table 2" w:uiPriority="42"/>
+    <w:lsdException w:name="Plain Table 3" w:uiPriority="43"/>
+    <w:lsdException w:name="Plain Table 4" w:uiPriority="44"/>
+    <w:lsdException w:name="Plain Table 5" w:uiPriority="45"/>
+    <w:lsdException w:name="Grid Table Light" w:uiPriority="40"/>
+    <w:lsdException w:name="Grid Table 1 Light" w:uiPriority="46"/>
+    <w:lsdException w:name="Grid Table 2" w:uiPriority="47"/>
+    <w:lsdException w:name="Grid Table 3" w:uiPriority="48"/>
+    <w:lsdException w:name="Grid Table 4" w:uiPriority="49"/>
+    <w:lsdException w:name="Grid Table 5 Dark" w:uiPriority="50"/>
+    <w:lsdException w:name="Grid Table 6 Colorful" w:uiPriority="51"/>
+    <w:lsdException w:name="Grid Table 7 Colorful" w:uiPriority="52"/>
+    <w:lsdException w:name="Grid Table 1 Light Accent 1" w:uiPriority="46"/>
+    <w:lsdException w:name="Grid Table 2 Accent 1" w:uiPriority="47"/>
+    <w:lsdException w:name="Grid Table 3 Accent 1" w:uiPriority="48"/>
+    <w:lsdException w:name="Grid Table 4 Accent 1" w:uiPriority="49"/>
+    <w:lsdException w:name="Grid Table 5 Dark Accent 1" w:uiPriority="50"/>
+    <w:lsdException w:name="Grid Table 6 Colorful Accent 1" w:uiPriority="51"/>
+    <w:lsdException w:name="Grid Table 7 Colorful Accent 1" w:uiPriority="52"/>
+    <w:lsdException w:name="Grid Table 1 Light Accent 2" w:uiPriority="46"/>
+    <w:lsdException w:name="Grid Table 2 Accent 2" w:uiPriority="47"/>
+    <w:lsdException w:name="Grid Table 3 Accent 2" w:uiPriority="48"/>
+    <w:lsdException w:name="Grid Table 4 Accent 2" w:uiPriority="49"/>
+    <w:lsdException w:name="Grid Table 5 Dark Accent 2" w:uiPriority="50"/>
+    <w:lsdException w:name="Grid Table 6 Colorful Accent 2" w:uiPriority="51"/>
+    <w:lsdException w:name="Grid Table 7 Colorful Accent 2" w:uiPriority="52"/>
+    <w:lsdException w:name="Grid Table 1 Light Accent 3" w:uiPriority="46"/>
+    <w:lsdException w:name="Grid Table 2 Accent 3" w:uiPriority="47"/>
+    <w:lsdException w:name="Grid Table 3 Accent 3" w:uiPriority="48"/>
+    <w:lsdException w:name="Grid Table 4 Accent 3" w:uiPriority="49"/>
+    <w:lsdException w:name="Grid Table 5 Dark Accent 3" w:uiPriority="50"/>
+    <w:lsdException w:name="Grid Table 6 Colorful Accent 3" w:uiPriority="51"/>
+    <w:lsdException w:name="Grid Table 7 Colorful Accent 3" w:uiPriority="52"/>
+    <w:lsdException w:name="Grid Table 1 Light Accent 4" w:uiPriority="46"/>
+    <w:lsdException w:name="Grid Table 2 Accent 4" w:uiPriority="47"/>
+    <w:lsdException w:name="Grid Table 3 Accent 4" w:uiPriority="48"/>
+    <w:lsdException w:name="Grid Table 4 Accent 4" w:uiPriority="49"/>
+    <w:lsdException w:name="Grid Table 5 Dark Accent 4" w:uiPriority="50"/>
+    <w:lsdException w:name="Grid Table 6 Colorful Accent 4" w:uiPriority="51"/>
+    <w:lsdException w:name="Grid Table 7 Colorful Accent 4" w:uiPriority="52"/>
+    <w:lsdException w:name="Grid Table 1 Light Accent 5" w:uiPriority="46"/>
+    <w:lsdException w:name="Grid Table 2 Accent 5" w:uiPriority="47"/>
+    <w:lsdException w:name="Grid Table 3 Accent 5" w:uiPriority="48"/>
+    <w:lsdException w:name="Grid Table 4 Accent 5" w:uiPriority="49"/>
+    <w:lsdException w:name="Grid Table 5 Dark Accent 5" w:uiPriority="50"/>
+    <w:lsdException w:name="Grid Table 6 Colorful Accent 5" w:uiPriority="51"/>
+    <w:lsdException w:name="Grid Table 7 Colorful Accent 5" w:uiPriority="52"/>
+    <w:lsdException w:name="Grid Table 1 Light Accent 6" w:uiPriority="46"/>
+    <w:lsdException w:name="Grid Table 2 Accent 6" w:uiPriority="47"/>
+    <w:lsdException w:name="Grid Table 3 Accent 6" w:uiPriority="48"/>
+    <w:lsdException w:name="Grid Table 4 Accent 6" w:uiPriority="49"/>
+    <w:lsdException w:name="Grid Table 5 Dark Accent 6" w:uiPriority="50"/>
+    <w:lsdException w:name="Grid Table 6 Colorful Accent 6" w:uiPriority="51"/>
+    <w:lsdException w:name="Grid Table 7 Colorful Accent 6" w:uiPriority="52"/>
+    <w:lsdException w:name="List Table 1 Light" w:uiPriority="46"/>
+    <w:lsdException w:name="List Table 2" w:uiPriority="47"/>
+    <w:lsdException w:name="List Table 3" w:uiPriority="48"/>
+    <w:lsdException w:name="List Table 4" w:uiPriority="49"/>
+    <w:lsdException w:name="List Table 5 Dark" w:uiPriority="50"/>
+    <w:lsdException w:name="List Table 6 Colorful" w:uiPriority="51"/>
+    <w:lsdException w:name="List Table 7 Colorful" w:uiPriority="52"/>
+    <w:lsdException w:name="List Table 1 Light Accent 1" w:uiPriority="46"/>
+    <w:lsdException w:name="List Table 2 Accent 1" w:uiPriority="47"/>
+    <w:lsdException w:name="List Table 3 Accent 1" w:uiPriority="48"/>
+    <w:lsdException w:name="List Table 4 Accent 1" w:uiPriority="49"/>
+    <w:lsdException w:name="List Table 5 Dark Accent 1" w:uiPriority="50"/>
+    <w:lsdException w:name="List Table 6 Colorful Accent 1" w:uiPriority="51"/>
+    <w:lsdException w:name="List Table 7 Colorful Accent 1" w:uiPriority="52"/>
+    <w:lsdException w:name="List Table 1 Light Accent 2" w:uiPriority="46"/>
+    <w:lsdException w:name="List Table 2 Accent 2" w:uiPriority="47"/>
+    <w:lsdException w:name="List Table 3 Accent 2" w:uiPriority="48"/>
+    <w:lsdException w:name="List Table 4 Accent 2" w:uiPriority="49"/>
+    <w:lsdException w:name="List Table 5 Dark Accent 2" w:uiPriority="50"/>
+    <w:lsdException w:name="List Table 6 Colorful Accent 2" w:uiPriority="51"/>
+    <w:lsdException w:name="List Table 7 Colorful Accent 2" w:uiPriority="52"/>
+    <w:lsdException w:name="List Table 1 Light Accent 3" w:uiPriority="46"/>
+    <w:lsdException w:name="List Table 2 Accent 3" w:uiPriority="47"/>
+    <w:lsdException w:name="List Table 3 Accent 3" w:uiPriority="48"/>
+    <w:lsdException w:name="List Table 4 Accent 3" w:uiPriority="49"/>
+    <w:lsdException w:name="List Table 5 Dark Accent 3" w:uiPriority="50"/>
+    <w:lsdException w:name="List Table 6 Colorful Accent 3" w:uiPriority="51"/>
+    <w:lsdException w:name="List Table 7 Colorful Accent 3" w:uiPriority="52"/>
+    <w:lsdException w:name="List Table 1 Light Accent 4" w:uiPriority="46"/>
+    <w:lsdException w:name="List Table 2 Accent 4" w:uiPriority="47"/>
+    <w:lsdException w:name="List Table 3 Accent 4" w:uiPriority="48"/>
+    <w:lsdException w:name="List Table 4 Accent 4" w:uiPriority="49"/>
+    <w:lsdException w:name="List Table 5 Dark Accent 4" w:uiPriority="50"/>
+    <w:lsdException w:name="List Table 6 Colorful Accent 4" w:uiPriority="51"/>
+    <w:lsdException w:name="List Table 7 Colorful Accent 4" w:uiPriority="52"/>
+    <w:lsdException w:name="List Table 1 Light Accent 5" w:uiPriority="46"/>
+    <w:lsdException w:name="List Table 2 Accent 5" w:uiPriority="47"/>
+    <w:lsdException w:name="List Table 3 Accent 5" w:uiPriority="48"/>
+    <w:lsdException w:name="List Table 4 Accent 5" w:uiPriority="49"/>
+    <w:lsdException w:name="List Table 5 Dark Accent 5" w:uiPriority="50"/>
+    <w:lsdException w:name="List Table 6 Colorful Accent 5" w:uiPriority="51"/>
+    <w:lsdException w:name="List Table 7 Colorful Accent 5" w:uiPriority="52"/>
+    <w:lsdException w:name="List Table 1 Light Accent 6" w:uiPriority="46"/>
+    <w:lsdException w:name="List Table 2 Accent 6" w:uiPriority="47"/>
+    <w:lsdException w:name="List Table 3 Accent 6" w:uiPriority="48"/>
+    <w:lsdException w:name="List Table 4 Accent 6" w:uiPriority="49"/>
+    <w:lsdException w:name="List Table 5 Dark Accent 6" w:uiPriority="50"/>
+    <w:lsdException w:name="List Table 6 Colorful Accent 6" w:uiPriority="51"/>
+    <w:lsdException w:name="List Table 7 Colorful Accent 6" w:uiPriority="52"/>
+    <w:lsdException w:name="Mention" w:semiHidden="1" w:unhideWhenUsed="1"/>
+    <w:lsdException w:name="Smart Hyperlink" w:semiHidden="1" w:unhideWhenUsed="1"/>
   </w:latentStyles>
   <w:style w:type="paragraph" w:default="1" w:styleId="Standard">
     <w:name w:val="Normal"/>
@@ -2547,7 +2604,7 @@
       <w:lang w:eastAsia="de-DE"/>
     </w:rPr>
   </w:style>
-  <w:style w:type="character" w:default="1" w:styleId="Absatzstandardschriftart">
+  <w:style w:type="character" w:default="1" w:styleId="Absatz-Standardschriftart">
     <w:name w:val="Default Paragraph Font"/>
     <w:uiPriority w:val="1"/>
     <w:semiHidden/>
@@ -2576,7 +2633,7 @@
   </w:style>
   <w:style w:type="character" w:customStyle="1" w:styleId="TabellentextHeadline">
     <w:name w:val="Tabellentext Headline"/>
-    <w:basedOn w:val="Absatzstandardschriftart"/>
+    <w:basedOn w:val="Absatz-Standardschriftart"/>
     <w:qFormat/>
     <w:rsid w:val="001E183F"/>
     <w:rPr>
@@ -2587,7 +2644,7 @@
   </w:style>
   <w:style w:type="character" w:customStyle="1" w:styleId="Internetlink">
     <w:name w:val="Internetlink"/>
-    <w:basedOn w:val="Absatzstandardschriftart"/>
+    <w:basedOn w:val="Absatz-Standardschriftart"/>
     <w:uiPriority w:val="99"/>
     <w:unhideWhenUsed/>
     <w:qFormat/>
@@ -2597,9 +2654,9 @@
       <w:u w:val="single"/>
     </w:rPr>
   </w:style>
-  <w:style w:type="character" w:styleId="GesichteterLink">
+  <w:style w:type="character" w:styleId="BesuchterLink">
     <w:name w:val="FollowedHyperlink"/>
-    <w:basedOn w:val="Absatzstandardschriftart"/>
+    <w:basedOn w:val="Absatz-Standardschriftart"/>
     <w:uiPriority w:val="99"/>
     <w:semiHidden/>
     <w:unhideWhenUsed/>
@@ -2610,9 +2667,9 @@
       <w:u w:val="single"/>
     </w:rPr>
   </w:style>
-  <w:style w:type="character" w:customStyle="1" w:styleId="KopfzeileZeichen">
-    <w:name w:val="Kopfzeile Zeichen"/>
-    <w:basedOn w:val="Absatzstandardschriftart"/>
+  <w:style w:type="character" w:customStyle="1" w:styleId="KopfzeileZchn">
+    <w:name w:val="Kopfzeile Zchn"/>
+    <w:basedOn w:val="Absatz-Standardschriftart"/>
     <w:link w:val="Kopfzeile"/>
     <w:uiPriority w:val="99"/>
     <w:qFormat/>
@@ -2623,9 +2680,9 @@
       <w:lang w:eastAsia="de-DE"/>
     </w:rPr>
   </w:style>
-  <w:style w:type="character" w:customStyle="1" w:styleId="FuzeileZeichen">
-    <w:name w:val="Fußzeile Zeichen"/>
-    <w:basedOn w:val="Absatzstandardschriftart"/>
+  <w:style w:type="character" w:customStyle="1" w:styleId="FuzeileZchn">
+    <w:name w:val="Fußzeile Zchn"/>
+    <w:basedOn w:val="Absatz-Standardschriftart"/>
     <w:link w:val="Fuzeile"/>
     <w:uiPriority w:val="99"/>
     <w:qFormat/>
@@ -2768,7 +2825,7 @@
   <w:style w:type="paragraph" w:styleId="Kopfzeile">
     <w:name w:val="header"/>
     <w:basedOn w:val="Standard"/>
-    <w:link w:val="KopfzeileZeichen"/>
+    <w:link w:val="KopfzeileZchn"/>
     <w:uiPriority w:val="99"/>
     <w:unhideWhenUsed/>
     <w:rsid w:val="00113D18"/>
@@ -2783,7 +2840,7 @@
   <w:style w:type="paragraph" w:styleId="Fuzeile">
     <w:name w:val="footer"/>
     <w:basedOn w:val="Standard"/>
-    <w:link w:val="FuzeileZeichen"/>
+    <w:link w:val="FuzeileZchn"/>
     <w:uiPriority w:val="99"/>
     <w:unhideWhenUsed/>
     <w:rsid w:val="00113D18"/>
@@ -2984,7 +3041,7 @@
   </w:style>
   <w:style w:type="character" w:styleId="Link">
     <w:name w:val="Hyperlink"/>
-    <w:basedOn w:val="Absatzstandardschriftart"/>
+    <w:basedOn w:val="Absatz-Standardschriftart"/>
     <w:uiPriority w:val="99"/>
     <w:unhideWhenUsed/>
     <w:rsid w:val="00430B24"/>
@@ -2993,7 +3050,7 @@
       <w:u w:val="single"/>
     </w:rPr>
   </w:style>
-  <w:style w:type="paragraph" w:styleId="Bearbeitung">
+  <w:style w:type="paragraph" w:styleId="berarbeitung">
     <w:name w:val="Revision"/>
     <w:hidden/>
     <w:uiPriority w:val="99"/>
@@ -3009,7 +3066,7 @@
   <w:style w:type="paragraph" w:styleId="Dokumentstruktur">
     <w:name w:val="Document Map"/>
     <w:basedOn w:val="Standard"/>
-    <w:link w:val="DokumentstrukturZeichen"/>
+    <w:link w:val="DokumentstrukturZchn"/>
     <w:uiPriority w:val="99"/>
     <w:semiHidden/>
     <w:unhideWhenUsed/>
@@ -3022,666 +3079,9 @@
       <w:sz w:val="24"/>
     </w:rPr>
   </w:style>
-  <w:style w:type="character" w:customStyle="1" w:styleId="DokumentstrukturZeichen">
-    <w:name w:val="Dokumentstruktur Zeichen"/>
-    <w:basedOn w:val="Absatzstandardschriftart"/>
-    <w:link w:val="Dokumentstruktur"/>
-    <w:uiPriority w:val="99"/>
-    <w:semiHidden/>
-    <w:rsid w:val="00003476"/>
-    <w:rPr>
-      <w:rFonts w:ascii="Lucida Grande" w:hAnsi="Lucida Grande" w:cs="Lucida Grande"/>
-      <w:color w:val="00000A"/>
-      <w:sz w:val="24"/>
-      <w:szCs w:val="24"/>
-      <w:lang w:eastAsia="de-DE"/>
-    </w:rPr>
-  </w:style>
-</w:styles>
-</file>
-
-<file path=word/stylesWithEffects.xml><?xml version="1.0" encoding="utf-8"?>
-<w:styles xmlns:wpc="http://schemas.microsoft.com/office/word/2010/wordprocessingCanvas" xmlns:mo="http://schemas.microsoft.com/office/mac/office/2008/main" xmlns:mc="http://schemas.openxmlformats.org/markup-compatibility/2006" xmlns:mv="urn:schemas-microsoft-com:mac:vml" xmlns:o="urn:schemas-microsoft-com:office:office" xmlns:r="http://schemas.openxmlformats.org/officeDocument/2006/relationships" xmlns:m="http://schemas.openxmlformats.org/officeDocument/2006/math" xmlns:v="urn:schemas-microsoft-com:vml" xmlns:wp14="http://schemas.microsoft.com/office/word/2010/wordprocessingDrawing" xmlns:wp="http://schemas.openxmlformats.org/drawingml/2006/wordprocessingDrawing" xmlns:w10="urn:schemas-microsoft-com:office:word" xmlns:w="http://schemas.openxmlformats.org/wordprocessingml/2006/main" xmlns:w14="http://schemas.microsoft.com/office/word/2010/wordml" xmlns:wpg="http://schemas.microsoft.com/office/word/2010/wordprocessingGroup" xmlns:wpi="http://schemas.microsoft.com/office/word/2010/wordprocessingInk" xmlns:wne="http://schemas.microsoft.com/office/word/2006/wordml" xmlns:wps="http://schemas.microsoft.com/office/word/2010/wordprocessingShape" mc:Ignorable="w14 wp14">
-  <w:docDefaults>
-    <w:rPrDefault>
-      <w:rPr>
-        <w:rFonts w:ascii="Times New Roman" w:eastAsiaTheme="minorEastAsia" w:hAnsi="Times New Roman" w:cs="Times New Roman"/>
-        <w:lang w:val="de-DE" w:eastAsia="ja-JP" w:bidi="ar-SA"/>
-      </w:rPr>
-    </w:rPrDefault>
-    <w:pPrDefault/>
-  </w:docDefaults>
-  <w:latentStyles w:defLockedState="0" w:defUIPriority="99" w:defSemiHidden="1" w:defUnhideWhenUsed="1" w:defQFormat="0" w:count="276">
-    <w:lsdException w:name="Normal" w:semiHidden="0" w:uiPriority="0" w:unhideWhenUsed="0" w:qFormat="1"/>
-    <w:lsdException w:name="heading 1" w:semiHidden="0" w:uiPriority="9" w:unhideWhenUsed="0" w:qFormat="1"/>
-    <w:lsdException w:name="heading 2" w:uiPriority="9" w:qFormat="1"/>
-    <w:lsdException w:name="heading 3" w:uiPriority="9" w:qFormat="1"/>
-    <w:lsdException w:name="heading 4" w:uiPriority="9" w:qFormat="1"/>
-    <w:lsdException w:name="heading 5" w:uiPriority="9" w:qFormat="1"/>
-    <w:lsdException w:name="heading 6" w:uiPriority="9" w:qFormat="1"/>
-    <w:lsdException w:name="heading 7" w:uiPriority="9" w:qFormat="1"/>
-    <w:lsdException w:name="heading 8" w:uiPriority="9" w:qFormat="1"/>
-    <w:lsdException w:name="heading 9" w:uiPriority="9" w:qFormat="1"/>
-    <w:lsdException w:name="toc 1" w:uiPriority="39"/>
-    <w:lsdException w:name="toc 2" w:uiPriority="39"/>
-    <w:lsdException w:name="toc 3" w:uiPriority="39"/>
-    <w:lsdException w:name="toc 4" w:uiPriority="39"/>
-    <w:lsdException w:name="toc 5" w:uiPriority="39"/>
-    <w:lsdException w:name="toc 6" w:uiPriority="39"/>
-    <w:lsdException w:name="toc 7" w:uiPriority="39"/>
-    <w:lsdException w:name="toc 8" w:uiPriority="39"/>
-    <w:lsdException w:name="toc 9" w:uiPriority="39"/>
-    <w:lsdException w:name="caption" w:uiPriority="35" w:qFormat="1"/>
-    <w:lsdException w:name="Title" w:semiHidden="0" w:uiPriority="10" w:unhideWhenUsed="0" w:qFormat="1"/>
-    <w:lsdException w:name="Default Paragraph Font" w:uiPriority="1"/>
-    <w:lsdException w:name="Subtitle" w:semiHidden="0" w:uiPriority="11" w:unhideWhenUsed="0" w:qFormat="1"/>
-    <w:lsdException w:name="Strong" w:semiHidden="0" w:uiPriority="22" w:unhideWhenUsed="0" w:qFormat="1"/>
-    <w:lsdException w:name="Emphasis" w:semiHidden="0" w:uiPriority="20" w:unhideWhenUsed="0" w:qFormat="1"/>
-    <w:lsdException w:name="Table Grid" w:semiHidden="0" w:uiPriority="59" w:unhideWhenUsed="0"/>
-    <w:lsdException w:name="Placeholder Text" w:unhideWhenUsed="0"/>
-    <w:lsdException w:name="No Spacing" w:semiHidden="0" w:uiPriority="1" w:unhideWhenUsed="0" w:qFormat="1"/>
-    <w:lsdException w:name="Light Shading" w:semiHidden="0" w:uiPriority="60" w:unhideWhenUsed="0"/>
-    <w:lsdException w:name="Light List" w:semiHidden="0" w:uiPriority="61" w:unhideWhenUsed="0"/>
-    <w:lsdException w:name="Light Grid" w:semiHidden="0" w:uiPriority="62" w:unhideWhenUsed="0"/>
-    <w:lsdException w:name="Medium Shading 1" w:semiHidden="0" w:uiPriority="63" w:unhideWhenUsed="0"/>
-    <w:lsdException w:name="Medium Shading 2" w:semiHidden="0" w:uiPriority="64" w:unhideWhenUsed="0"/>
-    <w:lsdException w:name="Medium List 1" w:semiHidden="0" w:uiPriority="65" w:unhideWhenUsed="0"/>
-    <w:lsdException w:name="Medium List 2" w:semiHidden="0" w:uiPriority="66" w:unhideWhenUsed="0"/>
-    <w:lsdException w:name="Medium Grid 1" w:semiHidden="0" w:uiPriority="67" w:unhideWhenUsed="0"/>
-    <w:lsdException w:name="Medium Grid 2" w:semiHidden="0" w:uiPriority="68" w:unhideWhenUsed="0"/>
-    <w:lsdException w:name="Medium Grid 3" w:semiHidden="0" w:uiPriority="69" w:unhideWhenUsed="0"/>
-    <w:lsdException w:name="Dark List" w:semiHidden="0" w:uiPriority="70" w:unhideWhenUsed="0"/>
-    <w:lsdException w:name="Colorful Shading" w:semiHidden="0" w:uiPriority="71" w:unhideWhenUsed="0"/>
-    <w:lsdException w:name="Colorful List" w:semiHidden="0" w:uiPriority="72" w:unhideWhenUsed="0"/>
-    <w:lsdException w:name="Colorful Grid" w:semiHidden="0" w:uiPriority="73" w:unhideWhenUsed="0"/>
-    <w:lsdException w:name="Light Shading Accent 1" w:semiHidden="0" w:uiPriority="60" w:unhideWhenUsed="0"/>
-    <w:lsdException w:name="Light List Accent 1" w:semiHidden="0" w:uiPriority="61" w:unhideWhenUsed="0"/>
-    <w:lsdException w:name="Light Grid Accent 1" w:semiHidden="0" w:uiPriority="62" w:unhideWhenUsed="0"/>
-    <w:lsdException w:name="Medium Shading 1 Accent 1" w:semiHidden="0" w:uiPriority="63" w:unhideWhenUsed="0"/>
-    <w:lsdException w:name="Medium Shading 2 Accent 1" w:semiHidden="0" w:uiPriority="64" w:unhideWhenUsed="0"/>
-    <w:lsdException w:name="Medium List 1 Accent 1" w:semiHidden="0" w:uiPriority="65" w:unhideWhenUsed="0"/>
-    <w:lsdException w:name="Revision" w:unhideWhenUsed="0"/>
-    <w:lsdException w:name="List Paragraph" w:semiHidden="0" w:uiPriority="34" w:unhideWhenUsed="0" w:qFormat="1"/>
-    <w:lsdException w:name="Quote" w:semiHidden="0" w:uiPriority="29" w:unhideWhenUsed="0" w:qFormat="1"/>
-    <w:lsdException w:name="Intense Quote" w:semiHidden="0" w:uiPriority="30" w:unhideWhenUsed="0" w:qFormat="1"/>
-    <w:lsdException w:name="Medium List 2 Accent 1" w:semiHidden="0" w:uiPriority="66" w:unhideWhenUsed="0"/>
-    <w:lsdException w:name="Medium Grid 1 Accent 1" w:semiHidden="0" w:uiPriority="67" w:unhideWhenUsed="0"/>
-    <w:lsdException w:name="Medium Grid 2 Accent 1" w:semiHidden="0" w:uiPriority="68" w:unhideWhenUsed="0"/>
-    <w:lsdException w:name="Medium Grid 3 Accent 1" w:semiHidden="0" w:uiPriority="69" w:unhideWhenUsed="0"/>
-    <w:lsdException w:name="Dark List Accent 1" w:semiHidden="0" w:uiPriority="70" w:unhideWhenUsed="0"/>
-    <w:lsdException w:name="Colorful Shading Accent 1" w:semiHidden="0" w:uiPriority="71" w:unhideWhenUsed="0"/>
-    <w:lsdException w:name="Colorful List Accent 1" w:semiHidden="0" w:uiPriority="72" w:unhideWhenUsed="0"/>
-    <w:lsdException w:name="Colorful Grid Accent 1" w:semiHidden="0" w:uiPriority="73" w:unhideWhenUsed="0"/>
-    <w:lsdException w:name="Light Shading Accent 2" w:semiHidden="0" w:uiPriority="60" w:unhideWhenUsed="0"/>
-    <w:lsdException w:name="Light List Accent 2" w:semiHidden="0" w:uiPriority="61" w:unhideWhenUsed="0"/>
-    <w:lsdException w:name="Light Grid Accent 2" w:semiHidden="0" w:uiPriority="62" w:unhideWhenUsed="0"/>
-    <w:lsdException w:name="Medium Shading 1 Accent 2" w:semiHidden="0" w:uiPriority="63" w:unhideWhenUsed="0"/>
-    <w:lsdException w:name="Medium Shading 2 Accent 2" w:semiHidden="0" w:uiPriority="64" w:unhideWhenUsed="0"/>
-    <w:lsdException w:name="Medium List 1 Accent 2" w:semiHidden="0" w:uiPriority="65" w:unhideWhenUsed="0"/>
-    <w:lsdException w:name="Medium List 2 Accent 2" w:semiHidden="0" w:uiPriority="66" w:unhideWhenUsed="0"/>
-    <w:lsdException w:name="Medium Grid 1 Accent 2" w:semiHidden="0" w:uiPriority="67" w:unhideWhenUsed="0"/>
-    <w:lsdException w:name="Medium Grid 2 Accent 2" w:semiHidden="0" w:uiPriority="68" w:unhideWhenUsed="0"/>
-    <w:lsdException w:name="Medium Grid 3 Accent 2" w:semiHidden="0" w:uiPriority="69" w:unhideWhenUsed="0"/>
-    <w:lsdException w:name="Dark List Accent 2" w:semiHidden="0" w:uiPriority="70" w:unhideWhenUsed="0"/>
-    <w:lsdException w:name="Colorful Shading Accent 2" w:semiHidden="0" w:uiPriority="71" w:unhideWhenUsed="0"/>
-    <w:lsdException w:name="Colorful List Accent 2" w:semiHidden="0" w:uiPriority="72" w:unhideWhenUsed="0"/>
-    <w:lsdException w:name="Colorful Grid Accent 2" w:semiHidden="0" w:uiPriority="73" w:unhideWhenUsed="0"/>
-    <w:lsdException w:name="Light Shading Accent 3" w:semiHidden="0" w:uiPriority="60" w:unhideWhenUsed="0"/>
-    <w:lsdException w:name="Light List Accent 3" w:semiHidden="0" w:uiPriority="61" w:unhideWhenUsed="0"/>
-    <w:lsdException w:name="Light Grid Accent 3" w:semiHidden="0" w:uiPriority="62" w:unhideWhenUsed="0"/>
-    <w:lsdException w:name="Medium Shading 1 Accent 3" w:semiHidden="0" w:uiPriority="63" w:unhideWhenUsed="0"/>
-    <w:lsdException w:name="Medium Shading 2 Accent 3" w:semiHidden="0" w:uiPriority="64" w:unhideWhenUsed="0"/>
-    <w:lsdException w:name="Medium List 1 Accent 3" w:semiHidden="0" w:uiPriority="65" w:unhideWhenUsed="0"/>
-    <w:lsdException w:name="Medium List 2 Accent 3" w:semiHidden="0" w:uiPriority="66" w:unhideWhenUsed="0"/>
-    <w:lsdException w:name="Medium Grid 1 Accent 3" w:semiHidden="0" w:uiPriority="67" w:unhideWhenUsed="0"/>
-    <w:lsdException w:name="Medium Grid 2 Accent 3" w:semiHidden="0" w:uiPriority="68" w:unhideWhenUsed="0"/>
-    <w:lsdException w:name="Medium Grid 3 Accent 3" w:semiHidden="0" w:uiPriority="69" w:unhideWhenUsed="0"/>
-    <w:lsdException w:name="Dark List Accent 3" w:semiHidden="0" w:uiPriority="70" w:unhideWhenUsed="0"/>
-    <w:lsdException w:name="Colorful Shading Accent 3" w:semiHidden="0" w:uiPriority="71" w:unhideWhenUsed="0"/>
-    <w:lsdException w:name="Colorful List Accent 3" w:semiHidden="0" w:uiPriority="72" w:unhideWhenUsed="0"/>
-    <w:lsdException w:name="Colorful Grid Accent 3" w:semiHidden="0" w:uiPriority="73" w:unhideWhenUsed="0"/>
-    <w:lsdException w:name="Light Shading Accent 4" w:semiHidden="0" w:uiPriority="60" w:unhideWhenUsed="0"/>
-    <w:lsdException w:name="Light List Accent 4" w:semiHidden="0" w:uiPriority="61" w:unhideWhenUsed="0"/>
-    <w:lsdException w:name="Light Grid Accent 4" w:semiHidden="0" w:uiPriority="62" w:unhideWhenUsed="0"/>
-    <w:lsdException w:name="Medium Shading 1 Accent 4" w:semiHidden="0" w:uiPriority="63" w:unhideWhenUsed="0"/>
-    <w:lsdException w:name="Medium Shading 2 Accent 4" w:semiHidden="0" w:uiPriority="64" w:unhideWhenUsed="0"/>
-    <w:lsdException w:name="Medium List 1 Accent 4" w:semiHidden="0" w:uiPriority="65" w:unhideWhenUsed="0"/>
-    <w:lsdException w:name="Medium List 2 Accent 4" w:semiHidden="0" w:uiPriority="66" w:unhideWhenUsed="0"/>
-    <w:lsdException w:name="Medium Grid 1 Accent 4" w:semiHidden="0" w:uiPriority="67" w:unhideWhenUsed="0"/>
-    <w:lsdException w:name="Medium Grid 2 Accent 4" w:semiHidden="0" w:uiPriority="68" w:unhideWhenUsed="0"/>
-    <w:lsdException w:name="Medium Grid 3 Accent 4" w:semiHidden="0" w:uiPriority="69" w:unhideWhenUsed="0"/>
-    <w:lsdException w:name="Dark List Accent 4" w:semiHidden="0" w:uiPriority="70" w:unhideWhenUsed="0"/>
-    <w:lsdException w:name="Colorful Shading Accent 4" w:semiHidden="0" w:uiPriority="71" w:unhideWhenUsed="0"/>
-    <w:lsdException w:name="Colorful List Accent 4" w:semiHidden="0" w:uiPriority="72" w:unhideWhenUsed="0"/>
-    <w:lsdException w:name="Colorful Grid Accent 4" w:semiHidden="0" w:uiPriority="73" w:unhideWhenUsed="0"/>
-    <w:lsdException w:name="Light Shading Accent 5" w:semiHidden="0" w:uiPriority="60" w:unhideWhenUsed="0"/>
-    <w:lsdException w:name="Light List Accent 5" w:semiHidden="0" w:uiPriority="61" w:unhideWhenUsed="0"/>
-    <w:lsdException w:name="Light Grid Accent 5" w:semiHidden="0" w:uiPriority="62" w:unhideWhenUsed="0"/>
-    <w:lsdException w:name="Medium Shading 1 Accent 5" w:semiHidden="0" w:uiPriority="63" w:unhideWhenUsed="0"/>
-    <w:lsdException w:name="Medium Shading 2 Accent 5" w:semiHidden="0" w:uiPriority="64" w:unhideWhenUsed="0"/>
-    <w:lsdException w:name="Medium List 1 Accent 5" w:semiHidden="0" w:uiPriority="65" w:unhideWhenUsed="0"/>
-    <w:lsdException w:name="Medium List 2 Accent 5" w:semiHidden="0" w:uiPriority="66" w:unhideWhenUsed="0"/>
-    <w:lsdException w:name="Medium Grid 1 Accent 5" w:semiHidden="0" w:uiPriority="67" w:unhideWhenUsed="0"/>
-    <w:lsdException w:name="Medium Grid 2 Accent 5" w:semiHidden="0" w:uiPriority="68" w:unhideWhenUsed="0"/>
-    <w:lsdException w:name="Medium Grid 3 Accent 5" w:semiHidden="0" w:uiPriority="69" w:unhideWhenUsed="0"/>
-    <w:lsdException w:name="Dark List Accent 5" w:semiHidden="0" w:uiPriority="70" w:unhideWhenUsed="0"/>
-    <w:lsdException w:name="Colorful Shading Accent 5" w:semiHidden="0" w:uiPriority="71" w:unhideWhenUsed="0"/>
-    <w:lsdException w:name="Colorful List Accent 5" w:semiHidden="0" w:uiPriority="72" w:unhideWhenUsed="0"/>
-    <w:lsdException w:name="Colorful Grid Accent 5" w:semiHidden="0" w:uiPriority="73" w:unhideWhenUsed="0"/>
-    <w:lsdException w:name="Light Shading Accent 6" w:semiHidden="0" w:uiPriority="60" w:unhideWhenUsed="0"/>
-    <w:lsdException w:name="Light List Accent 6" w:semiHidden="0" w:uiPriority="61" w:unhideWhenUsed="0"/>
-    <w:lsdException w:name="Light Grid Accent 6" w:semiHidden="0" w:uiPriority="62" w:unhideWhenUsed="0"/>
-    <w:lsdException w:name="Medium Shading 1 Accent 6" w:semiHidden="0" w:uiPriority="63" w:unhideWhenUsed="0"/>
-    <w:lsdException w:name="Medium Shading 2 Accent 6" w:semiHidden="0" w:uiPriority="64" w:unhideWhenUsed="0"/>
-    <w:lsdException w:name="Medium List 1 Accent 6" w:semiHidden="0" w:uiPriority="65" w:unhideWhenUsed="0"/>
-    <w:lsdException w:name="Medium List 2 Accent 6" w:semiHidden="0" w:uiPriority="66" w:unhideWhenUsed="0"/>
-    <w:lsdException w:name="Medium Grid 1 Accent 6" w:semiHidden="0" w:uiPriority="67" w:unhideWhenUsed="0"/>
-    <w:lsdException w:name="Medium Grid 2 Accent 6" w:semiHidden="0" w:uiPriority="68" w:unhideWhenUsed="0"/>
-    <w:lsdException w:name="Medium Grid 3 Accent 6" w:semiHidden="0" w:uiPriority="69" w:unhideWhenUsed="0"/>
-    <w:lsdException w:name="Dark List Accent 6" w:semiHidden="0" w:uiPriority="70" w:unhideWhenUsed="0"/>
-    <w:lsdException w:name="Colorful Shading Accent 6" w:semiHidden="0" w:uiPriority="71" w:unhideWhenUsed="0"/>
-    <w:lsdException w:name="Colorful List Accent 6" w:semiHidden="0" w:uiPriority="72" w:unhideWhenUsed="0"/>
-    <w:lsdException w:name="Colorful Grid Accent 6" w:semiHidden="0" w:uiPriority="73" w:unhideWhenUsed="0"/>
-    <w:lsdException w:name="Subtle Emphasis" w:semiHidden="0" w:uiPriority="19" w:unhideWhenUsed="0" w:qFormat="1"/>
-    <w:lsdException w:name="Intense Emphasis" w:semiHidden="0" w:uiPriority="21" w:unhideWhenUsed="0" w:qFormat="1"/>
-    <w:lsdException w:name="Subtle Reference" w:semiHidden="0" w:uiPriority="31" w:unhideWhenUsed="0" w:qFormat="1"/>
-    <w:lsdException w:name="Intense Reference" w:semiHidden="0" w:uiPriority="32" w:unhideWhenUsed="0" w:qFormat="1"/>
-    <w:lsdException w:name="Book Title" w:semiHidden="0" w:uiPriority="33" w:unhideWhenUsed="0" w:qFormat="1"/>
-    <w:lsdException w:name="Bibliography" w:uiPriority="37"/>
-    <w:lsdException w:name="TOC Heading" w:uiPriority="39" w:qFormat="1"/>
-  </w:latentStyles>
-  <w:style w:type="paragraph" w:default="1" w:styleId="Standard">
-    <w:name w:val="Normal"/>
-    <w:qFormat/>
-    <w:rsid w:val="001E183F"/>
-    <w:pPr>
-      <w:spacing w:line="360" w:lineRule="auto"/>
-    </w:pPr>
-    <w:rPr>
-      <w:rFonts w:ascii="Lucida Grande" w:hAnsi="Lucida Grande"/>
-      <w:color w:val="00000A"/>
-      <w:szCs w:val="24"/>
-      <w:lang w:eastAsia="de-DE"/>
-    </w:rPr>
-  </w:style>
-  <w:style w:type="character" w:default="1" w:styleId="Absatzstandardschriftart">
-    <w:name w:val="Default Paragraph Font"/>
-    <w:uiPriority w:val="1"/>
-    <w:semiHidden/>
-    <w:unhideWhenUsed/>
-  </w:style>
-  <w:style w:type="table" w:default="1" w:styleId="NormaleTabelle">
-    <w:name w:val="Normal Table"/>
-    <w:uiPriority w:val="99"/>
-    <w:semiHidden/>
-    <w:unhideWhenUsed/>
-    <w:tblPr>
-      <w:tblInd w:w="0" w:type="dxa"/>
-      <w:tblCellMar>
-        <w:top w:w="0" w:type="dxa"/>
-        <w:left w:w="108" w:type="dxa"/>
-        <w:bottom w:w="0" w:type="dxa"/>
-        <w:right w:w="108" w:type="dxa"/>
-      </w:tblCellMar>
-    </w:tblPr>
-  </w:style>
-  <w:style w:type="numbering" w:default="1" w:styleId="KeineListe">
-    <w:name w:val="No List"/>
-    <w:uiPriority w:val="99"/>
-    <w:semiHidden/>
-    <w:unhideWhenUsed/>
-  </w:style>
-  <w:style w:type="character" w:customStyle="1" w:styleId="TabellentextHeadline">
-    <w:name w:val="Tabellentext Headline"/>
-    <w:basedOn w:val="Absatzstandardschriftart"/>
-    <w:qFormat/>
-    <w:rsid w:val="001E183F"/>
-    <w:rPr>
-      <w:rFonts w:ascii="Lucida Grande" w:hAnsi="Lucida Grande"/>
-      <w:color w:val="FFFFFF"/>
-      <w:sz w:val="20"/>
-    </w:rPr>
-  </w:style>
-  <w:style w:type="character" w:customStyle="1" w:styleId="Internetlink">
-    <w:name w:val="Internetlink"/>
-    <w:basedOn w:val="Absatzstandardschriftart"/>
-    <w:uiPriority w:val="99"/>
-    <w:unhideWhenUsed/>
-    <w:qFormat/>
-    <w:rsid w:val="00167692"/>
-    <w:rPr>
-      <w:color w:val="0000FF" w:themeColor="hyperlink"/>
-      <w:u w:val="single"/>
-    </w:rPr>
-  </w:style>
-  <w:style w:type="character" w:styleId="GesichteterLink">
-    <w:name w:val="FollowedHyperlink"/>
-    <w:basedOn w:val="Absatzstandardschriftart"/>
-    <w:uiPriority w:val="99"/>
-    <w:semiHidden/>
-    <w:unhideWhenUsed/>
-    <w:qFormat/>
-    <w:rsid w:val="00FC7B04"/>
-    <w:rPr>
-      <w:color w:val="800080" w:themeColor="followedHyperlink"/>
-      <w:u w:val="single"/>
-    </w:rPr>
-  </w:style>
-  <w:style w:type="character" w:customStyle="1" w:styleId="KopfzeileZeichen">
-    <w:name w:val="Kopfzeile Zeichen"/>
-    <w:basedOn w:val="Absatzstandardschriftart"/>
-    <w:link w:val="Kopfzeile"/>
-    <w:uiPriority w:val="99"/>
-    <w:qFormat/>
-    <w:rsid w:val="00113D18"/>
-    <w:rPr>
-      <w:rFonts w:ascii="Lucida Grande" w:hAnsi="Lucida Grande"/>
-      <w:szCs w:val="24"/>
-      <w:lang w:eastAsia="de-DE"/>
-    </w:rPr>
-  </w:style>
-  <w:style w:type="character" w:customStyle="1" w:styleId="FuzeileZeichen">
-    <w:name w:val="Fußzeile Zeichen"/>
-    <w:basedOn w:val="Absatzstandardschriftart"/>
-    <w:link w:val="Fuzeile"/>
-    <w:uiPriority w:val="99"/>
-    <w:qFormat/>
-    <w:rsid w:val="00113D18"/>
-    <w:rPr>
-      <w:rFonts w:ascii="Lucida Grande" w:hAnsi="Lucida Grande"/>
-      <w:szCs w:val="24"/>
-      <w:lang w:eastAsia="de-DE"/>
-    </w:rPr>
-  </w:style>
-  <w:style w:type="character" w:customStyle="1" w:styleId="ListLabel1">
-    <w:name w:val="ListLabel 1"/>
-    <w:qFormat/>
-    <w:rPr>
-      <w:color w:val="666666"/>
-    </w:rPr>
-  </w:style>
-  <w:style w:type="character" w:customStyle="1" w:styleId="ListLabel2">
-    <w:name w:val="ListLabel 2"/>
-    <w:qFormat/>
-    <w:rPr>
-      <w:color w:val="666666"/>
-    </w:rPr>
-  </w:style>
-  <w:style w:type="character" w:customStyle="1" w:styleId="InternetLink0">
-    <w:name w:val="Internet Link"/>
-    <w:rPr>
-      <w:color w:val="000080"/>
-      <w:u w:val="single"/>
-    </w:rPr>
-  </w:style>
-  <w:style w:type="paragraph" w:customStyle="1" w:styleId="Heading">
-    <w:name w:val="Heading"/>
-    <w:basedOn w:val="Standard"/>
-    <w:next w:val="Textkrper"/>
-    <w:qFormat/>
-    <w:pPr>
-      <w:keepNext/>
-      <w:spacing w:before="240" w:after="120"/>
-    </w:pPr>
-    <w:rPr>
-      <w:rFonts w:ascii="Liberation Sans" w:eastAsia="Arial Unicode MS" w:hAnsi="Liberation Sans" w:cs="Arial Unicode MS"/>
-      <w:sz w:val="28"/>
-      <w:szCs w:val="28"/>
-    </w:rPr>
-  </w:style>
-  <w:style w:type="paragraph" w:styleId="Textkrper">
-    <w:name w:val="Body Text"/>
-    <w:basedOn w:val="Standard"/>
-    <w:pPr>
-      <w:spacing w:after="140" w:line="288" w:lineRule="auto"/>
-    </w:pPr>
-  </w:style>
-  <w:style w:type="paragraph" w:styleId="Liste">
-    <w:name w:val="List"/>
-    <w:basedOn w:val="Textkrper"/>
-    <w:rPr>
-      <w:rFonts w:cs="Lucida Sans"/>
-    </w:rPr>
-  </w:style>
-  <w:style w:type="paragraph" w:styleId="Beschriftung">
-    <w:name w:val="caption"/>
-    <w:basedOn w:val="Standard"/>
-    <w:qFormat/>
-    <w:pPr>
-      <w:suppressLineNumbers/>
-      <w:spacing w:before="120" w:after="120"/>
-    </w:pPr>
-    <w:rPr>
-      <w:rFonts w:cs="Lucida Sans"/>
-      <w:i/>
-      <w:iCs/>
-      <w:sz w:val="24"/>
-    </w:rPr>
-  </w:style>
-  <w:style w:type="paragraph" w:customStyle="1" w:styleId="Index">
-    <w:name w:val="Index"/>
-    <w:basedOn w:val="Standard"/>
-    <w:qFormat/>
-    <w:pPr>
-      <w:suppressLineNumbers/>
-    </w:pPr>
-  </w:style>
-  <w:style w:type="paragraph" w:customStyle="1" w:styleId="berschrift">
-    <w:name w:val="Überschrift"/>
-    <w:basedOn w:val="Standard"/>
-    <w:qFormat/>
-    <w:pPr>
-      <w:keepNext/>
-      <w:spacing w:before="240" w:after="120"/>
-    </w:pPr>
-    <w:rPr>
-      <w:rFonts w:ascii="Liberation Sans" w:eastAsia="SimSun" w:hAnsi="Liberation Sans" w:cs="Lucida Sans"/>
-      <w:sz w:val="28"/>
-      <w:szCs w:val="28"/>
-    </w:rPr>
-  </w:style>
-  <w:style w:type="paragraph" w:customStyle="1" w:styleId="Verzeichnis">
-    <w:name w:val="Verzeichnis"/>
-    <w:basedOn w:val="Standard"/>
-    <w:qFormat/>
-    <w:pPr>
-      <w:suppressLineNumbers/>
-    </w:pPr>
-    <w:rPr>
-      <w:rFonts w:cs="Lucida Sans"/>
-    </w:rPr>
-  </w:style>
-  <w:style w:type="paragraph" w:styleId="Verzeichnis1">
-    <w:name w:val="toc 1"/>
-    <w:basedOn w:val="Standard"/>
-    <w:next w:val="Standard"/>
-    <w:autoRedefine/>
-    <w:semiHidden/>
-    <w:rsid w:val="007F6D75"/>
-    <w:pPr>
-      <w:tabs>
-        <w:tab w:val="left" w:pos="340"/>
-        <w:tab w:val="right" w:pos="9060"/>
-      </w:tabs>
-      <w:spacing w:before="260" w:after="130" w:line="240" w:lineRule="auto"/>
-    </w:pPr>
-    <w:rPr>
-      <w:rFonts w:ascii="TheSansOffice Bold" w:eastAsia="Times" w:hAnsi="TheSansOffice Bold"/>
-      <w:sz w:val="26"/>
-      <w:szCs w:val="20"/>
-    </w:rPr>
-  </w:style>
-  <w:style w:type="paragraph" w:styleId="Sprechblasentext">
-    <w:name w:val="Balloon Text"/>
-    <w:basedOn w:val="Standard"/>
-    <w:semiHidden/>
-    <w:qFormat/>
-    <w:rsid w:val="005B001E"/>
-    <w:rPr>
-      <w:sz w:val="18"/>
-      <w:szCs w:val="18"/>
-    </w:rPr>
-  </w:style>
-  <w:style w:type="paragraph" w:styleId="Kopfzeile">
-    <w:name w:val="header"/>
-    <w:basedOn w:val="Standard"/>
-    <w:link w:val="KopfzeileZeichen"/>
-    <w:uiPriority w:val="99"/>
-    <w:unhideWhenUsed/>
-    <w:rsid w:val="00113D18"/>
-    <w:pPr>
-      <w:tabs>
-        <w:tab w:val="center" w:pos="4536"/>
-        <w:tab w:val="right" w:pos="9072"/>
-      </w:tabs>
-      <w:spacing w:line="240" w:lineRule="auto"/>
-    </w:pPr>
-  </w:style>
-  <w:style w:type="paragraph" w:styleId="Fuzeile">
-    <w:name w:val="footer"/>
-    <w:basedOn w:val="Standard"/>
-    <w:link w:val="FuzeileZeichen"/>
-    <w:uiPriority w:val="99"/>
-    <w:unhideWhenUsed/>
-    <w:rsid w:val="00113D18"/>
-    <w:pPr>
-      <w:tabs>
-        <w:tab w:val="center" w:pos="4536"/>
-        <w:tab w:val="right" w:pos="9072"/>
-      </w:tabs>
-      <w:spacing w:line="240" w:lineRule="auto"/>
-    </w:pPr>
-  </w:style>
-  <w:style w:type="paragraph" w:styleId="StandardWeb">
-    <w:name w:val="Normal (Web)"/>
-    <w:basedOn w:val="Standard"/>
-    <w:uiPriority w:val="99"/>
-    <w:semiHidden/>
-    <w:unhideWhenUsed/>
-    <w:qFormat/>
-    <w:rsid w:val="00F53B74"/>
-    <w:pPr>
-      <w:spacing w:beforeAutospacing="1" w:after="119" w:line="240" w:lineRule="auto"/>
-    </w:pPr>
-    <w:rPr>
-      <w:rFonts w:ascii="Times" w:hAnsi="Times"/>
-      <w:szCs w:val="20"/>
-    </w:rPr>
-  </w:style>
-  <w:style w:type="paragraph" w:customStyle="1" w:styleId="Rahmeninhalt">
-    <w:name w:val="Rahmeninhalt"/>
-    <w:basedOn w:val="Standard"/>
-    <w:qFormat/>
-  </w:style>
-  <w:style w:type="paragraph" w:customStyle="1" w:styleId="FrameContents">
-    <w:name w:val="Frame Contents"/>
-    <w:basedOn w:val="Standard"/>
-    <w:qFormat/>
-  </w:style>
-  <w:style w:type="paragraph" w:customStyle="1" w:styleId="PreformattedText">
-    <w:name w:val="Preformatted Text"/>
-    <w:basedOn w:val="Standard"/>
-    <w:qFormat/>
-  </w:style>
-  <w:style w:type="numbering" w:customStyle="1" w:styleId="Aufzhlung2">
-    <w:name w:val="Aufzählung2"/>
-    <w:qFormat/>
-    <w:rsid w:val="00586AE8"/>
-  </w:style>
-  <w:style w:type="table" w:styleId="Tabellenraster">
-    <w:name w:val="Table Grid"/>
-    <w:basedOn w:val="NormaleTabelle"/>
-    <w:rsid w:val="006431B7"/>
-    <w:rPr>
-      <w:lang w:bidi="x-none"/>
-    </w:rPr>
-    <w:tblPr>
-      <w:tblStyleRowBandSize w:val="1"/>
-      <w:tblInd w:w="0" w:type="dxa"/>
-      <w:tblBorders>
-        <w:top w:val="single" w:sz="4" w:space="0" w:color="FFFFFF"/>
-        <w:left w:val="single" w:sz="4" w:space="0" w:color="FFFFFF"/>
-        <w:bottom w:val="single" w:sz="4" w:space="0" w:color="FFFFFF"/>
-        <w:right w:val="single" w:sz="4" w:space="0" w:color="FFFFFF"/>
-        <w:insideH w:val="single" w:sz="4" w:space="0" w:color="FFFFFF"/>
-        <w:insideV w:val="single" w:sz="4" w:space="0" w:color="FFFFFF"/>
-      </w:tblBorders>
-      <w:tblCellMar>
-        <w:top w:w="0" w:type="dxa"/>
-        <w:left w:w="108" w:type="dxa"/>
-        <w:bottom w:w="0" w:type="dxa"/>
-        <w:right w:w="108" w:type="dxa"/>
-      </w:tblCellMar>
-    </w:tblPr>
-    <w:tcPr>
-      <w:shd w:val="clear" w:color="auto" w:fill="auto"/>
-    </w:tcPr>
-    <w:tblStylePr w:type="firstRow">
-      <w:pPr>
-        <w:jc w:val="left"/>
-      </w:pPr>
-      <w:rPr>
-        <w:color w:val="FFFFFF"/>
-        <w:sz w:val="20"/>
-      </w:rPr>
-      <w:tblPr/>
-      <w:tcPr>
-        <w:shd w:val="clear" w:color="auto" w:fill="55295A"/>
-        <w:vAlign w:val="bottom"/>
-      </w:tcPr>
-    </w:tblStylePr>
-    <w:tblStylePr w:type="firstCol">
-      <w:pPr>
-        <w:jc w:val="left"/>
-      </w:pPr>
-      <w:rPr>
-        <w:sz w:val="20"/>
-      </w:rPr>
-      <w:tblPr/>
-      <w:tcPr>
-        <w:tcBorders>
-          <w:right w:val="nil"/>
-        </w:tcBorders>
-        <w:vAlign w:val="center"/>
-      </w:tcPr>
-    </w:tblStylePr>
-    <w:tblStylePr w:type="band1Horz">
-      <w:rPr>
-        <w:color w:val="auto"/>
-        <w:sz w:val="20"/>
-      </w:rPr>
-    </w:tblStylePr>
-    <w:tblStylePr w:type="band2Horz">
-      <w:rPr>
-        <w:sz w:val="20"/>
-      </w:rPr>
-      <w:tblPr/>
-      <w:tcPr>
-        <w:shd w:val="clear" w:color="auto" w:fill="D5D5D5"/>
-      </w:tcPr>
-    </w:tblStylePr>
-  </w:style>
-  <w:style w:type="table" w:styleId="TabelleAktuell">
-    <w:name w:val="Table Contemporary"/>
-    <w:basedOn w:val="NormaleTabelle"/>
-    <w:rsid w:val="001E183F"/>
-    <w:pPr>
-      <w:spacing w:line="360" w:lineRule="auto"/>
-    </w:pPr>
-    <w:rPr>
-      <w:lang w:bidi="x-none"/>
-    </w:rPr>
-    <w:tblPr>
-      <w:tblStyleRowBandSize w:val="1"/>
-      <w:tblInd w:w="0" w:type="dxa"/>
-      <w:tblBorders>
-        <w:right w:val="single" w:sz="2" w:space="0" w:color="FFFFFF"/>
-      </w:tblBorders>
-      <w:tblCellMar>
-        <w:top w:w="0" w:type="dxa"/>
-        <w:left w:w="108" w:type="dxa"/>
-        <w:bottom w:w="0" w:type="dxa"/>
-        <w:right w:w="108" w:type="dxa"/>
-      </w:tblCellMar>
-    </w:tblPr>
-    <w:tcPr>
-      <w:shd w:val="clear" w:color="auto" w:fill="auto"/>
-      <w:vAlign w:val="center"/>
-    </w:tcPr>
-    <w:tblStylePr w:type="firstRow">
-      <w:rPr>
-        <w:color w:val="FFFFFF"/>
-      </w:rPr>
-      <w:tblPr/>
-      <w:tcPr>
-        <w:shd w:val="clear" w:color="auto" w:fill="55295A"/>
-      </w:tcPr>
-    </w:tblStylePr>
-    <w:tblStylePr w:type="band1Horz">
-      <w:tblPr/>
-      <w:tcPr>
-        <w:tcBorders>
-          <w:tl2br w:val="none" w:sz="0" w:space="0" w:color="auto"/>
-          <w:tr2bl w:val="none" w:sz="0" w:space="0" w:color="auto"/>
-        </w:tcBorders>
-        <w:shd w:val="pct5" w:color="000000" w:fill="FFFFFF"/>
-      </w:tcPr>
-    </w:tblStylePr>
-    <w:tblStylePr w:type="band2Horz">
-      <w:tblPr/>
-      <w:tcPr>
-        <w:tcBorders>
-          <w:tl2br w:val="none" w:sz="0" w:space="0" w:color="auto"/>
-          <w:tr2bl w:val="none" w:sz="0" w:space="0" w:color="auto"/>
-        </w:tcBorders>
-        <w:shd w:val="pct20" w:color="000000" w:fill="FFFFFF"/>
-      </w:tcPr>
-    </w:tblStylePr>
-  </w:style>
-  <w:style w:type="table" w:customStyle="1" w:styleId="TabelleSTec">
-    <w:name w:val="Tabelle STec"/>
-    <w:basedOn w:val="NormaleTabelle"/>
-    <w:rsid w:val="001E183F"/>
-    <w:tblPr>
-      <w:tblInd w:w="0" w:type="dxa"/>
-      <w:tblBorders>
-        <w:right w:val="single" w:sz="2" w:space="0" w:color="FFFFFF"/>
-      </w:tblBorders>
-      <w:tblCellMar>
-        <w:top w:w="0" w:type="dxa"/>
-        <w:left w:w="108" w:type="dxa"/>
-        <w:bottom w:w="0" w:type="dxa"/>
-        <w:right w:w="108" w:type="dxa"/>
-      </w:tblCellMar>
-    </w:tblPr>
-    <w:tcPr>
-      <w:shd w:val="clear" w:color="auto" w:fill="auto"/>
-      <w:vAlign w:val="center"/>
-    </w:tcPr>
-  </w:style>
-  <w:style w:type="character" w:styleId="Link">
-    <w:name w:val="Hyperlink"/>
-    <w:basedOn w:val="Absatzstandardschriftart"/>
-    <w:uiPriority w:val="99"/>
-    <w:unhideWhenUsed/>
-    <w:rsid w:val="00430B24"/>
-    <w:rPr>
-      <w:color w:val="0000FF" w:themeColor="hyperlink"/>
-      <w:u w:val="single"/>
-    </w:rPr>
-  </w:style>
-  <w:style w:type="paragraph" w:styleId="Bearbeitung">
-    <w:name w:val="Revision"/>
-    <w:hidden/>
-    <w:uiPriority w:val="99"/>
-    <w:semiHidden/>
-    <w:rsid w:val="00F02712"/>
-    <w:rPr>
-      <w:rFonts w:ascii="Lucida Grande" w:hAnsi="Lucida Grande"/>
-      <w:color w:val="00000A"/>
-      <w:szCs w:val="24"/>
-      <w:lang w:eastAsia="de-DE"/>
-    </w:rPr>
-  </w:style>
-  <w:style w:type="paragraph" w:styleId="Dokumentstruktur">
-    <w:name w:val="Document Map"/>
-    <w:basedOn w:val="Standard"/>
-    <w:link w:val="DokumentstrukturZeichen"/>
-    <w:uiPriority w:val="99"/>
-    <w:semiHidden/>
-    <w:unhideWhenUsed/>
-    <w:rsid w:val="00003476"/>
-    <w:pPr>
-      <w:spacing w:line="240" w:lineRule="auto"/>
-    </w:pPr>
-    <w:rPr>
-      <w:rFonts w:cs="Lucida Grande"/>
-      <w:sz w:val="24"/>
-    </w:rPr>
-  </w:style>
-  <w:style w:type="character" w:customStyle="1" w:styleId="DokumentstrukturZeichen">
-    <w:name w:val="Dokumentstruktur Zeichen"/>
-    <w:basedOn w:val="Absatzstandardschriftart"/>
+  <w:style w:type="character" w:customStyle="1" w:styleId="DokumentstrukturZchn">
+    <w:name w:val="Dokumentstruktur Zchn"/>
+    <w:basedOn w:val="Absatz-Standardschriftart"/>
     <w:link w:val="Dokumentstruktur"/>
     <w:uiPriority w:val="99"/>
     <w:semiHidden/>
@@ -4022,7 +3422,7 @@
 </file>
 
 <file path=customXml/itemProps1.xml><?xml version="1.0" encoding="utf-8"?>
-<ds:datastoreItem xmlns:ds="http://schemas.openxmlformats.org/officeDocument/2006/customXml" ds:itemID="{63884897-0C08-6E43-807B-36D6458FDEF3}">
+<ds:datastoreItem xmlns:ds="http://schemas.openxmlformats.org/officeDocument/2006/customXml" ds:itemID="{A88828AB-5259-3D4E-9676-64900274DC04}">
   <ds:schemaRefs>
     <ds:schemaRef ds:uri="http://schemas.openxmlformats.org/officeDocument/2006/bibliography"/>
   </ds:schemaRefs>

</xml_diff>

<commit_message>
PROJECTFORGE-3197 Refactorings for invoice template
</commit_message>
<xml_diff>
--- a/projectforge-business/src/main/resources/officeTemplates/InvoiceTemplate.docx
+++ b/projectforge-business/src/main/resources/officeTemplates/InvoiceTemplate.docx
@@ -1,6 +1,6 @@
 
 <file path=word/document.xml><?xml version="1.0" encoding="utf-8"?>
-<w:document xmlns:wpc="http://schemas.microsoft.com/office/word/2010/wordprocessingCanvas" xmlns:mo="http://schemas.microsoft.com/office/mac/office/2008/main" xmlns:mc="http://schemas.openxmlformats.org/markup-compatibility/2006" xmlns:mv="urn:schemas-microsoft-com:mac:vml" xmlns:o="urn:schemas-microsoft-com:office:office" xmlns:r="http://schemas.openxmlformats.org/officeDocument/2006/relationships" xmlns:m="http://schemas.openxmlformats.org/officeDocument/2006/math" xmlns:v="urn:schemas-microsoft-com:vml" xmlns:wp14="http://schemas.microsoft.com/office/word/2010/wordprocessingDrawing" xmlns:wp="http://schemas.openxmlformats.org/drawingml/2006/wordprocessingDrawing" xmlns:w10="urn:schemas-microsoft-com:office:word" xmlns:w="http://schemas.openxmlformats.org/wordprocessingml/2006/main" xmlns:w14="http://schemas.microsoft.com/office/word/2010/wordml" xmlns:w15="http://schemas.microsoft.com/office/word/2012/wordml" xmlns:wpg="http://schemas.microsoft.com/office/word/2010/wordprocessingGroup" xmlns:wpi="http://schemas.microsoft.com/office/word/2010/wordprocessingInk" xmlns:wne="http://schemas.microsoft.com/office/word/2006/wordml" xmlns:wps="http://schemas.microsoft.com/office/word/2010/wordprocessingShape" mc:Ignorable="w14 w15 wp14">
+<w:document xmlns:wpc="http://schemas.microsoft.com/office/word/2010/wordprocessingCanvas" xmlns:mo="http://schemas.microsoft.com/office/mac/office/2008/main" xmlns:mc="http://schemas.openxmlformats.org/markup-compatibility/2006" xmlns:mv="urn:schemas-microsoft-com:mac:vml" xmlns:o="urn:schemas-microsoft-com:office:office" xmlns:r="http://schemas.openxmlformats.org/officeDocument/2006/relationships" xmlns:m="http://schemas.openxmlformats.org/officeDocument/2006/math" xmlns:v="urn:schemas-microsoft-com:vml" xmlns:wp14="http://schemas.microsoft.com/office/word/2010/wordprocessingDrawing" xmlns:wp="http://schemas.openxmlformats.org/drawingml/2006/wordprocessingDrawing" xmlns:w10="urn:schemas-microsoft-com:office:word" xmlns:w="http://schemas.openxmlformats.org/wordprocessingml/2006/main" xmlns:w14="http://schemas.microsoft.com/office/word/2010/wordml" xmlns:wpg="http://schemas.microsoft.com/office/word/2010/wordprocessingGroup" xmlns:wpi="http://schemas.microsoft.com/office/word/2010/wordprocessingInk" xmlns:wne="http://schemas.microsoft.com/office/word/2006/wordml" xmlns:wps="http://schemas.microsoft.com/office/word/2010/wordprocessingShape" mc:Ignorable="w14 wp14">
   <w:body>
     <w:p>
       <w:pPr>
@@ -754,8 +754,6 @@
         </w:rPr>
         <w:t>{Typ}</w:t>
       </w:r>
-      <w:bookmarkStart w:id="0" w:name="_GoBack"/>
-      <w:bookmarkEnd w:id="0"/>
       <w:r>
         <w:rPr>
           <w:rFonts w:ascii="Arial" w:hAnsi="Arial"/>
@@ -794,52 +792,7 @@
           <w:b/>
           <w:bCs/>
         </w:rPr>
-        <w:t xml:space="preserve">Ihre </w:t>
-      </w:r>
-      <w:r>
-        <w:rPr>
-          <w:rFonts w:ascii="Arial" w:hAnsi="Arial"/>
-          <w:b/>
-          <w:bCs/>
-        </w:rPr>
-        <w:t>Referenz:</w:t>
-      </w:r>
-      <w:r>
-        <w:rPr>
-          <w:rFonts w:ascii="Arial" w:hAnsi="Arial"/>
-          <w:b/>
-          <w:bCs/>
-        </w:rPr>
-        <w:tab/>
         <w:t>{Kundenreferenz}</w:t>
-      </w:r>
-    </w:p>
-    <w:p>
-      <w:pPr>
-        <w:tabs>
-          <w:tab w:val="left" w:pos="1843"/>
-        </w:tabs>
-        <w:spacing w:line="276" w:lineRule="auto"/>
-        <w:rPr>
-          <w:rFonts w:ascii="Arial" w:hAnsi="Arial"/>
-        </w:rPr>
-      </w:pPr>
-      <w:r>
-        <w:rPr>
-          <w:rFonts w:ascii="Arial" w:hAnsi="Arial"/>
-          <w:b/>
-          <w:bCs/>
-        </w:rPr>
-        <w:t>Ihre Referenz:</w:t>
-      </w:r>
-      <w:r>
-        <w:rPr>
-          <w:rFonts w:ascii="Arial" w:hAnsi="Arial"/>
-          <w:b/>
-          <w:bCs/>
-        </w:rPr>
-        <w:tab/>
-        <w:t>{Kundenreferenz2}</w:t>
       </w:r>
     </w:p>
     <w:p>
@@ -1146,7 +1099,43 @@
                 <w:sz w:val="16"/>
                 <w:szCs w:val="16"/>
               </w:rPr>
-              <w:t>Pos. {{id}Posnummer}:</w:t>
+              <w:t>Pos. {{</w:t>
+            </w:r>
+            <w:proofErr w:type="spellStart"/>
+            <w:r>
+              <w:rPr>
+                <w:rFonts w:ascii="Arial" w:hAnsi="Arial"/>
+                <w:sz w:val="16"/>
+                <w:szCs w:val="16"/>
+              </w:rPr>
+              <w:t>id</w:t>
+            </w:r>
+            <w:proofErr w:type="spellEnd"/>
+            <w:r>
+              <w:rPr>
+                <w:rFonts w:ascii="Arial" w:hAnsi="Arial"/>
+                <w:sz w:val="16"/>
+                <w:szCs w:val="16"/>
+              </w:rPr>
+              <w:t>}</w:t>
+            </w:r>
+            <w:proofErr w:type="spellStart"/>
+            <w:r>
+              <w:rPr>
+                <w:rFonts w:ascii="Arial" w:hAnsi="Arial"/>
+                <w:sz w:val="16"/>
+                <w:szCs w:val="16"/>
+              </w:rPr>
+              <w:t>Posnummer</w:t>
+            </w:r>
+            <w:proofErr w:type="spellEnd"/>
+            <w:r>
+              <w:rPr>
+                <w:rFonts w:ascii="Arial" w:hAnsi="Arial"/>
+                <w:sz w:val="16"/>
+                <w:szCs w:val="16"/>
+              </w:rPr>
+              <w:t>}:</w:t>
             </w:r>
           </w:p>
           <w:p>
@@ -1168,7 +1157,25 @@
                 <w:sz w:val="16"/>
                 <w:szCs w:val="16"/>
               </w:rPr>
-              <w:t>{{id}Text}</w:t>
+              <w:t>{{</w:t>
+            </w:r>
+            <w:proofErr w:type="spellStart"/>
+            <w:r>
+              <w:rPr>
+                <w:rFonts w:ascii="Arial" w:hAnsi="Arial"/>
+                <w:sz w:val="16"/>
+                <w:szCs w:val="16"/>
+              </w:rPr>
+              <w:t>id</w:t>
+            </w:r>
+            <w:proofErr w:type="spellEnd"/>
+            <w:r>
+              <w:rPr>
+                <w:rFonts w:ascii="Arial" w:hAnsi="Arial"/>
+                <w:sz w:val="16"/>
+                <w:szCs w:val="16"/>
+              </w:rPr>
+              <w:t>}Text}</w:t>
             </w:r>
           </w:p>
           <w:p>
@@ -1190,7 +1197,25 @@
                 <w:sz w:val="16"/>
                 <w:szCs w:val="16"/>
               </w:rPr>
-              <w:t>Leistungszeitraum: {{id}Leistungszeitraum}</w:t>
+              <w:t>Leistungszeitraum: {{</w:t>
+            </w:r>
+            <w:proofErr w:type="spellStart"/>
+            <w:r>
+              <w:rPr>
+                <w:rFonts w:ascii="Arial" w:hAnsi="Arial"/>
+                <w:sz w:val="16"/>
+                <w:szCs w:val="16"/>
+              </w:rPr>
+              <w:t>id</w:t>
+            </w:r>
+            <w:proofErr w:type="spellEnd"/>
+            <w:r>
+              <w:rPr>
+                <w:rFonts w:ascii="Arial" w:hAnsi="Arial"/>
+                <w:sz w:val="16"/>
+                <w:szCs w:val="16"/>
+              </w:rPr>
+              <w:t>}Leistungszeitraum}</w:t>
             </w:r>
           </w:p>
         </w:tc>
@@ -1228,7 +1253,25 @@
                 <w:sz w:val="16"/>
                 <w:szCs w:val="16"/>
               </w:rPr>
-              <w:t>{{id}Menge}</w:t>
+              <w:t>{{</w:t>
+            </w:r>
+            <w:proofErr w:type="spellStart"/>
+            <w:r>
+              <w:rPr>
+                <w:rFonts w:ascii="Arial" w:hAnsi="Arial"/>
+                <w:sz w:val="16"/>
+                <w:szCs w:val="16"/>
+              </w:rPr>
+              <w:t>id</w:t>
+            </w:r>
+            <w:proofErr w:type="spellEnd"/>
+            <w:r>
+              <w:rPr>
+                <w:rFonts w:ascii="Arial" w:hAnsi="Arial"/>
+                <w:sz w:val="16"/>
+                <w:szCs w:val="16"/>
+              </w:rPr>
+              <w:t>}Menge}</w:t>
             </w:r>
           </w:p>
         </w:tc>
@@ -1266,7 +1309,25 @@
                 <w:sz w:val="16"/>
                 <w:szCs w:val="16"/>
               </w:rPr>
-              <w:t>{{id}Einzelpreis}</w:t>
+              <w:t>{{</w:t>
+            </w:r>
+            <w:proofErr w:type="spellStart"/>
+            <w:r>
+              <w:rPr>
+                <w:rFonts w:ascii="Arial" w:hAnsi="Arial"/>
+                <w:sz w:val="16"/>
+                <w:szCs w:val="16"/>
+              </w:rPr>
+              <w:t>id</w:t>
+            </w:r>
+            <w:proofErr w:type="spellEnd"/>
+            <w:r>
+              <w:rPr>
+                <w:rFonts w:ascii="Arial" w:hAnsi="Arial"/>
+                <w:sz w:val="16"/>
+                <w:szCs w:val="16"/>
+              </w:rPr>
+              <w:t>}Einzelpreis}</w:t>
             </w:r>
             <w:r>
               <w:rPr>
@@ -1312,7 +1373,25 @@
                 <w:sz w:val="16"/>
                 <w:szCs w:val="16"/>
               </w:rPr>
-              <w:t>{{id}Betrag}</w:t>
+              <w:t>{{</w:t>
+            </w:r>
+            <w:proofErr w:type="spellStart"/>
+            <w:r>
+              <w:rPr>
+                <w:rFonts w:ascii="Arial" w:hAnsi="Arial"/>
+                <w:sz w:val="16"/>
+                <w:szCs w:val="16"/>
+              </w:rPr>
+              <w:t>id</w:t>
+            </w:r>
+            <w:proofErr w:type="spellEnd"/>
+            <w:r>
+              <w:rPr>
+                <w:rFonts w:ascii="Arial" w:hAnsi="Arial"/>
+                <w:sz w:val="16"/>
+                <w:szCs w:val="16"/>
+              </w:rPr>
+              <w:t>}Betrag}</w:t>
             </w:r>
             <w:r>
               <w:rPr>
@@ -1468,7 +1547,25 @@
                 <w:sz w:val="16"/>
                 <w:szCs w:val="16"/>
               </w:rPr>
-              <w:t>{MwSt} €</w:t>
+              <w:t>{</w:t>
+            </w:r>
+            <w:proofErr w:type="spellStart"/>
+            <w:r>
+              <w:rPr>
+                <w:rFonts w:ascii="Arial" w:hAnsi="Arial"/>
+                <w:sz w:val="16"/>
+                <w:szCs w:val="16"/>
+              </w:rPr>
+              <w:t>MwSt</w:t>
+            </w:r>
+            <w:proofErr w:type="spellEnd"/>
+            <w:r>
+              <w:rPr>
+                <w:rFonts w:ascii="Arial" w:hAnsi="Arial"/>
+                <w:sz w:val="16"/>
+                <w:szCs w:val="16"/>
+              </w:rPr>
+              <w:t>} €</w:t>
             </w:r>
           </w:p>
         </w:tc>
@@ -1576,7 +1673,49 @@
           <w:rFonts w:ascii="Arial" w:hAnsi="Arial"/>
           <w:color w:val="000000" w:themeColor="text1"/>
         </w:rPr>
-        <w:t>Wir danken Ihnen für Ihre Beauftragung und bitten um Überweisung des Gesamtbetrages bis zum {Faelligkeit} auf eines der unten genannten Konten. Wir freuen uns auf eine weiterhin erfolgreiche Zusammenarbeit.</w:t>
+        <w:t>Wir danken Ihnen für Ihre Beauftragung und bitten um Überweisung des Gesamtbetrages bis zum {</w:t>
+      </w:r>
+      <w:proofErr w:type="spellStart"/>
+      <w:r>
+        <w:rPr>
+          <w:rFonts w:ascii="Arial" w:hAnsi="Arial"/>
+          <w:color w:val="000000" w:themeColor="text1"/>
+        </w:rPr>
+        <w:t>Faelligkeit</w:t>
+      </w:r>
+      <w:proofErr w:type="spellEnd"/>
+      <w:proofErr w:type="gramStart"/>
+      <w:r>
+        <w:rPr>
+          <w:rFonts w:ascii="Arial" w:hAnsi="Arial"/>
+          <w:color w:val="000000" w:themeColor="text1"/>
+        </w:rPr>
+        <w:t>} auf</w:t>
+      </w:r>
+      <w:proofErr w:type="gramEnd"/>
+      <w:r>
+        <w:rPr>
+          <w:rFonts w:ascii="Arial" w:hAnsi="Arial"/>
+          <w:color w:val="000000" w:themeColor="text1"/>
+        </w:rPr>
+        <w:t xml:space="preserve"> eines der unten genannten Konten. </w:t>
+      </w:r>
+    </w:p>
+    <w:p>
+      <w:pPr>
+        <w:pStyle w:val="StandardWeb"/>
+        <w:spacing w:before="280" w:after="0" w:line="284" w:lineRule="atLeast"/>
+        <w:rPr>
+          <w:rFonts w:ascii="Arial" w:hAnsi="Arial"/>
+          <w:color w:val="000000" w:themeColor="text1"/>
+        </w:rPr>
+      </w:pPr>
+      <w:r>
+        <w:rPr>
+          <w:rFonts w:ascii="Arial" w:hAnsi="Arial"/>
+          <w:color w:val="000000" w:themeColor="text1"/>
+        </w:rPr>
+        <w:t>Wir freuen uns auf eine weiterhin erfolgreiche Zusammenarbeit.</w:t>
       </w:r>
     </w:p>
     <w:p>
@@ -1593,13 +1732,41 @@
         </w:rPr>
       </w:pPr>
     </w:p>
+    <w:p>
+      <w:pPr>
+        <w:tabs>
+          <w:tab w:val="left" w:pos="1814"/>
+          <w:tab w:val="left" w:pos="3261"/>
+          <w:tab w:val="left" w:pos="4649"/>
+          <w:tab w:val="left" w:pos="7230"/>
+        </w:tabs>
+        <w:spacing w:line="240" w:lineRule="auto"/>
+        <w:rPr>
+          <w:rFonts w:ascii="Arial" w:hAnsi="Arial"/>
+        </w:rPr>
+      </w:pPr>
+      <w:r>
+        <w:rPr>
+          <w:rFonts w:ascii="Arial" w:hAnsi="Arial"/>
+        </w:rPr>
+        <w:t>{Anlage</w:t>
+      </w:r>
+      <w:bookmarkStart w:id="0" w:name="_GoBack"/>
+      <w:bookmarkEnd w:id="0"/>
+      <w:r>
+        <w:rPr>
+          <w:rFonts w:ascii="Arial" w:hAnsi="Arial"/>
+        </w:rPr>
+        <w:t>}</w:t>
+      </w:r>
+    </w:p>
     <w:sectPr>
-      <w:headerReference w:type="even" r:id="rId7"/>
-      <w:headerReference w:type="default" r:id="rId8"/>
-      <w:footerReference w:type="even" r:id="rId9"/>
-      <w:footerReference w:type="default" r:id="rId10"/>
-      <w:headerReference w:type="first" r:id="rId11"/>
-      <w:footerReference w:type="first" r:id="rId12"/>
+      <w:headerReference w:type="even" r:id="rId8"/>
+      <w:headerReference w:type="default" r:id="rId9"/>
+      <w:footerReference w:type="even" r:id="rId10"/>
+      <w:footerReference w:type="default" r:id="rId11"/>
+      <w:headerReference w:type="first" r:id="rId12"/>
+      <w:footerReference w:type="first" r:id="rId13"/>
       <w:pgSz w:w="11906" w:h="16820"/>
       <w:pgMar w:top="1418" w:right="1219" w:bottom="1134" w:left="1219" w:header="0" w:footer="709" w:gutter="0"/>
       <w:cols w:space="720"/>
@@ -1611,7 +1778,7 @@
 </file>
 
 <file path=word/endnotes.xml><?xml version="1.0" encoding="utf-8"?>
-<w:endnotes xmlns:wpc="http://schemas.microsoft.com/office/word/2010/wordprocessingCanvas" xmlns:mo="http://schemas.microsoft.com/office/mac/office/2008/main" xmlns:mc="http://schemas.openxmlformats.org/markup-compatibility/2006" xmlns:mv="urn:schemas-microsoft-com:mac:vml" xmlns:o="urn:schemas-microsoft-com:office:office" xmlns:r="http://schemas.openxmlformats.org/officeDocument/2006/relationships" xmlns:m="http://schemas.openxmlformats.org/officeDocument/2006/math" xmlns:v="urn:schemas-microsoft-com:vml" xmlns:wp14="http://schemas.microsoft.com/office/word/2010/wordprocessingDrawing" xmlns:wp="http://schemas.openxmlformats.org/drawingml/2006/wordprocessingDrawing" xmlns:w10="urn:schemas-microsoft-com:office:word" xmlns:w="http://schemas.openxmlformats.org/wordprocessingml/2006/main" xmlns:w14="http://schemas.microsoft.com/office/word/2010/wordml" xmlns:w15="http://schemas.microsoft.com/office/word/2012/wordml" xmlns:wpg="http://schemas.microsoft.com/office/word/2010/wordprocessingGroup" xmlns:wpi="http://schemas.microsoft.com/office/word/2010/wordprocessingInk" xmlns:wne="http://schemas.microsoft.com/office/word/2006/wordml" xmlns:wps="http://schemas.microsoft.com/office/word/2010/wordprocessingShape" mc:Ignorable="w14 w15 wp14">
+<w:endnotes xmlns:wpc="http://schemas.microsoft.com/office/word/2010/wordprocessingCanvas" xmlns:mo="http://schemas.microsoft.com/office/mac/office/2008/main" xmlns:mc="http://schemas.openxmlformats.org/markup-compatibility/2006" xmlns:mv="urn:schemas-microsoft-com:mac:vml" xmlns:o="urn:schemas-microsoft-com:office:office" xmlns:r="http://schemas.openxmlformats.org/officeDocument/2006/relationships" xmlns:m="http://schemas.openxmlformats.org/officeDocument/2006/math" xmlns:v="urn:schemas-microsoft-com:vml" xmlns:wp14="http://schemas.microsoft.com/office/word/2010/wordprocessingDrawing" xmlns:wp="http://schemas.openxmlformats.org/drawingml/2006/wordprocessingDrawing" xmlns:w10="urn:schemas-microsoft-com:office:word" xmlns:w="http://schemas.openxmlformats.org/wordprocessingml/2006/main" xmlns:w14="http://schemas.microsoft.com/office/word/2010/wordml" xmlns:wpg="http://schemas.microsoft.com/office/word/2010/wordprocessingGroup" xmlns:wpi="http://schemas.microsoft.com/office/word/2010/wordprocessingInk" xmlns:wne="http://schemas.microsoft.com/office/word/2006/wordml" xmlns:wps="http://schemas.microsoft.com/office/word/2010/wordprocessingShape" mc:Ignorable="w14 wp14">
   <w:endnote w:type="separator" w:id="-1">
     <w:p>
       <w:pPr>
@@ -1636,7 +1803,7 @@
 </file>
 
 <file path=word/footer1.xml><?xml version="1.0" encoding="utf-8"?>
-<w:ftr xmlns:wpc="http://schemas.microsoft.com/office/word/2010/wordprocessingCanvas" xmlns:mo="http://schemas.microsoft.com/office/mac/office/2008/main" xmlns:mc="http://schemas.openxmlformats.org/markup-compatibility/2006" xmlns:mv="urn:schemas-microsoft-com:mac:vml" xmlns:o="urn:schemas-microsoft-com:office:office" xmlns:r="http://schemas.openxmlformats.org/officeDocument/2006/relationships" xmlns:m="http://schemas.openxmlformats.org/officeDocument/2006/math" xmlns:v="urn:schemas-microsoft-com:vml" xmlns:wp14="http://schemas.microsoft.com/office/word/2010/wordprocessingDrawing" xmlns:wp="http://schemas.openxmlformats.org/drawingml/2006/wordprocessingDrawing" xmlns:w10="urn:schemas-microsoft-com:office:word" xmlns:w="http://schemas.openxmlformats.org/wordprocessingml/2006/main" xmlns:w14="http://schemas.microsoft.com/office/word/2010/wordml" xmlns:w15="http://schemas.microsoft.com/office/word/2012/wordml" xmlns:wpg="http://schemas.microsoft.com/office/word/2010/wordprocessingGroup" xmlns:wpi="http://schemas.microsoft.com/office/word/2010/wordprocessingInk" xmlns:wne="http://schemas.microsoft.com/office/word/2006/wordml" xmlns:wps="http://schemas.microsoft.com/office/word/2010/wordprocessingShape" mc:Ignorable="w14 w15 wp14">
+<w:ftr xmlns:wpc="http://schemas.microsoft.com/office/word/2010/wordprocessingCanvas" xmlns:mo="http://schemas.microsoft.com/office/mac/office/2008/main" xmlns:mc="http://schemas.openxmlformats.org/markup-compatibility/2006" xmlns:mv="urn:schemas-microsoft-com:mac:vml" xmlns:o="urn:schemas-microsoft-com:office:office" xmlns:r="http://schemas.openxmlformats.org/officeDocument/2006/relationships" xmlns:m="http://schemas.openxmlformats.org/officeDocument/2006/math" xmlns:v="urn:schemas-microsoft-com:vml" xmlns:wp14="http://schemas.microsoft.com/office/word/2010/wordprocessingDrawing" xmlns:wp="http://schemas.openxmlformats.org/drawingml/2006/wordprocessingDrawing" xmlns:w10="urn:schemas-microsoft-com:office:word" xmlns:w="http://schemas.openxmlformats.org/wordprocessingml/2006/main" xmlns:w14="http://schemas.microsoft.com/office/word/2010/wordml" xmlns:wpg="http://schemas.microsoft.com/office/word/2010/wordprocessingGroup" xmlns:wpi="http://schemas.microsoft.com/office/word/2010/wordprocessingInk" xmlns:wne="http://schemas.microsoft.com/office/word/2006/wordml" xmlns:wps="http://schemas.microsoft.com/office/word/2010/wordprocessingShape" mc:Ignorable="w14 wp14">
   <w:p>
     <w:pPr>
       <w:pStyle w:val="Fuzeile"/>
@@ -1646,7 +1813,7 @@
 </file>
 
 <file path=word/footer2.xml><?xml version="1.0" encoding="utf-8"?>
-<w:ftr xmlns:wpc="http://schemas.microsoft.com/office/word/2010/wordprocessingCanvas" xmlns:mo="http://schemas.microsoft.com/office/mac/office/2008/main" xmlns:mc="http://schemas.openxmlformats.org/markup-compatibility/2006" xmlns:mv="urn:schemas-microsoft-com:mac:vml" xmlns:o="urn:schemas-microsoft-com:office:office" xmlns:r="http://schemas.openxmlformats.org/officeDocument/2006/relationships" xmlns:m="http://schemas.openxmlformats.org/officeDocument/2006/math" xmlns:v="urn:schemas-microsoft-com:vml" xmlns:wp14="http://schemas.microsoft.com/office/word/2010/wordprocessingDrawing" xmlns:wp="http://schemas.openxmlformats.org/drawingml/2006/wordprocessingDrawing" xmlns:w10="urn:schemas-microsoft-com:office:word" xmlns:w="http://schemas.openxmlformats.org/wordprocessingml/2006/main" xmlns:w14="http://schemas.microsoft.com/office/word/2010/wordml" xmlns:w15="http://schemas.microsoft.com/office/word/2012/wordml" xmlns:wpg="http://schemas.microsoft.com/office/word/2010/wordprocessingGroup" xmlns:wpi="http://schemas.microsoft.com/office/word/2010/wordprocessingInk" xmlns:wne="http://schemas.microsoft.com/office/word/2006/wordml" xmlns:wps="http://schemas.microsoft.com/office/word/2010/wordprocessingShape" mc:Ignorable="w14 w15 wp14">
+<w:ftr xmlns:wpc="http://schemas.microsoft.com/office/word/2010/wordprocessingCanvas" xmlns:mo="http://schemas.microsoft.com/office/mac/office/2008/main" xmlns:mc="http://schemas.openxmlformats.org/markup-compatibility/2006" xmlns:mv="urn:schemas-microsoft-com:mac:vml" xmlns:o="urn:schemas-microsoft-com:office:office" xmlns:r="http://schemas.openxmlformats.org/officeDocument/2006/relationships" xmlns:m="http://schemas.openxmlformats.org/officeDocument/2006/math" xmlns:v="urn:schemas-microsoft-com:vml" xmlns:wp14="http://schemas.microsoft.com/office/word/2010/wordprocessingDrawing" xmlns:wp="http://schemas.openxmlformats.org/drawingml/2006/wordprocessingDrawing" xmlns:w10="urn:schemas-microsoft-com:office:word" xmlns:w="http://schemas.openxmlformats.org/wordprocessingml/2006/main" xmlns:w14="http://schemas.microsoft.com/office/word/2010/wordml" xmlns:wpg="http://schemas.microsoft.com/office/word/2010/wordprocessingGroup" xmlns:wpi="http://schemas.microsoft.com/office/word/2010/wordprocessingInk" xmlns:wne="http://schemas.microsoft.com/office/word/2006/wordml" xmlns:wps="http://schemas.microsoft.com/office/word/2010/wordprocessingShape" mc:Ignorable="w14 wp14">
   <w:p>
     <w:pPr>
       <w:tabs>
@@ -1747,6 +1914,7 @@
       </w:rPr>
       <w:t xml:space="preserve"> </w:t>
     </w:r>
+    <w:proofErr w:type="spellStart"/>
     <w:r>
       <w:rPr>
         <w:rFonts w:ascii="Arial" w:hAnsi="Arial"/>
@@ -1755,6 +1923,7 @@
       </w:rPr>
       <w:t>1234</w:t>
     </w:r>
+    <w:proofErr w:type="spellEnd"/>
     <w:r>
       <w:rPr>
         <w:rFonts w:ascii="Arial" w:hAnsi="Arial"/>
@@ -1763,6 +1932,7 @@
       </w:rPr>
       <w:t xml:space="preserve"> </w:t>
     </w:r>
+    <w:proofErr w:type="spellStart"/>
     <w:r>
       <w:rPr>
         <w:rFonts w:ascii="Arial" w:hAnsi="Arial"/>
@@ -1771,6 +1941,7 @@
       </w:rPr>
       <w:t>1234</w:t>
     </w:r>
+    <w:proofErr w:type="spellEnd"/>
     <w:r>
       <w:rPr>
         <w:rFonts w:ascii="Arial" w:hAnsi="Arial"/>
@@ -1779,6 +1950,7 @@
       </w:rPr>
       <w:t xml:space="preserve"> </w:t>
     </w:r>
+    <w:proofErr w:type="spellStart"/>
     <w:r>
       <w:rPr>
         <w:rFonts w:ascii="Arial" w:hAnsi="Arial"/>
@@ -1787,6 +1959,7 @@
       </w:rPr>
       <w:t>1234</w:t>
     </w:r>
+    <w:proofErr w:type="spellEnd"/>
     <w:r>
       <w:rPr>
         <w:rFonts w:ascii="Arial" w:hAnsi="Arial"/>
@@ -1925,6 +2098,7 @@
       </w:rPr>
       <w:t xml:space="preserve"> </w:t>
     </w:r>
+    <w:proofErr w:type="spellStart"/>
     <w:r>
       <w:rPr>
         <w:rFonts w:ascii="Arial" w:hAnsi="Arial"/>
@@ -1933,6 +2107,7 @@
       </w:rPr>
       <w:t>1234</w:t>
     </w:r>
+    <w:proofErr w:type="spellEnd"/>
     <w:r>
       <w:rPr>
         <w:rFonts w:ascii="Arial" w:hAnsi="Arial"/>
@@ -1941,6 +2116,7 @@
       </w:rPr>
       <w:t xml:space="preserve"> </w:t>
     </w:r>
+    <w:proofErr w:type="spellStart"/>
     <w:r>
       <w:rPr>
         <w:rFonts w:ascii="Arial" w:hAnsi="Arial"/>
@@ -1949,6 +2125,7 @@
       </w:rPr>
       <w:t>1234</w:t>
     </w:r>
+    <w:proofErr w:type="spellEnd"/>
     <w:r>
       <w:rPr>
         <w:rFonts w:ascii="Arial" w:hAnsi="Arial"/>
@@ -1957,6 +2134,7 @@
       </w:rPr>
       <w:t xml:space="preserve"> </w:t>
     </w:r>
+    <w:proofErr w:type="spellStart"/>
     <w:r>
       <w:rPr>
         <w:rFonts w:ascii="Arial" w:hAnsi="Arial"/>
@@ -1965,6 +2143,7 @@
       </w:rPr>
       <w:t>1234</w:t>
     </w:r>
+    <w:proofErr w:type="spellEnd"/>
     <w:r>
       <w:rPr>
         <w:rFonts w:ascii="Arial" w:hAnsi="Arial"/>
@@ -2067,7 +2246,25 @@
         <w:sz w:val="13"/>
         <w:szCs w:val="13"/>
       </w:rPr>
-      <w:t xml:space="preserve">    Ust-ID: DE</w:t>
+      <w:t xml:space="preserve">    </w:t>
+    </w:r>
+    <w:proofErr w:type="spellStart"/>
+    <w:r>
+      <w:rPr>
+        <w:rFonts w:ascii="Arial" w:hAnsi="Arial"/>
+        <w:sz w:val="13"/>
+        <w:szCs w:val="13"/>
+      </w:rPr>
+      <w:t>Ust</w:t>
+    </w:r>
+    <w:proofErr w:type="spellEnd"/>
+    <w:r>
+      <w:rPr>
+        <w:rFonts w:ascii="Arial" w:hAnsi="Arial"/>
+        <w:sz w:val="13"/>
+        <w:szCs w:val="13"/>
+      </w:rPr>
+      <w:t>-ID: DE</w:t>
     </w:r>
     <w:r>
       <w:rPr>
@@ -2084,7 +2281,24 @@
         <w:szCs w:val="13"/>
       </w:rPr>
       <w:tab/>
-      <w:t xml:space="preserve">Steuernr.: </w:t>
+    </w:r>
+    <w:proofErr w:type="spellStart"/>
+    <w:r>
+      <w:rPr>
+        <w:rFonts w:ascii="Arial" w:hAnsi="Arial"/>
+        <w:sz w:val="13"/>
+        <w:szCs w:val="13"/>
+      </w:rPr>
+      <w:t>Steuernr</w:t>
+    </w:r>
+    <w:proofErr w:type="spellEnd"/>
+    <w:r>
+      <w:rPr>
+        <w:rFonts w:ascii="Arial" w:hAnsi="Arial"/>
+        <w:sz w:val="13"/>
+        <w:szCs w:val="13"/>
+      </w:rPr>
+      <w:t xml:space="preserve">.: </w:t>
     </w:r>
     <w:r>
       <w:rPr>
@@ -2131,7 +2345,7 @@
 </file>
 
 <file path=word/footer3.xml><?xml version="1.0" encoding="utf-8"?>
-<w:ftr xmlns:wpc="http://schemas.microsoft.com/office/word/2010/wordprocessingCanvas" xmlns:mo="http://schemas.microsoft.com/office/mac/office/2008/main" xmlns:mc="http://schemas.openxmlformats.org/markup-compatibility/2006" xmlns:mv="urn:schemas-microsoft-com:mac:vml" xmlns:o="urn:schemas-microsoft-com:office:office" xmlns:r="http://schemas.openxmlformats.org/officeDocument/2006/relationships" xmlns:m="http://schemas.openxmlformats.org/officeDocument/2006/math" xmlns:v="urn:schemas-microsoft-com:vml" xmlns:wp14="http://schemas.microsoft.com/office/word/2010/wordprocessingDrawing" xmlns:wp="http://schemas.openxmlformats.org/drawingml/2006/wordprocessingDrawing" xmlns:w10="urn:schemas-microsoft-com:office:word" xmlns:w="http://schemas.openxmlformats.org/wordprocessingml/2006/main" xmlns:w14="http://schemas.microsoft.com/office/word/2010/wordml" xmlns:w15="http://schemas.microsoft.com/office/word/2012/wordml" xmlns:wpg="http://schemas.microsoft.com/office/word/2010/wordprocessingGroup" xmlns:wpi="http://schemas.microsoft.com/office/word/2010/wordprocessingInk" xmlns:wne="http://schemas.microsoft.com/office/word/2006/wordml" xmlns:wps="http://schemas.microsoft.com/office/word/2010/wordprocessingShape" mc:Ignorable="w14 w15 wp14">
+<w:ftr xmlns:wpc="http://schemas.microsoft.com/office/word/2010/wordprocessingCanvas" xmlns:mo="http://schemas.microsoft.com/office/mac/office/2008/main" xmlns:mc="http://schemas.openxmlformats.org/markup-compatibility/2006" xmlns:mv="urn:schemas-microsoft-com:mac:vml" xmlns:o="urn:schemas-microsoft-com:office:office" xmlns:r="http://schemas.openxmlformats.org/officeDocument/2006/relationships" xmlns:m="http://schemas.openxmlformats.org/officeDocument/2006/math" xmlns:v="urn:schemas-microsoft-com:vml" xmlns:wp14="http://schemas.microsoft.com/office/word/2010/wordprocessingDrawing" xmlns:wp="http://schemas.openxmlformats.org/drawingml/2006/wordprocessingDrawing" xmlns:w10="urn:schemas-microsoft-com:office:word" xmlns:w="http://schemas.openxmlformats.org/wordprocessingml/2006/main" xmlns:w14="http://schemas.microsoft.com/office/word/2010/wordml" xmlns:wpg="http://schemas.microsoft.com/office/word/2010/wordprocessingGroup" xmlns:wpi="http://schemas.microsoft.com/office/word/2010/wordprocessingInk" xmlns:wne="http://schemas.microsoft.com/office/word/2006/wordml" xmlns:wps="http://schemas.microsoft.com/office/word/2010/wordprocessingShape" mc:Ignorable="w14 wp14">
   <w:p>
     <w:pPr>
       <w:pStyle w:val="Fuzeile"/>
@@ -2141,7 +2355,7 @@
 </file>
 
 <file path=word/footnotes.xml><?xml version="1.0" encoding="utf-8"?>
-<w:footnotes xmlns:wpc="http://schemas.microsoft.com/office/word/2010/wordprocessingCanvas" xmlns:mo="http://schemas.microsoft.com/office/mac/office/2008/main" xmlns:mc="http://schemas.openxmlformats.org/markup-compatibility/2006" xmlns:mv="urn:schemas-microsoft-com:mac:vml" xmlns:o="urn:schemas-microsoft-com:office:office" xmlns:r="http://schemas.openxmlformats.org/officeDocument/2006/relationships" xmlns:m="http://schemas.openxmlformats.org/officeDocument/2006/math" xmlns:v="urn:schemas-microsoft-com:vml" xmlns:wp14="http://schemas.microsoft.com/office/word/2010/wordprocessingDrawing" xmlns:wp="http://schemas.openxmlformats.org/drawingml/2006/wordprocessingDrawing" xmlns:w10="urn:schemas-microsoft-com:office:word" xmlns:w="http://schemas.openxmlformats.org/wordprocessingml/2006/main" xmlns:w14="http://schemas.microsoft.com/office/word/2010/wordml" xmlns:w15="http://schemas.microsoft.com/office/word/2012/wordml" xmlns:wpg="http://schemas.microsoft.com/office/word/2010/wordprocessingGroup" xmlns:wpi="http://schemas.microsoft.com/office/word/2010/wordprocessingInk" xmlns:wne="http://schemas.microsoft.com/office/word/2006/wordml" xmlns:wps="http://schemas.microsoft.com/office/word/2010/wordprocessingShape" mc:Ignorable="w14 w15 wp14">
+<w:footnotes xmlns:wpc="http://schemas.microsoft.com/office/word/2010/wordprocessingCanvas" xmlns:mo="http://schemas.microsoft.com/office/mac/office/2008/main" xmlns:mc="http://schemas.openxmlformats.org/markup-compatibility/2006" xmlns:mv="urn:schemas-microsoft-com:mac:vml" xmlns:o="urn:schemas-microsoft-com:office:office" xmlns:r="http://schemas.openxmlformats.org/officeDocument/2006/relationships" xmlns:m="http://schemas.openxmlformats.org/officeDocument/2006/math" xmlns:v="urn:schemas-microsoft-com:vml" xmlns:wp14="http://schemas.microsoft.com/office/word/2010/wordprocessingDrawing" xmlns:wp="http://schemas.openxmlformats.org/drawingml/2006/wordprocessingDrawing" xmlns:w10="urn:schemas-microsoft-com:office:word" xmlns:w="http://schemas.openxmlformats.org/wordprocessingml/2006/main" xmlns:w14="http://schemas.microsoft.com/office/word/2010/wordml" xmlns:wpg="http://schemas.microsoft.com/office/word/2010/wordprocessingGroup" xmlns:wpi="http://schemas.microsoft.com/office/word/2010/wordprocessingInk" xmlns:wne="http://schemas.microsoft.com/office/word/2006/wordml" xmlns:wps="http://schemas.microsoft.com/office/word/2010/wordprocessingShape" mc:Ignorable="w14 wp14">
   <w:footnote w:type="separator" w:id="-1">
     <w:p>
       <w:pPr>
@@ -2166,7 +2380,7 @@
 </file>
 
 <file path=word/header1.xml><?xml version="1.0" encoding="utf-8"?>
-<w:hdr xmlns:wpc="http://schemas.microsoft.com/office/word/2010/wordprocessingCanvas" xmlns:mo="http://schemas.microsoft.com/office/mac/office/2008/main" xmlns:mc="http://schemas.openxmlformats.org/markup-compatibility/2006" xmlns:mv="urn:schemas-microsoft-com:mac:vml" xmlns:o="urn:schemas-microsoft-com:office:office" xmlns:r="http://schemas.openxmlformats.org/officeDocument/2006/relationships" xmlns:m="http://schemas.openxmlformats.org/officeDocument/2006/math" xmlns:v="urn:schemas-microsoft-com:vml" xmlns:wp14="http://schemas.microsoft.com/office/word/2010/wordprocessingDrawing" xmlns:wp="http://schemas.openxmlformats.org/drawingml/2006/wordprocessingDrawing" xmlns:w10="urn:schemas-microsoft-com:office:word" xmlns:w="http://schemas.openxmlformats.org/wordprocessingml/2006/main" xmlns:w14="http://schemas.microsoft.com/office/word/2010/wordml" xmlns:w15="http://schemas.microsoft.com/office/word/2012/wordml" xmlns:wpg="http://schemas.microsoft.com/office/word/2010/wordprocessingGroup" xmlns:wpi="http://schemas.microsoft.com/office/word/2010/wordprocessingInk" xmlns:wne="http://schemas.microsoft.com/office/word/2006/wordml" xmlns:wps="http://schemas.microsoft.com/office/word/2010/wordprocessingShape" mc:Ignorable="w14 w15 wp14">
+<w:hdr xmlns:wpc="http://schemas.microsoft.com/office/word/2010/wordprocessingCanvas" xmlns:mo="http://schemas.microsoft.com/office/mac/office/2008/main" xmlns:mc="http://schemas.openxmlformats.org/markup-compatibility/2006" xmlns:mv="urn:schemas-microsoft-com:mac:vml" xmlns:o="urn:schemas-microsoft-com:office:office" xmlns:r="http://schemas.openxmlformats.org/officeDocument/2006/relationships" xmlns:m="http://schemas.openxmlformats.org/officeDocument/2006/math" xmlns:v="urn:schemas-microsoft-com:vml" xmlns:wp14="http://schemas.microsoft.com/office/word/2010/wordprocessingDrawing" xmlns:wp="http://schemas.openxmlformats.org/drawingml/2006/wordprocessingDrawing" xmlns:w10="urn:schemas-microsoft-com:office:word" xmlns:w="http://schemas.openxmlformats.org/wordprocessingml/2006/main" xmlns:w14="http://schemas.microsoft.com/office/word/2010/wordml" xmlns:wpg="http://schemas.microsoft.com/office/word/2010/wordprocessingGroup" xmlns:wpi="http://schemas.microsoft.com/office/word/2010/wordprocessingInk" xmlns:wne="http://schemas.microsoft.com/office/word/2006/wordml" xmlns:wps="http://schemas.microsoft.com/office/word/2010/wordprocessingShape" mc:Ignorable="w14 wp14">
   <w:p>
     <w:pPr>
       <w:pStyle w:val="Kopfzeile"/>
@@ -2176,7 +2390,7 @@
 </file>
 
 <file path=word/header2.xml><?xml version="1.0" encoding="utf-8"?>
-<w:hdr xmlns:wpc="http://schemas.microsoft.com/office/word/2010/wordprocessingCanvas" xmlns:mo="http://schemas.microsoft.com/office/mac/office/2008/main" xmlns:mc="http://schemas.openxmlformats.org/markup-compatibility/2006" xmlns:mv="urn:schemas-microsoft-com:mac:vml" xmlns:o="urn:schemas-microsoft-com:office:office" xmlns:r="http://schemas.openxmlformats.org/officeDocument/2006/relationships" xmlns:m="http://schemas.openxmlformats.org/officeDocument/2006/math" xmlns:v="urn:schemas-microsoft-com:vml" xmlns:wp14="http://schemas.microsoft.com/office/word/2010/wordprocessingDrawing" xmlns:wp="http://schemas.openxmlformats.org/drawingml/2006/wordprocessingDrawing" xmlns:w10="urn:schemas-microsoft-com:office:word" xmlns:w="http://schemas.openxmlformats.org/wordprocessingml/2006/main" xmlns:w14="http://schemas.microsoft.com/office/word/2010/wordml" xmlns:w15="http://schemas.microsoft.com/office/word/2012/wordml" xmlns:wpg="http://schemas.microsoft.com/office/word/2010/wordprocessingGroup" xmlns:wpi="http://schemas.microsoft.com/office/word/2010/wordprocessingInk" xmlns:wne="http://schemas.microsoft.com/office/word/2006/wordml" xmlns:wps="http://schemas.microsoft.com/office/word/2010/wordprocessingShape" mc:Ignorable="w14 w15 wp14">
+<w:hdr xmlns:wpc="http://schemas.microsoft.com/office/word/2010/wordprocessingCanvas" xmlns:mo="http://schemas.microsoft.com/office/mac/office/2008/main" xmlns:mc="http://schemas.openxmlformats.org/markup-compatibility/2006" xmlns:mv="urn:schemas-microsoft-com:mac:vml" xmlns:o="urn:schemas-microsoft-com:office:office" xmlns:r="http://schemas.openxmlformats.org/officeDocument/2006/relationships" xmlns:m="http://schemas.openxmlformats.org/officeDocument/2006/math" xmlns:v="urn:schemas-microsoft-com:vml" xmlns:wp14="http://schemas.microsoft.com/office/word/2010/wordprocessingDrawing" xmlns:wp="http://schemas.openxmlformats.org/drawingml/2006/wordprocessingDrawing" xmlns:w10="urn:schemas-microsoft-com:office:word" xmlns:w="http://schemas.openxmlformats.org/wordprocessingml/2006/main" xmlns:w14="http://schemas.microsoft.com/office/word/2010/wordml" xmlns:wpg="http://schemas.microsoft.com/office/word/2010/wordprocessingGroup" xmlns:wpi="http://schemas.microsoft.com/office/word/2010/wordprocessingInk" xmlns:wne="http://schemas.microsoft.com/office/word/2006/wordml" xmlns:wps="http://schemas.microsoft.com/office/word/2010/wordprocessingShape" mc:Ignorable="w14 wp14">
   <w:p>
     <w:pPr>
       <w:pStyle w:val="Kopfzeile"/>
@@ -2186,7 +2400,7 @@
 </file>
 
 <file path=word/header3.xml><?xml version="1.0" encoding="utf-8"?>
-<w:hdr xmlns:wpc="http://schemas.microsoft.com/office/word/2010/wordprocessingCanvas" xmlns:mo="http://schemas.microsoft.com/office/mac/office/2008/main" xmlns:mc="http://schemas.openxmlformats.org/markup-compatibility/2006" xmlns:mv="urn:schemas-microsoft-com:mac:vml" xmlns:o="urn:schemas-microsoft-com:office:office" xmlns:r="http://schemas.openxmlformats.org/officeDocument/2006/relationships" xmlns:m="http://schemas.openxmlformats.org/officeDocument/2006/math" xmlns:v="urn:schemas-microsoft-com:vml" xmlns:wp14="http://schemas.microsoft.com/office/word/2010/wordprocessingDrawing" xmlns:wp="http://schemas.openxmlformats.org/drawingml/2006/wordprocessingDrawing" xmlns:w10="urn:schemas-microsoft-com:office:word" xmlns:w="http://schemas.openxmlformats.org/wordprocessingml/2006/main" xmlns:w14="http://schemas.microsoft.com/office/word/2010/wordml" xmlns:w15="http://schemas.microsoft.com/office/word/2012/wordml" xmlns:wpg="http://schemas.microsoft.com/office/word/2010/wordprocessingGroup" xmlns:wpi="http://schemas.microsoft.com/office/word/2010/wordprocessingInk" xmlns:wne="http://schemas.microsoft.com/office/word/2006/wordml" xmlns:wps="http://schemas.microsoft.com/office/word/2010/wordprocessingShape" mc:Ignorable="w14 w15 wp14">
+<w:hdr xmlns:wpc="http://schemas.microsoft.com/office/word/2010/wordprocessingCanvas" xmlns:mo="http://schemas.microsoft.com/office/mac/office/2008/main" xmlns:mc="http://schemas.openxmlformats.org/markup-compatibility/2006" xmlns:mv="urn:schemas-microsoft-com:mac:vml" xmlns:o="urn:schemas-microsoft-com:office:office" xmlns:r="http://schemas.openxmlformats.org/officeDocument/2006/relationships" xmlns:m="http://schemas.openxmlformats.org/officeDocument/2006/math" xmlns:v="urn:schemas-microsoft-com:vml" xmlns:wp14="http://schemas.microsoft.com/office/word/2010/wordprocessingDrawing" xmlns:wp="http://schemas.openxmlformats.org/drawingml/2006/wordprocessingDrawing" xmlns:w10="urn:schemas-microsoft-com:office:word" xmlns:w="http://schemas.openxmlformats.org/wordprocessingml/2006/main" xmlns:w14="http://schemas.microsoft.com/office/word/2010/wordml" xmlns:wpg="http://schemas.microsoft.com/office/word/2010/wordprocessingGroup" xmlns:wpi="http://schemas.microsoft.com/office/word/2010/wordprocessingInk" xmlns:wne="http://schemas.microsoft.com/office/word/2006/wordml" xmlns:wps="http://schemas.microsoft.com/office/word/2010/wordprocessingShape" mc:Ignorable="w14 wp14">
   <w:p>
     <w:pPr>
       <w:pStyle w:val="Kopfzeile"/>
@@ -2196,7 +2410,7 @@
 </file>
 
 <file path=word/styles.xml><?xml version="1.0" encoding="utf-8"?>
-<w:styles xmlns:mc="http://schemas.openxmlformats.org/markup-compatibility/2006" xmlns:r="http://schemas.openxmlformats.org/officeDocument/2006/relationships" xmlns:w="http://schemas.openxmlformats.org/wordprocessingml/2006/main" xmlns:w14="http://schemas.microsoft.com/office/word/2010/wordml" xmlns:w15="http://schemas.microsoft.com/office/word/2012/wordml" mc:Ignorable="w14 w15">
+<w:styles xmlns:mc="http://schemas.openxmlformats.org/markup-compatibility/2006" xmlns:r="http://schemas.openxmlformats.org/officeDocument/2006/relationships" xmlns:w="http://schemas.openxmlformats.org/wordprocessingml/2006/main" xmlns:w14="http://schemas.microsoft.com/office/word/2010/wordml" mc:Ignorable="w14">
   <w:docDefaults>
     <w:rPrDefault>
       <w:rPr>
@@ -2206,389 +2420,144 @@
     </w:rPrDefault>
     <w:pPrDefault/>
   </w:docDefaults>
-  <w:latentStyles w:defLockedState="0" w:defUIPriority="99" w:defSemiHidden="0" w:defUnhideWhenUsed="0" w:defQFormat="0" w:count="382">
-    <w:lsdException w:name="Normal" w:uiPriority="0" w:qFormat="1"/>
-    <w:lsdException w:name="heading 1" w:uiPriority="9" w:qFormat="1"/>
-    <w:lsdException w:name="heading 2" w:semiHidden="1" w:uiPriority="9" w:unhideWhenUsed="1" w:qFormat="1"/>
-    <w:lsdException w:name="heading 3" w:semiHidden="1" w:uiPriority="9" w:unhideWhenUsed="1" w:qFormat="1"/>
-    <w:lsdException w:name="heading 4" w:semiHidden="1" w:uiPriority="9" w:unhideWhenUsed="1" w:qFormat="1"/>
-    <w:lsdException w:name="heading 5" w:semiHidden="1" w:uiPriority="9" w:unhideWhenUsed="1" w:qFormat="1"/>
-    <w:lsdException w:name="heading 6" w:semiHidden="1" w:uiPriority="9" w:unhideWhenUsed="1" w:qFormat="1"/>
-    <w:lsdException w:name="heading 7" w:semiHidden="1" w:uiPriority="9" w:unhideWhenUsed="1" w:qFormat="1"/>
-    <w:lsdException w:name="heading 8" w:semiHidden="1" w:uiPriority="9" w:unhideWhenUsed="1" w:qFormat="1"/>
-    <w:lsdException w:name="heading 9" w:semiHidden="1" w:uiPriority="9" w:unhideWhenUsed="1" w:qFormat="1"/>
-    <w:lsdException w:name="index 1" w:semiHidden="1" w:unhideWhenUsed="1"/>
-    <w:lsdException w:name="index 2" w:semiHidden="1" w:unhideWhenUsed="1"/>
-    <w:lsdException w:name="index 3" w:semiHidden="1" w:unhideWhenUsed="1"/>
-    <w:lsdException w:name="index 4" w:semiHidden="1" w:unhideWhenUsed="1"/>
-    <w:lsdException w:name="index 5" w:semiHidden="1" w:unhideWhenUsed="1"/>
-    <w:lsdException w:name="index 6" w:semiHidden="1" w:unhideWhenUsed="1"/>
-    <w:lsdException w:name="index 7" w:semiHidden="1" w:unhideWhenUsed="1"/>
-    <w:lsdException w:name="index 8" w:semiHidden="1" w:unhideWhenUsed="1"/>
-    <w:lsdException w:name="index 9" w:semiHidden="1" w:unhideWhenUsed="1"/>
-    <w:lsdException w:name="toc 1" w:semiHidden="1" w:uiPriority="39" w:unhideWhenUsed="1"/>
-    <w:lsdException w:name="toc 2" w:semiHidden="1" w:uiPriority="39" w:unhideWhenUsed="1"/>
-    <w:lsdException w:name="toc 3" w:semiHidden="1" w:uiPriority="39" w:unhideWhenUsed="1"/>
-    <w:lsdException w:name="toc 4" w:semiHidden="1" w:uiPriority="39" w:unhideWhenUsed="1"/>
-    <w:lsdException w:name="toc 5" w:semiHidden="1" w:uiPriority="39" w:unhideWhenUsed="1"/>
-    <w:lsdException w:name="toc 6" w:semiHidden="1" w:uiPriority="39" w:unhideWhenUsed="1"/>
-    <w:lsdException w:name="toc 7" w:semiHidden="1" w:uiPriority="39" w:unhideWhenUsed="1"/>
-    <w:lsdException w:name="toc 8" w:semiHidden="1" w:uiPriority="39" w:unhideWhenUsed="1"/>
-    <w:lsdException w:name="toc 9" w:semiHidden="1" w:uiPriority="39" w:unhideWhenUsed="1"/>
-    <w:lsdException w:name="Normal Indent" w:semiHidden="1" w:unhideWhenUsed="1"/>
-    <w:lsdException w:name="footnote text" w:semiHidden="1" w:unhideWhenUsed="1"/>
-    <w:lsdException w:name="annotation text" w:semiHidden="1" w:unhideWhenUsed="1"/>
-    <w:lsdException w:name="header" w:semiHidden="1" w:unhideWhenUsed="1"/>
-    <w:lsdException w:name="footer" w:semiHidden="1" w:unhideWhenUsed="1"/>
-    <w:lsdException w:name="index heading" w:semiHidden="1" w:unhideWhenUsed="1"/>
-    <w:lsdException w:name="caption" w:semiHidden="1" w:uiPriority="35" w:unhideWhenUsed="1" w:qFormat="1"/>
-    <w:lsdException w:name="table of figures" w:semiHidden="1" w:unhideWhenUsed="1"/>
-    <w:lsdException w:name="envelope address" w:semiHidden="1" w:unhideWhenUsed="1"/>
-    <w:lsdException w:name="envelope return" w:semiHidden="1" w:unhideWhenUsed="1"/>
-    <w:lsdException w:name="footnote reference" w:semiHidden="1" w:unhideWhenUsed="1"/>
-    <w:lsdException w:name="annotation reference" w:semiHidden="1" w:unhideWhenUsed="1"/>
-    <w:lsdException w:name="line number" w:semiHidden="1" w:unhideWhenUsed="1"/>
-    <w:lsdException w:name="page number" w:semiHidden="1" w:unhideWhenUsed="1"/>
-    <w:lsdException w:name="endnote reference" w:semiHidden="1" w:unhideWhenUsed="1"/>
-    <w:lsdException w:name="endnote text" w:semiHidden="1" w:unhideWhenUsed="1"/>
-    <w:lsdException w:name="table of authorities" w:semiHidden="1" w:unhideWhenUsed="1"/>
-    <w:lsdException w:name="macro" w:semiHidden="1" w:unhideWhenUsed="1"/>
-    <w:lsdException w:name="toa heading" w:semiHidden="1" w:unhideWhenUsed="1"/>
-    <w:lsdException w:name="List" w:semiHidden="1" w:unhideWhenUsed="1"/>
-    <w:lsdException w:name="List Bullet" w:semiHidden="1" w:unhideWhenUsed="1"/>
-    <w:lsdException w:name="List Number" w:semiHidden="1" w:unhideWhenUsed="1"/>
-    <w:lsdException w:name="List 2" w:semiHidden="1" w:unhideWhenUsed="1"/>
-    <w:lsdException w:name="List 3" w:semiHidden="1" w:unhideWhenUsed="1"/>
-    <w:lsdException w:name="List 4" w:semiHidden="1" w:unhideWhenUsed="1"/>
-    <w:lsdException w:name="List 5" w:semiHidden="1" w:unhideWhenUsed="1"/>
-    <w:lsdException w:name="List Bullet 2" w:semiHidden="1" w:unhideWhenUsed="1"/>
-    <w:lsdException w:name="List Bullet 3" w:semiHidden="1" w:unhideWhenUsed="1"/>
-    <w:lsdException w:name="List Bullet 4" w:semiHidden="1" w:unhideWhenUsed="1"/>
-    <w:lsdException w:name="List Bullet 5" w:semiHidden="1" w:unhideWhenUsed="1"/>
-    <w:lsdException w:name="List Number 2" w:semiHidden="1" w:unhideWhenUsed="1"/>
-    <w:lsdException w:name="List Number 3" w:semiHidden="1" w:unhideWhenUsed="1"/>
-    <w:lsdException w:name="List Number 4" w:semiHidden="1" w:unhideWhenUsed="1"/>
-    <w:lsdException w:name="List Number 5" w:semiHidden="1" w:unhideWhenUsed="1"/>
-    <w:lsdException w:name="Title" w:uiPriority="10" w:qFormat="1"/>
-    <w:lsdException w:name="Closing" w:semiHidden="1" w:unhideWhenUsed="1"/>
-    <w:lsdException w:name="Signature" w:semiHidden="1" w:unhideWhenUsed="1"/>
-    <w:lsdException w:name="Default Paragraph Font" w:semiHidden="1" w:uiPriority="1" w:unhideWhenUsed="1"/>
-    <w:lsdException w:name="Body Text" w:semiHidden="1" w:unhideWhenUsed="1"/>
-    <w:lsdException w:name="Body Text Indent" w:semiHidden="1" w:unhideWhenUsed="1"/>
-    <w:lsdException w:name="List Continue" w:semiHidden="1" w:unhideWhenUsed="1"/>
-    <w:lsdException w:name="List Continue 2" w:semiHidden="1" w:unhideWhenUsed="1"/>
-    <w:lsdException w:name="List Continue 3" w:semiHidden="1" w:unhideWhenUsed="1"/>
-    <w:lsdException w:name="List Continue 4" w:semiHidden="1" w:unhideWhenUsed="1"/>
-    <w:lsdException w:name="List Continue 5" w:semiHidden="1" w:unhideWhenUsed="1"/>
-    <w:lsdException w:name="Message Header" w:semiHidden="1" w:unhideWhenUsed="1"/>
-    <w:lsdException w:name="Subtitle" w:uiPriority="11" w:qFormat="1"/>
-    <w:lsdException w:name="Salutation" w:semiHidden="1" w:unhideWhenUsed="1"/>
-    <w:lsdException w:name="Date" w:semiHidden="1" w:unhideWhenUsed="1"/>
-    <w:lsdException w:name="Body Text First Indent" w:semiHidden="1" w:unhideWhenUsed="1"/>
-    <w:lsdException w:name="Body Text First Indent 2" w:semiHidden="1" w:unhideWhenUsed="1"/>
-    <w:lsdException w:name="Note Heading" w:semiHidden="1" w:unhideWhenUsed="1"/>
-    <w:lsdException w:name="Body Text 2" w:semiHidden="1" w:unhideWhenUsed="1"/>
-    <w:lsdException w:name="Body Text 3" w:semiHidden="1" w:unhideWhenUsed="1"/>
-    <w:lsdException w:name="Body Text Indent 2" w:semiHidden="1" w:unhideWhenUsed="1"/>
-    <w:lsdException w:name="Body Text Indent 3" w:semiHidden="1" w:unhideWhenUsed="1"/>
-    <w:lsdException w:name="Block Text" w:semiHidden="1" w:unhideWhenUsed="1"/>
-    <w:lsdException w:name="Hyperlink" w:semiHidden="1" w:unhideWhenUsed="1"/>
-    <w:lsdException w:name="FollowedHyperlink" w:semiHidden="1" w:unhideWhenUsed="1"/>
-    <w:lsdException w:name="Strong" w:uiPriority="22" w:qFormat="1"/>
-    <w:lsdException w:name="Emphasis" w:uiPriority="20" w:qFormat="1"/>
-    <w:lsdException w:name="Document Map" w:semiHidden="1" w:unhideWhenUsed="1"/>
-    <w:lsdException w:name="Plain Text" w:semiHidden="1" w:unhideWhenUsed="1"/>
-    <w:lsdException w:name="E-mail Signature" w:semiHidden="1" w:unhideWhenUsed="1"/>
-    <w:lsdException w:name="HTML Top of Form" w:semiHidden="1" w:unhideWhenUsed="1"/>
-    <w:lsdException w:name="HTML Bottom of Form" w:semiHidden="1" w:unhideWhenUsed="1"/>
-    <w:lsdException w:name="Normal (Web)" w:semiHidden="1" w:unhideWhenUsed="1"/>
-    <w:lsdException w:name="HTML Acronym" w:semiHidden="1" w:unhideWhenUsed="1"/>
-    <w:lsdException w:name="HTML Address" w:semiHidden="1" w:unhideWhenUsed="1"/>
-    <w:lsdException w:name="HTML Cite" w:semiHidden="1" w:unhideWhenUsed="1"/>
-    <w:lsdException w:name="HTML Code" w:semiHidden="1" w:unhideWhenUsed="1"/>
-    <w:lsdException w:name="HTML Definition" w:semiHidden="1" w:unhideWhenUsed="1"/>
-    <w:lsdException w:name="HTML Keyboard" w:semiHidden="1" w:unhideWhenUsed="1"/>
-    <w:lsdException w:name="HTML Preformatted" w:semiHidden="1" w:unhideWhenUsed="1"/>
-    <w:lsdException w:name="HTML Sample" w:semiHidden="1" w:unhideWhenUsed="1"/>
-    <w:lsdException w:name="HTML Typewriter" w:semiHidden="1" w:unhideWhenUsed="1"/>
-    <w:lsdException w:name="HTML Variable" w:semiHidden="1" w:unhideWhenUsed="1"/>
-    <w:lsdException w:name="Normal Table" w:semiHidden="1" w:unhideWhenUsed="1"/>
-    <w:lsdException w:name="annotation subject" w:semiHidden="1" w:unhideWhenUsed="1"/>
-    <w:lsdException w:name="No List" w:semiHidden="1" w:unhideWhenUsed="1"/>
-    <w:lsdException w:name="Outline List 1" w:semiHidden="1" w:unhideWhenUsed="1"/>
-    <w:lsdException w:name="Outline List 2" w:semiHidden="1" w:unhideWhenUsed="1"/>
-    <w:lsdException w:name="Outline List 3" w:semiHidden="1" w:unhideWhenUsed="1"/>
-    <w:lsdException w:name="Table Simple 1" w:semiHidden="1" w:unhideWhenUsed="1"/>
-    <w:lsdException w:name="Table Simple 2" w:semiHidden="1" w:unhideWhenUsed="1"/>
-    <w:lsdException w:name="Table Simple 3" w:semiHidden="1" w:unhideWhenUsed="1"/>
-    <w:lsdException w:name="Table Classic 1" w:semiHidden="1" w:unhideWhenUsed="1"/>
-    <w:lsdException w:name="Table Classic 2" w:semiHidden="1" w:unhideWhenUsed="1"/>
-    <w:lsdException w:name="Table Classic 3" w:semiHidden="1" w:unhideWhenUsed="1"/>
-    <w:lsdException w:name="Table Classic 4" w:semiHidden="1" w:unhideWhenUsed="1"/>
-    <w:lsdException w:name="Table Colorful 1" w:semiHidden="1" w:unhideWhenUsed="1"/>
-    <w:lsdException w:name="Table Colorful 2" w:semiHidden="1" w:unhideWhenUsed="1"/>
-    <w:lsdException w:name="Table Colorful 3" w:semiHidden="1" w:unhideWhenUsed="1"/>
-    <w:lsdException w:name="Table Columns 1" w:semiHidden="1" w:unhideWhenUsed="1"/>
-    <w:lsdException w:name="Table Columns 2" w:semiHidden="1" w:unhideWhenUsed="1"/>
-    <w:lsdException w:name="Table Columns 3" w:semiHidden="1" w:unhideWhenUsed="1"/>
-    <w:lsdException w:name="Table Columns 4" w:semiHidden="1" w:unhideWhenUsed="1"/>
-    <w:lsdException w:name="Table Columns 5" w:semiHidden="1" w:unhideWhenUsed="1"/>
-    <w:lsdException w:name="Table Grid 1" w:semiHidden="1" w:unhideWhenUsed="1"/>
-    <w:lsdException w:name="Table Grid 2" w:semiHidden="1" w:unhideWhenUsed="1"/>
-    <w:lsdException w:name="Table Grid 3" w:semiHidden="1" w:unhideWhenUsed="1"/>
-    <w:lsdException w:name="Table Grid 4" w:semiHidden="1" w:unhideWhenUsed="1"/>
-    <w:lsdException w:name="Table Grid 5" w:semiHidden="1" w:unhideWhenUsed="1"/>
-    <w:lsdException w:name="Table Grid 6" w:semiHidden="1" w:unhideWhenUsed="1"/>
-    <w:lsdException w:name="Table Grid 7" w:semiHidden="1" w:unhideWhenUsed="1"/>
-    <w:lsdException w:name="Table Grid 8" w:semiHidden="1" w:unhideWhenUsed="1"/>
-    <w:lsdException w:name="Table List 1" w:semiHidden="1" w:unhideWhenUsed="1"/>
-    <w:lsdException w:name="Table List 2" w:semiHidden="1" w:unhideWhenUsed="1"/>
-    <w:lsdException w:name="Table List 3" w:semiHidden="1" w:unhideWhenUsed="1"/>
-    <w:lsdException w:name="Table List 4" w:semiHidden="1" w:unhideWhenUsed="1"/>
-    <w:lsdException w:name="Table List 5" w:semiHidden="1" w:unhideWhenUsed="1"/>
-    <w:lsdException w:name="Table List 6" w:semiHidden="1" w:unhideWhenUsed="1"/>
-    <w:lsdException w:name="Table List 7" w:semiHidden="1" w:unhideWhenUsed="1"/>
-    <w:lsdException w:name="Table List 8" w:semiHidden="1" w:unhideWhenUsed="1"/>
-    <w:lsdException w:name="Table 3D effects 1" w:semiHidden="1" w:unhideWhenUsed="1"/>
-    <w:lsdException w:name="Table 3D effects 2" w:semiHidden="1" w:unhideWhenUsed="1"/>
-    <w:lsdException w:name="Table 3D effects 3" w:semiHidden="1" w:unhideWhenUsed="1"/>
-    <w:lsdException w:name="Table Contemporary" w:semiHidden="1" w:unhideWhenUsed="1"/>
-    <w:lsdException w:name="Table Elegant" w:semiHidden="1" w:unhideWhenUsed="1"/>
-    <w:lsdException w:name="Table Professional" w:semiHidden="1" w:unhideWhenUsed="1"/>
-    <w:lsdException w:name="Table Subtle 1" w:semiHidden="1" w:unhideWhenUsed="1"/>
-    <w:lsdException w:name="Table Subtle 2" w:semiHidden="1" w:unhideWhenUsed="1"/>
-    <w:lsdException w:name="Table Web 1" w:semiHidden="1" w:unhideWhenUsed="1"/>
-    <w:lsdException w:name="Table Web 2" w:semiHidden="1" w:unhideWhenUsed="1"/>
-    <w:lsdException w:name="Table Web 3" w:semiHidden="1" w:unhideWhenUsed="1"/>
-    <w:lsdException w:name="Balloon Text" w:semiHidden="1" w:unhideWhenUsed="1"/>
-    <w:lsdException w:name="Table Grid" w:uiPriority="59"/>
-    <w:lsdException w:name="Table Theme" w:semiHidden="1" w:unhideWhenUsed="1"/>
-    <w:lsdException w:name="Note Level 1" w:semiHidden="1" w:unhideWhenUsed="1"/>
-    <w:lsdException w:name="Note Level 2" w:semiHidden="1" w:unhideWhenUsed="1"/>
-    <w:lsdException w:name="Note Level 3" w:semiHidden="1" w:unhideWhenUsed="1"/>
-    <w:lsdException w:name="Note Level 4" w:semiHidden="1" w:unhideWhenUsed="1"/>
-    <w:lsdException w:name="Note Level 5" w:semiHidden="1" w:unhideWhenUsed="1"/>
-    <w:lsdException w:name="Note Level 6" w:semiHidden="1" w:unhideWhenUsed="1"/>
-    <w:lsdException w:name="Note Level 7" w:semiHidden="1" w:unhideWhenUsed="1"/>
-    <w:lsdException w:name="Note Level 8" w:semiHidden="1" w:unhideWhenUsed="1"/>
-    <w:lsdException w:name="Note Level 9" w:semiHidden="1" w:unhideWhenUsed="1"/>
-    <w:lsdException w:name="Placeholder Text" w:semiHidden="1"/>
-    <w:lsdException w:name="No Spacing" w:uiPriority="1" w:qFormat="1"/>
-    <w:lsdException w:name="Light Shading" w:uiPriority="60"/>
-    <w:lsdException w:name="Light List" w:uiPriority="61"/>
-    <w:lsdException w:name="Light Grid" w:uiPriority="62"/>
-    <w:lsdException w:name="Medium Shading 1" w:uiPriority="63"/>
-    <w:lsdException w:name="Medium Shading 2" w:uiPriority="64"/>
-    <w:lsdException w:name="Medium List 1" w:uiPriority="65"/>
-    <w:lsdException w:name="Medium List 2" w:uiPriority="66"/>
-    <w:lsdException w:name="Medium Grid 1" w:uiPriority="67"/>
-    <w:lsdException w:name="Medium Grid 2" w:uiPriority="68"/>
-    <w:lsdException w:name="Medium Grid 3" w:uiPriority="69"/>
-    <w:lsdException w:name="Dark List" w:uiPriority="70"/>
-    <w:lsdException w:name="Colorful Shading" w:uiPriority="71"/>
-    <w:lsdException w:name="Colorful List" w:uiPriority="72"/>
-    <w:lsdException w:name="Colorful Grid" w:uiPriority="73"/>
-    <w:lsdException w:name="Light Shading Accent 1" w:uiPriority="60"/>
-    <w:lsdException w:name="Light List Accent 1" w:uiPriority="61"/>
-    <w:lsdException w:name="Light Grid Accent 1" w:uiPriority="62"/>
-    <w:lsdException w:name="Medium Shading 1 Accent 1" w:uiPriority="63"/>
-    <w:lsdException w:name="Medium Shading 2 Accent 1" w:uiPriority="64"/>
-    <w:lsdException w:name="Medium List 1 Accent 1" w:uiPriority="65"/>
-    <w:lsdException w:name="Revision" w:semiHidden="1"/>
-    <w:lsdException w:name="List Paragraph" w:uiPriority="34" w:qFormat="1"/>
-    <w:lsdException w:name="Quote" w:uiPriority="29" w:qFormat="1"/>
-    <w:lsdException w:name="Intense Quote" w:uiPriority="30" w:qFormat="1"/>
-    <w:lsdException w:name="Medium List 2 Accent 1" w:uiPriority="66"/>
-    <w:lsdException w:name="Medium Grid 1 Accent 1" w:uiPriority="67"/>
-    <w:lsdException w:name="Medium Grid 2 Accent 1" w:uiPriority="68"/>
-    <w:lsdException w:name="Medium Grid 3 Accent 1" w:uiPriority="69"/>
-    <w:lsdException w:name="Dark List Accent 1" w:uiPriority="70"/>
-    <w:lsdException w:name="Colorful Shading Accent 1" w:uiPriority="71"/>
-    <w:lsdException w:name="Colorful List Accent 1" w:uiPriority="72"/>
-    <w:lsdException w:name="Colorful Grid Accent 1" w:uiPriority="73"/>
-    <w:lsdException w:name="Light Shading Accent 2" w:uiPriority="60"/>
-    <w:lsdException w:name="Light List Accent 2" w:uiPriority="61"/>
-    <w:lsdException w:name="Light Grid Accent 2" w:uiPriority="62"/>
-    <w:lsdException w:name="Medium Shading 1 Accent 2" w:uiPriority="63"/>
-    <w:lsdException w:name="Medium Shading 2 Accent 2" w:uiPriority="64"/>
-    <w:lsdException w:name="Medium List 1 Accent 2" w:uiPriority="65"/>
-    <w:lsdException w:name="Medium List 2 Accent 2" w:uiPriority="66"/>
-    <w:lsdException w:name="Medium Grid 1 Accent 2" w:uiPriority="67"/>
-    <w:lsdException w:name="Medium Grid 2 Accent 2" w:uiPriority="68"/>
-    <w:lsdException w:name="Medium Grid 3 Accent 2" w:uiPriority="69"/>
-    <w:lsdException w:name="Dark List Accent 2" w:uiPriority="70"/>
-    <w:lsdException w:name="Colorful Shading Accent 2" w:uiPriority="71"/>
-    <w:lsdException w:name="Colorful List Accent 2" w:uiPriority="72"/>
-    <w:lsdException w:name="Colorful Grid Accent 2" w:uiPriority="73"/>
-    <w:lsdException w:name="Light Shading Accent 3" w:uiPriority="60"/>
-    <w:lsdException w:name="Light List Accent 3" w:uiPriority="61"/>
-    <w:lsdException w:name="Light Grid Accent 3" w:uiPriority="62"/>
-    <w:lsdException w:name="Medium Shading 1 Accent 3" w:uiPriority="63"/>
-    <w:lsdException w:name="Medium Shading 2 Accent 3" w:uiPriority="64"/>
-    <w:lsdException w:name="Medium List 1 Accent 3" w:uiPriority="65"/>
-    <w:lsdException w:name="Medium List 2 Accent 3" w:uiPriority="66"/>
-    <w:lsdException w:name="Medium Grid 1 Accent 3" w:uiPriority="67"/>
-    <w:lsdException w:name="Medium Grid 2 Accent 3" w:uiPriority="68"/>
-    <w:lsdException w:name="Medium Grid 3 Accent 3" w:uiPriority="69"/>
-    <w:lsdException w:name="Dark List Accent 3" w:uiPriority="70"/>
-    <w:lsdException w:name="Colorful Shading Accent 3" w:uiPriority="71"/>
-    <w:lsdException w:name="Colorful List Accent 3" w:uiPriority="72"/>
-    <w:lsdException w:name="Colorful Grid Accent 3" w:uiPriority="73"/>
-    <w:lsdException w:name="Light Shading Accent 4" w:uiPriority="60"/>
-    <w:lsdException w:name="Light List Accent 4" w:uiPriority="61"/>
-    <w:lsdException w:name="Light Grid Accent 4" w:uiPriority="62"/>
-    <w:lsdException w:name="Medium Shading 1 Accent 4" w:uiPriority="63"/>
-    <w:lsdException w:name="Medium Shading 2 Accent 4" w:uiPriority="64"/>
-    <w:lsdException w:name="Medium List 1 Accent 4" w:uiPriority="65"/>
-    <w:lsdException w:name="Medium List 2 Accent 4" w:uiPriority="66"/>
-    <w:lsdException w:name="Medium Grid 1 Accent 4" w:uiPriority="67"/>
-    <w:lsdException w:name="Medium Grid 2 Accent 4" w:uiPriority="68"/>
-    <w:lsdException w:name="Medium Grid 3 Accent 4" w:uiPriority="69"/>
-    <w:lsdException w:name="Dark List Accent 4" w:uiPriority="70"/>
-    <w:lsdException w:name="Colorful Shading Accent 4" w:uiPriority="71"/>
-    <w:lsdException w:name="Colorful List Accent 4" w:uiPriority="72"/>
-    <w:lsdException w:name="Colorful Grid Accent 4" w:uiPriority="73"/>
-    <w:lsdException w:name="Light Shading Accent 5" w:uiPriority="60"/>
-    <w:lsdException w:name="Light List Accent 5" w:uiPriority="61"/>
-    <w:lsdException w:name="Light Grid Accent 5" w:uiPriority="62"/>
-    <w:lsdException w:name="Medium Shading 1 Accent 5" w:uiPriority="63"/>
-    <w:lsdException w:name="Medium Shading 2 Accent 5" w:uiPriority="64"/>
-    <w:lsdException w:name="Medium List 1 Accent 5" w:uiPriority="65"/>
-    <w:lsdException w:name="Medium List 2 Accent 5" w:uiPriority="66"/>
-    <w:lsdException w:name="Medium Grid 1 Accent 5" w:uiPriority="67"/>
-    <w:lsdException w:name="Medium Grid 2 Accent 5" w:uiPriority="68"/>
-    <w:lsdException w:name="Medium Grid 3 Accent 5" w:uiPriority="69"/>
-    <w:lsdException w:name="Dark List Accent 5" w:uiPriority="70"/>
-    <w:lsdException w:name="Colorful Shading Accent 5" w:uiPriority="71"/>
-    <w:lsdException w:name="Colorful List Accent 5" w:uiPriority="72"/>
-    <w:lsdException w:name="Colorful Grid Accent 5" w:uiPriority="73"/>
-    <w:lsdException w:name="Light Shading Accent 6" w:uiPriority="60"/>
-    <w:lsdException w:name="Light List Accent 6" w:uiPriority="61"/>
-    <w:lsdException w:name="Light Grid Accent 6" w:uiPriority="62"/>
-    <w:lsdException w:name="Medium Shading 1 Accent 6" w:uiPriority="63"/>
-    <w:lsdException w:name="Medium Shading 2 Accent 6" w:uiPriority="64"/>
-    <w:lsdException w:name="Medium List 1 Accent 6" w:uiPriority="65"/>
-    <w:lsdException w:name="Medium List 2 Accent 6" w:uiPriority="66"/>
-    <w:lsdException w:name="Medium Grid 1 Accent 6" w:uiPriority="67"/>
-    <w:lsdException w:name="Medium Grid 2 Accent 6" w:uiPriority="68"/>
-    <w:lsdException w:name="Medium Grid 3 Accent 6" w:uiPriority="69"/>
-    <w:lsdException w:name="Dark List Accent 6" w:uiPriority="70"/>
-    <w:lsdException w:name="Colorful Shading Accent 6" w:uiPriority="71"/>
-    <w:lsdException w:name="Colorful List Accent 6" w:uiPriority="72"/>
-    <w:lsdException w:name="Colorful Grid Accent 6" w:uiPriority="73"/>
-    <w:lsdException w:name="Subtle Emphasis" w:uiPriority="19" w:qFormat="1"/>
-    <w:lsdException w:name="Intense Emphasis" w:uiPriority="21" w:qFormat="1"/>
-    <w:lsdException w:name="Subtle Reference" w:uiPriority="31" w:qFormat="1"/>
-    <w:lsdException w:name="Intense Reference" w:uiPriority="32" w:qFormat="1"/>
-    <w:lsdException w:name="Book Title" w:uiPriority="33" w:qFormat="1"/>
-    <w:lsdException w:name="Bibliography" w:semiHidden="1" w:uiPriority="37" w:unhideWhenUsed="1"/>
-    <w:lsdException w:name="TOC Heading" w:semiHidden="1" w:uiPriority="39" w:unhideWhenUsed="1" w:qFormat="1"/>
-    <w:lsdException w:name="Plain Table 1" w:uiPriority="41"/>
-    <w:lsdException w:name="Plain Table 2" w:uiPriority="42"/>
-    <w:lsdException w:name="Plain Table 3" w:uiPriority="43"/>
-    <w:lsdException w:name="Plain Table 4" w:uiPriority="44"/>
-    <w:lsdException w:name="Plain Table 5" w:uiPriority="45"/>
-    <w:lsdException w:name="Grid Table Light" w:uiPriority="40"/>
-    <w:lsdException w:name="Grid Table 1 Light" w:uiPriority="46"/>
-    <w:lsdException w:name="Grid Table 2" w:uiPriority="47"/>
-    <w:lsdException w:name="Grid Table 3" w:uiPriority="48"/>
-    <w:lsdException w:name="Grid Table 4" w:uiPriority="49"/>
-    <w:lsdException w:name="Grid Table 5 Dark" w:uiPriority="50"/>
-    <w:lsdException w:name="Grid Table 6 Colorful" w:uiPriority="51"/>
-    <w:lsdException w:name="Grid Table 7 Colorful" w:uiPriority="52"/>
-    <w:lsdException w:name="Grid Table 1 Light Accent 1" w:uiPriority="46"/>
-    <w:lsdException w:name="Grid Table 2 Accent 1" w:uiPriority="47"/>
-    <w:lsdException w:name="Grid Table 3 Accent 1" w:uiPriority="48"/>
-    <w:lsdException w:name="Grid Table 4 Accent 1" w:uiPriority="49"/>
-    <w:lsdException w:name="Grid Table 5 Dark Accent 1" w:uiPriority="50"/>
-    <w:lsdException w:name="Grid Table 6 Colorful Accent 1" w:uiPriority="51"/>
-    <w:lsdException w:name="Grid Table 7 Colorful Accent 1" w:uiPriority="52"/>
-    <w:lsdException w:name="Grid Table 1 Light Accent 2" w:uiPriority="46"/>
-    <w:lsdException w:name="Grid Table 2 Accent 2" w:uiPriority="47"/>
-    <w:lsdException w:name="Grid Table 3 Accent 2" w:uiPriority="48"/>
-    <w:lsdException w:name="Grid Table 4 Accent 2" w:uiPriority="49"/>
-    <w:lsdException w:name="Grid Table 5 Dark Accent 2" w:uiPriority="50"/>
-    <w:lsdException w:name="Grid Table 6 Colorful Accent 2" w:uiPriority="51"/>
-    <w:lsdException w:name="Grid Table 7 Colorful Accent 2" w:uiPriority="52"/>
-    <w:lsdException w:name="Grid Table 1 Light Accent 3" w:uiPriority="46"/>
-    <w:lsdException w:name="Grid Table 2 Accent 3" w:uiPriority="47"/>
-    <w:lsdException w:name="Grid Table 3 Accent 3" w:uiPriority="48"/>
-    <w:lsdException w:name="Grid Table 4 Accent 3" w:uiPriority="49"/>
-    <w:lsdException w:name="Grid Table 5 Dark Accent 3" w:uiPriority="50"/>
-    <w:lsdException w:name="Grid Table 6 Colorful Accent 3" w:uiPriority="51"/>
-    <w:lsdException w:name="Grid Table 7 Colorful Accent 3" w:uiPriority="52"/>
-    <w:lsdException w:name="Grid Table 1 Light Accent 4" w:uiPriority="46"/>
-    <w:lsdException w:name="Grid Table 2 Accent 4" w:uiPriority="47"/>
-    <w:lsdException w:name="Grid Table 3 Accent 4" w:uiPriority="48"/>
-    <w:lsdException w:name="Grid Table 4 Accent 4" w:uiPriority="49"/>
-    <w:lsdException w:name="Grid Table 5 Dark Accent 4" w:uiPriority="50"/>
-    <w:lsdException w:name="Grid Table 6 Colorful Accent 4" w:uiPriority="51"/>
-    <w:lsdException w:name="Grid Table 7 Colorful Accent 4" w:uiPriority="52"/>
-    <w:lsdException w:name="Grid Table 1 Light Accent 5" w:uiPriority="46"/>
-    <w:lsdException w:name="Grid Table 2 Accent 5" w:uiPriority="47"/>
-    <w:lsdException w:name="Grid Table 3 Accent 5" w:uiPriority="48"/>
-    <w:lsdException w:name="Grid Table 4 Accent 5" w:uiPriority="49"/>
-    <w:lsdException w:name="Grid Table 5 Dark Accent 5" w:uiPriority="50"/>
-    <w:lsdException w:name="Grid Table 6 Colorful Accent 5" w:uiPriority="51"/>
-    <w:lsdException w:name="Grid Table 7 Colorful Accent 5" w:uiPriority="52"/>
-    <w:lsdException w:name="Grid Table 1 Light Accent 6" w:uiPriority="46"/>
-    <w:lsdException w:name="Grid Table 2 Accent 6" w:uiPriority="47"/>
-    <w:lsdException w:name="Grid Table 3 Accent 6" w:uiPriority="48"/>
-    <w:lsdException w:name="Grid Table 4 Accent 6" w:uiPriority="49"/>
-    <w:lsdException w:name="Grid Table 5 Dark Accent 6" w:uiPriority="50"/>
-    <w:lsdException w:name="Grid Table 6 Colorful Accent 6" w:uiPriority="51"/>
-    <w:lsdException w:name="Grid Table 7 Colorful Accent 6" w:uiPriority="52"/>
-    <w:lsdException w:name="List Table 1 Light" w:uiPriority="46"/>
-    <w:lsdException w:name="List Table 2" w:uiPriority="47"/>
-    <w:lsdException w:name="List Table 3" w:uiPriority="48"/>
-    <w:lsdException w:name="List Table 4" w:uiPriority="49"/>
-    <w:lsdException w:name="List Table 5 Dark" w:uiPriority="50"/>
-    <w:lsdException w:name="List Table 6 Colorful" w:uiPriority="51"/>
-    <w:lsdException w:name="List Table 7 Colorful" w:uiPriority="52"/>
-    <w:lsdException w:name="List Table 1 Light Accent 1" w:uiPriority="46"/>
-    <w:lsdException w:name="List Table 2 Accent 1" w:uiPriority="47"/>
-    <w:lsdException w:name="List Table 3 Accent 1" w:uiPriority="48"/>
-    <w:lsdException w:name="List Table 4 Accent 1" w:uiPriority="49"/>
-    <w:lsdException w:name="List Table 5 Dark Accent 1" w:uiPriority="50"/>
-    <w:lsdException w:name="List Table 6 Colorful Accent 1" w:uiPriority="51"/>
-    <w:lsdException w:name="List Table 7 Colorful Accent 1" w:uiPriority="52"/>
-    <w:lsdException w:name="List Table 1 Light Accent 2" w:uiPriority="46"/>
-    <w:lsdException w:name="List Table 2 Accent 2" w:uiPriority="47"/>
-    <w:lsdException w:name="List Table 3 Accent 2" w:uiPriority="48"/>
-    <w:lsdException w:name="List Table 4 Accent 2" w:uiPriority="49"/>
-    <w:lsdException w:name="List Table 5 Dark Accent 2" w:uiPriority="50"/>
-    <w:lsdException w:name="List Table 6 Colorful Accent 2" w:uiPriority="51"/>
-    <w:lsdException w:name="List Table 7 Colorful Accent 2" w:uiPriority="52"/>
-    <w:lsdException w:name="List Table 1 Light Accent 3" w:uiPriority="46"/>
-    <w:lsdException w:name="List Table 2 Accent 3" w:uiPriority="47"/>
-    <w:lsdException w:name="List Table 3 Accent 3" w:uiPriority="48"/>
-    <w:lsdException w:name="List Table 4 Accent 3" w:uiPriority="49"/>
-    <w:lsdException w:name="List Table 5 Dark Accent 3" w:uiPriority="50"/>
-    <w:lsdException w:name="List Table 6 Colorful Accent 3" w:uiPriority="51"/>
-    <w:lsdException w:name="List Table 7 Colorful Accent 3" w:uiPriority="52"/>
-    <w:lsdException w:name="List Table 1 Light Accent 4" w:uiPriority="46"/>
-    <w:lsdException w:name="List Table 2 Accent 4" w:uiPriority="47"/>
-    <w:lsdException w:name="List Table 3 Accent 4" w:uiPriority="48"/>
-    <w:lsdException w:name="List Table 4 Accent 4" w:uiPriority="49"/>
-    <w:lsdException w:name="List Table 5 Dark Accent 4" w:uiPriority="50"/>
-    <w:lsdException w:name="List Table 6 Colorful Accent 4" w:uiPriority="51"/>
-    <w:lsdException w:name="List Table 7 Colorful Accent 4" w:uiPriority="52"/>
-    <w:lsdException w:name="List Table 1 Light Accent 5" w:uiPriority="46"/>
-    <w:lsdException w:name="List Table 2 Accent 5" w:uiPriority="47"/>
-    <w:lsdException w:name="List Table 3 Accent 5" w:uiPriority="48"/>
-    <w:lsdException w:name="List Table 4 Accent 5" w:uiPriority="49"/>
-    <w:lsdException w:name="List Table 5 Dark Accent 5" w:uiPriority="50"/>
-    <w:lsdException w:name="List Table 6 Colorful Accent 5" w:uiPriority="51"/>
-    <w:lsdException w:name="List Table 7 Colorful Accent 5" w:uiPriority="52"/>
-    <w:lsdException w:name="List Table 1 Light Accent 6" w:uiPriority="46"/>
-    <w:lsdException w:name="List Table 2 Accent 6" w:uiPriority="47"/>
-    <w:lsdException w:name="List Table 3 Accent 6" w:uiPriority="48"/>
-    <w:lsdException w:name="List Table 4 Accent 6" w:uiPriority="49"/>
-    <w:lsdException w:name="List Table 5 Dark Accent 6" w:uiPriority="50"/>
-    <w:lsdException w:name="List Table 6 Colorful Accent 6" w:uiPriority="51"/>
-    <w:lsdException w:name="List Table 7 Colorful Accent 6" w:uiPriority="52"/>
-    <w:lsdException w:name="Mention" w:semiHidden="1" w:unhideWhenUsed="1"/>
-    <w:lsdException w:name="Smart Hyperlink" w:semiHidden="1" w:unhideWhenUsed="1"/>
+  <w:latentStyles w:defLockedState="0" w:defUIPriority="99" w:defSemiHidden="1" w:defUnhideWhenUsed="1" w:defQFormat="0" w:count="276">
+    <w:lsdException w:name="Normal" w:semiHidden="0" w:uiPriority="0" w:unhideWhenUsed="0" w:qFormat="1"/>
+    <w:lsdException w:name="heading 1" w:semiHidden="0" w:uiPriority="9" w:unhideWhenUsed="0" w:qFormat="1"/>
+    <w:lsdException w:name="heading 2" w:uiPriority="9" w:qFormat="1"/>
+    <w:lsdException w:name="heading 3" w:uiPriority="9" w:qFormat="1"/>
+    <w:lsdException w:name="heading 4" w:uiPriority="9" w:qFormat="1"/>
+    <w:lsdException w:name="heading 5" w:uiPriority="9" w:qFormat="1"/>
+    <w:lsdException w:name="heading 6" w:uiPriority="9" w:qFormat="1"/>
+    <w:lsdException w:name="heading 7" w:uiPriority="9" w:qFormat="1"/>
+    <w:lsdException w:name="heading 8" w:uiPriority="9" w:qFormat="1"/>
+    <w:lsdException w:name="heading 9" w:uiPriority="9" w:qFormat="1"/>
+    <w:lsdException w:name="toc 1" w:uiPriority="39"/>
+    <w:lsdException w:name="toc 2" w:uiPriority="39"/>
+    <w:lsdException w:name="toc 3" w:uiPriority="39"/>
+    <w:lsdException w:name="toc 4" w:uiPriority="39"/>
+    <w:lsdException w:name="toc 5" w:uiPriority="39"/>
+    <w:lsdException w:name="toc 6" w:uiPriority="39"/>
+    <w:lsdException w:name="toc 7" w:uiPriority="39"/>
+    <w:lsdException w:name="toc 8" w:uiPriority="39"/>
+    <w:lsdException w:name="toc 9" w:uiPriority="39"/>
+    <w:lsdException w:name="caption" w:uiPriority="35" w:qFormat="1"/>
+    <w:lsdException w:name="Title" w:semiHidden="0" w:uiPriority="10" w:unhideWhenUsed="0" w:qFormat="1"/>
+    <w:lsdException w:name="Default Paragraph Font" w:uiPriority="1"/>
+    <w:lsdException w:name="Subtitle" w:semiHidden="0" w:uiPriority="11" w:unhideWhenUsed="0" w:qFormat="1"/>
+    <w:lsdException w:name="Strong" w:semiHidden="0" w:uiPriority="22" w:unhideWhenUsed="0" w:qFormat="1"/>
+    <w:lsdException w:name="Emphasis" w:semiHidden="0" w:uiPriority="20" w:unhideWhenUsed="0" w:qFormat="1"/>
+    <w:lsdException w:name="Table Grid" w:semiHidden="0" w:uiPriority="59" w:unhideWhenUsed="0"/>
+    <w:lsdException w:name="Placeholder Text" w:unhideWhenUsed="0"/>
+    <w:lsdException w:name="No Spacing" w:semiHidden="0" w:uiPriority="1" w:unhideWhenUsed="0" w:qFormat="1"/>
+    <w:lsdException w:name="Light Shading" w:semiHidden="0" w:uiPriority="60" w:unhideWhenUsed="0"/>
+    <w:lsdException w:name="Light List" w:semiHidden="0" w:uiPriority="61" w:unhideWhenUsed="0"/>
+    <w:lsdException w:name="Light Grid" w:semiHidden="0" w:uiPriority="62" w:unhideWhenUsed="0"/>
+    <w:lsdException w:name="Medium Shading 1" w:semiHidden="0" w:uiPriority="63" w:unhideWhenUsed="0"/>
+    <w:lsdException w:name="Medium Shading 2" w:semiHidden="0" w:uiPriority="64" w:unhideWhenUsed="0"/>
+    <w:lsdException w:name="Medium List 1" w:semiHidden="0" w:uiPriority="65" w:unhideWhenUsed="0"/>
+    <w:lsdException w:name="Medium List 2" w:semiHidden="0" w:uiPriority="66" w:unhideWhenUsed="0"/>
+    <w:lsdException w:name="Medium Grid 1" w:semiHidden="0" w:uiPriority="67" w:unhideWhenUsed="0"/>
+    <w:lsdException w:name="Medium Grid 2" w:semiHidden="0" w:uiPriority="68" w:unhideWhenUsed="0"/>
+    <w:lsdException w:name="Medium Grid 3" w:semiHidden="0" w:uiPriority="69" w:unhideWhenUsed="0"/>
+    <w:lsdException w:name="Dark List" w:semiHidden="0" w:uiPriority="70" w:unhideWhenUsed="0"/>
+    <w:lsdException w:name="Colorful Shading" w:semiHidden="0" w:uiPriority="71" w:unhideWhenUsed="0"/>
+    <w:lsdException w:name="Colorful List" w:semiHidden="0" w:uiPriority="72" w:unhideWhenUsed="0"/>
+    <w:lsdException w:name="Colorful Grid" w:semiHidden="0" w:uiPriority="73" w:unhideWhenUsed="0"/>
+    <w:lsdException w:name="Light Shading Accent 1" w:semiHidden="0" w:uiPriority="60" w:unhideWhenUsed="0"/>
+    <w:lsdException w:name="Light List Accent 1" w:semiHidden="0" w:uiPriority="61" w:unhideWhenUsed="0"/>
+    <w:lsdException w:name="Light Grid Accent 1" w:semiHidden="0" w:uiPriority="62" w:unhideWhenUsed="0"/>
+    <w:lsdException w:name="Medium Shading 1 Accent 1" w:semiHidden="0" w:uiPriority="63" w:unhideWhenUsed="0"/>
+    <w:lsdException w:name="Medium Shading 2 Accent 1" w:semiHidden="0" w:uiPriority="64" w:unhideWhenUsed="0"/>
+    <w:lsdException w:name="Medium List 1 Accent 1" w:semiHidden="0" w:uiPriority="65" w:unhideWhenUsed="0"/>
+    <w:lsdException w:name="Revision" w:unhideWhenUsed="0"/>
+    <w:lsdException w:name="List Paragraph" w:semiHidden="0" w:uiPriority="34" w:unhideWhenUsed="0" w:qFormat="1"/>
+    <w:lsdException w:name="Quote" w:semiHidden="0" w:uiPriority="29" w:unhideWhenUsed="0" w:qFormat="1"/>
+    <w:lsdException w:name="Intense Quote" w:semiHidden="0" w:uiPriority="30" w:unhideWhenUsed="0" w:qFormat="1"/>
+    <w:lsdException w:name="Medium List 2 Accent 1" w:semiHidden="0" w:uiPriority="66" w:unhideWhenUsed="0"/>
+    <w:lsdException w:name="Medium Grid 1 Accent 1" w:semiHidden="0" w:uiPriority="67" w:unhideWhenUsed="0"/>
+    <w:lsdException w:name="Medium Grid 2 Accent 1" w:semiHidden="0" w:uiPriority="68" w:unhideWhenUsed="0"/>
+    <w:lsdException w:name="Medium Grid 3 Accent 1" w:semiHidden="0" w:uiPriority="69" w:unhideWhenUsed="0"/>
+    <w:lsdException w:name="Dark List Accent 1" w:semiHidden="0" w:uiPriority="70" w:unhideWhenUsed="0"/>
+    <w:lsdException w:name="Colorful Shading Accent 1" w:semiHidden="0" w:uiPriority="71" w:unhideWhenUsed="0"/>
+    <w:lsdException w:name="Colorful List Accent 1" w:semiHidden="0" w:uiPriority="72" w:unhideWhenUsed="0"/>
+    <w:lsdException w:name="Colorful Grid Accent 1" w:semiHidden="0" w:uiPriority="73" w:unhideWhenUsed="0"/>
+    <w:lsdException w:name="Light Shading Accent 2" w:semiHidden="0" w:uiPriority="60" w:unhideWhenUsed="0"/>
+    <w:lsdException w:name="Light List Accent 2" w:semiHidden="0" w:uiPriority="61" w:unhideWhenUsed="0"/>
+    <w:lsdException w:name="Light Grid Accent 2" w:semiHidden="0" w:uiPriority="62" w:unhideWhenUsed="0"/>
+    <w:lsdException w:name="Medium Shading 1 Accent 2" w:semiHidden="0" w:uiPriority="63" w:unhideWhenUsed="0"/>
+    <w:lsdException w:name="Medium Shading 2 Accent 2" w:semiHidden="0" w:uiPriority="64" w:unhideWhenUsed="0"/>
+    <w:lsdException w:name="Medium List 1 Accent 2" w:semiHidden="0" w:uiPriority="65" w:unhideWhenUsed="0"/>
+    <w:lsdException w:name="Medium List 2 Accent 2" w:semiHidden="0" w:uiPriority="66" w:unhideWhenUsed="0"/>
+    <w:lsdException w:name="Medium Grid 1 Accent 2" w:semiHidden="0" w:uiPriority="67" w:unhideWhenUsed="0"/>
+    <w:lsdException w:name="Medium Grid 2 Accent 2" w:semiHidden="0" w:uiPriority="68" w:unhideWhenUsed="0"/>
+    <w:lsdException w:name="Medium Grid 3 Accent 2" w:semiHidden="0" w:uiPriority="69" w:unhideWhenUsed="0"/>
+    <w:lsdException w:name="Dark List Accent 2" w:semiHidden="0" w:uiPriority="70" w:unhideWhenUsed="0"/>
+    <w:lsdException w:name="Colorful Shading Accent 2" w:semiHidden="0" w:uiPriority="71" w:unhideWhenUsed="0"/>
+    <w:lsdException w:name="Colorful List Accent 2" w:semiHidden="0" w:uiPriority="72" w:unhideWhenUsed="0"/>
+    <w:lsdException w:name="Colorful Grid Accent 2" w:semiHidden="0" w:uiPriority="73" w:unhideWhenUsed="0"/>
+    <w:lsdException w:name="Light Shading Accent 3" w:semiHidden="0" w:uiPriority="60" w:unhideWhenUsed="0"/>
+    <w:lsdException w:name="Light List Accent 3" w:semiHidden="0" w:uiPriority="61" w:unhideWhenUsed="0"/>
+    <w:lsdException w:name="Light Grid Accent 3" w:semiHidden="0" w:uiPriority="62" w:unhideWhenUsed="0"/>
+    <w:lsdException w:name="Medium Shading 1 Accent 3" w:semiHidden="0" w:uiPriority="63" w:unhideWhenUsed="0"/>
+    <w:lsdException w:name="Medium Shading 2 Accent 3" w:semiHidden="0" w:uiPriority="64" w:unhideWhenUsed="0"/>
+    <w:lsdException w:name="Medium List 1 Accent 3" w:semiHidden="0" w:uiPriority="65" w:unhideWhenUsed="0"/>
+    <w:lsdException w:name="Medium List 2 Accent 3" w:semiHidden="0" w:uiPriority="66" w:unhideWhenUsed="0"/>
+    <w:lsdException w:name="Medium Grid 1 Accent 3" w:semiHidden="0" w:uiPriority="67" w:unhideWhenUsed="0"/>
+    <w:lsdException w:name="Medium Grid 2 Accent 3" w:semiHidden="0" w:uiPriority="68" w:unhideWhenUsed="0"/>
+    <w:lsdException w:name="Medium Grid 3 Accent 3" w:semiHidden="0" w:uiPriority="69" w:unhideWhenUsed="0"/>
+    <w:lsdException w:name="Dark List Accent 3" w:semiHidden="0" w:uiPriority="70" w:unhideWhenUsed="0"/>
+    <w:lsdException w:name="Colorful Shading Accent 3" w:semiHidden="0" w:uiPriority="71" w:unhideWhenUsed="0"/>
+    <w:lsdException w:name="Colorful List Accent 3" w:semiHidden="0" w:uiPriority="72" w:unhideWhenUsed="0"/>
+    <w:lsdException w:name="Colorful Grid Accent 3" w:semiHidden="0" w:uiPriority="73" w:unhideWhenUsed="0"/>
+    <w:lsdException w:name="Light Shading Accent 4" w:semiHidden="0" w:uiPriority="60" w:unhideWhenUsed="0"/>
+    <w:lsdException w:name="Light List Accent 4" w:semiHidden="0" w:uiPriority="61" w:unhideWhenUsed="0"/>
+    <w:lsdException w:name="Light Grid Accent 4" w:semiHidden="0" w:uiPriority="62" w:unhideWhenUsed="0"/>
+    <w:lsdException w:name="Medium Shading 1 Accent 4" w:semiHidden="0" w:uiPriority="63" w:unhideWhenUsed="0"/>
+    <w:lsdException w:name="Medium Shading 2 Accent 4" w:semiHidden="0" w:uiPriority="64" w:unhideWhenUsed="0"/>
+    <w:lsdException w:name="Medium List 1 Accent 4" w:semiHidden="0" w:uiPriority="65" w:unhideWhenUsed="0"/>
+    <w:lsdException w:name="Medium List 2 Accent 4" w:semiHidden="0" w:uiPriority="66" w:unhideWhenUsed="0"/>
+    <w:lsdException w:name="Medium Grid 1 Accent 4" w:semiHidden="0" w:uiPriority="67" w:unhideWhenUsed="0"/>
+    <w:lsdException w:name="Medium Grid 2 Accent 4" w:semiHidden="0" w:uiPriority="68" w:unhideWhenUsed="0"/>
+    <w:lsdException w:name="Medium Grid 3 Accent 4" w:semiHidden="0" w:uiPriority="69" w:unhideWhenUsed="0"/>
+    <w:lsdException w:name="Dark List Accent 4" w:semiHidden="0" w:uiPriority="70" w:unhideWhenUsed="0"/>
+    <w:lsdException w:name="Colorful Shading Accent 4" w:semiHidden="0" w:uiPriority="71" w:unhideWhenUsed="0"/>
+    <w:lsdException w:name="Colorful List Accent 4" w:semiHidden="0" w:uiPriority="72" w:unhideWhenUsed="0"/>
+    <w:lsdException w:name="Colorful Grid Accent 4" w:semiHidden="0" w:uiPriority="73" w:unhideWhenUsed="0"/>
+    <w:lsdException w:name="Light Shading Accent 5" w:semiHidden="0" w:uiPriority="60" w:unhideWhenUsed="0"/>
+    <w:lsdException w:name="Light List Accent 5" w:semiHidden="0" w:uiPriority="61" w:unhideWhenUsed="0"/>
+    <w:lsdException w:name="Light Grid Accent 5" w:semiHidden="0" w:uiPriority="62" w:unhideWhenUsed="0"/>
+    <w:lsdException w:name="Medium Shading 1 Accent 5" w:semiHidden="0" w:uiPriority="63" w:unhideWhenUsed="0"/>
+    <w:lsdException w:name="Medium Shading 2 Accent 5" w:semiHidden="0" w:uiPriority="64" w:unhideWhenUsed="0"/>
+    <w:lsdException w:name="Medium List 1 Accent 5" w:semiHidden="0" w:uiPriority="65" w:unhideWhenUsed="0"/>
+    <w:lsdException w:name="Medium List 2 Accent 5" w:semiHidden="0" w:uiPriority="66" w:unhideWhenUsed="0"/>
+    <w:lsdException w:name="Medium Grid 1 Accent 5" w:semiHidden="0" w:uiPriority="67" w:unhideWhenUsed="0"/>
+    <w:lsdException w:name="Medium Grid 2 Accent 5" w:semiHidden="0" w:uiPriority="68" w:unhideWhenUsed="0"/>
+    <w:lsdException w:name="Medium Grid 3 Accent 5" w:semiHidden="0" w:uiPriority="69" w:unhideWhenUsed="0"/>
+    <w:lsdException w:name="Dark List Accent 5" w:semiHidden="0" w:uiPriority="70" w:unhideWhenUsed="0"/>
+    <w:lsdException w:name="Colorful Shading Accent 5" w:semiHidden="0" w:uiPriority="71" w:unhideWhenUsed="0"/>
+    <w:lsdException w:name="Colorful List Accent 5" w:semiHidden="0" w:uiPriority="72" w:unhideWhenUsed="0"/>
+    <w:lsdException w:name="Colorful Grid Accent 5" w:semiHidden="0" w:uiPriority="73" w:unhideWhenUsed="0"/>
+    <w:lsdException w:name="Light Shading Accent 6" w:semiHidden="0" w:uiPriority="60" w:unhideWhenUsed="0"/>
+    <w:lsdException w:name="Light List Accent 6" w:semiHidden="0" w:uiPriority="61" w:unhideWhenUsed="0"/>
+    <w:lsdException w:name="Light Grid Accent 6" w:semiHidden="0" w:uiPriority="62" w:unhideWhenUsed="0"/>
+    <w:lsdException w:name="Medium Shading 1 Accent 6" w:semiHidden="0" w:uiPriority="63" w:unhideWhenUsed="0"/>
+    <w:lsdException w:name="Medium Shading 2 Accent 6" w:semiHidden="0" w:uiPriority="64" w:unhideWhenUsed="0"/>
+    <w:lsdException w:name="Medium List 1 Accent 6" w:semiHidden="0" w:uiPriority="65" w:unhideWhenUsed="0"/>
+    <w:lsdException w:name="Medium List 2 Accent 6" w:semiHidden="0" w:uiPriority="66" w:unhideWhenUsed="0"/>
+    <w:lsdException w:name="Medium Grid 1 Accent 6" w:semiHidden="0" w:uiPriority="67" w:unhideWhenUsed="0"/>
+    <w:lsdException w:name="Medium Grid 2 Accent 6" w:semiHidden="0" w:uiPriority="68" w:unhideWhenUsed="0"/>
+    <w:lsdException w:name="Medium Grid 3 Accent 6" w:semiHidden="0" w:uiPriority="69" w:unhideWhenUsed="0"/>
+    <w:lsdException w:name="Dark List Accent 6" w:semiHidden="0" w:uiPriority="70" w:unhideWhenUsed="0"/>
+    <w:lsdException w:name="Colorful Shading Accent 6" w:semiHidden="0" w:uiPriority="71" w:unhideWhenUsed="0"/>
+    <w:lsdException w:name="Colorful List Accent 6" w:semiHidden="0" w:uiPriority="72" w:unhideWhenUsed="0"/>
+    <w:lsdException w:name="Colorful Grid Accent 6" w:semiHidden="0" w:uiPriority="73" w:unhideWhenUsed="0"/>
+    <w:lsdException w:name="Subtle Emphasis" w:semiHidden="0" w:uiPriority="19" w:unhideWhenUsed="0" w:qFormat="1"/>
+    <w:lsdException w:name="Intense Emphasis" w:semiHidden="0" w:uiPriority="21" w:unhideWhenUsed="0" w:qFormat="1"/>
+    <w:lsdException w:name="Subtle Reference" w:semiHidden="0" w:uiPriority="31" w:unhideWhenUsed="0" w:qFormat="1"/>
+    <w:lsdException w:name="Intense Reference" w:semiHidden="0" w:uiPriority="32" w:unhideWhenUsed="0" w:qFormat="1"/>
+    <w:lsdException w:name="Book Title" w:semiHidden="0" w:uiPriority="33" w:unhideWhenUsed="0" w:qFormat="1"/>
+    <w:lsdException w:name="Bibliography" w:uiPriority="37"/>
+    <w:lsdException w:name="TOC Heading" w:uiPriority="39" w:qFormat="1"/>
   </w:latentStyles>
   <w:style w:type="paragraph" w:default="1" w:styleId="Standard">
     <w:name w:val="Normal"/>
@@ -2604,7 +2573,7 @@
       <w:lang w:eastAsia="de-DE"/>
     </w:rPr>
   </w:style>
-  <w:style w:type="character" w:default="1" w:styleId="Absatz-Standardschriftart">
+  <w:style w:type="character" w:default="1" w:styleId="Absatzstandardschriftart">
     <w:name w:val="Default Paragraph Font"/>
     <w:uiPriority w:val="1"/>
     <w:semiHidden/>
@@ -2633,7 +2602,7 @@
   </w:style>
   <w:style w:type="character" w:customStyle="1" w:styleId="TabellentextHeadline">
     <w:name w:val="Tabellentext Headline"/>
-    <w:basedOn w:val="Absatz-Standardschriftart"/>
+    <w:basedOn w:val="Absatzstandardschriftart"/>
     <w:qFormat/>
     <w:rsid w:val="001E183F"/>
     <w:rPr>
@@ -2644,7 +2613,7 @@
   </w:style>
   <w:style w:type="character" w:customStyle="1" w:styleId="Internetlink">
     <w:name w:val="Internetlink"/>
-    <w:basedOn w:val="Absatz-Standardschriftart"/>
+    <w:basedOn w:val="Absatzstandardschriftart"/>
     <w:uiPriority w:val="99"/>
     <w:unhideWhenUsed/>
     <w:qFormat/>
@@ -2654,9 +2623,9 @@
       <w:u w:val="single"/>
     </w:rPr>
   </w:style>
-  <w:style w:type="character" w:styleId="BesuchterLink">
+  <w:style w:type="character" w:styleId="GesichteterLink">
     <w:name w:val="FollowedHyperlink"/>
-    <w:basedOn w:val="Absatz-Standardschriftart"/>
+    <w:basedOn w:val="Absatzstandardschriftart"/>
     <w:uiPriority w:val="99"/>
     <w:semiHidden/>
     <w:unhideWhenUsed/>
@@ -2667,9 +2636,9 @@
       <w:u w:val="single"/>
     </w:rPr>
   </w:style>
-  <w:style w:type="character" w:customStyle="1" w:styleId="KopfzeileZchn">
-    <w:name w:val="Kopfzeile Zchn"/>
-    <w:basedOn w:val="Absatz-Standardschriftart"/>
+  <w:style w:type="character" w:customStyle="1" w:styleId="KopfzeileZeichen">
+    <w:name w:val="Kopfzeile Zeichen"/>
+    <w:basedOn w:val="Absatzstandardschriftart"/>
     <w:link w:val="Kopfzeile"/>
     <w:uiPriority w:val="99"/>
     <w:qFormat/>
@@ -2680,9 +2649,9 @@
       <w:lang w:eastAsia="de-DE"/>
     </w:rPr>
   </w:style>
-  <w:style w:type="character" w:customStyle="1" w:styleId="FuzeileZchn">
-    <w:name w:val="Fußzeile Zchn"/>
-    <w:basedOn w:val="Absatz-Standardschriftart"/>
+  <w:style w:type="character" w:customStyle="1" w:styleId="FuzeileZeichen">
+    <w:name w:val="Fußzeile Zeichen"/>
+    <w:basedOn w:val="Absatzstandardschriftart"/>
     <w:link w:val="Fuzeile"/>
     <w:uiPriority w:val="99"/>
     <w:qFormat/>
@@ -2825,7 +2794,7 @@
   <w:style w:type="paragraph" w:styleId="Kopfzeile">
     <w:name w:val="header"/>
     <w:basedOn w:val="Standard"/>
-    <w:link w:val="KopfzeileZchn"/>
+    <w:link w:val="KopfzeileZeichen"/>
     <w:uiPriority w:val="99"/>
     <w:unhideWhenUsed/>
     <w:rsid w:val="00113D18"/>
@@ -2840,7 +2809,7 @@
   <w:style w:type="paragraph" w:styleId="Fuzeile">
     <w:name w:val="footer"/>
     <w:basedOn w:val="Standard"/>
-    <w:link w:val="FuzeileZchn"/>
+    <w:link w:val="FuzeileZeichen"/>
     <w:uiPriority w:val="99"/>
     <w:unhideWhenUsed/>
     <w:rsid w:val="00113D18"/>
@@ -3041,7 +3010,7 @@
   </w:style>
   <w:style w:type="character" w:styleId="Link">
     <w:name w:val="Hyperlink"/>
-    <w:basedOn w:val="Absatz-Standardschriftart"/>
+    <w:basedOn w:val="Absatzstandardschriftart"/>
     <w:uiPriority w:val="99"/>
     <w:unhideWhenUsed/>
     <w:rsid w:val="00430B24"/>
@@ -3050,7 +3019,7 @@
       <w:u w:val="single"/>
     </w:rPr>
   </w:style>
-  <w:style w:type="paragraph" w:styleId="berarbeitung">
+  <w:style w:type="paragraph" w:styleId="Bearbeitung">
     <w:name w:val="Revision"/>
     <w:hidden/>
     <w:uiPriority w:val="99"/>
@@ -3066,7 +3035,7 @@
   <w:style w:type="paragraph" w:styleId="Dokumentstruktur">
     <w:name w:val="Document Map"/>
     <w:basedOn w:val="Standard"/>
-    <w:link w:val="DokumentstrukturZchn"/>
+    <w:link w:val="DokumentstrukturZeichen"/>
     <w:uiPriority w:val="99"/>
     <w:semiHidden/>
     <w:unhideWhenUsed/>
@@ -3079,9 +3048,666 @@
       <w:sz w:val="24"/>
     </w:rPr>
   </w:style>
-  <w:style w:type="character" w:customStyle="1" w:styleId="DokumentstrukturZchn">
-    <w:name w:val="Dokumentstruktur Zchn"/>
-    <w:basedOn w:val="Absatz-Standardschriftart"/>
+  <w:style w:type="character" w:customStyle="1" w:styleId="DokumentstrukturZeichen">
+    <w:name w:val="Dokumentstruktur Zeichen"/>
+    <w:basedOn w:val="Absatzstandardschriftart"/>
+    <w:link w:val="Dokumentstruktur"/>
+    <w:uiPriority w:val="99"/>
+    <w:semiHidden/>
+    <w:rsid w:val="00003476"/>
+    <w:rPr>
+      <w:rFonts w:ascii="Lucida Grande" w:hAnsi="Lucida Grande" w:cs="Lucida Grande"/>
+      <w:color w:val="00000A"/>
+      <w:sz w:val="24"/>
+      <w:szCs w:val="24"/>
+      <w:lang w:eastAsia="de-DE"/>
+    </w:rPr>
+  </w:style>
+</w:styles>
+</file>
+
+<file path=word/stylesWithEffects.xml><?xml version="1.0" encoding="utf-8"?>
+<w:styles xmlns:wpc="http://schemas.microsoft.com/office/word/2010/wordprocessingCanvas" xmlns:mo="http://schemas.microsoft.com/office/mac/office/2008/main" xmlns:mc="http://schemas.openxmlformats.org/markup-compatibility/2006" xmlns:mv="urn:schemas-microsoft-com:mac:vml" xmlns:o="urn:schemas-microsoft-com:office:office" xmlns:r="http://schemas.openxmlformats.org/officeDocument/2006/relationships" xmlns:m="http://schemas.openxmlformats.org/officeDocument/2006/math" xmlns:v="urn:schemas-microsoft-com:vml" xmlns:wp14="http://schemas.microsoft.com/office/word/2010/wordprocessingDrawing" xmlns:wp="http://schemas.openxmlformats.org/drawingml/2006/wordprocessingDrawing" xmlns:w10="urn:schemas-microsoft-com:office:word" xmlns:w="http://schemas.openxmlformats.org/wordprocessingml/2006/main" xmlns:w14="http://schemas.microsoft.com/office/word/2010/wordml" xmlns:wpg="http://schemas.microsoft.com/office/word/2010/wordprocessingGroup" xmlns:wpi="http://schemas.microsoft.com/office/word/2010/wordprocessingInk" xmlns:wne="http://schemas.microsoft.com/office/word/2006/wordml" xmlns:wps="http://schemas.microsoft.com/office/word/2010/wordprocessingShape" mc:Ignorable="w14 wp14">
+  <w:docDefaults>
+    <w:rPrDefault>
+      <w:rPr>
+        <w:rFonts w:ascii="Times New Roman" w:eastAsiaTheme="minorEastAsia" w:hAnsi="Times New Roman" w:cs="Times New Roman"/>
+        <w:lang w:val="de-DE" w:eastAsia="ja-JP" w:bidi="ar-SA"/>
+      </w:rPr>
+    </w:rPrDefault>
+    <w:pPrDefault/>
+  </w:docDefaults>
+  <w:latentStyles w:defLockedState="0" w:defUIPriority="99" w:defSemiHidden="1" w:defUnhideWhenUsed="1" w:defQFormat="0" w:count="276">
+    <w:lsdException w:name="Normal" w:semiHidden="0" w:uiPriority="0" w:unhideWhenUsed="0" w:qFormat="1"/>
+    <w:lsdException w:name="heading 1" w:semiHidden="0" w:uiPriority="9" w:unhideWhenUsed="0" w:qFormat="1"/>
+    <w:lsdException w:name="heading 2" w:uiPriority="9" w:qFormat="1"/>
+    <w:lsdException w:name="heading 3" w:uiPriority="9" w:qFormat="1"/>
+    <w:lsdException w:name="heading 4" w:uiPriority="9" w:qFormat="1"/>
+    <w:lsdException w:name="heading 5" w:uiPriority="9" w:qFormat="1"/>
+    <w:lsdException w:name="heading 6" w:uiPriority="9" w:qFormat="1"/>
+    <w:lsdException w:name="heading 7" w:uiPriority="9" w:qFormat="1"/>
+    <w:lsdException w:name="heading 8" w:uiPriority="9" w:qFormat="1"/>
+    <w:lsdException w:name="heading 9" w:uiPriority="9" w:qFormat="1"/>
+    <w:lsdException w:name="toc 1" w:uiPriority="39"/>
+    <w:lsdException w:name="toc 2" w:uiPriority="39"/>
+    <w:lsdException w:name="toc 3" w:uiPriority="39"/>
+    <w:lsdException w:name="toc 4" w:uiPriority="39"/>
+    <w:lsdException w:name="toc 5" w:uiPriority="39"/>
+    <w:lsdException w:name="toc 6" w:uiPriority="39"/>
+    <w:lsdException w:name="toc 7" w:uiPriority="39"/>
+    <w:lsdException w:name="toc 8" w:uiPriority="39"/>
+    <w:lsdException w:name="toc 9" w:uiPriority="39"/>
+    <w:lsdException w:name="caption" w:uiPriority="35" w:qFormat="1"/>
+    <w:lsdException w:name="Title" w:semiHidden="0" w:uiPriority="10" w:unhideWhenUsed="0" w:qFormat="1"/>
+    <w:lsdException w:name="Default Paragraph Font" w:uiPriority="1"/>
+    <w:lsdException w:name="Subtitle" w:semiHidden="0" w:uiPriority="11" w:unhideWhenUsed="0" w:qFormat="1"/>
+    <w:lsdException w:name="Strong" w:semiHidden="0" w:uiPriority="22" w:unhideWhenUsed="0" w:qFormat="1"/>
+    <w:lsdException w:name="Emphasis" w:semiHidden="0" w:uiPriority="20" w:unhideWhenUsed="0" w:qFormat="1"/>
+    <w:lsdException w:name="Table Grid" w:semiHidden="0" w:uiPriority="59" w:unhideWhenUsed="0"/>
+    <w:lsdException w:name="Placeholder Text" w:unhideWhenUsed="0"/>
+    <w:lsdException w:name="No Spacing" w:semiHidden="0" w:uiPriority="1" w:unhideWhenUsed="0" w:qFormat="1"/>
+    <w:lsdException w:name="Light Shading" w:semiHidden="0" w:uiPriority="60" w:unhideWhenUsed="0"/>
+    <w:lsdException w:name="Light List" w:semiHidden="0" w:uiPriority="61" w:unhideWhenUsed="0"/>
+    <w:lsdException w:name="Light Grid" w:semiHidden="0" w:uiPriority="62" w:unhideWhenUsed="0"/>
+    <w:lsdException w:name="Medium Shading 1" w:semiHidden="0" w:uiPriority="63" w:unhideWhenUsed="0"/>
+    <w:lsdException w:name="Medium Shading 2" w:semiHidden="0" w:uiPriority="64" w:unhideWhenUsed="0"/>
+    <w:lsdException w:name="Medium List 1" w:semiHidden="0" w:uiPriority="65" w:unhideWhenUsed="0"/>
+    <w:lsdException w:name="Medium List 2" w:semiHidden="0" w:uiPriority="66" w:unhideWhenUsed="0"/>
+    <w:lsdException w:name="Medium Grid 1" w:semiHidden="0" w:uiPriority="67" w:unhideWhenUsed="0"/>
+    <w:lsdException w:name="Medium Grid 2" w:semiHidden="0" w:uiPriority="68" w:unhideWhenUsed="0"/>
+    <w:lsdException w:name="Medium Grid 3" w:semiHidden="0" w:uiPriority="69" w:unhideWhenUsed="0"/>
+    <w:lsdException w:name="Dark List" w:semiHidden="0" w:uiPriority="70" w:unhideWhenUsed="0"/>
+    <w:lsdException w:name="Colorful Shading" w:semiHidden="0" w:uiPriority="71" w:unhideWhenUsed="0"/>
+    <w:lsdException w:name="Colorful List" w:semiHidden="0" w:uiPriority="72" w:unhideWhenUsed="0"/>
+    <w:lsdException w:name="Colorful Grid" w:semiHidden="0" w:uiPriority="73" w:unhideWhenUsed="0"/>
+    <w:lsdException w:name="Light Shading Accent 1" w:semiHidden="0" w:uiPriority="60" w:unhideWhenUsed="0"/>
+    <w:lsdException w:name="Light List Accent 1" w:semiHidden="0" w:uiPriority="61" w:unhideWhenUsed="0"/>
+    <w:lsdException w:name="Light Grid Accent 1" w:semiHidden="0" w:uiPriority="62" w:unhideWhenUsed="0"/>
+    <w:lsdException w:name="Medium Shading 1 Accent 1" w:semiHidden="0" w:uiPriority="63" w:unhideWhenUsed="0"/>
+    <w:lsdException w:name="Medium Shading 2 Accent 1" w:semiHidden="0" w:uiPriority="64" w:unhideWhenUsed="0"/>
+    <w:lsdException w:name="Medium List 1 Accent 1" w:semiHidden="0" w:uiPriority="65" w:unhideWhenUsed="0"/>
+    <w:lsdException w:name="Revision" w:unhideWhenUsed="0"/>
+    <w:lsdException w:name="List Paragraph" w:semiHidden="0" w:uiPriority="34" w:unhideWhenUsed="0" w:qFormat="1"/>
+    <w:lsdException w:name="Quote" w:semiHidden="0" w:uiPriority="29" w:unhideWhenUsed="0" w:qFormat="1"/>
+    <w:lsdException w:name="Intense Quote" w:semiHidden="0" w:uiPriority="30" w:unhideWhenUsed="0" w:qFormat="1"/>
+    <w:lsdException w:name="Medium List 2 Accent 1" w:semiHidden="0" w:uiPriority="66" w:unhideWhenUsed="0"/>
+    <w:lsdException w:name="Medium Grid 1 Accent 1" w:semiHidden="0" w:uiPriority="67" w:unhideWhenUsed="0"/>
+    <w:lsdException w:name="Medium Grid 2 Accent 1" w:semiHidden="0" w:uiPriority="68" w:unhideWhenUsed="0"/>
+    <w:lsdException w:name="Medium Grid 3 Accent 1" w:semiHidden="0" w:uiPriority="69" w:unhideWhenUsed="0"/>
+    <w:lsdException w:name="Dark List Accent 1" w:semiHidden="0" w:uiPriority="70" w:unhideWhenUsed="0"/>
+    <w:lsdException w:name="Colorful Shading Accent 1" w:semiHidden="0" w:uiPriority="71" w:unhideWhenUsed="0"/>
+    <w:lsdException w:name="Colorful List Accent 1" w:semiHidden="0" w:uiPriority="72" w:unhideWhenUsed="0"/>
+    <w:lsdException w:name="Colorful Grid Accent 1" w:semiHidden="0" w:uiPriority="73" w:unhideWhenUsed="0"/>
+    <w:lsdException w:name="Light Shading Accent 2" w:semiHidden="0" w:uiPriority="60" w:unhideWhenUsed="0"/>
+    <w:lsdException w:name="Light List Accent 2" w:semiHidden="0" w:uiPriority="61" w:unhideWhenUsed="0"/>
+    <w:lsdException w:name="Light Grid Accent 2" w:semiHidden="0" w:uiPriority="62" w:unhideWhenUsed="0"/>
+    <w:lsdException w:name="Medium Shading 1 Accent 2" w:semiHidden="0" w:uiPriority="63" w:unhideWhenUsed="0"/>
+    <w:lsdException w:name="Medium Shading 2 Accent 2" w:semiHidden="0" w:uiPriority="64" w:unhideWhenUsed="0"/>
+    <w:lsdException w:name="Medium List 1 Accent 2" w:semiHidden="0" w:uiPriority="65" w:unhideWhenUsed="0"/>
+    <w:lsdException w:name="Medium List 2 Accent 2" w:semiHidden="0" w:uiPriority="66" w:unhideWhenUsed="0"/>
+    <w:lsdException w:name="Medium Grid 1 Accent 2" w:semiHidden="0" w:uiPriority="67" w:unhideWhenUsed="0"/>
+    <w:lsdException w:name="Medium Grid 2 Accent 2" w:semiHidden="0" w:uiPriority="68" w:unhideWhenUsed="0"/>
+    <w:lsdException w:name="Medium Grid 3 Accent 2" w:semiHidden="0" w:uiPriority="69" w:unhideWhenUsed="0"/>
+    <w:lsdException w:name="Dark List Accent 2" w:semiHidden="0" w:uiPriority="70" w:unhideWhenUsed="0"/>
+    <w:lsdException w:name="Colorful Shading Accent 2" w:semiHidden="0" w:uiPriority="71" w:unhideWhenUsed="0"/>
+    <w:lsdException w:name="Colorful List Accent 2" w:semiHidden="0" w:uiPriority="72" w:unhideWhenUsed="0"/>
+    <w:lsdException w:name="Colorful Grid Accent 2" w:semiHidden="0" w:uiPriority="73" w:unhideWhenUsed="0"/>
+    <w:lsdException w:name="Light Shading Accent 3" w:semiHidden="0" w:uiPriority="60" w:unhideWhenUsed="0"/>
+    <w:lsdException w:name="Light List Accent 3" w:semiHidden="0" w:uiPriority="61" w:unhideWhenUsed="0"/>
+    <w:lsdException w:name="Light Grid Accent 3" w:semiHidden="0" w:uiPriority="62" w:unhideWhenUsed="0"/>
+    <w:lsdException w:name="Medium Shading 1 Accent 3" w:semiHidden="0" w:uiPriority="63" w:unhideWhenUsed="0"/>
+    <w:lsdException w:name="Medium Shading 2 Accent 3" w:semiHidden="0" w:uiPriority="64" w:unhideWhenUsed="0"/>
+    <w:lsdException w:name="Medium List 1 Accent 3" w:semiHidden="0" w:uiPriority="65" w:unhideWhenUsed="0"/>
+    <w:lsdException w:name="Medium List 2 Accent 3" w:semiHidden="0" w:uiPriority="66" w:unhideWhenUsed="0"/>
+    <w:lsdException w:name="Medium Grid 1 Accent 3" w:semiHidden="0" w:uiPriority="67" w:unhideWhenUsed="0"/>
+    <w:lsdException w:name="Medium Grid 2 Accent 3" w:semiHidden="0" w:uiPriority="68" w:unhideWhenUsed="0"/>
+    <w:lsdException w:name="Medium Grid 3 Accent 3" w:semiHidden="0" w:uiPriority="69" w:unhideWhenUsed="0"/>
+    <w:lsdException w:name="Dark List Accent 3" w:semiHidden="0" w:uiPriority="70" w:unhideWhenUsed="0"/>
+    <w:lsdException w:name="Colorful Shading Accent 3" w:semiHidden="0" w:uiPriority="71" w:unhideWhenUsed="0"/>
+    <w:lsdException w:name="Colorful List Accent 3" w:semiHidden="0" w:uiPriority="72" w:unhideWhenUsed="0"/>
+    <w:lsdException w:name="Colorful Grid Accent 3" w:semiHidden="0" w:uiPriority="73" w:unhideWhenUsed="0"/>
+    <w:lsdException w:name="Light Shading Accent 4" w:semiHidden="0" w:uiPriority="60" w:unhideWhenUsed="0"/>
+    <w:lsdException w:name="Light List Accent 4" w:semiHidden="0" w:uiPriority="61" w:unhideWhenUsed="0"/>
+    <w:lsdException w:name="Light Grid Accent 4" w:semiHidden="0" w:uiPriority="62" w:unhideWhenUsed="0"/>
+    <w:lsdException w:name="Medium Shading 1 Accent 4" w:semiHidden="0" w:uiPriority="63" w:unhideWhenUsed="0"/>
+    <w:lsdException w:name="Medium Shading 2 Accent 4" w:semiHidden="0" w:uiPriority="64" w:unhideWhenUsed="0"/>
+    <w:lsdException w:name="Medium List 1 Accent 4" w:semiHidden="0" w:uiPriority="65" w:unhideWhenUsed="0"/>
+    <w:lsdException w:name="Medium List 2 Accent 4" w:semiHidden="0" w:uiPriority="66" w:unhideWhenUsed="0"/>
+    <w:lsdException w:name="Medium Grid 1 Accent 4" w:semiHidden="0" w:uiPriority="67" w:unhideWhenUsed="0"/>
+    <w:lsdException w:name="Medium Grid 2 Accent 4" w:semiHidden="0" w:uiPriority="68" w:unhideWhenUsed="0"/>
+    <w:lsdException w:name="Medium Grid 3 Accent 4" w:semiHidden="0" w:uiPriority="69" w:unhideWhenUsed="0"/>
+    <w:lsdException w:name="Dark List Accent 4" w:semiHidden="0" w:uiPriority="70" w:unhideWhenUsed="0"/>
+    <w:lsdException w:name="Colorful Shading Accent 4" w:semiHidden="0" w:uiPriority="71" w:unhideWhenUsed="0"/>
+    <w:lsdException w:name="Colorful List Accent 4" w:semiHidden="0" w:uiPriority="72" w:unhideWhenUsed="0"/>
+    <w:lsdException w:name="Colorful Grid Accent 4" w:semiHidden="0" w:uiPriority="73" w:unhideWhenUsed="0"/>
+    <w:lsdException w:name="Light Shading Accent 5" w:semiHidden="0" w:uiPriority="60" w:unhideWhenUsed="0"/>
+    <w:lsdException w:name="Light List Accent 5" w:semiHidden="0" w:uiPriority="61" w:unhideWhenUsed="0"/>
+    <w:lsdException w:name="Light Grid Accent 5" w:semiHidden="0" w:uiPriority="62" w:unhideWhenUsed="0"/>
+    <w:lsdException w:name="Medium Shading 1 Accent 5" w:semiHidden="0" w:uiPriority="63" w:unhideWhenUsed="0"/>
+    <w:lsdException w:name="Medium Shading 2 Accent 5" w:semiHidden="0" w:uiPriority="64" w:unhideWhenUsed="0"/>
+    <w:lsdException w:name="Medium List 1 Accent 5" w:semiHidden="0" w:uiPriority="65" w:unhideWhenUsed="0"/>
+    <w:lsdException w:name="Medium List 2 Accent 5" w:semiHidden="0" w:uiPriority="66" w:unhideWhenUsed="0"/>
+    <w:lsdException w:name="Medium Grid 1 Accent 5" w:semiHidden="0" w:uiPriority="67" w:unhideWhenUsed="0"/>
+    <w:lsdException w:name="Medium Grid 2 Accent 5" w:semiHidden="0" w:uiPriority="68" w:unhideWhenUsed="0"/>
+    <w:lsdException w:name="Medium Grid 3 Accent 5" w:semiHidden="0" w:uiPriority="69" w:unhideWhenUsed="0"/>
+    <w:lsdException w:name="Dark List Accent 5" w:semiHidden="0" w:uiPriority="70" w:unhideWhenUsed="0"/>
+    <w:lsdException w:name="Colorful Shading Accent 5" w:semiHidden="0" w:uiPriority="71" w:unhideWhenUsed="0"/>
+    <w:lsdException w:name="Colorful List Accent 5" w:semiHidden="0" w:uiPriority="72" w:unhideWhenUsed="0"/>
+    <w:lsdException w:name="Colorful Grid Accent 5" w:semiHidden="0" w:uiPriority="73" w:unhideWhenUsed="0"/>
+    <w:lsdException w:name="Light Shading Accent 6" w:semiHidden="0" w:uiPriority="60" w:unhideWhenUsed="0"/>
+    <w:lsdException w:name="Light List Accent 6" w:semiHidden="0" w:uiPriority="61" w:unhideWhenUsed="0"/>
+    <w:lsdException w:name="Light Grid Accent 6" w:semiHidden="0" w:uiPriority="62" w:unhideWhenUsed="0"/>
+    <w:lsdException w:name="Medium Shading 1 Accent 6" w:semiHidden="0" w:uiPriority="63" w:unhideWhenUsed="0"/>
+    <w:lsdException w:name="Medium Shading 2 Accent 6" w:semiHidden="0" w:uiPriority="64" w:unhideWhenUsed="0"/>
+    <w:lsdException w:name="Medium List 1 Accent 6" w:semiHidden="0" w:uiPriority="65" w:unhideWhenUsed="0"/>
+    <w:lsdException w:name="Medium List 2 Accent 6" w:semiHidden="0" w:uiPriority="66" w:unhideWhenUsed="0"/>
+    <w:lsdException w:name="Medium Grid 1 Accent 6" w:semiHidden="0" w:uiPriority="67" w:unhideWhenUsed="0"/>
+    <w:lsdException w:name="Medium Grid 2 Accent 6" w:semiHidden="0" w:uiPriority="68" w:unhideWhenUsed="0"/>
+    <w:lsdException w:name="Medium Grid 3 Accent 6" w:semiHidden="0" w:uiPriority="69" w:unhideWhenUsed="0"/>
+    <w:lsdException w:name="Dark List Accent 6" w:semiHidden="0" w:uiPriority="70" w:unhideWhenUsed="0"/>
+    <w:lsdException w:name="Colorful Shading Accent 6" w:semiHidden="0" w:uiPriority="71" w:unhideWhenUsed="0"/>
+    <w:lsdException w:name="Colorful List Accent 6" w:semiHidden="0" w:uiPriority="72" w:unhideWhenUsed="0"/>
+    <w:lsdException w:name="Colorful Grid Accent 6" w:semiHidden="0" w:uiPriority="73" w:unhideWhenUsed="0"/>
+    <w:lsdException w:name="Subtle Emphasis" w:semiHidden="0" w:uiPriority="19" w:unhideWhenUsed="0" w:qFormat="1"/>
+    <w:lsdException w:name="Intense Emphasis" w:semiHidden="0" w:uiPriority="21" w:unhideWhenUsed="0" w:qFormat="1"/>
+    <w:lsdException w:name="Subtle Reference" w:semiHidden="0" w:uiPriority="31" w:unhideWhenUsed="0" w:qFormat="1"/>
+    <w:lsdException w:name="Intense Reference" w:semiHidden="0" w:uiPriority="32" w:unhideWhenUsed="0" w:qFormat="1"/>
+    <w:lsdException w:name="Book Title" w:semiHidden="0" w:uiPriority="33" w:unhideWhenUsed="0" w:qFormat="1"/>
+    <w:lsdException w:name="Bibliography" w:uiPriority="37"/>
+    <w:lsdException w:name="TOC Heading" w:uiPriority="39" w:qFormat="1"/>
+  </w:latentStyles>
+  <w:style w:type="paragraph" w:default="1" w:styleId="Standard">
+    <w:name w:val="Normal"/>
+    <w:qFormat/>
+    <w:rsid w:val="001E183F"/>
+    <w:pPr>
+      <w:spacing w:line="360" w:lineRule="auto"/>
+    </w:pPr>
+    <w:rPr>
+      <w:rFonts w:ascii="Lucida Grande" w:hAnsi="Lucida Grande"/>
+      <w:color w:val="00000A"/>
+      <w:szCs w:val="24"/>
+      <w:lang w:eastAsia="de-DE"/>
+    </w:rPr>
+  </w:style>
+  <w:style w:type="character" w:default="1" w:styleId="Absatzstandardschriftart">
+    <w:name w:val="Default Paragraph Font"/>
+    <w:uiPriority w:val="1"/>
+    <w:semiHidden/>
+    <w:unhideWhenUsed/>
+  </w:style>
+  <w:style w:type="table" w:default="1" w:styleId="NormaleTabelle">
+    <w:name w:val="Normal Table"/>
+    <w:uiPriority w:val="99"/>
+    <w:semiHidden/>
+    <w:unhideWhenUsed/>
+    <w:tblPr>
+      <w:tblInd w:w="0" w:type="dxa"/>
+      <w:tblCellMar>
+        <w:top w:w="0" w:type="dxa"/>
+        <w:left w:w="108" w:type="dxa"/>
+        <w:bottom w:w="0" w:type="dxa"/>
+        <w:right w:w="108" w:type="dxa"/>
+      </w:tblCellMar>
+    </w:tblPr>
+  </w:style>
+  <w:style w:type="numbering" w:default="1" w:styleId="KeineListe">
+    <w:name w:val="No List"/>
+    <w:uiPriority w:val="99"/>
+    <w:semiHidden/>
+    <w:unhideWhenUsed/>
+  </w:style>
+  <w:style w:type="character" w:customStyle="1" w:styleId="TabellentextHeadline">
+    <w:name w:val="Tabellentext Headline"/>
+    <w:basedOn w:val="Absatzstandardschriftart"/>
+    <w:qFormat/>
+    <w:rsid w:val="001E183F"/>
+    <w:rPr>
+      <w:rFonts w:ascii="Lucida Grande" w:hAnsi="Lucida Grande"/>
+      <w:color w:val="FFFFFF"/>
+      <w:sz w:val="20"/>
+    </w:rPr>
+  </w:style>
+  <w:style w:type="character" w:customStyle="1" w:styleId="Internetlink">
+    <w:name w:val="Internetlink"/>
+    <w:basedOn w:val="Absatzstandardschriftart"/>
+    <w:uiPriority w:val="99"/>
+    <w:unhideWhenUsed/>
+    <w:qFormat/>
+    <w:rsid w:val="00167692"/>
+    <w:rPr>
+      <w:color w:val="0000FF" w:themeColor="hyperlink"/>
+      <w:u w:val="single"/>
+    </w:rPr>
+  </w:style>
+  <w:style w:type="character" w:styleId="GesichteterLink">
+    <w:name w:val="FollowedHyperlink"/>
+    <w:basedOn w:val="Absatzstandardschriftart"/>
+    <w:uiPriority w:val="99"/>
+    <w:semiHidden/>
+    <w:unhideWhenUsed/>
+    <w:qFormat/>
+    <w:rsid w:val="00FC7B04"/>
+    <w:rPr>
+      <w:color w:val="800080" w:themeColor="followedHyperlink"/>
+      <w:u w:val="single"/>
+    </w:rPr>
+  </w:style>
+  <w:style w:type="character" w:customStyle="1" w:styleId="KopfzeileZeichen">
+    <w:name w:val="Kopfzeile Zeichen"/>
+    <w:basedOn w:val="Absatzstandardschriftart"/>
+    <w:link w:val="Kopfzeile"/>
+    <w:uiPriority w:val="99"/>
+    <w:qFormat/>
+    <w:rsid w:val="00113D18"/>
+    <w:rPr>
+      <w:rFonts w:ascii="Lucida Grande" w:hAnsi="Lucida Grande"/>
+      <w:szCs w:val="24"/>
+      <w:lang w:eastAsia="de-DE"/>
+    </w:rPr>
+  </w:style>
+  <w:style w:type="character" w:customStyle="1" w:styleId="FuzeileZeichen">
+    <w:name w:val="Fußzeile Zeichen"/>
+    <w:basedOn w:val="Absatzstandardschriftart"/>
+    <w:link w:val="Fuzeile"/>
+    <w:uiPriority w:val="99"/>
+    <w:qFormat/>
+    <w:rsid w:val="00113D18"/>
+    <w:rPr>
+      <w:rFonts w:ascii="Lucida Grande" w:hAnsi="Lucida Grande"/>
+      <w:szCs w:val="24"/>
+      <w:lang w:eastAsia="de-DE"/>
+    </w:rPr>
+  </w:style>
+  <w:style w:type="character" w:customStyle="1" w:styleId="ListLabel1">
+    <w:name w:val="ListLabel 1"/>
+    <w:qFormat/>
+    <w:rPr>
+      <w:color w:val="666666"/>
+    </w:rPr>
+  </w:style>
+  <w:style w:type="character" w:customStyle="1" w:styleId="ListLabel2">
+    <w:name w:val="ListLabel 2"/>
+    <w:qFormat/>
+    <w:rPr>
+      <w:color w:val="666666"/>
+    </w:rPr>
+  </w:style>
+  <w:style w:type="character" w:customStyle="1" w:styleId="InternetLink0">
+    <w:name w:val="Internet Link"/>
+    <w:rPr>
+      <w:color w:val="000080"/>
+      <w:u w:val="single"/>
+    </w:rPr>
+  </w:style>
+  <w:style w:type="paragraph" w:customStyle="1" w:styleId="Heading">
+    <w:name w:val="Heading"/>
+    <w:basedOn w:val="Standard"/>
+    <w:next w:val="Textkrper"/>
+    <w:qFormat/>
+    <w:pPr>
+      <w:keepNext/>
+      <w:spacing w:before="240" w:after="120"/>
+    </w:pPr>
+    <w:rPr>
+      <w:rFonts w:ascii="Liberation Sans" w:eastAsia="Arial Unicode MS" w:hAnsi="Liberation Sans" w:cs="Arial Unicode MS"/>
+      <w:sz w:val="28"/>
+      <w:szCs w:val="28"/>
+    </w:rPr>
+  </w:style>
+  <w:style w:type="paragraph" w:styleId="Textkrper">
+    <w:name w:val="Body Text"/>
+    <w:basedOn w:val="Standard"/>
+    <w:pPr>
+      <w:spacing w:after="140" w:line="288" w:lineRule="auto"/>
+    </w:pPr>
+  </w:style>
+  <w:style w:type="paragraph" w:styleId="Liste">
+    <w:name w:val="List"/>
+    <w:basedOn w:val="Textkrper"/>
+    <w:rPr>
+      <w:rFonts w:cs="Lucida Sans"/>
+    </w:rPr>
+  </w:style>
+  <w:style w:type="paragraph" w:styleId="Beschriftung">
+    <w:name w:val="caption"/>
+    <w:basedOn w:val="Standard"/>
+    <w:qFormat/>
+    <w:pPr>
+      <w:suppressLineNumbers/>
+      <w:spacing w:before="120" w:after="120"/>
+    </w:pPr>
+    <w:rPr>
+      <w:rFonts w:cs="Lucida Sans"/>
+      <w:i/>
+      <w:iCs/>
+      <w:sz w:val="24"/>
+    </w:rPr>
+  </w:style>
+  <w:style w:type="paragraph" w:customStyle="1" w:styleId="Index">
+    <w:name w:val="Index"/>
+    <w:basedOn w:val="Standard"/>
+    <w:qFormat/>
+    <w:pPr>
+      <w:suppressLineNumbers/>
+    </w:pPr>
+  </w:style>
+  <w:style w:type="paragraph" w:customStyle="1" w:styleId="berschrift">
+    <w:name w:val="Überschrift"/>
+    <w:basedOn w:val="Standard"/>
+    <w:qFormat/>
+    <w:pPr>
+      <w:keepNext/>
+      <w:spacing w:before="240" w:after="120"/>
+    </w:pPr>
+    <w:rPr>
+      <w:rFonts w:ascii="Liberation Sans" w:eastAsia="SimSun" w:hAnsi="Liberation Sans" w:cs="Lucida Sans"/>
+      <w:sz w:val="28"/>
+      <w:szCs w:val="28"/>
+    </w:rPr>
+  </w:style>
+  <w:style w:type="paragraph" w:customStyle="1" w:styleId="Verzeichnis">
+    <w:name w:val="Verzeichnis"/>
+    <w:basedOn w:val="Standard"/>
+    <w:qFormat/>
+    <w:pPr>
+      <w:suppressLineNumbers/>
+    </w:pPr>
+    <w:rPr>
+      <w:rFonts w:cs="Lucida Sans"/>
+    </w:rPr>
+  </w:style>
+  <w:style w:type="paragraph" w:styleId="Verzeichnis1">
+    <w:name w:val="toc 1"/>
+    <w:basedOn w:val="Standard"/>
+    <w:next w:val="Standard"/>
+    <w:autoRedefine/>
+    <w:semiHidden/>
+    <w:rsid w:val="007F6D75"/>
+    <w:pPr>
+      <w:tabs>
+        <w:tab w:val="left" w:pos="340"/>
+        <w:tab w:val="right" w:pos="9060"/>
+      </w:tabs>
+      <w:spacing w:before="260" w:after="130" w:line="240" w:lineRule="auto"/>
+    </w:pPr>
+    <w:rPr>
+      <w:rFonts w:ascii="TheSansOffice Bold" w:eastAsia="Times" w:hAnsi="TheSansOffice Bold"/>
+      <w:sz w:val="26"/>
+      <w:szCs w:val="20"/>
+    </w:rPr>
+  </w:style>
+  <w:style w:type="paragraph" w:styleId="Sprechblasentext">
+    <w:name w:val="Balloon Text"/>
+    <w:basedOn w:val="Standard"/>
+    <w:semiHidden/>
+    <w:qFormat/>
+    <w:rsid w:val="005B001E"/>
+    <w:rPr>
+      <w:sz w:val="18"/>
+      <w:szCs w:val="18"/>
+    </w:rPr>
+  </w:style>
+  <w:style w:type="paragraph" w:styleId="Kopfzeile">
+    <w:name w:val="header"/>
+    <w:basedOn w:val="Standard"/>
+    <w:link w:val="KopfzeileZeichen"/>
+    <w:uiPriority w:val="99"/>
+    <w:unhideWhenUsed/>
+    <w:rsid w:val="00113D18"/>
+    <w:pPr>
+      <w:tabs>
+        <w:tab w:val="center" w:pos="4536"/>
+        <w:tab w:val="right" w:pos="9072"/>
+      </w:tabs>
+      <w:spacing w:line="240" w:lineRule="auto"/>
+    </w:pPr>
+  </w:style>
+  <w:style w:type="paragraph" w:styleId="Fuzeile">
+    <w:name w:val="footer"/>
+    <w:basedOn w:val="Standard"/>
+    <w:link w:val="FuzeileZeichen"/>
+    <w:uiPriority w:val="99"/>
+    <w:unhideWhenUsed/>
+    <w:rsid w:val="00113D18"/>
+    <w:pPr>
+      <w:tabs>
+        <w:tab w:val="center" w:pos="4536"/>
+        <w:tab w:val="right" w:pos="9072"/>
+      </w:tabs>
+      <w:spacing w:line="240" w:lineRule="auto"/>
+    </w:pPr>
+  </w:style>
+  <w:style w:type="paragraph" w:styleId="StandardWeb">
+    <w:name w:val="Normal (Web)"/>
+    <w:basedOn w:val="Standard"/>
+    <w:uiPriority w:val="99"/>
+    <w:semiHidden/>
+    <w:unhideWhenUsed/>
+    <w:qFormat/>
+    <w:rsid w:val="00F53B74"/>
+    <w:pPr>
+      <w:spacing w:beforeAutospacing="1" w:after="119" w:line="240" w:lineRule="auto"/>
+    </w:pPr>
+    <w:rPr>
+      <w:rFonts w:ascii="Times" w:hAnsi="Times"/>
+      <w:szCs w:val="20"/>
+    </w:rPr>
+  </w:style>
+  <w:style w:type="paragraph" w:customStyle="1" w:styleId="Rahmeninhalt">
+    <w:name w:val="Rahmeninhalt"/>
+    <w:basedOn w:val="Standard"/>
+    <w:qFormat/>
+  </w:style>
+  <w:style w:type="paragraph" w:customStyle="1" w:styleId="FrameContents">
+    <w:name w:val="Frame Contents"/>
+    <w:basedOn w:val="Standard"/>
+    <w:qFormat/>
+  </w:style>
+  <w:style w:type="paragraph" w:customStyle="1" w:styleId="PreformattedText">
+    <w:name w:val="Preformatted Text"/>
+    <w:basedOn w:val="Standard"/>
+    <w:qFormat/>
+  </w:style>
+  <w:style w:type="numbering" w:customStyle="1" w:styleId="Aufzhlung2">
+    <w:name w:val="Aufzählung2"/>
+    <w:qFormat/>
+    <w:rsid w:val="00586AE8"/>
+  </w:style>
+  <w:style w:type="table" w:styleId="Tabellenraster">
+    <w:name w:val="Table Grid"/>
+    <w:basedOn w:val="NormaleTabelle"/>
+    <w:rsid w:val="006431B7"/>
+    <w:rPr>
+      <w:lang w:bidi="x-none"/>
+    </w:rPr>
+    <w:tblPr>
+      <w:tblStyleRowBandSize w:val="1"/>
+      <w:tblInd w:w="0" w:type="dxa"/>
+      <w:tblBorders>
+        <w:top w:val="single" w:sz="4" w:space="0" w:color="FFFFFF"/>
+        <w:left w:val="single" w:sz="4" w:space="0" w:color="FFFFFF"/>
+        <w:bottom w:val="single" w:sz="4" w:space="0" w:color="FFFFFF"/>
+        <w:right w:val="single" w:sz="4" w:space="0" w:color="FFFFFF"/>
+        <w:insideH w:val="single" w:sz="4" w:space="0" w:color="FFFFFF"/>
+        <w:insideV w:val="single" w:sz="4" w:space="0" w:color="FFFFFF"/>
+      </w:tblBorders>
+      <w:tblCellMar>
+        <w:top w:w="0" w:type="dxa"/>
+        <w:left w:w="108" w:type="dxa"/>
+        <w:bottom w:w="0" w:type="dxa"/>
+        <w:right w:w="108" w:type="dxa"/>
+      </w:tblCellMar>
+    </w:tblPr>
+    <w:tcPr>
+      <w:shd w:val="clear" w:color="auto" w:fill="auto"/>
+    </w:tcPr>
+    <w:tblStylePr w:type="firstRow">
+      <w:pPr>
+        <w:jc w:val="left"/>
+      </w:pPr>
+      <w:rPr>
+        <w:color w:val="FFFFFF"/>
+        <w:sz w:val="20"/>
+      </w:rPr>
+      <w:tblPr/>
+      <w:tcPr>
+        <w:shd w:val="clear" w:color="auto" w:fill="55295A"/>
+        <w:vAlign w:val="bottom"/>
+      </w:tcPr>
+    </w:tblStylePr>
+    <w:tblStylePr w:type="firstCol">
+      <w:pPr>
+        <w:jc w:val="left"/>
+      </w:pPr>
+      <w:rPr>
+        <w:sz w:val="20"/>
+      </w:rPr>
+      <w:tblPr/>
+      <w:tcPr>
+        <w:tcBorders>
+          <w:right w:val="nil"/>
+        </w:tcBorders>
+        <w:vAlign w:val="center"/>
+      </w:tcPr>
+    </w:tblStylePr>
+    <w:tblStylePr w:type="band1Horz">
+      <w:rPr>
+        <w:color w:val="auto"/>
+        <w:sz w:val="20"/>
+      </w:rPr>
+    </w:tblStylePr>
+    <w:tblStylePr w:type="band2Horz">
+      <w:rPr>
+        <w:sz w:val="20"/>
+      </w:rPr>
+      <w:tblPr/>
+      <w:tcPr>
+        <w:shd w:val="clear" w:color="auto" w:fill="D5D5D5"/>
+      </w:tcPr>
+    </w:tblStylePr>
+  </w:style>
+  <w:style w:type="table" w:styleId="TabelleAktuell">
+    <w:name w:val="Table Contemporary"/>
+    <w:basedOn w:val="NormaleTabelle"/>
+    <w:rsid w:val="001E183F"/>
+    <w:pPr>
+      <w:spacing w:line="360" w:lineRule="auto"/>
+    </w:pPr>
+    <w:rPr>
+      <w:lang w:bidi="x-none"/>
+    </w:rPr>
+    <w:tblPr>
+      <w:tblStyleRowBandSize w:val="1"/>
+      <w:tblInd w:w="0" w:type="dxa"/>
+      <w:tblBorders>
+        <w:right w:val="single" w:sz="2" w:space="0" w:color="FFFFFF"/>
+      </w:tblBorders>
+      <w:tblCellMar>
+        <w:top w:w="0" w:type="dxa"/>
+        <w:left w:w="108" w:type="dxa"/>
+        <w:bottom w:w="0" w:type="dxa"/>
+        <w:right w:w="108" w:type="dxa"/>
+      </w:tblCellMar>
+    </w:tblPr>
+    <w:tcPr>
+      <w:shd w:val="clear" w:color="auto" w:fill="auto"/>
+      <w:vAlign w:val="center"/>
+    </w:tcPr>
+    <w:tblStylePr w:type="firstRow">
+      <w:rPr>
+        <w:color w:val="FFFFFF"/>
+      </w:rPr>
+      <w:tblPr/>
+      <w:tcPr>
+        <w:shd w:val="clear" w:color="auto" w:fill="55295A"/>
+      </w:tcPr>
+    </w:tblStylePr>
+    <w:tblStylePr w:type="band1Horz">
+      <w:tblPr/>
+      <w:tcPr>
+        <w:tcBorders>
+          <w:tl2br w:val="none" w:sz="0" w:space="0" w:color="auto"/>
+          <w:tr2bl w:val="none" w:sz="0" w:space="0" w:color="auto"/>
+        </w:tcBorders>
+        <w:shd w:val="pct5" w:color="000000" w:fill="FFFFFF"/>
+      </w:tcPr>
+    </w:tblStylePr>
+    <w:tblStylePr w:type="band2Horz">
+      <w:tblPr/>
+      <w:tcPr>
+        <w:tcBorders>
+          <w:tl2br w:val="none" w:sz="0" w:space="0" w:color="auto"/>
+          <w:tr2bl w:val="none" w:sz="0" w:space="0" w:color="auto"/>
+        </w:tcBorders>
+        <w:shd w:val="pct20" w:color="000000" w:fill="FFFFFF"/>
+      </w:tcPr>
+    </w:tblStylePr>
+  </w:style>
+  <w:style w:type="table" w:customStyle="1" w:styleId="TabelleSTec">
+    <w:name w:val="Tabelle STec"/>
+    <w:basedOn w:val="NormaleTabelle"/>
+    <w:rsid w:val="001E183F"/>
+    <w:tblPr>
+      <w:tblInd w:w="0" w:type="dxa"/>
+      <w:tblBorders>
+        <w:right w:val="single" w:sz="2" w:space="0" w:color="FFFFFF"/>
+      </w:tblBorders>
+      <w:tblCellMar>
+        <w:top w:w="0" w:type="dxa"/>
+        <w:left w:w="108" w:type="dxa"/>
+        <w:bottom w:w="0" w:type="dxa"/>
+        <w:right w:w="108" w:type="dxa"/>
+      </w:tblCellMar>
+    </w:tblPr>
+    <w:tcPr>
+      <w:shd w:val="clear" w:color="auto" w:fill="auto"/>
+      <w:vAlign w:val="center"/>
+    </w:tcPr>
+  </w:style>
+  <w:style w:type="character" w:styleId="Link">
+    <w:name w:val="Hyperlink"/>
+    <w:basedOn w:val="Absatzstandardschriftart"/>
+    <w:uiPriority w:val="99"/>
+    <w:unhideWhenUsed/>
+    <w:rsid w:val="00430B24"/>
+    <w:rPr>
+      <w:color w:val="0000FF" w:themeColor="hyperlink"/>
+      <w:u w:val="single"/>
+    </w:rPr>
+  </w:style>
+  <w:style w:type="paragraph" w:styleId="Bearbeitung">
+    <w:name w:val="Revision"/>
+    <w:hidden/>
+    <w:uiPriority w:val="99"/>
+    <w:semiHidden/>
+    <w:rsid w:val="00F02712"/>
+    <w:rPr>
+      <w:rFonts w:ascii="Lucida Grande" w:hAnsi="Lucida Grande"/>
+      <w:color w:val="00000A"/>
+      <w:szCs w:val="24"/>
+      <w:lang w:eastAsia="de-DE"/>
+    </w:rPr>
+  </w:style>
+  <w:style w:type="paragraph" w:styleId="Dokumentstruktur">
+    <w:name w:val="Document Map"/>
+    <w:basedOn w:val="Standard"/>
+    <w:link w:val="DokumentstrukturZeichen"/>
+    <w:uiPriority w:val="99"/>
+    <w:semiHidden/>
+    <w:unhideWhenUsed/>
+    <w:rsid w:val="00003476"/>
+    <w:pPr>
+      <w:spacing w:line="240" w:lineRule="auto"/>
+    </w:pPr>
+    <w:rPr>
+      <w:rFonts w:cs="Lucida Grande"/>
+      <w:sz w:val="24"/>
+    </w:rPr>
+  </w:style>
+  <w:style w:type="character" w:customStyle="1" w:styleId="DokumentstrukturZeichen">
+    <w:name w:val="Dokumentstruktur Zeichen"/>
+    <w:basedOn w:val="Absatzstandardschriftart"/>
     <w:link w:val="Dokumentstruktur"/>
     <w:uiPriority w:val="99"/>
     <w:semiHidden/>
@@ -3422,7 +4048,7 @@
 </file>
 
 <file path=customXml/itemProps1.xml><?xml version="1.0" encoding="utf-8"?>
-<ds:datastoreItem xmlns:ds="http://schemas.openxmlformats.org/officeDocument/2006/customXml" ds:itemID="{A88828AB-5259-3D4E-9676-64900274DC04}">
+<ds:datastoreItem xmlns:ds="http://schemas.openxmlformats.org/officeDocument/2006/customXml" ds:itemID="{365D810F-84B0-AC44-85D9-DC68123FE9D8}">
   <ds:schemaRefs>
     <ds:schemaRef ds:uri="http://schemas.openxmlformats.org/officeDocument/2006/bibliography"/>
   </ds:schemaRefs>

</xml_diff>

<commit_message>
InvoiceService refactored. Uses now Merlin library for manipulating Word documents.
</commit_message>
<xml_diff>
--- a/projectforge-business/src/main/resources/officeTemplates/InvoiceTemplate.docx
+++ b/projectforge-business/src/main/resources/officeTemplates/InvoiceTemplate.docx
@@ -1,6 +1,6 @@
 
 <file path=word/document.xml><?xml version="1.0" encoding="utf-8"?>
-<w:document xmlns:wpc="http://schemas.microsoft.com/office/word/2010/wordprocessingCanvas" xmlns:mo="http://schemas.microsoft.com/office/mac/office/2008/main" xmlns:mc="http://schemas.openxmlformats.org/markup-compatibility/2006" xmlns:mv="urn:schemas-microsoft-com:mac:vml" xmlns:o="urn:schemas-microsoft-com:office:office" xmlns:r="http://schemas.openxmlformats.org/officeDocument/2006/relationships" xmlns:m="http://schemas.openxmlformats.org/officeDocument/2006/math" xmlns:v="urn:schemas-microsoft-com:vml" xmlns:wp14="http://schemas.microsoft.com/office/word/2010/wordprocessingDrawing" xmlns:wp="http://schemas.openxmlformats.org/drawingml/2006/wordprocessingDrawing" xmlns:w10="urn:schemas-microsoft-com:office:word" xmlns:w="http://schemas.openxmlformats.org/wordprocessingml/2006/main" xmlns:w14="http://schemas.microsoft.com/office/word/2010/wordml" xmlns:wpg="http://schemas.microsoft.com/office/word/2010/wordprocessingGroup" xmlns:wpi="http://schemas.microsoft.com/office/word/2010/wordprocessingInk" xmlns:wne="http://schemas.microsoft.com/office/word/2006/wordml" xmlns:wps="http://schemas.microsoft.com/office/word/2010/wordprocessingShape" mc:Ignorable="w14 wp14">
+<w:document xmlns:wpc="http://schemas.microsoft.com/office/word/2010/wordprocessingCanvas" xmlns:cx="http://schemas.microsoft.com/office/drawing/2014/chartex" xmlns:cx1="http://schemas.microsoft.com/office/drawing/2015/9/8/chartex" xmlns:cx2="http://schemas.microsoft.com/office/drawing/2015/10/21/chartex" xmlns:cx3="http://schemas.microsoft.com/office/drawing/2016/5/9/chartex" xmlns:cx4="http://schemas.microsoft.com/office/drawing/2016/5/10/chartex" xmlns:cx5="http://schemas.microsoft.com/office/drawing/2016/5/11/chartex" xmlns:cx6="http://schemas.microsoft.com/office/drawing/2016/5/12/chartex" xmlns:cx7="http://schemas.microsoft.com/office/drawing/2016/5/13/chartex" xmlns:cx8="http://schemas.microsoft.com/office/drawing/2016/5/14/chartex" xmlns:mc="http://schemas.openxmlformats.org/markup-compatibility/2006" xmlns:aink="http://schemas.microsoft.com/office/drawing/2016/ink" xmlns:am3d="http://schemas.microsoft.com/office/drawing/2017/model3d" xmlns:o="urn:schemas-microsoft-com:office:office" xmlns:r="http://schemas.openxmlformats.org/officeDocument/2006/relationships" xmlns:m="http://schemas.openxmlformats.org/officeDocument/2006/math" xmlns:v="urn:schemas-microsoft-com:vml" xmlns:wp14="http://schemas.microsoft.com/office/word/2010/wordprocessingDrawing" xmlns:wp="http://schemas.openxmlformats.org/drawingml/2006/wordprocessingDrawing" xmlns:w10="urn:schemas-microsoft-com:office:word" xmlns:w="http://schemas.openxmlformats.org/wordprocessingml/2006/main" xmlns:w14="http://schemas.microsoft.com/office/word/2010/wordml" xmlns:w15="http://schemas.microsoft.com/office/word/2012/wordml" xmlns:w16cid="http://schemas.microsoft.com/office/word/2016/wordml/cid" xmlns:w16se="http://schemas.microsoft.com/office/word/2015/wordml/symex" xmlns:wpg="http://schemas.microsoft.com/office/word/2010/wordprocessingGroup" xmlns:wpi="http://schemas.microsoft.com/office/word/2010/wordprocessingInk" xmlns:wne="http://schemas.microsoft.com/office/word/2006/wordml" xmlns:wps="http://schemas.microsoft.com/office/word/2010/wordprocessingShape" mc:Ignorable="w14 w15 w16se w16cid wp14">
   <w:body>
     <w:p>
       <w:pPr>
@@ -149,6 +149,12 @@
               <w:rPr>
                 <w:rFonts w:ascii="Arial" w:hAnsi="Arial"/>
               </w:rPr>
+              <w:t>$</w:t>
+            </w:r>
+            <w:r>
+              <w:rPr>
+                <w:rFonts w:ascii="Arial" w:hAnsi="Arial"/>
+              </w:rPr>
               <w:t>{Rechnungsadresse}</w:t>
             </w:r>
           </w:p>
@@ -348,6 +354,15 @@
                 <w:sz w:val="15"/>
                 <w:szCs w:val="15"/>
               </w:rPr>
+              <w:t>$</w:t>
+            </w:r>
+            <w:r>
+              <w:rPr>
+                <w:rFonts w:ascii="Arial" w:hAnsi="Arial"/>
+                <w:b/>
+                <w:sz w:val="15"/>
+                <w:szCs w:val="15"/>
+              </w:rPr>
               <w:t>{</w:t>
             </w:r>
             <w:r>
@@ -649,6 +664,14 @@
                 <w:sz w:val="15"/>
                 <w:szCs w:val="15"/>
               </w:rPr>
+              <w:t>$</w:t>
+            </w:r>
+            <w:r>
+              <w:rPr>
+                <w:rFonts w:ascii="Arial" w:hAnsi="Arial"/>
+                <w:sz w:val="15"/>
+                <w:szCs w:val="15"/>
+              </w:rPr>
               <w:t>{Rechnungsdatum}</w:t>
             </w:r>
           </w:p>
@@ -695,6 +718,14 @@
                 <w:rFonts w:ascii="Arial" w:hAnsi="Arial"/>
               </w:rPr>
             </w:pPr>
+            <w:r>
+              <w:rPr>
+                <w:rFonts w:ascii="Arial" w:hAnsi="Arial"/>
+                <w:sz w:val="15"/>
+                <w:szCs w:val="15"/>
+              </w:rPr>
+              <w:t>$</w:t>
+            </w:r>
             <w:r>
               <w:rPr>
                 <w:rFonts w:ascii="Arial" w:hAnsi="Arial"/>
@@ -746,6 +777,14 @@
           <w:rFonts w:ascii="Arial" w:hAnsi="Arial"/>
         </w:rPr>
       </w:pPr>
+      <w:r>
+        <w:rPr>
+          <w:rFonts w:ascii="Arial" w:hAnsi="Arial"/>
+          <w:b/>
+          <w:bCs/>
+        </w:rPr>
+        <w:t>$</w:t>
+      </w:r>
       <w:r>
         <w:rPr>
           <w:rFonts w:ascii="Arial" w:hAnsi="Arial"/>
@@ -792,6 +831,14 @@
           <w:b/>
           <w:bCs/>
         </w:rPr>
+        <w:t>$</w:t>
+      </w:r>
+      <w:r>
+        <w:rPr>
+          <w:rFonts w:ascii="Arial" w:hAnsi="Arial"/>
+          <w:b/>
+          <w:bCs/>
+        </w:rPr>
         <w:t>{Kundenreferenz}</w:t>
       </w:r>
     </w:p>
@@ -821,6 +868,14 @@
           <w:bCs/>
         </w:rPr>
         <w:tab/>
+      </w:r>
+      <w:r>
+        <w:rPr>
+          <w:rFonts w:ascii="Arial" w:hAnsi="Arial"/>
+          <w:b/>
+          <w:bCs/>
+        </w:rPr>
+        <w:t>$</w:t>
       </w:r>
       <w:r>
         <w:rPr>
@@ -1099,43 +1154,23 @@
                 <w:sz w:val="16"/>
                 <w:szCs w:val="16"/>
               </w:rPr>
-              <w:t>Pos. {{</w:t>
-            </w:r>
-            <w:proofErr w:type="spellStart"/>
-            <w:r>
-              <w:rPr>
-                <w:rFonts w:ascii="Arial" w:hAnsi="Arial"/>
-                <w:sz w:val="16"/>
-                <w:szCs w:val="16"/>
-              </w:rPr>
-              <w:t>id</w:t>
-            </w:r>
-            <w:proofErr w:type="spellEnd"/>
-            <w:r>
-              <w:rPr>
-                <w:rFonts w:ascii="Arial" w:hAnsi="Arial"/>
-                <w:sz w:val="16"/>
-                <w:szCs w:val="16"/>
-              </w:rPr>
-              <w:t>}</w:t>
-            </w:r>
-            <w:proofErr w:type="spellStart"/>
-            <w:r>
-              <w:rPr>
-                <w:rFonts w:ascii="Arial" w:hAnsi="Arial"/>
-                <w:sz w:val="16"/>
-                <w:szCs w:val="16"/>
-              </w:rPr>
-              <w:t>Posnummer</w:t>
-            </w:r>
-            <w:proofErr w:type="spellEnd"/>
-            <w:r>
-              <w:rPr>
-                <w:rFonts w:ascii="Arial" w:hAnsi="Arial"/>
-                <w:sz w:val="16"/>
-                <w:szCs w:val="16"/>
-              </w:rPr>
-              <w:t>}:</w:t>
+              <w:t xml:space="preserve">Pos. </w:t>
+            </w:r>
+            <w:r>
+              <w:rPr>
+                <w:rFonts w:ascii="Arial" w:hAnsi="Arial"/>
+                <w:sz w:val="16"/>
+                <w:szCs w:val="16"/>
+              </w:rPr>
+              <w:t>$</w:t>
+            </w:r>
+            <w:r>
+              <w:rPr>
+                <w:rFonts w:ascii="Arial" w:hAnsi="Arial"/>
+                <w:sz w:val="16"/>
+                <w:szCs w:val="16"/>
+              </w:rPr>
+              <w:t>{Posnummer}:</w:t>
             </w:r>
           </w:p>
           <w:p>
@@ -1157,25 +1192,31 @@
                 <w:sz w:val="16"/>
                 <w:szCs w:val="16"/>
               </w:rPr>
-              <w:t>{{</w:t>
-            </w:r>
-            <w:proofErr w:type="spellStart"/>
-            <w:r>
-              <w:rPr>
-                <w:rFonts w:ascii="Arial" w:hAnsi="Arial"/>
-                <w:sz w:val="16"/>
-                <w:szCs w:val="16"/>
-              </w:rPr>
-              <w:t>id</w:t>
-            </w:r>
-            <w:proofErr w:type="spellEnd"/>
-            <w:r>
-              <w:rPr>
-                <w:rFonts w:ascii="Arial" w:hAnsi="Arial"/>
-                <w:sz w:val="16"/>
-                <w:szCs w:val="16"/>
-              </w:rPr>
-              <w:t>}Text}</w:t>
+              <w:t>$</w:t>
+            </w:r>
+            <w:r>
+              <w:rPr>
+                <w:rFonts w:ascii="Arial" w:hAnsi="Arial"/>
+                <w:sz w:val="16"/>
+                <w:szCs w:val="16"/>
+              </w:rPr>
+              <w:t>{</w:t>
+            </w:r>
+            <w:r>
+              <w:rPr>
+                <w:rFonts w:ascii="Arial" w:hAnsi="Arial"/>
+                <w:sz w:val="16"/>
+                <w:szCs w:val="16"/>
+              </w:rPr>
+              <w:t>T</w:t>
+            </w:r>
+            <w:r>
+              <w:rPr>
+                <w:rFonts w:ascii="Arial" w:hAnsi="Arial"/>
+                <w:sz w:val="16"/>
+                <w:szCs w:val="16"/>
+              </w:rPr>
+              <w:t>ext}</w:t>
             </w:r>
           </w:p>
           <w:p>
@@ -1197,25 +1238,23 @@
                 <w:sz w:val="16"/>
                 <w:szCs w:val="16"/>
               </w:rPr>
-              <w:t>Leistungszeitraum: {{</w:t>
-            </w:r>
-            <w:proofErr w:type="spellStart"/>
-            <w:r>
-              <w:rPr>
-                <w:rFonts w:ascii="Arial" w:hAnsi="Arial"/>
-                <w:sz w:val="16"/>
-                <w:szCs w:val="16"/>
-              </w:rPr>
-              <w:t>id</w:t>
-            </w:r>
-            <w:proofErr w:type="spellEnd"/>
-            <w:r>
-              <w:rPr>
-                <w:rFonts w:ascii="Arial" w:hAnsi="Arial"/>
-                <w:sz w:val="16"/>
-                <w:szCs w:val="16"/>
-              </w:rPr>
-              <w:t>}Leistungszeitraum}</w:t>
+              <w:t xml:space="preserve">Leistungszeitraum: </w:t>
+            </w:r>
+            <w:r>
+              <w:rPr>
+                <w:rFonts w:ascii="Arial" w:hAnsi="Arial"/>
+                <w:sz w:val="16"/>
+                <w:szCs w:val="16"/>
+              </w:rPr>
+              <w:t>$</w:t>
+            </w:r>
+            <w:r>
+              <w:rPr>
+                <w:rFonts w:ascii="Arial" w:hAnsi="Arial"/>
+                <w:sz w:val="16"/>
+                <w:szCs w:val="16"/>
+              </w:rPr>
+              <w:t>{Leistungszeitraum}</w:t>
             </w:r>
           </w:p>
         </w:tc>
@@ -1253,25 +1292,15 @@
                 <w:sz w:val="16"/>
                 <w:szCs w:val="16"/>
               </w:rPr>
-              <w:t>{{</w:t>
-            </w:r>
-            <w:proofErr w:type="spellStart"/>
-            <w:r>
-              <w:rPr>
-                <w:rFonts w:ascii="Arial" w:hAnsi="Arial"/>
-                <w:sz w:val="16"/>
-                <w:szCs w:val="16"/>
-              </w:rPr>
-              <w:t>id</w:t>
-            </w:r>
-            <w:proofErr w:type="spellEnd"/>
-            <w:r>
-              <w:rPr>
-                <w:rFonts w:ascii="Arial" w:hAnsi="Arial"/>
-                <w:sz w:val="16"/>
-                <w:szCs w:val="16"/>
-              </w:rPr>
-              <w:t>}Menge}</w:t>
+              <w:t>$</w:t>
+            </w:r>
+            <w:r>
+              <w:rPr>
+                <w:rFonts w:ascii="Arial" w:hAnsi="Arial"/>
+                <w:sz w:val="16"/>
+                <w:szCs w:val="16"/>
+              </w:rPr>
+              <w:t>{Menge}</w:t>
             </w:r>
           </w:p>
         </w:tc>
@@ -1309,25 +1338,15 @@
                 <w:sz w:val="16"/>
                 <w:szCs w:val="16"/>
               </w:rPr>
-              <w:t>{{</w:t>
-            </w:r>
-            <w:proofErr w:type="spellStart"/>
-            <w:r>
-              <w:rPr>
-                <w:rFonts w:ascii="Arial" w:hAnsi="Arial"/>
-                <w:sz w:val="16"/>
-                <w:szCs w:val="16"/>
-              </w:rPr>
-              <w:t>id</w:t>
-            </w:r>
-            <w:proofErr w:type="spellEnd"/>
-            <w:r>
-              <w:rPr>
-                <w:rFonts w:ascii="Arial" w:hAnsi="Arial"/>
-                <w:sz w:val="16"/>
-                <w:szCs w:val="16"/>
-              </w:rPr>
-              <w:t>}Einzelpreis}</w:t>
+              <w:t>$</w:t>
+            </w:r>
+            <w:r>
+              <w:rPr>
+                <w:rFonts w:ascii="Arial" w:hAnsi="Arial"/>
+                <w:sz w:val="16"/>
+                <w:szCs w:val="16"/>
+              </w:rPr>
+              <w:t>{Einzelpreis}</w:t>
             </w:r>
             <w:r>
               <w:rPr>
@@ -1373,25 +1392,15 @@
                 <w:sz w:val="16"/>
                 <w:szCs w:val="16"/>
               </w:rPr>
-              <w:t>{{</w:t>
-            </w:r>
-            <w:proofErr w:type="spellStart"/>
-            <w:r>
-              <w:rPr>
-                <w:rFonts w:ascii="Arial" w:hAnsi="Arial"/>
-                <w:sz w:val="16"/>
-                <w:szCs w:val="16"/>
-              </w:rPr>
-              <w:t>id</w:t>
-            </w:r>
-            <w:proofErr w:type="spellEnd"/>
-            <w:r>
-              <w:rPr>
-                <w:rFonts w:ascii="Arial" w:hAnsi="Arial"/>
-                <w:sz w:val="16"/>
-                <w:szCs w:val="16"/>
-              </w:rPr>
-              <w:t>}Betrag}</w:t>
+              <w:t>$</w:t>
+            </w:r>
+            <w:r>
+              <w:rPr>
+                <w:rFonts w:ascii="Arial" w:hAnsi="Arial"/>
+                <w:sz w:val="16"/>
+                <w:szCs w:val="16"/>
+              </w:rPr>
+              <w:t>{Betrag}</w:t>
             </w:r>
             <w:r>
               <w:rPr>
@@ -1507,6 +1516,14 @@
                 <w:sz w:val="16"/>
                 <w:szCs w:val="16"/>
               </w:rPr>
+              <w:t>$</w:t>
+            </w:r>
+            <w:r>
+              <w:rPr>
+                <w:rFonts w:ascii="Arial" w:hAnsi="Arial"/>
+                <w:sz w:val="16"/>
+                <w:szCs w:val="16"/>
+              </w:rPr>
               <w:t>{Zwischensumm</w:t>
             </w:r>
             <w:r>
@@ -1547,25 +1564,15 @@
                 <w:sz w:val="16"/>
                 <w:szCs w:val="16"/>
               </w:rPr>
-              <w:t>{</w:t>
-            </w:r>
-            <w:proofErr w:type="spellStart"/>
-            <w:r>
-              <w:rPr>
-                <w:rFonts w:ascii="Arial" w:hAnsi="Arial"/>
-                <w:sz w:val="16"/>
-                <w:szCs w:val="16"/>
-              </w:rPr>
-              <w:t>MwSt</w:t>
-            </w:r>
-            <w:proofErr w:type="spellEnd"/>
-            <w:r>
-              <w:rPr>
-                <w:rFonts w:ascii="Arial" w:hAnsi="Arial"/>
-                <w:sz w:val="16"/>
-                <w:szCs w:val="16"/>
-              </w:rPr>
-              <w:t>} €</w:t>
+              <w:t>$</w:t>
+            </w:r>
+            <w:r>
+              <w:rPr>
+                <w:rFonts w:ascii="Arial" w:hAnsi="Arial"/>
+                <w:sz w:val="16"/>
+                <w:szCs w:val="16"/>
+              </w:rPr>
+              <w:t>{MwSt} €</w:t>
             </w:r>
           </w:p>
         </w:tc>
@@ -1653,6 +1660,16 @@
                 <w:sz w:val="16"/>
                 <w:szCs w:val="16"/>
               </w:rPr>
+              <w:t>$</w:t>
+            </w:r>
+            <w:r>
+              <w:rPr>
+                <w:rFonts w:ascii="Arial" w:hAnsi="Arial"/>
+                <w:b/>
+                <w:bCs/>
+                <w:sz w:val="16"/>
+                <w:szCs w:val="16"/>
+              </w:rPr>
               <w:t>{Gesamtbetrag} €</w:t>
             </w:r>
           </w:p>
@@ -1672,33 +1689,183 @@
         <w:rPr>
           <w:rFonts w:ascii="Arial" w:hAnsi="Arial"/>
           <w:color w:val="000000" w:themeColor="text1"/>
-        </w:rPr>
-        <w:t>Wir danken Ihnen für Ihre Beauftragung und bitten um Überweisung des Gesamtbetrages bis zum {</w:t>
+          <w:sz w:val="16"/>
+          <w:szCs w:val="16"/>
+          <w:highlight w:val="yellow"/>
+        </w:rPr>
+        <w:t xml:space="preserve">{if </w:t>
       </w:r>
-      <w:proofErr w:type="spellStart"/>
       <w:r>
         <w:rPr>
           <w:rFonts w:ascii="Arial" w:hAnsi="Arial"/>
           <w:color w:val="000000" w:themeColor="text1"/>
-        </w:rPr>
-        <w:t>Faelligkeit</w:t>
+          <w:sz w:val="16"/>
+          <w:szCs w:val="16"/>
+          <w:highlight w:val="yellow"/>
+        </w:rPr>
+        <w:t>isS</w:t>
       </w:r>
-      <w:proofErr w:type="spellEnd"/>
-      <w:proofErr w:type="gramStart"/>
       <w:r>
         <w:rPr>
           <w:rFonts w:ascii="Arial" w:hAnsi="Arial"/>
           <w:color w:val="000000" w:themeColor="text1"/>
-        </w:rPr>
-        <w:t>} auf</w:t>
+          <w:sz w:val="16"/>
+          <w:szCs w:val="16"/>
+          <w:highlight w:val="yellow"/>
+        </w:rPr>
+        <w:t>konto=</w:t>
       </w:r>
-      <w:proofErr w:type="gramEnd"/>
       <w:r>
         <w:rPr>
           <w:rFonts w:ascii="Arial" w:hAnsi="Arial"/>
           <w:color w:val="000000" w:themeColor="text1"/>
-        </w:rPr>
-        <w:t xml:space="preserve"> eines der unten genannten Konten. </w:t>
+          <w:sz w:val="16"/>
+          <w:szCs w:val="16"/>
+          <w:highlight w:val="yellow"/>
+        </w:rPr>
+        <w:t>false</w:t>
+      </w:r>
+      <w:r>
+        <w:rPr>
+          <w:rFonts w:ascii="Arial" w:hAnsi="Arial"/>
+          <w:color w:val="000000" w:themeColor="text1"/>
+          <w:sz w:val="16"/>
+          <w:szCs w:val="16"/>
+          <w:highlight w:val="yellow"/>
+        </w:rPr>
+        <w:t>}</w:t>
+      </w:r>
+      <w:r>
+        <w:rPr>
+          <w:rFonts w:ascii="Arial" w:hAnsi="Arial"/>
+          <w:color w:val="000000" w:themeColor="text1"/>
+        </w:rPr>
+        <w:t xml:space="preserve">Wir danken Ihnen für Ihre Beauftragung und bitten um Überweisung des Gesamtbetrages bis zum </w:t>
+      </w:r>
+      <w:r>
+        <w:rPr>
+          <w:rFonts w:ascii="Arial" w:hAnsi="Arial"/>
+          <w:color w:val="000000" w:themeColor="text1"/>
+        </w:rPr>
+        <w:t>$</w:t>
+      </w:r>
+      <w:r>
+        <w:rPr>
+          <w:rFonts w:ascii="Arial" w:hAnsi="Arial"/>
+          <w:color w:val="000000" w:themeColor="text1"/>
+        </w:rPr>
+        <w:t>{Faelligkeit} auf eines der unten genannten Konten.</w:t>
+      </w:r>
+      <w:r>
+        <w:rPr>
+          <w:rFonts w:ascii="Arial" w:hAnsi="Arial"/>
+          <w:color w:val="000000" w:themeColor="text1"/>
+          <w:sz w:val="16"/>
+          <w:szCs w:val="16"/>
+          <w:highlight w:val="yellow"/>
+        </w:rPr>
+        <w:t xml:space="preserve">{endif}{if </w:t>
+      </w:r>
+      <w:r>
+        <w:rPr>
+          <w:rFonts w:ascii="Arial" w:hAnsi="Arial"/>
+          <w:color w:val="000000" w:themeColor="text1"/>
+          <w:sz w:val="16"/>
+          <w:szCs w:val="16"/>
+          <w:highlight w:val="yellow"/>
+        </w:rPr>
+        <w:t>isS</w:t>
+      </w:r>
+      <w:r>
+        <w:rPr>
+          <w:rFonts w:ascii="Arial" w:hAnsi="Arial"/>
+          <w:color w:val="000000" w:themeColor="text1"/>
+          <w:sz w:val="16"/>
+          <w:szCs w:val="16"/>
+          <w:highlight w:val="yellow"/>
+        </w:rPr>
+        <w:t>konto=</w:t>
+      </w:r>
+      <w:r>
+        <w:rPr>
+          <w:rFonts w:ascii="Arial" w:hAnsi="Arial"/>
+          <w:color w:val="000000" w:themeColor="text1"/>
+          <w:sz w:val="16"/>
+          <w:szCs w:val="16"/>
+          <w:highlight w:val="yellow"/>
+        </w:rPr>
+        <w:t>true</w:t>
+      </w:r>
+      <w:bookmarkStart w:id="0" w:name="_GoBack"/>
+      <w:bookmarkEnd w:id="0"/>
+      <w:r>
+        <w:rPr>
+          <w:rFonts w:ascii="Arial" w:hAnsi="Arial"/>
+          <w:color w:val="000000" w:themeColor="text1"/>
+          <w:sz w:val="16"/>
+          <w:szCs w:val="16"/>
+          <w:highlight w:val="yellow"/>
+        </w:rPr>
+        <w:t>}</w:t>
+      </w:r>
+      <w:r>
+        <w:rPr>
+          <w:rFonts w:ascii="Arial" w:hAnsi="Arial"/>
+          <w:color w:val="000000" w:themeColor="text1"/>
+        </w:rPr>
+        <w:t xml:space="preserve">Wir danken Ihnen für Ihre Beauftragung und bitten um Überweisung des Gesamtbetrages abzüglich </w:t>
+      </w:r>
+      <w:r>
+        <w:rPr>
+          <w:rFonts w:ascii="Arial" w:hAnsi="Arial"/>
+          <w:color w:val="000000" w:themeColor="text1"/>
+        </w:rPr>
+        <w:t>$</w:t>
+      </w:r>
+      <w:r>
+        <w:rPr>
+          <w:rFonts w:ascii="Arial" w:hAnsi="Arial"/>
+          <w:color w:val="000000" w:themeColor="text1"/>
+        </w:rPr>
+        <w:t xml:space="preserve">{Skonto} Skonto bis zum </w:t>
+      </w:r>
+      <w:r>
+        <w:rPr>
+          <w:rFonts w:ascii="Arial" w:hAnsi="Arial"/>
+          <w:color w:val="000000" w:themeColor="text1"/>
+        </w:rPr>
+        <w:t>$</w:t>
+      </w:r>
+      <w:r>
+        <w:rPr>
+          <w:rFonts w:ascii="Arial" w:hAnsi="Arial"/>
+          <w:color w:val="000000" w:themeColor="text1"/>
+        </w:rPr>
+        <w:t xml:space="preserve">{Faelligkeit_Skonto} danach bis zum </w:t>
+      </w:r>
+      <w:r>
+        <w:rPr>
+          <w:rFonts w:ascii="Arial" w:hAnsi="Arial"/>
+          <w:color w:val="000000" w:themeColor="text1"/>
+        </w:rPr>
+        <w:t>$</w:t>
+      </w:r>
+      <w:r>
+        <w:rPr>
+          <w:rFonts w:ascii="Arial" w:hAnsi="Arial"/>
+          <w:color w:val="000000" w:themeColor="text1"/>
+        </w:rPr>
+        <w:t>{Faelligkeit} ohne Abzüge auf eines der unten genannten Konten.</w:t>
+      </w:r>
+      <w:r>
+        <w:rPr>
+          <w:rFonts w:ascii="Arial" w:hAnsi="Arial"/>
+          <w:color w:val="000000" w:themeColor="text1"/>
+          <w:sz w:val="16"/>
+          <w:szCs w:val="16"/>
+          <w:highlight w:val="yellow"/>
+        </w:rPr>
+        <w:t>{endif}</w:t>
       </w:r>
     </w:p>
     <w:p>
@@ -1749,24 +1916,22 @@
         <w:rPr>
           <w:rFonts w:ascii="Arial" w:hAnsi="Arial"/>
         </w:rPr>
-        <w:t>{Anlage</w:t>
+        <w:t>$</w:t>
       </w:r>
-      <w:bookmarkStart w:id="0" w:name="_GoBack"/>
-      <w:bookmarkEnd w:id="0"/>
       <w:r>
         <w:rPr>
           <w:rFonts w:ascii="Arial" w:hAnsi="Arial"/>
         </w:rPr>
-        <w:t>}</w:t>
+        <w:t>{Anlage}</w:t>
       </w:r>
     </w:p>
     <w:sectPr>
-      <w:headerReference w:type="even" r:id="rId8"/>
-      <w:headerReference w:type="default" r:id="rId9"/>
-      <w:footerReference w:type="even" r:id="rId10"/>
-      <w:footerReference w:type="default" r:id="rId11"/>
-      <w:headerReference w:type="first" r:id="rId12"/>
-      <w:footerReference w:type="first" r:id="rId13"/>
+      <w:headerReference w:type="even" r:id="rId7"/>
+      <w:headerReference w:type="default" r:id="rId8"/>
+      <w:footerReference w:type="even" r:id="rId9"/>
+      <w:footerReference w:type="default" r:id="rId10"/>
+      <w:headerReference w:type="first" r:id="rId11"/>
+      <w:footerReference w:type="first" r:id="rId12"/>
       <w:pgSz w:w="11906" w:h="16820"/>
       <w:pgMar w:top="1418" w:right="1219" w:bottom="1134" w:left="1219" w:header="0" w:footer="709" w:gutter="0"/>
       <w:cols w:space="720"/>
@@ -1778,7 +1943,7 @@
 </file>
 
 <file path=word/endnotes.xml><?xml version="1.0" encoding="utf-8"?>
-<w:endnotes xmlns:wpc="http://schemas.microsoft.com/office/word/2010/wordprocessingCanvas" xmlns:mo="http://schemas.microsoft.com/office/mac/office/2008/main" xmlns:mc="http://schemas.openxmlformats.org/markup-compatibility/2006" xmlns:mv="urn:schemas-microsoft-com:mac:vml" xmlns:o="urn:schemas-microsoft-com:office:office" xmlns:r="http://schemas.openxmlformats.org/officeDocument/2006/relationships" xmlns:m="http://schemas.openxmlformats.org/officeDocument/2006/math" xmlns:v="urn:schemas-microsoft-com:vml" xmlns:wp14="http://schemas.microsoft.com/office/word/2010/wordprocessingDrawing" xmlns:wp="http://schemas.openxmlformats.org/drawingml/2006/wordprocessingDrawing" xmlns:w10="urn:schemas-microsoft-com:office:word" xmlns:w="http://schemas.openxmlformats.org/wordprocessingml/2006/main" xmlns:w14="http://schemas.microsoft.com/office/word/2010/wordml" xmlns:wpg="http://schemas.microsoft.com/office/word/2010/wordprocessingGroup" xmlns:wpi="http://schemas.microsoft.com/office/word/2010/wordprocessingInk" xmlns:wne="http://schemas.microsoft.com/office/word/2006/wordml" xmlns:wps="http://schemas.microsoft.com/office/word/2010/wordprocessingShape" mc:Ignorable="w14 wp14">
+<w:endnotes xmlns:wpc="http://schemas.microsoft.com/office/word/2010/wordprocessingCanvas" xmlns:cx="http://schemas.microsoft.com/office/drawing/2014/chartex" xmlns:cx1="http://schemas.microsoft.com/office/drawing/2015/9/8/chartex" xmlns:cx2="http://schemas.microsoft.com/office/drawing/2015/10/21/chartex" xmlns:cx3="http://schemas.microsoft.com/office/drawing/2016/5/9/chartex" xmlns:cx4="http://schemas.microsoft.com/office/drawing/2016/5/10/chartex" xmlns:cx5="http://schemas.microsoft.com/office/drawing/2016/5/11/chartex" xmlns:cx6="http://schemas.microsoft.com/office/drawing/2016/5/12/chartex" xmlns:cx7="http://schemas.microsoft.com/office/drawing/2016/5/13/chartex" xmlns:cx8="http://schemas.microsoft.com/office/drawing/2016/5/14/chartex" xmlns:mc="http://schemas.openxmlformats.org/markup-compatibility/2006" xmlns:aink="http://schemas.microsoft.com/office/drawing/2016/ink" xmlns:am3d="http://schemas.microsoft.com/office/drawing/2017/model3d" xmlns:o="urn:schemas-microsoft-com:office:office" xmlns:r="http://schemas.openxmlformats.org/officeDocument/2006/relationships" xmlns:m="http://schemas.openxmlformats.org/officeDocument/2006/math" xmlns:v="urn:schemas-microsoft-com:vml" xmlns:wp14="http://schemas.microsoft.com/office/word/2010/wordprocessingDrawing" xmlns:wp="http://schemas.openxmlformats.org/drawingml/2006/wordprocessingDrawing" xmlns:w10="urn:schemas-microsoft-com:office:word" xmlns:w="http://schemas.openxmlformats.org/wordprocessingml/2006/main" xmlns:w14="http://schemas.microsoft.com/office/word/2010/wordml" xmlns:w15="http://schemas.microsoft.com/office/word/2012/wordml" xmlns:w16cid="http://schemas.microsoft.com/office/word/2016/wordml/cid" xmlns:w16se="http://schemas.microsoft.com/office/word/2015/wordml/symex" xmlns:wpg="http://schemas.microsoft.com/office/word/2010/wordprocessingGroup" xmlns:wpi="http://schemas.microsoft.com/office/word/2010/wordprocessingInk" xmlns:wne="http://schemas.microsoft.com/office/word/2006/wordml" xmlns:wps="http://schemas.microsoft.com/office/word/2010/wordprocessingShape" mc:Ignorable="w14 w15 w16se w16cid wp14">
   <w:endnote w:type="separator" w:id="-1">
     <w:p>
       <w:pPr>
@@ -1803,7 +1968,7 @@
 </file>
 
 <file path=word/footer1.xml><?xml version="1.0" encoding="utf-8"?>
-<w:ftr xmlns:wpc="http://schemas.microsoft.com/office/word/2010/wordprocessingCanvas" xmlns:mo="http://schemas.microsoft.com/office/mac/office/2008/main" xmlns:mc="http://schemas.openxmlformats.org/markup-compatibility/2006" xmlns:mv="urn:schemas-microsoft-com:mac:vml" xmlns:o="urn:schemas-microsoft-com:office:office" xmlns:r="http://schemas.openxmlformats.org/officeDocument/2006/relationships" xmlns:m="http://schemas.openxmlformats.org/officeDocument/2006/math" xmlns:v="urn:schemas-microsoft-com:vml" xmlns:wp14="http://schemas.microsoft.com/office/word/2010/wordprocessingDrawing" xmlns:wp="http://schemas.openxmlformats.org/drawingml/2006/wordprocessingDrawing" xmlns:w10="urn:schemas-microsoft-com:office:word" xmlns:w="http://schemas.openxmlformats.org/wordprocessingml/2006/main" xmlns:w14="http://schemas.microsoft.com/office/word/2010/wordml" xmlns:wpg="http://schemas.microsoft.com/office/word/2010/wordprocessingGroup" xmlns:wpi="http://schemas.microsoft.com/office/word/2010/wordprocessingInk" xmlns:wne="http://schemas.microsoft.com/office/word/2006/wordml" xmlns:wps="http://schemas.microsoft.com/office/word/2010/wordprocessingShape" mc:Ignorable="w14 wp14">
+<w:ftr xmlns:wpc="http://schemas.microsoft.com/office/word/2010/wordprocessingCanvas" xmlns:cx="http://schemas.microsoft.com/office/drawing/2014/chartex" xmlns:cx1="http://schemas.microsoft.com/office/drawing/2015/9/8/chartex" xmlns:cx2="http://schemas.microsoft.com/office/drawing/2015/10/21/chartex" xmlns:cx3="http://schemas.microsoft.com/office/drawing/2016/5/9/chartex" xmlns:cx4="http://schemas.microsoft.com/office/drawing/2016/5/10/chartex" xmlns:cx5="http://schemas.microsoft.com/office/drawing/2016/5/11/chartex" xmlns:cx6="http://schemas.microsoft.com/office/drawing/2016/5/12/chartex" xmlns:cx7="http://schemas.microsoft.com/office/drawing/2016/5/13/chartex" xmlns:cx8="http://schemas.microsoft.com/office/drawing/2016/5/14/chartex" xmlns:mc="http://schemas.openxmlformats.org/markup-compatibility/2006" xmlns:aink="http://schemas.microsoft.com/office/drawing/2016/ink" xmlns:am3d="http://schemas.microsoft.com/office/drawing/2017/model3d" xmlns:o="urn:schemas-microsoft-com:office:office" xmlns:r="http://schemas.openxmlformats.org/officeDocument/2006/relationships" xmlns:m="http://schemas.openxmlformats.org/officeDocument/2006/math" xmlns:v="urn:schemas-microsoft-com:vml" xmlns:wp14="http://schemas.microsoft.com/office/word/2010/wordprocessingDrawing" xmlns:wp="http://schemas.openxmlformats.org/drawingml/2006/wordprocessingDrawing" xmlns:w10="urn:schemas-microsoft-com:office:word" xmlns:w="http://schemas.openxmlformats.org/wordprocessingml/2006/main" xmlns:w14="http://schemas.microsoft.com/office/word/2010/wordml" xmlns:w15="http://schemas.microsoft.com/office/word/2012/wordml" xmlns:w16cid="http://schemas.microsoft.com/office/word/2016/wordml/cid" xmlns:w16se="http://schemas.microsoft.com/office/word/2015/wordml/symex" xmlns:wpg="http://schemas.microsoft.com/office/word/2010/wordprocessingGroup" xmlns:wpi="http://schemas.microsoft.com/office/word/2010/wordprocessingInk" xmlns:wne="http://schemas.microsoft.com/office/word/2006/wordml" xmlns:wps="http://schemas.microsoft.com/office/word/2010/wordprocessingShape" mc:Ignorable="w14 w15 w16se w16cid wp14">
   <w:p>
     <w:pPr>
       <w:pStyle w:val="Fuzeile"/>
@@ -1813,7 +1978,7 @@
 </file>
 
 <file path=word/footer2.xml><?xml version="1.0" encoding="utf-8"?>
-<w:ftr xmlns:wpc="http://schemas.microsoft.com/office/word/2010/wordprocessingCanvas" xmlns:mo="http://schemas.microsoft.com/office/mac/office/2008/main" xmlns:mc="http://schemas.openxmlformats.org/markup-compatibility/2006" xmlns:mv="urn:schemas-microsoft-com:mac:vml" xmlns:o="urn:schemas-microsoft-com:office:office" xmlns:r="http://schemas.openxmlformats.org/officeDocument/2006/relationships" xmlns:m="http://schemas.openxmlformats.org/officeDocument/2006/math" xmlns:v="urn:schemas-microsoft-com:vml" xmlns:wp14="http://schemas.microsoft.com/office/word/2010/wordprocessingDrawing" xmlns:wp="http://schemas.openxmlformats.org/drawingml/2006/wordprocessingDrawing" xmlns:w10="urn:schemas-microsoft-com:office:word" xmlns:w="http://schemas.openxmlformats.org/wordprocessingml/2006/main" xmlns:w14="http://schemas.microsoft.com/office/word/2010/wordml" xmlns:wpg="http://schemas.microsoft.com/office/word/2010/wordprocessingGroup" xmlns:wpi="http://schemas.microsoft.com/office/word/2010/wordprocessingInk" xmlns:wne="http://schemas.microsoft.com/office/word/2006/wordml" xmlns:wps="http://schemas.microsoft.com/office/word/2010/wordprocessingShape" mc:Ignorable="w14 wp14">
+<w:ftr xmlns:wpc="http://schemas.microsoft.com/office/word/2010/wordprocessingCanvas" xmlns:cx="http://schemas.microsoft.com/office/drawing/2014/chartex" xmlns:cx1="http://schemas.microsoft.com/office/drawing/2015/9/8/chartex" xmlns:cx2="http://schemas.microsoft.com/office/drawing/2015/10/21/chartex" xmlns:cx3="http://schemas.microsoft.com/office/drawing/2016/5/9/chartex" xmlns:cx4="http://schemas.microsoft.com/office/drawing/2016/5/10/chartex" xmlns:cx5="http://schemas.microsoft.com/office/drawing/2016/5/11/chartex" xmlns:cx6="http://schemas.microsoft.com/office/drawing/2016/5/12/chartex" xmlns:cx7="http://schemas.microsoft.com/office/drawing/2016/5/13/chartex" xmlns:cx8="http://schemas.microsoft.com/office/drawing/2016/5/14/chartex" xmlns:mc="http://schemas.openxmlformats.org/markup-compatibility/2006" xmlns:aink="http://schemas.microsoft.com/office/drawing/2016/ink" xmlns:am3d="http://schemas.microsoft.com/office/drawing/2017/model3d" xmlns:o="urn:schemas-microsoft-com:office:office" xmlns:r="http://schemas.openxmlformats.org/officeDocument/2006/relationships" xmlns:m="http://schemas.openxmlformats.org/officeDocument/2006/math" xmlns:v="urn:schemas-microsoft-com:vml" xmlns:wp14="http://schemas.microsoft.com/office/word/2010/wordprocessingDrawing" xmlns:wp="http://schemas.openxmlformats.org/drawingml/2006/wordprocessingDrawing" xmlns:w10="urn:schemas-microsoft-com:office:word" xmlns:w="http://schemas.openxmlformats.org/wordprocessingml/2006/main" xmlns:w14="http://schemas.microsoft.com/office/word/2010/wordml" xmlns:w15="http://schemas.microsoft.com/office/word/2012/wordml" xmlns:w16cid="http://schemas.microsoft.com/office/word/2016/wordml/cid" xmlns:w16se="http://schemas.microsoft.com/office/word/2015/wordml/symex" xmlns:wpg="http://schemas.microsoft.com/office/word/2010/wordprocessingGroup" xmlns:wpi="http://schemas.microsoft.com/office/word/2010/wordprocessingInk" xmlns:wne="http://schemas.microsoft.com/office/word/2006/wordml" xmlns:wps="http://schemas.microsoft.com/office/word/2010/wordprocessingShape" mc:Ignorable="w14 w15 w16se w16cid wp14">
   <w:p>
     <w:pPr>
       <w:tabs>
@@ -1914,7 +2079,6 @@
       </w:rPr>
       <w:t xml:space="preserve"> </w:t>
     </w:r>
-    <w:proofErr w:type="spellStart"/>
     <w:r>
       <w:rPr>
         <w:rFonts w:ascii="Arial" w:hAnsi="Arial"/>
@@ -1923,7 +2087,6 @@
       </w:rPr>
       <w:t>1234</w:t>
     </w:r>
-    <w:proofErr w:type="spellEnd"/>
     <w:r>
       <w:rPr>
         <w:rFonts w:ascii="Arial" w:hAnsi="Arial"/>
@@ -1932,7 +2095,6 @@
       </w:rPr>
       <w:t xml:space="preserve"> </w:t>
     </w:r>
-    <w:proofErr w:type="spellStart"/>
     <w:r>
       <w:rPr>
         <w:rFonts w:ascii="Arial" w:hAnsi="Arial"/>
@@ -1941,7 +2103,6 @@
       </w:rPr>
       <w:t>1234</w:t>
     </w:r>
-    <w:proofErr w:type="spellEnd"/>
     <w:r>
       <w:rPr>
         <w:rFonts w:ascii="Arial" w:hAnsi="Arial"/>
@@ -1950,7 +2111,6 @@
       </w:rPr>
       <w:t xml:space="preserve"> </w:t>
     </w:r>
-    <w:proofErr w:type="spellStart"/>
     <w:r>
       <w:rPr>
         <w:rFonts w:ascii="Arial" w:hAnsi="Arial"/>
@@ -1959,7 +2119,6 @@
       </w:rPr>
       <w:t>1234</w:t>
     </w:r>
-    <w:proofErr w:type="spellEnd"/>
     <w:r>
       <w:rPr>
         <w:rFonts w:ascii="Arial" w:hAnsi="Arial"/>
@@ -2098,7 +2257,6 @@
       </w:rPr>
       <w:t xml:space="preserve"> </w:t>
     </w:r>
-    <w:proofErr w:type="spellStart"/>
     <w:r>
       <w:rPr>
         <w:rFonts w:ascii="Arial" w:hAnsi="Arial"/>
@@ -2107,7 +2265,6 @@
       </w:rPr>
       <w:t>1234</w:t>
     </w:r>
-    <w:proofErr w:type="spellEnd"/>
     <w:r>
       <w:rPr>
         <w:rFonts w:ascii="Arial" w:hAnsi="Arial"/>
@@ -2116,7 +2273,6 @@
       </w:rPr>
       <w:t xml:space="preserve"> </w:t>
     </w:r>
-    <w:proofErr w:type="spellStart"/>
     <w:r>
       <w:rPr>
         <w:rFonts w:ascii="Arial" w:hAnsi="Arial"/>
@@ -2125,7 +2281,6 @@
       </w:rPr>
       <w:t>1234</w:t>
     </w:r>
-    <w:proofErr w:type="spellEnd"/>
     <w:r>
       <w:rPr>
         <w:rFonts w:ascii="Arial" w:hAnsi="Arial"/>
@@ -2134,7 +2289,6 @@
       </w:rPr>
       <w:t xml:space="preserve"> </w:t>
     </w:r>
-    <w:proofErr w:type="spellStart"/>
     <w:r>
       <w:rPr>
         <w:rFonts w:ascii="Arial" w:hAnsi="Arial"/>
@@ -2143,7 +2297,6 @@
       </w:rPr>
       <w:t>1234</w:t>
     </w:r>
-    <w:proofErr w:type="spellEnd"/>
     <w:r>
       <w:rPr>
         <w:rFonts w:ascii="Arial" w:hAnsi="Arial"/>
@@ -2246,25 +2399,7 @@
         <w:sz w:val="13"/>
         <w:szCs w:val="13"/>
       </w:rPr>
-      <w:t xml:space="preserve">    </w:t>
-    </w:r>
-    <w:proofErr w:type="spellStart"/>
-    <w:r>
-      <w:rPr>
-        <w:rFonts w:ascii="Arial" w:hAnsi="Arial"/>
-        <w:sz w:val="13"/>
-        <w:szCs w:val="13"/>
-      </w:rPr>
-      <w:t>Ust</w:t>
-    </w:r>
-    <w:proofErr w:type="spellEnd"/>
-    <w:r>
-      <w:rPr>
-        <w:rFonts w:ascii="Arial" w:hAnsi="Arial"/>
-        <w:sz w:val="13"/>
-        <w:szCs w:val="13"/>
-      </w:rPr>
-      <w:t>-ID: DE</w:t>
+      <w:t xml:space="preserve">    Ust-ID: DE</w:t>
     </w:r>
     <w:r>
       <w:rPr>
@@ -2281,24 +2416,7 @@
         <w:szCs w:val="13"/>
       </w:rPr>
       <w:tab/>
-    </w:r>
-    <w:proofErr w:type="spellStart"/>
-    <w:r>
-      <w:rPr>
-        <w:rFonts w:ascii="Arial" w:hAnsi="Arial"/>
-        <w:sz w:val="13"/>
-        <w:szCs w:val="13"/>
-      </w:rPr>
-      <w:t>Steuernr</w:t>
-    </w:r>
-    <w:proofErr w:type="spellEnd"/>
-    <w:r>
-      <w:rPr>
-        <w:rFonts w:ascii="Arial" w:hAnsi="Arial"/>
-        <w:sz w:val="13"/>
-        <w:szCs w:val="13"/>
-      </w:rPr>
-      <w:t xml:space="preserve">.: </w:t>
+      <w:t xml:space="preserve">Steuernr.: </w:t>
     </w:r>
     <w:r>
       <w:rPr>
@@ -2345,7 +2463,7 @@
 </file>
 
 <file path=word/footer3.xml><?xml version="1.0" encoding="utf-8"?>
-<w:ftr xmlns:wpc="http://schemas.microsoft.com/office/word/2010/wordprocessingCanvas" xmlns:mo="http://schemas.microsoft.com/office/mac/office/2008/main" xmlns:mc="http://schemas.openxmlformats.org/markup-compatibility/2006" xmlns:mv="urn:schemas-microsoft-com:mac:vml" xmlns:o="urn:schemas-microsoft-com:office:office" xmlns:r="http://schemas.openxmlformats.org/officeDocument/2006/relationships" xmlns:m="http://schemas.openxmlformats.org/officeDocument/2006/math" xmlns:v="urn:schemas-microsoft-com:vml" xmlns:wp14="http://schemas.microsoft.com/office/word/2010/wordprocessingDrawing" xmlns:wp="http://schemas.openxmlformats.org/drawingml/2006/wordprocessingDrawing" xmlns:w10="urn:schemas-microsoft-com:office:word" xmlns:w="http://schemas.openxmlformats.org/wordprocessingml/2006/main" xmlns:w14="http://schemas.microsoft.com/office/word/2010/wordml" xmlns:wpg="http://schemas.microsoft.com/office/word/2010/wordprocessingGroup" xmlns:wpi="http://schemas.microsoft.com/office/word/2010/wordprocessingInk" xmlns:wne="http://schemas.microsoft.com/office/word/2006/wordml" xmlns:wps="http://schemas.microsoft.com/office/word/2010/wordprocessingShape" mc:Ignorable="w14 wp14">
+<w:ftr xmlns:wpc="http://schemas.microsoft.com/office/word/2010/wordprocessingCanvas" xmlns:cx="http://schemas.microsoft.com/office/drawing/2014/chartex" xmlns:cx1="http://schemas.microsoft.com/office/drawing/2015/9/8/chartex" xmlns:cx2="http://schemas.microsoft.com/office/drawing/2015/10/21/chartex" xmlns:cx3="http://schemas.microsoft.com/office/drawing/2016/5/9/chartex" xmlns:cx4="http://schemas.microsoft.com/office/drawing/2016/5/10/chartex" xmlns:cx5="http://schemas.microsoft.com/office/drawing/2016/5/11/chartex" xmlns:cx6="http://schemas.microsoft.com/office/drawing/2016/5/12/chartex" xmlns:cx7="http://schemas.microsoft.com/office/drawing/2016/5/13/chartex" xmlns:cx8="http://schemas.microsoft.com/office/drawing/2016/5/14/chartex" xmlns:mc="http://schemas.openxmlformats.org/markup-compatibility/2006" xmlns:aink="http://schemas.microsoft.com/office/drawing/2016/ink" xmlns:am3d="http://schemas.microsoft.com/office/drawing/2017/model3d" xmlns:o="urn:schemas-microsoft-com:office:office" xmlns:r="http://schemas.openxmlformats.org/officeDocument/2006/relationships" xmlns:m="http://schemas.openxmlformats.org/officeDocument/2006/math" xmlns:v="urn:schemas-microsoft-com:vml" xmlns:wp14="http://schemas.microsoft.com/office/word/2010/wordprocessingDrawing" xmlns:wp="http://schemas.openxmlformats.org/drawingml/2006/wordprocessingDrawing" xmlns:w10="urn:schemas-microsoft-com:office:word" xmlns:w="http://schemas.openxmlformats.org/wordprocessingml/2006/main" xmlns:w14="http://schemas.microsoft.com/office/word/2010/wordml" xmlns:w15="http://schemas.microsoft.com/office/word/2012/wordml" xmlns:w16cid="http://schemas.microsoft.com/office/word/2016/wordml/cid" xmlns:w16se="http://schemas.microsoft.com/office/word/2015/wordml/symex" xmlns:wpg="http://schemas.microsoft.com/office/word/2010/wordprocessingGroup" xmlns:wpi="http://schemas.microsoft.com/office/word/2010/wordprocessingInk" xmlns:wne="http://schemas.microsoft.com/office/word/2006/wordml" xmlns:wps="http://schemas.microsoft.com/office/word/2010/wordprocessingShape" mc:Ignorable="w14 w15 w16se w16cid wp14">
   <w:p>
     <w:pPr>
       <w:pStyle w:val="Fuzeile"/>
@@ -2355,7 +2473,7 @@
 </file>
 
 <file path=word/footnotes.xml><?xml version="1.0" encoding="utf-8"?>
-<w:footnotes xmlns:wpc="http://schemas.microsoft.com/office/word/2010/wordprocessingCanvas" xmlns:mo="http://schemas.microsoft.com/office/mac/office/2008/main" xmlns:mc="http://schemas.openxmlformats.org/markup-compatibility/2006" xmlns:mv="urn:schemas-microsoft-com:mac:vml" xmlns:o="urn:schemas-microsoft-com:office:office" xmlns:r="http://schemas.openxmlformats.org/officeDocument/2006/relationships" xmlns:m="http://schemas.openxmlformats.org/officeDocument/2006/math" xmlns:v="urn:schemas-microsoft-com:vml" xmlns:wp14="http://schemas.microsoft.com/office/word/2010/wordprocessingDrawing" xmlns:wp="http://schemas.openxmlformats.org/drawingml/2006/wordprocessingDrawing" xmlns:w10="urn:schemas-microsoft-com:office:word" xmlns:w="http://schemas.openxmlformats.org/wordprocessingml/2006/main" xmlns:w14="http://schemas.microsoft.com/office/word/2010/wordml" xmlns:wpg="http://schemas.microsoft.com/office/word/2010/wordprocessingGroup" xmlns:wpi="http://schemas.microsoft.com/office/word/2010/wordprocessingInk" xmlns:wne="http://schemas.microsoft.com/office/word/2006/wordml" xmlns:wps="http://schemas.microsoft.com/office/word/2010/wordprocessingShape" mc:Ignorable="w14 wp14">
+<w:footnotes xmlns:wpc="http://schemas.microsoft.com/office/word/2010/wordprocessingCanvas" xmlns:cx="http://schemas.microsoft.com/office/drawing/2014/chartex" xmlns:cx1="http://schemas.microsoft.com/office/drawing/2015/9/8/chartex" xmlns:cx2="http://schemas.microsoft.com/office/drawing/2015/10/21/chartex" xmlns:cx3="http://schemas.microsoft.com/office/drawing/2016/5/9/chartex" xmlns:cx4="http://schemas.microsoft.com/office/drawing/2016/5/10/chartex" xmlns:cx5="http://schemas.microsoft.com/office/drawing/2016/5/11/chartex" xmlns:cx6="http://schemas.microsoft.com/office/drawing/2016/5/12/chartex" xmlns:cx7="http://schemas.microsoft.com/office/drawing/2016/5/13/chartex" xmlns:cx8="http://schemas.microsoft.com/office/drawing/2016/5/14/chartex" xmlns:mc="http://schemas.openxmlformats.org/markup-compatibility/2006" xmlns:aink="http://schemas.microsoft.com/office/drawing/2016/ink" xmlns:am3d="http://schemas.microsoft.com/office/drawing/2017/model3d" xmlns:o="urn:schemas-microsoft-com:office:office" xmlns:r="http://schemas.openxmlformats.org/officeDocument/2006/relationships" xmlns:m="http://schemas.openxmlformats.org/officeDocument/2006/math" xmlns:v="urn:schemas-microsoft-com:vml" xmlns:wp14="http://schemas.microsoft.com/office/word/2010/wordprocessingDrawing" xmlns:wp="http://schemas.openxmlformats.org/drawingml/2006/wordprocessingDrawing" xmlns:w10="urn:schemas-microsoft-com:office:word" xmlns:w="http://schemas.openxmlformats.org/wordprocessingml/2006/main" xmlns:w14="http://schemas.microsoft.com/office/word/2010/wordml" xmlns:w15="http://schemas.microsoft.com/office/word/2012/wordml" xmlns:w16cid="http://schemas.microsoft.com/office/word/2016/wordml/cid" xmlns:w16se="http://schemas.microsoft.com/office/word/2015/wordml/symex" xmlns:wpg="http://schemas.microsoft.com/office/word/2010/wordprocessingGroup" xmlns:wpi="http://schemas.microsoft.com/office/word/2010/wordprocessingInk" xmlns:wne="http://schemas.microsoft.com/office/word/2006/wordml" xmlns:wps="http://schemas.microsoft.com/office/word/2010/wordprocessingShape" mc:Ignorable="w14 w15 w16se w16cid wp14">
   <w:footnote w:type="separator" w:id="-1">
     <w:p>
       <w:pPr>
@@ -2380,7 +2498,7 @@
 </file>
 
 <file path=word/header1.xml><?xml version="1.0" encoding="utf-8"?>
-<w:hdr xmlns:wpc="http://schemas.microsoft.com/office/word/2010/wordprocessingCanvas" xmlns:mo="http://schemas.microsoft.com/office/mac/office/2008/main" xmlns:mc="http://schemas.openxmlformats.org/markup-compatibility/2006" xmlns:mv="urn:schemas-microsoft-com:mac:vml" xmlns:o="urn:schemas-microsoft-com:office:office" xmlns:r="http://schemas.openxmlformats.org/officeDocument/2006/relationships" xmlns:m="http://schemas.openxmlformats.org/officeDocument/2006/math" xmlns:v="urn:schemas-microsoft-com:vml" xmlns:wp14="http://schemas.microsoft.com/office/word/2010/wordprocessingDrawing" xmlns:wp="http://schemas.openxmlformats.org/drawingml/2006/wordprocessingDrawing" xmlns:w10="urn:schemas-microsoft-com:office:word" xmlns:w="http://schemas.openxmlformats.org/wordprocessingml/2006/main" xmlns:w14="http://schemas.microsoft.com/office/word/2010/wordml" xmlns:wpg="http://schemas.microsoft.com/office/word/2010/wordprocessingGroup" xmlns:wpi="http://schemas.microsoft.com/office/word/2010/wordprocessingInk" xmlns:wne="http://schemas.microsoft.com/office/word/2006/wordml" xmlns:wps="http://schemas.microsoft.com/office/word/2010/wordprocessingShape" mc:Ignorable="w14 wp14">
+<w:hdr xmlns:wpc="http://schemas.microsoft.com/office/word/2010/wordprocessingCanvas" xmlns:cx="http://schemas.microsoft.com/office/drawing/2014/chartex" xmlns:cx1="http://schemas.microsoft.com/office/drawing/2015/9/8/chartex" xmlns:cx2="http://schemas.microsoft.com/office/drawing/2015/10/21/chartex" xmlns:cx3="http://schemas.microsoft.com/office/drawing/2016/5/9/chartex" xmlns:cx4="http://schemas.microsoft.com/office/drawing/2016/5/10/chartex" xmlns:cx5="http://schemas.microsoft.com/office/drawing/2016/5/11/chartex" xmlns:cx6="http://schemas.microsoft.com/office/drawing/2016/5/12/chartex" xmlns:cx7="http://schemas.microsoft.com/office/drawing/2016/5/13/chartex" xmlns:cx8="http://schemas.microsoft.com/office/drawing/2016/5/14/chartex" xmlns:mc="http://schemas.openxmlformats.org/markup-compatibility/2006" xmlns:aink="http://schemas.microsoft.com/office/drawing/2016/ink" xmlns:am3d="http://schemas.microsoft.com/office/drawing/2017/model3d" xmlns:o="urn:schemas-microsoft-com:office:office" xmlns:r="http://schemas.openxmlformats.org/officeDocument/2006/relationships" xmlns:m="http://schemas.openxmlformats.org/officeDocument/2006/math" xmlns:v="urn:schemas-microsoft-com:vml" xmlns:wp14="http://schemas.microsoft.com/office/word/2010/wordprocessingDrawing" xmlns:wp="http://schemas.openxmlformats.org/drawingml/2006/wordprocessingDrawing" xmlns:w10="urn:schemas-microsoft-com:office:word" xmlns:w="http://schemas.openxmlformats.org/wordprocessingml/2006/main" xmlns:w14="http://schemas.microsoft.com/office/word/2010/wordml" xmlns:w15="http://schemas.microsoft.com/office/word/2012/wordml" xmlns:w16cid="http://schemas.microsoft.com/office/word/2016/wordml/cid" xmlns:w16se="http://schemas.microsoft.com/office/word/2015/wordml/symex" xmlns:wpg="http://schemas.microsoft.com/office/word/2010/wordprocessingGroup" xmlns:wpi="http://schemas.microsoft.com/office/word/2010/wordprocessingInk" xmlns:wne="http://schemas.microsoft.com/office/word/2006/wordml" xmlns:wps="http://schemas.microsoft.com/office/word/2010/wordprocessingShape" mc:Ignorable="w14 w15 w16se w16cid wp14">
   <w:p>
     <w:pPr>
       <w:pStyle w:val="Kopfzeile"/>
@@ -2390,7 +2508,7 @@
 </file>
 
 <file path=word/header2.xml><?xml version="1.0" encoding="utf-8"?>
-<w:hdr xmlns:wpc="http://schemas.microsoft.com/office/word/2010/wordprocessingCanvas" xmlns:mo="http://schemas.microsoft.com/office/mac/office/2008/main" xmlns:mc="http://schemas.openxmlformats.org/markup-compatibility/2006" xmlns:mv="urn:schemas-microsoft-com:mac:vml" xmlns:o="urn:schemas-microsoft-com:office:office" xmlns:r="http://schemas.openxmlformats.org/officeDocument/2006/relationships" xmlns:m="http://schemas.openxmlformats.org/officeDocument/2006/math" xmlns:v="urn:schemas-microsoft-com:vml" xmlns:wp14="http://schemas.microsoft.com/office/word/2010/wordprocessingDrawing" xmlns:wp="http://schemas.openxmlformats.org/drawingml/2006/wordprocessingDrawing" xmlns:w10="urn:schemas-microsoft-com:office:word" xmlns:w="http://schemas.openxmlformats.org/wordprocessingml/2006/main" xmlns:w14="http://schemas.microsoft.com/office/word/2010/wordml" xmlns:wpg="http://schemas.microsoft.com/office/word/2010/wordprocessingGroup" xmlns:wpi="http://schemas.microsoft.com/office/word/2010/wordprocessingInk" xmlns:wne="http://schemas.microsoft.com/office/word/2006/wordml" xmlns:wps="http://schemas.microsoft.com/office/word/2010/wordprocessingShape" mc:Ignorable="w14 wp14">
+<w:hdr xmlns:wpc="http://schemas.microsoft.com/office/word/2010/wordprocessingCanvas" xmlns:cx="http://schemas.microsoft.com/office/drawing/2014/chartex" xmlns:cx1="http://schemas.microsoft.com/office/drawing/2015/9/8/chartex" xmlns:cx2="http://schemas.microsoft.com/office/drawing/2015/10/21/chartex" xmlns:cx3="http://schemas.microsoft.com/office/drawing/2016/5/9/chartex" xmlns:cx4="http://schemas.microsoft.com/office/drawing/2016/5/10/chartex" xmlns:cx5="http://schemas.microsoft.com/office/drawing/2016/5/11/chartex" xmlns:cx6="http://schemas.microsoft.com/office/drawing/2016/5/12/chartex" xmlns:cx7="http://schemas.microsoft.com/office/drawing/2016/5/13/chartex" xmlns:cx8="http://schemas.microsoft.com/office/drawing/2016/5/14/chartex" xmlns:mc="http://schemas.openxmlformats.org/markup-compatibility/2006" xmlns:aink="http://schemas.microsoft.com/office/drawing/2016/ink" xmlns:am3d="http://schemas.microsoft.com/office/drawing/2017/model3d" xmlns:o="urn:schemas-microsoft-com:office:office" xmlns:r="http://schemas.openxmlformats.org/officeDocument/2006/relationships" xmlns:m="http://schemas.openxmlformats.org/officeDocument/2006/math" xmlns:v="urn:schemas-microsoft-com:vml" xmlns:wp14="http://schemas.microsoft.com/office/word/2010/wordprocessingDrawing" xmlns:wp="http://schemas.openxmlformats.org/drawingml/2006/wordprocessingDrawing" xmlns:w10="urn:schemas-microsoft-com:office:word" xmlns:w="http://schemas.openxmlformats.org/wordprocessingml/2006/main" xmlns:w14="http://schemas.microsoft.com/office/word/2010/wordml" xmlns:w15="http://schemas.microsoft.com/office/word/2012/wordml" xmlns:w16cid="http://schemas.microsoft.com/office/word/2016/wordml/cid" xmlns:w16se="http://schemas.microsoft.com/office/word/2015/wordml/symex" xmlns:wpg="http://schemas.microsoft.com/office/word/2010/wordprocessingGroup" xmlns:wpi="http://schemas.microsoft.com/office/word/2010/wordprocessingInk" xmlns:wne="http://schemas.microsoft.com/office/word/2006/wordml" xmlns:wps="http://schemas.microsoft.com/office/word/2010/wordprocessingShape" mc:Ignorable="w14 w15 w16se w16cid wp14">
   <w:p>
     <w:pPr>
       <w:pStyle w:val="Kopfzeile"/>
@@ -2400,7 +2518,7 @@
 </file>
 
 <file path=word/header3.xml><?xml version="1.0" encoding="utf-8"?>
-<w:hdr xmlns:wpc="http://schemas.microsoft.com/office/word/2010/wordprocessingCanvas" xmlns:mo="http://schemas.microsoft.com/office/mac/office/2008/main" xmlns:mc="http://schemas.openxmlformats.org/markup-compatibility/2006" xmlns:mv="urn:schemas-microsoft-com:mac:vml" xmlns:o="urn:schemas-microsoft-com:office:office" xmlns:r="http://schemas.openxmlformats.org/officeDocument/2006/relationships" xmlns:m="http://schemas.openxmlformats.org/officeDocument/2006/math" xmlns:v="urn:schemas-microsoft-com:vml" xmlns:wp14="http://schemas.microsoft.com/office/word/2010/wordprocessingDrawing" xmlns:wp="http://schemas.openxmlformats.org/drawingml/2006/wordprocessingDrawing" xmlns:w10="urn:schemas-microsoft-com:office:word" xmlns:w="http://schemas.openxmlformats.org/wordprocessingml/2006/main" xmlns:w14="http://schemas.microsoft.com/office/word/2010/wordml" xmlns:wpg="http://schemas.microsoft.com/office/word/2010/wordprocessingGroup" xmlns:wpi="http://schemas.microsoft.com/office/word/2010/wordprocessingInk" xmlns:wne="http://schemas.microsoft.com/office/word/2006/wordml" xmlns:wps="http://schemas.microsoft.com/office/word/2010/wordprocessingShape" mc:Ignorable="w14 wp14">
+<w:hdr xmlns:wpc="http://schemas.microsoft.com/office/word/2010/wordprocessingCanvas" xmlns:cx="http://schemas.microsoft.com/office/drawing/2014/chartex" xmlns:cx1="http://schemas.microsoft.com/office/drawing/2015/9/8/chartex" xmlns:cx2="http://schemas.microsoft.com/office/drawing/2015/10/21/chartex" xmlns:cx3="http://schemas.microsoft.com/office/drawing/2016/5/9/chartex" xmlns:cx4="http://schemas.microsoft.com/office/drawing/2016/5/10/chartex" xmlns:cx5="http://schemas.microsoft.com/office/drawing/2016/5/11/chartex" xmlns:cx6="http://schemas.microsoft.com/office/drawing/2016/5/12/chartex" xmlns:cx7="http://schemas.microsoft.com/office/drawing/2016/5/13/chartex" xmlns:cx8="http://schemas.microsoft.com/office/drawing/2016/5/14/chartex" xmlns:mc="http://schemas.openxmlformats.org/markup-compatibility/2006" xmlns:aink="http://schemas.microsoft.com/office/drawing/2016/ink" xmlns:am3d="http://schemas.microsoft.com/office/drawing/2017/model3d" xmlns:o="urn:schemas-microsoft-com:office:office" xmlns:r="http://schemas.openxmlformats.org/officeDocument/2006/relationships" xmlns:m="http://schemas.openxmlformats.org/officeDocument/2006/math" xmlns:v="urn:schemas-microsoft-com:vml" xmlns:wp14="http://schemas.microsoft.com/office/word/2010/wordprocessingDrawing" xmlns:wp="http://schemas.openxmlformats.org/drawingml/2006/wordprocessingDrawing" xmlns:w10="urn:schemas-microsoft-com:office:word" xmlns:w="http://schemas.openxmlformats.org/wordprocessingml/2006/main" xmlns:w14="http://schemas.microsoft.com/office/word/2010/wordml" xmlns:w15="http://schemas.microsoft.com/office/word/2012/wordml" xmlns:w16cid="http://schemas.microsoft.com/office/word/2016/wordml/cid" xmlns:w16se="http://schemas.microsoft.com/office/word/2015/wordml/symex" xmlns:wpg="http://schemas.microsoft.com/office/word/2010/wordprocessingGroup" xmlns:wpi="http://schemas.microsoft.com/office/word/2010/wordprocessingInk" xmlns:wne="http://schemas.microsoft.com/office/word/2006/wordml" xmlns:wps="http://schemas.microsoft.com/office/word/2010/wordprocessingShape" mc:Ignorable="w14 w15 w16se w16cid wp14">
   <w:p>
     <w:pPr>
       <w:pStyle w:val="Kopfzeile"/>
@@ -2410,7 +2528,7 @@
 </file>
 
 <file path=word/styles.xml><?xml version="1.0" encoding="utf-8"?>
-<w:styles xmlns:mc="http://schemas.openxmlformats.org/markup-compatibility/2006" xmlns:r="http://schemas.openxmlformats.org/officeDocument/2006/relationships" xmlns:w="http://schemas.openxmlformats.org/wordprocessingml/2006/main" xmlns:w14="http://schemas.microsoft.com/office/word/2010/wordml" mc:Ignorable="w14">
+<w:styles xmlns:mc="http://schemas.openxmlformats.org/markup-compatibility/2006" xmlns:r="http://schemas.openxmlformats.org/officeDocument/2006/relationships" xmlns:w="http://schemas.openxmlformats.org/wordprocessingml/2006/main" xmlns:w14="http://schemas.microsoft.com/office/word/2010/wordml" xmlns:w15="http://schemas.microsoft.com/office/word/2012/wordml" xmlns:w16cid="http://schemas.microsoft.com/office/word/2016/wordml/cid" xmlns:w16se="http://schemas.microsoft.com/office/word/2015/wordml/symex" mc:Ignorable="w14 w15 w16se w16cid">
   <w:docDefaults>
     <w:rPrDefault>
       <w:rPr>
@@ -2420,144 +2538,374 @@
     </w:rPrDefault>
     <w:pPrDefault/>
   </w:docDefaults>
-  <w:latentStyles w:defLockedState="0" w:defUIPriority="99" w:defSemiHidden="1" w:defUnhideWhenUsed="1" w:defQFormat="0" w:count="276">
-    <w:lsdException w:name="Normal" w:semiHidden="0" w:uiPriority="0" w:unhideWhenUsed="0" w:qFormat="1"/>
-    <w:lsdException w:name="heading 1" w:semiHidden="0" w:uiPriority="9" w:unhideWhenUsed="0" w:qFormat="1"/>
-    <w:lsdException w:name="heading 2" w:uiPriority="9" w:qFormat="1"/>
-    <w:lsdException w:name="heading 3" w:uiPriority="9" w:qFormat="1"/>
-    <w:lsdException w:name="heading 4" w:uiPriority="9" w:qFormat="1"/>
-    <w:lsdException w:name="heading 5" w:uiPriority="9" w:qFormat="1"/>
-    <w:lsdException w:name="heading 6" w:uiPriority="9" w:qFormat="1"/>
-    <w:lsdException w:name="heading 7" w:uiPriority="9" w:qFormat="1"/>
-    <w:lsdException w:name="heading 8" w:uiPriority="9" w:qFormat="1"/>
-    <w:lsdException w:name="heading 9" w:uiPriority="9" w:qFormat="1"/>
-    <w:lsdException w:name="toc 1" w:uiPriority="39"/>
-    <w:lsdException w:name="toc 2" w:uiPriority="39"/>
-    <w:lsdException w:name="toc 3" w:uiPriority="39"/>
-    <w:lsdException w:name="toc 4" w:uiPriority="39"/>
-    <w:lsdException w:name="toc 5" w:uiPriority="39"/>
-    <w:lsdException w:name="toc 6" w:uiPriority="39"/>
-    <w:lsdException w:name="toc 7" w:uiPriority="39"/>
-    <w:lsdException w:name="toc 8" w:uiPriority="39"/>
-    <w:lsdException w:name="toc 9" w:uiPriority="39"/>
-    <w:lsdException w:name="caption" w:uiPriority="35" w:qFormat="1"/>
-    <w:lsdException w:name="Title" w:semiHidden="0" w:uiPriority="10" w:unhideWhenUsed="0" w:qFormat="1"/>
-    <w:lsdException w:name="Default Paragraph Font" w:uiPriority="1"/>
-    <w:lsdException w:name="Subtitle" w:semiHidden="0" w:uiPriority="11" w:unhideWhenUsed="0" w:qFormat="1"/>
-    <w:lsdException w:name="Strong" w:semiHidden="0" w:uiPriority="22" w:unhideWhenUsed="0" w:qFormat="1"/>
-    <w:lsdException w:name="Emphasis" w:semiHidden="0" w:uiPriority="20" w:unhideWhenUsed="0" w:qFormat="1"/>
-    <w:lsdException w:name="Table Grid" w:semiHidden="0" w:uiPriority="59" w:unhideWhenUsed="0"/>
-    <w:lsdException w:name="Placeholder Text" w:unhideWhenUsed="0"/>
-    <w:lsdException w:name="No Spacing" w:semiHidden="0" w:uiPriority="1" w:unhideWhenUsed="0" w:qFormat="1"/>
-    <w:lsdException w:name="Light Shading" w:semiHidden="0" w:uiPriority="60" w:unhideWhenUsed="0"/>
-    <w:lsdException w:name="Light List" w:semiHidden="0" w:uiPriority="61" w:unhideWhenUsed="0"/>
-    <w:lsdException w:name="Light Grid" w:semiHidden="0" w:uiPriority="62" w:unhideWhenUsed="0"/>
-    <w:lsdException w:name="Medium Shading 1" w:semiHidden="0" w:uiPriority="63" w:unhideWhenUsed="0"/>
-    <w:lsdException w:name="Medium Shading 2" w:semiHidden="0" w:uiPriority="64" w:unhideWhenUsed="0"/>
-    <w:lsdException w:name="Medium List 1" w:semiHidden="0" w:uiPriority="65" w:unhideWhenUsed="0"/>
-    <w:lsdException w:name="Medium List 2" w:semiHidden="0" w:uiPriority="66" w:unhideWhenUsed="0"/>
-    <w:lsdException w:name="Medium Grid 1" w:semiHidden="0" w:uiPriority="67" w:unhideWhenUsed="0"/>
-    <w:lsdException w:name="Medium Grid 2" w:semiHidden="0" w:uiPriority="68" w:unhideWhenUsed="0"/>
-    <w:lsdException w:name="Medium Grid 3" w:semiHidden="0" w:uiPriority="69" w:unhideWhenUsed="0"/>
-    <w:lsdException w:name="Dark List" w:semiHidden="0" w:uiPriority="70" w:unhideWhenUsed="0"/>
-    <w:lsdException w:name="Colorful Shading" w:semiHidden="0" w:uiPriority="71" w:unhideWhenUsed="0"/>
-    <w:lsdException w:name="Colorful List" w:semiHidden="0" w:uiPriority="72" w:unhideWhenUsed="0"/>
-    <w:lsdException w:name="Colorful Grid" w:semiHidden="0" w:uiPriority="73" w:unhideWhenUsed="0"/>
-    <w:lsdException w:name="Light Shading Accent 1" w:semiHidden="0" w:uiPriority="60" w:unhideWhenUsed="0"/>
-    <w:lsdException w:name="Light List Accent 1" w:semiHidden="0" w:uiPriority="61" w:unhideWhenUsed="0"/>
-    <w:lsdException w:name="Light Grid Accent 1" w:semiHidden="0" w:uiPriority="62" w:unhideWhenUsed="0"/>
-    <w:lsdException w:name="Medium Shading 1 Accent 1" w:semiHidden="0" w:uiPriority="63" w:unhideWhenUsed="0"/>
-    <w:lsdException w:name="Medium Shading 2 Accent 1" w:semiHidden="0" w:uiPriority="64" w:unhideWhenUsed="0"/>
-    <w:lsdException w:name="Medium List 1 Accent 1" w:semiHidden="0" w:uiPriority="65" w:unhideWhenUsed="0"/>
-    <w:lsdException w:name="Revision" w:unhideWhenUsed="0"/>
-    <w:lsdException w:name="List Paragraph" w:semiHidden="0" w:uiPriority="34" w:unhideWhenUsed="0" w:qFormat="1"/>
-    <w:lsdException w:name="Quote" w:semiHidden="0" w:uiPriority="29" w:unhideWhenUsed="0" w:qFormat="1"/>
-    <w:lsdException w:name="Intense Quote" w:semiHidden="0" w:uiPriority="30" w:unhideWhenUsed="0" w:qFormat="1"/>
-    <w:lsdException w:name="Medium List 2 Accent 1" w:semiHidden="0" w:uiPriority="66" w:unhideWhenUsed="0"/>
-    <w:lsdException w:name="Medium Grid 1 Accent 1" w:semiHidden="0" w:uiPriority="67" w:unhideWhenUsed="0"/>
-    <w:lsdException w:name="Medium Grid 2 Accent 1" w:semiHidden="0" w:uiPriority="68" w:unhideWhenUsed="0"/>
-    <w:lsdException w:name="Medium Grid 3 Accent 1" w:semiHidden="0" w:uiPriority="69" w:unhideWhenUsed="0"/>
-    <w:lsdException w:name="Dark List Accent 1" w:semiHidden="0" w:uiPriority="70" w:unhideWhenUsed="0"/>
-    <w:lsdException w:name="Colorful Shading Accent 1" w:semiHidden="0" w:uiPriority="71" w:unhideWhenUsed="0"/>
-    <w:lsdException w:name="Colorful List Accent 1" w:semiHidden="0" w:uiPriority="72" w:unhideWhenUsed="0"/>
-    <w:lsdException w:name="Colorful Grid Accent 1" w:semiHidden="0" w:uiPriority="73" w:unhideWhenUsed="0"/>
-    <w:lsdException w:name="Light Shading Accent 2" w:semiHidden="0" w:uiPriority="60" w:unhideWhenUsed="0"/>
-    <w:lsdException w:name="Light List Accent 2" w:semiHidden="0" w:uiPriority="61" w:unhideWhenUsed="0"/>
-    <w:lsdException w:name="Light Grid Accent 2" w:semiHidden="0" w:uiPriority="62" w:unhideWhenUsed="0"/>
-    <w:lsdException w:name="Medium Shading 1 Accent 2" w:semiHidden="0" w:uiPriority="63" w:unhideWhenUsed="0"/>
-    <w:lsdException w:name="Medium Shading 2 Accent 2" w:semiHidden="0" w:uiPriority="64" w:unhideWhenUsed="0"/>
-    <w:lsdException w:name="Medium List 1 Accent 2" w:semiHidden="0" w:uiPriority="65" w:unhideWhenUsed="0"/>
-    <w:lsdException w:name="Medium List 2 Accent 2" w:semiHidden="0" w:uiPriority="66" w:unhideWhenUsed="0"/>
-    <w:lsdException w:name="Medium Grid 1 Accent 2" w:semiHidden="0" w:uiPriority="67" w:unhideWhenUsed="0"/>
-    <w:lsdException w:name="Medium Grid 2 Accent 2" w:semiHidden="0" w:uiPriority="68" w:unhideWhenUsed="0"/>
-    <w:lsdException w:name="Medium Grid 3 Accent 2" w:semiHidden="0" w:uiPriority="69" w:unhideWhenUsed="0"/>
-    <w:lsdException w:name="Dark List Accent 2" w:semiHidden="0" w:uiPriority="70" w:unhideWhenUsed="0"/>
-    <w:lsdException w:name="Colorful Shading Accent 2" w:semiHidden="0" w:uiPriority="71" w:unhideWhenUsed="0"/>
-    <w:lsdException w:name="Colorful List Accent 2" w:semiHidden="0" w:uiPriority="72" w:unhideWhenUsed="0"/>
-    <w:lsdException w:name="Colorful Grid Accent 2" w:semiHidden="0" w:uiPriority="73" w:unhideWhenUsed="0"/>
-    <w:lsdException w:name="Light Shading Accent 3" w:semiHidden="0" w:uiPriority="60" w:unhideWhenUsed="0"/>
-    <w:lsdException w:name="Light List Accent 3" w:semiHidden="0" w:uiPriority="61" w:unhideWhenUsed="0"/>
-    <w:lsdException w:name="Light Grid Accent 3" w:semiHidden="0" w:uiPriority="62" w:unhideWhenUsed="0"/>
-    <w:lsdException w:name="Medium Shading 1 Accent 3" w:semiHidden="0" w:uiPriority="63" w:unhideWhenUsed="0"/>
-    <w:lsdException w:name="Medium Shading 2 Accent 3" w:semiHidden="0" w:uiPriority="64" w:unhideWhenUsed="0"/>
-    <w:lsdException w:name="Medium List 1 Accent 3" w:semiHidden="0" w:uiPriority="65" w:unhideWhenUsed="0"/>
-    <w:lsdException w:name="Medium List 2 Accent 3" w:semiHidden="0" w:uiPriority="66" w:unhideWhenUsed="0"/>
-    <w:lsdException w:name="Medium Grid 1 Accent 3" w:semiHidden="0" w:uiPriority="67" w:unhideWhenUsed="0"/>
-    <w:lsdException w:name="Medium Grid 2 Accent 3" w:semiHidden="0" w:uiPriority="68" w:unhideWhenUsed="0"/>
-    <w:lsdException w:name="Medium Grid 3 Accent 3" w:semiHidden="0" w:uiPriority="69" w:unhideWhenUsed="0"/>
-    <w:lsdException w:name="Dark List Accent 3" w:semiHidden="0" w:uiPriority="70" w:unhideWhenUsed="0"/>
-    <w:lsdException w:name="Colorful Shading Accent 3" w:semiHidden="0" w:uiPriority="71" w:unhideWhenUsed="0"/>
-    <w:lsdException w:name="Colorful List Accent 3" w:semiHidden="0" w:uiPriority="72" w:unhideWhenUsed="0"/>
-    <w:lsdException w:name="Colorful Grid Accent 3" w:semiHidden="0" w:uiPriority="73" w:unhideWhenUsed="0"/>
-    <w:lsdException w:name="Light Shading Accent 4" w:semiHidden="0" w:uiPriority="60" w:unhideWhenUsed="0"/>
-    <w:lsdException w:name="Light List Accent 4" w:semiHidden="0" w:uiPriority="61" w:unhideWhenUsed="0"/>
-    <w:lsdException w:name="Light Grid Accent 4" w:semiHidden="0" w:uiPriority="62" w:unhideWhenUsed="0"/>
-    <w:lsdException w:name="Medium Shading 1 Accent 4" w:semiHidden="0" w:uiPriority="63" w:unhideWhenUsed="0"/>
-    <w:lsdException w:name="Medium Shading 2 Accent 4" w:semiHidden="0" w:uiPriority="64" w:unhideWhenUsed="0"/>
-    <w:lsdException w:name="Medium List 1 Accent 4" w:semiHidden="0" w:uiPriority="65" w:unhideWhenUsed="0"/>
-    <w:lsdException w:name="Medium List 2 Accent 4" w:semiHidden="0" w:uiPriority="66" w:unhideWhenUsed="0"/>
-    <w:lsdException w:name="Medium Grid 1 Accent 4" w:semiHidden="0" w:uiPriority="67" w:unhideWhenUsed="0"/>
-    <w:lsdException w:name="Medium Grid 2 Accent 4" w:semiHidden="0" w:uiPriority="68" w:unhideWhenUsed="0"/>
-    <w:lsdException w:name="Medium Grid 3 Accent 4" w:semiHidden="0" w:uiPriority="69" w:unhideWhenUsed="0"/>
-    <w:lsdException w:name="Dark List Accent 4" w:semiHidden="0" w:uiPriority="70" w:unhideWhenUsed="0"/>
-    <w:lsdException w:name="Colorful Shading Accent 4" w:semiHidden="0" w:uiPriority="71" w:unhideWhenUsed="0"/>
-    <w:lsdException w:name="Colorful List Accent 4" w:semiHidden="0" w:uiPriority="72" w:unhideWhenUsed="0"/>
-    <w:lsdException w:name="Colorful Grid Accent 4" w:semiHidden="0" w:uiPriority="73" w:unhideWhenUsed="0"/>
-    <w:lsdException w:name="Light Shading Accent 5" w:semiHidden="0" w:uiPriority="60" w:unhideWhenUsed="0"/>
-    <w:lsdException w:name="Light List Accent 5" w:semiHidden="0" w:uiPriority="61" w:unhideWhenUsed="0"/>
-    <w:lsdException w:name="Light Grid Accent 5" w:semiHidden="0" w:uiPriority="62" w:unhideWhenUsed="0"/>
-    <w:lsdException w:name="Medium Shading 1 Accent 5" w:semiHidden="0" w:uiPriority="63" w:unhideWhenUsed="0"/>
-    <w:lsdException w:name="Medium Shading 2 Accent 5" w:semiHidden="0" w:uiPriority="64" w:unhideWhenUsed="0"/>
-    <w:lsdException w:name="Medium List 1 Accent 5" w:semiHidden="0" w:uiPriority="65" w:unhideWhenUsed="0"/>
-    <w:lsdException w:name="Medium List 2 Accent 5" w:semiHidden="0" w:uiPriority="66" w:unhideWhenUsed="0"/>
-    <w:lsdException w:name="Medium Grid 1 Accent 5" w:semiHidden="0" w:uiPriority="67" w:unhideWhenUsed="0"/>
-    <w:lsdException w:name="Medium Grid 2 Accent 5" w:semiHidden="0" w:uiPriority="68" w:unhideWhenUsed="0"/>
-    <w:lsdException w:name="Medium Grid 3 Accent 5" w:semiHidden="0" w:uiPriority="69" w:unhideWhenUsed="0"/>
-    <w:lsdException w:name="Dark List Accent 5" w:semiHidden="0" w:uiPriority="70" w:unhideWhenUsed="0"/>
-    <w:lsdException w:name="Colorful Shading Accent 5" w:semiHidden="0" w:uiPriority="71" w:unhideWhenUsed="0"/>
-    <w:lsdException w:name="Colorful List Accent 5" w:semiHidden="0" w:uiPriority="72" w:unhideWhenUsed="0"/>
-    <w:lsdException w:name="Colorful Grid Accent 5" w:semiHidden="0" w:uiPriority="73" w:unhideWhenUsed="0"/>
-    <w:lsdException w:name="Light Shading Accent 6" w:semiHidden="0" w:uiPriority="60" w:unhideWhenUsed="0"/>
-    <w:lsdException w:name="Light List Accent 6" w:semiHidden="0" w:uiPriority="61" w:unhideWhenUsed="0"/>
-    <w:lsdException w:name="Light Grid Accent 6" w:semiHidden="0" w:uiPriority="62" w:unhideWhenUsed="0"/>
-    <w:lsdException w:name="Medium Shading 1 Accent 6" w:semiHidden="0" w:uiPriority="63" w:unhideWhenUsed="0"/>
-    <w:lsdException w:name="Medium Shading 2 Accent 6" w:semiHidden="0" w:uiPriority="64" w:unhideWhenUsed="0"/>
-    <w:lsdException w:name="Medium List 1 Accent 6" w:semiHidden="0" w:uiPriority="65" w:unhideWhenUsed="0"/>
-    <w:lsdException w:name="Medium List 2 Accent 6" w:semiHidden="0" w:uiPriority="66" w:unhideWhenUsed="0"/>
-    <w:lsdException w:name="Medium Grid 1 Accent 6" w:semiHidden="0" w:uiPriority="67" w:unhideWhenUsed="0"/>
-    <w:lsdException w:name="Medium Grid 2 Accent 6" w:semiHidden="0" w:uiPriority="68" w:unhideWhenUsed="0"/>
-    <w:lsdException w:name="Medium Grid 3 Accent 6" w:semiHidden="0" w:uiPriority="69" w:unhideWhenUsed="0"/>
-    <w:lsdException w:name="Dark List Accent 6" w:semiHidden="0" w:uiPriority="70" w:unhideWhenUsed="0"/>
-    <w:lsdException w:name="Colorful Shading Accent 6" w:semiHidden="0" w:uiPriority="71" w:unhideWhenUsed="0"/>
-    <w:lsdException w:name="Colorful List Accent 6" w:semiHidden="0" w:uiPriority="72" w:unhideWhenUsed="0"/>
-    <w:lsdException w:name="Colorful Grid Accent 6" w:semiHidden="0" w:uiPriority="73" w:unhideWhenUsed="0"/>
-    <w:lsdException w:name="Subtle Emphasis" w:semiHidden="0" w:uiPriority="19" w:unhideWhenUsed="0" w:qFormat="1"/>
-    <w:lsdException w:name="Intense Emphasis" w:semiHidden="0" w:uiPriority="21" w:unhideWhenUsed="0" w:qFormat="1"/>
-    <w:lsdException w:name="Subtle Reference" w:semiHidden="0" w:uiPriority="31" w:unhideWhenUsed="0" w:qFormat="1"/>
-    <w:lsdException w:name="Intense Reference" w:semiHidden="0" w:uiPriority="32" w:unhideWhenUsed="0" w:qFormat="1"/>
-    <w:lsdException w:name="Book Title" w:semiHidden="0" w:uiPriority="33" w:unhideWhenUsed="0" w:qFormat="1"/>
-    <w:lsdException w:name="Bibliography" w:uiPriority="37"/>
-    <w:lsdException w:name="TOC Heading" w:uiPriority="39" w:qFormat="1"/>
+  <w:latentStyles w:defLockedState="0" w:defUIPriority="99" w:defSemiHidden="0" w:defUnhideWhenUsed="0" w:defQFormat="0" w:count="376">
+    <w:lsdException w:name="Normal" w:uiPriority="0" w:qFormat="1"/>
+    <w:lsdException w:name="heading 1" w:uiPriority="9" w:qFormat="1"/>
+    <w:lsdException w:name="heading 2" w:semiHidden="1" w:uiPriority="9" w:unhideWhenUsed="1" w:qFormat="1"/>
+    <w:lsdException w:name="heading 3" w:semiHidden="1" w:uiPriority="9" w:unhideWhenUsed="1" w:qFormat="1"/>
+    <w:lsdException w:name="heading 4" w:semiHidden="1" w:uiPriority="9" w:unhideWhenUsed="1" w:qFormat="1"/>
+    <w:lsdException w:name="heading 5" w:semiHidden="1" w:uiPriority="9" w:unhideWhenUsed="1" w:qFormat="1"/>
+    <w:lsdException w:name="heading 6" w:semiHidden="1" w:uiPriority="9" w:unhideWhenUsed="1" w:qFormat="1"/>
+    <w:lsdException w:name="heading 7" w:semiHidden="1" w:uiPriority="9" w:unhideWhenUsed="1" w:qFormat="1"/>
+    <w:lsdException w:name="heading 8" w:semiHidden="1" w:uiPriority="9" w:unhideWhenUsed="1" w:qFormat="1"/>
+    <w:lsdException w:name="heading 9" w:semiHidden="1" w:uiPriority="9" w:unhideWhenUsed="1" w:qFormat="1"/>
+    <w:lsdException w:name="index 1" w:semiHidden="1" w:unhideWhenUsed="1"/>
+    <w:lsdException w:name="index 2" w:semiHidden="1" w:unhideWhenUsed="1"/>
+    <w:lsdException w:name="index 3" w:semiHidden="1" w:unhideWhenUsed="1"/>
+    <w:lsdException w:name="index 4" w:semiHidden="1" w:unhideWhenUsed="1"/>
+    <w:lsdException w:name="index 5" w:semiHidden="1" w:unhideWhenUsed="1"/>
+    <w:lsdException w:name="index 6" w:semiHidden="1" w:unhideWhenUsed="1"/>
+    <w:lsdException w:name="index 7" w:semiHidden="1" w:unhideWhenUsed="1"/>
+    <w:lsdException w:name="index 8" w:semiHidden="1" w:unhideWhenUsed="1"/>
+    <w:lsdException w:name="index 9" w:semiHidden="1" w:unhideWhenUsed="1"/>
+    <w:lsdException w:name="toc 1" w:semiHidden="1" w:uiPriority="39" w:unhideWhenUsed="1"/>
+    <w:lsdException w:name="toc 2" w:semiHidden="1" w:uiPriority="39" w:unhideWhenUsed="1"/>
+    <w:lsdException w:name="toc 3" w:semiHidden="1" w:uiPriority="39" w:unhideWhenUsed="1"/>
+    <w:lsdException w:name="toc 4" w:semiHidden="1" w:uiPriority="39" w:unhideWhenUsed="1"/>
+    <w:lsdException w:name="toc 5" w:semiHidden="1" w:uiPriority="39" w:unhideWhenUsed="1"/>
+    <w:lsdException w:name="toc 6" w:semiHidden="1" w:uiPriority="39" w:unhideWhenUsed="1"/>
+    <w:lsdException w:name="toc 7" w:semiHidden="1" w:uiPriority="39" w:unhideWhenUsed="1"/>
+    <w:lsdException w:name="toc 8" w:semiHidden="1" w:uiPriority="39" w:unhideWhenUsed="1"/>
+    <w:lsdException w:name="toc 9" w:semiHidden="1" w:uiPriority="39" w:unhideWhenUsed="1"/>
+    <w:lsdException w:name="Normal Indent" w:semiHidden="1" w:unhideWhenUsed="1"/>
+    <w:lsdException w:name="footnote text" w:semiHidden="1" w:unhideWhenUsed="1"/>
+    <w:lsdException w:name="annotation text" w:semiHidden="1" w:unhideWhenUsed="1"/>
+    <w:lsdException w:name="header" w:semiHidden="1" w:unhideWhenUsed="1"/>
+    <w:lsdException w:name="footer" w:semiHidden="1" w:unhideWhenUsed="1"/>
+    <w:lsdException w:name="index heading" w:semiHidden="1" w:unhideWhenUsed="1"/>
+    <w:lsdException w:name="caption" w:semiHidden="1" w:uiPriority="35" w:unhideWhenUsed="1" w:qFormat="1"/>
+    <w:lsdException w:name="table of figures" w:semiHidden="1" w:unhideWhenUsed="1"/>
+    <w:lsdException w:name="envelope address" w:semiHidden="1" w:unhideWhenUsed="1"/>
+    <w:lsdException w:name="envelope return" w:semiHidden="1" w:unhideWhenUsed="1"/>
+    <w:lsdException w:name="footnote reference" w:semiHidden="1" w:unhideWhenUsed="1"/>
+    <w:lsdException w:name="annotation reference" w:semiHidden="1" w:unhideWhenUsed="1"/>
+    <w:lsdException w:name="line number" w:semiHidden="1" w:unhideWhenUsed="1"/>
+    <w:lsdException w:name="page number" w:semiHidden="1" w:unhideWhenUsed="1"/>
+    <w:lsdException w:name="endnote reference" w:semiHidden="1" w:unhideWhenUsed="1"/>
+    <w:lsdException w:name="endnote text" w:semiHidden="1" w:unhideWhenUsed="1"/>
+    <w:lsdException w:name="table of authorities" w:semiHidden="1" w:unhideWhenUsed="1"/>
+    <w:lsdException w:name="macro" w:semiHidden="1" w:unhideWhenUsed="1"/>
+    <w:lsdException w:name="toa heading" w:semiHidden="1" w:unhideWhenUsed="1"/>
+    <w:lsdException w:name="List" w:semiHidden="1" w:unhideWhenUsed="1"/>
+    <w:lsdException w:name="List Bullet" w:semiHidden="1" w:unhideWhenUsed="1"/>
+    <w:lsdException w:name="List Number" w:semiHidden="1" w:unhideWhenUsed="1"/>
+    <w:lsdException w:name="List 2" w:semiHidden="1" w:unhideWhenUsed="1"/>
+    <w:lsdException w:name="List 3" w:semiHidden="1" w:unhideWhenUsed="1"/>
+    <w:lsdException w:name="List 4" w:semiHidden="1" w:unhideWhenUsed="1"/>
+    <w:lsdException w:name="List 5" w:semiHidden="1" w:unhideWhenUsed="1"/>
+    <w:lsdException w:name="List Bullet 2" w:semiHidden="1" w:unhideWhenUsed="1"/>
+    <w:lsdException w:name="List Bullet 3" w:semiHidden="1" w:unhideWhenUsed="1"/>
+    <w:lsdException w:name="List Bullet 4" w:semiHidden="1" w:unhideWhenUsed="1"/>
+    <w:lsdException w:name="List Bullet 5" w:semiHidden="1" w:unhideWhenUsed="1"/>
+    <w:lsdException w:name="List Number 2" w:semiHidden="1" w:unhideWhenUsed="1"/>
+    <w:lsdException w:name="List Number 3" w:semiHidden="1" w:unhideWhenUsed="1"/>
+    <w:lsdException w:name="List Number 4" w:semiHidden="1" w:unhideWhenUsed="1"/>
+    <w:lsdException w:name="List Number 5" w:semiHidden="1" w:unhideWhenUsed="1"/>
+    <w:lsdException w:name="Title" w:uiPriority="10" w:qFormat="1"/>
+    <w:lsdException w:name="Closing" w:semiHidden="1" w:unhideWhenUsed="1"/>
+    <w:lsdException w:name="Signature" w:semiHidden="1" w:unhideWhenUsed="1"/>
+    <w:lsdException w:name="Default Paragraph Font" w:semiHidden="1" w:uiPriority="1" w:unhideWhenUsed="1"/>
+    <w:lsdException w:name="Body Text" w:semiHidden="1" w:unhideWhenUsed="1"/>
+    <w:lsdException w:name="Body Text Indent" w:semiHidden="1" w:unhideWhenUsed="1"/>
+    <w:lsdException w:name="List Continue" w:semiHidden="1" w:unhideWhenUsed="1"/>
+    <w:lsdException w:name="List Continue 2" w:semiHidden="1" w:unhideWhenUsed="1"/>
+    <w:lsdException w:name="List Continue 3" w:semiHidden="1" w:unhideWhenUsed="1"/>
+    <w:lsdException w:name="List Continue 4" w:semiHidden="1" w:unhideWhenUsed="1"/>
+    <w:lsdException w:name="List Continue 5" w:semiHidden="1" w:unhideWhenUsed="1"/>
+    <w:lsdException w:name="Message Header" w:semiHidden="1" w:unhideWhenUsed="1"/>
+    <w:lsdException w:name="Subtitle" w:uiPriority="11" w:qFormat="1"/>
+    <w:lsdException w:name="Salutation" w:semiHidden="1" w:unhideWhenUsed="1"/>
+    <w:lsdException w:name="Date" w:semiHidden="1" w:unhideWhenUsed="1"/>
+    <w:lsdException w:name="Body Text First Indent" w:semiHidden="1" w:unhideWhenUsed="1"/>
+    <w:lsdException w:name="Body Text First Indent 2" w:semiHidden="1" w:unhideWhenUsed="1"/>
+    <w:lsdException w:name="Note Heading" w:semiHidden="1" w:unhideWhenUsed="1"/>
+    <w:lsdException w:name="Body Text 2" w:semiHidden="1" w:unhideWhenUsed="1"/>
+    <w:lsdException w:name="Body Text 3" w:semiHidden="1" w:unhideWhenUsed="1"/>
+    <w:lsdException w:name="Body Text Indent 2" w:semiHidden="1" w:unhideWhenUsed="1"/>
+    <w:lsdException w:name="Body Text Indent 3" w:semiHidden="1" w:unhideWhenUsed="1"/>
+    <w:lsdException w:name="Block Text" w:semiHidden="1" w:unhideWhenUsed="1"/>
+    <w:lsdException w:name="Hyperlink" w:semiHidden="1" w:unhideWhenUsed="1"/>
+    <w:lsdException w:name="FollowedHyperlink" w:semiHidden="1" w:unhideWhenUsed="1"/>
+    <w:lsdException w:name="Strong" w:uiPriority="22" w:qFormat="1"/>
+    <w:lsdException w:name="Emphasis" w:uiPriority="20" w:qFormat="1"/>
+    <w:lsdException w:name="Document Map" w:semiHidden="1" w:unhideWhenUsed="1"/>
+    <w:lsdException w:name="Plain Text" w:semiHidden="1" w:unhideWhenUsed="1"/>
+    <w:lsdException w:name="E-mail Signature" w:semiHidden="1" w:unhideWhenUsed="1"/>
+    <w:lsdException w:name="HTML Top of Form" w:semiHidden="1" w:unhideWhenUsed="1"/>
+    <w:lsdException w:name="HTML Bottom of Form" w:semiHidden="1" w:unhideWhenUsed="1"/>
+    <w:lsdException w:name="Normal (Web)" w:semiHidden="1" w:unhideWhenUsed="1" w:qFormat="1"/>
+    <w:lsdException w:name="HTML Acronym" w:semiHidden="1" w:unhideWhenUsed="1"/>
+    <w:lsdException w:name="HTML Address" w:semiHidden="1" w:unhideWhenUsed="1"/>
+    <w:lsdException w:name="HTML Cite" w:semiHidden="1" w:unhideWhenUsed="1"/>
+    <w:lsdException w:name="HTML Code" w:semiHidden="1" w:unhideWhenUsed="1"/>
+    <w:lsdException w:name="HTML Definition" w:semiHidden="1" w:unhideWhenUsed="1"/>
+    <w:lsdException w:name="HTML Keyboard" w:semiHidden="1" w:unhideWhenUsed="1"/>
+    <w:lsdException w:name="HTML Preformatted" w:semiHidden="1" w:unhideWhenUsed="1"/>
+    <w:lsdException w:name="HTML Sample" w:semiHidden="1" w:unhideWhenUsed="1"/>
+    <w:lsdException w:name="HTML Typewriter" w:semiHidden="1" w:unhideWhenUsed="1"/>
+    <w:lsdException w:name="HTML Variable" w:semiHidden="1" w:unhideWhenUsed="1"/>
+    <w:lsdException w:name="Normal Table" w:semiHidden="1" w:unhideWhenUsed="1"/>
+    <w:lsdException w:name="annotation subject" w:semiHidden="1" w:unhideWhenUsed="1"/>
+    <w:lsdException w:name="No List" w:semiHidden="1" w:unhideWhenUsed="1"/>
+    <w:lsdException w:name="Outline List 1" w:semiHidden="1" w:unhideWhenUsed="1"/>
+    <w:lsdException w:name="Outline List 2" w:semiHidden="1" w:unhideWhenUsed="1"/>
+    <w:lsdException w:name="Outline List 3" w:semiHidden="1" w:unhideWhenUsed="1"/>
+    <w:lsdException w:name="Table Simple 1" w:semiHidden="1" w:unhideWhenUsed="1"/>
+    <w:lsdException w:name="Table Simple 2" w:semiHidden="1" w:unhideWhenUsed="1"/>
+    <w:lsdException w:name="Table Simple 3" w:semiHidden="1" w:unhideWhenUsed="1"/>
+    <w:lsdException w:name="Table Classic 1" w:semiHidden="1" w:unhideWhenUsed="1"/>
+    <w:lsdException w:name="Table Classic 2" w:semiHidden="1" w:unhideWhenUsed="1"/>
+    <w:lsdException w:name="Table Classic 3" w:semiHidden="1" w:unhideWhenUsed="1"/>
+    <w:lsdException w:name="Table Classic 4" w:semiHidden="1" w:unhideWhenUsed="1"/>
+    <w:lsdException w:name="Table Colorful 1" w:semiHidden="1" w:unhideWhenUsed="1"/>
+    <w:lsdException w:name="Table Colorful 2" w:semiHidden="1" w:unhideWhenUsed="1"/>
+    <w:lsdException w:name="Table Colorful 3" w:semiHidden="1" w:unhideWhenUsed="1"/>
+    <w:lsdException w:name="Table Columns 1" w:semiHidden="1" w:unhideWhenUsed="1"/>
+    <w:lsdException w:name="Table Columns 2" w:semiHidden="1" w:unhideWhenUsed="1"/>
+    <w:lsdException w:name="Table Columns 3" w:semiHidden="1" w:unhideWhenUsed="1"/>
+    <w:lsdException w:name="Table Columns 4" w:semiHidden="1" w:unhideWhenUsed="1"/>
+    <w:lsdException w:name="Table Columns 5" w:semiHidden="1" w:unhideWhenUsed="1"/>
+    <w:lsdException w:name="Table Grid 1" w:semiHidden="1" w:unhideWhenUsed="1"/>
+    <w:lsdException w:name="Table Grid 2" w:semiHidden="1" w:unhideWhenUsed="1"/>
+    <w:lsdException w:name="Table Grid 3" w:semiHidden="1" w:unhideWhenUsed="1"/>
+    <w:lsdException w:name="Table Grid 4" w:semiHidden="1" w:unhideWhenUsed="1"/>
+    <w:lsdException w:name="Table Grid 5" w:semiHidden="1" w:unhideWhenUsed="1"/>
+    <w:lsdException w:name="Table Grid 6" w:semiHidden="1" w:unhideWhenUsed="1"/>
+    <w:lsdException w:name="Table Grid 7" w:semiHidden="1" w:unhideWhenUsed="1"/>
+    <w:lsdException w:name="Table Grid 8" w:semiHidden="1" w:unhideWhenUsed="1"/>
+    <w:lsdException w:name="Table List 1" w:semiHidden="1" w:unhideWhenUsed="1"/>
+    <w:lsdException w:name="Table List 2" w:semiHidden="1" w:unhideWhenUsed="1"/>
+    <w:lsdException w:name="Table List 3" w:semiHidden="1" w:unhideWhenUsed="1"/>
+    <w:lsdException w:name="Table List 4" w:semiHidden="1" w:unhideWhenUsed="1"/>
+    <w:lsdException w:name="Table List 5" w:semiHidden="1" w:unhideWhenUsed="1"/>
+    <w:lsdException w:name="Table List 6" w:semiHidden="1" w:unhideWhenUsed="1"/>
+    <w:lsdException w:name="Table List 7" w:semiHidden="1" w:unhideWhenUsed="1"/>
+    <w:lsdException w:name="Table List 8" w:semiHidden="1" w:unhideWhenUsed="1"/>
+    <w:lsdException w:name="Table 3D effects 1" w:semiHidden="1" w:unhideWhenUsed="1"/>
+    <w:lsdException w:name="Table 3D effects 2" w:semiHidden="1" w:unhideWhenUsed="1"/>
+    <w:lsdException w:name="Table 3D effects 3" w:semiHidden="1" w:unhideWhenUsed="1"/>
+    <w:lsdException w:name="Table Contemporary" w:semiHidden="1" w:unhideWhenUsed="1"/>
+    <w:lsdException w:name="Table Elegant" w:semiHidden="1" w:unhideWhenUsed="1"/>
+    <w:lsdException w:name="Table Professional" w:semiHidden="1" w:unhideWhenUsed="1"/>
+    <w:lsdException w:name="Table Subtle 1" w:semiHidden="1" w:unhideWhenUsed="1"/>
+    <w:lsdException w:name="Table Subtle 2" w:semiHidden="1" w:unhideWhenUsed="1"/>
+    <w:lsdException w:name="Table Web 1" w:semiHidden="1" w:unhideWhenUsed="1"/>
+    <w:lsdException w:name="Table Web 2" w:semiHidden="1" w:unhideWhenUsed="1"/>
+    <w:lsdException w:name="Table Web 3" w:semiHidden="1" w:unhideWhenUsed="1"/>
+    <w:lsdException w:name="Balloon Text" w:semiHidden="1" w:unhideWhenUsed="1"/>
+    <w:lsdException w:name="Table Grid" w:uiPriority="59"/>
+    <w:lsdException w:name="Table Theme" w:semiHidden="1" w:unhideWhenUsed="1"/>
+    <w:lsdException w:name="Placeholder Text" w:semiHidden="1"/>
+    <w:lsdException w:name="No Spacing" w:uiPriority="1" w:qFormat="1"/>
+    <w:lsdException w:name="Light Shading" w:uiPriority="60"/>
+    <w:lsdException w:name="Light List" w:uiPriority="61"/>
+    <w:lsdException w:name="Light Grid" w:uiPriority="62"/>
+    <w:lsdException w:name="Medium Shading 1" w:uiPriority="63"/>
+    <w:lsdException w:name="Medium Shading 2" w:uiPriority="64"/>
+    <w:lsdException w:name="Medium List 1" w:uiPriority="65"/>
+    <w:lsdException w:name="Medium List 2" w:uiPriority="66"/>
+    <w:lsdException w:name="Medium Grid 1" w:uiPriority="67"/>
+    <w:lsdException w:name="Medium Grid 2" w:uiPriority="68"/>
+    <w:lsdException w:name="Medium Grid 3" w:uiPriority="69"/>
+    <w:lsdException w:name="Dark List" w:uiPriority="70"/>
+    <w:lsdException w:name="Colorful Shading" w:uiPriority="71"/>
+    <w:lsdException w:name="Colorful List" w:uiPriority="72"/>
+    <w:lsdException w:name="Colorful Grid" w:uiPriority="73"/>
+    <w:lsdException w:name="Light Shading Accent 1" w:uiPriority="60"/>
+    <w:lsdException w:name="Light List Accent 1" w:uiPriority="61"/>
+    <w:lsdException w:name="Light Grid Accent 1" w:uiPriority="62"/>
+    <w:lsdException w:name="Medium Shading 1 Accent 1" w:uiPriority="63"/>
+    <w:lsdException w:name="Medium Shading 2 Accent 1" w:uiPriority="64"/>
+    <w:lsdException w:name="Medium List 1 Accent 1" w:uiPriority="65"/>
+    <w:lsdException w:name="Revision" w:semiHidden="1"/>
+    <w:lsdException w:name="List Paragraph" w:uiPriority="34" w:qFormat="1"/>
+    <w:lsdException w:name="Quote" w:uiPriority="29" w:qFormat="1"/>
+    <w:lsdException w:name="Intense Quote" w:uiPriority="30" w:qFormat="1"/>
+    <w:lsdException w:name="Medium List 2 Accent 1" w:uiPriority="66"/>
+    <w:lsdException w:name="Medium Grid 1 Accent 1" w:uiPriority="67"/>
+    <w:lsdException w:name="Medium Grid 2 Accent 1" w:uiPriority="68"/>
+    <w:lsdException w:name="Medium Grid 3 Accent 1" w:uiPriority="69"/>
+    <w:lsdException w:name="Dark List Accent 1" w:uiPriority="70"/>
+    <w:lsdException w:name="Colorful Shading Accent 1" w:uiPriority="71"/>
+    <w:lsdException w:name="Colorful List Accent 1" w:uiPriority="72"/>
+    <w:lsdException w:name="Colorful Grid Accent 1" w:uiPriority="73"/>
+    <w:lsdException w:name="Light Shading Accent 2" w:uiPriority="60"/>
+    <w:lsdException w:name="Light List Accent 2" w:uiPriority="61"/>
+    <w:lsdException w:name="Light Grid Accent 2" w:uiPriority="62"/>
+    <w:lsdException w:name="Medium Shading 1 Accent 2" w:uiPriority="63"/>
+    <w:lsdException w:name="Medium Shading 2 Accent 2" w:uiPriority="64"/>
+    <w:lsdException w:name="Medium List 1 Accent 2" w:uiPriority="65"/>
+    <w:lsdException w:name="Medium List 2 Accent 2" w:uiPriority="66"/>
+    <w:lsdException w:name="Medium Grid 1 Accent 2" w:uiPriority="67"/>
+    <w:lsdException w:name="Medium Grid 2 Accent 2" w:uiPriority="68"/>
+    <w:lsdException w:name="Medium Grid 3 Accent 2" w:uiPriority="69"/>
+    <w:lsdException w:name="Dark List Accent 2" w:uiPriority="70"/>
+    <w:lsdException w:name="Colorful Shading Accent 2" w:uiPriority="71"/>
+    <w:lsdException w:name="Colorful List Accent 2" w:uiPriority="72"/>
+    <w:lsdException w:name="Colorful Grid Accent 2" w:uiPriority="73"/>
+    <w:lsdException w:name="Light Shading Accent 3" w:uiPriority="60"/>
+    <w:lsdException w:name="Light List Accent 3" w:uiPriority="61"/>
+    <w:lsdException w:name="Light Grid Accent 3" w:uiPriority="62"/>
+    <w:lsdException w:name="Medium Shading 1 Accent 3" w:uiPriority="63"/>
+    <w:lsdException w:name="Medium Shading 2 Accent 3" w:uiPriority="64"/>
+    <w:lsdException w:name="Medium List 1 Accent 3" w:uiPriority="65"/>
+    <w:lsdException w:name="Medium List 2 Accent 3" w:uiPriority="66"/>
+    <w:lsdException w:name="Medium Grid 1 Accent 3" w:uiPriority="67"/>
+    <w:lsdException w:name="Medium Grid 2 Accent 3" w:uiPriority="68"/>
+    <w:lsdException w:name="Medium Grid 3 Accent 3" w:uiPriority="69"/>
+    <w:lsdException w:name="Dark List Accent 3" w:uiPriority="70"/>
+    <w:lsdException w:name="Colorful Shading Accent 3" w:uiPriority="71"/>
+    <w:lsdException w:name="Colorful List Accent 3" w:uiPriority="72"/>
+    <w:lsdException w:name="Colorful Grid Accent 3" w:uiPriority="73"/>
+    <w:lsdException w:name="Light Shading Accent 4" w:uiPriority="60"/>
+    <w:lsdException w:name="Light List Accent 4" w:uiPriority="61"/>
+    <w:lsdException w:name="Light Grid Accent 4" w:uiPriority="62"/>
+    <w:lsdException w:name="Medium Shading 1 Accent 4" w:uiPriority="63"/>
+    <w:lsdException w:name="Medium Shading 2 Accent 4" w:uiPriority="64"/>
+    <w:lsdException w:name="Medium List 1 Accent 4" w:uiPriority="65"/>
+    <w:lsdException w:name="Medium List 2 Accent 4" w:uiPriority="66"/>
+    <w:lsdException w:name="Medium Grid 1 Accent 4" w:uiPriority="67"/>
+    <w:lsdException w:name="Medium Grid 2 Accent 4" w:uiPriority="68"/>
+    <w:lsdException w:name="Medium Grid 3 Accent 4" w:uiPriority="69"/>
+    <w:lsdException w:name="Dark List Accent 4" w:uiPriority="70"/>
+    <w:lsdException w:name="Colorful Shading Accent 4" w:uiPriority="71"/>
+    <w:lsdException w:name="Colorful List Accent 4" w:uiPriority="72"/>
+    <w:lsdException w:name="Colorful Grid Accent 4" w:uiPriority="73"/>
+    <w:lsdException w:name="Light Shading Accent 5" w:uiPriority="60"/>
+    <w:lsdException w:name="Light List Accent 5" w:uiPriority="61"/>
+    <w:lsdException w:name="Light Grid Accent 5" w:uiPriority="62"/>
+    <w:lsdException w:name="Medium Shading 1 Accent 5" w:uiPriority="63"/>
+    <w:lsdException w:name="Medium Shading 2 Accent 5" w:uiPriority="64"/>
+    <w:lsdException w:name="Medium List 1 Accent 5" w:uiPriority="65"/>
+    <w:lsdException w:name="Medium List 2 Accent 5" w:uiPriority="66"/>
+    <w:lsdException w:name="Medium Grid 1 Accent 5" w:uiPriority="67"/>
+    <w:lsdException w:name="Medium Grid 2 Accent 5" w:uiPriority="68"/>
+    <w:lsdException w:name="Medium Grid 3 Accent 5" w:uiPriority="69"/>
+    <w:lsdException w:name="Dark List Accent 5" w:uiPriority="70"/>
+    <w:lsdException w:name="Colorful Shading Accent 5" w:uiPriority="71"/>
+    <w:lsdException w:name="Colorful List Accent 5" w:uiPriority="72"/>
+    <w:lsdException w:name="Colorful Grid Accent 5" w:uiPriority="73"/>
+    <w:lsdException w:name="Light Shading Accent 6" w:uiPriority="60"/>
+    <w:lsdException w:name="Light List Accent 6" w:uiPriority="61"/>
+    <w:lsdException w:name="Light Grid Accent 6" w:uiPriority="62"/>
+    <w:lsdException w:name="Medium Shading 1 Accent 6" w:uiPriority="63"/>
+    <w:lsdException w:name="Medium Shading 2 Accent 6" w:uiPriority="64"/>
+    <w:lsdException w:name="Medium List 1 Accent 6" w:uiPriority="65"/>
+    <w:lsdException w:name="Medium List 2 Accent 6" w:uiPriority="66"/>
+    <w:lsdException w:name="Medium Grid 1 Accent 6" w:uiPriority="67"/>
+    <w:lsdException w:name="Medium Grid 2 Accent 6" w:uiPriority="68"/>
+    <w:lsdException w:name="Medium Grid 3 Accent 6" w:uiPriority="69"/>
+    <w:lsdException w:name="Dark List Accent 6" w:uiPriority="70"/>
+    <w:lsdException w:name="Colorful Shading Accent 6" w:uiPriority="71"/>
+    <w:lsdException w:name="Colorful List Accent 6" w:uiPriority="72"/>
+    <w:lsdException w:name="Colorful Grid Accent 6" w:uiPriority="73"/>
+    <w:lsdException w:name="Subtle Emphasis" w:uiPriority="19" w:qFormat="1"/>
+    <w:lsdException w:name="Intense Emphasis" w:uiPriority="21" w:qFormat="1"/>
+    <w:lsdException w:name="Subtle Reference" w:uiPriority="31" w:qFormat="1"/>
+    <w:lsdException w:name="Intense Reference" w:uiPriority="32" w:qFormat="1"/>
+    <w:lsdException w:name="Book Title" w:uiPriority="33" w:qFormat="1"/>
+    <w:lsdException w:name="Bibliography" w:semiHidden="1" w:uiPriority="37" w:unhideWhenUsed="1"/>
+    <w:lsdException w:name="TOC Heading" w:semiHidden="1" w:uiPriority="39" w:unhideWhenUsed="1" w:qFormat="1"/>
+    <w:lsdException w:name="Grid Table 4" w:uiPriority="49"/>
+    <w:lsdException w:name="Grid Table 5 Dark" w:uiPriority="50"/>
+    <w:lsdException w:name="Grid Table 6 Colorful" w:uiPriority="51"/>
+    <w:lsdException w:name="Grid Table 7 Colorful" w:uiPriority="52"/>
+    <w:lsdException w:name="Grid Table 1 Light Accent 1" w:uiPriority="46"/>
+    <w:lsdException w:name="Grid Table 2 Accent 1" w:uiPriority="47"/>
+    <w:lsdException w:name="Grid Table 3 Accent 1" w:uiPriority="48"/>
+    <w:lsdException w:name="Grid Table 4 Accent 1" w:uiPriority="49"/>
+    <w:lsdException w:name="Grid Table 5 Dark Accent 1" w:uiPriority="50"/>
+    <w:lsdException w:name="Grid Table 6 Colorful Accent 1" w:uiPriority="51"/>
+    <w:lsdException w:name="Grid Table 7 Colorful Accent 1" w:uiPriority="52"/>
+    <w:lsdException w:name="Grid Table 1 Light Accent 2" w:uiPriority="46"/>
+    <w:lsdException w:name="Grid Table 2 Accent 2" w:uiPriority="47"/>
+    <w:lsdException w:name="Grid Table 3 Accent 2" w:uiPriority="48"/>
+    <w:lsdException w:name="Grid Table 4 Accent 2" w:uiPriority="49"/>
+    <w:lsdException w:name="Grid Table 5 Dark Accent 2" w:uiPriority="50"/>
+    <w:lsdException w:name="Grid Table 6 Colorful Accent 2" w:uiPriority="51"/>
+    <w:lsdException w:name="Grid Table 7 Colorful Accent 2" w:uiPriority="52"/>
+    <w:lsdException w:name="Grid Table 1 Light Accent 3" w:uiPriority="46"/>
+    <w:lsdException w:name="Grid Table 2 Accent 3" w:uiPriority="47"/>
+    <w:lsdException w:name="Grid Table 3 Accent 3" w:uiPriority="48"/>
+    <w:lsdException w:name="Grid Table 4 Accent 3" w:uiPriority="49"/>
+    <w:lsdException w:name="Grid Table 5 Dark Accent 3" w:uiPriority="50"/>
+    <w:lsdException w:name="Grid Table 6 Colorful Accent 3" w:uiPriority="51"/>
+    <w:lsdException w:name="Grid Table 7 Colorful Accent 3" w:uiPriority="52"/>
+    <w:lsdException w:name="Grid Table 1 Light Accent 4" w:uiPriority="46"/>
+    <w:lsdException w:name="Grid Table 2 Accent 4" w:uiPriority="47"/>
+    <w:lsdException w:name="Grid Table 3 Accent 4" w:uiPriority="48"/>
+    <w:lsdException w:name="Grid Table 4 Accent 4" w:uiPriority="49"/>
+    <w:lsdException w:name="Grid Table 5 Dark Accent 4" w:uiPriority="50"/>
+    <w:lsdException w:name="Grid Table 6 Colorful Accent 4" w:uiPriority="51"/>
+    <w:lsdException w:name="Grid Table 7 Colorful Accent 4" w:uiPriority="52"/>
+    <w:lsdException w:name="Grid Table 1 Light Accent 5" w:uiPriority="46"/>
+    <w:lsdException w:name="Grid Table 2 Accent 5" w:uiPriority="47"/>
+    <w:lsdException w:name="Grid Table 3 Accent 5" w:uiPriority="48"/>
+    <w:lsdException w:name="Grid Table 4 Accent 5" w:uiPriority="49"/>
+    <w:lsdException w:name="Grid Table 5 Dark Accent 5" w:uiPriority="50"/>
+    <w:lsdException w:name="Grid Table 6 Colorful Accent 5" w:uiPriority="51"/>
+    <w:lsdException w:name="Grid Table 7 Colorful Accent 5" w:uiPriority="52"/>
+    <w:lsdException w:name="Grid Table 1 Light Accent 6" w:uiPriority="46"/>
+    <w:lsdException w:name="Grid Table 2 Accent 6" w:uiPriority="47"/>
+    <w:lsdException w:name="Grid Table 3 Accent 6" w:uiPriority="48"/>
+    <w:lsdException w:name="Grid Table 4 Accent 6" w:uiPriority="49"/>
+    <w:lsdException w:name="Grid Table 5 Dark Accent 6" w:uiPriority="50"/>
+    <w:lsdException w:name="Grid Table 6 Colorful Accent 6" w:uiPriority="51"/>
+    <w:lsdException w:name="Grid Table 7 Colorful Accent 6" w:uiPriority="52"/>
+    <w:lsdException w:name="List Table 1 Light" w:uiPriority="46"/>
+    <w:lsdException w:name="List Table 2" w:uiPriority="47"/>
+    <w:lsdException w:name="List Table 3" w:uiPriority="48"/>
+    <w:lsdException w:name="List Table 4" w:uiPriority="49"/>
+    <w:lsdException w:name="List Table 5 Dark" w:uiPriority="50"/>
+    <w:lsdException w:name="List Table 6 Colorful" w:uiPriority="51"/>
+    <w:lsdException w:name="List Table 7 Colorful" w:uiPriority="52"/>
+    <w:lsdException w:name="List Table 1 Light Accent 1" w:uiPriority="46"/>
+    <w:lsdException w:name="List Table 2 Accent 1" w:uiPriority="47"/>
+    <w:lsdException w:name="List Table 3 Accent 1" w:uiPriority="48"/>
+    <w:lsdException w:name="List Table 4 Accent 1" w:uiPriority="49"/>
+    <w:lsdException w:name="List Table 5 Dark Accent 1" w:uiPriority="50"/>
+    <w:lsdException w:name="List Table 6 Colorful Accent 1" w:uiPriority="51"/>
+    <w:lsdException w:name="List Table 7 Colorful Accent 1" w:uiPriority="52"/>
+    <w:lsdException w:name="List Table 1 Light Accent 2" w:uiPriority="46"/>
+    <w:lsdException w:name="List Table 2 Accent 2" w:uiPriority="47"/>
+    <w:lsdException w:name="List Table 3 Accent 2" w:uiPriority="48"/>
+    <w:lsdException w:name="List Table 4 Accent 2" w:uiPriority="49"/>
+    <w:lsdException w:name="List Table 5 Dark Accent 2" w:uiPriority="50"/>
+    <w:lsdException w:name="List Table 6 Colorful Accent 2" w:uiPriority="51"/>
+    <w:lsdException w:name="List Table 7 Colorful Accent 2" w:uiPriority="52"/>
+    <w:lsdException w:name="List Table 1 Light Accent 3" w:uiPriority="46"/>
+    <w:lsdException w:name="List Table 2 Accent 3" w:uiPriority="47"/>
+    <w:lsdException w:name="List Table 3 Accent 3" w:uiPriority="48"/>
+    <w:lsdException w:name="List Table 4 Accent 3" w:uiPriority="49"/>
+    <w:lsdException w:name="List Table 5 Dark Accent 3" w:uiPriority="50"/>
+    <w:lsdException w:name="List Table 6 Colorful Accent 3" w:uiPriority="51"/>
+    <w:lsdException w:name="List Table 7 Colorful Accent 3" w:uiPriority="52"/>
+    <w:lsdException w:name="List Table 1 Light Accent 4" w:uiPriority="46"/>
+    <w:lsdException w:name="List Table 2 Accent 4" w:uiPriority="47"/>
+    <w:lsdException w:name="List Table 3 Accent 4" w:uiPriority="48"/>
+    <w:lsdException w:name="List Table 4 Accent 4" w:uiPriority="49"/>
+    <w:lsdException w:name="List Table 5 Dark Accent 4" w:uiPriority="50"/>
+    <w:lsdException w:name="List Table 6 Colorful Accent 4" w:uiPriority="51"/>
+    <w:lsdException w:name="List Table 7 Colorful Accent 4" w:uiPriority="52"/>
+    <w:lsdException w:name="List Table 1 Light Accent 5" w:uiPriority="46"/>
+    <w:lsdException w:name="List Table 2 Accent 5" w:uiPriority="47"/>
+    <w:lsdException w:name="List Table 3 Accent 5" w:uiPriority="48"/>
+    <w:lsdException w:name="List Table 4 Accent 5" w:uiPriority="49"/>
+    <w:lsdException w:name="List Table 5 Dark Accent 5" w:uiPriority="50"/>
+    <w:lsdException w:name="List Table 6 Colorful Accent 5" w:uiPriority="51"/>
+    <w:lsdException w:name="List Table 7 Colorful Accent 5" w:uiPriority="52"/>
+    <w:lsdException w:name="List Table 1 Light Accent 6" w:uiPriority="46"/>
+    <w:lsdException w:name="List Table 2 Accent 6" w:uiPriority="47"/>
+    <w:lsdException w:name="List Table 3 Accent 6" w:uiPriority="48"/>
+    <w:lsdException w:name="List Table 4 Accent 6" w:uiPriority="49"/>
+    <w:lsdException w:name="List Table 5 Dark Accent 6" w:uiPriority="50"/>
+    <w:lsdException w:name="List Table 6 Colorful Accent 6" w:uiPriority="51"/>
+    <w:lsdException w:name="List Table 7 Colorful Accent 6" w:uiPriority="52"/>
+    <w:lsdException w:name="Mention" w:semiHidden="1" w:unhideWhenUsed="1"/>
+    <w:lsdException w:name="Smart Hyperlink" w:semiHidden="1" w:unhideWhenUsed="1"/>
+    <w:lsdException w:name="Hashtag" w:semiHidden="1" w:unhideWhenUsed="1"/>
+    <w:lsdException w:name="Unresolved Mention" w:semiHidden="1" w:unhideWhenUsed="1"/>
+    <w:lsdException w:name="Smart Link" w:semiHidden="1" w:unhideWhenUsed="1"/>
   </w:latentStyles>
   <w:style w:type="paragraph" w:default="1" w:styleId="Standard">
     <w:name w:val="Normal"/>
@@ -2573,7 +2921,7 @@
       <w:lang w:eastAsia="de-DE"/>
     </w:rPr>
   </w:style>
-  <w:style w:type="character" w:default="1" w:styleId="Absatzstandardschriftart">
+  <w:style w:type="character" w:default="1" w:styleId="Absatz-Standardschriftart">
     <w:name w:val="Default Paragraph Font"/>
     <w:uiPriority w:val="1"/>
     <w:semiHidden/>
@@ -2602,7 +2950,7 @@
   </w:style>
   <w:style w:type="character" w:customStyle="1" w:styleId="TabellentextHeadline">
     <w:name w:val="Tabellentext Headline"/>
-    <w:basedOn w:val="Absatzstandardschriftart"/>
+    <w:basedOn w:val="Absatz-Standardschriftart"/>
     <w:qFormat/>
     <w:rsid w:val="001E183F"/>
     <w:rPr>
@@ -2613,7 +2961,7 @@
   </w:style>
   <w:style w:type="character" w:customStyle="1" w:styleId="Internetlink">
     <w:name w:val="Internetlink"/>
-    <w:basedOn w:val="Absatzstandardschriftart"/>
+    <w:basedOn w:val="Absatz-Standardschriftart"/>
     <w:uiPriority w:val="99"/>
     <w:unhideWhenUsed/>
     <w:qFormat/>
@@ -2623,9 +2971,9 @@
       <w:u w:val="single"/>
     </w:rPr>
   </w:style>
-  <w:style w:type="character" w:styleId="GesichteterLink">
+  <w:style w:type="character" w:styleId="BesuchterLink">
     <w:name w:val="FollowedHyperlink"/>
-    <w:basedOn w:val="Absatzstandardschriftart"/>
+    <w:basedOn w:val="Absatz-Standardschriftart"/>
     <w:uiPriority w:val="99"/>
     <w:semiHidden/>
     <w:unhideWhenUsed/>
@@ -2636,9 +2984,9 @@
       <w:u w:val="single"/>
     </w:rPr>
   </w:style>
-  <w:style w:type="character" w:customStyle="1" w:styleId="KopfzeileZeichen">
-    <w:name w:val="Kopfzeile Zeichen"/>
-    <w:basedOn w:val="Absatzstandardschriftart"/>
+  <w:style w:type="character" w:customStyle="1" w:styleId="KopfzeileZchn">
+    <w:name w:val="Kopfzeile Zchn"/>
+    <w:basedOn w:val="Absatz-Standardschriftart"/>
     <w:link w:val="Kopfzeile"/>
     <w:uiPriority w:val="99"/>
     <w:qFormat/>
@@ -2649,9 +2997,9 @@
       <w:lang w:eastAsia="de-DE"/>
     </w:rPr>
   </w:style>
-  <w:style w:type="character" w:customStyle="1" w:styleId="FuzeileZeichen">
-    <w:name w:val="Fußzeile Zeichen"/>
-    <w:basedOn w:val="Absatzstandardschriftart"/>
+  <w:style w:type="character" w:customStyle="1" w:styleId="FuzeileZchn">
+    <w:name w:val="Fußzeile Zchn"/>
+    <w:basedOn w:val="Absatz-Standardschriftart"/>
     <w:link w:val="Fuzeile"/>
     <w:uiPriority w:val="99"/>
     <w:qFormat/>
@@ -2794,7 +3142,7 @@
   <w:style w:type="paragraph" w:styleId="Kopfzeile">
     <w:name w:val="header"/>
     <w:basedOn w:val="Standard"/>
-    <w:link w:val="KopfzeileZeichen"/>
+    <w:link w:val="KopfzeileZchn"/>
     <w:uiPriority w:val="99"/>
     <w:unhideWhenUsed/>
     <w:rsid w:val="00113D18"/>
@@ -2809,7 +3157,7 @@
   <w:style w:type="paragraph" w:styleId="Fuzeile">
     <w:name w:val="footer"/>
     <w:basedOn w:val="Standard"/>
-    <w:link w:val="FuzeileZeichen"/>
+    <w:link w:val="FuzeileZchn"/>
     <w:uiPriority w:val="99"/>
     <w:unhideWhenUsed/>
     <w:rsid w:val="00113D18"/>
@@ -2866,7 +3214,6 @@
     </w:rPr>
     <w:tblPr>
       <w:tblStyleRowBandSize w:val="1"/>
-      <w:tblInd w:w="0" w:type="dxa"/>
       <w:tblBorders>
         <w:top w:val="single" w:sz="4" w:space="0" w:color="FFFFFF"/>
         <w:left w:val="single" w:sz="4" w:space="0" w:color="FFFFFF"/>
@@ -2875,12 +3222,6 @@
         <w:insideH w:val="single" w:sz="4" w:space="0" w:color="FFFFFF"/>
         <w:insideV w:val="single" w:sz="4" w:space="0" w:color="FFFFFF"/>
       </w:tblBorders>
-      <w:tblCellMar>
-        <w:top w:w="0" w:type="dxa"/>
-        <w:left w:w="108" w:type="dxa"/>
-        <w:bottom w:w="0" w:type="dxa"/>
-        <w:right w:w="108" w:type="dxa"/>
-      </w:tblCellMar>
     </w:tblPr>
     <w:tcPr>
       <w:shd w:val="clear" w:color="auto" w:fill="auto"/>
@@ -2942,16 +3283,9 @@
     </w:rPr>
     <w:tblPr>
       <w:tblStyleRowBandSize w:val="1"/>
-      <w:tblInd w:w="0" w:type="dxa"/>
       <w:tblBorders>
         <w:right w:val="single" w:sz="2" w:space="0" w:color="FFFFFF"/>
       </w:tblBorders>
-      <w:tblCellMar>
-        <w:top w:w="0" w:type="dxa"/>
-        <w:left w:w="108" w:type="dxa"/>
-        <w:bottom w:w="0" w:type="dxa"/>
-        <w:right w:w="108" w:type="dxa"/>
-      </w:tblCellMar>
     </w:tblPr>
     <w:tcPr>
       <w:shd w:val="clear" w:color="auto" w:fill="auto"/>
@@ -2992,25 +3326,18 @@
     <w:basedOn w:val="NormaleTabelle"/>
     <w:rsid w:val="001E183F"/>
     <w:tblPr>
-      <w:tblInd w:w="0" w:type="dxa"/>
       <w:tblBorders>
         <w:right w:val="single" w:sz="2" w:space="0" w:color="FFFFFF"/>
       </w:tblBorders>
-      <w:tblCellMar>
-        <w:top w:w="0" w:type="dxa"/>
-        <w:left w:w="108" w:type="dxa"/>
-        <w:bottom w:w="0" w:type="dxa"/>
-        <w:right w:w="108" w:type="dxa"/>
-      </w:tblCellMar>
     </w:tblPr>
     <w:tcPr>
       <w:shd w:val="clear" w:color="auto" w:fill="auto"/>
       <w:vAlign w:val="center"/>
     </w:tcPr>
   </w:style>
-  <w:style w:type="character" w:styleId="Link">
+  <w:style w:type="character" w:styleId="Hyperlink">
     <w:name w:val="Hyperlink"/>
-    <w:basedOn w:val="Absatzstandardschriftart"/>
+    <w:basedOn w:val="Absatz-Standardschriftart"/>
     <w:uiPriority w:val="99"/>
     <w:unhideWhenUsed/>
     <w:rsid w:val="00430B24"/>
@@ -3019,7 +3346,7 @@
       <w:u w:val="single"/>
     </w:rPr>
   </w:style>
-  <w:style w:type="paragraph" w:styleId="Bearbeitung">
+  <w:style w:type="paragraph" w:styleId="berarbeitung">
     <w:name w:val="Revision"/>
     <w:hidden/>
     <w:uiPriority w:val="99"/>
@@ -3035,7 +3362,7 @@
   <w:style w:type="paragraph" w:styleId="Dokumentstruktur">
     <w:name w:val="Document Map"/>
     <w:basedOn w:val="Standard"/>
-    <w:link w:val="DokumentstrukturZeichen"/>
+    <w:link w:val="DokumentstrukturZchn"/>
     <w:uiPriority w:val="99"/>
     <w:semiHidden/>
     <w:unhideWhenUsed/>
@@ -3048,666 +3375,9 @@
       <w:sz w:val="24"/>
     </w:rPr>
   </w:style>
-  <w:style w:type="character" w:customStyle="1" w:styleId="DokumentstrukturZeichen">
-    <w:name w:val="Dokumentstruktur Zeichen"/>
-    <w:basedOn w:val="Absatzstandardschriftart"/>
-    <w:link w:val="Dokumentstruktur"/>
-    <w:uiPriority w:val="99"/>
-    <w:semiHidden/>
-    <w:rsid w:val="00003476"/>
-    <w:rPr>
-      <w:rFonts w:ascii="Lucida Grande" w:hAnsi="Lucida Grande" w:cs="Lucida Grande"/>
-      <w:color w:val="00000A"/>
-      <w:sz w:val="24"/>
-      <w:szCs w:val="24"/>
-      <w:lang w:eastAsia="de-DE"/>
-    </w:rPr>
-  </w:style>
-</w:styles>
-</file>
-
-<file path=word/stylesWithEffects.xml><?xml version="1.0" encoding="utf-8"?>
-<w:styles xmlns:wpc="http://schemas.microsoft.com/office/word/2010/wordprocessingCanvas" xmlns:mo="http://schemas.microsoft.com/office/mac/office/2008/main" xmlns:mc="http://schemas.openxmlformats.org/markup-compatibility/2006" xmlns:mv="urn:schemas-microsoft-com:mac:vml" xmlns:o="urn:schemas-microsoft-com:office:office" xmlns:r="http://schemas.openxmlformats.org/officeDocument/2006/relationships" xmlns:m="http://schemas.openxmlformats.org/officeDocument/2006/math" xmlns:v="urn:schemas-microsoft-com:vml" xmlns:wp14="http://schemas.microsoft.com/office/word/2010/wordprocessingDrawing" xmlns:wp="http://schemas.openxmlformats.org/drawingml/2006/wordprocessingDrawing" xmlns:w10="urn:schemas-microsoft-com:office:word" xmlns:w="http://schemas.openxmlformats.org/wordprocessingml/2006/main" xmlns:w14="http://schemas.microsoft.com/office/word/2010/wordml" xmlns:wpg="http://schemas.microsoft.com/office/word/2010/wordprocessingGroup" xmlns:wpi="http://schemas.microsoft.com/office/word/2010/wordprocessingInk" xmlns:wne="http://schemas.microsoft.com/office/word/2006/wordml" xmlns:wps="http://schemas.microsoft.com/office/word/2010/wordprocessingShape" mc:Ignorable="w14 wp14">
-  <w:docDefaults>
-    <w:rPrDefault>
-      <w:rPr>
-        <w:rFonts w:ascii="Times New Roman" w:eastAsiaTheme="minorEastAsia" w:hAnsi="Times New Roman" w:cs="Times New Roman"/>
-        <w:lang w:val="de-DE" w:eastAsia="ja-JP" w:bidi="ar-SA"/>
-      </w:rPr>
-    </w:rPrDefault>
-    <w:pPrDefault/>
-  </w:docDefaults>
-  <w:latentStyles w:defLockedState="0" w:defUIPriority="99" w:defSemiHidden="1" w:defUnhideWhenUsed="1" w:defQFormat="0" w:count="276">
-    <w:lsdException w:name="Normal" w:semiHidden="0" w:uiPriority="0" w:unhideWhenUsed="0" w:qFormat="1"/>
-    <w:lsdException w:name="heading 1" w:semiHidden="0" w:uiPriority="9" w:unhideWhenUsed="0" w:qFormat="1"/>
-    <w:lsdException w:name="heading 2" w:uiPriority="9" w:qFormat="1"/>
-    <w:lsdException w:name="heading 3" w:uiPriority="9" w:qFormat="1"/>
-    <w:lsdException w:name="heading 4" w:uiPriority="9" w:qFormat="1"/>
-    <w:lsdException w:name="heading 5" w:uiPriority="9" w:qFormat="1"/>
-    <w:lsdException w:name="heading 6" w:uiPriority="9" w:qFormat="1"/>
-    <w:lsdException w:name="heading 7" w:uiPriority="9" w:qFormat="1"/>
-    <w:lsdException w:name="heading 8" w:uiPriority="9" w:qFormat="1"/>
-    <w:lsdException w:name="heading 9" w:uiPriority="9" w:qFormat="1"/>
-    <w:lsdException w:name="toc 1" w:uiPriority="39"/>
-    <w:lsdException w:name="toc 2" w:uiPriority="39"/>
-    <w:lsdException w:name="toc 3" w:uiPriority="39"/>
-    <w:lsdException w:name="toc 4" w:uiPriority="39"/>
-    <w:lsdException w:name="toc 5" w:uiPriority="39"/>
-    <w:lsdException w:name="toc 6" w:uiPriority="39"/>
-    <w:lsdException w:name="toc 7" w:uiPriority="39"/>
-    <w:lsdException w:name="toc 8" w:uiPriority="39"/>
-    <w:lsdException w:name="toc 9" w:uiPriority="39"/>
-    <w:lsdException w:name="caption" w:uiPriority="35" w:qFormat="1"/>
-    <w:lsdException w:name="Title" w:semiHidden="0" w:uiPriority="10" w:unhideWhenUsed="0" w:qFormat="1"/>
-    <w:lsdException w:name="Default Paragraph Font" w:uiPriority="1"/>
-    <w:lsdException w:name="Subtitle" w:semiHidden="0" w:uiPriority="11" w:unhideWhenUsed="0" w:qFormat="1"/>
-    <w:lsdException w:name="Strong" w:semiHidden="0" w:uiPriority="22" w:unhideWhenUsed="0" w:qFormat="1"/>
-    <w:lsdException w:name="Emphasis" w:semiHidden="0" w:uiPriority="20" w:unhideWhenUsed="0" w:qFormat="1"/>
-    <w:lsdException w:name="Table Grid" w:semiHidden="0" w:uiPriority="59" w:unhideWhenUsed="0"/>
-    <w:lsdException w:name="Placeholder Text" w:unhideWhenUsed="0"/>
-    <w:lsdException w:name="No Spacing" w:semiHidden="0" w:uiPriority="1" w:unhideWhenUsed="0" w:qFormat="1"/>
-    <w:lsdException w:name="Light Shading" w:semiHidden="0" w:uiPriority="60" w:unhideWhenUsed="0"/>
-    <w:lsdException w:name="Light List" w:semiHidden="0" w:uiPriority="61" w:unhideWhenUsed="0"/>
-    <w:lsdException w:name="Light Grid" w:semiHidden="0" w:uiPriority="62" w:unhideWhenUsed="0"/>
-    <w:lsdException w:name="Medium Shading 1" w:semiHidden="0" w:uiPriority="63" w:unhideWhenUsed="0"/>
-    <w:lsdException w:name="Medium Shading 2" w:semiHidden="0" w:uiPriority="64" w:unhideWhenUsed="0"/>
-    <w:lsdException w:name="Medium List 1" w:semiHidden="0" w:uiPriority="65" w:unhideWhenUsed="0"/>
-    <w:lsdException w:name="Medium List 2" w:semiHidden="0" w:uiPriority="66" w:unhideWhenUsed="0"/>
-    <w:lsdException w:name="Medium Grid 1" w:semiHidden="0" w:uiPriority="67" w:unhideWhenUsed="0"/>
-    <w:lsdException w:name="Medium Grid 2" w:semiHidden="0" w:uiPriority="68" w:unhideWhenUsed="0"/>
-    <w:lsdException w:name="Medium Grid 3" w:semiHidden="0" w:uiPriority="69" w:unhideWhenUsed="0"/>
-    <w:lsdException w:name="Dark List" w:semiHidden="0" w:uiPriority="70" w:unhideWhenUsed="0"/>
-    <w:lsdException w:name="Colorful Shading" w:semiHidden="0" w:uiPriority="71" w:unhideWhenUsed="0"/>
-    <w:lsdException w:name="Colorful List" w:semiHidden="0" w:uiPriority="72" w:unhideWhenUsed="0"/>
-    <w:lsdException w:name="Colorful Grid" w:semiHidden="0" w:uiPriority="73" w:unhideWhenUsed="0"/>
-    <w:lsdException w:name="Light Shading Accent 1" w:semiHidden="0" w:uiPriority="60" w:unhideWhenUsed="0"/>
-    <w:lsdException w:name="Light List Accent 1" w:semiHidden="0" w:uiPriority="61" w:unhideWhenUsed="0"/>
-    <w:lsdException w:name="Light Grid Accent 1" w:semiHidden="0" w:uiPriority="62" w:unhideWhenUsed="0"/>
-    <w:lsdException w:name="Medium Shading 1 Accent 1" w:semiHidden="0" w:uiPriority="63" w:unhideWhenUsed="0"/>
-    <w:lsdException w:name="Medium Shading 2 Accent 1" w:semiHidden="0" w:uiPriority="64" w:unhideWhenUsed="0"/>
-    <w:lsdException w:name="Medium List 1 Accent 1" w:semiHidden="0" w:uiPriority="65" w:unhideWhenUsed="0"/>
-    <w:lsdException w:name="Revision" w:unhideWhenUsed="0"/>
-    <w:lsdException w:name="List Paragraph" w:semiHidden="0" w:uiPriority="34" w:unhideWhenUsed="0" w:qFormat="1"/>
-    <w:lsdException w:name="Quote" w:semiHidden="0" w:uiPriority="29" w:unhideWhenUsed="0" w:qFormat="1"/>
-    <w:lsdException w:name="Intense Quote" w:semiHidden="0" w:uiPriority="30" w:unhideWhenUsed="0" w:qFormat="1"/>
-    <w:lsdException w:name="Medium List 2 Accent 1" w:semiHidden="0" w:uiPriority="66" w:unhideWhenUsed="0"/>
-    <w:lsdException w:name="Medium Grid 1 Accent 1" w:semiHidden="0" w:uiPriority="67" w:unhideWhenUsed="0"/>
-    <w:lsdException w:name="Medium Grid 2 Accent 1" w:semiHidden="0" w:uiPriority="68" w:unhideWhenUsed="0"/>
-    <w:lsdException w:name="Medium Grid 3 Accent 1" w:semiHidden="0" w:uiPriority="69" w:unhideWhenUsed="0"/>
-    <w:lsdException w:name="Dark List Accent 1" w:semiHidden="0" w:uiPriority="70" w:unhideWhenUsed="0"/>
-    <w:lsdException w:name="Colorful Shading Accent 1" w:semiHidden="0" w:uiPriority="71" w:unhideWhenUsed="0"/>
-    <w:lsdException w:name="Colorful List Accent 1" w:semiHidden="0" w:uiPriority="72" w:unhideWhenUsed="0"/>
-    <w:lsdException w:name="Colorful Grid Accent 1" w:semiHidden="0" w:uiPriority="73" w:unhideWhenUsed="0"/>
-    <w:lsdException w:name="Light Shading Accent 2" w:semiHidden="0" w:uiPriority="60" w:unhideWhenUsed="0"/>
-    <w:lsdException w:name="Light List Accent 2" w:semiHidden="0" w:uiPriority="61" w:unhideWhenUsed="0"/>
-    <w:lsdException w:name="Light Grid Accent 2" w:semiHidden="0" w:uiPriority="62" w:unhideWhenUsed="0"/>
-    <w:lsdException w:name="Medium Shading 1 Accent 2" w:semiHidden="0" w:uiPriority="63" w:unhideWhenUsed="0"/>
-    <w:lsdException w:name="Medium Shading 2 Accent 2" w:semiHidden="0" w:uiPriority="64" w:unhideWhenUsed="0"/>
-    <w:lsdException w:name="Medium List 1 Accent 2" w:semiHidden="0" w:uiPriority="65" w:unhideWhenUsed="0"/>
-    <w:lsdException w:name="Medium List 2 Accent 2" w:semiHidden="0" w:uiPriority="66" w:unhideWhenUsed="0"/>
-    <w:lsdException w:name="Medium Grid 1 Accent 2" w:semiHidden="0" w:uiPriority="67" w:unhideWhenUsed="0"/>
-    <w:lsdException w:name="Medium Grid 2 Accent 2" w:semiHidden="0" w:uiPriority="68" w:unhideWhenUsed="0"/>
-    <w:lsdException w:name="Medium Grid 3 Accent 2" w:semiHidden="0" w:uiPriority="69" w:unhideWhenUsed="0"/>
-    <w:lsdException w:name="Dark List Accent 2" w:semiHidden="0" w:uiPriority="70" w:unhideWhenUsed="0"/>
-    <w:lsdException w:name="Colorful Shading Accent 2" w:semiHidden="0" w:uiPriority="71" w:unhideWhenUsed="0"/>
-    <w:lsdException w:name="Colorful List Accent 2" w:semiHidden="0" w:uiPriority="72" w:unhideWhenUsed="0"/>
-    <w:lsdException w:name="Colorful Grid Accent 2" w:semiHidden="0" w:uiPriority="73" w:unhideWhenUsed="0"/>
-    <w:lsdException w:name="Light Shading Accent 3" w:semiHidden="0" w:uiPriority="60" w:unhideWhenUsed="0"/>
-    <w:lsdException w:name="Light List Accent 3" w:semiHidden="0" w:uiPriority="61" w:unhideWhenUsed="0"/>
-    <w:lsdException w:name="Light Grid Accent 3" w:semiHidden="0" w:uiPriority="62" w:unhideWhenUsed="0"/>
-    <w:lsdException w:name="Medium Shading 1 Accent 3" w:semiHidden="0" w:uiPriority="63" w:unhideWhenUsed="0"/>
-    <w:lsdException w:name="Medium Shading 2 Accent 3" w:semiHidden="0" w:uiPriority="64" w:unhideWhenUsed="0"/>
-    <w:lsdException w:name="Medium List 1 Accent 3" w:semiHidden="0" w:uiPriority="65" w:unhideWhenUsed="0"/>
-    <w:lsdException w:name="Medium List 2 Accent 3" w:semiHidden="0" w:uiPriority="66" w:unhideWhenUsed="0"/>
-    <w:lsdException w:name="Medium Grid 1 Accent 3" w:semiHidden="0" w:uiPriority="67" w:unhideWhenUsed="0"/>
-    <w:lsdException w:name="Medium Grid 2 Accent 3" w:semiHidden="0" w:uiPriority="68" w:unhideWhenUsed="0"/>
-    <w:lsdException w:name="Medium Grid 3 Accent 3" w:semiHidden="0" w:uiPriority="69" w:unhideWhenUsed="0"/>
-    <w:lsdException w:name="Dark List Accent 3" w:semiHidden="0" w:uiPriority="70" w:unhideWhenUsed="0"/>
-    <w:lsdException w:name="Colorful Shading Accent 3" w:semiHidden="0" w:uiPriority="71" w:unhideWhenUsed="0"/>
-    <w:lsdException w:name="Colorful List Accent 3" w:semiHidden="0" w:uiPriority="72" w:unhideWhenUsed="0"/>
-    <w:lsdException w:name="Colorful Grid Accent 3" w:semiHidden="0" w:uiPriority="73" w:unhideWhenUsed="0"/>
-    <w:lsdException w:name="Light Shading Accent 4" w:semiHidden="0" w:uiPriority="60" w:unhideWhenUsed="0"/>
-    <w:lsdException w:name="Light List Accent 4" w:semiHidden="0" w:uiPriority="61" w:unhideWhenUsed="0"/>
-    <w:lsdException w:name="Light Grid Accent 4" w:semiHidden="0" w:uiPriority="62" w:unhideWhenUsed="0"/>
-    <w:lsdException w:name="Medium Shading 1 Accent 4" w:semiHidden="0" w:uiPriority="63" w:unhideWhenUsed="0"/>
-    <w:lsdException w:name="Medium Shading 2 Accent 4" w:semiHidden="0" w:uiPriority="64" w:unhideWhenUsed="0"/>
-    <w:lsdException w:name="Medium List 1 Accent 4" w:semiHidden="0" w:uiPriority="65" w:unhideWhenUsed="0"/>
-    <w:lsdException w:name="Medium List 2 Accent 4" w:semiHidden="0" w:uiPriority="66" w:unhideWhenUsed="0"/>
-    <w:lsdException w:name="Medium Grid 1 Accent 4" w:semiHidden="0" w:uiPriority="67" w:unhideWhenUsed="0"/>
-    <w:lsdException w:name="Medium Grid 2 Accent 4" w:semiHidden="0" w:uiPriority="68" w:unhideWhenUsed="0"/>
-    <w:lsdException w:name="Medium Grid 3 Accent 4" w:semiHidden="0" w:uiPriority="69" w:unhideWhenUsed="0"/>
-    <w:lsdException w:name="Dark List Accent 4" w:semiHidden="0" w:uiPriority="70" w:unhideWhenUsed="0"/>
-    <w:lsdException w:name="Colorful Shading Accent 4" w:semiHidden="0" w:uiPriority="71" w:unhideWhenUsed="0"/>
-    <w:lsdException w:name="Colorful List Accent 4" w:semiHidden="0" w:uiPriority="72" w:unhideWhenUsed="0"/>
-    <w:lsdException w:name="Colorful Grid Accent 4" w:semiHidden="0" w:uiPriority="73" w:unhideWhenUsed="0"/>
-    <w:lsdException w:name="Light Shading Accent 5" w:semiHidden="0" w:uiPriority="60" w:unhideWhenUsed="0"/>
-    <w:lsdException w:name="Light List Accent 5" w:semiHidden="0" w:uiPriority="61" w:unhideWhenUsed="0"/>
-    <w:lsdException w:name="Light Grid Accent 5" w:semiHidden="0" w:uiPriority="62" w:unhideWhenUsed="0"/>
-    <w:lsdException w:name="Medium Shading 1 Accent 5" w:semiHidden="0" w:uiPriority="63" w:unhideWhenUsed="0"/>
-    <w:lsdException w:name="Medium Shading 2 Accent 5" w:semiHidden="0" w:uiPriority="64" w:unhideWhenUsed="0"/>
-    <w:lsdException w:name="Medium List 1 Accent 5" w:semiHidden="0" w:uiPriority="65" w:unhideWhenUsed="0"/>
-    <w:lsdException w:name="Medium List 2 Accent 5" w:semiHidden="0" w:uiPriority="66" w:unhideWhenUsed="0"/>
-    <w:lsdException w:name="Medium Grid 1 Accent 5" w:semiHidden="0" w:uiPriority="67" w:unhideWhenUsed="0"/>
-    <w:lsdException w:name="Medium Grid 2 Accent 5" w:semiHidden="0" w:uiPriority="68" w:unhideWhenUsed="0"/>
-    <w:lsdException w:name="Medium Grid 3 Accent 5" w:semiHidden="0" w:uiPriority="69" w:unhideWhenUsed="0"/>
-    <w:lsdException w:name="Dark List Accent 5" w:semiHidden="0" w:uiPriority="70" w:unhideWhenUsed="0"/>
-    <w:lsdException w:name="Colorful Shading Accent 5" w:semiHidden="0" w:uiPriority="71" w:unhideWhenUsed="0"/>
-    <w:lsdException w:name="Colorful List Accent 5" w:semiHidden="0" w:uiPriority="72" w:unhideWhenUsed="0"/>
-    <w:lsdException w:name="Colorful Grid Accent 5" w:semiHidden="0" w:uiPriority="73" w:unhideWhenUsed="0"/>
-    <w:lsdException w:name="Light Shading Accent 6" w:semiHidden="0" w:uiPriority="60" w:unhideWhenUsed="0"/>
-    <w:lsdException w:name="Light List Accent 6" w:semiHidden="0" w:uiPriority="61" w:unhideWhenUsed="0"/>
-    <w:lsdException w:name="Light Grid Accent 6" w:semiHidden="0" w:uiPriority="62" w:unhideWhenUsed="0"/>
-    <w:lsdException w:name="Medium Shading 1 Accent 6" w:semiHidden="0" w:uiPriority="63" w:unhideWhenUsed="0"/>
-    <w:lsdException w:name="Medium Shading 2 Accent 6" w:semiHidden="0" w:uiPriority="64" w:unhideWhenUsed="0"/>
-    <w:lsdException w:name="Medium List 1 Accent 6" w:semiHidden="0" w:uiPriority="65" w:unhideWhenUsed="0"/>
-    <w:lsdException w:name="Medium List 2 Accent 6" w:semiHidden="0" w:uiPriority="66" w:unhideWhenUsed="0"/>
-    <w:lsdException w:name="Medium Grid 1 Accent 6" w:semiHidden="0" w:uiPriority="67" w:unhideWhenUsed="0"/>
-    <w:lsdException w:name="Medium Grid 2 Accent 6" w:semiHidden="0" w:uiPriority="68" w:unhideWhenUsed="0"/>
-    <w:lsdException w:name="Medium Grid 3 Accent 6" w:semiHidden="0" w:uiPriority="69" w:unhideWhenUsed="0"/>
-    <w:lsdException w:name="Dark List Accent 6" w:semiHidden="0" w:uiPriority="70" w:unhideWhenUsed="0"/>
-    <w:lsdException w:name="Colorful Shading Accent 6" w:semiHidden="0" w:uiPriority="71" w:unhideWhenUsed="0"/>
-    <w:lsdException w:name="Colorful List Accent 6" w:semiHidden="0" w:uiPriority="72" w:unhideWhenUsed="0"/>
-    <w:lsdException w:name="Colorful Grid Accent 6" w:semiHidden="0" w:uiPriority="73" w:unhideWhenUsed="0"/>
-    <w:lsdException w:name="Subtle Emphasis" w:semiHidden="0" w:uiPriority="19" w:unhideWhenUsed="0" w:qFormat="1"/>
-    <w:lsdException w:name="Intense Emphasis" w:semiHidden="0" w:uiPriority="21" w:unhideWhenUsed="0" w:qFormat="1"/>
-    <w:lsdException w:name="Subtle Reference" w:semiHidden="0" w:uiPriority="31" w:unhideWhenUsed="0" w:qFormat="1"/>
-    <w:lsdException w:name="Intense Reference" w:semiHidden="0" w:uiPriority="32" w:unhideWhenUsed="0" w:qFormat="1"/>
-    <w:lsdException w:name="Book Title" w:semiHidden="0" w:uiPriority="33" w:unhideWhenUsed="0" w:qFormat="1"/>
-    <w:lsdException w:name="Bibliography" w:uiPriority="37"/>
-    <w:lsdException w:name="TOC Heading" w:uiPriority="39" w:qFormat="1"/>
-  </w:latentStyles>
-  <w:style w:type="paragraph" w:default="1" w:styleId="Standard">
-    <w:name w:val="Normal"/>
-    <w:qFormat/>
-    <w:rsid w:val="001E183F"/>
-    <w:pPr>
-      <w:spacing w:line="360" w:lineRule="auto"/>
-    </w:pPr>
-    <w:rPr>
-      <w:rFonts w:ascii="Lucida Grande" w:hAnsi="Lucida Grande"/>
-      <w:color w:val="00000A"/>
-      <w:szCs w:val="24"/>
-      <w:lang w:eastAsia="de-DE"/>
-    </w:rPr>
-  </w:style>
-  <w:style w:type="character" w:default="1" w:styleId="Absatzstandardschriftart">
-    <w:name w:val="Default Paragraph Font"/>
-    <w:uiPriority w:val="1"/>
-    <w:semiHidden/>
-    <w:unhideWhenUsed/>
-  </w:style>
-  <w:style w:type="table" w:default="1" w:styleId="NormaleTabelle">
-    <w:name w:val="Normal Table"/>
-    <w:uiPriority w:val="99"/>
-    <w:semiHidden/>
-    <w:unhideWhenUsed/>
-    <w:tblPr>
-      <w:tblInd w:w="0" w:type="dxa"/>
-      <w:tblCellMar>
-        <w:top w:w="0" w:type="dxa"/>
-        <w:left w:w="108" w:type="dxa"/>
-        <w:bottom w:w="0" w:type="dxa"/>
-        <w:right w:w="108" w:type="dxa"/>
-      </w:tblCellMar>
-    </w:tblPr>
-  </w:style>
-  <w:style w:type="numbering" w:default="1" w:styleId="KeineListe">
-    <w:name w:val="No List"/>
-    <w:uiPriority w:val="99"/>
-    <w:semiHidden/>
-    <w:unhideWhenUsed/>
-  </w:style>
-  <w:style w:type="character" w:customStyle="1" w:styleId="TabellentextHeadline">
-    <w:name w:val="Tabellentext Headline"/>
-    <w:basedOn w:val="Absatzstandardschriftart"/>
-    <w:qFormat/>
-    <w:rsid w:val="001E183F"/>
-    <w:rPr>
-      <w:rFonts w:ascii="Lucida Grande" w:hAnsi="Lucida Grande"/>
-      <w:color w:val="FFFFFF"/>
-      <w:sz w:val="20"/>
-    </w:rPr>
-  </w:style>
-  <w:style w:type="character" w:customStyle="1" w:styleId="Internetlink">
-    <w:name w:val="Internetlink"/>
-    <w:basedOn w:val="Absatzstandardschriftart"/>
-    <w:uiPriority w:val="99"/>
-    <w:unhideWhenUsed/>
-    <w:qFormat/>
-    <w:rsid w:val="00167692"/>
-    <w:rPr>
-      <w:color w:val="0000FF" w:themeColor="hyperlink"/>
-      <w:u w:val="single"/>
-    </w:rPr>
-  </w:style>
-  <w:style w:type="character" w:styleId="GesichteterLink">
-    <w:name w:val="FollowedHyperlink"/>
-    <w:basedOn w:val="Absatzstandardschriftart"/>
-    <w:uiPriority w:val="99"/>
-    <w:semiHidden/>
-    <w:unhideWhenUsed/>
-    <w:qFormat/>
-    <w:rsid w:val="00FC7B04"/>
-    <w:rPr>
-      <w:color w:val="800080" w:themeColor="followedHyperlink"/>
-      <w:u w:val="single"/>
-    </w:rPr>
-  </w:style>
-  <w:style w:type="character" w:customStyle="1" w:styleId="KopfzeileZeichen">
-    <w:name w:val="Kopfzeile Zeichen"/>
-    <w:basedOn w:val="Absatzstandardschriftart"/>
-    <w:link w:val="Kopfzeile"/>
-    <w:uiPriority w:val="99"/>
-    <w:qFormat/>
-    <w:rsid w:val="00113D18"/>
-    <w:rPr>
-      <w:rFonts w:ascii="Lucida Grande" w:hAnsi="Lucida Grande"/>
-      <w:szCs w:val="24"/>
-      <w:lang w:eastAsia="de-DE"/>
-    </w:rPr>
-  </w:style>
-  <w:style w:type="character" w:customStyle="1" w:styleId="FuzeileZeichen">
-    <w:name w:val="Fußzeile Zeichen"/>
-    <w:basedOn w:val="Absatzstandardschriftart"/>
-    <w:link w:val="Fuzeile"/>
-    <w:uiPriority w:val="99"/>
-    <w:qFormat/>
-    <w:rsid w:val="00113D18"/>
-    <w:rPr>
-      <w:rFonts w:ascii="Lucida Grande" w:hAnsi="Lucida Grande"/>
-      <w:szCs w:val="24"/>
-      <w:lang w:eastAsia="de-DE"/>
-    </w:rPr>
-  </w:style>
-  <w:style w:type="character" w:customStyle="1" w:styleId="ListLabel1">
-    <w:name w:val="ListLabel 1"/>
-    <w:qFormat/>
-    <w:rPr>
-      <w:color w:val="666666"/>
-    </w:rPr>
-  </w:style>
-  <w:style w:type="character" w:customStyle="1" w:styleId="ListLabel2">
-    <w:name w:val="ListLabel 2"/>
-    <w:qFormat/>
-    <w:rPr>
-      <w:color w:val="666666"/>
-    </w:rPr>
-  </w:style>
-  <w:style w:type="character" w:customStyle="1" w:styleId="InternetLink0">
-    <w:name w:val="Internet Link"/>
-    <w:rPr>
-      <w:color w:val="000080"/>
-      <w:u w:val="single"/>
-    </w:rPr>
-  </w:style>
-  <w:style w:type="paragraph" w:customStyle="1" w:styleId="Heading">
-    <w:name w:val="Heading"/>
-    <w:basedOn w:val="Standard"/>
-    <w:next w:val="Textkrper"/>
-    <w:qFormat/>
-    <w:pPr>
-      <w:keepNext/>
-      <w:spacing w:before="240" w:after="120"/>
-    </w:pPr>
-    <w:rPr>
-      <w:rFonts w:ascii="Liberation Sans" w:eastAsia="Arial Unicode MS" w:hAnsi="Liberation Sans" w:cs="Arial Unicode MS"/>
-      <w:sz w:val="28"/>
-      <w:szCs w:val="28"/>
-    </w:rPr>
-  </w:style>
-  <w:style w:type="paragraph" w:styleId="Textkrper">
-    <w:name w:val="Body Text"/>
-    <w:basedOn w:val="Standard"/>
-    <w:pPr>
-      <w:spacing w:after="140" w:line="288" w:lineRule="auto"/>
-    </w:pPr>
-  </w:style>
-  <w:style w:type="paragraph" w:styleId="Liste">
-    <w:name w:val="List"/>
-    <w:basedOn w:val="Textkrper"/>
-    <w:rPr>
-      <w:rFonts w:cs="Lucida Sans"/>
-    </w:rPr>
-  </w:style>
-  <w:style w:type="paragraph" w:styleId="Beschriftung">
-    <w:name w:val="caption"/>
-    <w:basedOn w:val="Standard"/>
-    <w:qFormat/>
-    <w:pPr>
-      <w:suppressLineNumbers/>
-      <w:spacing w:before="120" w:after="120"/>
-    </w:pPr>
-    <w:rPr>
-      <w:rFonts w:cs="Lucida Sans"/>
-      <w:i/>
-      <w:iCs/>
-      <w:sz w:val="24"/>
-    </w:rPr>
-  </w:style>
-  <w:style w:type="paragraph" w:customStyle="1" w:styleId="Index">
-    <w:name w:val="Index"/>
-    <w:basedOn w:val="Standard"/>
-    <w:qFormat/>
-    <w:pPr>
-      <w:suppressLineNumbers/>
-    </w:pPr>
-  </w:style>
-  <w:style w:type="paragraph" w:customStyle="1" w:styleId="berschrift">
-    <w:name w:val="Überschrift"/>
-    <w:basedOn w:val="Standard"/>
-    <w:qFormat/>
-    <w:pPr>
-      <w:keepNext/>
-      <w:spacing w:before="240" w:after="120"/>
-    </w:pPr>
-    <w:rPr>
-      <w:rFonts w:ascii="Liberation Sans" w:eastAsia="SimSun" w:hAnsi="Liberation Sans" w:cs="Lucida Sans"/>
-      <w:sz w:val="28"/>
-      <w:szCs w:val="28"/>
-    </w:rPr>
-  </w:style>
-  <w:style w:type="paragraph" w:customStyle="1" w:styleId="Verzeichnis">
-    <w:name w:val="Verzeichnis"/>
-    <w:basedOn w:val="Standard"/>
-    <w:qFormat/>
-    <w:pPr>
-      <w:suppressLineNumbers/>
-    </w:pPr>
-    <w:rPr>
-      <w:rFonts w:cs="Lucida Sans"/>
-    </w:rPr>
-  </w:style>
-  <w:style w:type="paragraph" w:styleId="Verzeichnis1">
-    <w:name w:val="toc 1"/>
-    <w:basedOn w:val="Standard"/>
-    <w:next w:val="Standard"/>
-    <w:autoRedefine/>
-    <w:semiHidden/>
-    <w:rsid w:val="007F6D75"/>
-    <w:pPr>
-      <w:tabs>
-        <w:tab w:val="left" w:pos="340"/>
-        <w:tab w:val="right" w:pos="9060"/>
-      </w:tabs>
-      <w:spacing w:before="260" w:after="130" w:line="240" w:lineRule="auto"/>
-    </w:pPr>
-    <w:rPr>
-      <w:rFonts w:ascii="TheSansOffice Bold" w:eastAsia="Times" w:hAnsi="TheSansOffice Bold"/>
-      <w:sz w:val="26"/>
-      <w:szCs w:val="20"/>
-    </w:rPr>
-  </w:style>
-  <w:style w:type="paragraph" w:styleId="Sprechblasentext">
-    <w:name w:val="Balloon Text"/>
-    <w:basedOn w:val="Standard"/>
-    <w:semiHidden/>
-    <w:qFormat/>
-    <w:rsid w:val="005B001E"/>
-    <w:rPr>
-      <w:sz w:val="18"/>
-      <w:szCs w:val="18"/>
-    </w:rPr>
-  </w:style>
-  <w:style w:type="paragraph" w:styleId="Kopfzeile">
-    <w:name w:val="header"/>
-    <w:basedOn w:val="Standard"/>
-    <w:link w:val="KopfzeileZeichen"/>
-    <w:uiPriority w:val="99"/>
-    <w:unhideWhenUsed/>
-    <w:rsid w:val="00113D18"/>
-    <w:pPr>
-      <w:tabs>
-        <w:tab w:val="center" w:pos="4536"/>
-        <w:tab w:val="right" w:pos="9072"/>
-      </w:tabs>
-      <w:spacing w:line="240" w:lineRule="auto"/>
-    </w:pPr>
-  </w:style>
-  <w:style w:type="paragraph" w:styleId="Fuzeile">
-    <w:name w:val="footer"/>
-    <w:basedOn w:val="Standard"/>
-    <w:link w:val="FuzeileZeichen"/>
-    <w:uiPriority w:val="99"/>
-    <w:unhideWhenUsed/>
-    <w:rsid w:val="00113D18"/>
-    <w:pPr>
-      <w:tabs>
-        <w:tab w:val="center" w:pos="4536"/>
-        <w:tab w:val="right" w:pos="9072"/>
-      </w:tabs>
-      <w:spacing w:line="240" w:lineRule="auto"/>
-    </w:pPr>
-  </w:style>
-  <w:style w:type="paragraph" w:styleId="StandardWeb">
-    <w:name w:val="Normal (Web)"/>
-    <w:basedOn w:val="Standard"/>
-    <w:uiPriority w:val="99"/>
-    <w:semiHidden/>
-    <w:unhideWhenUsed/>
-    <w:qFormat/>
-    <w:rsid w:val="00F53B74"/>
-    <w:pPr>
-      <w:spacing w:beforeAutospacing="1" w:after="119" w:line="240" w:lineRule="auto"/>
-    </w:pPr>
-    <w:rPr>
-      <w:rFonts w:ascii="Times" w:hAnsi="Times"/>
-      <w:szCs w:val="20"/>
-    </w:rPr>
-  </w:style>
-  <w:style w:type="paragraph" w:customStyle="1" w:styleId="Rahmeninhalt">
-    <w:name w:val="Rahmeninhalt"/>
-    <w:basedOn w:val="Standard"/>
-    <w:qFormat/>
-  </w:style>
-  <w:style w:type="paragraph" w:customStyle="1" w:styleId="FrameContents">
-    <w:name w:val="Frame Contents"/>
-    <w:basedOn w:val="Standard"/>
-    <w:qFormat/>
-  </w:style>
-  <w:style w:type="paragraph" w:customStyle="1" w:styleId="PreformattedText">
-    <w:name w:val="Preformatted Text"/>
-    <w:basedOn w:val="Standard"/>
-    <w:qFormat/>
-  </w:style>
-  <w:style w:type="numbering" w:customStyle="1" w:styleId="Aufzhlung2">
-    <w:name w:val="Aufzählung2"/>
-    <w:qFormat/>
-    <w:rsid w:val="00586AE8"/>
-  </w:style>
-  <w:style w:type="table" w:styleId="Tabellenraster">
-    <w:name w:val="Table Grid"/>
-    <w:basedOn w:val="NormaleTabelle"/>
-    <w:rsid w:val="006431B7"/>
-    <w:rPr>
-      <w:lang w:bidi="x-none"/>
-    </w:rPr>
-    <w:tblPr>
-      <w:tblStyleRowBandSize w:val="1"/>
-      <w:tblInd w:w="0" w:type="dxa"/>
-      <w:tblBorders>
-        <w:top w:val="single" w:sz="4" w:space="0" w:color="FFFFFF"/>
-        <w:left w:val="single" w:sz="4" w:space="0" w:color="FFFFFF"/>
-        <w:bottom w:val="single" w:sz="4" w:space="0" w:color="FFFFFF"/>
-        <w:right w:val="single" w:sz="4" w:space="0" w:color="FFFFFF"/>
-        <w:insideH w:val="single" w:sz="4" w:space="0" w:color="FFFFFF"/>
-        <w:insideV w:val="single" w:sz="4" w:space="0" w:color="FFFFFF"/>
-      </w:tblBorders>
-      <w:tblCellMar>
-        <w:top w:w="0" w:type="dxa"/>
-        <w:left w:w="108" w:type="dxa"/>
-        <w:bottom w:w="0" w:type="dxa"/>
-        <w:right w:w="108" w:type="dxa"/>
-      </w:tblCellMar>
-    </w:tblPr>
-    <w:tcPr>
-      <w:shd w:val="clear" w:color="auto" w:fill="auto"/>
-    </w:tcPr>
-    <w:tblStylePr w:type="firstRow">
-      <w:pPr>
-        <w:jc w:val="left"/>
-      </w:pPr>
-      <w:rPr>
-        <w:color w:val="FFFFFF"/>
-        <w:sz w:val="20"/>
-      </w:rPr>
-      <w:tblPr/>
-      <w:tcPr>
-        <w:shd w:val="clear" w:color="auto" w:fill="55295A"/>
-        <w:vAlign w:val="bottom"/>
-      </w:tcPr>
-    </w:tblStylePr>
-    <w:tblStylePr w:type="firstCol">
-      <w:pPr>
-        <w:jc w:val="left"/>
-      </w:pPr>
-      <w:rPr>
-        <w:sz w:val="20"/>
-      </w:rPr>
-      <w:tblPr/>
-      <w:tcPr>
-        <w:tcBorders>
-          <w:right w:val="nil"/>
-        </w:tcBorders>
-        <w:vAlign w:val="center"/>
-      </w:tcPr>
-    </w:tblStylePr>
-    <w:tblStylePr w:type="band1Horz">
-      <w:rPr>
-        <w:color w:val="auto"/>
-        <w:sz w:val="20"/>
-      </w:rPr>
-    </w:tblStylePr>
-    <w:tblStylePr w:type="band2Horz">
-      <w:rPr>
-        <w:sz w:val="20"/>
-      </w:rPr>
-      <w:tblPr/>
-      <w:tcPr>
-        <w:shd w:val="clear" w:color="auto" w:fill="D5D5D5"/>
-      </w:tcPr>
-    </w:tblStylePr>
-  </w:style>
-  <w:style w:type="table" w:styleId="TabelleAktuell">
-    <w:name w:val="Table Contemporary"/>
-    <w:basedOn w:val="NormaleTabelle"/>
-    <w:rsid w:val="001E183F"/>
-    <w:pPr>
-      <w:spacing w:line="360" w:lineRule="auto"/>
-    </w:pPr>
-    <w:rPr>
-      <w:lang w:bidi="x-none"/>
-    </w:rPr>
-    <w:tblPr>
-      <w:tblStyleRowBandSize w:val="1"/>
-      <w:tblInd w:w="0" w:type="dxa"/>
-      <w:tblBorders>
-        <w:right w:val="single" w:sz="2" w:space="0" w:color="FFFFFF"/>
-      </w:tblBorders>
-      <w:tblCellMar>
-        <w:top w:w="0" w:type="dxa"/>
-        <w:left w:w="108" w:type="dxa"/>
-        <w:bottom w:w="0" w:type="dxa"/>
-        <w:right w:w="108" w:type="dxa"/>
-      </w:tblCellMar>
-    </w:tblPr>
-    <w:tcPr>
-      <w:shd w:val="clear" w:color="auto" w:fill="auto"/>
-      <w:vAlign w:val="center"/>
-    </w:tcPr>
-    <w:tblStylePr w:type="firstRow">
-      <w:rPr>
-        <w:color w:val="FFFFFF"/>
-      </w:rPr>
-      <w:tblPr/>
-      <w:tcPr>
-        <w:shd w:val="clear" w:color="auto" w:fill="55295A"/>
-      </w:tcPr>
-    </w:tblStylePr>
-    <w:tblStylePr w:type="band1Horz">
-      <w:tblPr/>
-      <w:tcPr>
-        <w:tcBorders>
-          <w:tl2br w:val="none" w:sz="0" w:space="0" w:color="auto"/>
-          <w:tr2bl w:val="none" w:sz="0" w:space="0" w:color="auto"/>
-        </w:tcBorders>
-        <w:shd w:val="pct5" w:color="000000" w:fill="FFFFFF"/>
-      </w:tcPr>
-    </w:tblStylePr>
-    <w:tblStylePr w:type="band2Horz">
-      <w:tblPr/>
-      <w:tcPr>
-        <w:tcBorders>
-          <w:tl2br w:val="none" w:sz="0" w:space="0" w:color="auto"/>
-          <w:tr2bl w:val="none" w:sz="0" w:space="0" w:color="auto"/>
-        </w:tcBorders>
-        <w:shd w:val="pct20" w:color="000000" w:fill="FFFFFF"/>
-      </w:tcPr>
-    </w:tblStylePr>
-  </w:style>
-  <w:style w:type="table" w:customStyle="1" w:styleId="TabelleSTec">
-    <w:name w:val="Tabelle STec"/>
-    <w:basedOn w:val="NormaleTabelle"/>
-    <w:rsid w:val="001E183F"/>
-    <w:tblPr>
-      <w:tblInd w:w="0" w:type="dxa"/>
-      <w:tblBorders>
-        <w:right w:val="single" w:sz="2" w:space="0" w:color="FFFFFF"/>
-      </w:tblBorders>
-      <w:tblCellMar>
-        <w:top w:w="0" w:type="dxa"/>
-        <w:left w:w="108" w:type="dxa"/>
-        <w:bottom w:w="0" w:type="dxa"/>
-        <w:right w:w="108" w:type="dxa"/>
-      </w:tblCellMar>
-    </w:tblPr>
-    <w:tcPr>
-      <w:shd w:val="clear" w:color="auto" w:fill="auto"/>
-      <w:vAlign w:val="center"/>
-    </w:tcPr>
-  </w:style>
-  <w:style w:type="character" w:styleId="Link">
-    <w:name w:val="Hyperlink"/>
-    <w:basedOn w:val="Absatzstandardschriftart"/>
-    <w:uiPriority w:val="99"/>
-    <w:unhideWhenUsed/>
-    <w:rsid w:val="00430B24"/>
-    <w:rPr>
-      <w:color w:val="0000FF" w:themeColor="hyperlink"/>
-      <w:u w:val="single"/>
-    </w:rPr>
-  </w:style>
-  <w:style w:type="paragraph" w:styleId="Bearbeitung">
-    <w:name w:val="Revision"/>
-    <w:hidden/>
-    <w:uiPriority w:val="99"/>
-    <w:semiHidden/>
-    <w:rsid w:val="00F02712"/>
-    <w:rPr>
-      <w:rFonts w:ascii="Lucida Grande" w:hAnsi="Lucida Grande"/>
-      <w:color w:val="00000A"/>
-      <w:szCs w:val="24"/>
-      <w:lang w:eastAsia="de-DE"/>
-    </w:rPr>
-  </w:style>
-  <w:style w:type="paragraph" w:styleId="Dokumentstruktur">
-    <w:name w:val="Document Map"/>
-    <w:basedOn w:val="Standard"/>
-    <w:link w:val="DokumentstrukturZeichen"/>
-    <w:uiPriority w:val="99"/>
-    <w:semiHidden/>
-    <w:unhideWhenUsed/>
-    <w:rsid w:val="00003476"/>
-    <w:pPr>
-      <w:spacing w:line="240" w:lineRule="auto"/>
-    </w:pPr>
-    <w:rPr>
-      <w:rFonts w:cs="Lucida Grande"/>
-      <w:sz w:val="24"/>
-    </w:rPr>
-  </w:style>
-  <w:style w:type="character" w:customStyle="1" w:styleId="DokumentstrukturZeichen">
-    <w:name w:val="Dokumentstruktur Zeichen"/>
-    <w:basedOn w:val="Absatzstandardschriftart"/>
+  <w:style w:type="character" w:customStyle="1" w:styleId="DokumentstrukturZchn">
+    <w:name w:val="Dokumentstruktur Zchn"/>
+    <w:basedOn w:val="Absatz-Standardschriftart"/>
     <w:link w:val="Dokumentstruktur"/>
     <w:uiPriority w:val="99"/>
     <w:semiHidden/>
@@ -4048,7 +3718,7 @@
 </file>
 
 <file path=customXml/itemProps1.xml><?xml version="1.0" encoding="utf-8"?>
-<ds:datastoreItem xmlns:ds="http://schemas.openxmlformats.org/officeDocument/2006/customXml" ds:itemID="{365D810F-84B0-AC44-85D9-DC68123FE9D8}">
+<ds:datastoreItem xmlns:ds="http://schemas.openxmlformats.org/officeDocument/2006/customXml" ds:itemID="{78FBACE5-A25B-7A4D-98D4-A5EF5B8603FB}">
   <ds:schemaRefs>
     <ds:schemaRef ds:uri="http://schemas.openxmlformats.org/officeDocument/2006/bibliography"/>
   </ds:schemaRefs>

</xml_diff>

<commit_message>
Inoice documents (Word, docx) are now supported multi langual.
</commit_message>
<xml_diff>
--- a/projectforge-business/src/main/resources/officeTemplates/InvoiceTemplate.docx
+++ b/projectforge-business/src/main/resources/officeTemplates/InvoiceTemplate.docx
@@ -974,6 +974,19 @@
             </w:pPr>
             <w:r>
               <w:rPr>
+                <w:rFonts w:ascii="Gotham Book" w:hAnsi="Gotham Book"/>
+                <w:b/>
+                <w:bCs/>
+                <w:color w:val="EEECE1" w:themeColor="background2"/>
+                <w:sz w:val="16"/>
+                <w:szCs w:val="16"/>
+              </w:rPr>
+              <w:t>${table}</w:t>
+            </w:r>
+            <w:bookmarkStart w:id="0" w:name="_GoBack"/>
+            <w:bookmarkEnd w:id="0"/>
+            <w:r>
+              <w:rPr>
                 <w:rFonts w:ascii="Arial" w:hAnsi="Arial"/>
                 <w:b/>
                 <w:bCs/>
@@ -1796,8 +1809,6 @@
         </w:rPr>
         <w:t>true</w:t>
       </w:r>
-      <w:bookmarkStart w:id="0" w:name="_GoBack"/>
-      <w:bookmarkEnd w:id="0"/>
       <w:r>
         <w:rPr>
           <w:rFonts w:ascii="Arial" w:hAnsi="Arial"/>
@@ -3718,7 +3729,7 @@
 </file>
 
 <file path=customXml/itemProps1.xml><?xml version="1.0" encoding="utf-8"?>
-<ds:datastoreItem xmlns:ds="http://schemas.openxmlformats.org/officeDocument/2006/customXml" ds:itemID="{78FBACE5-A25B-7A4D-98D4-A5EF5B8603FB}">
+<ds:datastoreItem xmlns:ds="http://schemas.openxmlformats.org/officeDocument/2006/customXml" ds:itemID="{2B991193-B1AA-8247-907E-B54F45F0F1E1}">
   <ds:schemaRefs>
     <ds:schemaRef ds:uri="http://schemas.openxmlformats.org/officeDocument/2006/bibliography"/>
   </ds:schemaRefs>

</xml_diff>